<commit_message>
Added new menu to  Data_Mapping2
</commit_message>
<xml_diff>
--- a/Data_Mapping2.docx
+++ b/Data_Mapping2.docx
@@ -130,14 +130,10 @@
         </w:numPr>
       </w:pPr>
       <w:r>
-        <w:rPr/>
-        <w:t xml:space="preserve">Login </w:t>
-      </w:r>
-      <w:bookmarkStart w:id="0" w:name="__DdeLink__597_1376209819"/>
-      <w:bookmarkEnd w:id="0"/>
-      <w:r>
-        <w:rPr/>
-        <w:t>(после входа исчезает)</w:t>
+        <w:rPr>
+          <w:shd w:fill="FFFF00" w:val="clear"/>
+        </w:rPr>
+        <w:t>Login (после входа исчезает)</w:t>
       </w:r>
     </w:p>
     <w:p>
@@ -149,7 +145,9 @@
         </w:numPr>
       </w:pPr>
       <w:r>
-        <w:rPr/>
+        <w:rPr>
+          <w:shd w:fill="FFFF00" w:val="clear"/>
+        </w:rPr>
         <w:t>Account (появляется после входа)</w:t>
       </w:r>
     </w:p>
@@ -179,8 +177,8 @@
         <w:rPr/>
         <w:t xml:space="preserve">7. Login – в виде </w:t>
       </w:r>
-      <w:bookmarkStart w:id="1" w:name="vs0p1"/>
-      <w:bookmarkEnd w:id="1"/>
+      <w:bookmarkStart w:id="0" w:name="vs0p1"/>
+      <w:bookmarkEnd w:id="0"/>
       <w:r>
         <w:rPr>
           <w:b w:val="false"/>
@@ -1019,7 +1017,7 @@
         <w:tab/>
         <w:tab/>
         <w:tab/>
-        <w:t>Ответ от сервера</w:t>
+        <w:t>Ответ от сервера (отправка на эл.почту линку с подтверждением)</w:t>
       </w:r>
     </w:p>
     <w:p>
@@ -1082,6 +1080,670 @@
         <w:tab/>
         <w:tab/>
         <w:t>}</w:t>
+      </w:r>
+    </w:p>
+    <w:p>
+      <w:pPr>
+        <w:pStyle w:val="style0"/>
+      </w:pPr>
+      <w:r>
+        <w:rPr/>
+      </w:r>
+    </w:p>
+    <w:p>
+      <w:pPr>
+        <w:pStyle w:val="style0"/>
+      </w:pPr>
+      <w:r>
+        <w:rPr>
+          <w:b w:val="false"/>
+          <w:bCs w:val="false"/>
+        </w:rPr>
+        <w:t>================================</w:t>
+      </w:r>
+    </w:p>
+    <w:p>
+      <w:pPr>
+        <w:pStyle w:val="style0"/>
+        <w:numPr>
+          <w:ilvl w:val="0"/>
+          <w:numId w:val="4"/>
+        </w:numPr>
+      </w:pPr>
+      <w:r>
+        <w:rPr>
+          <w:b w:val="false"/>
+          <w:bCs w:val="false"/>
+          <w:shd w:fill="FFFF00" w:val="clear"/>
+        </w:rPr>
+        <w:t>Account (появляется после входа) Страницца ввиде 2-табов (account, project)</w:t>
+        <w:pict>
+          <v:group coordorigin="7732,12" coordsize="1919,1919" id="shape_0" style="position:absolute;margin-left:386.6pt;margin-top:0.6pt;width:95.95pt;height:95.95pt">
+            <v:group id="shape_0" style="position:absolute;left:7732;top:12;width:1919;height:1919">
+              <v:group id="shape_0" style="position:absolute;left:7732;top:12;width:1919;height:1919">
+                <v:rect id="shape_0" style="position:absolute;left:7732;top:12;width:1919;height:1919">
+                  <v:wrap v:type="none"/>
+                  <v:fill color="#cfe7f5" color2="#30180a" detectmouseclick="t"/>
+                  <v:stroke color="gray" joinstyle="round"/>
+                </v:rect>
+                <v:rect id="shape_0" style="position:absolute;left:7808;top:343;width:1758;height:127">
+                  <v:wrap v:type="none"/>
+                  <v:fill color="#cfe7f5" color2="#30180a" detectmouseclick="t"/>
+                  <v:stroke color="gray" joinstyle="round"/>
+                </v:rect>
+              </v:group>
+              <v:shape coordsize="10,103" id="shape_0" path="m0,0l9,85l9,102e" style="position:absolute;left:8063;top:360;width:8;height:101">
+                <v:stroke color="gray" joinstyle="round"/>
+                <v:fill detectmouseclick="t"/>
+              </v:shape>
+              <v:shape coordsize="27,112" id="shape_0" path="m26,0l0,94l8,111e" style="position:absolute;left:8335;top:368;width:25;height:110">
+                <v:stroke color="gray" joinstyle="round"/>
+                <v:fill detectmouseclick="t"/>
+              </v:shape>
+              <v:shape coordsize="10,104" id="shape_0" path="m9,0l0,94l0,103e" style="position:absolute;left:8547;top:368;width:8;height:102">
+                <v:stroke color="gray" joinstyle="round"/>
+                <v:fill detectmouseclick="t"/>
+              </v:shape>
+              <v:shape coordsize="10,120" id="shape_0" path="m9,0l0,85l0,119e" style="position:absolute;left:8768;top:343;width:8;height:118">
+                <v:stroke color="gray" joinstyle="round"/>
+                <v:fill detectmouseclick="t"/>
+              </v:shape>
+            </v:group>
+            <v:shape coordsize="1673,1154" id="shape_0" path="m54,3c112,25,179,36,241,21c302,6,366,7,428,15c489,23,553,26,614,15c679,2,765,0,801,56c860,146,923,82,988,85c1052,88,1117,81,1181,91c1240,99,1302,88,1362,91c1426,93,1480,78,1549,108c1630,143,1634,209,1648,272c1662,332,1631,395,1642,459c1653,520,1672,581,1665,646c1659,707,1670,771,1660,833c1649,895,1652,952,1654,1019c1656,1116,1571,1133,1513,1142c1452,1152,1389,1153,1327,1148c1262,1142,1201,1143,1140,1130c1076,1118,1011,1125,947,1124c885,1124,822,1122,760,1124c687,1127,616,1115,544,1119c482,1121,419,1121,357,1124c292,1127,236,1141,165,1130c84,1118,49,1048,25,990c0,932,13,869,13,809c13,744,29,680,25,616c20,555,18,495,18,435c18,372,11,309,30,248c48,189,49,124,48,61l106,9l106,9e" style="position:absolute;left:7790;top:647;width:1657;height:1147">
+              <v:stroke color="gray" joinstyle="round"/>
+              <v:fill detectmouseclick="t"/>
+            </v:shape>
+            <v:shape coordsize="801,174" id="shape_0" path="m0,73c57,45,118,10,187,21c248,30,312,0,374,9c436,19,498,19,560,21c622,23,685,21,747,21l800,80l800,144l800,173e" style="position:absolute;left:8600;top:639;width:799;height:165">
+              <v:stroke color="gray" joinstyle="round"/>
+              <v:fill detectmouseclick="t"/>
+            </v:shape>
+          </v:group>
+        </w:pict>
+      </w:r>
+    </w:p>
+    <w:p>
+      <w:pPr>
+        <w:pStyle w:val="style0"/>
+      </w:pPr>
+      <w:r>
+        <w:rPr>
+          <w:b w:val="false"/>
+          <w:bCs w:val="false"/>
+          <w:shd w:fill="auto" w:val="clear"/>
+        </w:rPr>
+        <w:t>При нажатие на пукт меню</w:t>
+      </w:r>
+    </w:p>
+    <w:p>
+      <w:pPr>
+        <w:pStyle w:val="style0"/>
+      </w:pPr>
+      <w:r>
+        <w:rPr>
+          <w:b w:val="false"/>
+          <w:bCs w:val="false"/>
+        </w:rPr>
+        <w:tab/>
+        <w:tab/>
+        <w:tab/>
+        <w:t>POST</w:t>
+      </w:r>
+    </w:p>
+    <w:p>
+      <w:pPr>
+        <w:pStyle w:val="style0"/>
+      </w:pPr>
+      <w:r>
+        <w:rPr>
+          <w:b w:val="false"/>
+          <w:bCs w:val="false"/>
+        </w:rPr>
+        <w:tab/>
+        <w:tab/>
+        <w:tab/>
+        <w:t>command:a</w:t>
+      </w:r>
+      <w:r>
+        <w:rPr>
+          <w:b w:val="false"/>
+          <w:bCs w:val="false"/>
+          <w:shd w:fill="auto" w:val="clear"/>
+        </w:rPr>
+        <w:t>ccount</w:t>
+      </w:r>
+    </w:p>
+    <w:p>
+      <w:pPr>
+        <w:pStyle w:val="style0"/>
+      </w:pPr>
+      <w:r>
+        <w:rPr>
+          <w:b w:val="false"/>
+          <w:bCs w:val="false"/>
+          <w:shd w:fill="auto" w:val="clear"/>
+        </w:rPr>
+        <w:tab/>
+        <w:tab/>
+        <w:tab/>
+        <w:t>url:http</w:t>
+      </w:r>
+      <w:r>
+        <w:rPr>
+          <w:b w:val="false"/>
+          <w:bCs w:val="false"/>
+        </w:rPr>
+        <w:t>://edu.bionic-university.com:1120/battleWEB/index</w:t>
+      </w:r>
+    </w:p>
+    <w:p>
+      <w:pPr>
+        <w:pStyle w:val="style0"/>
+      </w:pPr>
+      <w:r>
+        <w:rPr>
+          <w:b w:val="false"/>
+          <w:bCs w:val="false"/>
+        </w:rPr>
+        <w:tab/>
+      </w:r>
+    </w:p>
+    <w:p>
+      <w:pPr>
+        <w:pStyle w:val="style0"/>
+      </w:pPr>
+      <w:r>
+        <w:rPr>
+          <w:b w:val="false"/>
+          <w:bCs w:val="false"/>
+        </w:rPr>
+        <w:tab/>
+        <w:tab/>
+        <w:tab/>
+        <w:t xml:space="preserve">Ответ от сервера – редиректит на </w:t>
+      </w:r>
+    </w:p>
+    <w:p>
+      <w:pPr>
+        <w:pStyle w:val="style0"/>
+      </w:pPr>
+      <w:r>
+        <w:rPr>
+          <w:b w:val="false"/>
+          <w:bCs w:val="false"/>
+          <w:shd w:fill="auto" w:val="clear"/>
+        </w:rPr>
+        <w:tab/>
+        <w:tab/>
+        <w:tab/>
+        <w:t>url:http</w:t>
+      </w:r>
+      <w:r>
+        <w:rPr>
+          <w:b w:val="false"/>
+          <w:bCs w:val="false"/>
+        </w:rPr>
+        <w:t>://edu.bionic-university.com:1120/battleWEB/account</w:t>
+      </w:r>
+    </w:p>
+    <w:p>
+      <w:pPr>
+        <w:pStyle w:val="style0"/>
+      </w:pPr>
+      <w:r>
+        <w:rPr>
+          <w:b w:val="false"/>
+          <w:bCs w:val="false"/>
+        </w:rPr>
+        <w:tab/>
+        <w:tab/>
+        <w:tab/>
+        <w:t>{</w:t>
+      </w:r>
+    </w:p>
+    <w:p>
+      <w:pPr>
+        <w:pStyle w:val="style0"/>
+      </w:pPr>
+      <w:r>
+        <w:rPr>
+          <w:b w:val="false"/>
+          <w:bCs w:val="false"/>
+        </w:rPr>
+        <w:tab/>
+        <w:tab/>
+        <w:tab/>
+        <w:tab/>
+        <w:t>account:{</w:t>
+      </w:r>
+    </w:p>
+    <w:p>
+      <w:pPr>
+        <w:pStyle w:val="style0"/>
+      </w:pPr>
+      <w:r>
+        <w:rPr>
+          <w:b w:val="false"/>
+          <w:bCs w:val="false"/>
+        </w:rPr>
+        <w:tab/>
+        <w:t xml:space="preserve">   </w:t>
+        <w:tab/>
+        <w:tab/>
+        <w:tab/>
+        <w:t>"login": "***",</w:t>
+      </w:r>
+    </w:p>
+    <w:p>
+      <w:pPr>
+        <w:pStyle w:val="style0"/>
+      </w:pPr>
+      <w:r>
+        <w:rPr>
+          <w:b w:val="false"/>
+          <w:bCs w:val="false"/>
+        </w:rPr>
+        <w:tab/>
+        <w:t xml:space="preserve">    </w:t>
+        <w:tab/>
+        <w:tab/>
+        <w:tab/>
+        <w:t>"password": "***",</w:t>
+      </w:r>
+    </w:p>
+    <w:p>
+      <w:pPr>
+        <w:pStyle w:val="style0"/>
+      </w:pPr>
+      <w:r>
+        <w:rPr>
+          <w:b w:val="false"/>
+          <w:bCs w:val="false"/>
+        </w:rPr>
+        <w:tab/>
+        <w:tab/>
+        <w:tab/>
+        <w:tab/>
+        <w:tab/>
+        <w:t>"firstname": "***",</w:t>
+      </w:r>
+    </w:p>
+    <w:p>
+      <w:pPr>
+        <w:pStyle w:val="style0"/>
+      </w:pPr>
+      <w:r>
+        <w:rPr>
+          <w:b w:val="false"/>
+          <w:bCs w:val="false"/>
+        </w:rPr>
+        <w:tab/>
+        <w:tab/>
+        <w:tab/>
+        <w:tab/>
+        <w:tab/>
+        <w:t>"middlename": "***",</w:t>
+      </w:r>
+    </w:p>
+    <w:p>
+      <w:pPr>
+        <w:pStyle w:val="style0"/>
+      </w:pPr>
+      <w:r>
+        <w:rPr>
+          <w:b w:val="false"/>
+          <w:bCs w:val="false"/>
+        </w:rPr>
+        <w:tab/>
+        <w:tab/>
+        <w:tab/>
+        <w:tab/>
+        <w:tab/>
+        <w:t>"lastname": "***",</w:t>
+      </w:r>
+    </w:p>
+    <w:p>
+      <w:pPr>
+        <w:pStyle w:val="style0"/>
+      </w:pPr>
+      <w:r>
+        <w:rPr>
+          <w:b w:val="false"/>
+          <w:bCs w:val="false"/>
+        </w:rPr>
+        <w:tab/>
+        <w:tab/>
+        <w:tab/>
+        <w:tab/>
+        <w:tab/>
+        <w:t>"town": "***",</w:t>
+      </w:r>
+    </w:p>
+    <w:p>
+      <w:pPr>
+        <w:pStyle w:val="style0"/>
+      </w:pPr>
+      <w:r>
+        <w:rPr>
+          <w:b w:val="false"/>
+          <w:bCs w:val="false"/>
+        </w:rPr>
+        <w:tab/>
+        <w:tab/>
+        <w:tab/>
+        <w:tab/>
+        <w:tab/>
+        <w:t>"street": "***",</w:t>
+      </w:r>
+    </w:p>
+    <w:p>
+      <w:pPr>
+        <w:pStyle w:val="style0"/>
+      </w:pPr>
+      <w:r>
+        <w:rPr>
+          <w:b w:val="false"/>
+          <w:bCs w:val="false"/>
+        </w:rPr>
+        <w:tab/>
+        <w:tab/>
+        <w:tab/>
+        <w:tab/>
+        <w:tab/>
+        <w:t>"housenumber": "***",</w:t>
+      </w:r>
+    </w:p>
+    <w:p>
+      <w:pPr>
+        <w:pStyle w:val="style0"/>
+      </w:pPr>
+      <w:r>
+        <w:rPr>
+          <w:b w:val="false"/>
+          <w:bCs w:val="false"/>
+        </w:rPr>
+        <w:tab/>
+        <w:tab/>
+        <w:tab/>
+        <w:tab/>
+        <w:tab/>
+        <w:t>"postcode": "***",</w:t>
+      </w:r>
+    </w:p>
+    <w:p>
+      <w:pPr>
+        <w:pStyle w:val="style0"/>
+      </w:pPr>
+      <w:r>
+        <w:rPr>
+          <w:b w:val="false"/>
+          <w:bCs w:val="false"/>
+        </w:rPr>
+        <w:tab/>
+        <w:tab/>
+        <w:tab/>
+        <w:tab/>
+        <w:tab/>
+        <w:t>"birthday": "***",</w:t>
+      </w:r>
+    </w:p>
+    <w:p>
+      <w:pPr>
+        <w:pStyle w:val="style0"/>
+      </w:pPr>
+      <w:r>
+        <w:rPr>
+          <w:b w:val="false"/>
+          <w:bCs w:val="false"/>
+        </w:rPr>
+        <w:tab/>
+        <w:tab/>
+        <w:tab/>
+        <w:tab/>
+        <w:tab/>
+        <w:t>"phone": "***",</w:t>
+      </w:r>
+    </w:p>
+    <w:p>
+      <w:pPr>
+        <w:pStyle w:val="style0"/>
+      </w:pPr>
+      <w:r>
+        <w:rPr>
+          <w:b w:val="false"/>
+          <w:bCs w:val="false"/>
+        </w:rPr>
+        <w:tab/>
+        <w:tab/>
+        <w:tab/>
+        <w:tab/>
+        <w:tab/>
+        <w:t>"email": "***",</w:t>
+      </w:r>
+    </w:p>
+    <w:p>
+      <w:pPr>
+        <w:pStyle w:val="style0"/>
+      </w:pPr>
+      <w:r>
+        <w:rPr>
+          <w:b w:val="false"/>
+          <w:bCs w:val="false"/>
+        </w:rPr>
+        <w:tab/>
+        <w:tab/>
+        <w:tab/>
+        <w:tab/>
+        <w:t>}</w:t>
+      </w:r>
+    </w:p>
+    <w:p>
+      <w:pPr>
+        <w:pStyle w:val="style0"/>
+      </w:pPr>
+      <w:r>
+        <w:rPr>
+          <w:b w:val="false"/>
+          <w:bCs w:val="false"/>
+        </w:rPr>
+        <w:tab/>
+        <w:tab/>
+        <w:tab/>
+        <w:tab/>
+        <w:t>project:{</w:t>
+      </w:r>
+    </w:p>
+    <w:p>
+      <w:pPr>
+        <w:pStyle w:val="style0"/>
+      </w:pPr>
+      <w:r>
+        <w:rPr>
+          <w:b w:val="false"/>
+          <w:bCs w:val="false"/>
+        </w:rPr>
+        <w:tab/>
+        <w:t xml:space="preserve">   </w:t>
+        <w:tab/>
+        <w:tab/>
+        <w:tab/>
+        <w:t>"projectname": "***",</w:t>
+      </w:r>
+    </w:p>
+    <w:p>
+      <w:pPr>
+        <w:pStyle w:val="style0"/>
+      </w:pPr>
+      <w:r>
+        <w:rPr>
+          <w:b w:val="false"/>
+          <w:bCs w:val="false"/>
+        </w:rPr>
+        <w:tab/>
+        <w:t xml:space="preserve">    </w:t>
+        <w:tab/>
+        <w:tab/>
+        <w:tab/>
+        <w:t>"projectdescription": "***",</w:t>
+      </w:r>
+    </w:p>
+    <w:p>
+      <w:pPr>
+        <w:pStyle w:val="style0"/>
+      </w:pPr>
+      <w:r>
+        <w:rPr>
+          <w:b w:val="false"/>
+          <w:bCs w:val="false"/>
+        </w:rPr>
+        <w:tab/>
+        <w:tab/>
+        <w:tab/>
+        <w:tab/>
+        <w:tab/>
+        <w:t>"projectcreationdate": "***",</w:t>
+      </w:r>
+    </w:p>
+    <w:p>
+      <w:pPr>
+        <w:pStyle w:val="style0"/>
+      </w:pPr>
+      <w:r>
+        <w:rPr>
+          <w:b w:val="false"/>
+          <w:bCs w:val="false"/>
+        </w:rPr>
+        <w:tab/>
+        <w:tab/>
+        <w:tab/>
+        <w:tab/>
+        <w:t>}</w:t>
+      </w:r>
+    </w:p>
+    <w:p>
+      <w:pPr>
+        <w:pStyle w:val="style0"/>
+      </w:pPr>
+      <w:r>
+        <w:rPr>
+          <w:b w:val="false"/>
+          <w:bCs w:val="false"/>
+        </w:rPr>
+        <w:tab/>
+        <w:tab/>
+        <w:tab/>
+        <w:t>}</w:t>
+      </w:r>
+    </w:p>
+    <w:p>
+      <w:pPr>
+        <w:pStyle w:val="style0"/>
+      </w:pPr>
+      <w:r>
+        <w:rPr>
+          <w:b w:val="false"/>
+          <w:bCs w:val="false"/>
+        </w:rPr>
+        <w:tab/>
+        <w:tab/>
+        <w:tab/>
+      </w:r>
+    </w:p>
+    <w:p>
+      <w:pPr>
+        <w:pStyle w:val="style0"/>
+      </w:pPr>
+      <w:bookmarkStart w:id="1" w:name="__DdeLink__612_1376209819"/>
+      <w:bookmarkEnd w:id="1"/>
+      <w:r>
+        <w:rPr>
+          <w:b/>
+          <w:bCs/>
+        </w:rPr>
+        <w:t xml:space="preserve">Tab account </w:t>
+      </w:r>
+    </w:p>
+    <w:p>
+      <w:pPr>
+        <w:pStyle w:val="style0"/>
+      </w:pPr>
+      <w:r>
+        <w:rPr>
+          <w:b/>
+          <w:bCs/>
+        </w:rPr>
+        <w:t xml:space="preserve">Tab project </w:t>
+      </w:r>
+    </w:p>
+    <w:p>
+      <w:pPr>
+        <w:pStyle w:val="style0"/>
+      </w:pPr>
+      <w:r>
+        <w:rPr/>
+      </w:r>
+    </w:p>
+    <w:p>
+      <w:pPr>
+        <w:pStyle w:val="style0"/>
+      </w:pPr>
+      <w:r>
+        <w:rPr/>
+      </w:r>
+    </w:p>
+    <w:p>
+      <w:pPr>
+        <w:pStyle w:val="style0"/>
+      </w:pPr>
+      <w:r>
+        <w:rPr/>
+      </w:r>
+    </w:p>
+    <w:p>
+      <w:pPr>
+        <w:pStyle w:val="style0"/>
+      </w:pPr>
+      <w:r>
+        <w:rPr/>
+      </w:r>
+    </w:p>
+    <w:p>
+      <w:pPr>
+        <w:pStyle w:val="style0"/>
+      </w:pPr>
+      <w:r>
+        <w:rPr/>
+      </w:r>
+    </w:p>
+    <w:p>
+      <w:pPr>
+        <w:pStyle w:val="style0"/>
+      </w:pPr>
+      <w:r>
+        <w:rPr/>
+      </w:r>
+    </w:p>
+    <w:p>
+      <w:pPr>
+        <w:pStyle w:val="style0"/>
+      </w:pPr>
+      <w:r>
+        <w:rPr/>
+      </w:r>
+    </w:p>
+    <w:p>
+      <w:pPr>
+        <w:pStyle w:val="style0"/>
+      </w:pPr>
+      <w:r>
+        <w:rPr/>
+      </w:r>
+    </w:p>
+    <w:p>
+      <w:pPr>
+        <w:pStyle w:val="style0"/>
+      </w:pPr>
+      <w:r>
+        <w:rPr/>
       </w:r>
     </w:p>
     <w:p>
@@ -1566,6 +2228,117 @@
   </w:abstractNum>
   <w:abstractNum w:abstractNumId="4">
     <w:lvl w:ilvl="0">
+      <w:start w:val="8"/>
+      <w:numFmt w:val="decimal"/>
+      <w:lvlText w:val="%1."/>
+      <w:lvlJc w:val="left"/>
+      <w:pPr>
+        <w:tabs>
+          <w:tab w:pos="720" w:val="num"/>
+        </w:tabs>
+        <w:ind w:hanging="360" w:left="720"/>
+      </w:pPr>
+      <w:rPr/>
+    </w:lvl>
+    <w:lvl w:ilvl="1">
+      <w:start w:val="1"/>
+      <w:numFmt w:val="decimal"/>
+      <w:lvlText w:val="%2."/>
+      <w:lvlJc w:val="left"/>
+      <w:pPr>
+        <w:tabs>
+          <w:tab w:pos="1080" w:val="num"/>
+        </w:tabs>
+        <w:ind w:hanging="360" w:left="1080"/>
+      </w:pPr>
+    </w:lvl>
+    <w:lvl w:ilvl="2">
+      <w:start w:val="1"/>
+      <w:numFmt w:val="decimal"/>
+      <w:lvlText w:val="%3."/>
+      <w:lvlJc w:val="left"/>
+      <w:pPr>
+        <w:tabs>
+          <w:tab w:pos="1440" w:val="num"/>
+        </w:tabs>
+        <w:ind w:hanging="360" w:left="1440"/>
+      </w:pPr>
+    </w:lvl>
+    <w:lvl w:ilvl="3">
+      <w:start w:val="1"/>
+      <w:numFmt w:val="decimal"/>
+      <w:lvlText w:val="%4."/>
+      <w:lvlJc w:val="left"/>
+      <w:pPr>
+        <w:tabs>
+          <w:tab w:pos="1800" w:val="num"/>
+        </w:tabs>
+        <w:ind w:hanging="360" w:left="1800"/>
+      </w:pPr>
+    </w:lvl>
+    <w:lvl w:ilvl="4">
+      <w:start w:val="1"/>
+      <w:numFmt w:val="decimal"/>
+      <w:lvlText w:val="%5."/>
+      <w:lvlJc w:val="left"/>
+      <w:pPr>
+        <w:tabs>
+          <w:tab w:pos="2160" w:val="num"/>
+        </w:tabs>
+        <w:ind w:hanging="360" w:left="2160"/>
+      </w:pPr>
+    </w:lvl>
+    <w:lvl w:ilvl="5">
+      <w:start w:val="1"/>
+      <w:numFmt w:val="decimal"/>
+      <w:lvlText w:val="%6."/>
+      <w:lvlJc w:val="left"/>
+      <w:pPr>
+        <w:tabs>
+          <w:tab w:pos="2520" w:val="num"/>
+        </w:tabs>
+        <w:ind w:hanging="360" w:left="2520"/>
+      </w:pPr>
+    </w:lvl>
+    <w:lvl w:ilvl="6">
+      <w:start w:val="1"/>
+      <w:numFmt w:val="decimal"/>
+      <w:lvlText w:val="%7."/>
+      <w:lvlJc w:val="left"/>
+      <w:pPr>
+        <w:tabs>
+          <w:tab w:pos="2880" w:val="num"/>
+        </w:tabs>
+        <w:ind w:hanging="360" w:left="2880"/>
+      </w:pPr>
+    </w:lvl>
+    <w:lvl w:ilvl="7">
+      <w:start w:val="1"/>
+      <w:numFmt w:val="decimal"/>
+      <w:lvlText w:val="%8."/>
+      <w:lvlJc w:val="left"/>
+      <w:pPr>
+        <w:tabs>
+          <w:tab w:pos="3240" w:val="num"/>
+        </w:tabs>
+        <w:ind w:hanging="360" w:left="3240"/>
+      </w:pPr>
+    </w:lvl>
+    <w:lvl w:ilvl="8">
+      <w:start w:val="1"/>
+      <w:numFmt w:val="decimal"/>
+      <w:lvlText w:val="%9."/>
+      <w:lvlJc w:val="left"/>
+      <w:pPr>
+        <w:tabs>
+          <w:tab w:pos="3600" w:val="num"/>
+        </w:tabs>
+        <w:ind w:hanging="360" w:left="3600"/>
+      </w:pPr>
+    </w:lvl>
+  </w:abstractNum>
+  <w:abstractNum w:abstractNumId="5">
+    <w:lvl w:ilvl="0">
       <w:start w:val="1"/>
       <w:numFmt w:val="none"/>
       <w:suff w:val="nothing"/>
@@ -1694,6 +2467,9 @@
   </w:num>
   <w:num w:numId="4">
     <w:abstractNumId w:val="4"/>
+  </w:num>
+  <w:num w:numId="5">
+    <w:abstractNumId w:val="5"/>
   </w:num>
 </w:numbering>
 </file>
@@ -1814,5 +2590,18 @@
       <w:rFonts w:cs="Tahoma"/>
     </w:rPr>
   </w:style>
+  <w:style w:styleId="style23" w:type="paragraph">
+    <w:name w:val="Preformatted Text"/>
+    <w:basedOn w:val="style0"/>
+    <w:next w:val="style23"/>
+    <w:pPr>
+      <w:spacing w:after="0" w:before="0"/>
+    </w:pPr>
+    <w:rPr>
+      <w:rFonts w:ascii="Droid Sans Mono" w:cs="Lohit Hindi" w:eastAsia="Droid Sans Fallback" w:hAnsi="Droid Sans Mono"/>
+      <w:sz w:val="20"/>
+      <w:szCs w:val="20"/>
+    </w:rPr>
+  </w:style>
 </w:styles>
 </file>
</xml_diff>

<commit_message>
data mapping file v2.0
</commit_message>
<xml_diff>
--- a/Data_Mapping2.docx
+++ b/Data_Mapping2.docx
@@ -135,7 +135,7 @@
       </w:pPr>
       <w:r>
         <w:rPr>
-          <w:shd w:fill="auto" w:val="clear"/>
+          <w:shd w:fill="FFFFFF" w:val="clear"/>
         </w:rPr>
         <w:t>Links (</w:t>
       </w:r>
@@ -143,13 +143,13 @@
         <w:rPr>
           <w:i/>
           <w:iCs/>
-          <w:shd w:fill="auto" w:val="clear"/>
+          <w:shd w:fill="FFFFFF" w:val="clear"/>
         </w:rPr>
         <w:t>-зачем, если Links есть на страницах Home и About battle</w:t>
       </w:r>
       <w:r>
         <w:rPr>
-          <w:shd w:fill="auto" w:val="clear"/>
+          <w:shd w:fill="FFFFFF" w:val="clear"/>
         </w:rPr>
         <w:t>)</w:t>
       </w:r>
@@ -1198,7 +1198,7 @@
         <w:rPr>
           <w:b w:val="false"/>
           <w:bCs w:val="false"/>
-          <w:shd w:fill="auto" w:val="clear"/>
+          <w:shd w:fill="FFFFFF" w:val="clear"/>
         </w:rPr>
         <w:t>(появляется после входа) Страницца ввиде 2-табов (account, project)</w:t>
       </w:r>
@@ -2835,7 +2835,7 @@
       <w:pPr>
         <w:pStyle w:val="style0"/>
         <w:pBdr>
-          <w:bottom w:color="000001" w:space="0" w:sz="6" w:val="double"/>
+          <w:bottom w:color="000001" w:space="0" w:sz="17" w:val="double"/>
         </w:pBdr>
       </w:pPr>
       <w:r>
@@ -3533,7 +3533,7 @@
       <w:pPr>
         <w:pStyle w:val="style0"/>
         <w:pBdr>
-          <w:bottom w:color="000001" w:space="0" w:sz="6" w:val="double"/>
+          <w:bottom w:color="000001" w:space="0" w:sz="17" w:val="double"/>
         </w:pBdr>
       </w:pPr>
       <w:r>
@@ -3927,42 +3927,6 @@
           <w:bCs w:val="false"/>
         </w:rPr>
         <w:tab/>
-      </w:r>
-    </w:p>
-    <w:p>
-      <w:pPr>
-        <w:pStyle w:val="style0"/>
-      </w:pPr>
-      <w:r>
-        <w:rPr>
-          <w:b w:val="false"/>
-          <w:bCs w:val="false"/>
-        </w:rPr>
-        <w:tab/>
-      </w:r>
-    </w:p>
-    <w:p>
-      <w:pPr>
-        <w:pStyle w:val="style0"/>
-      </w:pPr>
-      <w:r>
-        <w:rPr>
-          <w:b w:val="false"/>
-          <w:bCs w:val="false"/>
-        </w:rPr>
-        <w:tab/>
-      </w:r>
-    </w:p>
-    <w:p>
-      <w:pPr>
-        <w:pStyle w:val="style0"/>
-      </w:pPr>
-      <w:r>
-        <w:rPr>
-          <w:b w:val="false"/>
-          <w:bCs w:val="false"/>
-        </w:rPr>
-        <w:tab/>
         <w:t>}</w:t>
       </w:r>
     </w:p>
@@ -4026,7 +3990,7 @@
       <w:pPr>
         <w:pStyle w:val="style0"/>
         <w:pBdr>
-          <w:bottom w:color="000001" w:space="0" w:sz="6" w:val="double"/>
+          <w:bottom w:color="000001" w:space="0" w:sz="17" w:val="double"/>
         </w:pBdr>
       </w:pPr>
       <w:r>
@@ -4475,7 +4439,7 @@
       <w:pPr>
         <w:pStyle w:val="style0"/>
         <w:pBdr>
-          <w:bottom w:color="000001" w:space="0" w:sz="6" w:val="double"/>
+          <w:bottom w:color="000001" w:space="0" w:sz="17" w:val="double"/>
         </w:pBdr>
       </w:pPr>
       <w:r>
@@ -5557,7 +5521,7 @@
         <w:tab w:leader="none" w:pos="706" w:val="left"/>
       </w:tabs>
       <w:suppressAutoHyphens w:val="true"/>
-      <w:overflowPunct w:val="true"/>
+      <w:overflowPunct w:val="false"/>
     </w:pPr>
     <w:rPr>
       <w:rFonts w:ascii="Times New Roman" w:cs="Tahoma" w:eastAsia="Andale Sans UI" w:hAnsi="Times New Roman"/>
@@ -5569,8 +5533,8 @@
   </w:style>
   <w:style w:styleId="style3" w:type="paragraph">
     <w:name w:val="Heading 3"/>
-    <w:basedOn w:val="style21"/>
-    <w:next w:val="style22"/>
+    <w:basedOn w:val="style22"/>
+    <w:next w:val="style23"/>
     <w:pPr>
       <w:numPr>
         <w:ilvl w:val="2"/>
@@ -5630,10 +5594,17 @@
       <w:rFonts w:cs="Symbol"/>
     </w:rPr>
   </w:style>
-  <w:style w:styleId="style21" w:type="paragraph">
+  <w:style w:styleId="style21" w:type="character">
+    <w:name w:val="ListLabel 4"/>
+    <w:next w:val="style21"/>
+    <w:rPr>
+      <w:rFonts w:cs="Symbol"/>
+    </w:rPr>
+  </w:style>
+  <w:style w:styleId="style22" w:type="paragraph">
     <w:name w:val="Heading"/>
     <w:basedOn w:val="style0"/>
-    <w:next w:val="style22"/>
+    <w:next w:val="style23"/>
     <w:pPr>
       <w:keepNext/>
       <w:spacing w:after="120" w:before="240"/>
@@ -5644,28 +5615,28 @@
       <w:szCs w:val="28"/>
     </w:rPr>
   </w:style>
-  <w:style w:styleId="style22" w:type="paragraph">
+  <w:style w:styleId="style23" w:type="paragraph">
     <w:name w:val="Text body"/>
     <w:basedOn w:val="style0"/>
-    <w:next w:val="style22"/>
+    <w:next w:val="style23"/>
     <w:pPr>
       <w:spacing w:after="120" w:before="0"/>
     </w:pPr>
     <w:rPr/>
   </w:style>
-  <w:style w:styleId="style23" w:type="paragraph">
+  <w:style w:styleId="style24" w:type="paragraph">
     <w:name w:val="List"/>
-    <w:basedOn w:val="style22"/>
-    <w:next w:val="style23"/>
+    <w:basedOn w:val="style23"/>
+    <w:next w:val="style24"/>
     <w:pPr/>
     <w:rPr>
       <w:rFonts w:cs="Tahoma"/>
     </w:rPr>
   </w:style>
-  <w:style w:styleId="style24" w:type="paragraph">
+  <w:style w:styleId="style25" w:type="paragraph">
     <w:name w:val="Caption"/>
     <w:basedOn w:val="style0"/>
-    <w:next w:val="style24"/>
+    <w:next w:val="style25"/>
     <w:pPr>
       <w:suppressLineNumbers/>
       <w:spacing w:after="120" w:before="120"/>
@@ -5678,10 +5649,10 @@
       <w:szCs w:val="24"/>
     </w:rPr>
   </w:style>
-  <w:style w:styleId="style25" w:type="paragraph">
+  <w:style w:styleId="style26" w:type="paragraph">
     <w:name w:val="Index"/>
     <w:basedOn w:val="style0"/>
-    <w:next w:val="style25"/>
+    <w:next w:val="style26"/>
     <w:pPr>
       <w:suppressLineNumbers/>
     </w:pPr>
@@ -5689,10 +5660,10 @@
       <w:rFonts w:cs="Tahoma"/>
     </w:rPr>
   </w:style>
-  <w:style w:styleId="style26" w:type="paragraph">
+  <w:style w:styleId="style27" w:type="paragraph">
     <w:name w:val="Preformatted Text"/>
     <w:basedOn w:val="style0"/>
-    <w:next w:val="style26"/>
+    <w:next w:val="style27"/>
     <w:pPr>
       <w:spacing w:after="0" w:before="0"/>
     </w:pPr>

</xml_diff>

<commit_message>
Added messages from DB to registration, date parsing; fixed some mistakes
</commit_message>
<xml_diff>
--- a/Data_Mapping2.docx
+++ b/Data_Mapping2.docx
@@ -224,16 +224,7 @@
           <w:shd w:val="clear" w:color="auto" w:fill="FFFFFF"/>
           <w:lang w:val="ru-RU"/>
         </w:rPr>
-        <w:t xml:space="preserve"> есть </w:t>
-      </w:r>
-      <w:r>
-        <w:rPr>
-          <w:i/>
-          <w:iCs/>
-          <w:shd w:val="clear" w:color="auto" w:fill="FFFFFF"/>
-          <w:lang w:val="ru-RU"/>
-        </w:rPr>
-        <w:t xml:space="preserve">на страницах </w:t>
+        <w:t xml:space="preserve"> есть на страницах </w:t>
       </w:r>
       <w:r>
         <w:rPr>
@@ -534,14 +525,7 @@
           <w:b/>
           <w:bCs/>
         </w:rPr>
-        <w:t xml:space="preserve"> </w:t>
-      </w:r>
-      <w:r>
-        <w:rPr>
-          <w:b/>
-          <w:bCs/>
-        </w:rPr>
-        <w:t>login (</w:t>
+        <w:t xml:space="preserve"> login (</w:t>
       </w:r>
       <w:proofErr w:type="spellStart"/>
       <w:r>
@@ -1017,10 +1001,7 @@
       <w:proofErr w:type="spellEnd"/>
       <w:proofErr w:type="gramEnd"/>
       <w:r>
-        <w:t>"</w:t>
-      </w:r>
-      <w:r>
-        <w:t>: 45637932,</w:t>
+        <w:t>": 45637932,</w:t>
       </w:r>
     </w:p>
     <w:p>
@@ -1271,10 +1252,7 @@
       <w:proofErr w:type="spellStart"/>
       <w:proofErr w:type="gramEnd"/>
       <w:r>
-        <w:t>forgotp</w:t>
-      </w:r>
-      <w:r>
-        <w:t>assword</w:t>
+        <w:t>forgotpassword</w:t>
       </w:r>
       <w:proofErr w:type="spellEnd"/>
     </w:p>
@@ -1517,7 +1495,15 @@
           <w:lang w:val="ru-RU"/>
         </w:rPr>
         <w:tab/>
-        <w:t>Ответ от сервера</w:t>
+        <w:t>Ответ от серв</w:t>
+      </w:r>
+      <w:bookmarkStart w:id="1" w:name="_GoBack"/>
+      <w:bookmarkEnd w:id="1"/>
+      <w:r>
+        <w:rPr>
+          <w:lang w:val="ru-RU"/>
+        </w:rPr>
+        <w:t>ера</w:t>
       </w:r>
     </w:p>
     <w:p>
@@ -1544,6 +1530,45 @@
         </w:rPr>
         <w:tab/>
         <w:t>{</w:t>
+      </w:r>
+    </w:p>
+    <w:p>
+      <w:r>
+        <w:rPr>
+          <w:lang w:val="ru-RU"/>
+        </w:rPr>
+        <w:tab/>
+      </w:r>
+      <w:r>
+        <w:rPr>
+          <w:lang w:val="ru-RU"/>
+        </w:rPr>
+        <w:tab/>
+      </w:r>
+      <w:r>
+        <w:rPr>
+          <w:lang w:val="ru-RU"/>
+        </w:rPr>
+        <w:tab/>
+      </w:r>
+      <w:r>
+        <w:rPr>
+          <w:lang w:val="ru-RU"/>
+        </w:rPr>
+        <w:tab/>
+      </w:r>
+      <w:r>
+        <w:t>“</w:t>
+      </w:r>
+      <w:proofErr w:type="spellStart"/>
+      <w:proofErr w:type="gramStart"/>
+      <w:r>
+        <w:t>statusemail</w:t>
+      </w:r>
+      <w:proofErr w:type="spellEnd"/>
+      <w:proofErr w:type="gramEnd"/>
+      <w:r>
+        <w:t>”:true/false</w:t>
       </w:r>
     </w:p>
     <w:p>
@@ -1833,6 +1858,7 @@
     </w:p>
     <w:p>
       <w:r>
+        <w:lastRenderedPageBreak/>
         <w:tab/>
       </w:r>
       <w:r>
@@ -1858,7 +1884,6 @@
     </w:p>
     <w:p>
       <w:r>
-        <w:lastRenderedPageBreak/>
         <w:tab/>
       </w:r>
       <w:r>
@@ -2148,13 +2173,7 @@
           <w:lang w:val="ru-RU"/>
         </w:rPr>
         <w:tab/>
-        <w:t>Ответ от сервера (от</w:t>
-      </w:r>
-      <w:r>
-        <w:rPr>
-          <w:lang w:val="ru-RU"/>
-        </w:rPr>
-        <w:t xml:space="preserve">правка на </w:t>
+        <w:t xml:space="preserve">Ответ от сервера (отправка на </w:t>
       </w:r>
       <w:proofErr w:type="spellStart"/>
       <w:r>
@@ -2369,7 +2388,6 @@
           <w:lang w:val="ru-RU"/>
         </w:rPr>
       </w:pPr>
-      <w:bookmarkStart w:id="1" w:name="_GoBack"/>
       <w:proofErr w:type="spellStart"/>
       <w:proofErr w:type="gramStart"/>
       <w:r>
@@ -2382,7 +2400,6 @@
       <w:proofErr w:type="spellEnd"/>
       <w:proofErr w:type="gramEnd"/>
     </w:p>
-    <w:bookmarkEnd w:id="1"/>
     <w:p>
       <w:pPr>
         <w:rPr>
@@ -2624,7 +2641,7 @@
             <w:highlight w:val="yellow"/>
             <w:lang w:val="ru-RU"/>
           </w:rPr>
-          <w:t>:**</w:t>
+          <w:t>=**</w:t>
         </w:r>
       </w:hyperlink>
     </w:p>
@@ -2719,11 +2736,13 @@
       <w:pPr>
         <w:rPr>
           <w:highlight w:val="yellow"/>
+          <w:lang w:val="ru-RU"/>
         </w:rPr>
       </w:pPr>
       <w:r>
         <w:rPr>
           <w:highlight w:val="yellow"/>
+          <w:lang w:val="ru-RU"/>
         </w:rPr>
         <w:t>{</w:t>
       </w:r>
@@ -2732,16 +2751,19 @@
       <w:pPr>
         <w:rPr>
           <w:highlight w:val="yellow"/>
+          <w:lang w:val="ru-RU"/>
         </w:rPr>
       </w:pPr>
       <w:r>
         <w:rPr>
           <w:highlight w:val="yellow"/>
+          <w:lang w:val="ru-RU"/>
         </w:rPr>
         <w:tab/>
         <w:t>“</w:t>
       </w:r>
       <w:proofErr w:type="spellStart"/>
+      <w:proofErr w:type="gramStart"/>
       <w:r>
         <w:rPr>
           <w:highlight w:val="yellow"/>
@@ -2749,24 +2771,38 @@
         <w:t>approveregistrationmessage</w:t>
       </w:r>
       <w:proofErr w:type="spellEnd"/>
+      <w:proofErr w:type="gramEnd"/>
       <w:r>
         <w:rPr>
           <w:highlight w:val="yellow"/>
+          <w:lang w:val="ru-RU"/>
         </w:rPr>
         <w:t>”:”**********”</w:t>
       </w:r>
     </w:p>
     <w:p>
+      <w:pPr>
+        <w:rPr>
+          <w:lang w:val="ru-RU"/>
+        </w:rPr>
+      </w:pPr>
       <w:r>
         <w:rPr>
           <w:highlight w:val="yellow"/>
+          <w:lang w:val="ru-RU"/>
         </w:rPr>
         <w:t>}</w:t>
       </w:r>
     </w:p>
     <w:p>
       <w:r>
-        <w:t>================================</w:t>
+        <w:rPr>
+          <w:lang w:val="ru-RU"/>
+        </w:rPr>
+        <w:t>==========================</w:t>
+      </w:r>
+      <w:r>
+        <w:t>======</w:t>
       </w:r>
     </w:p>
     <w:p>
@@ -2775,6 +2811,9 @@
           <w:ilvl w:val="0"/>
           <w:numId w:val="5"/>
         </w:numPr>
+        <w:rPr>
+          <w:lang w:val="ru-RU"/>
+        </w:rPr>
       </w:pPr>
       <w:r>
         <w:rPr>
@@ -2785,12 +2824,14 @@
       <w:r>
         <w:rPr>
           <w:shd w:val="clear" w:color="auto" w:fill="FFFF00"/>
+          <w:lang w:val="ru-RU"/>
         </w:rPr>
         <w:t xml:space="preserve"> </w:t>
       </w:r>
       <w:r>
         <w:rPr>
           <w:shd w:val="clear" w:color="auto" w:fill="FFFFFF"/>
+          <w:lang w:val="ru-RU"/>
         </w:rPr>
         <w:t>(</w:t>
       </w:r>
@@ -2804,6 +2845,7 @@
       <w:r>
         <w:rPr>
           <w:shd w:val="clear" w:color="auto" w:fill="FFFFFF"/>
+          <w:lang w:val="ru-RU"/>
         </w:rPr>
         <w:t xml:space="preserve"> </w:t>
       </w:r>
@@ -2817,6 +2859,7 @@
       <w:r>
         <w:rPr>
           <w:shd w:val="clear" w:color="auto" w:fill="FFFFFF"/>
+          <w:lang w:val="ru-RU"/>
         </w:rPr>
         <w:t xml:space="preserve"> </w:t>
       </w:r>
@@ -2830,6 +2873,7 @@
       <w:r>
         <w:rPr>
           <w:shd w:val="clear" w:color="auto" w:fill="FFFFFF"/>
+          <w:lang w:val="ru-RU"/>
         </w:rPr>
         <w:t xml:space="preserve">) </w:t>
       </w:r>
@@ -2845,6 +2889,7 @@
       <w:r>
         <w:rPr>
           <w:shd w:val="clear" w:color="auto" w:fill="FFFFFF"/>
+          <w:lang w:val="ru-RU"/>
         </w:rPr>
         <w:t xml:space="preserve"> </w:t>
       </w:r>
@@ -2854,78 +2899,88 @@
           <w:shd w:val="clear" w:color="auto" w:fill="FFFFFF"/>
           <w:lang w:val="ru-RU"/>
         </w:rPr>
-        <w:t>ввид</w:t>
-      </w:r>
+        <w:t>ввиде</w:t>
+      </w:r>
+      <w:proofErr w:type="spellEnd"/>
       <w:r>
         <w:rPr>
           <w:shd w:val="clear" w:color="auto" w:fill="FFFFFF"/>
           <w:lang w:val="ru-RU"/>
         </w:rPr>
-        <w:t>е</w:t>
-      </w:r>
-      <w:proofErr w:type="spellEnd"/>
+        <w:t xml:space="preserve"> 2-</w:t>
+      </w:r>
       <w:r>
         <w:rPr>
           <w:shd w:val="clear" w:color="auto" w:fill="FFFFFF"/>
-        </w:rPr>
-        <w:t xml:space="preserve"> 2-</w:t>
-      </w:r>
-      <w:proofErr w:type="spellStart"/>
+          <w:lang w:val="ru-RU"/>
+        </w:rPr>
+        <w:t>табов</w:t>
+      </w:r>
       <w:r>
         <w:rPr>
           <w:shd w:val="clear" w:color="auto" w:fill="FFFFFF"/>
           <w:lang w:val="ru-RU"/>
         </w:rPr>
-        <w:t>табов</w:t>
-      </w:r>
-      <w:proofErr w:type="spellEnd"/>
+        <w:t xml:space="preserve"> (</w:t>
+      </w:r>
       <w:r>
         <w:rPr>
           <w:shd w:val="clear" w:color="auto" w:fill="FFFFFF"/>
         </w:rPr>
-        <w:t xml:space="preserve"> (</w:t>
+        <w:t>account</w:t>
       </w:r>
       <w:r>
         <w:rPr>
           <w:shd w:val="clear" w:color="auto" w:fill="FFFFFF"/>
-        </w:rPr>
-        <w:t>account</w:t>
+          <w:lang w:val="ru-RU"/>
+        </w:rPr>
+        <w:t xml:space="preserve">, </w:t>
       </w:r>
       <w:r>
         <w:rPr>
           <w:shd w:val="clear" w:color="auto" w:fill="FFFFFF"/>
         </w:rPr>
-        <w:t xml:space="preserve">, </w:t>
+        <w:t>project</w:t>
       </w:r>
       <w:r>
         <w:rPr>
           <w:shd w:val="clear" w:color="auto" w:fill="FFFFFF"/>
-        </w:rPr>
-        <w:t>project</w:t>
-      </w:r>
+          <w:lang w:val="ru-RU"/>
+        </w:rPr>
+        <w:t>)</w:t>
+      </w:r>
+    </w:p>
+    <w:p>
+      <w:pPr>
+        <w:rPr>
+          <w:lang w:val="ru-RU"/>
+        </w:rPr>
+      </w:pPr>
       <w:r>
         <w:rPr>
           <w:shd w:val="clear" w:color="auto" w:fill="FFFFFF"/>
-        </w:rPr>
-        <w:t>)</w:t>
-      </w:r>
-    </w:p>
-    <w:p>
-      <w:pPr>
-        <w:rPr>
-          <w:lang w:val="ru-RU"/>
-        </w:rPr>
-      </w:pPr>
+          <w:lang w:val="ru-RU"/>
+        </w:rPr>
+        <w:t>При</w:t>
+      </w:r>
       <w:r>
         <w:rPr>
           <w:shd w:val="clear" w:color="auto" w:fill="FFFFFF"/>
           <w:lang w:val="ru-RU"/>
         </w:rPr>
-        <w:t>При</w:t>
+        <w:t xml:space="preserve"> </w:t>
       </w:r>
       <w:r>
         <w:rPr>
           <w:shd w:val="clear" w:color="auto" w:fill="FFFFFF"/>
+          <w:lang w:val="ru-RU"/>
+        </w:rPr>
+        <w:t>нажатие</w:t>
+      </w:r>
+      <w:r>
+        <w:rPr>
+          <w:shd w:val="clear" w:color="auto" w:fill="FFFFFF"/>
+          <w:lang w:val="ru-RU"/>
         </w:rPr>
         <w:t xml:space="preserve"> </w:t>
       </w:r>
@@ -2934,163 +2989,151 @@
           <w:shd w:val="clear" w:color="auto" w:fill="FFFFFF"/>
           <w:lang w:val="ru-RU"/>
         </w:rPr>
-        <w:t>нажатие</w:t>
+        <w:t>на</w:t>
       </w:r>
       <w:r>
         <w:rPr>
           <w:shd w:val="clear" w:color="auto" w:fill="FFFFFF"/>
+          <w:lang w:val="ru-RU"/>
         </w:rPr>
         <w:t xml:space="preserve"> </w:t>
       </w:r>
+      <w:proofErr w:type="spellStart"/>
       <w:r>
         <w:rPr>
           <w:shd w:val="clear" w:color="auto" w:fill="FFFFFF"/>
           <w:lang w:val="ru-RU"/>
         </w:rPr>
-        <w:t>на</w:t>
-      </w:r>
+        <w:t>пукт</w:t>
+      </w:r>
+      <w:proofErr w:type="spellEnd"/>
       <w:r>
         <w:rPr>
           <w:shd w:val="clear" w:color="auto" w:fill="FFFFFF"/>
-        </w:rPr>
-        <w:t xml:space="preserve"> </w:t>
-      </w:r>
-      <w:proofErr w:type="spellStart"/>
+          <w:lang w:val="ru-RU"/>
+        </w:rPr>
+        <w:t xml:space="preserve"> меню</w:t>
+      </w:r>
+    </w:p>
+    <w:p>
+      <w:pPr>
+        <w:rPr>
+          <w:lang w:val="ru-RU"/>
+        </w:rPr>
+      </w:pPr>
+      <w:r>
+        <w:rPr>
+          <w:lang w:val="ru-RU"/>
+        </w:rPr>
+        <w:tab/>
+      </w:r>
+      <w:r>
+        <w:rPr>
+          <w:lang w:val="ru-RU"/>
+        </w:rPr>
+        <w:tab/>
+      </w:r>
+      <w:r>
+        <w:rPr>
+          <w:lang w:val="ru-RU"/>
+        </w:rPr>
+        <w:tab/>
+      </w:r>
+      <w:r>
+        <w:t>POST</w:t>
+      </w:r>
+    </w:p>
+    <w:p>
+      <w:pPr>
+        <w:rPr>
+          <w:lang w:val="ru-RU"/>
+        </w:rPr>
+      </w:pPr>
+      <w:r>
+        <w:rPr>
+          <w:lang w:val="ru-RU"/>
+        </w:rPr>
+        <w:tab/>
+      </w:r>
+      <w:r>
+        <w:rPr>
+          <w:lang w:val="ru-RU"/>
+        </w:rPr>
+        <w:tab/>
+      </w:r>
+      <w:r>
+        <w:rPr>
+          <w:lang w:val="ru-RU"/>
+        </w:rPr>
+        <w:tab/>
+      </w:r>
+      <w:proofErr w:type="gramStart"/>
+      <w:r>
+        <w:t>command</w:t>
+      </w:r>
+      <w:r>
+        <w:rPr>
+          <w:lang w:val="ru-RU"/>
+        </w:rPr>
+        <w:t>:</w:t>
+      </w:r>
+      <w:proofErr w:type="gramEnd"/>
+      <w:r>
+        <w:t>a</w:t>
+      </w:r>
       <w:r>
         <w:rPr>
           <w:shd w:val="clear" w:color="auto" w:fill="FFFFFF"/>
-          <w:lang w:val="ru-RU"/>
-        </w:rPr>
-        <w:t>пукт</w:t>
-      </w:r>
-      <w:proofErr w:type="spellEnd"/>
+        </w:rPr>
+        <w:t>ccount</w:t>
+      </w:r>
+    </w:p>
+    <w:p>
+      <w:pPr>
+        <w:rPr>
+          <w:lang w:val="ru-RU"/>
+        </w:rPr>
+      </w:pPr>
       <w:r>
         <w:rPr>
           <w:shd w:val="clear" w:color="auto" w:fill="FFFFFF"/>
           <w:lang w:val="ru-RU"/>
         </w:rPr>
-        <w:t xml:space="preserve"> меню</w:t>
-      </w:r>
-    </w:p>
-    <w:p>
-      <w:pPr>
-        <w:rPr>
-          <w:lang w:val="ru-RU"/>
-        </w:rPr>
-      </w:pPr>
-      <w:r>
-        <w:rPr>
-          <w:lang w:val="ru-RU"/>
-        </w:rPr>
-        <w:tab/>
-      </w:r>
-      <w:r>
-        <w:rPr>
-          <w:lang w:val="ru-RU"/>
-        </w:rPr>
-        <w:tab/>
-      </w:r>
-      <w:r>
-        <w:rPr>
-          <w:lang w:val="ru-RU"/>
-        </w:rPr>
-        <w:tab/>
-      </w:r>
-      <w:r>
-        <w:t>POST</w:t>
-      </w:r>
-    </w:p>
-    <w:p>
-      <w:pPr>
-        <w:rPr>
-          <w:lang w:val="ru-RU"/>
-        </w:rPr>
-      </w:pPr>
-      <w:r>
-        <w:rPr>
-          <w:lang w:val="ru-RU"/>
-        </w:rPr>
-        <w:tab/>
-      </w:r>
-      <w:r>
-        <w:rPr>
-          <w:lang w:val="ru-RU"/>
-        </w:rPr>
-        <w:tab/>
-      </w:r>
-      <w:r>
-        <w:rPr>
-          <w:lang w:val="ru-RU"/>
-        </w:rPr>
-        <w:tab/>
-      </w:r>
-      <w:proofErr w:type="gramStart"/>
-      <w:r>
-        <w:t>command</w:t>
-      </w:r>
-      <w:r>
-        <w:rPr>
+        <w:tab/>
+      </w:r>
+      <w:r>
+        <w:rPr>
+          <w:shd w:val="clear" w:color="auto" w:fill="FFFFFF"/>
+          <w:lang w:val="ru-RU"/>
+        </w:rPr>
+        <w:tab/>
+      </w:r>
+      <w:r>
+        <w:rPr>
+          <w:shd w:val="clear" w:color="auto" w:fill="FFFFFF"/>
+          <w:lang w:val="ru-RU"/>
+        </w:rPr>
+        <w:tab/>
+      </w:r>
+      <w:proofErr w:type="spellStart"/>
+      <w:r>
+        <w:rPr>
+          <w:shd w:val="clear" w:color="auto" w:fill="FFFFFF"/>
+        </w:rPr>
+        <w:t>url</w:t>
+      </w:r>
+      <w:proofErr w:type="spellEnd"/>
+      <w:r>
+        <w:rPr>
+          <w:shd w:val="clear" w:color="auto" w:fill="FFFFFF"/>
           <w:lang w:val="ru-RU"/>
         </w:rPr>
         <w:t>:</w:t>
       </w:r>
-      <w:proofErr w:type="gramEnd"/>
-      <w:r>
-        <w:t>a</w:t>
-      </w:r>
       <w:r>
         <w:rPr>
           <w:shd w:val="clear" w:color="auto" w:fill="FFFFFF"/>
         </w:rPr>
-        <w:t>ccount</w:t>
-      </w:r>
-    </w:p>
-    <w:p>
-      <w:pPr>
-        <w:rPr>
-          <w:lang w:val="ru-RU"/>
-        </w:rPr>
-      </w:pPr>
-      <w:r>
-        <w:rPr>
-          <w:shd w:val="clear" w:color="auto" w:fill="FFFFFF"/>
-          <w:lang w:val="ru-RU"/>
-        </w:rPr>
-        <w:tab/>
-      </w:r>
-      <w:r>
-        <w:rPr>
-          <w:shd w:val="clear" w:color="auto" w:fill="FFFFFF"/>
-          <w:lang w:val="ru-RU"/>
-        </w:rPr>
-        <w:tab/>
-      </w:r>
-      <w:r>
-        <w:rPr>
-          <w:shd w:val="clear" w:color="auto" w:fill="FFFFFF"/>
-          <w:lang w:val="ru-RU"/>
-        </w:rPr>
-        <w:tab/>
-      </w:r>
-      <w:proofErr w:type="spellStart"/>
-      <w:r>
-        <w:rPr>
-          <w:shd w:val="clear" w:color="auto" w:fill="FFFFFF"/>
-        </w:rPr>
-        <w:t>url</w:t>
-      </w:r>
-      <w:proofErr w:type="spellEnd"/>
-      <w:r>
-        <w:rPr>
-          <w:shd w:val="clear" w:color="auto" w:fill="FFFFFF"/>
-          <w:lang w:val="ru-RU"/>
-        </w:rPr>
-        <w:t>:</w:t>
-      </w:r>
-      <w:r>
-        <w:rPr>
-          <w:shd w:val="clear" w:color="auto" w:fill="FFFFFF"/>
-        </w:rPr>
         <w:t>http</w:t>
       </w:r>
       <w:r>
@@ -3162,20 +3205,20 @@
         <w:rPr>
           <w:lang w:val="ru-RU"/>
         </w:rPr>
-        <w:tab/>
-      </w:r>
-    </w:p>
-    <w:p>
-      <w:pPr>
-        <w:rPr>
-          <w:lang w:val="ru-RU"/>
-        </w:rPr>
-      </w:pPr>
-      <w:r>
-        <w:rPr>
-          <w:lang w:val="ru-RU"/>
-        </w:rPr>
         <w:lastRenderedPageBreak/>
+        <w:tab/>
+      </w:r>
+    </w:p>
+    <w:p>
+      <w:pPr>
+        <w:rPr>
+          <w:lang w:val="ru-RU"/>
+        </w:rPr>
+      </w:pPr>
+      <w:r>
+        <w:rPr>
+          <w:lang w:val="ru-RU"/>
+        </w:rPr>
         <w:tab/>
       </w:r>
       <w:r>
@@ -3844,29 +3887,58 @@
       </w:r>
     </w:p>
     <w:p>
-      <w:r>
-        <w:tab/>
-      </w:r>
-      <w:r>
-        <w:tab/>
-      </w:r>
-      <w:r>
-        <w:tab/>
+      <w:pPr>
+        <w:rPr>
+          <w:lang w:val="ru-RU"/>
+        </w:rPr>
+      </w:pPr>
+      <w:r>
+        <w:tab/>
+      </w:r>
+      <w:r>
+        <w:tab/>
+      </w:r>
+      <w:r>
+        <w:tab/>
+      </w:r>
+      <w:r>
+        <w:rPr>
+          <w:lang w:val="ru-RU"/>
+        </w:rPr>
         <w:t>}</w:t>
       </w:r>
     </w:p>
     <w:p>
-      <w:r>
-        <w:tab/>
-      </w:r>
-      <w:r>
-        <w:tab/>
-      </w:r>
-      <w:r>
-        <w:tab/>
-      </w:r>
-    </w:p>
-    <w:p>
+      <w:pPr>
+        <w:rPr>
+          <w:lang w:val="ru-RU"/>
+        </w:rPr>
+      </w:pPr>
+      <w:r>
+        <w:rPr>
+          <w:lang w:val="ru-RU"/>
+        </w:rPr>
+        <w:tab/>
+      </w:r>
+      <w:r>
+        <w:rPr>
+          <w:lang w:val="ru-RU"/>
+        </w:rPr>
+        <w:tab/>
+      </w:r>
+      <w:r>
+        <w:rPr>
+          <w:lang w:val="ru-RU"/>
+        </w:rPr>
+        <w:tab/>
+      </w:r>
+    </w:p>
+    <w:p>
+      <w:pPr>
+        <w:rPr>
+          <w:lang w:val="ru-RU"/>
+        </w:rPr>
+      </w:pPr>
       <w:bookmarkStart w:id="2" w:name="__DdeLink__612_1376209819"/>
       <w:bookmarkEnd w:id="2"/>
       <w:r>
@@ -3874,101 +3946,104 @@
           <w:b/>
           <w:bCs/>
         </w:rPr>
-        <w:t xml:space="preserve">Tab account  </w:t>
-      </w:r>
-    </w:p>
-    <w:p>
-      <w:pPr>
-        <w:rPr>
-          <w:lang w:val="ru-RU"/>
-        </w:rPr>
-      </w:pPr>
+        <w:t>Tab</w:t>
+      </w:r>
       <w:r>
         <w:rPr>
           <w:b/>
           <w:bCs/>
-        </w:rPr>
-        <w:tab/>
-      </w:r>
-      <w:proofErr w:type="spellStart"/>
+          <w:lang w:val="ru-RU"/>
+        </w:rPr>
+        <w:t xml:space="preserve"> </w:t>
+      </w:r>
       <w:r>
         <w:rPr>
           <w:b/>
           <w:bCs/>
         </w:rPr>
-        <w:t>Все</w:t>
-      </w:r>
-      <w:proofErr w:type="spellEnd"/>
+        <w:t>account</w:t>
+      </w:r>
       <w:r>
         <w:rPr>
           <w:b/>
           <w:bCs/>
-        </w:rPr>
-        <w:t xml:space="preserve"> </w:t>
-      </w:r>
-      <w:proofErr w:type="spellStart"/>
+          <w:lang w:val="ru-RU"/>
+        </w:rPr>
+        <w:t xml:space="preserve">  </w:t>
+      </w:r>
+    </w:p>
+    <w:p>
+      <w:pPr>
+        <w:rPr>
+          <w:lang w:val="ru-RU"/>
+        </w:rPr>
+      </w:pPr>
       <w:r>
         <w:rPr>
           <w:b/>
           <w:bCs/>
-        </w:rPr>
-        <w:t>поля</w:t>
-      </w:r>
-      <w:proofErr w:type="spellEnd"/>
+          <w:lang w:val="ru-RU"/>
+        </w:rPr>
+        <w:tab/>
+        <w:t xml:space="preserve">Все поля с </w:t>
+      </w:r>
+      <w:proofErr w:type="spellStart"/>
       <w:r>
         <w:rPr>
           <w:b/>
           <w:bCs/>
-        </w:rPr>
-        <w:t xml:space="preserve"> с </w:t>
-      </w:r>
-      <w:proofErr w:type="spellStart"/>
+          <w:lang w:val="ru-RU"/>
+        </w:rPr>
+        <w:t>заполнеными</w:t>
+      </w:r>
+      <w:proofErr w:type="spellEnd"/>
       <w:r>
         <w:rPr>
           <w:b/>
           <w:bCs/>
-        </w:rPr>
-        <w:t>заполнеными</w:t>
-      </w:r>
-      <w:proofErr w:type="spellEnd"/>
+          <w:lang w:val="ru-RU"/>
+        </w:rPr>
+        <w:t xml:space="preserve"> данными о пользователе. </w:t>
+      </w:r>
       <w:r>
         <w:rPr>
           <w:b/>
           <w:bCs/>
-        </w:rPr>
-        <w:t xml:space="preserve"> </w:t>
-      </w:r>
-      <w:proofErr w:type="spellStart"/>
+          <w:lang w:val="ru-RU"/>
+        </w:rPr>
+        <w:t xml:space="preserve">Поля можно </w:t>
+      </w:r>
       <w:r>
         <w:rPr>
           <w:b/>
           <w:bCs/>
-        </w:rPr>
-        <w:t>данными</w:t>
-      </w:r>
-      <w:proofErr w:type="spellEnd"/>
+          <w:lang w:val="ru-RU"/>
+        </w:rPr>
+        <w:tab/>
+      </w:r>
       <w:r>
         <w:rPr>
           <w:b/>
           <w:bCs/>
-        </w:rPr>
-        <w:t xml:space="preserve"> о </w:t>
-      </w:r>
-      <w:proofErr w:type="spellStart"/>
+          <w:lang w:val="ru-RU"/>
+        </w:rPr>
+        <w:tab/>
+      </w:r>
       <w:r>
         <w:rPr>
           <w:b/>
           <w:bCs/>
-        </w:rPr>
-        <w:t>пользователе</w:t>
-      </w:r>
-      <w:proofErr w:type="spellEnd"/>
+          <w:lang w:val="ru-RU"/>
+        </w:rPr>
+        <w:tab/>
+      </w:r>
       <w:r>
         <w:rPr>
           <w:b/>
           <w:bCs/>
-        </w:rPr>
-        <w:t xml:space="preserve">. </w:t>
+          <w:lang w:val="ru-RU"/>
+        </w:rPr>
+        <w:tab/>
       </w:r>
       <w:r>
         <w:rPr>
@@ -3976,31 +4051,33 @@
           <w:bCs/>
           <w:lang w:val="ru-RU"/>
         </w:rPr>
-        <w:t xml:space="preserve">Поля можно </w:t>
-      </w:r>
+        <w:tab/>
+        <w:t>редактировать. Внизу – кнопка (</w:t>
+      </w:r>
+      <w:proofErr w:type="spellStart"/>
       <w:r>
         <w:rPr>
           <w:b/>
           <w:bCs/>
           <w:lang w:val="ru-RU"/>
         </w:rPr>
-        <w:tab/>
-      </w:r>
+        <w:t>линка</w:t>
+      </w:r>
+      <w:proofErr w:type="spellEnd"/>
       <w:r>
         <w:rPr>
           <w:b/>
           <w:bCs/>
           <w:lang w:val="ru-RU"/>
         </w:rPr>
-        <w:tab/>
+        <w:t>) “</w:t>
       </w:r>
       <w:r>
         <w:rPr>
           <w:b/>
           <w:bCs/>
-          <w:lang w:val="ru-RU"/>
-        </w:rPr>
-        <w:tab/>
+        </w:rPr>
+        <w:t>Update</w:t>
       </w:r>
       <w:r>
         <w:rPr>
@@ -4008,41 +4085,45 @@
           <w:bCs/>
           <w:lang w:val="ru-RU"/>
         </w:rPr>
-        <w:tab/>
+        <w:t xml:space="preserve"> </w:t>
       </w:r>
       <w:r>
         <w:rPr>
           <w:b/>
           <w:bCs/>
-          <w:lang w:val="ru-RU"/>
-        </w:rPr>
-        <w:tab/>
-        <w:t>редактировать. Внизу – кнопка (</w:t>
-      </w:r>
-      <w:proofErr w:type="spellStart"/>
+        </w:rPr>
+        <w:t>account</w:t>
+      </w:r>
       <w:r>
         <w:rPr>
           <w:b/>
           <w:bCs/>
           <w:lang w:val="ru-RU"/>
         </w:rPr>
-        <w:t>линка</w:t>
-      </w:r>
-      <w:proofErr w:type="spellEnd"/>
+        <w:t xml:space="preserve">” </w:t>
+      </w:r>
+    </w:p>
+    <w:p>
+      <w:pPr>
+        <w:rPr>
+          <w:lang w:val="ru-RU"/>
+        </w:rPr>
+      </w:pPr>
       <w:r>
         <w:rPr>
           <w:b/>
           <w:bCs/>
           <w:lang w:val="ru-RU"/>
         </w:rPr>
-        <w:t>) “</w:t>
+        <w:tab/>
       </w:r>
       <w:r>
         <w:rPr>
           <w:b/>
           <w:bCs/>
-        </w:rPr>
-        <w:t>Update</w:t>
+          <w:lang w:val="ru-RU"/>
+        </w:rPr>
+        <w:tab/>
       </w:r>
       <w:r>
         <w:rPr>
@@ -4050,14 +4131,595 @@
           <w:bCs/>
           <w:lang w:val="ru-RU"/>
         </w:rPr>
-        <w:t xml:space="preserve"> </w:t>
-      </w:r>
+        <w:tab/>
+      </w:r>
+      <w:r>
+        <w:t>POST</w:t>
+      </w:r>
+    </w:p>
+    <w:p>
+      <w:pPr>
+        <w:rPr>
+          <w:lang w:val="ru-RU"/>
+        </w:rPr>
+      </w:pPr>
+      <w:r>
+        <w:rPr>
+          <w:lang w:val="ru-RU"/>
+        </w:rPr>
+        <w:tab/>
+      </w:r>
+      <w:r>
+        <w:rPr>
+          <w:lang w:val="ru-RU"/>
+        </w:rPr>
+        <w:tab/>
+      </w:r>
+      <w:r>
+        <w:rPr>
+          <w:lang w:val="ru-RU"/>
+        </w:rPr>
+        <w:tab/>
+      </w:r>
+      <w:proofErr w:type="gramStart"/>
+      <w:r>
+        <w:t>command</w:t>
+      </w:r>
+      <w:r>
+        <w:rPr>
+          <w:lang w:val="ru-RU"/>
+        </w:rPr>
+        <w:t>:</w:t>
+      </w:r>
+      <w:proofErr w:type="spellStart"/>
+      <w:proofErr w:type="gramEnd"/>
+      <w:r>
+        <w:t>a</w:t>
+      </w:r>
+      <w:r>
+        <w:rPr>
+          <w:shd w:val="clear" w:color="auto" w:fill="FFFFFF"/>
+        </w:rPr>
+        <w:t>ccountupdate</w:t>
+      </w:r>
+      <w:proofErr w:type="spellEnd"/>
+    </w:p>
+    <w:p>
+      <w:pPr>
+        <w:rPr>
+          <w:lang w:val="ru-RU"/>
+        </w:rPr>
+      </w:pPr>
+      <w:r>
+        <w:rPr>
+          <w:shd w:val="clear" w:color="auto" w:fill="FFFFFF"/>
+          <w:lang w:val="ru-RU"/>
+        </w:rPr>
+        <w:tab/>
+      </w:r>
+      <w:r>
+        <w:rPr>
+          <w:shd w:val="clear" w:color="auto" w:fill="FFFFFF"/>
+          <w:lang w:val="ru-RU"/>
+        </w:rPr>
+        <w:tab/>
+      </w:r>
+      <w:r>
+        <w:rPr>
+          <w:shd w:val="clear" w:color="auto" w:fill="FFFFFF"/>
+          <w:lang w:val="ru-RU"/>
+        </w:rPr>
+        <w:tab/>
+      </w:r>
+      <w:proofErr w:type="spellStart"/>
+      <w:r>
+        <w:rPr>
+          <w:shd w:val="clear" w:color="auto" w:fill="FFFFFF"/>
+        </w:rPr>
+        <w:t>url</w:t>
+      </w:r>
+      <w:proofErr w:type="spellEnd"/>
+      <w:r>
+        <w:rPr>
+          <w:shd w:val="clear" w:color="auto" w:fill="FFFFFF"/>
+          <w:lang w:val="ru-RU"/>
+        </w:rPr>
+        <w:t>:</w:t>
+      </w:r>
+      <w:r>
+        <w:rPr>
+          <w:shd w:val="clear" w:color="auto" w:fill="FFFFFF"/>
+        </w:rPr>
+        <w:t>http</w:t>
+      </w:r>
+      <w:r>
+        <w:rPr>
+          <w:lang w:val="ru-RU"/>
+        </w:rPr>
+        <w:t>://</w:t>
+      </w:r>
+      <w:proofErr w:type="spellStart"/>
+      <w:r>
+        <w:t>edu</w:t>
+      </w:r>
+      <w:proofErr w:type="spellEnd"/>
+      <w:r>
+        <w:rPr>
+          <w:lang w:val="ru-RU"/>
+        </w:rPr>
+        <w:t>.</w:t>
+      </w:r>
+      <w:r>
+        <w:t>bionic</w:t>
+      </w:r>
+      <w:r>
+        <w:rPr>
+          <w:lang w:val="ru-RU"/>
+        </w:rPr>
+        <w:t>-</w:t>
+      </w:r>
+      <w:r>
+        <w:t>university</w:t>
+      </w:r>
+      <w:r>
+        <w:rPr>
+          <w:lang w:val="ru-RU"/>
+        </w:rPr>
+        <w:t>.</w:t>
+      </w:r>
+      <w:r>
+        <w:t>com</w:t>
+      </w:r>
+      <w:r>
+        <w:rPr>
+          <w:lang w:val="ru-RU"/>
+        </w:rPr>
+        <w:t>:1120/</w:t>
+      </w:r>
+      <w:proofErr w:type="spellStart"/>
+      <w:r>
+        <w:t>battleWEB</w:t>
+      </w:r>
+      <w:proofErr w:type="spellEnd"/>
+      <w:r>
+        <w:rPr>
+          <w:lang w:val="ru-RU"/>
+        </w:rPr>
+        <w:t>/</w:t>
+      </w:r>
+      <w:r>
+        <w:t>controller</w:t>
+      </w:r>
+    </w:p>
+    <w:p>
+      <w:pPr>
+        <w:rPr>
+          <w:lang w:val="ru-RU"/>
+        </w:rPr>
+      </w:pPr>
+    </w:p>
+    <w:p>
+      <w:r>
+        <w:rPr>
+          <w:lang w:val="ru-RU"/>
+        </w:rPr>
+        <w:tab/>
+      </w:r>
+      <w:r>
+        <w:rPr>
+          <w:lang w:val="ru-RU"/>
+        </w:rPr>
+        <w:tab/>
+      </w:r>
+      <w:r>
+        <w:rPr>
+          <w:lang w:val="ru-RU"/>
+        </w:rPr>
+        <w:tab/>
+      </w:r>
+      <w:r>
+        <w:t>{</w:t>
+      </w:r>
+    </w:p>
+    <w:p>
+      <w:r>
+        <w:tab/>
+        <w:t xml:space="preserve">   </w:t>
+      </w:r>
+      <w:r>
+        <w:tab/>
+      </w:r>
+      <w:r>
+        <w:tab/>
+        <w:t>"</w:t>
+      </w:r>
+      <w:proofErr w:type="gramStart"/>
+      <w:r>
+        <w:t>login</w:t>
+      </w:r>
+      <w:proofErr w:type="gramEnd"/>
+      <w:r>
+        <w:t>": "***",</w:t>
+      </w:r>
+    </w:p>
+    <w:p>
+      <w:r>
+        <w:tab/>
+        <w:t xml:space="preserve">    </w:t>
+      </w:r>
+      <w:r>
+        <w:tab/>
+      </w:r>
+      <w:r>
+        <w:tab/>
+        <w:t>"</w:t>
+      </w:r>
+      <w:proofErr w:type="gramStart"/>
+      <w:r>
+        <w:t>password</w:t>
+      </w:r>
+      <w:proofErr w:type="gramEnd"/>
+      <w:r>
+        <w:t>": "***",</w:t>
+      </w:r>
+    </w:p>
+    <w:p>
+      <w:r>
+        <w:tab/>
+      </w:r>
+      <w:r>
+        <w:tab/>
+      </w:r>
+      <w:r>
+        <w:tab/>
+      </w:r>
+      <w:r>
+        <w:tab/>
+        <w:t>"</w:t>
+      </w:r>
+      <w:proofErr w:type="spellStart"/>
+      <w:proofErr w:type="gramStart"/>
+      <w:r>
+        <w:t>firstname</w:t>
+      </w:r>
+      <w:proofErr w:type="spellEnd"/>
+      <w:proofErr w:type="gramEnd"/>
+      <w:r>
+        <w:t>": "***",</w:t>
+      </w:r>
+    </w:p>
+    <w:p>
+      <w:r>
+        <w:tab/>
+      </w:r>
+      <w:r>
+        <w:tab/>
+      </w:r>
+      <w:r>
+        <w:tab/>
+      </w:r>
+      <w:r>
+        <w:tab/>
+        <w:t>"</w:t>
+      </w:r>
+      <w:proofErr w:type="spellStart"/>
+      <w:proofErr w:type="gramStart"/>
+      <w:r>
+        <w:t>middlename</w:t>
+      </w:r>
+      <w:proofErr w:type="spellEnd"/>
+      <w:proofErr w:type="gramEnd"/>
+      <w:r>
+        <w:t>": "***",</w:t>
+      </w:r>
+    </w:p>
+    <w:p>
+      <w:r>
+        <w:tab/>
+      </w:r>
+      <w:r>
+        <w:tab/>
+      </w:r>
+      <w:r>
+        <w:tab/>
+      </w:r>
+      <w:r>
+        <w:tab/>
+        <w:t>"</w:t>
+      </w:r>
+      <w:proofErr w:type="spellStart"/>
+      <w:proofErr w:type="gramStart"/>
+      <w:r>
+        <w:t>lastname</w:t>
+      </w:r>
+      <w:proofErr w:type="spellEnd"/>
+      <w:proofErr w:type="gramEnd"/>
+      <w:r>
+        <w:t>": "***",</w:t>
+      </w:r>
+    </w:p>
+    <w:p>
+      <w:r>
+        <w:tab/>
+      </w:r>
+      <w:r>
+        <w:tab/>
+      </w:r>
+      <w:r>
+        <w:tab/>
+      </w:r>
+      <w:r>
+        <w:tab/>
+        <w:t>"</w:t>
+      </w:r>
+      <w:proofErr w:type="gramStart"/>
+      <w:r>
+        <w:t>town</w:t>
+      </w:r>
+      <w:proofErr w:type="gramEnd"/>
+      <w:r>
+        <w:t>": "***",</w:t>
+      </w:r>
+    </w:p>
+    <w:p>
+      <w:r>
+        <w:tab/>
+      </w:r>
+      <w:r>
+        <w:tab/>
+      </w:r>
+      <w:r>
+        <w:tab/>
+      </w:r>
+      <w:r>
+        <w:tab/>
+        <w:t>"</w:t>
+      </w:r>
+      <w:proofErr w:type="gramStart"/>
+      <w:r>
+        <w:t>street</w:t>
+      </w:r>
+      <w:proofErr w:type="gramEnd"/>
+      <w:r>
+        <w:t>": "***",</w:t>
+      </w:r>
+    </w:p>
+    <w:p>
+      <w:r>
+        <w:tab/>
+      </w:r>
+      <w:r>
+        <w:tab/>
+      </w:r>
+      <w:r>
+        <w:tab/>
+      </w:r>
+      <w:r>
+        <w:tab/>
+        <w:t>"</w:t>
+      </w:r>
+      <w:proofErr w:type="spellStart"/>
+      <w:proofErr w:type="gramStart"/>
+      <w:r>
+        <w:t>housenumber</w:t>
+      </w:r>
+      <w:proofErr w:type="spellEnd"/>
+      <w:proofErr w:type="gramEnd"/>
+      <w:r>
+        <w:t>": "***",</w:t>
+      </w:r>
+    </w:p>
+    <w:p>
+      <w:r>
+        <w:tab/>
+      </w:r>
+      <w:r>
+        <w:tab/>
+      </w:r>
+      <w:r>
+        <w:tab/>
+      </w:r>
+      <w:r>
+        <w:tab/>
+        <w:t>"</w:t>
+      </w:r>
+      <w:proofErr w:type="gramStart"/>
+      <w:r>
+        <w:t>postcode</w:t>
+      </w:r>
+      <w:proofErr w:type="gramEnd"/>
+      <w:r>
+        <w:t>": "***",</w:t>
+      </w:r>
+    </w:p>
+    <w:p>
+      <w:r>
+        <w:tab/>
+      </w:r>
+      <w:r>
+        <w:tab/>
+      </w:r>
+      <w:r>
+        <w:tab/>
+      </w:r>
+      <w:r>
+        <w:tab/>
+        <w:t>"</w:t>
+      </w:r>
+      <w:proofErr w:type="gramStart"/>
+      <w:r>
+        <w:t>birthday</w:t>
+      </w:r>
+      <w:proofErr w:type="gramEnd"/>
+      <w:r>
+        <w:t>": "***",</w:t>
+      </w:r>
+    </w:p>
+    <w:p>
+      <w:pPr>
+        <w:rPr>
+          <w:lang w:val="ru-RU"/>
+        </w:rPr>
+      </w:pPr>
+      <w:r>
+        <w:tab/>
+      </w:r>
+      <w:r>
+        <w:tab/>
+      </w:r>
+      <w:r>
+        <w:tab/>
+      </w:r>
+      <w:r>
+        <w:tab/>
+      </w:r>
+      <w:r>
+        <w:rPr>
+          <w:lang w:val="ru-RU"/>
+        </w:rPr>
+        <w:t>"</w:t>
+      </w:r>
+      <w:r>
+        <w:t>phone</w:t>
+      </w:r>
+      <w:r>
+        <w:rPr>
+          <w:lang w:val="ru-RU"/>
+        </w:rPr>
+        <w:t>": "***",</w:t>
+      </w:r>
+    </w:p>
+    <w:p>
+      <w:pPr>
+        <w:rPr>
+          <w:lang w:val="ru-RU"/>
+        </w:rPr>
+      </w:pPr>
+      <w:r>
+        <w:rPr>
+          <w:lang w:val="ru-RU"/>
+        </w:rPr>
+        <w:tab/>
+      </w:r>
+      <w:r>
+        <w:rPr>
+          <w:lang w:val="ru-RU"/>
+        </w:rPr>
+        <w:tab/>
+      </w:r>
+      <w:r>
+        <w:rPr>
+          <w:lang w:val="ru-RU"/>
+        </w:rPr>
+        <w:tab/>
+      </w:r>
+      <w:r>
+        <w:rPr>
+          <w:lang w:val="ru-RU"/>
+        </w:rPr>
+        <w:tab/>
+        <w:t>"</w:t>
+      </w:r>
+      <w:r>
+        <w:t>email</w:t>
+      </w:r>
+      <w:r>
+        <w:rPr>
+          <w:lang w:val="ru-RU"/>
+        </w:rPr>
+        <w:t>": "***",</w:t>
+      </w:r>
+    </w:p>
+    <w:p>
+      <w:pPr>
+        <w:rPr>
+          <w:lang w:val="ru-RU"/>
+        </w:rPr>
+      </w:pPr>
+      <w:r>
+        <w:rPr>
+          <w:lang w:val="ru-RU"/>
+        </w:rPr>
+        <w:tab/>
+      </w:r>
+      <w:r>
+        <w:rPr>
+          <w:lang w:val="ru-RU"/>
+        </w:rPr>
+        <w:tab/>
+      </w:r>
+      <w:r>
+        <w:rPr>
+          <w:lang w:val="ru-RU"/>
+        </w:rPr>
+        <w:tab/>
+        <w:t>}</w:t>
+      </w:r>
+    </w:p>
+    <w:p>
+      <w:pPr>
+        <w:rPr>
+          <w:lang w:val="ru-RU"/>
+        </w:rPr>
+      </w:pPr>
+      <w:r>
+        <w:rPr>
+          <w:lang w:val="ru-RU"/>
+        </w:rPr>
+        <w:tab/>
+      </w:r>
+      <w:r>
+        <w:rPr>
+          <w:lang w:val="ru-RU"/>
+        </w:rPr>
+        <w:tab/>
+      </w:r>
+      <w:r>
+        <w:rPr>
+          <w:lang w:val="ru-RU"/>
+        </w:rPr>
+        <w:tab/>
+      </w:r>
+    </w:p>
+    <w:p>
+      <w:pPr>
+        <w:rPr>
+          <w:lang w:val="ru-RU"/>
+        </w:rPr>
+      </w:pPr>
+      <w:r>
+        <w:rPr>
+          <w:lang w:val="ru-RU"/>
+        </w:rPr>
+        <w:tab/>
+      </w:r>
+      <w:r>
+        <w:rPr>
+          <w:lang w:val="ru-RU"/>
+        </w:rPr>
+        <w:tab/>
+      </w:r>
+      <w:r>
+        <w:rPr>
+          <w:lang w:val="ru-RU"/>
+        </w:rPr>
+        <w:tab/>
+        <w:t>Ответ от сервера</w:t>
+      </w:r>
+    </w:p>
+    <w:p>
+      <w:pPr>
+        <w:rPr>
+          <w:lang w:val="ru-RU"/>
+        </w:rPr>
+      </w:pPr>
       <w:r>
         <w:rPr>
           <w:b/>
           <w:bCs/>
-        </w:rPr>
-        <w:t>account</w:t>
+          <w:lang w:val="ru-RU"/>
+        </w:rPr>
+        <w:tab/>
       </w:r>
       <w:r>
         <w:rPr>
@@ -4065,15 +4727,8 @@
           <w:bCs/>
           <w:lang w:val="ru-RU"/>
         </w:rPr>
-        <w:t xml:space="preserve">” </w:t>
-      </w:r>
-    </w:p>
-    <w:p>
-      <w:pPr>
-        <w:rPr>
-          <w:lang w:val="ru-RU"/>
-        </w:rPr>
-      </w:pPr>
+        <w:tab/>
+      </w:r>
       <w:r>
         <w:rPr>
           <w:b/>
@@ -4084,735 +4739,111 @@
       </w:r>
       <w:r>
         <w:rPr>
+          <w:lang w:val="ru-RU"/>
+        </w:rPr>
+        <w:t>{</w:t>
+      </w:r>
+    </w:p>
+    <w:p>
+      <w:r>
+        <w:rPr>
+          <w:lang w:val="ru-RU"/>
+        </w:rPr>
+        <w:tab/>
+        <w:t xml:space="preserve">   </w:t>
+      </w:r>
+      <w:r>
+        <w:rPr>
+          <w:lang w:val="ru-RU"/>
+        </w:rPr>
+        <w:tab/>
+      </w:r>
+      <w:r>
+        <w:rPr>
+          <w:lang w:val="ru-RU"/>
+        </w:rPr>
+        <w:tab/>
+      </w:r>
+      <w:bookmarkStart w:id="3" w:name="__DdeLink__946_284668997"/>
+      <w:bookmarkEnd w:id="3"/>
+      <w:r>
+        <w:t>"</w:t>
+      </w:r>
+      <w:proofErr w:type="spellStart"/>
+      <w:proofErr w:type="gramStart"/>
+      <w:r>
+        <w:t>statusupdate</w:t>
+      </w:r>
+      <w:proofErr w:type="spellEnd"/>
+      <w:proofErr w:type="gramEnd"/>
+      <w:r>
+        <w:t>": true/false,</w:t>
+      </w:r>
+    </w:p>
+    <w:p>
+      <w:r>
+        <w:tab/>
+      </w:r>
+      <w:r>
+        <w:tab/>
+      </w:r>
+      <w:r>
+        <w:tab/>
+      </w:r>
+      <w:r>
+        <w:tab/>
+        <w:t>"</w:t>
+      </w:r>
+      <w:proofErr w:type="gramStart"/>
+      <w:r>
+        <w:t>message</w:t>
+      </w:r>
+      <w:proofErr w:type="gramEnd"/>
+      <w:r>
+        <w:t>": "******"</w:t>
+      </w:r>
+    </w:p>
+    <w:p>
+      <w:r>
+        <w:tab/>
+      </w:r>
+      <w:r>
+        <w:tab/>
+      </w:r>
+      <w:r>
+        <w:tab/>
+        <w:t>}</w:t>
+      </w:r>
+    </w:p>
+    <w:p/>
+    <w:p>
+      <w:r>
+        <w:rPr>
           <w:b/>
           <w:bCs/>
-          <w:lang w:val="ru-RU"/>
-        </w:rPr>
-        <w:tab/>
-      </w:r>
+        </w:rPr>
+        <w:t xml:space="preserve">Tab project  </w:t>
+      </w:r>
+    </w:p>
+    <w:p>
+      <w:pPr>
+        <w:rPr>
+          <w:lang w:val="ru-RU"/>
+        </w:rPr>
+      </w:pPr>
       <w:r>
         <w:rPr>
           <w:b/>
           <w:bCs/>
-          <w:lang w:val="ru-RU"/>
-        </w:rPr>
-        <w:tab/>
-      </w:r>
-      <w:r>
-        <w:t>POST</w:t>
-      </w:r>
-    </w:p>
-    <w:p>
-      <w:pPr>
-        <w:rPr>
-          <w:lang w:val="ru-RU"/>
-        </w:rPr>
-      </w:pPr>
-      <w:r>
-        <w:rPr>
-          <w:lang w:val="ru-RU"/>
-        </w:rPr>
-        <w:tab/>
-      </w:r>
-      <w:r>
-        <w:rPr>
-          <w:lang w:val="ru-RU"/>
-        </w:rPr>
-        <w:tab/>
-      </w:r>
-      <w:r>
-        <w:rPr>
-          <w:lang w:val="ru-RU"/>
-        </w:rPr>
-        <w:tab/>
-      </w:r>
-      <w:proofErr w:type="gramStart"/>
-      <w:r>
-        <w:t>command</w:t>
-      </w:r>
-      <w:r>
-        <w:rPr>
-          <w:lang w:val="ru-RU"/>
-        </w:rPr>
-        <w:t>:</w:t>
-      </w:r>
-      <w:proofErr w:type="spellStart"/>
-      <w:proofErr w:type="gramEnd"/>
-      <w:r>
-        <w:t>a</w:t>
-      </w:r>
-      <w:r>
-        <w:rPr>
-          <w:shd w:val="clear" w:color="auto" w:fill="FFFFFF"/>
-        </w:rPr>
-        <w:t>ccountupdate</w:t>
-      </w:r>
-      <w:proofErr w:type="spellEnd"/>
-    </w:p>
-    <w:p>
-      <w:pPr>
-        <w:rPr>
-          <w:lang w:val="ru-RU"/>
-        </w:rPr>
-      </w:pPr>
-      <w:r>
-        <w:rPr>
-          <w:shd w:val="clear" w:color="auto" w:fill="FFFFFF"/>
-          <w:lang w:val="ru-RU"/>
-        </w:rPr>
-        <w:tab/>
-      </w:r>
-      <w:r>
-        <w:rPr>
-          <w:shd w:val="clear" w:color="auto" w:fill="FFFFFF"/>
-          <w:lang w:val="ru-RU"/>
-        </w:rPr>
-        <w:tab/>
-      </w:r>
-      <w:r>
-        <w:rPr>
-          <w:shd w:val="clear" w:color="auto" w:fill="FFFFFF"/>
-          <w:lang w:val="ru-RU"/>
-        </w:rPr>
-        <w:tab/>
-      </w:r>
-      <w:proofErr w:type="spellStart"/>
-      <w:r>
-        <w:rPr>
-          <w:shd w:val="clear" w:color="auto" w:fill="FFFFFF"/>
-        </w:rPr>
-        <w:t>url</w:t>
-      </w:r>
-      <w:proofErr w:type="spellEnd"/>
-      <w:r>
-        <w:rPr>
-          <w:shd w:val="clear" w:color="auto" w:fill="FFFFFF"/>
-          <w:lang w:val="ru-RU"/>
-        </w:rPr>
-        <w:t>:</w:t>
-      </w:r>
-      <w:r>
-        <w:rPr>
-          <w:shd w:val="clear" w:color="auto" w:fill="FFFFFF"/>
-        </w:rPr>
-        <w:t>http</w:t>
-      </w:r>
-      <w:r>
-        <w:rPr>
-          <w:lang w:val="ru-RU"/>
-        </w:rPr>
-        <w:t>://</w:t>
-      </w:r>
-      <w:proofErr w:type="spellStart"/>
-      <w:r>
-        <w:t>edu</w:t>
-      </w:r>
-      <w:proofErr w:type="spellEnd"/>
-      <w:r>
-        <w:rPr>
-          <w:lang w:val="ru-RU"/>
-        </w:rPr>
-        <w:t>.</w:t>
-      </w:r>
-      <w:r>
-        <w:t>bionic</w:t>
-      </w:r>
-      <w:r>
-        <w:rPr>
-          <w:lang w:val="ru-RU"/>
-        </w:rPr>
-        <w:t>-</w:t>
-      </w:r>
-      <w:r>
-        <w:t>university</w:t>
-      </w:r>
-      <w:r>
-        <w:rPr>
-          <w:lang w:val="ru-RU"/>
-        </w:rPr>
-        <w:t>.</w:t>
-      </w:r>
-      <w:r>
-        <w:t>com</w:t>
-      </w:r>
-      <w:r>
-        <w:rPr>
-          <w:lang w:val="ru-RU"/>
-        </w:rPr>
-        <w:t>:1120/</w:t>
-      </w:r>
-      <w:proofErr w:type="spellStart"/>
-      <w:r>
-        <w:t>battleWEB</w:t>
-      </w:r>
-      <w:proofErr w:type="spellEnd"/>
-      <w:r>
-        <w:rPr>
-          <w:lang w:val="ru-RU"/>
-        </w:rPr>
-        <w:t>/</w:t>
-      </w:r>
-      <w:r>
-        <w:t>controller</w:t>
-      </w:r>
-    </w:p>
-    <w:p>
-      <w:pPr>
-        <w:rPr>
-          <w:lang w:val="ru-RU"/>
-        </w:rPr>
-      </w:pPr>
-    </w:p>
-    <w:p>
-      <w:r>
-        <w:rPr>
-          <w:lang w:val="ru-RU"/>
-        </w:rPr>
-        <w:lastRenderedPageBreak/>
-        <w:tab/>
-      </w:r>
-      <w:r>
-        <w:rPr>
-          <w:lang w:val="ru-RU"/>
-        </w:rPr>
-        <w:tab/>
-      </w:r>
-      <w:r>
-        <w:rPr>
-          <w:lang w:val="ru-RU"/>
-        </w:rPr>
-        <w:tab/>
-      </w:r>
-      <w:r>
-        <w:t>{</w:t>
-      </w:r>
-    </w:p>
-    <w:p>
-      <w:r>
-        <w:tab/>
-        <w:t xml:space="preserve">   </w:t>
-      </w:r>
-      <w:r>
-        <w:tab/>
-      </w:r>
-      <w:r>
-        <w:tab/>
-        <w:t>"</w:t>
-      </w:r>
-      <w:proofErr w:type="gramStart"/>
-      <w:r>
-        <w:t>login</w:t>
-      </w:r>
-      <w:proofErr w:type="gramEnd"/>
-      <w:r>
-        <w:t>": "***",</w:t>
-      </w:r>
-    </w:p>
-    <w:p>
-      <w:r>
-        <w:tab/>
-        <w:t xml:space="preserve">    </w:t>
-      </w:r>
-      <w:r>
-        <w:tab/>
-      </w:r>
-      <w:r>
-        <w:tab/>
-        <w:t>"</w:t>
-      </w:r>
-      <w:proofErr w:type="gramStart"/>
-      <w:r>
-        <w:t>pa</w:t>
-      </w:r>
-      <w:r>
-        <w:t>ssword</w:t>
-      </w:r>
-      <w:proofErr w:type="gramEnd"/>
-      <w:r>
-        <w:t>": "***",</w:t>
-      </w:r>
-    </w:p>
-    <w:p>
-      <w:r>
-        <w:tab/>
-      </w:r>
-      <w:r>
-        <w:tab/>
-      </w:r>
-      <w:r>
-        <w:tab/>
-      </w:r>
-      <w:r>
-        <w:tab/>
-        <w:t>"</w:t>
-      </w:r>
-      <w:proofErr w:type="spellStart"/>
-      <w:proofErr w:type="gramStart"/>
-      <w:r>
-        <w:t>firstname</w:t>
-      </w:r>
-      <w:proofErr w:type="spellEnd"/>
-      <w:proofErr w:type="gramEnd"/>
-      <w:r>
-        <w:t>": "***",</w:t>
-      </w:r>
-    </w:p>
-    <w:p>
-      <w:r>
-        <w:tab/>
-      </w:r>
-      <w:r>
-        <w:tab/>
-      </w:r>
-      <w:r>
-        <w:tab/>
-      </w:r>
-      <w:r>
-        <w:tab/>
-        <w:t>"</w:t>
-      </w:r>
-      <w:proofErr w:type="spellStart"/>
-      <w:proofErr w:type="gramStart"/>
-      <w:r>
-        <w:t>middlename</w:t>
-      </w:r>
-      <w:proofErr w:type="spellEnd"/>
-      <w:proofErr w:type="gramEnd"/>
-      <w:r>
-        <w:t>": "***",</w:t>
-      </w:r>
-    </w:p>
-    <w:p>
-      <w:r>
-        <w:tab/>
-      </w:r>
-      <w:r>
-        <w:tab/>
-      </w:r>
-      <w:r>
-        <w:tab/>
-      </w:r>
-      <w:r>
-        <w:tab/>
-        <w:t>"</w:t>
-      </w:r>
-      <w:proofErr w:type="spellStart"/>
-      <w:proofErr w:type="gramStart"/>
-      <w:r>
-        <w:t>lastname</w:t>
-      </w:r>
-      <w:proofErr w:type="spellEnd"/>
-      <w:proofErr w:type="gramEnd"/>
-      <w:r>
-        <w:t>": "***",</w:t>
-      </w:r>
-    </w:p>
-    <w:p>
-      <w:r>
-        <w:tab/>
-      </w:r>
-      <w:r>
-        <w:tab/>
-      </w:r>
-      <w:r>
-        <w:tab/>
-      </w:r>
-      <w:r>
-        <w:tab/>
-        <w:t>"</w:t>
-      </w:r>
-      <w:proofErr w:type="gramStart"/>
-      <w:r>
-        <w:t>town</w:t>
-      </w:r>
-      <w:proofErr w:type="gramEnd"/>
-      <w:r>
-        <w:t>": "***",</w:t>
-      </w:r>
-    </w:p>
-    <w:p>
-      <w:r>
-        <w:tab/>
-      </w:r>
-      <w:r>
-        <w:tab/>
-      </w:r>
-      <w:r>
-        <w:tab/>
-      </w:r>
-      <w:r>
-        <w:tab/>
-        <w:t>"</w:t>
-      </w:r>
-      <w:proofErr w:type="gramStart"/>
-      <w:r>
-        <w:t>street</w:t>
-      </w:r>
-      <w:proofErr w:type="gramEnd"/>
-      <w:r>
-        <w:t>": "***",</w:t>
-      </w:r>
-    </w:p>
-    <w:p>
-      <w:r>
-        <w:tab/>
-      </w:r>
-      <w:r>
-        <w:tab/>
-      </w:r>
-      <w:r>
-        <w:tab/>
-      </w:r>
-      <w:r>
-        <w:tab/>
-        <w:t>"</w:t>
-      </w:r>
-      <w:proofErr w:type="spellStart"/>
-      <w:proofErr w:type="gramStart"/>
-      <w:r>
-        <w:t>housenumber</w:t>
-      </w:r>
-      <w:proofErr w:type="spellEnd"/>
-      <w:proofErr w:type="gramEnd"/>
-      <w:r>
-        <w:t>": "***",</w:t>
-      </w:r>
-    </w:p>
-    <w:p>
-      <w:r>
-        <w:tab/>
-      </w:r>
-      <w:r>
-        <w:tab/>
-      </w:r>
-      <w:r>
-        <w:tab/>
-      </w:r>
-      <w:r>
-        <w:tab/>
-        <w:t>"</w:t>
-      </w:r>
-      <w:proofErr w:type="gramStart"/>
-      <w:r>
-        <w:t>postcode</w:t>
-      </w:r>
-      <w:proofErr w:type="gramEnd"/>
-      <w:r>
-        <w:t>": "***",</w:t>
-      </w:r>
-    </w:p>
-    <w:p>
-      <w:r>
-        <w:tab/>
-      </w:r>
-      <w:r>
-        <w:tab/>
-      </w:r>
-      <w:r>
-        <w:tab/>
-      </w:r>
-      <w:r>
-        <w:tab/>
-        <w:t>"</w:t>
-      </w:r>
-      <w:proofErr w:type="gramStart"/>
-      <w:r>
-        <w:t>birthday</w:t>
-      </w:r>
-      <w:proofErr w:type="gramEnd"/>
-      <w:r>
-        <w:t>": "***",</w:t>
-      </w:r>
-    </w:p>
-    <w:p>
-      <w:pPr>
-        <w:rPr>
-          <w:lang w:val="ru-RU"/>
-        </w:rPr>
-      </w:pPr>
-      <w:r>
-        <w:tab/>
-      </w:r>
-      <w:r>
-        <w:tab/>
-      </w:r>
-      <w:r>
-        <w:tab/>
-      </w:r>
-      <w:r>
-        <w:tab/>
-      </w:r>
-      <w:r>
-        <w:rPr>
-          <w:lang w:val="ru-RU"/>
-        </w:rPr>
-        <w:t>"</w:t>
-      </w:r>
-      <w:r>
-        <w:t>phone</w:t>
-      </w:r>
-      <w:r>
-        <w:rPr>
-          <w:lang w:val="ru-RU"/>
-        </w:rPr>
-        <w:t>": "***",</w:t>
-      </w:r>
-    </w:p>
-    <w:p>
-      <w:pPr>
-        <w:rPr>
-          <w:lang w:val="ru-RU"/>
-        </w:rPr>
-      </w:pPr>
-      <w:r>
-        <w:rPr>
-          <w:lang w:val="ru-RU"/>
-        </w:rPr>
-        <w:tab/>
-      </w:r>
-      <w:r>
-        <w:rPr>
-          <w:lang w:val="ru-RU"/>
-        </w:rPr>
-        <w:tab/>
-      </w:r>
-      <w:r>
-        <w:rPr>
-          <w:lang w:val="ru-RU"/>
-        </w:rPr>
-        <w:tab/>
-      </w:r>
-      <w:r>
-        <w:rPr>
-          <w:lang w:val="ru-RU"/>
-        </w:rPr>
-        <w:tab/>
-        <w:t>"</w:t>
-      </w:r>
-      <w:r>
-        <w:t>email</w:t>
-      </w:r>
-      <w:r>
-        <w:rPr>
-          <w:lang w:val="ru-RU"/>
-        </w:rPr>
-        <w:t>": "***",</w:t>
-      </w:r>
-    </w:p>
-    <w:p>
-      <w:pPr>
-        <w:rPr>
-          <w:lang w:val="ru-RU"/>
-        </w:rPr>
-      </w:pPr>
-      <w:r>
-        <w:rPr>
-          <w:lang w:val="ru-RU"/>
-        </w:rPr>
-        <w:tab/>
-      </w:r>
-      <w:r>
-        <w:rPr>
-          <w:lang w:val="ru-RU"/>
-        </w:rPr>
-        <w:tab/>
-      </w:r>
-      <w:r>
-        <w:rPr>
-          <w:lang w:val="ru-RU"/>
-        </w:rPr>
-        <w:tab/>
-        <w:t>}</w:t>
-      </w:r>
-    </w:p>
-    <w:p>
-      <w:pPr>
-        <w:rPr>
-          <w:lang w:val="ru-RU"/>
-        </w:rPr>
-      </w:pPr>
-      <w:r>
-        <w:rPr>
-          <w:lang w:val="ru-RU"/>
-        </w:rPr>
-        <w:tab/>
-      </w:r>
-      <w:r>
-        <w:rPr>
-          <w:lang w:val="ru-RU"/>
-        </w:rPr>
-        <w:tab/>
-      </w:r>
-      <w:r>
-        <w:rPr>
-          <w:lang w:val="ru-RU"/>
-        </w:rPr>
-        <w:tab/>
-      </w:r>
-    </w:p>
-    <w:p>
-      <w:pPr>
-        <w:rPr>
-          <w:lang w:val="ru-RU"/>
-        </w:rPr>
-      </w:pPr>
-      <w:r>
-        <w:rPr>
-          <w:lang w:val="ru-RU"/>
-        </w:rPr>
-        <w:tab/>
-      </w:r>
-      <w:r>
-        <w:rPr>
-          <w:lang w:val="ru-RU"/>
-        </w:rPr>
-        <w:tab/>
-      </w:r>
-      <w:r>
-        <w:rPr>
-          <w:lang w:val="ru-RU"/>
-        </w:rPr>
-        <w:tab/>
-      </w:r>
-      <w:r>
-        <w:rPr>
-          <w:lang w:val="ru-RU"/>
-        </w:rPr>
-        <w:t>Ответ от сервера</w:t>
-      </w:r>
-    </w:p>
-    <w:p>
-      <w:pPr>
-        <w:rPr>
-          <w:lang w:val="ru-RU"/>
-        </w:rPr>
-      </w:pPr>
+        </w:rPr>
+        <w:tab/>
+      </w:r>
       <w:r>
         <w:rPr>
           <w:b/>
           <w:bCs/>
           <w:lang w:val="ru-RU"/>
         </w:rPr>
-        <w:tab/>
-      </w:r>
-      <w:r>
-        <w:rPr>
-          <w:b/>
-          <w:bCs/>
-          <w:lang w:val="ru-RU"/>
-        </w:rPr>
-        <w:tab/>
-      </w:r>
-      <w:r>
-        <w:rPr>
-          <w:b/>
-          <w:bCs/>
-          <w:lang w:val="ru-RU"/>
-        </w:rPr>
-        <w:tab/>
-      </w:r>
-      <w:r>
-        <w:rPr>
-          <w:lang w:val="ru-RU"/>
-        </w:rPr>
-        <w:t>{</w:t>
-      </w:r>
-    </w:p>
-    <w:p>
-      <w:r>
-        <w:rPr>
-          <w:lang w:val="ru-RU"/>
-        </w:rPr>
-        <w:tab/>
-        <w:t xml:space="preserve">   </w:t>
-      </w:r>
-      <w:r>
-        <w:rPr>
-          <w:lang w:val="ru-RU"/>
-        </w:rPr>
-        <w:tab/>
-      </w:r>
-      <w:r>
-        <w:rPr>
-          <w:lang w:val="ru-RU"/>
-        </w:rPr>
-        <w:tab/>
-      </w:r>
-      <w:bookmarkStart w:id="3" w:name="__DdeLink__946_284668997"/>
-      <w:bookmarkEnd w:id="3"/>
-      <w:r>
-        <w:t>"</w:t>
-      </w:r>
-      <w:proofErr w:type="spellStart"/>
-      <w:proofErr w:type="gramStart"/>
-      <w:r>
-        <w:t>statusupdate</w:t>
-      </w:r>
-      <w:proofErr w:type="spellEnd"/>
-      <w:proofErr w:type="gramEnd"/>
-      <w:r>
-        <w:t>": true/false,</w:t>
-      </w:r>
-    </w:p>
-    <w:p>
-      <w:r>
-        <w:tab/>
-      </w:r>
-      <w:r>
-        <w:tab/>
-      </w:r>
-      <w:r>
-        <w:tab/>
-      </w:r>
-      <w:r>
-        <w:tab/>
-        <w:t>"</w:t>
-      </w:r>
-      <w:proofErr w:type="gramStart"/>
-      <w:r>
-        <w:t>message</w:t>
-      </w:r>
-      <w:proofErr w:type="gramEnd"/>
-      <w:r>
-        <w:t>": "******"</w:t>
-      </w:r>
-    </w:p>
-    <w:p>
-      <w:r>
-        <w:tab/>
-      </w:r>
-      <w:r>
-        <w:tab/>
-      </w:r>
-      <w:r>
-        <w:tab/>
-        <w:t>}</w:t>
-      </w:r>
-    </w:p>
-    <w:p/>
-    <w:p>
-      <w:r>
-        <w:rPr>
-          <w:b/>
-          <w:bCs/>
-        </w:rPr>
-        <w:t xml:space="preserve">Tab project  </w:t>
-      </w:r>
-    </w:p>
-    <w:p>
-      <w:r>
-        <w:rPr>
-          <w:b/>
-          <w:bCs/>
-        </w:rPr>
-        <w:tab/>
-      </w:r>
-      <w:r>
-        <w:rPr>
-          <w:b/>
-          <w:bCs/>
-          <w:lang w:val="ru-RU"/>
-        </w:rPr>
         <w:t xml:space="preserve">Если по нажатию </w:t>
       </w:r>
       <w:r>
@@ -4882,554 +4913,29 @@
         </w:rPr>
         <w:t xml:space="preserve">. </w:t>
       </w:r>
-      <w:proofErr w:type="spellStart"/>
       <w:r>
         <w:rPr>
           <w:shd w:val="clear" w:color="auto" w:fill="FFFFFF"/>
-        </w:rPr>
-        <w:t>Куда</w:t>
-      </w:r>
-      <w:proofErr w:type="spellEnd"/>
+          <w:lang w:val="ru-RU"/>
+        </w:rPr>
+        <w:t xml:space="preserve">Куда пользователь вводит данные. Внизу </w:t>
+      </w:r>
       <w:r>
         <w:rPr>
           <w:shd w:val="clear" w:color="auto" w:fill="FFFFFF"/>
-        </w:rPr>
-        <w:t xml:space="preserve"> </w:t>
-      </w:r>
-      <w:proofErr w:type="spellStart"/>
-      <w:r>
-        <w:rPr>
-          <w:shd w:val="clear" w:color="auto" w:fill="FFFFFF"/>
-        </w:rPr>
-        <w:t>пользователь</w:t>
-      </w:r>
-      <w:proofErr w:type="spellEnd"/>
-      <w:r>
-        <w:rPr>
-          <w:shd w:val="clear" w:color="auto" w:fill="FFFFFF"/>
-        </w:rPr>
-        <w:t xml:space="preserve"> </w:t>
-      </w:r>
-      <w:proofErr w:type="spellStart"/>
-      <w:r>
-        <w:rPr>
-          <w:shd w:val="clear" w:color="auto" w:fill="FFFFFF"/>
-        </w:rPr>
-        <w:t>вводит</w:t>
-      </w:r>
-      <w:proofErr w:type="spellEnd"/>
-      <w:r>
-        <w:rPr>
-          <w:shd w:val="clear" w:color="auto" w:fill="FFFFFF"/>
-        </w:rPr>
-        <w:t xml:space="preserve"> </w:t>
-      </w:r>
-      <w:proofErr w:type="spellStart"/>
-      <w:r>
-        <w:rPr>
-          <w:shd w:val="clear" w:color="auto" w:fill="FFFFFF"/>
-        </w:rPr>
-        <w:t>данн</w:t>
-      </w:r>
-      <w:r>
-        <w:rPr>
-          <w:shd w:val="clear" w:color="auto" w:fill="FFFFFF"/>
-        </w:rPr>
-        <w:t>ые</w:t>
-      </w:r>
-      <w:proofErr w:type="spellEnd"/>
-      <w:r>
-        <w:rPr>
-          <w:shd w:val="clear" w:color="auto" w:fill="FFFFFF"/>
-        </w:rPr>
-        <w:t xml:space="preserve">. </w:t>
-      </w:r>
-      <w:proofErr w:type="spellStart"/>
-      <w:r>
-        <w:rPr>
-          <w:shd w:val="clear" w:color="auto" w:fill="FFFFFF"/>
-        </w:rPr>
-        <w:t>Внизу</w:t>
-      </w:r>
-      <w:proofErr w:type="spellEnd"/>
-      <w:r>
-        <w:rPr>
-          <w:shd w:val="clear" w:color="auto" w:fill="FFFFFF"/>
-        </w:rPr>
-        <w:t xml:space="preserve"> </w:t>
-      </w:r>
-      <w:r>
-        <w:rPr>
-          <w:shd w:val="clear" w:color="auto" w:fill="FFFFFF"/>
-        </w:rPr>
-        <w:tab/>
-      </w:r>
-      <w:proofErr w:type="spellStart"/>
-      <w:r>
-        <w:rPr>
-          <w:shd w:val="clear" w:color="auto" w:fill="FFFFFF"/>
-        </w:rPr>
-        <w:t>кнопка</w:t>
-      </w:r>
-      <w:proofErr w:type="spellEnd"/>
-      <w:r>
-        <w:rPr>
-          <w:shd w:val="clear" w:color="auto" w:fill="FFFFFF"/>
-        </w:rPr>
-        <w:t xml:space="preserve"> </w:t>
+          <w:lang w:val="ru-RU"/>
+        </w:rPr>
+        <w:tab/>
+        <w:t xml:space="preserve">кнопка </w:t>
       </w:r>
       <w:r>
         <w:rPr>
           <w:b/>
           <w:bCs/>
           <w:shd w:val="clear" w:color="auto" w:fill="FFFFFF"/>
-        </w:rPr>
-        <w:t>“Save project”</w:t>
-      </w:r>
-    </w:p>
-    <w:p>
-      <w:r>
-        <w:tab/>
-      </w:r>
-      <w:r>
-        <w:tab/>
-      </w:r>
-      <w:r>
-        <w:tab/>
-      </w:r>
-      <w:r>
-        <w:t>POST</w:t>
-      </w:r>
-    </w:p>
-    <w:p>
-      <w:r>
-        <w:tab/>
-      </w:r>
-      <w:r>
-        <w:tab/>
-      </w:r>
-      <w:r>
-        <w:tab/>
-      </w:r>
-      <w:proofErr w:type="spellStart"/>
-      <w:proofErr w:type="gramStart"/>
-      <w:r>
-        <w:t>command:</w:t>
-      </w:r>
-      <w:proofErr w:type="gramEnd"/>
-      <w:r>
-        <w:rPr>
-          <w:shd w:val="clear" w:color="auto" w:fill="FFFFFF"/>
-        </w:rPr>
-        <w:t>projectsave</w:t>
-      </w:r>
-      <w:proofErr w:type="spellEnd"/>
-    </w:p>
-    <w:p>
-      <w:r>
-        <w:rPr>
-          <w:shd w:val="clear" w:color="auto" w:fill="FFFFFF"/>
-        </w:rPr>
-        <w:tab/>
-      </w:r>
-      <w:r>
-        <w:rPr>
-          <w:shd w:val="clear" w:color="auto" w:fill="FFFFFF"/>
-        </w:rPr>
-        <w:tab/>
-      </w:r>
-      <w:r>
-        <w:rPr>
-          <w:shd w:val="clear" w:color="auto" w:fill="FFFFFF"/>
-        </w:rPr>
-        <w:tab/>
-        <w:t>url:http</w:t>
-      </w:r>
-      <w:r>
-        <w:t>://edu.bionic-university.com:1120/battleWEB/controller</w:t>
-      </w:r>
-    </w:p>
-    <w:p/>
-    <w:p>
-      <w:pPr>
-        <w:rPr>
-          <w:lang w:val="ru-RU"/>
-        </w:rPr>
-      </w:pPr>
-      <w:r>
-        <w:tab/>
-      </w:r>
-      <w:r>
-        <w:tab/>
-      </w:r>
-      <w:r>
-        <w:tab/>
-      </w:r>
-      <w:r>
-        <w:rPr>
-          <w:lang w:val="ru-RU"/>
-        </w:rPr>
-        <w:t>{</w:t>
-      </w:r>
-    </w:p>
-    <w:p>
-      <w:pPr>
-        <w:rPr>
-          <w:lang w:val="ru-RU"/>
-        </w:rPr>
-      </w:pPr>
-      <w:r>
-        <w:rPr>
-          <w:lang w:val="ru-RU"/>
-        </w:rPr>
-        <w:tab/>
-        <w:t xml:space="preserve">   </w:t>
-      </w:r>
-      <w:r>
-        <w:rPr>
-          <w:lang w:val="ru-RU"/>
-        </w:rPr>
-        <w:tab/>
-      </w:r>
-      <w:r>
-        <w:rPr>
-          <w:lang w:val="ru-RU"/>
-        </w:rPr>
-        <w:tab/>
-        <w:t>"</w:t>
-      </w:r>
-      <w:proofErr w:type="spellStart"/>
-      <w:r>
-        <w:t>projectname</w:t>
-      </w:r>
-      <w:proofErr w:type="spellEnd"/>
-      <w:r>
-        <w:rPr>
-          <w:lang w:val="ru-RU"/>
-        </w:rPr>
-        <w:t>": "***",</w:t>
-      </w:r>
-    </w:p>
-    <w:p>
-      <w:pPr>
-        <w:rPr>
-          <w:lang w:val="ru-RU"/>
-        </w:rPr>
-      </w:pPr>
-      <w:r>
-        <w:rPr>
-          <w:lang w:val="ru-RU"/>
-        </w:rPr>
-        <w:tab/>
-        <w:t xml:space="preserve">    </w:t>
-      </w:r>
-      <w:r>
-        <w:rPr>
-          <w:lang w:val="ru-RU"/>
-        </w:rPr>
-        <w:tab/>
-      </w:r>
-      <w:r>
-        <w:rPr>
-          <w:lang w:val="ru-RU"/>
-        </w:rPr>
-        <w:tab/>
-        <w:t>"</w:t>
-      </w:r>
-      <w:proofErr w:type="spellStart"/>
-      <w:r>
-        <w:t>projectdescription</w:t>
-      </w:r>
-      <w:proofErr w:type="spellEnd"/>
-      <w:r>
-        <w:rPr>
-          <w:lang w:val="ru-RU"/>
-        </w:rPr>
-        <w:t>": "***",</w:t>
-      </w:r>
-    </w:p>
-    <w:p>
-      <w:pPr>
-        <w:rPr>
-          <w:lang w:val="ru-RU"/>
-        </w:rPr>
-      </w:pPr>
-      <w:r>
-        <w:rPr>
-          <w:lang w:val="ru-RU"/>
-        </w:rPr>
-        <w:lastRenderedPageBreak/>
-        <w:tab/>
-      </w:r>
-      <w:r>
-        <w:rPr>
-          <w:lang w:val="ru-RU"/>
-        </w:rPr>
-        <w:tab/>
-      </w:r>
-      <w:r>
-        <w:rPr>
-          <w:lang w:val="ru-RU"/>
-        </w:rPr>
-        <w:tab/>
-      </w:r>
-      <w:r>
-        <w:rPr>
-          <w:lang w:val="ru-RU"/>
-        </w:rPr>
-        <w:tab/>
-        <w:t>"</w:t>
-      </w:r>
-      <w:proofErr w:type="spellStart"/>
-      <w:r>
-        <w:t>projectcreationdate</w:t>
-      </w:r>
-      <w:proofErr w:type="spellEnd"/>
-      <w:r>
-        <w:rPr>
-          <w:lang w:val="ru-RU"/>
-        </w:rPr>
-        <w:t>": "***",</w:t>
-      </w:r>
-    </w:p>
-    <w:p>
-      <w:pPr>
-        <w:rPr>
-          <w:lang w:val="ru-RU"/>
-        </w:rPr>
-      </w:pPr>
-      <w:r>
-        <w:rPr>
-          <w:lang w:val="ru-RU"/>
-        </w:rPr>
-        <w:tab/>
-      </w:r>
-      <w:r>
-        <w:rPr>
-          <w:lang w:val="ru-RU"/>
-        </w:rPr>
-        <w:tab/>
-      </w:r>
-      <w:r>
-        <w:rPr>
-          <w:lang w:val="ru-RU"/>
-        </w:rPr>
-        <w:tab/>
-        <w:t>}</w:t>
-      </w:r>
-    </w:p>
-    <w:p>
-      <w:pPr>
-        <w:rPr>
-          <w:lang w:val="ru-RU"/>
-        </w:rPr>
-      </w:pPr>
-      <w:r>
-        <w:rPr>
-          <w:lang w:val="ru-RU"/>
-        </w:rPr>
-        <w:tab/>
-      </w:r>
-      <w:r>
-        <w:rPr>
-          <w:lang w:val="ru-RU"/>
-        </w:rPr>
-        <w:tab/>
-      </w:r>
-      <w:r>
-        <w:rPr>
-          <w:lang w:val="ru-RU"/>
-        </w:rPr>
-        <w:tab/>
-      </w:r>
-      <w:r>
-        <w:rPr>
-          <w:lang w:val="ru-RU"/>
-        </w:rPr>
-        <w:t xml:space="preserve">Ответ от сервера – которое отображается на то й же </w:t>
-      </w:r>
-      <w:proofErr w:type="spellStart"/>
-      <w:r>
-        <w:rPr>
-          <w:lang w:val="ru-RU"/>
-        </w:rPr>
-        <w:t>табе</w:t>
-      </w:r>
-      <w:proofErr w:type="spellEnd"/>
-      <w:r>
-        <w:rPr>
-          <w:lang w:val="ru-RU"/>
-        </w:rPr>
-        <w:t xml:space="preserve">. </w:t>
-      </w:r>
-    </w:p>
-    <w:p>
-      <w:r>
-        <w:rPr>
-          <w:b/>
-          <w:bCs/>
-          <w:lang w:val="ru-RU"/>
-        </w:rPr>
-        <w:tab/>
-      </w:r>
-      <w:r>
-        <w:rPr>
-          <w:b/>
-          <w:bCs/>
-          <w:lang w:val="ru-RU"/>
-        </w:rPr>
-        <w:tab/>
-      </w:r>
-      <w:r>
-        <w:rPr>
-          <w:b/>
-          <w:bCs/>
-          <w:lang w:val="ru-RU"/>
-        </w:rPr>
-        <w:tab/>
-      </w:r>
-      <w:r>
-        <w:t>{</w:t>
-      </w:r>
-    </w:p>
-    <w:p>
-      <w:r>
-        <w:tab/>
-      </w:r>
-      <w:r>
-        <w:tab/>
-      </w:r>
-      <w:r>
-        <w:tab/>
-      </w:r>
-      <w:r>
-        <w:tab/>
-        <w:t>"</w:t>
-      </w:r>
-      <w:proofErr w:type="gramStart"/>
-      <w:r>
-        <w:t>message</w:t>
-      </w:r>
-      <w:proofErr w:type="gramEnd"/>
-      <w:r>
-        <w:t>": "******"</w:t>
-      </w:r>
-    </w:p>
-    <w:p>
-      <w:r>
-        <w:tab/>
-      </w:r>
-      <w:r>
-        <w:tab/>
-      </w:r>
-      <w:r>
-        <w:tab/>
-      </w:r>
-      <w:r>
-        <w:tab/>
-        <w:t>"</w:t>
-      </w:r>
-      <w:proofErr w:type="spellStart"/>
-      <w:proofErr w:type="gramStart"/>
-      <w:r>
-        <w:t>projectcreationdate</w:t>
-      </w:r>
-      <w:proofErr w:type="spellEnd"/>
-      <w:proofErr w:type="gramEnd"/>
-      <w:r>
-        <w:t>": "***"</w:t>
-      </w:r>
-    </w:p>
-    <w:p>
-      <w:r>
-        <w:tab/>
-      </w:r>
-      <w:r>
-        <w:tab/>
-      </w:r>
-      <w:r>
-        <w:tab/>
-        <w:t>}</w:t>
-      </w:r>
-    </w:p>
-    <w:p>
-      <w:r>
-        <w:tab/>
-      </w:r>
-      <w:r>
-        <w:tab/>
-      </w:r>
-      <w:r>
-        <w:tab/>
-      </w:r>
-    </w:p>
-    <w:p>
-      <w:r>
-        <w:tab/>
-      </w:r>
-      <w:r>
-        <w:tab/>
-      </w:r>
-      <w:r>
-        <w:tab/>
-      </w:r>
-      <w:proofErr w:type="spellStart"/>
-      <w:r>
-        <w:t>После</w:t>
-      </w:r>
-      <w:proofErr w:type="spellEnd"/>
-      <w:r>
-        <w:t xml:space="preserve"> </w:t>
-      </w:r>
-      <w:proofErr w:type="spellStart"/>
-      <w:r>
-        <w:t>нажатия</w:t>
-      </w:r>
-      <w:proofErr w:type="spellEnd"/>
-      <w:r>
-        <w:t xml:space="preserve">: </w:t>
-      </w:r>
-      <w:proofErr w:type="spellStart"/>
-      <w:r>
-        <w:t>вместо</w:t>
-      </w:r>
-      <w:proofErr w:type="spellEnd"/>
-      <w:r>
-        <w:t xml:space="preserve"> </w:t>
-      </w:r>
-      <w:r>
-        <w:rPr>
-          <w:shd w:val="clear" w:color="auto" w:fill="FFFFFF"/>
-        </w:rPr>
-        <w:t xml:space="preserve">“Save project” - </w:t>
-      </w:r>
-      <w:proofErr w:type="spellStart"/>
-      <w:r>
-        <w:rPr>
-          <w:shd w:val="clear" w:color="auto" w:fill="FFFFFF"/>
-        </w:rPr>
-        <w:t>новая</w:t>
-      </w:r>
-      <w:proofErr w:type="spellEnd"/>
-      <w:r>
-        <w:rPr>
-          <w:shd w:val="clear" w:color="auto" w:fill="FFFFFF"/>
-        </w:rPr>
-        <w:t xml:space="preserve"> </w:t>
-      </w:r>
-      <w:proofErr w:type="spellStart"/>
-      <w:r>
-        <w:rPr>
-          <w:shd w:val="clear" w:color="auto" w:fill="FFFFFF"/>
-        </w:rPr>
-        <w:t>кнопка</w:t>
-      </w:r>
-      <w:proofErr w:type="spellEnd"/>
-      <w:r>
-        <w:rPr>
-          <w:shd w:val="clear" w:color="auto" w:fill="FFFFFF"/>
-        </w:rPr>
-        <w:t xml:space="preserve"> </w:t>
+          <w:lang w:val="ru-RU"/>
+        </w:rPr>
+        <w:t>“</w:t>
       </w:r>
       <w:r>
         <w:rPr>
@@ -5437,6 +4943,612 @@
           <w:bCs/>
           <w:shd w:val="clear" w:color="auto" w:fill="FFFFFF"/>
         </w:rPr>
+        <w:t>Save</w:t>
+      </w:r>
+      <w:r>
+        <w:rPr>
+          <w:b/>
+          <w:bCs/>
+          <w:shd w:val="clear" w:color="auto" w:fill="FFFFFF"/>
+          <w:lang w:val="ru-RU"/>
+        </w:rPr>
+        <w:t xml:space="preserve"> </w:t>
+      </w:r>
+      <w:r>
+        <w:rPr>
+          <w:b/>
+          <w:bCs/>
+          <w:shd w:val="clear" w:color="auto" w:fill="FFFFFF"/>
+        </w:rPr>
+        <w:t>project</w:t>
+      </w:r>
+      <w:r>
+        <w:rPr>
+          <w:b/>
+          <w:bCs/>
+          <w:shd w:val="clear" w:color="auto" w:fill="FFFFFF"/>
+          <w:lang w:val="ru-RU"/>
+        </w:rPr>
+        <w:t>”</w:t>
+      </w:r>
+    </w:p>
+    <w:p>
+      <w:pPr>
+        <w:rPr>
+          <w:lang w:val="ru-RU"/>
+        </w:rPr>
+      </w:pPr>
+      <w:r>
+        <w:rPr>
+          <w:lang w:val="ru-RU"/>
+        </w:rPr>
+        <w:tab/>
+      </w:r>
+      <w:r>
+        <w:rPr>
+          <w:lang w:val="ru-RU"/>
+        </w:rPr>
+        <w:tab/>
+      </w:r>
+      <w:r>
+        <w:rPr>
+          <w:lang w:val="ru-RU"/>
+        </w:rPr>
+        <w:tab/>
+      </w:r>
+      <w:r>
+        <w:t>POST</w:t>
+      </w:r>
+    </w:p>
+    <w:p>
+      <w:pPr>
+        <w:rPr>
+          <w:lang w:val="ru-RU"/>
+        </w:rPr>
+      </w:pPr>
+      <w:r>
+        <w:rPr>
+          <w:lang w:val="ru-RU"/>
+        </w:rPr>
+        <w:tab/>
+      </w:r>
+      <w:r>
+        <w:rPr>
+          <w:lang w:val="ru-RU"/>
+        </w:rPr>
+        <w:tab/>
+      </w:r>
+      <w:r>
+        <w:rPr>
+          <w:lang w:val="ru-RU"/>
+        </w:rPr>
+        <w:tab/>
+      </w:r>
+      <w:proofErr w:type="gramStart"/>
+      <w:r>
+        <w:t>command</w:t>
+      </w:r>
+      <w:r>
+        <w:rPr>
+          <w:lang w:val="ru-RU"/>
+        </w:rPr>
+        <w:t>:</w:t>
+      </w:r>
+      <w:proofErr w:type="spellStart"/>
+      <w:proofErr w:type="gramEnd"/>
+      <w:r>
+        <w:rPr>
+          <w:shd w:val="clear" w:color="auto" w:fill="FFFFFF"/>
+        </w:rPr>
+        <w:t>projectsave</w:t>
+      </w:r>
+      <w:proofErr w:type="spellEnd"/>
+    </w:p>
+    <w:p>
+      <w:pPr>
+        <w:rPr>
+          <w:lang w:val="ru-RU"/>
+        </w:rPr>
+      </w:pPr>
+      <w:r>
+        <w:rPr>
+          <w:shd w:val="clear" w:color="auto" w:fill="FFFFFF"/>
+          <w:lang w:val="ru-RU"/>
+        </w:rPr>
+        <w:tab/>
+      </w:r>
+      <w:r>
+        <w:rPr>
+          <w:shd w:val="clear" w:color="auto" w:fill="FFFFFF"/>
+          <w:lang w:val="ru-RU"/>
+        </w:rPr>
+        <w:tab/>
+      </w:r>
+      <w:r>
+        <w:rPr>
+          <w:shd w:val="clear" w:color="auto" w:fill="FFFFFF"/>
+          <w:lang w:val="ru-RU"/>
+        </w:rPr>
+        <w:tab/>
+      </w:r>
+      <w:proofErr w:type="spellStart"/>
+      <w:r>
+        <w:rPr>
+          <w:shd w:val="clear" w:color="auto" w:fill="FFFFFF"/>
+        </w:rPr>
+        <w:t>url</w:t>
+      </w:r>
+      <w:proofErr w:type="spellEnd"/>
+      <w:r>
+        <w:rPr>
+          <w:shd w:val="clear" w:color="auto" w:fill="FFFFFF"/>
+          <w:lang w:val="ru-RU"/>
+        </w:rPr>
+        <w:t>:</w:t>
+      </w:r>
+      <w:r>
+        <w:rPr>
+          <w:shd w:val="clear" w:color="auto" w:fill="FFFFFF"/>
+        </w:rPr>
+        <w:t>http</w:t>
+      </w:r>
+      <w:r>
+        <w:rPr>
+          <w:lang w:val="ru-RU"/>
+        </w:rPr>
+        <w:t>://</w:t>
+      </w:r>
+      <w:proofErr w:type="spellStart"/>
+      <w:r>
+        <w:t>edu</w:t>
+      </w:r>
+      <w:proofErr w:type="spellEnd"/>
+      <w:r>
+        <w:rPr>
+          <w:lang w:val="ru-RU"/>
+        </w:rPr>
+        <w:t>.</w:t>
+      </w:r>
+      <w:r>
+        <w:t>bionic</w:t>
+      </w:r>
+      <w:r>
+        <w:rPr>
+          <w:lang w:val="ru-RU"/>
+        </w:rPr>
+        <w:t>-</w:t>
+      </w:r>
+      <w:r>
+        <w:t>university</w:t>
+      </w:r>
+      <w:r>
+        <w:rPr>
+          <w:lang w:val="ru-RU"/>
+        </w:rPr>
+        <w:t>.</w:t>
+      </w:r>
+      <w:r>
+        <w:t>com</w:t>
+      </w:r>
+      <w:r>
+        <w:rPr>
+          <w:lang w:val="ru-RU"/>
+        </w:rPr>
+        <w:t>:1120/</w:t>
+      </w:r>
+      <w:proofErr w:type="spellStart"/>
+      <w:r>
+        <w:t>battleWEB</w:t>
+      </w:r>
+      <w:proofErr w:type="spellEnd"/>
+      <w:r>
+        <w:rPr>
+          <w:lang w:val="ru-RU"/>
+        </w:rPr>
+        <w:t>/</w:t>
+      </w:r>
+      <w:r>
+        <w:t>controller</w:t>
+      </w:r>
+    </w:p>
+    <w:p>
+      <w:pPr>
+        <w:rPr>
+          <w:lang w:val="ru-RU"/>
+        </w:rPr>
+      </w:pPr>
+    </w:p>
+    <w:p>
+      <w:pPr>
+        <w:rPr>
+          <w:lang w:val="ru-RU"/>
+        </w:rPr>
+      </w:pPr>
+      <w:r>
+        <w:rPr>
+          <w:lang w:val="ru-RU"/>
+        </w:rPr>
+        <w:tab/>
+      </w:r>
+      <w:r>
+        <w:rPr>
+          <w:lang w:val="ru-RU"/>
+        </w:rPr>
+        <w:tab/>
+      </w:r>
+      <w:r>
+        <w:rPr>
+          <w:lang w:val="ru-RU"/>
+        </w:rPr>
+        <w:tab/>
+      </w:r>
+      <w:r>
+        <w:rPr>
+          <w:lang w:val="ru-RU"/>
+        </w:rPr>
+        <w:t>{</w:t>
+      </w:r>
+    </w:p>
+    <w:p>
+      <w:pPr>
+        <w:rPr>
+          <w:lang w:val="ru-RU"/>
+        </w:rPr>
+      </w:pPr>
+      <w:r>
+        <w:rPr>
+          <w:lang w:val="ru-RU"/>
+        </w:rPr>
+        <w:tab/>
+        <w:t xml:space="preserve">   </w:t>
+      </w:r>
+      <w:r>
+        <w:rPr>
+          <w:lang w:val="ru-RU"/>
+        </w:rPr>
+        <w:tab/>
+      </w:r>
+      <w:r>
+        <w:rPr>
+          <w:lang w:val="ru-RU"/>
+        </w:rPr>
+        <w:tab/>
+        <w:t>"</w:t>
+      </w:r>
+      <w:proofErr w:type="spellStart"/>
+      <w:r>
+        <w:t>projectname</w:t>
+      </w:r>
+      <w:proofErr w:type="spellEnd"/>
+      <w:r>
+        <w:rPr>
+          <w:lang w:val="ru-RU"/>
+        </w:rPr>
+        <w:t>": "***",</w:t>
+      </w:r>
+    </w:p>
+    <w:p>
+      <w:pPr>
+        <w:rPr>
+          <w:lang w:val="ru-RU"/>
+        </w:rPr>
+      </w:pPr>
+      <w:r>
+        <w:rPr>
+          <w:lang w:val="ru-RU"/>
+        </w:rPr>
+        <w:lastRenderedPageBreak/>
+        <w:tab/>
+        <w:t xml:space="preserve">    </w:t>
+      </w:r>
+      <w:r>
+        <w:rPr>
+          <w:lang w:val="ru-RU"/>
+        </w:rPr>
+        <w:tab/>
+      </w:r>
+      <w:r>
+        <w:rPr>
+          <w:lang w:val="ru-RU"/>
+        </w:rPr>
+        <w:tab/>
+        <w:t>"</w:t>
+      </w:r>
+      <w:proofErr w:type="spellStart"/>
+      <w:r>
+        <w:t>projectdescription</w:t>
+      </w:r>
+      <w:proofErr w:type="spellEnd"/>
+      <w:r>
+        <w:rPr>
+          <w:lang w:val="ru-RU"/>
+        </w:rPr>
+        <w:t>": "***",</w:t>
+      </w:r>
+    </w:p>
+    <w:p>
+      <w:pPr>
+        <w:rPr>
+          <w:lang w:val="ru-RU"/>
+        </w:rPr>
+      </w:pPr>
+      <w:r>
+        <w:rPr>
+          <w:lang w:val="ru-RU"/>
+        </w:rPr>
+        <w:tab/>
+      </w:r>
+      <w:r>
+        <w:rPr>
+          <w:lang w:val="ru-RU"/>
+        </w:rPr>
+        <w:tab/>
+      </w:r>
+      <w:r>
+        <w:rPr>
+          <w:lang w:val="ru-RU"/>
+        </w:rPr>
+        <w:tab/>
+      </w:r>
+      <w:r>
+        <w:rPr>
+          <w:lang w:val="ru-RU"/>
+        </w:rPr>
+        <w:tab/>
+        <w:t>"</w:t>
+      </w:r>
+      <w:proofErr w:type="spellStart"/>
+      <w:r>
+        <w:t>projectcreationdate</w:t>
+      </w:r>
+      <w:proofErr w:type="spellEnd"/>
+      <w:r>
+        <w:rPr>
+          <w:lang w:val="ru-RU"/>
+        </w:rPr>
+        <w:t>": "***",</w:t>
+      </w:r>
+    </w:p>
+    <w:p>
+      <w:pPr>
+        <w:rPr>
+          <w:lang w:val="ru-RU"/>
+        </w:rPr>
+      </w:pPr>
+      <w:r>
+        <w:rPr>
+          <w:lang w:val="ru-RU"/>
+        </w:rPr>
+        <w:tab/>
+      </w:r>
+      <w:r>
+        <w:rPr>
+          <w:lang w:val="ru-RU"/>
+        </w:rPr>
+        <w:tab/>
+      </w:r>
+      <w:r>
+        <w:rPr>
+          <w:lang w:val="ru-RU"/>
+        </w:rPr>
+        <w:tab/>
+        <w:t>}</w:t>
+      </w:r>
+    </w:p>
+    <w:p>
+      <w:pPr>
+        <w:rPr>
+          <w:lang w:val="ru-RU"/>
+        </w:rPr>
+      </w:pPr>
+      <w:r>
+        <w:rPr>
+          <w:lang w:val="ru-RU"/>
+        </w:rPr>
+        <w:tab/>
+      </w:r>
+      <w:r>
+        <w:rPr>
+          <w:lang w:val="ru-RU"/>
+        </w:rPr>
+        <w:tab/>
+      </w:r>
+      <w:r>
+        <w:rPr>
+          <w:lang w:val="ru-RU"/>
+        </w:rPr>
+        <w:tab/>
+        <w:t xml:space="preserve">Ответ от сервера – которое отображается на то й же </w:t>
+      </w:r>
+      <w:proofErr w:type="spellStart"/>
+      <w:r>
+        <w:rPr>
+          <w:lang w:val="ru-RU"/>
+        </w:rPr>
+        <w:t>табе</w:t>
+      </w:r>
+      <w:proofErr w:type="spellEnd"/>
+      <w:r>
+        <w:rPr>
+          <w:lang w:val="ru-RU"/>
+        </w:rPr>
+        <w:t xml:space="preserve">. </w:t>
+      </w:r>
+    </w:p>
+    <w:p>
+      <w:r>
+        <w:rPr>
+          <w:b/>
+          <w:bCs/>
+          <w:lang w:val="ru-RU"/>
+        </w:rPr>
+        <w:tab/>
+      </w:r>
+      <w:r>
+        <w:rPr>
+          <w:b/>
+          <w:bCs/>
+          <w:lang w:val="ru-RU"/>
+        </w:rPr>
+        <w:tab/>
+      </w:r>
+      <w:r>
+        <w:rPr>
+          <w:b/>
+          <w:bCs/>
+          <w:lang w:val="ru-RU"/>
+        </w:rPr>
+        <w:tab/>
+      </w:r>
+      <w:r>
+        <w:t>{</w:t>
+      </w:r>
+    </w:p>
+    <w:p>
+      <w:r>
+        <w:tab/>
+      </w:r>
+      <w:r>
+        <w:tab/>
+      </w:r>
+      <w:r>
+        <w:tab/>
+      </w:r>
+      <w:r>
+        <w:tab/>
+        <w:t>"</w:t>
+      </w:r>
+      <w:proofErr w:type="gramStart"/>
+      <w:r>
+        <w:t>message</w:t>
+      </w:r>
+      <w:proofErr w:type="gramEnd"/>
+      <w:r>
+        <w:t>": "******"</w:t>
+      </w:r>
+    </w:p>
+    <w:p>
+      <w:r>
+        <w:tab/>
+      </w:r>
+      <w:r>
+        <w:tab/>
+      </w:r>
+      <w:r>
+        <w:tab/>
+      </w:r>
+      <w:r>
+        <w:tab/>
+        <w:t>"</w:t>
+      </w:r>
+      <w:proofErr w:type="spellStart"/>
+      <w:proofErr w:type="gramStart"/>
+      <w:r>
+        <w:t>projectcreationdate</w:t>
+      </w:r>
+      <w:proofErr w:type="spellEnd"/>
+      <w:proofErr w:type="gramEnd"/>
+      <w:r>
+        <w:t>": "***"</w:t>
+      </w:r>
+    </w:p>
+    <w:p>
+      <w:r>
+        <w:tab/>
+      </w:r>
+      <w:r>
+        <w:tab/>
+      </w:r>
+      <w:r>
+        <w:tab/>
+        <w:t>}</w:t>
+      </w:r>
+    </w:p>
+    <w:p>
+      <w:r>
+        <w:tab/>
+      </w:r>
+      <w:r>
+        <w:tab/>
+      </w:r>
+      <w:r>
+        <w:tab/>
+      </w:r>
+    </w:p>
+    <w:p>
+      <w:r>
+        <w:tab/>
+      </w:r>
+      <w:r>
+        <w:tab/>
+      </w:r>
+      <w:r>
+        <w:tab/>
+      </w:r>
+      <w:proofErr w:type="spellStart"/>
+      <w:r>
+        <w:t>После</w:t>
+      </w:r>
+      <w:proofErr w:type="spellEnd"/>
+      <w:r>
+        <w:t xml:space="preserve"> </w:t>
+      </w:r>
+      <w:proofErr w:type="spellStart"/>
+      <w:r>
+        <w:t>нажатия</w:t>
+      </w:r>
+      <w:proofErr w:type="spellEnd"/>
+      <w:r>
+        <w:t xml:space="preserve">: </w:t>
+      </w:r>
+      <w:proofErr w:type="spellStart"/>
+      <w:r>
+        <w:t>вместо</w:t>
+      </w:r>
+      <w:proofErr w:type="spellEnd"/>
+      <w:r>
+        <w:t xml:space="preserve"> </w:t>
+      </w:r>
+      <w:r>
+        <w:rPr>
+          <w:shd w:val="clear" w:color="auto" w:fill="FFFFFF"/>
+        </w:rPr>
+        <w:t xml:space="preserve">“Save project” - </w:t>
+      </w:r>
+      <w:proofErr w:type="spellStart"/>
+      <w:r>
+        <w:rPr>
+          <w:shd w:val="clear" w:color="auto" w:fill="FFFFFF"/>
+        </w:rPr>
+        <w:t>новая</w:t>
+      </w:r>
+      <w:proofErr w:type="spellEnd"/>
+      <w:r>
+        <w:rPr>
+          <w:shd w:val="clear" w:color="auto" w:fill="FFFFFF"/>
+        </w:rPr>
+        <w:t xml:space="preserve"> </w:t>
+      </w:r>
+      <w:proofErr w:type="spellStart"/>
+      <w:r>
+        <w:rPr>
+          <w:shd w:val="clear" w:color="auto" w:fill="FFFFFF"/>
+        </w:rPr>
+        <w:t>кнопка</w:t>
+      </w:r>
+      <w:proofErr w:type="spellEnd"/>
+      <w:r>
+        <w:rPr>
+          <w:shd w:val="clear" w:color="auto" w:fill="FFFFFF"/>
+        </w:rPr>
+        <w:t xml:space="preserve"> </w:t>
+      </w:r>
+      <w:r>
+        <w:rPr>
+          <w:b/>
+          <w:bCs/>
+          <w:shd w:val="clear" w:color="auto" w:fill="FFFFFF"/>
+        </w:rPr>
         <w:t>“Update project”</w:t>
       </w:r>
     </w:p>
@@ -5497,10 +5609,7 @@
         <w:t>url:http</w:t>
       </w:r>
       <w:r>
-        <w:t>://edu.bion</w:t>
-      </w:r>
-      <w:r>
-        <w:t>ic-university.com:1120/battleWEB/controller</w:t>
+        <w:t>://edu.bionic-university.com:1120/battleWEB/controller</w:t>
       </w:r>
     </w:p>
     <w:p/>
@@ -5654,11 +5763,6 @@
           <w:lang w:val="ru-RU"/>
         </w:rPr>
         <w:tab/>
-      </w:r>
-      <w:r>
-        <w:rPr>
-          <w:lang w:val="ru-RU"/>
-        </w:rPr>
         <w:t xml:space="preserve">Ответ от сервера – которое отображается на то й же </w:t>
       </w:r>
       <w:proofErr w:type="spellStart"/>
@@ -6385,10 +6489,7 @@
       <w:proofErr w:type="spellStart"/>
       <w:proofErr w:type="gramStart"/>
       <w:r>
-        <w:t>projectcreationd</w:t>
-      </w:r>
-      <w:r>
-        <w:t>ate</w:t>
+        <w:t>projectcreationdate</w:t>
       </w:r>
       <w:proofErr w:type="spellEnd"/>
       <w:proofErr w:type="gramEnd"/>
@@ -6921,8 +7022,6 @@
     <w:p>
       <w:r>
         <w:tab/>
-      </w:r>
-      <w:r>
         <w:t xml:space="preserve">    </w:t>
       </w:r>
       <w:r>
@@ -7248,11 +7347,6 @@
     </w:p>
     <w:p/>
     <w:p>
-      <w:pPr>
-        <w:rPr>
-          <w:lang w:val="ru-RU"/>
-        </w:rPr>
-      </w:pPr>
       <w:proofErr w:type="gramStart"/>
       <w:r>
         <w:rPr>
@@ -7262,36 +7356,35 @@
       </w:r>
       <w:proofErr w:type="gramEnd"/>
       <w:r>
-        <w:rPr>
-          <w:lang w:val="ru-RU"/>
-        </w:rPr>
-        <w:t xml:space="preserve"> от сервера:</w:t>
-      </w:r>
-    </w:p>
-    <w:p>
-      <w:pPr>
-        <w:rPr>
-          <w:lang w:val="ru-RU"/>
-        </w:rPr>
-      </w:pPr>
-      <w:r>
-        <w:rPr>
-          <w:lang w:val="ru-RU"/>
-        </w:rPr>
+        <w:t xml:space="preserve"> </w:t>
+      </w:r>
+      <w:r>
+        <w:rPr>
+          <w:lang w:val="ru-RU"/>
+        </w:rPr>
+        <w:t>от</w:t>
+      </w:r>
+      <w:r>
+        <w:t xml:space="preserve"> </w:t>
+      </w:r>
+      <w:r>
+        <w:rPr>
+          <w:lang w:val="ru-RU"/>
+        </w:rPr>
+        <w:t>сервера</w:t>
+      </w:r>
+      <w:r>
+        <w:t>:</w:t>
+      </w:r>
+    </w:p>
+    <w:p>
+      <w:r>
         <w:tab/>
         <w:t>{</w:t>
       </w:r>
     </w:p>
     <w:p>
-      <w:pPr>
-        <w:rPr>
-          <w:lang w:val="ru-RU"/>
-        </w:rPr>
-      </w:pPr>
-      <w:r>
-        <w:rPr>
-          <w:lang w:val="ru-RU"/>
-        </w:rPr>
+      <w:r>
         <w:tab/>
         <w:t>“</w:t>
       </w:r>
@@ -7303,83 +7396,41 @@
       <w:proofErr w:type="spellEnd"/>
       <w:proofErr w:type="gramEnd"/>
       <w:r>
-        <w:rPr>
-          <w:lang w:val="ru-RU"/>
-        </w:rPr>
         <w:t>”:{</w:t>
       </w:r>
     </w:p>
     <w:p>
-      <w:pPr>
-        <w:rPr>
-          <w:lang w:val="ru-RU"/>
-        </w:rPr>
-      </w:pPr>
-      <w:r>
-        <w:rPr>
-          <w:lang w:val="ru-RU"/>
-        </w:rPr>
-        <w:tab/>
-      </w:r>
-      <w:r>
-        <w:rPr>
-          <w:lang w:val="ru-RU"/>
-        </w:rPr>
-        <w:tab/>
-      </w:r>
-      <w:r>
-        <w:rPr>
-          <w:lang w:val="ru-RU"/>
-        </w:rPr>
-        <w:tab/>
-      </w:r>
-      <w:r>
-        <w:rPr>
-          <w:lang w:val="ru-RU"/>
-        </w:rPr>
-        <w:tab/>
-      </w:r>
-      <w:r>
-        <w:rPr>
-          <w:lang w:val="ru-RU"/>
-        </w:rPr>
+      <w:r>
+        <w:tab/>
+      </w:r>
+      <w:r>
+        <w:tab/>
+      </w:r>
+      <w:r>
+        <w:tab/>
+      </w:r>
+      <w:r>
+        <w:tab/>
         <w:t>“</w:t>
       </w:r>
-      <w:proofErr w:type="gramStart"/>
       <w:r>
         <w:t>title</w:t>
       </w:r>
-      <w:proofErr w:type="gramEnd"/>
-      <w:r>
-        <w:rPr>
-          <w:lang w:val="ru-RU"/>
-        </w:rPr>
+      <w:r>
         <w:t>”:”***”,</w:t>
       </w:r>
     </w:p>
     <w:p>
       <w:r>
-        <w:rPr>
-          <w:lang w:val="ru-RU"/>
-        </w:rPr>
-        <w:tab/>
-      </w:r>
-      <w:r>
-        <w:rPr>
-          <w:lang w:val="ru-RU"/>
-        </w:rPr>
-        <w:tab/>
-      </w:r>
-      <w:r>
-        <w:rPr>
-          <w:lang w:val="ru-RU"/>
-        </w:rPr>
-        <w:tab/>
-      </w:r>
-      <w:r>
-        <w:rPr>
-          <w:lang w:val="ru-RU"/>
-        </w:rPr>
+        <w:tab/>
+      </w:r>
+      <w:r>
+        <w:tab/>
+      </w:r>
+      <w:r>
+        <w:tab/>
+      </w:r>
+      <w:r>
         <w:tab/>
       </w:r>
       <w:r>
@@ -7610,8 +7661,6 @@
       </w:r>
       <w:r>
         <w:tab/>
-      </w:r>
-      <w:r>
         <w:t>}</w:t>
       </w:r>
     </w:p>
@@ -8114,14 +8163,7 @@
           <w:rFonts w:ascii="Times New Roman" w:hAnsi="Times New Roman"/>
         </w:rPr>
         <w:tab/>
-        <w:t xml:space="preserve">       </w:t>
-      </w:r>
-      <w:r>
-        <w:rPr>
-          <w:rStyle w:val="SourceText"/>
-          <w:rFonts w:ascii="Times New Roman" w:hAnsi="Times New Roman"/>
-        </w:rPr>
-        <w:t xml:space="preserve">   },</w:t>
+        <w:t xml:space="preserve">          },</w:t>
       </w:r>
     </w:p>
     <w:p>
@@ -10113,7 +10155,6 @@
   <w:style w:type="character" w:default="1" w:styleId="a0">
     <w:name w:val="Default Paragraph Font"/>
     <w:uiPriority w:val="1"/>
-    <w:semiHidden/>
     <w:unhideWhenUsed/>
   </w:style>
   <w:style w:type="table" w:default="1" w:styleId="a1">

</xml_diff>

<commit_message>
added viewpriject command and some auxiliary commands
</commit_message>
<xml_diff>
--- a/Data_Mapping2.docx
+++ b/Data_Mapping2.docx
@@ -2419,7 +2419,6 @@
           <w:rPr>
             <w:rStyle w:val="InternetLink"/>
             <w:shd w:val="clear" w:color="auto" w:fill="FFFF00"/>
-            <w:lang w:val="ru-RU"/>
           </w:rPr>
           <w:t>-</w:t>
         </w:r>
@@ -2438,7 +2437,6 @@
           <w:rPr>
             <w:rStyle w:val="InternetLink"/>
             <w:shd w:val="clear" w:color="auto" w:fill="FFFF00"/>
-            <w:lang w:val="ru-RU"/>
           </w:rPr>
           <w:t>.</w:t>
         </w:r>
@@ -2457,13 +2455,11 @@
           <w:rPr>
             <w:rStyle w:val="InternetLink"/>
             <w:shd w:val="clear" w:color="auto" w:fill="FFFF00"/>
-            <w:lang w:val="ru-RU"/>
           </w:rPr>
           <w:t>:1120/</w:t>
         </w:r>
       </w:hyperlink>
       <w:hyperlink r:id="rId29">
-        <w:proofErr w:type="spellStart"/>
         <w:r>
           <w:rPr>
             <w:rStyle w:val="InternetLink"/>
@@ -2471,14 +2467,12 @@
           </w:rPr>
           <w:t>battleWEB</w:t>
         </w:r>
-        <w:proofErr w:type="spellEnd"/>
       </w:hyperlink>
       <w:hyperlink r:id="rId30">
         <w:r>
           <w:rPr>
             <w:rStyle w:val="InternetLink"/>
             <w:shd w:val="clear" w:color="auto" w:fill="FFFF00"/>
-            <w:lang w:val="ru-RU"/>
           </w:rPr>
           <w:t>/</w:t>
         </w:r>
@@ -2497,7 +2491,6 @@
           <w:rPr>
             <w:rStyle w:val="InternetLink"/>
             <w:shd w:val="clear" w:color="auto" w:fill="FFFF00"/>
-            <w:lang w:val="ru-RU"/>
           </w:rPr>
           <w:t>?</w:t>
         </w:r>
@@ -2516,13 +2509,11 @@
           <w:rPr>
             <w:rStyle w:val="InternetLink"/>
             <w:shd w:val="clear" w:color="auto" w:fill="FFFF00"/>
-            <w:lang w:val="ru-RU"/>
           </w:rPr>
           <w:t>=</w:t>
         </w:r>
       </w:hyperlink>
       <w:hyperlink r:id="rId35">
-        <w:proofErr w:type="spellStart"/>
         <w:r>
           <w:rPr>
             <w:rStyle w:val="InternetLink"/>
@@ -2530,20 +2521,17 @@
           </w:rPr>
           <w:t>approveregistration</w:t>
         </w:r>
-        <w:proofErr w:type="spellEnd"/>
       </w:hyperlink>
       <w:hyperlink r:id="rId36">
         <w:r>
           <w:rPr>
             <w:rStyle w:val="InternetLink"/>
             <w:shd w:val="clear" w:color="auto" w:fill="FFFF00"/>
-            <w:lang w:val="ru-RU"/>
           </w:rPr>
           <w:t>&amp;</w:t>
         </w:r>
       </w:hyperlink>
       <w:hyperlink r:id="rId37">
-        <w:proofErr w:type="spellStart"/>
         <w:r>
           <w:rPr>
             <w:rStyle w:val="InternetLink"/>
@@ -2551,14 +2539,12 @@
           </w:rPr>
           <w:t>iduser</w:t>
         </w:r>
-        <w:proofErr w:type="spellEnd"/>
       </w:hyperlink>
       <w:hyperlink r:id="rId38">
         <w:r>
           <w:rPr>
             <w:rStyle w:val="InternetLink"/>
             <w:shd w:val="clear" w:color="auto" w:fill="FFFF00"/>
-            <w:lang w:val="ru-RU"/>
           </w:rPr>
           <w:t>=**&amp;</w:t>
         </w:r>
@@ -2577,18 +2563,12 @@
           <w:rPr>
             <w:rStyle w:val="InternetLink"/>
             <w:shd w:val="clear" w:color="auto" w:fill="FFFF00"/>
-            <w:lang w:val="ru-RU"/>
           </w:rPr>
           <w:t>=**</w:t>
         </w:r>
       </w:hyperlink>
     </w:p>
     <w:p>
-      <w:pPr>
-        <w:rPr>
-          <w:lang w:val="ru-RU"/>
-        </w:rPr>
-      </w:pPr>
       <w:proofErr w:type="spellStart"/>
       <w:r>
         <w:rPr>
@@ -3751,31 +3731,58 @@
       </w:r>
     </w:p>
     <w:p>
-      <w:r>
-        <w:tab/>
-      </w:r>
-      <w:r>
-        <w:tab/>
-      </w:r>
-      <w:r>
-        <w:tab/>
-      </w:r>
-      <w:r>
+      <w:pPr>
+        <w:rPr>
+          <w:lang w:val="ru-RU"/>
+        </w:rPr>
+      </w:pPr>
+      <w:r>
+        <w:tab/>
+      </w:r>
+      <w:r>
+        <w:tab/>
+      </w:r>
+      <w:r>
+        <w:tab/>
+      </w:r>
+      <w:r>
+        <w:rPr>
+          <w:lang w:val="ru-RU"/>
+        </w:rPr>
         <w:t>}</w:t>
       </w:r>
     </w:p>
     <w:p>
-      <w:r>
-        <w:tab/>
-      </w:r>
-      <w:r>
-        <w:tab/>
-      </w:r>
-      <w:r>
-        <w:tab/>
-      </w:r>
-    </w:p>
-    <w:p>
+      <w:pPr>
+        <w:rPr>
+          <w:lang w:val="ru-RU"/>
+        </w:rPr>
+      </w:pPr>
+      <w:r>
+        <w:rPr>
+          <w:lang w:val="ru-RU"/>
+        </w:rPr>
+        <w:tab/>
+      </w:r>
+      <w:r>
+        <w:rPr>
+          <w:lang w:val="ru-RU"/>
+        </w:rPr>
+        <w:tab/>
+      </w:r>
+      <w:r>
+        <w:rPr>
+          <w:lang w:val="ru-RU"/>
+        </w:rPr>
+        <w:tab/>
+      </w:r>
+    </w:p>
+    <w:p>
+      <w:pPr>
+        <w:rPr>
+          <w:lang w:val="ru-RU"/>
+        </w:rPr>
+      </w:pPr>
       <w:bookmarkStart w:id="1" w:name="__DdeLink__612_1376209819"/>
       <w:bookmarkEnd w:id="1"/>
       <w:r>
@@ -3789,6 +3796,7 @@
         <w:rPr>
           <w:b/>
           <w:bCs/>
+          <w:lang w:val="ru-RU"/>
         </w:rPr>
         <w:t xml:space="preserve"> </w:t>
       </w:r>
@@ -3803,6 +3811,7 @@
         <w:rPr>
           <w:b/>
           <w:bCs/>
+          <w:lang w:val="ru-RU"/>
         </w:rPr>
         <w:t xml:space="preserve">  </w:t>
       </w:r>
@@ -3817,6 +3826,7 @@
         <w:rPr>
           <w:b/>
           <w:bCs/>
+          <w:lang w:val="ru-RU"/>
         </w:rPr>
         <w:tab/>
       </w:r>
@@ -3832,6 +3842,7 @@
         <w:rPr>
           <w:b/>
           <w:bCs/>
+          <w:lang w:val="ru-RU"/>
         </w:rPr>
         <w:t xml:space="preserve"> </w:t>
       </w:r>
@@ -3847,6 +3858,7 @@
         <w:rPr>
           <w:b/>
           <w:bCs/>
+          <w:lang w:val="ru-RU"/>
         </w:rPr>
         <w:t xml:space="preserve"> </w:t>
       </w:r>
@@ -3862,6 +3874,7 @@
         <w:rPr>
           <w:b/>
           <w:bCs/>
+          <w:lang w:val="ru-RU"/>
         </w:rPr>
         <w:t xml:space="preserve"> </w:t>
       </w:r>
@@ -3879,6 +3892,7 @@
         <w:rPr>
           <w:b/>
           <w:bCs/>
+          <w:lang w:val="ru-RU"/>
         </w:rPr>
         <w:t xml:space="preserve"> </w:t>
       </w:r>
@@ -3894,6 +3908,7 @@
         <w:rPr>
           <w:b/>
           <w:bCs/>
+          <w:lang w:val="ru-RU"/>
         </w:rPr>
         <w:t xml:space="preserve"> </w:t>
       </w:r>
@@ -3909,6 +3924,7 @@
         <w:rPr>
           <w:b/>
           <w:bCs/>
+          <w:lang w:val="ru-RU"/>
         </w:rPr>
         <w:t xml:space="preserve"> </w:t>
       </w:r>
@@ -3924,6 +3940,7 @@
         <w:rPr>
           <w:b/>
           <w:bCs/>
+          <w:lang w:val="ru-RU"/>
         </w:rPr>
         <w:t xml:space="preserve">. </w:t>
       </w:r>
@@ -4617,72 +4634,45 @@
       </w:r>
     </w:p>
     <w:p>
-      <w:pPr>
-        <w:rPr>
-          <w:lang w:val="ru-RU"/>
-        </w:rPr>
-      </w:pPr>
-      <w:r>
-        <w:tab/>
-      </w:r>
-      <w:r>
-        <w:tab/>
-      </w:r>
-      <w:r>
-        <w:tab/>
-      </w:r>
-      <w:r>
-        <w:tab/>
-      </w:r>
-      <w:r>
-        <w:rPr>
-          <w:lang w:val="ru-RU"/>
-        </w:rPr>
+      <w:r>
+        <w:tab/>
+      </w:r>
+      <w:r>
+        <w:tab/>
+      </w:r>
+      <w:r>
+        <w:tab/>
+      </w:r>
+      <w:r>
+        <w:tab/>
+      </w:r>
+      <w:r>
         <w:t>"</w:t>
       </w:r>
+      <w:proofErr w:type="gramStart"/>
       <w:r>
         <w:t>message</w:t>
       </w:r>
-      <w:r>
-        <w:rPr>
-          <w:lang w:val="ru-RU"/>
-        </w:rPr>
+      <w:proofErr w:type="gramEnd"/>
+      <w:r>
         <w:t>": "******"</w:t>
       </w:r>
     </w:p>
     <w:p>
-      <w:pPr>
-        <w:rPr>
-          <w:lang w:val="ru-RU"/>
-        </w:rPr>
-      </w:pPr>
-      <w:r>
-        <w:rPr>
-          <w:lang w:val="ru-RU"/>
-        </w:rPr>
-        <w:tab/>
-      </w:r>
-      <w:r>
-        <w:rPr>
-          <w:lang w:val="ru-RU"/>
-        </w:rPr>
-        <w:tab/>
-      </w:r>
-      <w:r>
-        <w:rPr>
-          <w:lang w:val="ru-RU"/>
-        </w:rPr>
-        <w:tab/>
+      <w:r>
+        <w:tab/>
+      </w:r>
+      <w:r>
+        <w:tab/>
+      </w:r>
+      <w:r>
+        <w:tab/>
+      </w:r>
+      <w:r>
         <w:t>}</w:t>
       </w:r>
     </w:p>
-    <w:p>
-      <w:pPr>
-        <w:rPr>
-          <w:lang w:val="ru-RU"/>
-        </w:rPr>
-      </w:pPr>
-    </w:p>
+    <w:p/>
     <w:p>
       <w:pPr>
         <w:rPr>
@@ -6914,6 +6904,11 @@
       </w:r>
     </w:p>
     <w:p>
+      <w:pPr>
+        <w:rPr>
+          <w:lang w:val="ru-RU"/>
+        </w:rPr>
+      </w:pPr>
       <w:r>
         <w:rPr>
           <w:rStyle w:val="SourceText"/>
@@ -6922,6 +6917,16 @@
           <w:shd w:val="clear" w:color="auto" w:fill="FFFFFF"/>
         </w:rPr>
         <w:tab/>
+      </w:r>
+      <w:proofErr w:type="gramStart"/>
+      <w:r>
+        <w:rPr>
+          <w:rStyle w:val="SourceText"/>
+          <w:rFonts w:ascii="Times New Roman" w:hAnsi="Times New Roman"/>
+          <w:color w:val="280099"/>
+          <w:shd w:val="clear" w:color="auto" w:fill="FFFFFF"/>
+          <w:lang w:val="ru-RU"/>
+        </w:rPr>
         <w:t>“</w:t>
       </w:r>
       <w:bookmarkStart w:id="3" w:name="__DdeLink__1805_793344815"/>
@@ -6937,25 +6942,81 @@
       </w:r>
       <w:bookmarkEnd w:id="3"/>
       <w:proofErr w:type="spellEnd"/>
-      <w:proofErr w:type="gramStart"/>
       <w:r>
         <w:rPr>
           <w:rStyle w:val="SourceText"/>
           <w:rFonts w:ascii="Times New Roman" w:hAnsi="Times New Roman"/>
           <w:color w:val="280099"/>
           <w:shd w:val="clear" w:color="auto" w:fill="FFFFFF"/>
-        </w:rPr>
-        <w:t>”:</w:t>
+          <w:lang w:val="ru-RU"/>
+        </w:rPr>
+        <w:t>”:[{</w:t>
+      </w:r>
+      <w:r>
+        <w:rPr>
+          <w:rStyle w:val="SourceText"/>
+          <w:rFonts w:ascii="Times New Roman" w:hAnsi="Times New Roman"/>
+          <w:color w:val="280099"/>
+          <w:shd w:val="clear" w:color="auto" w:fill="FFFFFF"/>
+          <w:lang w:val="ru-RU"/>
+        </w:rPr>
+        <w:tab/>
+        <w:t>“</w:t>
+      </w:r>
+      <w:proofErr w:type="spellStart"/>
+      <w:r>
+        <w:rPr>
+          <w:rStyle w:val="SourceText"/>
+          <w:rFonts w:ascii="Times New Roman" w:hAnsi="Times New Roman"/>
+          <w:color w:val="280099"/>
+          <w:shd w:val="clear" w:color="auto" w:fill="FFFFFF"/>
+        </w:rPr>
+        <w:t>photopath</w:t>
+      </w:r>
+      <w:proofErr w:type="spellEnd"/>
+      <w:r>
+        <w:rPr>
+          <w:rStyle w:val="SourceText"/>
+          <w:rFonts w:ascii="Times New Roman" w:hAnsi="Times New Roman"/>
+          <w:color w:val="280099"/>
+          <w:shd w:val="clear" w:color="auto" w:fill="FFFFFF"/>
+          <w:lang w:val="ru-RU"/>
+        </w:rPr>
+        <w:t>”:”***”,</w:t>
+      </w:r>
+      <w:r>
+        <w:rPr>
+          <w:rStyle w:val="SourceText"/>
+          <w:rFonts w:ascii="Times New Roman" w:hAnsi="Times New Roman"/>
+          <w:color w:val="280099"/>
+          <w:shd w:val="clear" w:color="auto" w:fill="FFFFFF"/>
+          <w:lang w:val="ru-RU"/>
+        </w:rPr>
+        <w:tab/>
+      </w:r>
+      <w:r>
+        <w:rPr>
+          <w:rStyle w:val="SourceText"/>
+          <w:rFonts w:ascii="Times New Roman" w:hAnsi="Times New Roman"/>
+          <w:color w:val="280099"/>
+          <w:shd w:val="clear" w:color="auto" w:fill="FFFFFF"/>
+          <w:lang w:val="ru-RU"/>
+        </w:rPr>
+        <w:tab/>
+        <w:t>//последние (три?) загруженные фото</w:t>
       </w:r>
       <w:proofErr w:type="gramEnd"/>
+    </w:p>
+    <w:p>
       <w:r>
         <w:rPr>
           <w:rStyle w:val="SourceText"/>
           <w:rFonts w:ascii="Times New Roman" w:hAnsi="Times New Roman"/>
           <w:color w:val="280099"/>
           <w:shd w:val="clear" w:color="auto" w:fill="FFFFFF"/>
-        </w:rPr>
-        <w:t>[{</w:t>
+          <w:lang w:val="ru-RU"/>
+        </w:rPr>
+        <w:tab/>
       </w:r>
       <w:r>
         <w:rPr>
@@ -6963,29 +7024,29 @@
           <w:rFonts w:ascii="Times New Roman" w:hAnsi="Times New Roman"/>
           <w:color w:val="280099"/>
           <w:shd w:val="clear" w:color="auto" w:fill="FFFFFF"/>
-        </w:rPr>
-        <w:tab/>
-        <w:t>“</w:t>
-      </w:r>
-      <w:proofErr w:type="spellStart"/>
+          <w:lang w:val="ru-RU"/>
+        </w:rPr>
+        <w:tab/>
+      </w:r>
       <w:r>
         <w:rPr>
           <w:rStyle w:val="SourceText"/>
           <w:rFonts w:ascii="Times New Roman" w:hAnsi="Times New Roman"/>
           <w:color w:val="280099"/>
           <w:shd w:val="clear" w:color="auto" w:fill="FFFFFF"/>
-        </w:rPr>
-        <w:t>photopath</w:t>
-      </w:r>
-      <w:proofErr w:type="spellEnd"/>
+          <w:lang w:val="ru-RU"/>
+        </w:rPr>
+        <w:tab/>
+      </w:r>
       <w:r>
         <w:rPr>
           <w:rStyle w:val="SourceText"/>
           <w:rFonts w:ascii="Times New Roman" w:hAnsi="Times New Roman"/>
           <w:color w:val="280099"/>
           <w:shd w:val="clear" w:color="auto" w:fill="FFFFFF"/>
-        </w:rPr>
-        <w:t>”:”***”,</w:t>
+          <w:lang w:val="ru-RU"/>
+        </w:rPr>
+        <w:tab/>
       </w:r>
       <w:r>
         <w:rPr>
@@ -6993,6 +7054,7 @@
           <w:rFonts w:ascii="Times New Roman" w:hAnsi="Times New Roman"/>
           <w:color w:val="280099"/>
           <w:shd w:val="clear" w:color="auto" w:fill="FFFFFF"/>
+          <w:lang w:val="ru-RU"/>
         </w:rPr>
         <w:tab/>
       </w:r>
@@ -7003,126 +7065,6 @@
           <w:color w:val="280099"/>
           <w:shd w:val="clear" w:color="auto" w:fill="FFFFFF"/>
         </w:rPr>
-        <w:tab/>
-        <w:t>//</w:t>
-      </w:r>
-      <w:proofErr w:type="spellStart"/>
-      <w:r>
-        <w:rPr>
-          <w:rStyle w:val="SourceText"/>
-          <w:rFonts w:ascii="Times New Roman" w:hAnsi="Times New Roman"/>
-          <w:color w:val="280099"/>
-          <w:shd w:val="clear" w:color="auto" w:fill="FFFFFF"/>
-        </w:rPr>
-        <w:t>последние</w:t>
-      </w:r>
-      <w:proofErr w:type="spellEnd"/>
-      <w:r>
-        <w:rPr>
-          <w:rStyle w:val="SourceText"/>
-          <w:rFonts w:ascii="Times New Roman" w:hAnsi="Times New Roman"/>
-          <w:color w:val="280099"/>
-          <w:shd w:val="clear" w:color="auto" w:fill="FFFFFF"/>
-        </w:rPr>
-        <w:t xml:space="preserve"> (</w:t>
-      </w:r>
-      <w:proofErr w:type="spellStart"/>
-      <w:r>
-        <w:rPr>
-          <w:rStyle w:val="SourceText"/>
-          <w:rFonts w:ascii="Times New Roman" w:hAnsi="Times New Roman"/>
-          <w:color w:val="280099"/>
-          <w:shd w:val="clear" w:color="auto" w:fill="FFFFFF"/>
-        </w:rPr>
-        <w:t>три</w:t>
-      </w:r>
-      <w:proofErr w:type="spellEnd"/>
-      <w:r>
-        <w:rPr>
-          <w:rStyle w:val="SourceText"/>
-          <w:rFonts w:ascii="Times New Roman" w:hAnsi="Times New Roman"/>
-          <w:color w:val="280099"/>
-          <w:shd w:val="clear" w:color="auto" w:fill="FFFFFF"/>
-        </w:rPr>
-        <w:t xml:space="preserve">?) </w:t>
-      </w:r>
-      <w:proofErr w:type="spellStart"/>
-      <w:r>
-        <w:rPr>
-          <w:rStyle w:val="SourceText"/>
-          <w:rFonts w:ascii="Times New Roman" w:hAnsi="Times New Roman"/>
-          <w:color w:val="280099"/>
-          <w:shd w:val="clear" w:color="auto" w:fill="FFFFFF"/>
-        </w:rPr>
-        <w:t>загруженные</w:t>
-      </w:r>
-      <w:proofErr w:type="spellEnd"/>
-      <w:r>
-        <w:rPr>
-          <w:rStyle w:val="SourceText"/>
-          <w:rFonts w:ascii="Times New Roman" w:hAnsi="Times New Roman"/>
-          <w:color w:val="280099"/>
-          <w:shd w:val="clear" w:color="auto" w:fill="FFFFFF"/>
-        </w:rPr>
-        <w:t xml:space="preserve"> </w:t>
-      </w:r>
-      <w:proofErr w:type="spellStart"/>
-      <w:r>
-        <w:rPr>
-          <w:rStyle w:val="SourceText"/>
-          <w:rFonts w:ascii="Times New Roman" w:hAnsi="Times New Roman"/>
-          <w:color w:val="280099"/>
-          <w:shd w:val="clear" w:color="auto" w:fill="FFFFFF"/>
-        </w:rPr>
-        <w:t>фото</w:t>
-      </w:r>
-      <w:proofErr w:type="spellEnd"/>
-    </w:p>
-    <w:p>
-      <w:r>
-        <w:rPr>
-          <w:rStyle w:val="SourceText"/>
-          <w:rFonts w:ascii="Times New Roman" w:hAnsi="Times New Roman"/>
-          <w:color w:val="280099"/>
-          <w:shd w:val="clear" w:color="auto" w:fill="FFFFFF"/>
-        </w:rPr>
-        <w:tab/>
-      </w:r>
-      <w:r>
-        <w:rPr>
-          <w:rStyle w:val="SourceText"/>
-          <w:rFonts w:ascii="Times New Roman" w:hAnsi="Times New Roman"/>
-          <w:color w:val="280099"/>
-          <w:shd w:val="clear" w:color="auto" w:fill="FFFFFF"/>
-        </w:rPr>
-        <w:tab/>
-      </w:r>
-      <w:r>
-        <w:rPr>
-          <w:rStyle w:val="SourceText"/>
-          <w:rFonts w:ascii="Times New Roman" w:hAnsi="Times New Roman"/>
-          <w:color w:val="280099"/>
-          <w:shd w:val="clear" w:color="auto" w:fill="FFFFFF"/>
-        </w:rPr>
-        <w:tab/>
-      </w:r>
-      <w:r>
-        <w:rPr>
-          <w:rStyle w:val="SourceText"/>
-          <w:rFonts w:ascii="Times New Roman" w:hAnsi="Times New Roman"/>
-          <w:color w:val="280099"/>
-          <w:shd w:val="clear" w:color="auto" w:fill="FFFFFF"/>
-        </w:rPr>
-        <w:tab/>
-      </w:r>
-      <w:r>
-        <w:rPr>
-          <w:rStyle w:val="SourceText"/>
-          <w:rFonts w:ascii="Times New Roman" w:hAnsi="Times New Roman"/>
-          <w:color w:val="280099"/>
-          <w:shd w:val="clear" w:color="auto" w:fill="FFFFFF"/>
-        </w:rPr>
-        <w:tab/>
         <w:t>“</w:t>
       </w:r>
       <w:proofErr w:type="spellStart"/>
@@ -8921,8 +8863,6 @@
         <w:lastRenderedPageBreak/>
         <w:t>PROJECT</w:t>
       </w:r>
-      <w:bookmarkStart w:id="6" w:name="_GoBack"/>
-      <w:bookmarkEnd w:id="6"/>
     </w:p>
     <w:p>
       <w:pPr>
@@ -9433,11 +9373,6 @@
           <w:highlight w:val="green"/>
         </w:rPr>
         <w:tab/>
-      </w:r>
-      <w:r>
-        <w:rPr>
-          <w:highlight w:val="green"/>
-        </w:rPr>
         <w:t>“</w:t>
       </w:r>
       <w:proofErr w:type="spellStart"/>
@@ -9446,13 +9381,7 @@
         <w:rPr>
           <w:highlight w:val="green"/>
         </w:rPr>
-        <w:t>competition</w:t>
-      </w:r>
-      <w:r>
-        <w:rPr>
-          <w:highlight w:val="green"/>
-        </w:rPr>
-        <w:t>name</w:t>
+        <w:t>competitionname</w:t>
       </w:r>
       <w:proofErr w:type="spellEnd"/>
       <w:proofErr w:type="gramEnd"/>
@@ -9498,11 +9427,6 @@
           <w:highlight w:val="green"/>
         </w:rPr>
         <w:tab/>
-      </w:r>
-      <w:r>
-        <w:rPr>
-          <w:highlight w:val="green"/>
-        </w:rPr>
         <w:t>“</w:t>
       </w:r>
       <w:proofErr w:type="spellStart"/>
@@ -9511,13 +9435,7 @@
         <w:rPr>
           <w:highlight w:val="green"/>
         </w:rPr>
-        <w:t>competition</w:t>
-      </w:r>
-      <w:r>
-        <w:rPr>
-          <w:highlight w:val="green"/>
-        </w:rPr>
-        <w:t>id</w:t>
+        <w:t>competitionid</w:t>
       </w:r>
       <w:proofErr w:type="spellEnd"/>
       <w:proofErr w:type="gramEnd"/>
@@ -9537,13 +9455,7 @@
         <w:rPr>
           <w:highlight w:val="green"/>
         </w:rPr>
-        <w:t xml:space="preserve"> </w:t>
-      </w:r>
-      <w:r>
-        <w:rPr>
-          <w:highlight w:val="green"/>
-        </w:rPr>
-        <w:t>“***”,</w:t>
+        <w:t xml:space="preserve"> “***”,</w:t>
       </w:r>
     </w:p>
     <w:p>
@@ -9628,6 +9540,138 @@
         <w:rPr>
           <w:highlight w:val="green"/>
         </w:rPr>
+        <w:t>votes</w:t>
+      </w:r>
+      <w:r>
+        <w:rPr>
+          <w:highlight w:val="green"/>
+        </w:rPr>
+        <w:t>quantity</w:t>
+      </w:r>
+      <w:proofErr w:type="gramEnd"/>
+      <w:r>
+        <w:rPr>
+          <w:highlight w:val="green"/>
+        </w:rPr>
+        <w:t xml:space="preserve">”:432; </w:t>
+      </w:r>
+    </w:p>
+    <w:p>
+      <w:pPr>
+        <w:rPr>
+          <w:highlight w:val="green"/>
+        </w:rPr>
+      </w:pPr>
+      <w:r>
+        <w:rPr>
+          <w:highlight w:val="green"/>
+        </w:rPr>
+        <w:tab/>
+      </w:r>
+      <w:r>
+        <w:rPr>
+          <w:highlight w:val="green"/>
+        </w:rPr>
+        <w:tab/>
+      </w:r>
+      <w:r>
+        <w:rPr>
+          <w:highlight w:val="green"/>
+        </w:rPr>
+        <w:tab/>
+        <w:t>“</w:t>
+      </w:r>
+      <w:proofErr w:type="spellStart"/>
+      <w:r>
+        <w:rPr>
+          <w:highlight w:val="green"/>
+        </w:rPr>
+        <w:t>firstphotopath</w:t>
+      </w:r>
+      <w:proofErr w:type="spellEnd"/>
+      <w:r>
+        <w:rPr>
+          <w:highlight w:val="green"/>
+        </w:rPr>
+        <w:t>”:”***”,</w:t>
+      </w:r>
+    </w:p>
+    <w:p>
+      <w:pPr>
+        <w:rPr>
+          <w:highlight w:val="green"/>
+        </w:rPr>
+      </w:pPr>
+      <w:r>
+        <w:rPr>
+          <w:highlight w:val="green"/>
+        </w:rPr>
+        <w:tab/>
+      </w:r>
+      <w:r>
+        <w:rPr>
+          <w:highlight w:val="green"/>
+        </w:rPr>
+        <w:tab/>
+      </w:r>
+      <w:r>
+        <w:rPr>
+          <w:highlight w:val="green"/>
+        </w:rPr>
+        <w:tab/>
+        <w:t>“</w:t>
+      </w:r>
+      <w:proofErr w:type="spellStart"/>
+      <w:r>
+        <w:rPr>
+          <w:highlight w:val="green"/>
+        </w:rPr>
+        <w:t>lustphotopath</w:t>
+      </w:r>
+      <w:proofErr w:type="spellEnd"/>
+      <w:r>
+        <w:rPr>
+          <w:highlight w:val="green"/>
+        </w:rPr>
+        <w:t>”:”***”</w:t>
+      </w:r>
+      <w:r>
+        <w:rPr>
+          <w:highlight w:val="green"/>
+        </w:rPr>
+        <w:t>,</w:t>
+      </w:r>
+    </w:p>
+    <w:p>
+      <w:pPr>
+        <w:rPr>
+          <w:highlight w:val="green"/>
+        </w:rPr>
+      </w:pPr>
+      <w:r>
+        <w:rPr>
+          <w:highlight w:val="green"/>
+        </w:rPr>
+        <w:tab/>
+      </w:r>
+      <w:r>
+        <w:rPr>
+          <w:highlight w:val="green"/>
+        </w:rPr>
+        <w:tab/>
+      </w:r>
+      <w:r>
+        <w:rPr>
+          <w:highlight w:val="green"/>
+        </w:rPr>
+        <w:tab/>
+        <w:t>“</w:t>
+      </w:r>
+      <w:proofErr w:type="gramStart"/>
+      <w:r>
+        <w:rPr>
+          <w:highlight w:val="green"/>
+        </w:rPr>
         <w:t>user</w:t>
       </w:r>
       <w:proofErr w:type="gramEnd"/>
@@ -9841,11 +9885,6 @@
           <w:highlight w:val="green"/>
         </w:rPr>
         <w:tab/>
-      </w:r>
-      <w:r>
-        <w:rPr>
-          <w:highlight w:val="green"/>
-        </w:rPr>
         <w:t>“</w:t>
       </w:r>
       <w:r>
@@ -9943,6 +9982,123 @@
         </w:rPr>
         <w:t>}</w:t>
       </w:r>
+      <w:r>
+        <w:rPr>
+          <w:highlight w:val="green"/>
+        </w:rPr>
+        <w:t>,</w:t>
+      </w:r>
+      <w:bookmarkStart w:id="6" w:name="_GoBack"/>
+      <w:bookmarkEnd w:id="6"/>
+    </w:p>
+    <w:p>
+      <w:pPr>
+        <w:rPr>
+          <w:highlight w:val="green"/>
+        </w:rPr>
+      </w:pPr>
+      <w:r>
+        <w:rPr>
+          <w:highlight w:val="green"/>
+        </w:rPr>
+        <w:tab/>
+      </w:r>
+      <w:r>
+        <w:rPr>
+          <w:highlight w:val="green"/>
+        </w:rPr>
+        <w:tab/>
+      </w:r>
+      <w:r>
+        <w:rPr>
+          <w:highlight w:val="green"/>
+        </w:rPr>
+        <w:tab/>
+        <w:t>“</w:t>
+      </w:r>
+      <w:proofErr w:type="gramStart"/>
+      <w:r>
+        <w:rPr>
+          <w:highlight w:val="green"/>
+        </w:rPr>
+        <w:t>comment</w:t>
+      </w:r>
+      <w:r>
+        <w:rPr>
+          <w:highlight w:val="green"/>
+        </w:rPr>
+        <w:t>quantity</w:t>
+      </w:r>
+      <w:proofErr w:type="gramEnd"/>
+      <w:r>
+        <w:rPr>
+          <w:highlight w:val="green"/>
+        </w:rPr>
+        <w:t>”:34,</w:t>
+      </w:r>
+    </w:p>
+    <w:p>
+      <w:pPr>
+        <w:rPr>
+          <w:highlight w:val="green"/>
+        </w:rPr>
+      </w:pPr>
+      <w:r>
+        <w:rPr>
+          <w:highlight w:val="green"/>
+        </w:rPr>
+        <w:tab/>
+      </w:r>
+      <w:r>
+        <w:rPr>
+          <w:highlight w:val="green"/>
+        </w:rPr>
+        <w:tab/>
+      </w:r>
+      <w:r>
+        <w:rPr>
+          <w:highlight w:val="green"/>
+        </w:rPr>
+        <w:tab/>
+      </w:r>
+      <w:r>
+        <w:rPr>
+          <w:highlight w:val="green"/>
+        </w:rPr>
+        <w:t>“</w:t>
+      </w:r>
+      <w:proofErr w:type="gramStart"/>
+      <w:r>
+        <w:rPr>
+          <w:highlight w:val="green"/>
+        </w:rPr>
+        <w:t>photo</w:t>
+      </w:r>
+      <w:r>
+        <w:rPr>
+          <w:highlight w:val="green"/>
+        </w:rPr>
+        <w:t>quantity</w:t>
+      </w:r>
+      <w:proofErr w:type="gramEnd"/>
+      <w:r>
+        <w:rPr>
+          <w:highlight w:val="green"/>
+        </w:rPr>
+        <w:t>”</w:t>
+      </w:r>
+      <w:r>
+        <w:rPr>
+          <w:highlight w:val="green"/>
+        </w:rPr>
+        <w:t>:4</w:t>
+      </w:r>
+      <w:r>
+        <w:rPr>
+          <w:highlight w:val="green"/>
+        </w:rPr>
+        <w:t>4,</w:t>
+      </w:r>
     </w:p>
     <w:p>
       <w:pPr>
@@ -10016,13 +10172,7 @@
         <w:rPr>
           <w:highlight w:val="green"/>
         </w:rPr>
-        <w:t>view</w:t>
-      </w:r>
-      <w:r>
-        <w:rPr>
-          <w:highlight w:val="green"/>
-        </w:rPr>
-        <w:t>projectcomments</w:t>
+        <w:t>viewprojectcomments</w:t>
       </w:r>
       <w:proofErr w:type="spellEnd"/>
     </w:p>
@@ -10099,1176 +10249,847 @@
         <w:rPr>
           <w:highlight w:val="green"/>
         </w:rPr>
+        <w:tab/>
+        <w:t>“</w:t>
+      </w:r>
+      <w:proofErr w:type="gramStart"/>
+      <w:r>
+        <w:rPr>
+          <w:highlight w:val="green"/>
+        </w:rPr>
+        <w:t>projectid</w:t>
+      </w:r>
+      <w:proofErr w:type="gramEnd"/>
+      <w:r>
+        <w:rPr>
+          <w:highlight w:val="green"/>
+        </w:rPr>
+        <w:t>”:17,</w:t>
+      </w:r>
+    </w:p>
+    <w:p>
+      <w:pPr>
+        <w:rPr>
+          <w:highlight w:val="green"/>
+        </w:rPr>
+      </w:pPr>
+      <w:r>
+        <w:rPr>
+          <w:highlight w:val="green"/>
+        </w:rPr>
+        <w:tab/>
+        <w:t>“</w:t>
+      </w:r>
+      <w:proofErr w:type="gramStart"/>
+      <w:r>
+        <w:rPr>
+          <w:highlight w:val="green"/>
+        </w:rPr>
+        <w:t>firstposition</w:t>
+      </w:r>
+      <w:proofErr w:type="gramEnd"/>
+      <w:r>
+        <w:rPr>
+          <w:highlight w:val="green"/>
+        </w:rPr>
+        <w:t>”:1,</w:t>
+      </w:r>
+    </w:p>
+    <w:p>
+      <w:pPr>
+        <w:rPr>
+          <w:highlight w:val="green"/>
+        </w:rPr>
+      </w:pPr>
+      <w:r>
+        <w:rPr>
+          <w:highlight w:val="green"/>
+        </w:rPr>
+        <w:tab/>
+        <w:t>“</w:t>
+      </w:r>
+      <w:proofErr w:type="gramStart"/>
+      <w:r>
+        <w:rPr>
+          <w:highlight w:val="green"/>
+        </w:rPr>
+        <w:t>size</w:t>
+      </w:r>
+      <w:proofErr w:type="gramEnd"/>
+      <w:r>
+        <w:rPr>
+          <w:highlight w:val="green"/>
+        </w:rPr>
+        <w:t>”:10</w:t>
+      </w:r>
+    </w:p>
+    <w:p>
+      <w:pPr>
+        <w:rPr>
+          <w:highlight w:val="green"/>
+        </w:rPr>
+      </w:pPr>
+      <w:r>
+        <w:rPr>
+          <w:highlight w:val="green"/>
+        </w:rPr>
+        <w:tab/>
+        <w:t>}</w:t>
+      </w:r>
+    </w:p>
+    <w:p>
+      <w:pPr>
+        <w:rPr>
+          <w:highlight w:val="green"/>
+        </w:rPr>
+      </w:pPr>
+      <w:proofErr w:type="spellStart"/>
+      <w:proofErr w:type="gramStart"/>
+      <w:r>
+        <w:rPr>
+          <w:highlight w:val="green"/>
+        </w:rPr>
+        <w:t>ответ</w:t>
+      </w:r>
+      <w:proofErr w:type="spellEnd"/>
+      <w:proofErr w:type="gramEnd"/>
+      <w:r>
+        <w:rPr>
+          <w:highlight w:val="green"/>
+        </w:rPr>
+        <w:t xml:space="preserve"> </w:t>
+      </w:r>
+      <w:proofErr w:type="spellStart"/>
+      <w:r>
+        <w:rPr>
+          <w:highlight w:val="green"/>
+        </w:rPr>
+        <w:t>от</w:t>
+      </w:r>
+      <w:proofErr w:type="spellEnd"/>
+      <w:r>
+        <w:rPr>
+          <w:highlight w:val="green"/>
+        </w:rPr>
+        <w:t xml:space="preserve"> </w:t>
+      </w:r>
+      <w:proofErr w:type="spellStart"/>
+      <w:r>
+        <w:rPr>
+          <w:highlight w:val="green"/>
+        </w:rPr>
+        <w:t>сервера</w:t>
+      </w:r>
+      <w:proofErr w:type="spellEnd"/>
+      <w:r>
+        <w:rPr>
+          <w:highlight w:val="green"/>
+        </w:rPr>
+        <w:t>:</w:t>
+      </w:r>
+    </w:p>
+    <w:p>
+      <w:pPr>
+        <w:rPr>
+          <w:highlight w:val="green"/>
+        </w:rPr>
+      </w:pPr>
+      <w:r>
+        <w:rPr>
+          <w:highlight w:val="green"/>
+        </w:rPr>
+        <w:t>{</w:t>
+      </w:r>
+    </w:p>
+    <w:p>
+      <w:pPr>
+        <w:rPr>
+          <w:highlight w:val="green"/>
+        </w:rPr>
+      </w:pPr>
+      <w:proofErr w:type="gramStart"/>
+      <w:r>
+        <w:rPr>
+          <w:highlight w:val="green"/>
+        </w:rPr>
+        <w:t>comments</w:t>
+      </w:r>
+      <w:proofErr w:type="gramEnd"/>
+      <w:r>
+        <w:rPr>
+          <w:highlight w:val="green"/>
+        </w:rPr>
+        <w:t>:[   {</w:t>
+      </w:r>
+      <w:r>
+        <w:rPr>
+          <w:highlight w:val="green"/>
+        </w:rPr>
+        <w:t>“commentid”</w:t>
+      </w:r>
+      <w:r>
+        <w:rPr>
+          <w:highlight w:val="green"/>
+        </w:rPr>
+        <w:t>:</w:t>
+      </w:r>
+      <w:r>
+        <w:rPr>
+          <w:highlight w:val="green"/>
+        </w:rPr>
+        <w:t>23,</w:t>
+      </w:r>
+    </w:p>
+    <w:p>
+      <w:pPr>
+        <w:rPr>
+          <w:highlight w:val="green"/>
+        </w:rPr>
+      </w:pPr>
+      <w:r>
+        <w:rPr>
+          <w:highlight w:val="green"/>
+        </w:rPr>
+        <w:tab/>
+      </w:r>
+      <w:r>
+        <w:rPr>
+          <w:highlight w:val="green"/>
+        </w:rPr>
+        <w:tab/>
+      </w:r>
+      <w:r>
+        <w:rPr>
+          <w:highlight w:val="green"/>
+        </w:rPr>
+        <w:tab/>
+      </w:r>
+      <w:r>
+        <w:rPr>
+          <w:highlight w:val="green"/>
+        </w:rPr>
+        <w:t>“text”:”***”,</w:t>
+      </w:r>
+    </w:p>
+    <w:p>
+      <w:pPr>
+        <w:rPr>
+          <w:highlight w:val="green"/>
+        </w:rPr>
+      </w:pPr>
+      <w:r>
+        <w:rPr>
+          <w:highlight w:val="green"/>
+        </w:rPr>
+        <w:tab/>
+      </w:r>
+      <w:r>
+        <w:rPr>
+          <w:highlight w:val="green"/>
+        </w:rPr>
+        <w:tab/>
+      </w:r>
+      <w:r>
+        <w:rPr>
+          <w:highlight w:val="green"/>
+        </w:rPr>
+        <w:tab/>
+        <w:t>“date”:”***”</w:t>
+      </w:r>
+    </w:p>
+    <w:p>
+      <w:pPr>
+        <w:rPr>
+          <w:highlight w:val="green"/>
+        </w:rPr>
+      </w:pPr>
+      <w:r>
+        <w:rPr>
+          <w:highlight w:val="green"/>
+        </w:rPr>
+        <w:tab/>
+      </w:r>
+      <w:r>
+        <w:rPr>
+          <w:highlight w:val="green"/>
+        </w:rPr>
+        <w:tab/>
+      </w:r>
+      <w:r>
+        <w:rPr>
+          <w:highlight w:val="green"/>
+        </w:rPr>
+        <w:tab/>
+        <w:t>“</w:t>
+      </w:r>
+      <w:proofErr w:type="gramStart"/>
+      <w:r>
+        <w:rPr>
+          <w:highlight w:val="green"/>
+        </w:rPr>
+        <w:t>user</w:t>
+      </w:r>
+      <w:proofErr w:type="gramEnd"/>
+      <w:r>
+        <w:rPr>
+          <w:highlight w:val="green"/>
+        </w:rPr>
+        <w:t>”:{</w:t>
+      </w:r>
+      <w:r>
+        <w:rPr>
+          <w:highlight w:val="green"/>
+        </w:rPr>
+        <w:t xml:space="preserve"> “userid”</w:t>
+      </w:r>
+      <w:r>
+        <w:rPr>
+          <w:highlight w:val="green"/>
+        </w:rPr>
+        <w:t>:</w:t>
+      </w:r>
+      <w:r>
+        <w:rPr>
+          <w:highlight w:val="green"/>
+        </w:rPr>
+        <w:t>2</w:t>
+      </w:r>
+      <w:r>
+        <w:rPr>
+          <w:highlight w:val="green"/>
+        </w:rPr>
+        <w:t>,</w:t>
+      </w:r>
+    </w:p>
+    <w:p>
+      <w:pPr>
+        <w:rPr>
+          <w:highlight w:val="green"/>
+        </w:rPr>
+      </w:pPr>
+      <w:r>
+        <w:rPr>
+          <w:highlight w:val="green"/>
+        </w:rPr>
+        <w:tab/>
+      </w:r>
+      <w:r>
+        <w:rPr>
+          <w:highlight w:val="green"/>
+        </w:rPr>
+        <w:tab/>
+      </w:r>
+      <w:r>
+        <w:rPr>
+          <w:highlight w:val="green"/>
+        </w:rPr>
+        <w:tab/>
+      </w:r>
+      <w:r>
+        <w:rPr>
+          <w:highlight w:val="green"/>
+        </w:rPr>
+        <w:tab/>
+        <w:t>“login”:”***”,</w:t>
+      </w:r>
+    </w:p>
+    <w:p>
+      <w:pPr>
+        <w:rPr>
+          <w:highlight w:val="green"/>
+        </w:rPr>
+      </w:pPr>
+      <w:r>
+        <w:rPr>
+          <w:highlight w:val="green"/>
+        </w:rPr>
+        <w:tab/>
+      </w:r>
+      <w:r>
+        <w:rPr>
+          <w:highlight w:val="green"/>
+        </w:rPr>
+        <w:tab/>
+      </w:r>
+      <w:r>
+        <w:rPr>
+          <w:highlight w:val="green"/>
+        </w:rPr>
+        <w:tab/>
+      </w:r>
+      <w:r>
+        <w:rPr>
+          <w:highlight w:val="green"/>
+        </w:rPr>
+        <w:tab/>
+        <w:t>“</w:t>
+      </w:r>
+      <w:proofErr w:type="spellStart"/>
+      <w:r>
+        <w:rPr>
+          <w:highlight w:val="green"/>
+        </w:rPr>
+        <w:t>avatarpath</w:t>
+      </w:r>
+      <w:proofErr w:type="spellEnd"/>
+      <w:r>
+        <w:rPr>
+          <w:highlight w:val="green"/>
+        </w:rPr>
+        <w:t>”:”***”</w:t>
+      </w:r>
+    </w:p>
+    <w:p>
+      <w:pPr>
+        <w:rPr>
+          <w:highlight w:val="green"/>
+        </w:rPr>
+      </w:pPr>
+      <w:r>
+        <w:rPr>
+          <w:highlight w:val="green"/>
+        </w:rPr>
+        <w:tab/>
+      </w:r>
+      <w:r>
+        <w:rPr>
+          <w:highlight w:val="green"/>
+        </w:rPr>
+        <w:tab/>
+      </w:r>
+      <w:r>
+        <w:rPr>
+          <w:highlight w:val="green"/>
+        </w:rPr>
+        <w:tab/>
+        <w:t>}</w:t>
+      </w:r>
+    </w:p>
+    <w:p>
+      <w:pPr>
+        <w:rPr>
+          <w:highlight w:val="green"/>
+        </w:rPr>
+      </w:pPr>
+      <w:r>
+        <w:rPr>
+          <w:highlight w:val="green"/>
+        </w:rPr>
+        <w:tab/>
+      </w:r>
+      <w:r>
+        <w:rPr>
+          <w:highlight w:val="green"/>
+        </w:rPr>
+        <w:tab/>
+      </w:r>
+      <w:r>
+        <w:rPr>
+          <w:highlight w:val="green"/>
+        </w:rPr>
+        <w:tab/>
+        <w:t>},</w:t>
+      </w:r>
+    </w:p>
+    <w:p>
+      <w:pPr>
+        <w:rPr>
+          <w:highlight w:val="green"/>
+        </w:rPr>
+      </w:pPr>
+      <w:r>
+        <w:rPr>
+          <w:highlight w:val="green"/>
+        </w:rPr>
+        <w:tab/>
+      </w:r>
+      <w:r>
+        <w:rPr>
+          <w:highlight w:val="green"/>
+        </w:rPr>
+        <w:tab/>
+      </w:r>
+      <w:r>
+        <w:rPr>
+          <w:highlight w:val="green"/>
+        </w:rPr>
+        <w:tab/>
+        <w:t>{</w:t>
+      </w:r>
+      <w:r>
+        <w:rPr>
+          <w:highlight w:val="green"/>
+        </w:rPr>
+        <w:t>“commentid”</w:t>
+      </w:r>
+      <w:r>
+        <w:rPr>
+          <w:highlight w:val="green"/>
+        </w:rPr>
+        <w:t>:</w:t>
+      </w:r>
+      <w:r>
+        <w:rPr>
+          <w:highlight w:val="green"/>
+        </w:rPr>
+        <w:t xml:space="preserve">24, </w:t>
+      </w:r>
+    </w:p>
+    <w:p>
+      <w:pPr>
+        <w:rPr>
+          <w:highlight w:val="green"/>
+        </w:rPr>
+      </w:pPr>
+      <w:r>
+        <w:rPr>
+          <w:highlight w:val="green"/>
+        </w:rPr>
+        <w:tab/>
+      </w:r>
+      <w:r>
+        <w:rPr>
+          <w:highlight w:val="green"/>
+        </w:rPr>
+        <w:tab/>
+      </w:r>
+      <w:r>
+        <w:rPr>
+          <w:highlight w:val="green"/>
+        </w:rPr>
+        <w:tab/>
+      </w:r>
+      <w:r>
+        <w:rPr>
+          <w:highlight w:val="green"/>
+        </w:rPr>
+        <w:t>“text”:”***”,</w:t>
+      </w:r>
+    </w:p>
+    <w:p>
+      <w:pPr>
+        <w:rPr>
+          <w:highlight w:val="green"/>
+        </w:rPr>
+      </w:pPr>
+      <w:r>
+        <w:rPr>
+          <w:highlight w:val="green"/>
+        </w:rPr>
+        <w:tab/>
+      </w:r>
+      <w:r>
+        <w:rPr>
+          <w:highlight w:val="green"/>
+        </w:rPr>
+        <w:tab/>
+      </w:r>
+      <w:r>
+        <w:rPr>
+          <w:highlight w:val="green"/>
+        </w:rPr>
+        <w:tab/>
+        <w:t>“date”:”***”</w:t>
+      </w:r>
+    </w:p>
+    <w:p>
+      <w:pPr>
+        <w:rPr>
+          <w:highlight w:val="green"/>
+        </w:rPr>
+      </w:pPr>
+      <w:r>
+        <w:rPr>
+          <w:highlight w:val="green"/>
+        </w:rPr>
+        <w:tab/>
+      </w:r>
+      <w:r>
+        <w:rPr>
+          <w:highlight w:val="green"/>
+        </w:rPr>
+        <w:tab/>
+      </w:r>
+      <w:r>
+        <w:rPr>
+          <w:highlight w:val="green"/>
+        </w:rPr>
+        <w:tab/>
+        <w:t>“</w:t>
+      </w:r>
+      <w:proofErr w:type="gramStart"/>
+      <w:r>
+        <w:rPr>
+          <w:highlight w:val="green"/>
+        </w:rPr>
+        <w:t>user</w:t>
+      </w:r>
+      <w:proofErr w:type="gramEnd"/>
+      <w:r>
+        <w:rPr>
+          <w:highlight w:val="green"/>
+        </w:rPr>
+        <w:t>”:{</w:t>
+      </w:r>
+      <w:r>
+        <w:rPr>
+          <w:highlight w:val="green"/>
+        </w:rPr>
+        <w:t xml:space="preserve"> “userid”</w:t>
+      </w:r>
+      <w:r>
+        <w:rPr>
+          <w:highlight w:val="green"/>
+        </w:rPr>
+        <w:t>:</w:t>
+      </w:r>
+      <w:r>
+        <w:rPr>
+          <w:highlight w:val="green"/>
+        </w:rPr>
+        <w:t>3</w:t>
+      </w:r>
+      <w:r>
+        <w:rPr>
+          <w:highlight w:val="green"/>
+        </w:rPr>
+        <w:t>,</w:t>
+      </w:r>
+    </w:p>
+    <w:p>
+      <w:pPr>
+        <w:rPr>
+          <w:highlight w:val="green"/>
+        </w:rPr>
+      </w:pPr>
+      <w:r>
+        <w:rPr>
+          <w:highlight w:val="green"/>
+        </w:rPr>
+        <w:tab/>
+      </w:r>
+      <w:r>
+        <w:rPr>
+          <w:highlight w:val="green"/>
+        </w:rPr>
+        <w:tab/>
+      </w:r>
+      <w:r>
+        <w:rPr>
+          <w:highlight w:val="green"/>
+        </w:rPr>
+        <w:tab/>
+      </w:r>
+      <w:r>
+        <w:rPr>
+          <w:highlight w:val="green"/>
+        </w:rPr>
+        <w:tab/>
+        <w:t>“login”:”***”,</w:t>
+      </w:r>
+    </w:p>
+    <w:p>
+      <w:pPr>
+        <w:rPr>
+          <w:highlight w:val="green"/>
+        </w:rPr>
+      </w:pPr>
+      <w:r>
+        <w:rPr>
+          <w:highlight w:val="green"/>
+        </w:rPr>
+        <w:tab/>
+      </w:r>
+      <w:r>
+        <w:rPr>
+          <w:highlight w:val="green"/>
+        </w:rPr>
+        <w:tab/>
+      </w:r>
+      <w:r>
+        <w:rPr>
+          <w:highlight w:val="green"/>
+        </w:rPr>
+        <w:tab/>
+      </w:r>
+      <w:r>
+        <w:rPr>
+          <w:highlight w:val="green"/>
+        </w:rPr>
+        <w:tab/>
+        <w:t>“</w:t>
+      </w:r>
+      <w:proofErr w:type="spellStart"/>
+      <w:r>
+        <w:rPr>
+          <w:highlight w:val="green"/>
+        </w:rPr>
+        <w:t>avatarpath</w:t>
+      </w:r>
+      <w:proofErr w:type="spellEnd"/>
+      <w:r>
+        <w:rPr>
+          <w:highlight w:val="green"/>
+        </w:rPr>
+        <w:t>”:”***”</w:t>
+      </w:r>
+    </w:p>
+    <w:p>
+      <w:pPr>
+        <w:rPr>
+          <w:highlight w:val="green"/>
+        </w:rPr>
+      </w:pPr>
+      <w:r>
+        <w:rPr>
+          <w:highlight w:val="green"/>
+        </w:rPr>
+        <w:tab/>
+      </w:r>
+      <w:r>
+        <w:rPr>
+          <w:highlight w:val="green"/>
+        </w:rPr>
+        <w:tab/>
+      </w:r>
+      <w:r>
+        <w:rPr>
+          <w:highlight w:val="green"/>
+        </w:rPr>
+        <w:tab/>
+        <w:t>}</w:t>
+      </w:r>
+    </w:p>
+    <w:p>
+      <w:pPr>
+        <w:rPr>
+          <w:highlight w:val="green"/>
+        </w:rPr>
+      </w:pPr>
+      <w:r>
+        <w:rPr>
+          <w:highlight w:val="green"/>
+        </w:rPr>
+        <w:tab/>
+      </w:r>
+      <w:r>
+        <w:rPr>
+          <w:highlight w:val="green"/>
+        </w:rPr>
+        <w:tab/>
+      </w:r>
+      <w:r>
+        <w:rPr>
+          <w:highlight w:val="green"/>
+        </w:rPr>
+        <w:tab/>
+        <w:t>},</w:t>
+      </w:r>
+    </w:p>
+    <w:p>
+      <w:pPr>
+        <w:rPr>
+          <w:highlight w:val="green"/>
+        </w:rPr>
+      </w:pPr>
+      <w:r>
+        <w:rPr>
+          <w:highlight w:val="green"/>
+        </w:rPr>
+        <w:tab/>
+      </w:r>
+      <w:r>
+        <w:rPr>
+          <w:highlight w:val="green"/>
+        </w:rPr>
+        <w:tab/>
+      </w:r>
+      <w:r>
+        <w:rPr>
+          <w:highlight w:val="green"/>
+        </w:rPr>
+        <w:tab/>
+      </w:r>
+      <w:r>
+        <w:rPr>
+          <w:highlight w:val="green"/>
+        </w:rPr>
+        <w:t>……</w:t>
+      </w:r>
+    </w:p>
+    <w:p>
+      <w:pPr>
+        <w:rPr>
+          <w:highlight w:val="green"/>
+        </w:rPr>
+      </w:pPr>
+      <w:r>
+        <w:rPr>
+          <w:highlight w:val="green"/>
+        </w:rPr>
+        <w:t>]</w:t>
+      </w:r>
+    </w:p>
+    <w:p>
+      <w:pPr>
+        <w:rPr>
+          <w:highlight w:val="green"/>
+        </w:rPr>
+      </w:pPr>
+      <w:r>
+        <w:rPr>
+          <w:highlight w:val="green"/>
+        </w:rPr>
+        <w:t>}</w:t>
+      </w:r>
+    </w:p>
+    <w:p>
+      <w:pPr>
+        <w:rPr>
+          <w:highlight w:val="green"/>
+        </w:rPr>
+      </w:pPr>
+    </w:p>
+    <w:p>
+      <w:pPr>
+        <w:rPr>
+          <w:highlight w:val="green"/>
+        </w:rPr>
+      </w:pPr>
+      <w:r>
+        <w:rPr>
+          <w:highlight w:val="green"/>
+        </w:rPr>
+        <w:t>POST</w:t>
+      </w:r>
+    </w:p>
+    <w:p>
+      <w:pPr>
+        <w:rPr>
+          <w:highlight w:val="green"/>
+        </w:rPr>
+      </w:pPr>
+      <w:r>
+        <w:rPr>
+          <w:highlight w:val="green"/>
+        </w:rPr>
         <w:lastRenderedPageBreak/>
         <w:tab/>
-        <w:t>“</w:t>
-      </w:r>
+      </w:r>
+      <w:proofErr w:type="spellStart"/>
       <w:proofErr w:type="gramStart"/>
       <w:r>
         <w:rPr>
           <w:highlight w:val="green"/>
         </w:rPr>
-        <w:t>projectid</w:t>
+        <w:t>command:</w:t>
       </w:r>
       <w:proofErr w:type="gramEnd"/>
       <w:r>
         <w:rPr>
           <w:highlight w:val="green"/>
         </w:rPr>
-        <w:t>”:17</w:t>
-      </w:r>
-      <w:r>
-        <w:rPr>
-          <w:highlight w:val="green"/>
-        </w:rPr>
-        <w:t>,</w:t>
-      </w:r>
-    </w:p>
-    <w:p>
-      <w:pPr>
-        <w:rPr>
-          <w:highlight w:val="green"/>
-        </w:rPr>
-      </w:pPr>
-      <w:r>
-        <w:rPr>
-          <w:highlight w:val="green"/>
-        </w:rPr>
-        <w:tab/>
-        <w:t>“</w:t>
-      </w:r>
-      <w:proofErr w:type="gramStart"/>
-      <w:r>
-        <w:rPr>
-          <w:highlight w:val="green"/>
-        </w:rPr>
-        <w:t>firstposition</w:t>
-      </w:r>
-      <w:proofErr w:type="gramEnd"/>
-      <w:r>
-        <w:rPr>
-          <w:highlight w:val="green"/>
-        </w:rPr>
-        <w:t>”:1,</w:t>
-      </w:r>
-    </w:p>
-    <w:p>
-      <w:pPr>
-        <w:rPr>
-          <w:highlight w:val="green"/>
-        </w:rPr>
-      </w:pPr>
-      <w:r>
-        <w:rPr>
-          <w:highlight w:val="green"/>
-        </w:rPr>
-        <w:tab/>
-        <w:t>“</w:t>
-      </w:r>
-      <w:proofErr w:type="gramStart"/>
-      <w:r>
-        <w:rPr>
-          <w:highlight w:val="green"/>
-        </w:rPr>
-        <w:t>size</w:t>
-      </w:r>
-      <w:proofErr w:type="gramEnd"/>
-      <w:r>
-        <w:rPr>
-          <w:highlight w:val="green"/>
-        </w:rPr>
-        <w:t>”:10</w:t>
-      </w:r>
-    </w:p>
-    <w:p>
-      <w:pPr>
-        <w:rPr>
-          <w:highlight w:val="green"/>
-        </w:rPr>
-      </w:pPr>
-      <w:r>
-        <w:rPr>
-          <w:highlight w:val="green"/>
-        </w:rPr>
-        <w:tab/>
-        <w:t>}</w:t>
-      </w:r>
-    </w:p>
-    <w:p>
-      <w:pPr>
-        <w:rPr>
-          <w:highlight w:val="green"/>
-        </w:rPr>
-      </w:pPr>
-      <w:proofErr w:type="spellStart"/>
-      <w:proofErr w:type="gramStart"/>
-      <w:r>
-        <w:rPr>
-          <w:highlight w:val="green"/>
-        </w:rPr>
-        <w:t>ответ</w:t>
-      </w:r>
-      <w:proofErr w:type="spellEnd"/>
-      <w:proofErr w:type="gramEnd"/>
-      <w:r>
-        <w:rPr>
-          <w:highlight w:val="green"/>
-        </w:rPr>
-        <w:t xml:space="preserve"> </w:t>
-      </w:r>
-      <w:proofErr w:type="spellStart"/>
-      <w:r>
-        <w:rPr>
-          <w:highlight w:val="green"/>
-        </w:rPr>
-        <w:t>от</w:t>
-      </w:r>
-      <w:proofErr w:type="spellEnd"/>
-      <w:r>
-        <w:rPr>
-          <w:highlight w:val="green"/>
-        </w:rPr>
-        <w:t xml:space="preserve"> </w:t>
-      </w:r>
-      <w:proofErr w:type="spellStart"/>
-      <w:r>
-        <w:rPr>
-          <w:highlight w:val="green"/>
-        </w:rPr>
-        <w:t>сервера</w:t>
-      </w:r>
-      <w:proofErr w:type="spellEnd"/>
-      <w:r>
-        <w:rPr>
-          <w:highlight w:val="green"/>
-        </w:rPr>
-        <w:t>:</w:t>
-      </w:r>
-    </w:p>
-    <w:p>
-      <w:pPr>
-        <w:rPr>
-          <w:highlight w:val="green"/>
-        </w:rPr>
-      </w:pPr>
-      <w:r>
-        <w:rPr>
-          <w:highlight w:val="green"/>
-        </w:rPr>
-        <w:t>{</w:t>
-      </w:r>
-    </w:p>
-    <w:p>
-      <w:pPr>
-        <w:rPr>
-          <w:highlight w:val="green"/>
-        </w:rPr>
-      </w:pPr>
-      <w:proofErr w:type="gramStart"/>
-      <w:r>
-        <w:rPr>
-          <w:highlight w:val="green"/>
-        </w:rPr>
-        <w:t>comments</w:t>
-      </w:r>
-      <w:proofErr w:type="gramEnd"/>
-      <w:r>
-        <w:rPr>
-          <w:highlight w:val="green"/>
-        </w:rPr>
-        <w:t>:[   {</w:t>
-      </w:r>
-      <w:r>
-        <w:rPr>
-          <w:highlight w:val="green"/>
-        </w:rPr>
-        <w:t>“commentid”</w:t>
-      </w:r>
-      <w:r>
-        <w:rPr>
-          <w:highlight w:val="green"/>
-        </w:rPr>
-        <w:t>:</w:t>
-      </w:r>
-      <w:r>
-        <w:rPr>
-          <w:highlight w:val="green"/>
-        </w:rPr>
-        <w:t>23,</w:t>
-      </w:r>
-    </w:p>
-    <w:p>
-      <w:pPr>
-        <w:rPr>
-          <w:highlight w:val="green"/>
-        </w:rPr>
-      </w:pPr>
-      <w:r>
-        <w:rPr>
-          <w:highlight w:val="green"/>
-        </w:rPr>
-        <w:tab/>
-      </w:r>
-      <w:r>
-        <w:rPr>
-          <w:highlight w:val="green"/>
-        </w:rPr>
-        <w:tab/>
-      </w:r>
-      <w:r>
-        <w:rPr>
-          <w:highlight w:val="green"/>
-        </w:rPr>
-        <w:tab/>
-      </w:r>
-      <w:r>
-        <w:rPr>
-          <w:highlight w:val="green"/>
-        </w:rPr>
-        <w:t>“text”:”***”,</w:t>
-      </w:r>
-    </w:p>
-    <w:p>
-      <w:pPr>
-        <w:rPr>
-          <w:highlight w:val="green"/>
-        </w:rPr>
-      </w:pPr>
-      <w:r>
-        <w:rPr>
-          <w:highlight w:val="green"/>
-        </w:rPr>
-        <w:tab/>
-      </w:r>
-      <w:r>
-        <w:rPr>
-          <w:highlight w:val="green"/>
-        </w:rPr>
-        <w:tab/>
-      </w:r>
-      <w:r>
-        <w:rPr>
-          <w:highlight w:val="green"/>
-        </w:rPr>
-        <w:tab/>
-        <w:t>“date”:”***”</w:t>
-      </w:r>
-    </w:p>
-    <w:p>
-      <w:pPr>
-        <w:rPr>
-          <w:highlight w:val="green"/>
-        </w:rPr>
-      </w:pPr>
-      <w:r>
-        <w:rPr>
-          <w:highlight w:val="green"/>
-        </w:rPr>
-        <w:tab/>
-      </w:r>
-      <w:r>
-        <w:rPr>
-          <w:highlight w:val="green"/>
-        </w:rPr>
-        <w:tab/>
-      </w:r>
-      <w:r>
-        <w:rPr>
-          <w:highlight w:val="green"/>
-        </w:rPr>
-        <w:tab/>
-      </w:r>
-      <w:r>
-        <w:rPr>
-          <w:highlight w:val="green"/>
-        </w:rPr>
-        <w:t>“</w:t>
-      </w:r>
-      <w:proofErr w:type="gramStart"/>
-      <w:r>
-        <w:rPr>
-          <w:highlight w:val="green"/>
-        </w:rPr>
-        <w:t>user</w:t>
-      </w:r>
-      <w:proofErr w:type="gramEnd"/>
-      <w:r>
-        <w:rPr>
-          <w:highlight w:val="green"/>
-        </w:rPr>
-        <w:t>”:{</w:t>
-      </w:r>
-      <w:r>
-        <w:rPr>
-          <w:highlight w:val="green"/>
-        </w:rPr>
-        <w:t xml:space="preserve"> </w:t>
-      </w:r>
-      <w:r>
-        <w:rPr>
-          <w:highlight w:val="green"/>
-        </w:rPr>
-        <w:t>“userid”</w:t>
-      </w:r>
-      <w:r>
-        <w:rPr>
-          <w:highlight w:val="green"/>
-        </w:rPr>
-        <w:t>:</w:t>
-      </w:r>
-      <w:r>
-        <w:rPr>
-          <w:highlight w:val="green"/>
-        </w:rPr>
-        <w:t>2</w:t>
-      </w:r>
-    </w:p>
-    <w:p>
-      <w:pPr>
-        <w:rPr>
-          <w:highlight w:val="green"/>
-        </w:rPr>
-      </w:pPr>
-      <w:r>
-        <w:rPr>
-          <w:highlight w:val="green"/>
-        </w:rPr>
-        <w:tab/>
-      </w:r>
-      <w:r>
-        <w:rPr>
-          <w:highlight w:val="green"/>
-        </w:rPr>
-        <w:tab/>
-      </w:r>
-      <w:r>
-        <w:rPr>
-          <w:highlight w:val="green"/>
-        </w:rPr>
-        <w:tab/>
-      </w:r>
-      <w:r>
-        <w:rPr>
-          <w:highlight w:val="green"/>
-        </w:rPr>
-        <w:tab/>
-        <w:t>"</w:t>
-      </w:r>
-      <w:proofErr w:type="spellStart"/>
-      <w:proofErr w:type="gramStart"/>
-      <w:r>
-        <w:rPr>
-          <w:highlight w:val="green"/>
-        </w:rPr>
-        <w:t>firstname</w:t>
-      </w:r>
-      <w:proofErr w:type="spellEnd"/>
-      <w:proofErr w:type="gramEnd"/>
-      <w:r>
-        <w:rPr>
-          <w:highlight w:val="green"/>
-        </w:rPr>
-        <w:t>": "***",</w:t>
-      </w:r>
-    </w:p>
-    <w:p>
-      <w:pPr>
-        <w:rPr>
-          <w:highlight w:val="green"/>
-        </w:rPr>
-      </w:pPr>
-      <w:r>
-        <w:rPr>
-          <w:highlight w:val="green"/>
-        </w:rPr>
-        <w:tab/>
-      </w:r>
-      <w:r>
-        <w:rPr>
-          <w:highlight w:val="green"/>
-        </w:rPr>
-        <w:tab/>
-      </w:r>
-      <w:r>
-        <w:rPr>
-          <w:highlight w:val="green"/>
-        </w:rPr>
-        <w:tab/>
-      </w:r>
-      <w:r>
-        <w:rPr>
-          <w:highlight w:val="green"/>
-        </w:rPr>
-        <w:tab/>
-        <w:t>"</w:t>
-      </w:r>
-      <w:proofErr w:type="spellStart"/>
-      <w:proofErr w:type="gramStart"/>
-      <w:r>
-        <w:rPr>
-          <w:highlight w:val="green"/>
-        </w:rPr>
-        <w:t>middlename</w:t>
-      </w:r>
-      <w:proofErr w:type="spellEnd"/>
-      <w:proofErr w:type="gramEnd"/>
-      <w:r>
-        <w:rPr>
-          <w:highlight w:val="green"/>
-        </w:rPr>
-        <w:t>": "***",</w:t>
-      </w:r>
-    </w:p>
-    <w:p>
-      <w:pPr>
-        <w:rPr>
-          <w:highlight w:val="green"/>
-        </w:rPr>
-      </w:pPr>
-      <w:r>
-        <w:rPr>
-          <w:highlight w:val="green"/>
-        </w:rPr>
-        <w:tab/>
-      </w:r>
-      <w:r>
-        <w:rPr>
-          <w:highlight w:val="green"/>
-        </w:rPr>
-        <w:tab/>
-      </w:r>
-      <w:r>
-        <w:rPr>
-          <w:highlight w:val="green"/>
-        </w:rPr>
-        <w:tab/>
-      </w:r>
-      <w:r>
-        <w:rPr>
-          <w:highlight w:val="green"/>
-        </w:rPr>
-        <w:tab/>
-        <w:t>"</w:t>
-      </w:r>
-      <w:proofErr w:type="spellStart"/>
-      <w:proofErr w:type="gramStart"/>
-      <w:r>
-        <w:rPr>
-          <w:highlight w:val="green"/>
-        </w:rPr>
-        <w:t>lastname</w:t>
-      </w:r>
-      <w:proofErr w:type="spellEnd"/>
-      <w:proofErr w:type="gramEnd"/>
-      <w:r>
-        <w:rPr>
-          <w:highlight w:val="green"/>
-        </w:rPr>
-        <w:t>": "***",</w:t>
-      </w:r>
-    </w:p>
-    <w:p>
-      <w:pPr>
-        <w:rPr>
-          <w:highlight w:val="green"/>
-        </w:rPr>
-      </w:pPr>
-      <w:r>
-        <w:rPr>
-          <w:highlight w:val="green"/>
-        </w:rPr>
-        <w:tab/>
-      </w:r>
-      <w:r>
-        <w:rPr>
-          <w:highlight w:val="green"/>
-        </w:rPr>
-        <w:tab/>
-      </w:r>
-      <w:r>
-        <w:rPr>
-          <w:highlight w:val="green"/>
-        </w:rPr>
-        <w:tab/>
-      </w:r>
-      <w:r>
-        <w:rPr>
-          <w:highlight w:val="green"/>
-        </w:rPr>
-        <w:tab/>
-        <w:t>“login”:”***”,</w:t>
-      </w:r>
-    </w:p>
-    <w:p>
-      <w:pPr>
-        <w:rPr>
-          <w:highlight w:val="green"/>
-        </w:rPr>
-      </w:pPr>
-      <w:r>
-        <w:rPr>
-          <w:highlight w:val="green"/>
-        </w:rPr>
-        <w:tab/>
-      </w:r>
-      <w:r>
-        <w:rPr>
-          <w:highlight w:val="green"/>
-        </w:rPr>
-        <w:tab/>
-      </w:r>
-      <w:r>
-        <w:rPr>
-          <w:highlight w:val="green"/>
-        </w:rPr>
-        <w:tab/>
-      </w:r>
-      <w:r>
-        <w:rPr>
-          <w:highlight w:val="green"/>
-        </w:rPr>
-        <w:tab/>
-        <w:t>“</w:t>
-      </w:r>
-      <w:proofErr w:type="spellStart"/>
-      <w:r>
-        <w:rPr>
-          <w:highlight w:val="green"/>
-        </w:rPr>
-        <w:t>avatarpath</w:t>
-      </w:r>
-      <w:proofErr w:type="spellEnd"/>
-      <w:r>
-        <w:rPr>
-          <w:highlight w:val="green"/>
-        </w:rPr>
-        <w:t>”:”***”</w:t>
-      </w:r>
-    </w:p>
-    <w:p>
-      <w:pPr>
-        <w:rPr>
-          <w:highlight w:val="green"/>
-        </w:rPr>
-      </w:pPr>
-      <w:r>
-        <w:rPr>
-          <w:highlight w:val="green"/>
-        </w:rPr>
-        <w:tab/>
-      </w:r>
-      <w:r>
-        <w:rPr>
-          <w:highlight w:val="green"/>
-        </w:rPr>
-        <w:tab/>
-      </w:r>
-      <w:r>
-        <w:rPr>
-          <w:highlight w:val="green"/>
-        </w:rPr>
-        <w:tab/>
-        <w:t>}</w:t>
-      </w:r>
-    </w:p>
-    <w:p>
-      <w:pPr>
-        <w:rPr>
-          <w:highlight w:val="green"/>
-        </w:rPr>
-      </w:pPr>
-      <w:r>
-        <w:rPr>
-          <w:highlight w:val="green"/>
-        </w:rPr>
-        <w:tab/>
-      </w:r>
-      <w:r>
-        <w:rPr>
-          <w:highlight w:val="green"/>
-        </w:rPr>
-        <w:tab/>
-      </w:r>
-      <w:r>
-        <w:rPr>
-          <w:highlight w:val="green"/>
-        </w:rPr>
-        <w:tab/>
-        <w:t>},</w:t>
-      </w:r>
-    </w:p>
-    <w:p>
-      <w:pPr>
-        <w:rPr>
-          <w:highlight w:val="green"/>
-        </w:rPr>
-      </w:pPr>
-      <w:r>
-        <w:rPr>
-          <w:highlight w:val="green"/>
-        </w:rPr>
-        <w:tab/>
-      </w:r>
-      <w:r>
-        <w:rPr>
-          <w:highlight w:val="green"/>
-        </w:rPr>
-        <w:tab/>
-      </w:r>
-      <w:r>
-        <w:rPr>
-          <w:highlight w:val="green"/>
-        </w:rPr>
-        <w:tab/>
-      </w:r>
-      <w:r>
-        <w:rPr>
-          <w:highlight w:val="green"/>
-        </w:rPr>
-        <w:t>{</w:t>
-      </w:r>
-      <w:r>
-        <w:rPr>
-          <w:highlight w:val="green"/>
-        </w:rPr>
-        <w:t>“commentid”</w:t>
-      </w:r>
-      <w:r>
-        <w:rPr>
-          <w:highlight w:val="green"/>
-        </w:rPr>
-        <w:t>:</w:t>
-      </w:r>
-      <w:r>
-        <w:rPr>
-          <w:highlight w:val="green"/>
-        </w:rPr>
-        <w:t>24</w:t>
-      </w:r>
-      <w:r>
-        <w:rPr>
-          <w:highlight w:val="green"/>
-        </w:rPr>
-        <w:t>,</w:t>
-      </w:r>
-      <w:r>
-        <w:rPr>
-          <w:highlight w:val="green"/>
-        </w:rPr>
-        <w:t xml:space="preserve"> </w:t>
-      </w:r>
-    </w:p>
-    <w:p>
-      <w:pPr>
-        <w:rPr>
-          <w:highlight w:val="green"/>
-        </w:rPr>
-      </w:pPr>
-      <w:r>
-        <w:rPr>
-          <w:highlight w:val="green"/>
-        </w:rPr>
-        <w:tab/>
-      </w:r>
-      <w:r>
-        <w:rPr>
-          <w:highlight w:val="green"/>
-        </w:rPr>
-        <w:tab/>
-      </w:r>
-      <w:r>
-        <w:rPr>
-          <w:highlight w:val="green"/>
-        </w:rPr>
-        <w:tab/>
-      </w:r>
-      <w:r>
-        <w:rPr>
-          <w:highlight w:val="green"/>
-        </w:rPr>
-        <w:t>“text”:”***”,</w:t>
-      </w:r>
-    </w:p>
-    <w:p>
-      <w:pPr>
-        <w:rPr>
-          <w:highlight w:val="green"/>
-        </w:rPr>
-      </w:pPr>
-      <w:r>
-        <w:rPr>
-          <w:highlight w:val="green"/>
-        </w:rPr>
-        <w:tab/>
-      </w:r>
-      <w:r>
-        <w:rPr>
-          <w:highlight w:val="green"/>
-        </w:rPr>
-        <w:tab/>
-      </w:r>
-      <w:r>
-        <w:rPr>
-          <w:highlight w:val="green"/>
-        </w:rPr>
-        <w:tab/>
-        <w:t>“date”:”***”</w:t>
-      </w:r>
-    </w:p>
-    <w:p>
-      <w:pPr>
-        <w:rPr>
-          <w:highlight w:val="green"/>
-        </w:rPr>
-      </w:pPr>
-      <w:r>
-        <w:rPr>
-          <w:highlight w:val="green"/>
-        </w:rPr>
-        <w:tab/>
-      </w:r>
-      <w:r>
-        <w:rPr>
-          <w:highlight w:val="green"/>
-        </w:rPr>
-        <w:tab/>
-      </w:r>
-      <w:r>
-        <w:rPr>
-          <w:highlight w:val="green"/>
-        </w:rPr>
-        <w:tab/>
-        <w:t>“</w:t>
-      </w:r>
-      <w:proofErr w:type="gramStart"/>
-      <w:r>
-        <w:rPr>
-          <w:highlight w:val="green"/>
-        </w:rPr>
-        <w:t>user</w:t>
-      </w:r>
-      <w:proofErr w:type="gramEnd"/>
-      <w:r>
-        <w:rPr>
-          <w:highlight w:val="green"/>
-        </w:rPr>
-        <w:t>”:{</w:t>
-      </w:r>
-      <w:r>
-        <w:rPr>
-          <w:highlight w:val="green"/>
-        </w:rPr>
-        <w:t xml:space="preserve"> </w:t>
-      </w:r>
-      <w:r>
-        <w:rPr>
-          <w:highlight w:val="green"/>
-        </w:rPr>
-        <w:t>“userid”</w:t>
-      </w:r>
-      <w:r>
-        <w:rPr>
-          <w:highlight w:val="green"/>
-        </w:rPr>
-        <w:t>:</w:t>
-      </w:r>
-      <w:r>
-        <w:rPr>
-          <w:highlight w:val="green"/>
-        </w:rPr>
-        <w:t>3</w:t>
-      </w:r>
-    </w:p>
-    <w:p>
-      <w:pPr>
-        <w:rPr>
-          <w:highlight w:val="green"/>
-        </w:rPr>
-      </w:pPr>
-      <w:r>
-        <w:rPr>
-          <w:highlight w:val="green"/>
-        </w:rPr>
-        <w:tab/>
-      </w:r>
-      <w:r>
-        <w:rPr>
-          <w:highlight w:val="green"/>
-        </w:rPr>
-        <w:tab/>
-      </w:r>
-      <w:r>
-        <w:rPr>
-          <w:highlight w:val="green"/>
-        </w:rPr>
-        <w:tab/>
-      </w:r>
-      <w:r>
-        <w:rPr>
-          <w:highlight w:val="green"/>
-        </w:rPr>
-        <w:tab/>
-        <w:t>"</w:t>
-      </w:r>
-      <w:proofErr w:type="spellStart"/>
-      <w:proofErr w:type="gramStart"/>
-      <w:r>
-        <w:rPr>
-          <w:highlight w:val="green"/>
-        </w:rPr>
-        <w:t>firstname</w:t>
-      </w:r>
-      <w:proofErr w:type="spellEnd"/>
-      <w:proofErr w:type="gramEnd"/>
-      <w:r>
-        <w:rPr>
-          <w:highlight w:val="green"/>
-        </w:rPr>
-        <w:t>": "***",</w:t>
-      </w:r>
-    </w:p>
-    <w:p>
-      <w:pPr>
-        <w:rPr>
-          <w:highlight w:val="green"/>
-        </w:rPr>
-      </w:pPr>
-      <w:r>
-        <w:rPr>
-          <w:highlight w:val="green"/>
-        </w:rPr>
-        <w:tab/>
-      </w:r>
-      <w:r>
-        <w:rPr>
-          <w:highlight w:val="green"/>
-        </w:rPr>
-        <w:tab/>
-      </w:r>
-      <w:r>
-        <w:rPr>
-          <w:highlight w:val="green"/>
-        </w:rPr>
-        <w:tab/>
-      </w:r>
-      <w:r>
-        <w:rPr>
-          <w:highlight w:val="green"/>
-        </w:rPr>
-        <w:tab/>
-        <w:t>"</w:t>
-      </w:r>
-      <w:proofErr w:type="spellStart"/>
-      <w:proofErr w:type="gramStart"/>
-      <w:r>
-        <w:rPr>
-          <w:highlight w:val="green"/>
-        </w:rPr>
-        <w:t>middlename</w:t>
-      </w:r>
-      <w:proofErr w:type="spellEnd"/>
-      <w:proofErr w:type="gramEnd"/>
-      <w:r>
-        <w:rPr>
-          <w:highlight w:val="green"/>
-        </w:rPr>
-        <w:t>": "***",</w:t>
-      </w:r>
-    </w:p>
-    <w:p>
-      <w:pPr>
-        <w:rPr>
-          <w:highlight w:val="green"/>
-        </w:rPr>
-      </w:pPr>
-      <w:r>
-        <w:rPr>
-          <w:highlight w:val="green"/>
-        </w:rPr>
-        <w:tab/>
-      </w:r>
-      <w:r>
-        <w:rPr>
-          <w:highlight w:val="green"/>
-        </w:rPr>
-        <w:tab/>
-      </w:r>
-      <w:r>
-        <w:rPr>
-          <w:highlight w:val="green"/>
-        </w:rPr>
-        <w:tab/>
-      </w:r>
-      <w:r>
-        <w:rPr>
-          <w:highlight w:val="green"/>
-        </w:rPr>
-        <w:tab/>
-        <w:t>"</w:t>
-      </w:r>
-      <w:proofErr w:type="spellStart"/>
-      <w:proofErr w:type="gramStart"/>
-      <w:r>
-        <w:rPr>
-          <w:highlight w:val="green"/>
-        </w:rPr>
-        <w:t>lastname</w:t>
-      </w:r>
-      <w:proofErr w:type="spellEnd"/>
-      <w:proofErr w:type="gramEnd"/>
-      <w:r>
-        <w:rPr>
-          <w:highlight w:val="green"/>
-        </w:rPr>
-        <w:t>": "***",</w:t>
-      </w:r>
-    </w:p>
-    <w:p>
-      <w:pPr>
-        <w:rPr>
-          <w:highlight w:val="green"/>
-        </w:rPr>
-      </w:pPr>
-      <w:r>
-        <w:rPr>
-          <w:highlight w:val="green"/>
-        </w:rPr>
-        <w:tab/>
-      </w:r>
-      <w:r>
-        <w:rPr>
-          <w:highlight w:val="green"/>
-        </w:rPr>
-        <w:tab/>
-      </w:r>
-      <w:r>
-        <w:rPr>
-          <w:highlight w:val="green"/>
-        </w:rPr>
-        <w:tab/>
-      </w:r>
-      <w:r>
-        <w:rPr>
-          <w:highlight w:val="green"/>
-        </w:rPr>
-        <w:tab/>
-        <w:t>“login”:”***”,</w:t>
-      </w:r>
-    </w:p>
-    <w:p>
-      <w:pPr>
-        <w:rPr>
-          <w:highlight w:val="green"/>
-        </w:rPr>
-      </w:pPr>
-      <w:r>
-        <w:rPr>
-          <w:highlight w:val="green"/>
-        </w:rPr>
-        <w:tab/>
-      </w:r>
-      <w:r>
-        <w:rPr>
-          <w:highlight w:val="green"/>
-        </w:rPr>
-        <w:tab/>
-      </w:r>
-      <w:r>
-        <w:rPr>
-          <w:highlight w:val="green"/>
-        </w:rPr>
-        <w:tab/>
-      </w:r>
-      <w:r>
-        <w:rPr>
-          <w:highlight w:val="green"/>
-        </w:rPr>
-        <w:tab/>
-        <w:t>“</w:t>
-      </w:r>
-      <w:proofErr w:type="spellStart"/>
-      <w:r>
-        <w:rPr>
-          <w:highlight w:val="green"/>
-        </w:rPr>
-        <w:t>avatarpath</w:t>
-      </w:r>
-      <w:proofErr w:type="spellEnd"/>
-      <w:r>
-        <w:rPr>
-          <w:highlight w:val="green"/>
-        </w:rPr>
-        <w:t>”:”***”</w:t>
-      </w:r>
-    </w:p>
-    <w:p>
-      <w:pPr>
-        <w:rPr>
-          <w:highlight w:val="green"/>
-        </w:rPr>
-      </w:pPr>
-      <w:r>
-        <w:rPr>
-          <w:highlight w:val="green"/>
-        </w:rPr>
-        <w:tab/>
-      </w:r>
-      <w:r>
-        <w:rPr>
-          <w:highlight w:val="green"/>
-        </w:rPr>
-        <w:tab/>
-      </w:r>
-      <w:r>
-        <w:rPr>
-          <w:highlight w:val="green"/>
-        </w:rPr>
-        <w:tab/>
-        <w:t>}</w:t>
-      </w:r>
-    </w:p>
-    <w:p>
-      <w:pPr>
-        <w:rPr>
-          <w:highlight w:val="green"/>
-        </w:rPr>
-      </w:pPr>
-      <w:r>
-        <w:rPr>
-          <w:highlight w:val="green"/>
-        </w:rPr>
-        <w:tab/>
-      </w:r>
-      <w:r>
-        <w:rPr>
-          <w:highlight w:val="green"/>
-        </w:rPr>
-        <w:tab/>
-      </w:r>
-      <w:r>
-        <w:rPr>
-          <w:highlight w:val="green"/>
-        </w:rPr>
-        <w:tab/>
-        <w:t>}</w:t>
-      </w:r>
-      <w:r>
-        <w:rPr>
-          <w:highlight w:val="green"/>
-        </w:rPr>
-        <w:t>,</w:t>
-      </w:r>
-    </w:p>
-    <w:p>
-      <w:pPr>
-        <w:rPr>
-          <w:highlight w:val="green"/>
-        </w:rPr>
-      </w:pPr>
-      <w:r>
-        <w:rPr>
-          <w:highlight w:val="green"/>
-        </w:rPr>
-        <w:tab/>
-      </w:r>
-      <w:r>
-        <w:rPr>
-          <w:highlight w:val="green"/>
-        </w:rPr>
-        <w:tab/>
-      </w:r>
-      <w:r>
-        <w:rPr>
-          <w:highlight w:val="green"/>
-        </w:rPr>
-        <w:tab/>
-      </w:r>
-      <w:r>
-        <w:rPr>
-          <w:highlight w:val="green"/>
-        </w:rPr>
-        <w:t>……</w:t>
-      </w:r>
-    </w:p>
-    <w:p>
-      <w:pPr>
-        <w:rPr>
-          <w:highlight w:val="green"/>
-        </w:rPr>
-      </w:pPr>
-      <w:r>
-        <w:rPr>
-          <w:highlight w:val="green"/>
-        </w:rPr>
-        <w:t>]</w:t>
-      </w:r>
-    </w:p>
-    <w:p>
-      <w:pPr>
-        <w:rPr>
-          <w:highlight w:val="green"/>
-        </w:rPr>
-      </w:pPr>
-      <w:r>
-        <w:rPr>
-          <w:highlight w:val="green"/>
-        </w:rPr>
-        <w:t>}</w:t>
-      </w:r>
-    </w:p>
-    <w:p>
-      <w:pPr>
-        <w:rPr>
-          <w:highlight w:val="green"/>
-        </w:rPr>
-      </w:pPr>
-    </w:p>
-    <w:p>
-      <w:pPr>
-        <w:rPr>
-          <w:highlight w:val="green"/>
-        </w:rPr>
-      </w:pPr>
-      <w:r>
-        <w:rPr>
-          <w:highlight w:val="green"/>
-        </w:rPr>
-        <w:lastRenderedPageBreak/>
-        <w:t>POST</w:t>
-      </w:r>
-    </w:p>
-    <w:p>
-      <w:pPr>
-        <w:rPr>
-          <w:highlight w:val="green"/>
-        </w:rPr>
-      </w:pPr>
-      <w:r>
-        <w:rPr>
-          <w:highlight w:val="green"/>
-        </w:rPr>
-        <w:tab/>
-      </w:r>
-      <w:proofErr w:type="spellStart"/>
-      <w:proofErr w:type="gramStart"/>
-      <w:r>
-        <w:rPr>
-          <w:highlight w:val="green"/>
-        </w:rPr>
-        <w:t>command:</w:t>
-      </w:r>
-      <w:proofErr w:type="gramEnd"/>
-      <w:r>
-        <w:rPr>
-          <w:highlight w:val="green"/>
-        </w:rPr>
-        <w:t>viewproject</w:t>
-      </w:r>
-      <w:r>
-        <w:rPr>
-          <w:highlight w:val="green"/>
-        </w:rPr>
-        <w:t>phoros</w:t>
+        <w:t>viewprojectphoros</w:t>
       </w:r>
       <w:proofErr w:type="spellEnd"/>
     </w:p>
@@ -11635,19 +11456,168 @@
         <w:rPr>
           <w:highlight w:val="green"/>
         </w:rPr>
+        <w:t>“description”:”***”</w:t>
+      </w:r>
+    </w:p>
+    <w:p>
+      <w:pPr>
+        <w:rPr>
+          <w:highlight w:val="green"/>
+        </w:rPr>
+      </w:pPr>
+      <w:r>
+        <w:rPr>
+          <w:highlight w:val="green"/>
+        </w:rPr>
+        <w:tab/>
+      </w:r>
+      <w:r>
+        <w:rPr>
+          <w:highlight w:val="green"/>
+        </w:rPr>
+        <w:tab/>
+      </w:r>
+      <w:r>
+        <w:rPr>
+          <w:highlight w:val="green"/>
+        </w:rPr>
+        <w:tab/>
+        <w:t>},</w:t>
+      </w:r>
+    </w:p>
+    <w:p>
+      <w:pPr>
+        <w:rPr>
+          <w:highlight w:val="green"/>
+        </w:rPr>
+      </w:pPr>
+      <w:r>
+        <w:rPr>
+          <w:highlight w:val="green"/>
+        </w:rPr>
+        <w:tab/>
+      </w:r>
+      <w:r>
+        <w:rPr>
+          <w:highlight w:val="green"/>
+        </w:rPr>
+        <w:tab/>
+      </w:r>
+      <w:r>
+        <w:rPr>
+          <w:highlight w:val="green"/>
+        </w:rPr>
+        <w:tab/>
+      </w:r>
+      <w:r>
+        <w:rPr>
+          <w:highlight w:val="green"/>
+        </w:rPr>
+        <w:t>{“photoid”</w:t>
+      </w:r>
+      <w:r>
+        <w:rPr>
+          <w:highlight w:val="green"/>
+        </w:rPr>
+        <w:t>:</w:t>
+      </w:r>
+      <w:r>
+        <w:rPr>
+          <w:highlight w:val="green"/>
+        </w:rPr>
+        <w:t>55,</w:t>
+      </w:r>
+    </w:p>
+    <w:p>
+      <w:pPr>
+        <w:rPr>
+          <w:highlight w:val="green"/>
+        </w:rPr>
+      </w:pPr>
+      <w:r>
+        <w:rPr>
+          <w:highlight w:val="green"/>
+        </w:rPr>
+        <w:tab/>
+      </w:r>
+      <w:r>
+        <w:rPr>
+          <w:highlight w:val="green"/>
+        </w:rPr>
+        <w:tab/>
+      </w:r>
+      <w:r>
+        <w:rPr>
+          <w:highlight w:val="green"/>
+        </w:rPr>
+        <w:tab/>
         <w:t>“</w:t>
       </w:r>
-      <w:r>
-        <w:rPr>
-          <w:highlight w:val="green"/>
-        </w:rPr>
-        <w:t>description</w:t>
-      </w:r>
-      <w:r>
-        <w:rPr>
-          <w:highlight w:val="green"/>
-        </w:rPr>
-        <w:t>”:”***”</w:t>
+      <w:proofErr w:type="spellStart"/>
+      <w:r>
+        <w:rPr>
+          <w:highlight w:val="green"/>
+        </w:rPr>
+        <w:t>photopath</w:t>
+      </w:r>
+      <w:proofErr w:type="spellEnd"/>
+      <w:r>
+        <w:rPr>
+          <w:highlight w:val="green"/>
+        </w:rPr>
+        <w:t>”:”***”,</w:t>
+      </w:r>
+    </w:p>
+    <w:p>
+      <w:pPr>
+        <w:rPr>
+          <w:highlight w:val="green"/>
+        </w:rPr>
+      </w:pPr>
+      <w:r>
+        <w:rPr>
+          <w:highlight w:val="green"/>
+        </w:rPr>
+        <w:tab/>
+      </w:r>
+      <w:r>
+        <w:rPr>
+          <w:highlight w:val="green"/>
+        </w:rPr>
+        <w:tab/>
+      </w:r>
+      <w:r>
+        <w:rPr>
+          <w:highlight w:val="green"/>
+        </w:rPr>
+        <w:tab/>
+        <w:t>“date”:”***”</w:t>
+      </w:r>
+    </w:p>
+    <w:p>
+      <w:pPr>
+        <w:rPr>
+          <w:highlight w:val="green"/>
+        </w:rPr>
+      </w:pPr>
+      <w:r>
+        <w:rPr>
+          <w:highlight w:val="green"/>
+        </w:rPr>
+        <w:tab/>
+      </w:r>
+      <w:r>
+        <w:rPr>
+          <w:highlight w:val="green"/>
+        </w:rPr>
+        <w:tab/>
+      </w:r>
+      <w:r>
+        <w:rPr>
+          <w:highlight w:val="green"/>
+        </w:rPr>
+        <w:tab/>
+        <w:t>“description”:”***”</w:t>
       </w:r>
     </w:p>
     <w:p>
@@ -11699,179 +11669,6 @@
           <w:highlight w:val="green"/>
         </w:rPr>
         <w:tab/>
-      </w:r>
-      <w:r>
-        <w:rPr>
-          <w:highlight w:val="green"/>
-        </w:rPr>
-        <w:t>{“photoid”</w:t>
-      </w:r>
-      <w:r>
-        <w:rPr>
-          <w:highlight w:val="green"/>
-        </w:rPr>
-        <w:t>:</w:t>
-      </w:r>
-      <w:r>
-        <w:rPr>
-          <w:highlight w:val="green"/>
-        </w:rPr>
-        <w:t>5</w:t>
-      </w:r>
-      <w:r>
-        <w:rPr>
-          <w:highlight w:val="green"/>
-        </w:rPr>
-        <w:t>5</w:t>
-      </w:r>
-      <w:r>
-        <w:rPr>
-          <w:highlight w:val="green"/>
-        </w:rPr>
-        <w:t>,</w:t>
-      </w:r>
-    </w:p>
-    <w:p>
-      <w:pPr>
-        <w:rPr>
-          <w:highlight w:val="green"/>
-        </w:rPr>
-      </w:pPr>
-      <w:r>
-        <w:rPr>
-          <w:highlight w:val="green"/>
-        </w:rPr>
-        <w:tab/>
-      </w:r>
-      <w:r>
-        <w:rPr>
-          <w:highlight w:val="green"/>
-        </w:rPr>
-        <w:tab/>
-      </w:r>
-      <w:r>
-        <w:rPr>
-          <w:highlight w:val="green"/>
-        </w:rPr>
-        <w:tab/>
-        <w:t>“</w:t>
-      </w:r>
-      <w:proofErr w:type="spellStart"/>
-      <w:r>
-        <w:rPr>
-          <w:highlight w:val="green"/>
-        </w:rPr>
-        <w:t>photopath</w:t>
-      </w:r>
-      <w:proofErr w:type="spellEnd"/>
-      <w:r>
-        <w:rPr>
-          <w:highlight w:val="green"/>
-        </w:rPr>
-        <w:t>”:”***”,</w:t>
-      </w:r>
-    </w:p>
-    <w:p>
-      <w:pPr>
-        <w:rPr>
-          <w:highlight w:val="green"/>
-        </w:rPr>
-      </w:pPr>
-      <w:r>
-        <w:rPr>
-          <w:highlight w:val="green"/>
-        </w:rPr>
-        <w:tab/>
-      </w:r>
-      <w:r>
-        <w:rPr>
-          <w:highlight w:val="green"/>
-        </w:rPr>
-        <w:tab/>
-      </w:r>
-      <w:r>
-        <w:rPr>
-          <w:highlight w:val="green"/>
-        </w:rPr>
-        <w:tab/>
-        <w:t>“date”:”***”</w:t>
-      </w:r>
-    </w:p>
-    <w:p>
-      <w:pPr>
-        <w:rPr>
-          <w:highlight w:val="green"/>
-        </w:rPr>
-      </w:pPr>
-      <w:r>
-        <w:rPr>
-          <w:highlight w:val="green"/>
-        </w:rPr>
-        <w:tab/>
-      </w:r>
-      <w:r>
-        <w:rPr>
-          <w:highlight w:val="green"/>
-        </w:rPr>
-        <w:tab/>
-      </w:r>
-      <w:r>
-        <w:rPr>
-          <w:highlight w:val="green"/>
-        </w:rPr>
-        <w:tab/>
-        <w:t>“description”:”***”</w:t>
-      </w:r>
-    </w:p>
-    <w:p>
-      <w:pPr>
-        <w:rPr>
-          <w:highlight w:val="green"/>
-        </w:rPr>
-      </w:pPr>
-      <w:r>
-        <w:rPr>
-          <w:highlight w:val="green"/>
-        </w:rPr>
-        <w:tab/>
-      </w:r>
-      <w:r>
-        <w:rPr>
-          <w:highlight w:val="green"/>
-        </w:rPr>
-        <w:tab/>
-      </w:r>
-      <w:r>
-        <w:rPr>
-          <w:highlight w:val="green"/>
-        </w:rPr>
-        <w:tab/>
-        <w:t>},</w:t>
-      </w:r>
-    </w:p>
-    <w:p>
-      <w:pPr>
-        <w:rPr>
-          <w:highlight w:val="green"/>
-        </w:rPr>
-      </w:pPr>
-      <w:r>
-        <w:rPr>
-          <w:highlight w:val="green"/>
-        </w:rPr>
-        <w:tab/>
-      </w:r>
-      <w:r>
-        <w:rPr>
-          <w:highlight w:val="green"/>
-        </w:rPr>
-        <w:tab/>
-      </w:r>
-      <w:r>
-        <w:rPr>
-          <w:highlight w:val="green"/>
-        </w:rPr>
-        <w:tab/>
         <w:t>……</w:t>
       </w:r>
     </w:p>
@@ -11939,19 +11736,7 @@
         <w:rPr>
           <w:highlight w:val="green"/>
         </w:rPr>
-        <w:t>view</w:t>
-      </w:r>
-      <w:r>
-        <w:rPr>
-          <w:highlight w:val="green"/>
-        </w:rPr>
-        <w:t>photo</w:t>
-      </w:r>
-      <w:r>
-        <w:rPr>
-          <w:highlight w:val="green"/>
-        </w:rPr>
-        <w:t>comments</w:t>
+        <w:t>viewphotocomments</w:t>
       </w:r>
       <w:proofErr w:type="spellEnd"/>
     </w:p>
@@ -12036,13 +11821,7 @@
         <w:rPr>
           <w:highlight w:val="green"/>
         </w:rPr>
-        <w:t>photo</w:t>
-      </w:r>
-      <w:r>
-        <w:rPr>
-          <w:highlight w:val="green"/>
-        </w:rPr>
-        <w:t>id</w:t>
+        <w:t>photoid</w:t>
       </w:r>
       <w:proofErr w:type="gramEnd"/>
       <w:r>
@@ -12183,30 +11962,325 @@
         <w:rPr>
           <w:highlight w:val="green"/>
         </w:rPr>
+        <w:t>{</w:t>
+      </w:r>
+    </w:p>
+    <w:p>
+      <w:pPr>
+        <w:rPr>
+          <w:highlight w:val="green"/>
+        </w:rPr>
+      </w:pPr>
+      <w:proofErr w:type="gramStart"/>
+      <w:r>
+        <w:rPr>
+          <w:highlight w:val="green"/>
+        </w:rPr>
         <w:lastRenderedPageBreak/>
+        <w:t>comments</w:t>
+      </w:r>
+      <w:proofErr w:type="gramEnd"/>
+      <w:r>
+        <w:rPr>
+          <w:highlight w:val="green"/>
+        </w:rPr>
+        <w:t>:[   {</w:t>
+      </w:r>
+      <w:r>
+        <w:rPr>
+          <w:highlight w:val="green"/>
+        </w:rPr>
+        <w:t>“commentid”</w:t>
+      </w:r>
+      <w:r>
+        <w:rPr>
+          <w:highlight w:val="green"/>
+        </w:rPr>
+        <w:t>:</w:t>
+      </w:r>
+      <w:r>
+        <w:rPr>
+          <w:highlight w:val="green"/>
+        </w:rPr>
+        <w:t xml:space="preserve">53, </w:t>
+      </w:r>
+    </w:p>
+    <w:p>
+      <w:pPr>
+        <w:rPr>
+          <w:highlight w:val="green"/>
+        </w:rPr>
+      </w:pPr>
+      <w:r>
+        <w:rPr>
+          <w:highlight w:val="green"/>
+        </w:rPr>
+        <w:tab/>
+      </w:r>
+      <w:r>
+        <w:rPr>
+          <w:highlight w:val="green"/>
+        </w:rPr>
+        <w:tab/>
+      </w:r>
+      <w:r>
+        <w:rPr>
+          <w:highlight w:val="green"/>
+        </w:rPr>
+        <w:tab/>
+      </w:r>
+      <w:r>
+        <w:rPr>
+          <w:highlight w:val="green"/>
+        </w:rPr>
+        <w:t>“text”:”***”,</w:t>
+      </w:r>
+    </w:p>
+    <w:p>
+      <w:pPr>
+        <w:rPr>
+          <w:highlight w:val="green"/>
+        </w:rPr>
+      </w:pPr>
+      <w:r>
+        <w:rPr>
+          <w:highlight w:val="green"/>
+        </w:rPr>
+        <w:tab/>
+      </w:r>
+      <w:r>
+        <w:rPr>
+          <w:highlight w:val="green"/>
+        </w:rPr>
+        <w:tab/>
+      </w:r>
+      <w:r>
+        <w:rPr>
+          <w:highlight w:val="green"/>
+        </w:rPr>
+        <w:tab/>
+        <w:t>“date”:”***”</w:t>
+      </w:r>
+    </w:p>
+    <w:p>
+      <w:pPr>
+        <w:rPr>
+          <w:highlight w:val="green"/>
+        </w:rPr>
+      </w:pPr>
+      <w:r>
+        <w:rPr>
+          <w:highlight w:val="green"/>
+        </w:rPr>
+        <w:tab/>
+      </w:r>
+      <w:r>
+        <w:rPr>
+          <w:highlight w:val="green"/>
+        </w:rPr>
+        <w:tab/>
+      </w:r>
+      <w:r>
+        <w:rPr>
+          <w:highlight w:val="green"/>
+        </w:rPr>
+        <w:tab/>
+        <w:t>“</w:t>
+      </w:r>
+      <w:proofErr w:type="gramStart"/>
+      <w:r>
+        <w:rPr>
+          <w:highlight w:val="green"/>
+        </w:rPr>
+        <w:t>user</w:t>
+      </w:r>
+      <w:proofErr w:type="gramEnd"/>
+      <w:r>
+        <w:rPr>
+          <w:highlight w:val="green"/>
+        </w:rPr>
+        <w:t>”:{</w:t>
+      </w:r>
+      <w:r>
+        <w:rPr>
+          <w:highlight w:val="green"/>
+        </w:rPr>
+        <w:t xml:space="preserve"> “userid”</w:t>
+      </w:r>
+      <w:r>
+        <w:rPr>
+          <w:highlight w:val="green"/>
+        </w:rPr>
+        <w:t>:</w:t>
+      </w:r>
+      <w:r>
+        <w:rPr>
+          <w:highlight w:val="green"/>
+        </w:rPr>
+        <w:t>6</w:t>
+      </w:r>
+      <w:r>
+        <w:rPr>
+          <w:highlight w:val="green"/>
+        </w:rPr>
+        <w:t>,</w:t>
+      </w:r>
+    </w:p>
+    <w:p>
+      <w:pPr>
+        <w:rPr>
+          <w:highlight w:val="green"/>
+        </w:rPr>
+      </w:pPr>
+      <w:r>
+        <w:rPr>
+          <w:highlight w:val="green"/>
+        </w:rPr>
+        <w:tab/>
+      </w:r>
+      <w:r>
+        <w:rPr>
+          <w:highlight w:val="green"/>
+        </w:rPr>
+        <w:tab/>
+      </w:r>
+      <w:r>
+        <w:rPr>
+          <w:highlight w:val="green"/>
+        </w:rPr>
+        <w:tab/>
+      </w:r>
+      <w:r>
+        <w:rPr>
+          <w:highlight w:val="green"/>
+        </w:rPr>
+        <w:tab/>
+        <w:t>“login”:”***”,</w:t>
+      </w:r>
+    </w:p>
+    <w:p>
+      <w:pPr>
+        <w:rPr>
+          <w:highlight w:val="green"/>
+        </w:rPr>
+      </w:pPr>
+      <w:r>
+        <w:rPr>
+          <w:highlight w:val="green"/>
+        </w:rPr>
+        <w:tab/>
+      </w:r>
+      <w:r>
+        <w:rPr>
+          <w:highlight w:val="green"/>
+        </w:rPr>
+        <w:tab/>
+      </w:r>
+      <w:r>
+        <w:rPr>
+          <w:highlight w:val="green"/>
+        </w:rPr>
+        <w:tab/>
+      </w:r>
+      <w:r>
+        <w:rPr>
+          <w:highlight w:val="green"/>
+        </w:rPr>
+        <w:tab/>
+        <w:t>“</w:t>
+      </w:r>
+      <w:proofErr w:type="spellStart"/>
+      <w:r>
+        <w:rPr>
+          <w:highlight w:val="green"/>
+        </w:rPr>
+        <w:t>avatarpath</w:t>
+      </w:r>
+      <w:proofErr w:type="spellEnd"/>
+      <w:r>
+        <w:rPr>
+          <w:highlight w:val="green"/>
+        </w:rPr>
+        <w:t>”:”***”</w:t>
+      </w:r>
+    </w:p>
+    <w:p>
+      <w:pPr>
+        <w:rPr>
+          <w:highlight w:val="green"/>
+        </w:rPr>
+      </w:pPr>
+      <w:r>
+        <w:rPr>
+          <w:highlight w:val="green"/>
+        </w:rPr>
+        <w:tab/>
+      </w:r>
+      <w:r>
+        <w:rPr>
+          <w:highlight w:val="green"/>
+        </w:rPr>
+        <w:tab/>
+      </w:r>
+      <w:r>
+        <w:rPr>
+          <w:highlight w:val="green"/>
+        </w:rPr>
+        <w:tab/>
+        <w:t>}</w:t>
+      </w:r>
+    </w:p>
+    <w:p>
+      <w:pPr>
+        <w:rPr>
+          <w:highlight w:val="green"/>
+        </w:rPr>
+      </w:pPr>
+      <w:r>
+        <w:rPr>
+          <w:highlight w:val="green"/>
+        </w:rPr>
+        <w:tab/>
+      </w:r>
+      <w:r>
+        <w:rPr>
+          <w:highlight w:val="green"/>
+        </w:rPr>
+        <w:tab/>
+      </w:r>
+      <w:r>
+        <w:rPr>
+          <w:highlight w:val="green"/>
+        </w:rPr>
+        <w:tab/>
+        <w:t>},</w:t>
+      </w:r>
+    </w:p>
+    <w:p>
+      <w:pPr>
+        <w:rPr>
+          <w:highlight w:val="green"/>
+        </w:rPr>
+      </w:pPr>
+      <w:r>
+        <w:rPr>
+          <w:highlight w:val="green"/>
+        </w:rPr>
+        <w:tab/>
+      </w:r>
+      <w:r>
+        <w:rPr>
+          <w:highlight w:val="green"/>
+        </w:rPr>
+        <w:tab/>
+      </w:r>
+      <w:r>
+        <w:rPr>
+          <w:highlight w:val="green"/>
+        </w:rPr>
+        <w:tab/>
         <w:t>{</w:t>
       </w:r>
-    </w:p>
-    <w:p>
-      <w:pPr>
-        <w:rPr>
-          <w:highlight w:val="green"/>
-        </w:rPr>
-      </w:pPr>
-      <w:proofErr w:type="gramStart"/>
-      <w:r>
-        <w:rPr>
-          <w:highlight w:val="green"/>
-        </w:rPr>
-        <w:t>comments</w:t>
-      </w:r>
-      <w:proofErr w:type="gramEnd"/>
-      <w:r>
-        <w:rPr>
-          <w:highlight w:val="green"/>
-        </w:rPr>
-        <w:t>:[   {</w:t>
-      </w:r>
       <w:r>
         <w:rPr>
           <w:highlight w:val="green"/>
@@ -12223,19 +12297,7 @@
         <w:rPr>
           <w:highlight w:val="green"/>
         </w:rPr>
-        <w:t>5</w:t>
-      </w:r>
-      <w:r>
-        <w:rPr>
-          <w:highlight w:val="green"/>
-        </w:rPr>
-        <w:t>3,</w:t>
-      </w:r>
-      <w:r>
-        <w:rPr>
-          <w:highlight w:val="green"/>
-        </w:rPr>
-        <w:t xml:space="preserve"> </w:t>
+        <w:t xml:space="preserve">65, </w:t>
       </w:r>
     </w:p>
     <w:p>
@@ -12318,33 +12380,13 @@
           <w:highlight w:val="green"/>
         </w:rPr>
         <w:tab/>
-        <w:t>“</w:t>
-      </w:r>
-      <w:proofErr w:type="gramStart"/>
-      <w:r>
-        <w:rPr>
-          <w:highlight w:val="green"/>
-        </w:rPr>
-        <w:t>user</w:t>
-      </w:r>
-      <w:proofErr w:type="gramEnd"/>
-      <w:r>
-        <w:rPr>
-          <w:highlight w:val="green"/>
-        </w:rPr>
-        <w:t>”:{</w:t>
-      </w:r>
-      <w:r>
-        <w:rPr>
-          <w:highlight w:val="green"/>
-        </w:rPr>
-        <w:t xml:space="preserve"> </w:t>
-      </w:r>
-      <w:r>
-        <w:rPr>
-          <w:highlight w:val="green"/>
-        </w:rPr>
-        <w:t>“userid”</w:t>
+        <w:t>“user”:{</w:t>
+      </w:r>
+      <w:r>
+        <w:rPr>
+          <w:highlight w:val="green"/>
+        </w:rPr>
+        <w:t xml:space="preserve"> “userid”</w:t>
       </w:r>
       <w:r>
         <w:rPr>
@@ -12356,602 +12398,13 @@
         <w:rPr>
           <w:highlight w:val="green"/>
         </w:rPr>
-        <w:t>6</w:t>
-      </w:r>
-    </w:p>
-    <w:p>
-      <w:pPr>
-        <w:rPr>
-          <w:highlight w:val="green"/>
-        </w:rPr>
-      </w:pPr>
-      <w:r>
-        <w:rPr>
-          <w:highlight w:val="green"/>
-        </w:rPr>
-        <w:tab/>
-      </w:r>
-      <w:r>
-        <w:rPr>
-          <w:highlight w:val="green"/>
-        </w:rPr>
-        <w:tab/>
-      </w:r>
-      <w:r>
-        <w:rPr>
-          <w:highlight w:val="green"/>
-        </w:rPr>
-        <w:tab/>
-      </w:r>
-      <w:r>
-        <w:rPr>
-          <w:highlight w:val="green"/>
-        </w:rPr>
-        <w:tab/>
-        <w:t>"</w:t>
-      </w:r>
-      <w:proofErr w:type="spellStart"/>
-      <w:proofErr w:type="gramStart"/>
-      <w:r>
-        <w:rPr>
-          <w:highlight w:val="green"/>
-        </w:rPr>
-        <w:t>firstname</w:t>
-      </w:r>
-      <w:proofErr w:type="spellEnd"/>
-      <w:proofErr w:type="gramEnd"/>
-      <w:r>
-        <w:rPr>
-          <w:highlight w:val="green"/>
-        </w:rPr>
-        <w:t>": "***",</w:t>
-      </w:r>
-    </w:p>
-    <w:p>
-      <w:pPr>
-        <w:rPr>
-          <w:highlight w:val="green"/>
-        </w:rPr>
-      </w:pPr>
-      <w:r>
-        <w:rPr>
-          <w:highlight w:val="green"/>
-        </w:rPr>
-        <w:tab/>
-      </w:r>
-      <w:r>
-        <w:rPr>
-          <w:highlight w:val="green"/>
-        </w:rPr>
-        <w:tab/>
-      </w:r>
-      <w:r>
-        <w:rPr>
-          <w:highlight w:val="green"/>
-        </w:rPr>
-        <w:tab/>
-      </w:r>
-      <w:r>
-        <w:rPr>
-          <w:highlight w:val="green"/>
-        </w:rPr>
-        <w:tab/>
-        <w:t>"</w:t>
-      </w:r>
-      <w:proofErr w:type="spellStart"/>
-      <w:proofErr w:type="gramStart"/>
-      <w:r>
-        <w:rPr>
-          <w:highlight w:val="green"/>
-        </w:rPr>
-        <w:t>middlename</w:t>
-      </w:r>
-      <w:proofErr w:type="spellEnd"/>
-      <w:proofErr w:type="gramEnd"/>
-      <w:r>
-        <w:rPr>
-          <w:highlight w:val="green"/>
-        </w:rPr>
-        <w:t>": "***",</w:t>
-      </w:r>
-    </w:p>
-    <w:p>
-      <w:pPr>
-        <w:rPr>
-          <w:highlight w:val="green"/>
-        </w:rPr>
-      </w:pPr>
-      <w:r>
-        <w:rPr>
-          <w:highlight w:val="green"/>
-        </w:rPr>
-        <w:tab/>
-      </w:r>
-      <w:r>
-        <w:rPr>
-          <w:highlight w:val="green"/>
-        </w:rPr>
-        <w:tab/>
-      </w:r>
-      <w:r>
-        <w:rPr>
-          <w:highlight w:val="green"/>
-        </w:rPr>
-        <w:tab/>
-      </w:r>
-      <w:r>
-        <w:rPr>
-          <w:highlight w:val="green"/>
-        </w:rPr>
-        <w:tab/>
-        <w:t>"</w:t>
-      </w:r>
-      <w:proofErr w:type="spellStart"/>
-      <w:proofErr w:type="gramStart"/>
-      <w:r>
-        <w:rPr>
-          <w:highlight w:val="green"/>
-        </w:rPr>
-        <w:t>lastname</w:t>
-      </w:r>
-      <w:proofErr w:type="spellEnd"/>
-      <w:proofErr w:type="gramEnd"/>
-      <w:r>
-        <w:rPr>
-          <w:highlight w:val="green"/>
-        </w:rPr>
-        <w:t>": "***",</w:t>
-      </w:r>
-    </w:p>
-    <w:p>
-      <w:pPr>
-        <w:rPr>
-          <w:highlight w:val="green"/>
-        </w:rPr>
-      </w:pPr>
-      <w:r>
-        <w:rPr>
-          <w:highlight w:val="green"/>
-        </w:rPr>
-        <w:tab/>
-      </w:r>
-      <w:r>
-        <w:rPr>
-          <w:highlight w:val="green"/>
-        </w:rPr>
-        <w:tab/>
-      </w:r>
-      <w:r>
-        <w:rPr>
-          <w:highlight w:val="green"/>
-        </w:rPr>
-        <w:tab/>
-      </w:r>
-      <w:r>
-        <w:rPr>
-          <w:highlight w:val="green"/>
-        </w:rPr>
-        <w:tab/>
-        <w:t>“login”:”***”,</w:t>
-      </w:r>
-    </w:p>
-    <w:p>
-      <w:pPr>
-        <w:rPr>
-          <w:highlight w:val="green"/>
-        </w:rPr>
-      </w:pPr>
-      <w:r>
-        <w:rPr>
-          <w:highlight w:val="green"/>
-        </w:rPr>
-        <w:tab/>
-      </w:r>
-      <w:r>
-        <w:rPr>
-          <w:highlight w:val="green"/>
-        </w:rPr>
-        <w:tab/>
-      </w:r>
-      <w:r>
-        <w:rPr>
-          <w:highlight w:val="green"/>
-        </w:rPr>
-        <w:tab/>
-      </w:r>
-      <w:r>
-        <w:rPr>
-          <w:highlight w:val="green"/>
-        </w:rPr>
-        <w:tab/>
-        <w:t>“</w:t>
-      </w:r>
-      <w:proofErr w:type="spellStart"/>
-      <w:r>
-        <w:rPr>
-          <w:highlight w:val="green"/>
-        </w:rPr>
-        <w:t>avatarpath</w:t>
-      </w:r>
-      <w:proofErr w:type="spellEnd"/>
-      <w:r>
-        <w:rPr>
-          <w:highlight w:val="green"/>
-        </w:rPr>
-        <w:t>”:”***”</w:t>
-      </w:r>
-    </w:p>
-    <w:p>
-      <w:pPr>
-        <w:rPr>
-          <w:highlight w:val="green"/>
-        </w:rPr>
-      </w:pPr>
-      <w:r>
-        <w:rPr>
-          <w:highlight w:val="green"/>
-        </w:rPr>
-        <w:tab/>
-      </w:r>
-      <w:r>
-        <w:rPr>
-          <w:highlight w:val="green"/>
-        </w:rPr>
-        <w:tab/>
-      </w:r>
-      <w:r>
-        <w:rPr>
-          <w:highlight w:val="green"/>
-        </w:rPr>
-        <w:tab/>
-        <w:t>}</w:t>
-      </w:r>
-    </w:p>
-    <w:p>
-      <w:pPr>
-        <w:rPr>
-          <w:highlight w:val="green"/>
-        </w:rPr>
-      </w:pPr>
-      <w:r>
-        <w:rPr>
-          <w:highlight w:val="green"/>
-        </w:rPr>
-        <w:tab/>
-      </w:r>
-      <w:r>
-        <w:rPr>
-          <w:highlight w:val="green"/>
-        </w:rPr>
-        <w:tab/>
-      </w:r>
-      <w:r>
-        <w:rPr>
-          <w:highlight w:val="green"/>
-        </w:rPr>
-        <w:tab/>
-        <w:t>},</w:t>
-      </w:r>
-    </w:p>
-    <w:p>
-      <w:pPr>
-        <w:rPr>
-          <w:highlight w:val="green"/>
-        </w:rPr>
-      </w:pPr>
-      <w:r>
-        <w:rPr>
-          <w:highlight w:val="green"/>
-        </w:rPr>
-        <w:tab/>
-      </w:r>
-      <w:r>
-        <w:rPr>
-          <w:highlight w:val="green"/>
-        </w:rPr>
-        <w:tab/>
-      </w:r>
-      <w:r>
-        <w:rPr>
-          <w:highlight w:val="green"/>
-        </w:rPr>
-        <w:tab/>
-        <w:t>{</w:t>
-      </w:r>
-      <w:r>
-        <w:rPr>
-          <w:highlight w:val="green"/>
-        </w:rPr>
-        <w:t>“commentid”</w:t>
-      </w:r>
-      <w:r>
-        <w:rPr>
-          <w:highlight w:val="green"/>
-        </w:rPr>
-        <w:t>:</w:t>
-      </w:r>
-      <w:r>
-        <w:rPr>
-          <w:highlight w:val="green"/>
-        </w:rPr>
-        <w:t>65</w:t>
+        <w:t>8</w:t>
       </w:r>
       <w:r>
         <w:rPr>
           <w:highlight w:val="green"/>
         </w:rPr>
         <w:t>,</w:t>
-      </w:r>
-      <w:r>
-        <w:rPr>
-          <w:highlight w:val="green"/>
-        </w:rPr>
-        <w:t xml:space="preserve"> </w:t>
-      </w:r>
-    </w:p>
-    <w:p>
-      <w:pPr>
-        <w:rPr>
-          <w:highlight w:val="green"/>
-        </w:rPr>
-      </w:pPr>
-      <w:r>
-        <w:rPr>
-          <w:highlight w:val="green"/>
-        </w:rPr>
-        <w:tab/>
-      </w:r>
-      <w:r>
-        <w:rPr>
-          <w:highlight w:val="green"/>
-        </w:rPr>
-        <w:tab/>
-      </w:r>
-      <w:r>
-        <w:rPr>
-          <w:highlight w:val="green"/>
-        </w:rPr>
-        <w:tab/>
-      </w:r>
-      <w:r>
-        <w:rPr>
-          <w:highlight w:val="green"/>
-        </w:rPr>
-        <w:t>“text”:”***”,</w:t>
-      </w:r>
-    </w:p>
-    <w:p>
-      <w:pPr>
-        <w:rPr>
-          <w:highlight w:val="green"/>
-        </w:rPr>
-      </w:pPr>
-      <w:r>
-        <w:rPr>
-          <w:highlight w:val="green"/>
-        </w:rPr>
-        <w:tab/>
-      </w:r>
-      <w:r>
-        <w:rPr>
-          <w:highlight w:val="green"/>
-        </w:rPr>
-        <w:tab/>
-      </w:r>
-      <w:r>
-        <w:rPr>
-          <w:highlight w:val="green"/>
-        </w:rPr>
-        <w:tab/>
-        <w:t>“date”:”***”</w:t>
-      </w:r>
-    </w:p>
-    <w:p>
-      <w:pPr>
-        <w:rPr>
-          <w:highlight w:val="green"/>
-        </w:rPr>
-      </w:pPr>
-      <w:r>
-        <w:rPr>
-          <w:highlight w:val="green"/>
-        </w:rPr>
-        <w:tab/>
-      </w:r>
-      <w:r>
-        <w:rPr>
-          <w:highlight w:val="green"/>
-        </w:rPr>
-        <w:tab/>
-      </w:r>
-      <w:r>
-        <w:rPr>
-          <w:highlight w:val="green"/>
-        </w:rPr>
-        <w:tab/>
-        <w:t>“</w:t>
-      </w:r>
-      <w:proofErr w:type="gramStart"/>
-      <w:r>
-        <w:rPr>
-          <w:highlight w:val="green"/>
-        </w:rPr>
-        <w:t>user</w:t>
-      </w:r>
-      <w:proofErr w:type="gramEnd"/>
-      <w:r>
-        <w:rPr>
-          <w:highlight w:val="green"/>
-        </w:rPr>
-        <w:t>”:{</w:t>
-      </w:r>
-      <w:r>
-        <w:rPr>
-          <w:highlight w:val="green"/>
-        </w:rPr>
-        <w:t xml:space="preserve"> </w:t>
-      </w:r>
-      <w:r>
-        <w:rPr>
-          <w:highlight w:val="green"/>
-        </w:rPr>
-        <w:t>“userid”</w:t>
-      </w:r>
-      <w:r>
-        <w:rPr>
-          <w:highlight w:val="green"/>
-        </w:rPr>
-        <w:t>:</w:t>
-      </w:r>
-      <w:r>
-        <w:rPr>
-          <w:highlight w:val="green"/>
-        </w:rPr>
-        <w:t>8</w:t>
-      </w:r>
-    </w:p>
-    <w:p>
-      <w:pPr>
-        <w:rPr>
-          <w:highlight w:val="green"/>
-        </w:rPr>
-      </w:pPr>
-      <w:r>
-        <w:rPr>
-          <w:highlight w:val="green"/>
-        </w:rPr>
-        <w:tab/>
-      </w:r>
-      <w:r>
-        <w:rPr>
-          <w:highlight w:val="green"/>
-        </w:rPr>
-        <w:tab/>
-      </w:r>
-      <w:r>
-        <w:rPr>
-          <w:highlight w:val="green"/>
-        </w:rPr>
-        <w:tab/>
-      </w:r>
-      <w:r>
-        <w:rPr>
-          <w:highlight w:val="green"/>
-        </w:rPr>
-        <w:tab/>
-        <w:t>"</w:t>
-      </w:r>
-      <w:proofErr w:type="spellStart"/>
-      <w:proofErr w:type="gramStart"/>
-      <w:r>
-        <w:rPr>
-          <w:highlight w:val="green"/>
-        </w:rPr>
-        <w:t>firstname</w:t>
-      </w:r>
-      <w:proofErr w:type="spellEnd"/>
-      <w:proofErr w:type="gramEnd"/>
-      <w:r>
-        <w:rPr>
-          <w:highlight w:val="green"/>
-        </w:rPr>
-        <w:t>": "***",</w:t>
-      </w:r>
-    </w:p>
-    <w:p>
-      <w:pPr>
-        <w:rPr>
-          <w:highlight w:val="green"/>
-        </w:rPr>
-      </w:pPr>
-      <w:r>
-        <w:rPr>
-          <w:highlight w:val="green"/>
-        </w:rPr>
-        <w:tab/>
-      </w:r>
-      <w:r>
-        <w:rPr>
-          <w:highlight w:val="green"/>
-        </w:rPr>
-        <w:tab/>
-      </w:r>
-      <w:r>
-        <w:rPr>
-          <w:highlight w:val="green"/>
-        </w:rPr>
-        <w:tab/>
-      </w:r>
-      <w:r>
-        <w:rPr>
-          <w:highlight w:val="green"/>
-        </w:rPr>
-        <w:tab/>
-        <w:t>"</w:t>
-      </w:r>
-      <w:proofErr w:type="spellStart"/>
-      <w:proofErr w:type="gramStart"/>
-      <w:r>
-        <w:rPr>
-          <w:highlight w:val="green"/>
-        </w:rPr>
-        <w:t>middlename</w:t>
-      </w:r>
-      <w:proofErr w:type="spellEnd"/>
-      <w:proofErr w:type="gramEnd"/>
-      <w:r>
-        <w:rPr>
-          <w:highlight w:val="green"/>
-        </w:rPr>
-        <w:t>": "***",</w:t>
-      </w:r>
-    </w:p>
-    <w:p>
-      <w:pPr>
-        <w:rPr>
-          <w:highlight w:val="green"/>
-        </w:rPr>
-      </w:pPr>
-      <w:r>
-        <w:rPr>
-          <w:highlight w:val="green"/>
-        </w:rPr>
-        <w:tab/>
-      </w:r>
-      <w:r>
-        <w:rPr>
-          <w:highlight w:val="green"/>
-        </w:rPr>
-        <w:tab/>
-      </w:r>
-      <w:r>
-        <w:rPr>
-          <w:highlight w:val="green"/>
-        </w:rPr>
-        <w:tab/>
-      </w:r>
-      <w:r>
-        <w:rPr>
-          <w:highlight w:val="green"/>
-        </w:rPr>
-        <w:tab/>
-        <w:t>"</w:t>
-      </w:r>
-      <w:proofErr w:type="spellStart"/>
-      <w:proofErr w:type="gramStart"/>
-      <w:r>
-        <w:rPr>
-          <w:highlight w:val="green"/>
-        </w:rPr>
-        <w:t>lastname</w:t>
-      </w:r>
-      <w:proofErr w:type="spellEnd"/>
-      <w:proofErr w:type="gramEnd"/>
-      <w:r>
-        <w:rPr>
-          <w:highlight w:val="green"/>
-        </w:rPr>
-        <w:t>": "***",</w:t>
       </w:r>
     </w:p>
     <w:p>
@@ -13151,7 +12604,6 @@
     </w:p>
     <w:p>
       <w:r>
-        <w:lastRenderedPageBreak/>
         <w:t>POST</w:t>
       </w:r>
     </w:p>
@@ -13214,59 +12666,59 @@
     </w:p>
     <w:p/>
     <w:p>
-      <w:pPr>
-        <w:rPr>
-          <w:lang w:val="ru-RU"/>
-        </w:rPr>
-      </w:pPr>
-      <w:r>
-        <w:rPr>
-          <w:lang w:val="ru-RU"/>
-        </w:rPr>
-        <w:t>ответ от сервера:</w:t>
-      </w:r>
-    </w:p>
-    <w:p>
-      <w:pPr>
-        <w:rPr>
-          <w:lang w:val="ru-RU"/>
-        </w:rPr>
-      </w:pPr>
-      <w:r>
-        <w:rPr>
-          <w:lang w:val="ru-RU"/>
-        </w:rPr>
-        <w:tab/>
-      </w:r>
-      <w:r>
-        <w:rPr>
-          <w:lang w:val="ru-RU"/>
-        </w:rPr>
-        <w:tab/>
-      </w:r>
-      <w:r>
-        <w:rPr>
-          <w:lang w:val="ru-RU"/>
-        </w:rPr>
+      <w:r>
+        <w:rPr>
+          <w:lang w:val="ru-RU"/>
+        </w:rPr>
+        <w:t>ответ</w:t>
+      </w:r>
+      <w:r>
+        <w:t xml:space="preserve"> </w:t>
+      </w:r>
+      <w:r>
+        <w:rPr>
+          <w:lang w:val="ru-RU"/>
+        </w:rPr>
+        <w:t>от</w:t>
+      </w:r>
+      <w:r>
+        <w:t xml:space="preserve"> </w:t>
+      </w:r>
+      <w:r>
+        <w:rPr>
+          <w:lang w:val="ru-RU"/>
+        </w:rPr>
+        <w:t>сервера</w:t>
+      </w:r>
+      <w:r>
+        <w:t>:</w:t>
+      </w:r>
+    </w:p>
+    <w:p>
+      <w:r>
+        <w:tab/>
+      </w:r>
+      <w:r>
+        <w:tab/>
+      </w:r>
+      <w:r>
         <w:tab/>
         <w:t>“</w:t>
       </w:r>
       <w:proofErr w:type="spellStart"/>
+      <w:proofErr w:type="gramStart"/>
       <w:r>
         <w:t>faqlist</w:t>
       </w:r>
       <w:proofErr w:type="spellEnd"/>
-      <w:r>
-        <w:rPr>
-          <w:lang w:val="ru-RU"/>
-        </w:rPr>
+      <w:proofErr w:type="gramEnd"/>
+      <w:r>
         <w:t>”:</w:t>
       </w:r>
       <w:r>
         <w:rPr>
           <w:rStyle w:val="SourceText"/>
           <w:rFonts w:ascii="Times New Roman" w:hAnsi="Times New Roman"/>
-          <w:lang w:val="ru-RU"/>
         </w:rPr>
         <w:t>[</w:t>
       </w:r>
@@ -13274,157 +12726,115 @@
         <w:rPr>
           <w:rStyle w:val="SourceText"/>
           <w:rFonts w:ascii="Times New Roman" w:hAnsi="Times New Roman"/>
-          <w:lang w:val="ru-RU"/>
-        </w:rPr>
-        <w:tab/>
-      </w:r>
+        </w:rPr>
+        <w:tab/>
+        <w:t>{</w:t>
+      </w:r>
+      <w:r>
+        <w:t xml:space="preserve"> "</w:t>
+      </w:r>
+      <w:proofErr w:type="spellStart"/>
+      <w:r>
+        <w:t>faqquestion</w:t>
+      </w:r>
+      <w:proofErr w:type="spellEnd"/>
+      <w:r>
+        <w:t>": "***",</w:t>
+      </w:r>
+    </w:p>
+    <w:p>
+      <w:r>
+        <w:tab/>
+        <w:t xml:space="preserve">    </w:t>
+      </w:r>
+      <w:r>
+        <w:tab/>
+      </w:r>
+      <w:r>
+        <w:tab/>
+        <w:t xml:space="preserve">               "</w:t>
+      </w:r>
+      <w:proofErr w:type="spellStart"/>
       <w:proofErr w:type="gramStart"/>
       <w:r>
-        <w:rPr>
-          <w:rStyle w:val="SourceText"/>
-          <w:rFonts w:ascii="Times New Roman" w:hAnsi="Times New Roman"/>
-          <w:lang w:val="ru-RU"/>
-        </w:rPr>
-        <w:t>{</w:t>
-      </w:r>
-      <w:r>
-        <w:rPr>
-          <w:lang w:val="ru-RU"/>
-        </w:rPr>
-        <w:t xml:space="preserve"> </w:t>
-      </w:r>
+        <w:t>faqansver</w:t>
+      </w:r>
+      <w:proofErr w:type="spellEnd"/>
       <w:proofErr w:type="gramEnd"/>
       <w:r>
-        <w:rPr>
-          <w:lang w:val="ru-RU"/>
-        </w:rPr>
-        <w:t>"</w:t>
-      </w:r>
-      <w:proofErr w:type="spellStart"/>
-      <w:r>
-        <w:t>faqquestion</w:t>
-      </w:r>
-      <w:proofErr w:type="spellEnd"/>
-      <w:r>
-        <w:rPr>
-          <w:lang w:val="ru-RU"/>
-        </w:rPr>
         <w:t>": "***",</w:t>
       </w:r>
     </w:p>
     <w:p>
-      <w:pPr>
-        <w:rPr>
-          <w:lang w:val="ru-RU"/>
-        </w:rPr>
-      </w:pPr>
-      <w:r>
-        <w:rPr>
-          <w:lang w:val="ru-RU"/>
-        </w:rPr>
-        <w:tab/>
-        <w:t xml:space="preserve">    </w:t>
-      </w:r>
-      <w:r>
-        <w:rPr>
-          <w:lang w:val="ru-RU"/>
-        </w:rPr>
-        <w:tab/>
-      </w:r>
-      <w:r>
-        <w:rPr>
-          <w:lang w:val="ru-RU"/>
-        </w:rPr>
-        <w:tab/>
-        <w:t xml:space="preserve">               "</w:t>
-      </w:r>
-      <w:proofErr w:type="spellStart"/>
-      <w:r>
-        <w:t>faqansver</w:t>
-      </w:r>
-      <w:proofErr w:type="spellEnd"/>
-      <w:r>
-        <w:rPr>
-          <w:lang w:val="ru-RU"/>
-        </w:rPr>
-        <w:t>": "***",</w:t>
-      </w:r>
-    </w:p>
-    <w:p>
-      <w:pPr>
-        <w:rPr>
-          <w:lang w:val="ru-RU"/>
-        </w:rPr>
-      </w:pPr>
-      <w:r>
-        <w:rPr>
-          <w:rStyle w:val="SourceText"/>
-          <w:rFonts w:ascii="Times New Roman" w:hAnsi="Times New Roman"/>
-          <w:lang w:val="ru-RU"/>
-        </w:rPr>
-        <w:tab/>
-      </w:r>
-      <w:r>
-        <w:rPr>
-          <w:rStyle w:val="SourceText"/>
-          <w:rFonts w:ascii="Times New Roman" w:hAnsi="Times New Roman"/>
-          <w:lang w:val="ru-RU"/>
-        </w:rPr>
-        <w:tab/>
-      </w:r>
-      <w:r>
-        <w:rPr>
-          <w:rStyle w:val="SourceText"/>
-          <w:rFonts w:ascii="Times New Roman" w:hAnsi="Times New Roman"/>
-          <w:lang w:val="ru-RU"/>
-        </w:rPr>
-        <w:tab/>
-        <w:t xml:space="preserve">          },</w:t>
-      </w:r>
-    </w:p>
-    <w:p>
-      <w:pPr>
-        <w:rPr>
-          <w:lang w:val="ru-RU"/>
-        </w:rPr>
-      </w:pPr>
-      <w:r>
-        <w:rPr>
-          <w:rStyle w:val="SourceText"/>
-          <w:rFonts w:ascii="Times New Roman" w:hAnsi="Times New Roman"/>
-          <w:lang w:val="ru-RU"/>
-        </w:rPr>
-        <w:tab/>
-      </w:r>
-      <w:r>
-        <w:rPr>
-          <w:rStyle w:val="SourceText"/>
-          <w:rFonts w:ascii="Times New Roman" w:hAnsi="Times New Roman"/>
-          <w:lang w:val="ru-RU"/>
-        </w:rPr>
-        <w:tab/>
-      </w:r>
-      <w:r>
-        <w:rPr>
-          <w:rStyle w:val="SourceText"/>
-          <w:rFonts w:ascii="Times New Roman" w:hAnsi="Times New Roman"/>
-          <w:lang w:val="ru-RU"/>
-        </w:rPr>
-        <w:tab/>
-      </w:r>
-      <w:r>
-        <w:rPr>
-          <w:rStyle w:val="SourceText"/>
-          <w:rFonts w:ascii="Times New Roman" w:hAnsi="Times New Roman"/>
-          <w:lang w:val="ru-RU"/>
-        </w:rPr>
-        <w:tab/>
-      </w:r>
-      <w:r>
-        <w:rPr>
-          <w:rStyle w:val="SourceText"/>
-          <w:rFonts w:ascii="Times New Roman" w:hAnsi="Times New Roman"/>
-          <w:lang w:val="ru-RU"/>
+      <w:r>
+        <w:rPr>
+          <w:rStyle w:val="SourceText"/>
+          <w:rFonts w:ascii="Times New Roman" w:hAnsi="Times New Roman"/>
+        </w:rPr>
+        <w:lastRenderedPageBreak/>
+        <w:tab/>
+      </w:r>
+      <w:r>
+        <w:rPr>
+          <w:rStyle w:val="SourceText"/>
+          <w:rFonts w:ascii="Times New Roman" w:hAnsi="Times New Roman"/>
+        </w:rPr>
+        <w:tab/>
+      </w:r>
+      <w:r>
+        <w:rPr>
+          <w:rStyle w:val="SourceText"/>
+          <w:rFonts w:ascii="Times New Roman" w:hAnsi="Times New Roman"/>
+        </w:rPr>
+        <w:tab/>
+        <w:t xml:space="preserve">          </w:t>
+      </w:r>
+      <w:r>
+        <w:rPr>
+          <w:rStyle w:val="SourceText"/>
+          <w:rFonts w:ascii="Times New Roman" w:hAnsi="Times New Roman"/>
+        </w:rPr>
+        <w:t>},</w:t>
+      </w:r>
+    </w:p>
+    <w:p>
+      <w:pPr>
+        <w:rPr>
+          <w:lang w:val="ru-RU"/>
+        </w:rPr>
+      </w:pPr>
+      <w:r>
+        <w:rPr>
+          <w:rStyle w:val="SourceText"/>
+          <w:rFonts w:ascii="Times New Roman" w:hAnsi="Times New Roman"/>
+        </w:rPr>
+        <w:tab/>
+      </w:r>
+      <w:r>
+        <w:rPr>
+          <w:rStyle w:val="SourceText"/>
+          <w:rFonts w:ascii="Times New Roman" w:hAnsi="Times New Roman"/>
+        </w:rPr>
+        <w:tab/>
+      </w:r>
+      <w:r>
+        <w:rPr>
+          <w:rStyle w:val="SourceText"/>
+          <w:rFonts w:ascii="Times New Roman" w:hAnsi="Times New Roman"/>
+        </w:rPr>
+        <w:tab/>
+      </w:r>
+      <w:r>
+        <w:rPr>
+          <w:rStyle w:val="SourceText"/>
+          <w:rFonts w:ascii="Times New Roman" w:hAnsi="Times New Roman"/>
+        </w:rPr>
+        <w:tab/>
+      </w:r>
+      <w:r>
+        <w:rPr>
+          <w:rStyle w:val="SourceText"/>
+          <w:rFonts w:ascii="Times New Roman" w:hAnsi="Times New Roman"/>
         </w:rPr>
         <w:tab/>
       </w:r>

</xml_diff>

<commit_message>
added some project commands
</commit_message>
<xml_diff>
--- a/Data_Mapping2.docx
+++ b/Data_Mapping2.docx
@@ -3995,37 +3995,58 @@
     <w:p>
       <w:pPr>
         <w:spacing w:after="0"/>
-      </w:pPr>
-      <w:r>
-        <w:tab/>
-      </w:r>
-      <w:r>
-        <w:tab/>
-      </w:r>
-      <w:r>
-        <w:tab/>
-      </w:r>
-      <w:r>
+        <w:rPr>
+          <w:lang w:val="ru-RU"/>
+        </w:rPr>
+      </w:pPr>
+      <w:r>
+        <w:tab/>
+      </w:r>
+      <w:r>
+        <w:tab/>
+      </w:r>
+      <w:r>
+        <w:tab/>
+      </w:r>
+      <w:r>
+        <w:rPr>
+          <w:lang w:val="ru-RU"/>
+        </w:rPr>
         <w:t>}</w:t>
       </w:r>
     </w:p>
     <w:p>
       <w:pPr>
         <w:spacing w:after="0"/>
-      </w:pPr>
-      <w:r>
-        <w:tab/>
-      </w:r>
-      <w:r>
-        <w:tab/>
-      </w:r>
-      <w:r>
-        <w:tab/>
-      </w:r>
-    </w:p>
-    <w:p>
-      <w:pPr>
-        <w:spacing w:after="0"/>
+        <w:rPr>
+          <w:lang w:val="ru-RU"/>
+        </w:rPr>
+      </w:pPr>
+      <w:r>
+        <w:rPr>
+          <w:lang w:val="ru-RU"/>
+        </w:rPr>
+        <w:tab/>
+      </w:r>
+      <w:r>
+        <w:rPr>
+          <w:lang w:val="ru-RU"/>
+        </w:rPr>
+        <w:tab/>
+      </w:r>
+      <w:r>
+        <w:rPr>
+          <w:lang w:val="ru-RU"/>
+        </w:rPr>
+        <w:tab/>
+      </w:r>
+    </w:p>
+    <w:p>
+      <w:pPr>
+        <w:spacing w:after="0"/>
+        <w:rPr>
+          <w:lang w:val="ru-RU"/>
+        </w:rPr>
       </w:pPr>
       <w:bookmarkStart w:id="1" w:name="__DdeLink__612_1376209819"/>
       <w:bookmarkEnd w:id="1"/>
@@ -4040,6 +4061,7 @@
         <w:rPr>
           <w:b/>
           <w:bCs/>
+          <w:lang w:val="ru-RU"/>
         </w:rPr>
         <w:t xml:space="preserve"> </w:t>
       </w:r>
@@ -4054,6 +4076,7 @@
         <w:rPr>
           <w:b/>
           <w:bCs/>
+          <w:lang w:val="ru-RU"/>
         </w:rPr>
         <w:t xml:space="preserve">  </w:t>
       </w:r>
@@ -4069,6 +4092,7 @@
         <w:rPr>
           <w:b/>
           <w:bCs/>
+          <w:lang w:val="ru-RU"/>
         </w:rPr>
         <w:tab/>
       </w:r>
@@ -4084,6 +4108,7 @@
         <w:rPr>
           <w:b/>
           <w:bCs/>
+          <w:lang w:val="ru-RU"/>
         </w:rPr>
         <w:t xml:space="preserve"> </w:t>
       </w:r>
@@ -4099,6 +4124,7 @@
         <w:rPr>
           <w:b/>
           <w:bCs/>
+          <w:lang w:val="ru-RU"/>
         </w:rPr>
         <w:t xml:space="preserve"> </w:t>
       </w:r>
@@ -4114,6 +4140,7 @@
         <w:rPr>
           <w:b/>
           <w:bCs/>
+          <w:lang w:val="ru-RU"/>
         </w:rPr>
         <w:t xml:space="preserve"> </w:t>
       </w:r>
@@ -4131,6 +4158,7 @@
         <w:rPr>
           <w:b/>
           <w:bCs/>
+          <w:lang w:val="ru-RU"/>
         </w:rPr>
         <w:t xml:space="preserve"> </w:t>
       </w:r>
@@ -4146,6 +4174,7 @@
         <w:rPr>
           <w:b/>
           <w:bCs/>
+          <w:lang w:val="ru-RU"/>
         </w:rPr>
         <w:t xml:space="preserve"> </w:t>
       </w:r>
@@ -4161,6 +4190,7 @@
         <w:rPr>
           <w:b/>
           <w:bCs/>
+          <w:lang w:val="ru-RU"/>
         </w:rPr>
         <w:t xml:space="preserve"> </w:t>
       </w:r>
@@ -4176,6 +4206,7 @@
         <w:rPr>
           <w:b/>
           <w:bCs/>
+          <w:lang w:val="ru-RU"/>
         </w:rPr>
         <w:t xml:space="preserve">. </w:t>
       </w:r>
@@ -4925,35 +4956,28 @@
     <w:p>
       <w:pPr>
         <w:spacing w:after="0"/>
-        <w:rPr>
-          <w:lang w:val="ru-RU"/>
-        </w:rPr>
-      </w:pPr>
-      <w:r>
-        <w:tab/>
-      </w:r>
-      <w:r>
-        <w:tab/>
-      </w:r>
-      <w:r>
-        <w:tab/>
-      </w:r>
-      <w:r>
-        <w:tab/>
-      </w:r>
-      <w:r>
-        <w:rPr>
-          <w:lang w:val="ru-RU"/>
-        </w:rPr>
+      </w:pPr>
+      <w:r>
+        <w:tab/>
+      </w:r>
+      <w:r>
+        <w:tab/>
+      </w:r>
+      <w:r>
+        <w:tab/>
+      </w:r>
+      <w:r>
+        <w:tab/>
+      </w:r>
+      <w:r>
         <w:t>"</w:t>
       </w:r>
+      <w:proofErr w:type="gramStart"/>
       <w:r>
         <w:t>message</w:t>
       </w:r>
-      <w:r>
-        <w:rPr>
-          <w:lang w:val="ru-RU"/>
-        </w:rPr>
+      <w:proofErr w:type="gramEnd"/>
+      <w:r>
         <w:t>": "******"</w:t>
       </w:r>
     </w:p>
@@ -4965,22 +4989,18 @@
         </w:rPr>
       </w:pPr>
       <w:r>
-        <w:rPr>
-          <w:lang w:val="ru-RU"/>
-        </w:rPr>
-        <w:tab/>
-      </w:r>
-      <w:r>
-        <w:rPr>
-          <w:lang w:val="ru-RU"/>
-        </w:rPr>
-        <w:tab/>
-      </w:r>
-      <w:r>
-        <w:rPr>
-          <w:lang w:val="ru-RU"/>
-        </w:rPr>
-        <w:tab/>
+        <w:tab/>
+      </w:r>
+      <w:r>
+        <w:tab/>
+      </w:r>
+      <w:r>
+        <w:tab/>
+      </w:r>
+      <w:r>
+        <w:rPr>
+          <w:lang w:val="ru-RU"/>
+        </w:rPr>
         <w:t>}</w:t>
       </w:r>
     </w:p>
@@ -7374,6 +7394,9 @@
     <w:p>
       <w:pPr>
         <w:spacing w:after="0"/>
+        <w:rPr>
+          <w:lang w:val="ru-RU"/>
+        </w:rPr>
       </w:pPr>
       <w:r>
         <w:rPr>
@@ -7384,12 +7407,14 @@
         </w:rPr>
         <w:tab/>
       </w:r>
+      <w:proofErr w:type="gramStart"/>
       <w:r>
         <w:rPr>
           <w:rStyle w:val="SourceText"/>
           <w:rFonts w:ascii="Times New Roman" w:hAnsi="Times New Roman"/>
           <w:color w:val="280099"/>
           <w:shd w:val="clear" w:color="auto" w:fill="FFFFFF"/>
+          <w:lang w:val="ru-RU"/>
         </w:rPr>
         <w:t>“</w:t>
       </w:r>
@@ -7406,25 +7431,154 @@
       </w:r>
       <w:bookmarkEnd w:id="3"/>
       <w:proofErr w:type="spellEnd"/>
-      <w:proofErr w:type="gramStart"/>
       <w:r>
         <w:rPr>
           <w:rStyle w:val="SourceText"/>
           <w:rFonts w:ascii="Times New Roman" w:hAnsi="Times New Roman"/>
           <w:color w:val="280099"/>
           <w:shd w:val="clear" w:color="auto" w:fill="FFFFFF"/>
-        </w:rPr>
-        <w:t>”:</w:t>
+          <w:lang w:val="ru-RU"/>
+        </w:rPr>
+        <w:t>”:[{</w:t>
+      </w:r>
+      <w:r>
+        <w:rPr>
+          <w:rStyle w:val="SourceText"/>
+          <w:rFonts w:ascii="Times New Roman" w:hAnsi="Times New Roman"/>
+          <w:color w:val="280099"/>
+          <w:shd w:val="clear" w:color="auto" w:fill="FFFFFF"/>
+          <w:lang w:val="ru-RU"/>
+        </w:rPr>
+        <w:tab/>
+        <w:t>“</w:t>
+      </w:r>
+      <w:proofErr w:type="spellStart"/>
+      <w:r>
+        <w:rPr>
+          <w:rStyle w:val="SourceText"/>
+          <w:rFonts w:ascii="Times New Roman" w:hAnsi="Times New Roman"/>
+          <w:color w:val="280099"/>
+          <w:shd w:val="clear" w:color="auto" w:fill="FFFFFF"/>
+        </w:rPr>
+        <w:t>photopath</w:t>
+      </w:r>
+      <w:proofErr w:type="spellEnd"/>
+      <w:r>
+        <w:rPr>
+          <w:rStyle w:val="SourceText"/>
+          <w:rFonts w:ascii="Times New Roman" w:hAnsi="Times New Roman"/>
+          <w:color w:val="280099"/>
+          <w:shd w:val="clear" w:color="auto" w:fill="FFFFFF"/>
+          <w:lang w:val="ru-RU"/>
+        </w:rPr>
+        <w:t>”:”***”,</w:t>
+      </w:r>
+      <w:r>
+        <w:rPr>
+          <w:rStyle w:val="SourceText"/>
+          <w:rFonts w:ascii="Times New Roman" w:hAnsi="Times New Roman"/>
+          <w:color w:val="280099"/>
+          <w:shd w:val="clear" w:color="auto" w:fill="FFFFFF"/>
+          <w:lang w:val="ru-RU"/>
+        </w:rPr>
+        <w:tab/>
+      </w:r>
+      <w:r>
+        <w:rPr>
+          <w:rStyle w:val="SourceText"/>
+          <w:rFonts w:ascii="Times New Roman" w:hAnsi="Times New Roman"/>
+          <w:color w:val="280099"/>
+          <w:shd w:val="clear" w:color="auto" w:fill="FFFFFF"/>
+          <w:lang w:val="ru-RU"/>
+        </w:rPr>
+        <w:tab/>
+        <w:t>//</w:t>
+      </w:r>
+      <w:r>
+        <w:rPr>
+          <w:rStyle w:val="SourceText"/>
+          <w:rFonts w:ascii="Times New Roman" w:hAnsi="Times New Roman"/>
+          <w:color w:val="280099"/>
+          <w:shd w:val="clear" w:color="auto" w:fill="FFFFFF"/>
+          <w:lang w:val="ru-RU"/>
+        </w:rPr>
+        <w:t>последние</w:t>
+      </w:r>
+      <w:r>
+        <w:rPr>
+          <w:rStyle w:val="SourceText"/>
+          <w:rFonts w:ascii="Times New Roman" w:hAnsi="Times New Roman"/>
+          <w:color w:val="280099"/>
+          <w:shd w:val="clear" w:color="auto" w:fill="FFFFFF"/>
+          <w:lang w:val="ru-RU"/>
+        </w:rPr>
+        <w:t xml:space="preserve"> (</w:t>
+      </w:r>
+      <w:r>
+        <w:rPr>
+          <w:rStyle w:val="SourceText"/>
+          <w:rFonts w:ascii="Times New Roman" w:hAnsi="Times New Roman"/>
+          <w:color w:val="280099"/>
+          <w:shd w:val="clear" w:color="auto" w:fill="FFFFFF"/>
+          <w:lang w:val="ru-RU"/>
+        </w:rPr>
+        <w:t>три</w:t>
+      </w:r>
+      <w:r>
+        <w:rPr>
+          <w:rStyle w:val="SourceText"/>
+          <w:rFonts w:ascii="Times New Roman" w:hAnsi="Times New Roman"/>
+          <w:color w:val="280099"/>
+          <w:shd w:val="clear" w:color="auto" w:fill="FFFFFF"/>
+          <w:lang w:val="ru-RU"/>
+        </w:rPr>
+        <w:t xml:space="preserve">?) </w:t>
+      </w:r>
+      <w:r>
+        <w:rPr>
+          <w:rStyle w:val="SourceText"/>
+          <w:rFonts w:ascii="Times New Roman" w:hAnsi="Times New Roman"/>
+          <w:color w:val="280099"/>
+          <w:shd w:val="clear" w:color="auto" w:fill="FFFFFF"/>
+          <w:lang w:val="ru-RU"/>
+        </w:rPr>
+        <w:t>загруженные</w:t>
+      </w:r>
+      <w:r>
+        <w:rPr>
+          <w:rStyle w:val="SourceText"/>
+          <w:rFonts w:ascii="Times New Roman" w:hAnsi="Times New Roman"/>
+          <w:color w:val="280099"/>
+          <w:shd w:val="clear" w:color="auto" w:fill="FFFFFF"/>
+          <w:lang w:val="ru-RU"/>
+        </w:rPr>
+        <w:t xml:space="preserve"> </w:t>
+      </w:r>
+      <w:r>
+        <w:rPr>
+          <w:rStyle w:val="SourceText"/>
+          <w:rFonts w:ascii="Times New Roman" w:hAnsi="Times New Roman"/>
+          <w:color w:val="280099"/>
+          <w:shd w:val="clear" w:color="auto" w:fill="FFFFFF"/>
+          <w:lang w:val="ru-RU"/>
+        </w:rPr>
+        <w:t>фото</w:t>
       </w:r>
       <w:proofErr w:type="gramEnd"/>
+    </w:p>
+    <w:p>
+      <w:pPr>
+        <w:spacing w:after="0"/>
+      </w:pPr>
       <w:r>
         <w:rPr>
           <w:rStyle w:val="SourceText"/>
           <w:rFonts w:ascii="Times New Roman" w:hAnsi="Times New Roman"/>
           <w:color w:val="280099"/>
           <w:shd w:val="clear" w:color="auto" w:fill="FFFFFF"/>
-        </w:rPr>
-        <w:t>[{</w:t>
+          <w:lang w:val="ru-RU"/>
+        </w:rPr>
+        <w:tab/>
       </w:r>
       <w:r>
         <w:rPr>
@@ -7432,29 +7586,29 @@
           <w:rFonts w:ascii="Times New Roman" w:hAnsi="Times New Roman"/>
           <w:color w:val="280099"/>
           <w:shd w:val="clear" w:color="auto" w:fill="FFFFFF"/>
-        </w:rPr>
-        <w:tab/>
-        <w:t>“</w:t>
-      </w:r>
-      <w:proofErr w:type="spellStart"/>
+          <w:lang w:val="ru-RU"/>
+        </w:rPr>
+        <w:tab/>
+      </w:r>
       <w:r>
         <w:rPr>
           <w:rStyle w:val="SourceText"/>
           <w:rFonts w:ascii="Times New Roman" w:hAnsi="Times New Roman"/>
           <w:color w:val="280099"/>
           <w:shd w:val="clear" w:color="auto" w:fill="FFFFFF"/>
-        </w:rPr>
-        <w:t>photopath</w:t>
-      </w:r>
-      <w:proofErr w:type="spellEnd"/>
+          <w:lang w:val="ru-RU"/>
+        </w:rPr>
+        <w:tab/>
+      </w:r>
       <w:r>
         <w:rPr>
           <w:rStyle w:val="SourceText"/>
           <w:rFonts w:ascii="Times New Roman" w:hAnsi="Times New Roman"/>
           <w:color w:val="280099"/>
           <w:shd w:val="clear" w:color="auto" w:fill="FFFFFF"/>
-        </w:rPr>
-        <w:t>”:”***”,</w:t>
+          <w:lang w:val="ru-RU"/>
+        </w:rPr>
+        <w:tab/>
       </w:r>
       <w:r>
         <w:rPr>
@@ -7462,133 +7616,7 @@
           <w:rFonts w:ascii="Times New Roman" w:hAnsi="Times New Roman"/>
           <w:color w:val="280099"/>
           <w:shd w:val="clear" w:color="auto" w:fill="FFFFFF"/>
-        </w:rPr>
-        <w:tab/>
-      </w:r>
-      <w:r>
-        <w:rPr>
-          <w:rStyle w:val="SourceText"/>
-          <w:rFonts w:ascii="Times New Roman" w:hAnsi="Times New Roman"/>
-          <w:color w:val="280099"/>
-          <w:shd w:val="clear" w:color="auto" w:fill="FFFFFF"/>
-        </w:rPr>
-        <w:tab/>
-        <w:t>//</w:t>
-      </w:r>
-      <w:r>
-        <w:rPr>
-          <w:rStyle w:val="SourceText"/>
-          <w:rFonts w:ascii="Times New Roman" w:hAnsi="Times New Roman"/>
-          <w:color w:val="280099"/>
-          <w:shd w:val="clear" w:color="auto" w:fill="FFFFFF"/>
-          <w:lang w:val="ru-RU"/>
-        </w:rPr>
-        <w:t>последние</w:t>
-      </w:r>
-      <w:r>
-        <w:rPr>
-          <w:rStyle w:val="SourceText"/>
-          <w:rFonts w:ascii="Times New Roman" w:hAnsi="Times New Roman"/>
-          <w:color w:val="280099"/>
-          <w:shd w:val="clear" w:color="auto" w:fill="FFFFFF"/>
-        </w:rPr>
-        <w:t xml:space="preserve"> (</w:t>
-      </w:r>
-      <w:r>
-        <w:rPr>
-          <w:rStyle w:val="SourceText"/>
-          <w:rFonts w:ascii="Times New Roman" w:hAnsi="Times New Roman"/>
-          <w:color w:val="280099"/>
-          <w:shd w:val="clear" w:color="auto" w:fill="FFFFFF"/>
-          <w:lang w:val="ru-RU"/>
-        </w:rPr>
-        <w:t>три</w:t>
-      </w:r>
-      <w:r>
-        <w:rPr>
-          <w:rStyle w:val="SourceText"/>
-          <w:rFonts w:ascii="Times New Roman" w:hAnsi="Times New Roman"/>
-          <w:color w:val="280099"/>
-          <w:shd w:val="clear" w:color="auto" w:fill="FFFFFF"/>
-        </w:rPr>
-        <w:t xml:space="preserve">?) </w:t>
-      </w:r>
-      <w:r>
-        <w:rPr>
-          <w:rStyle w:val="SourceText"/>
-          <w:rFonts w:ascii="Times New Roman" w:hAnsi="Times New Roman"/>
-          <w:color w:val="280099"/>
-          <w:shd w:val="clear" w:color="auto" w:fill="FFFFFF"/>
-          <w:lang w:val="ru-RU"/>
-        </w:rPr>
-        <w:t>загруженные</w:t>
-      </w:r>
-      <w:r>
-        <w:rPr>
-          <w:rStyle w:val="SourceText"/>
-          <w:rFonts w:ascii="Times New Roman" w:hAnsi="Times New Roman"/>
-          <w:color w:val="280099"/>
-          <w:shd w:val="clear" w:color="auto" w:fill="FFFFFF"/>
-        </w:rPr>
-        <w:t xml:space="preserve"> </w:t>
-      </w:r>
-      <w:r>
-        <w:rPr>
-          <w:rStyle w:val="SourceText"/>
-          <w:rFonts w:ascii="Times New Roman" w:hAnsi="Times New Roman"/>
-          <w:color w:val="280099"/>
-          <w:shd w:val="clear" w:color="auto" w:fill="FFFFFF"/>
-          <w:lang w:val="ru-RU"/>
-        </w:rPr>
-        <w:t>фото</w:t>
-      </w:r>
-    </w:p>
-    <w:p>
-      <w:pPr>
-        <w:spacing w:after="0"/>
-      </w:pPr>
-      <w:r>
-        <w:rPr>
-          <w:rStyle w:val="SourceText"/>
-          <w:rFonts w:ascii="Times New Roman" w:hAnsi="Times New Roman"/>
-          <w:color w:val="280099"/>
-          <w:shd w:val="clear" w:color="auto" w:fill="FFFFFF"/>
-        </w:rPr>
-        <w:tab/>
-      </w:r>
-      <w:r>
-        <w:rPr>
-          <w:rStyle w:val="SourceText"/>
-          <w:rFonts w:ascii="Times New Roman" w:hAnsi="Times New Roman"/>
-          <w:color w:val="280099"/>
-          <w:shd w:val="clear" w:color="auto" w:fill="FFFFFF"/>
-        </w:rPr>
-        <w:tab/>
-      </w:r>
-      <w:r>
-        <w:rPr>
-          <w:rStyle w:val="SourceText"/>
-          <w:rFonts w:ascii="Times New Roman" w:hAnsi="Times New Roman"/>
-          <w:color w:val="280099"/>
-          <w:shd w:val="clear" w:color="auto" w:fill="FFFFFF"/>
-        </w:rPr>
-        <w:tab/>
-      </w:r>
-      <w:r>
-        <w:rPr>
-          <w:rStyle w:val="SourceText"/>
-          <w:rFonts w:ascii="Times New Roman" w:hAnsi="Times New Roman"/>
-          <w:color w:val="280099"/>
-          <w:shd w:val="clear" w:color="auto" w:fill="FFFFFF"/>
-        </w:rPr>
-        <w:tab/>
-      </w:r>
-      <w:r>
-        <w:rPr>
-          <w:rStyle w:val="SourceText"/>
-          <w:rFonts w:ascii="Times New Roman" w:hAnsi="Times New Roman"/>
-          <w:color w:val="280099"/>
-          <w:shd w:val="clear" w:color="auto" w:fill="FFFFFF"/>
+          <w:lang w:val="ru-RU"/>
         </w:rPr>
         <w:tab/>
       </w:r>
@@ -9705,6 +9733,116 @@
         <w:spacing w:after="0"/>
         <w:rPr>
           <w:highlight w:val="green"/>
+          <w:lang w:val="ru-RU"/>
+        </w:rPr>
+      </w:pPr>
+      <w:r>
+        <w:rPr>
+          <w:highlight w:val="green"/>
+          <w:lang w:val="ru-RU"/>
+        </w:rPr>
+        <w:t>на странице три проекта с наибольшим рейтингом по годовому соревнованию +</w:t>
+      </w:r>
+    </w:p>
+    <w:p>
+      <w:pPr>
+        <w:spacing w:after="0"/>
+        <w:rPr>
+          <w:highlight w:val="green"/>
+          <w:lang w:val="ru-RU"/>
+        </w:rPr>
+      </w:pPr>
+      <w:r>
+        <w:rPr>
+          <w:highlight w:val="green"/>
+          <w:lang w:val="ru-RU"/>
+        </w:rPr>
+        <w:t xml:space="preserve">три проекта с наибольшим рейтингом по месячному соревнованию (два </w:t>
+      </w:r>
+      <w:proofErr w:type="spellStart"/>
+      <w:r>
+        <w:rPr>
+          <w:highlight w:val="green"/>
+          <w:lang w:val="ru-RU"/>
+        </w:rPr>
+        <w:t>таба</w:t>
+      </w:r>
+      <w:proofErr w:type="spellEnd"/>
+      <w:r>
+        <w:rPr>
+          <w:highlight w:val="green"/>
+          <w:lang w:val="ru-RU"/>
+        </w:rPr>
+        <w:t xml:space="preserve"> на странице?) +</w:t>
+      </w:r>
+    </w:p>
+    <w:p>
+      <w:pPr>
+        <w:spacing w:after="0"/>
+        <w:rPr>
+          <w:highlight w:val="green"/>
+          <w:lang w:val="ru-RU"/>
+        </w:rPr>
+      </w:pPr>
+      <w:r>
+        <w:rPr>
+          <w:highlight w:val="green"/>
+          <w:lang w:val="ru-RU"/>
+        </w:rPr>
+        <w:t xml:space="preserve">в </w:t>
+      </w:r>
+      <w:proofErr w:type="spellStart"/>
+      <w:r>
+        <w:rPr>
+          <w:highlight w:val="green"/>
+          <w:lang w:val="ru-RU"/>
+        </w:rPr>
+        <w:t>рендомайзе</w:t>
+      </w:r>
+      <w:proofErr w:type="spellEnd"/>
+      <w:r>
+        <w:rPr>
+          <w:highlight w:val="green"/>
+          <w:lang w:val="ru-RU"/>
+        </w:rPr>
+        <w:t xml:space="preserve"> 12 последних опубликованных фоток по разным проектам</w:t>
+      </w:r>
+    </w:p>
+    <w:p>
+      <w:pPr>
+        <w:spacing w:after="0"/>
+        <w:rPr>
+          <w:highlight w:val="green"/>
+          <w:lang w:val="ru-RU"/>
+        </w:rPr>
+      </w:pPr>
+      <w:r>
+        <w:rPr>
+          <w:highlight w:val="green"/>
+          <w:lang w:val="ru-RU"/>
+        </w:rPr>
+        <w:t>ответ от сервера:</w:t>
+      </w:r>
+    </w:p>
+    <w:p>
+      <w:pPr>
+        <w:spacing w:after="0"/>
+        <w:rPr>
+          <w:highlight w:val="green"/>
+        </w:rPr>
+      </w:pPr>
+      <w:r>
+        <w:rPr>
+          <w:highlight w:val="green"/>
+        </w:rPr>
+        <w:t>{</w:t>
+      </w:r>
+    </w:p>
+    <w:p>
+      <w:pPr>
+        <w:spacing w:after="0"/>
+        <w:rPr>
+          <w:highlight w:val="green"/>
         </w:rPr>
       </w:pPr>
       <w:proofErr w:type="spellStart"/>
@@ -9713,7 +9851,7 @@
         <w:rPr>
           <w:highlight w:val="green"/>
         </w:rPr>
-        <w:t>на</w:t>
+        <w:t>yearprojects</w:t>
       </w:r>
       <w:proofErr w:type="spellEnd"/>
       <w:proofErr w:type="gramEnd"/>
@@ -9721,119 +9859,702 @@
         <w:rPr>
           <w:highlight w:val="green"/>
         </w:rPr>
-        <w:t xml:space="preserve"> </w:t>
-      </w:r>
-      <w:proofErr w:type="spellStart"/>
-      <w:r>
-        <w:rPr>
-          <w:highlight w:val="green"/>
-        </w:rPr>
-        <w:t>странице</w:t>
-      </w:r>
-      <w:proofErr w:type="spellEnd"/>
-      <w:r>
-        <w:rPr>
-          <w:highlight w:val="green"/>
-        </w:rPr>
-        <w:t xml:space="preserve"> </w:t>
-      </w:r>
-      <w:proofErr w:type="spellStart"/>
-      <w:r>
-        <w:rPr>
-          <w:highlight w:val="green"/>
-        </w:rPr>
-        <w:t>три</w:t>
-      </w:r>
-      <w:proofErr w:type="spellEnd"/>
-      <w:r>
-        <w:rPr>
-          <w:highlight w:val="green"/>
-        </w:rPr>
-        <w:t xml:space="preserve"> </w:t>
-      </w:r>
-      <w:proofErr w:type="spellStart"/>
-      <w:r>
-        <w:rPr>
-          <w:highlight w:val="green"/>
+        <w:t>:[</w:t>
+      </w:r>
+      <w:r>
+        <w:rPr>
+          <w:highlight w:val="green"/>
+        </w:rPr>
+        <w:tab/>
+      </w:r>
+      <w:r>
+        <w:rPr>
+          <w:highlight w:val="green"/>
+        </w:rPr>
+        <w:tab/>
+      </w:r>
+      <w:r>
+        <w:rPr>
+          <w:highlight w:val="green"/>
+        </w:rPr>
+        <w:t>{</w:t>
+      </w:r>
+    </w:p>
+    <w:p>
+      <w:pPr>
+        <w:spacing w:after="0"/>
+        <w:rPr>
+          <w:highlight w:val="green"/>
+        </w:rPr>
+      </w:pPr>
+      <w:r>
+        <w:rPr>
+          <w:highlight w:val="green"/>
+        </w:rPr>
+        <w:tab/>
+      </w:r>
+      <w:r>
+        <w:rPr>
+          <w:highlight w:val="green"/>
+        </w:rPr>
+        <w:tab/>
+      </w:r>
+      <w:r>
+        <w:rPr>
+          <w:highlight w:val="green"/>
+        </w:rPr>
+        <w:tab/>
+      </w:r>
+      <w:r>
+        <w:rPr>
+          <w:highlight w:val="green"/>
+        </w:rPr>
+        <w:tab/>
+        <w:t>“</w:t>
+      </w:r>
+      <w:proofErr w:type="gramStart"/>
+      <w:r>
+        <w:rPr>
+          <w:highlight w:val="green"/>
+        </w:rPr>
+        <w:t>name</w:t>
+      </w:r>
+      <w:proofErr w:type="gramEnd"/>
+      <w:r>
+        <w:rPr>
+          <w:highlight w:val="green"/>
+        </w:rPr>
+        <w:t>” : “***”,</w:t>
+      </w:r>
+    </w:p>
+    <w:p>
+      <w:pPr>
+        <w:spacing w:after="0"/>
+        <w:rPr>
+          <w:highlight w:val="green"/>
+        </w:rPr>
+      </w:pPr>
+      <w:r>
+        <w:rPr>
+          <w:highlight w:val="green"/>
+        </w:rPr>
+        <w:tab/>
+      </w:r>
+      <w:r>
+        <w:rPr>
+          <w:highlight w:val="green"/>
+        </w:rPr>
+        <w:tab/>
+      </w:r>
+      <w:r>
+        <w:rPr>
+          <w:highlight w:val="green"/>
+        </w:rPr>
+        <w:tab/>
+      </w:r>
+      <w:r>
+        <w:rPr>
+          <w:highlight w:val="green"/>
+        </w:rPr>
+        <w:tab/>
+        <w:t>“</w:t>
+      </w:r>
+      <w:proofErr w:type="spellStart"/>
+      <w:proofErr w:type="gramStart"/>
+      <w:r>
+        <w:rPr>
+          <w:highlight w:val="green"/>
+        </w:rPr>
+        <w:t>creationdate</w:t>
+      </w:r>
+      <w:proofErr w:type="spellEnd"/>
+      <w:proofErr w:type="gramEnd"/>
+      <w:r>
+        <w:rPr>
+          <w:highlight w:val="green"/>
+        </w:rPr>
+        <w:t>”: “***”,</w:t>
+      </w:r>
+    </w:p>
+    <w:p>
+      <w:pPr>
+        <w:spacing w:after="0"/>
+        <w:rPr>
+          <w:highlight w:val="green"/>
+        </w:rPr>
+      </w:pPr>
+      <w:r>
+        <w:rPr>
+          <w:highlight w:val="green"/>
+        </w:rPr>
+        <w:tab/>
+      </w:r>
+      <w:r>
+        <w:rPr>
+          <w:highlight w:val="green"/>
+        </w:rPr>
+        <w:tab/>
+      </w:r>
+      <w:r>
+        <w:rPr>
+          <w:highlight w:val="green"/>
+        </w:rPr>
+        <w:tab/>
+      </w:r>
+      <w:r>
+        <w:rPr>
+          <w:highlight w:val="green"/>
+        </w:rPr>
+        <w:tab/>
+      </w:r>
+      <w:r>
+        <w:rPr>
+          <w:highlight w:val="green"/>
+        </w:rPr>
+        <w:t>“</w:t>
+      </w:r>
+      <w:proofErr w:type="gramStart"/>
+      <w:r>
+        <w:rPr>
+          <w:highlight w:val="green"/>
+        </w:rPr>
+        <w:t>rating</w:t>
+      </w:r>
+      <w:proofErr w:type="gramEnd"/>
+      <w:r>
+        <w:rPr>
+          <w:highlight w:val="green"/>
+        </w:rPr>
+        <w:t>” : 23,</w:t>
+      </w:r>
+    </w:p>
+    <w:p>
+      <w:pPr>
+        <w:spacing w:after="0"/>
+        <w:rPr>
+          <w:highlight w:val="green"/>
+        </w:rPr>
+      </w:pPr>
+      <w:r>
+        <w:rPr>
+          <w:highlight w:val="green"/>
+        </w:rPr>
+        <w:tab/>
+      </w:r>
+      <w:r>
+        <w:rPr>
+          <w:highlight w:val="green"/>
+        </w:rPr>
+        <w:tab/>
+      </w:r>
+      <w:r>
+        <w:rPr>
+          <w:highlight w:val="green"/>
+        </w:rPr>
+        <w:tab/>
+      </w:r>
+      <w:r>
+        <w:rPr>
+          <w:highlight w:val="green"/>
+        </w:rPr>
+        <w:tab/>
+        <w:t>“</w:t>
+      </w:r>
+      <w:proofErr w:type="gramStart"/>
+      <w:r>
+        <w:rPr>
+          <w:highlight w:val="green"/>
+        </w:rPr>
+        <w:t>votesquantity</w:t>
+      </w:r>
+      <w:proofErr w:type="gramEnd"/>
+      <w:r>
+        <w:rPr>
+          <w:highlight w:val="green"/>
+        </w:rPr>
+        <w:t>”:432,</w:t>
+      </w:r>
+    </w:p>
+    <w:p>
+      <w:pPr>
+        <w:spacing w:after="0"/>
+        <w:rPr>
+          <w:highlight w:val="green"/>
+        </w:rPr>
+      </w:pPr>
+      <w:r>
+        <w:rPr>
+          <w:highlight w:val="green"/>
+        </w:rPr>
+        <w:tab/>
+      </w:r>
+      <w:r>
+        <w:rPr>
+          <w:highlight w:val="green"/>
+        </w:rPr>
+        <w:tab/>
+      </w:r>
+      <w:r>
+        <w:rPr>
+          <w:highlight w:val="green"/>
+        </w:rPr>
+        <w:tab/>
+      </w:r>
+      <w:r>
+        <w:rPr>
+          <w:highlight w:val="green"/>
+        </w:rPr>
+        <w:tab/>
+      </w:r>
+      <w:proofErr w:type="spellStart"/>
+      <w:proofErr w:type="gramStart"/>
+      <w:r>
+        <w:rPr>
+          <w:highlight w:val="green"/>
+        </w:rPr>
+        <w:t>lastphoto</w:t>
+      </w:r>
+      <w:proofErr w:type="spellEnd"/>
+      <w:r>
+        <w:rPr>
+          <w:highlight w:val="green"/>
+        </w:rPr>
+        <w:t>:</w:t>
+      </w:r>
+      <w:proofErr w:type="gramEnd"/>
+      <w:r>
+        <w:rPr>
+          <w:highlight w:val="green"/>
+        </w:rPr>
+        <w:t>{“id”:11;</w:t>
+      </w:r>
+    </w:p>
+    <w:p>
+      <w:pPr>
+        <w:spacing w:after="0"/>
+        <w:rPr>
+          <w:highlight w:val="green"/>
+        </w:rPr>
+      </w:pPr>
+      <w:r>
+        <w:rPr>
+          <w:highlight w:val="green"/>
+        </w:rPr>
+        <w:tab/>
+      </w:r>
+      <w:r>
+        <w:rPr>
+          <w:highlight w:val="green"/>
+        </w:rPr>
+        <w:tab/>
+      </w:r>
+      <w:r>
+        <w:rPr>
+          <w:highlight w:val="green"/>
+        </w:rPr>
+        <w:tab/>
+      </w:r>
+      <w:r>
+        <w:rPr>
+          <w:highlight w:val="green"/>
+        </w:rPr>
+        <w:tab/>
+      </w:r>
+      <w:r>
+        <w:rPr>
+          <w:highlight w:val="green"/>
+        </w:rPr>
+        <w:tab/>
+        <w:t>“path”:”***”,</w:t>
+      </w:r>
+    </w:p>
+    <w:p>
+      <w:pPr>
+        <w:spacing w:after="0"/>
+        <w:rPr>
+          <w:highlight w:val="green"/>
+        </w:rPr>
+      </w:pPr>
+      <w:r>
+        <w:rPr>
+          <w:highlight w:val="green"/>
+        </w:rPr>
+        <w:tab/>
+      </w:r>
+      <w:r>
+        <w:rPr>
+          <w:highlight w:val="green"/>
+        </w:rPr>
+        <w:tab/>
+      </w:r>
+      <w:r>
+        <w:rPr>
+          <w:highlight w:val="green"/>
+        </w:rPr>
+        <w:tab/>
+      </w:r>
+      <w:r>
+        <w:rPr>
+          <w:highlight w:val="green"/>
+        </w:rPr>
+        <w:tab/>
+      </w:r>
+      <w:r>
+        <w:rPr>
+          <w:highlight w:val="green"/>
+        </w:rPr>
+        <w:tab/>
+        <w:t>“description”:”***”</w:t>
+      </w:r>
+    </w:p>
+    <w:p>
+      <w:pPr>
+        <w:spacing w:after="0"/>
+        <w:rPr>
+          <w:highlight w:val="green"/>
+        </w:rPr>
+      </w:pPr>
+      <w:r>
+        <w:rPr>
+          <w:highlight w:val="green"/>
+        </w:rPr>
+        <w:tab/>
+      </w:r>
+      <w:r>
+        <w:rPr>
+          <w:highlight w:val="green"/>
+        </w:rPr>
+        <w:tab/>
+      </w:r>
+      <w:r>
+        <w:rPr>
+          <w:highlight w:val="green"/>
+        </w:rPr>
+        <w:tab/>
+      </w:r>
+      <w:r>
+        <w:rPr>
+          <w:highlight w:val="green"/>
+        </w:rPr>
+        <w:tab/>
+        <w:t>},</w:t>
+      </w:r>
+    </w:p>
+    <w:p>
+      <w:pPr>
+        <w:spacing w:after="0"/>
+        <w:rPr>
+          <w:highlight w:val="green"/>
+        </w:rPr>
+      </w:pPr>
+      <w:r>
+        <w:rPr>
+          <w:highlight w:val="green"/>
+        </w:rPr>
+        <w:tab/>
+      </w:r>
+      <w:r>
+        <w:rPr>
+          <w:highlight w:val="green"/>
+        </w:rPr>
+        <w:tab/>
+      </w:r>
+      <w:r>
+        <w:rPr>
+          <w:highlight w:val="green"/>
+        </w:rPr>
+        <w:tab/>
+      </w:r>
+      <w:r>
+        <w:rPr>
+          <w:highlight w:val="green"/>
+        </w:rPr>
+        <w:tab/>
+        <w:t>“</w:t>
+      </w:r>
+      <w:proofErr w:type="gramStart"/>
+      <w:r>
+        <w:rPr>
+          <w:highlight w:val="green"/>
+        </w:rPr>
+        <w:t>user</w:t>
+      </w:r>
+      <w:proofErr w:type="gramEnd"/>
+      <w:r>
+        <w:rPr>
+          <w:highlight w:val="green"/>
+        </w:rPr>
+        <w:t>”:{ “</w:t>
+      </w:r>
+      <w:r>
+        <w:rPr>
+          <w:highlight w:val="green"/>
+        </w:rPr>
+        <w:t>id”:3,</w:t>
+      </w:r>
+    </w:p>
+    <w:p>
+      <w:pPr>
+        <w:spacing w:after="0"/>
+        <w:rPr>
+          <w:highlight w:val="green"/>
+        </w:rPr>
+      </w:pPr>
+      <w:r>
+        <w:rPr>
+          <w:highlight w:val="green"/>
+        </w:rPr>
+        <w:tab/>
+      </w:r>
+      <w:r>
+        <w:rPr>
+          <w:highlight w:val="green"/>
+        </w:rPr>
+        <w:tab/>
+      </w:r>
+      <w:r>
+        <w:rPr>
+          <w:highlight w:val="green"/>
+        </w:rPr>
+        <w:tab/>
+      </w:r>
+      <w:r>
+        <w:rPr>
+          <w:highlight w:val="green"/>
+        </w:rPr>
+        <w:tab/>
+      </w:r>
+      <w:r>
+        <w:rPr>
+          <w:highlight w:val="green"/>
+        </w:rPr>
+        <w:tab/>
+        <w:t>“login”:”***”,</w:t>
+      </w:r>
+    </w:p>
+    <w:p>
+      <w:pPr>
+        <w:spacing w:after="0"/>
+        <w:rPr>
+          <w:highlight w:val="green"/>
+        </w:rPr>
+      </w:pPr>
+      <w:r>
+        <w:rPr>
+          <w:highlight w:val="green"/>
+        </w:rPr>
+        <w:tab/>
+      </w:r>
+      <w:r>
+        <w:rPr>
+          <w:highlight w:val="green"/>
+        </w:rPr>
+        <w:tab/>
+      </w:r>
+      <w:r>
+        <w:rPr>
+          <w:highlight w:val="green"/>
+        </w:rPr>
+        <w:tab/>
+      </w:r>
+      <w:r>
+        <w:rPr>
+          <w:highlight w:val="green"/>
+        </w:rPr>
+        <w:tab/>
+      </w:r>
+      <w:r>
+        <w:rPr>
+          <w:highlight w:val="green"/>
+        </w:rPr>
+        <w:tab/>
+        <w:t>“</w:t>
+      </w:r>
+      <w:proofErr w:type="spellStart"/>
+      <w:r>
+        <w:rPr>
+          <w:highlight w:val="green"/>
+        </w:rPr>
+        <w:t>avatarpath</w:t>
+      </w:r>
+      <w:proofErr w:type="spellEnd"/>
+      <w:r>
+        <w:rPr>
+          <w:highlight w:val="green"/>
+        </w:rPr>
+        <w:t>”:”***”</w:t>
+      </w:r>
+    </w:p>
+    <w:p>
+      <w:pPr>
+        <w:spacing w:after="0"/>
+        <w:rPr>
+          <w:highlight w:val="green"/>
+        </w:rPr>
+      </w:pPr>
+      <w:r>
+        <w:rPr>
+          <w:highlight w:val="green"/>
+        </w:rPr>
+        <w:tab/>
+      </w:r>
+      <w:r>
+        <w:rPr>
+          <w:highlight w:val="green"/>
+        </w:rPr>
+        <w:tab/>
+      </w:r>
+      <w:r>
+        <w:rPr>
+          <w:highlight w:val="green"/>
+        </w:rPr>
+        <w:tab/>
+      </w:r>
+      <w:r>
+        <w:rPr>
+          <w:highlight w:val="green"/>
+        </w:rPr>
+        <w:tab/>
+        <w:t>},</w:t>
+      </w:r>
+    </w:p>
+    <w:p>
+      <w:pPr>
+        <w:spacing w:after="0"/>
+        <w:rPr>
+          <w:highlight w:val="green"/>
+        </w:rPr>
+      </w:pPr>
+      <w:r>
+        <w:rPr>
+          <w:highlight w:val="green"/>
+        </w:rPr>
+        <w:tab/>
+      </w:r>
+      <w:r>
+        <w:rPr>
+          <w:highlight w:val="green"/>
+        </w:rPr>
+        <w:tab/>
+      </w:r>
+      <w:r>
+        <w:rPr>
+          <w:highlight w:val="green"/>
+        </w:rPr>
+        <w:tab/>
+      </w:r>
+      <w:r>
+        <w:rPr>
+          <w:highlight w:val="green"/>
+        </w:rPr>
+        <w:tab/>
+        <w:t>“</w:t>
+      </w:r>
+      <w:proofErr w:type="gramStart"/>
+      <w:r>
+        <w:rPr>
+          <w:highlight w:val="green"/>
+        </w:rPr>
+        <w:t>commentquantity</w:t>
+      </w:r>
+      <w:proofErr w:type="gramEnd"/>
+      <w:r>
+        <w:rPr>
+          <w:highlight w:val="green"/>
+        </w:rPr>
+        <w:t xml:space="preserve">”:34, </w:t>
+      </w:r>
+    </w:p>
+    <w:p>
+      <w:pPr>
+        <w:spacing w:after="0"/>
+        <w:rPr>
+          <w:highlight w:val="green"/>
+        </w:rPr>
+      </w:pPr>
+      <w:r>
+        <w:rPr>
+          <w:highlight w:val="green"/>
+        </w:rPr>
+        <w:tab/>
+      </w:r>
+      <w:r>
+        <w:rPr>
+          <w:highlight w:val="green"/>
+        </w:rPr>
+        <w:tab/>
+      </w:r>
+      <w:r>
+        <w:rPr>
+          <w:highlight w:val="green"/>
+        </w:rPr>
+        <w:tab/>
+      </w:r>
+      <w:r>
+        <w:rPr>
+          <w:highlight w:val="green"/>
+        </w:rPr>
+        <w:tab/>
+      </w:r>
+      <w:r>
+        <w:rPr>
+          <w:highlight w:val="green"/>
+        </w:rPr>
+        <w:t>},</w:t>
+      </w:r>
+    </w:p>
+    <w:p>
+      <w:pPr>
+        <w:spacing w:after="0"/>
+        <w:rPr>
+          <w:highlight w:val="green"/>
+        </w:rPr>
+      </w:pPr>
+      <w:r>
+        <w:rPr>
+          <w:highlight w:val="green"/>
+        </w:rPr>
+        <w:tab/>
+      </w:r>
+      <w:r>
+        <w:rPr>
+          <w:highlight w:val="green"/>
+        </w:rPr>
+        <w:tab/>
+      </w:r>
+      <w:r>
+        <w:rPr>
+          <w:highlight w:val="green"/>
+        </w:rPr>
+        <w:tab/>
+        <w:t xml:space="preserve">….. 3 </w:t>
+      </w:r>
+      <w:r>
+        <w:rPr>
+          <w:highlight w:val="green"/>
+          <w:lang w:val="ru-RU"/>
         </w:rPr>
         <w:t>проекта</w:t>
       </w:r>
-      <w:proofErr w:type="spellEnd"/>
-      <w:r>
-        <w:rPr>
-          <w:highlight w:val="green"/>
-        </w:rPr>
-        <w:t xml:space="preserve"> с </w:t>
-      </w:r>
-      <w:proofErr w:type="spellStart"/>
-      <w:r>
-        <w:rPr>
-          <w:highlight w:val="green"/>
-        </w:rPr>
-        <w:t>наибольшим</w:t>
-      </w:r>
-      <w:proofErr w:type="spellEnd"/>
-      <w:r>
-        <w:rPr>
-          <w:highlight w:val="green"/>
-        </w:rPr>
-        <w:t xml:space="preserve"> </w:t>
-      </w:r>
-      <w:proofErr w:type="spellStart"/>
-      <w:r>
-        <w:rPr>
-          <w:highlight w:val="green"/>
-        </w:rPr>
-        <w:t>рейтингом</w:t>
-      </w:r>
-      <w:proofErr w:type="spellEnd"/>
-      <w:r>
-        <w:rPr>
-          <w:highlight w:val="green"/>
-        </w:rPr>
-        <w:t xml:space="preserve"> </w:t>
-      </w:r>
-      <w:proofErr w:type="spellStart"/>
-      <w:r>
-        <w:rPr>
-          <w:highlight w:val="green"/>
-        </w:rPr>
-        <w:t>по</w:t>
-      </w:r>
-      <w:proofErr w:type="spellEnd"/>
-      <w:r>
-        <w:rPr>
-          <w:highlight w:val="green"/>
-        </w:rPr>
-        <w:t xml:space="preserve"> </w:t>
-      </w:r>
-      <w:proofErr w:type="spellStart"/>
-      <w:r>
-        <w:rPr>
-          <w:highlight w:val="green"/>
-        </w:rPr>
-        <w:t>годовому</w:t>
-      </w:r>
-      <w:proofErr w:type="spellEnd"/>
-      <w:r>
-        <w:rPr>
-          <w:highlight w:val="green"/>
-        </w:rPr>
-        <w:t xml:space="preserve"> </w:t>
-      </w:r>
-      <w:proofErr w:type="spellStart"/>
-      <w:r>
-        <w:rPr>
-          <w:highlight w:val="green"/>
-        </w:rPr>
-        <w:t>соревнованию</w:t>
-      </w:r>
-      <w:proofErr w:type="spellEnd"/>
-      <w:r>
-        <w:rPr>
-          <w:highlight w:val="green"/>
-        </w:rPr>
-        <w:t xml:space="preserve"> +</w:t>
+      <w:r>
+        <w:rPr>
+          <w:highlight w:val="green"/>
+        </w:rPr>
+        <w:t>…..</w:t>
+      </w:r>
+    </w:p>
+    <w:p>
+      <w:pPr>
+        <w:spacing w:after="0"/>
+        <w:rPr>
+          <w:highlight w:val="green"/>
+        </w:rPr>
+      </w:pPr>
+      <w:r>
+        <w:rPr>
+          <w:highlight w:val="green"/>
+        </w:rPr>
+        <w:t>],</w:t>
       </w:r>
     </w:p>
     <w:p>
@@ -9849,7 +10570,7 @@
         <w:rPr>
           <w:highlight w:val="green"/>
         </w:rPr>
-        <w:t>три</w:t>
+        <w:t>monthprojects</w:t>
       </w:r>
       <w:proofErr w:type="spellEnd"/>
       <w:proofErr w:type="gramEnd"/>
@@ -9857,277 +10578,102 @@
         <w:rPr>
           <w:highlight w:val="green"/>
         </w:rPr>
-        <w:t xml:space="preserve"> </w:t>
-      </w:r>
-      <w:proofErr w:type="spellStart"/>
-      <w:r>
-        <w:rPr>
-          <w:highlight w:val="green"/>
-        </w:rPr>
-        <w:t>проекта</w:t>
-      </w:r>
-      <w:proofErr w:type="spellEnd"/>
-      <w:r>
-        <w:rPr>
-          <w:highlight w:val="green"/>
-        </w:rPr>
-        <w:t xml:space="preserve"> с </w:t>
-      </w:r>
-      <w:proofErr w:type="spellStart"/>
-      <w:r>
-        <w:rPr>
-          <w:highlight w:val="green"/>
-        </w:rPr>
-        <w:t>наибольшим</w:t>
-      </w:r>
-      <w:proofErr w:type="spellEnd"/>
-      <w:r>
-        <w:rPr>
-          <w:highlight w:val="green"/>
-        </w:rPr>
-        <w:t xml:space="preserve"> </w:t>
-      </w:r>
-      <w:proofErr w:type="spellStart"/>
-      <w:r>
-        <w:rPr>
-          <w:highlight w:val="green"/>
-        </w:rPr>
-        <w:t>рейтингом</w:t>
-      </w:r>
-      <w:proofErr w:type="spellEnd"/>
-      <w:r>
-        <w:rPr>
-          <w:highlight w:val="green"/>
-        </w:rPr>
-        <w:t xml:space="preserve"> </w:t>
-      </w:r>
-      <w:proofErr w:type="spellStart"/>
-      <w:r>
-        <w:rPr>
-          <w:highlight w:val="green"/>
-        </w:rPr>
-        <w:t>по</w:t>
-      </w:r>
-      <w:proofErr w:type="spellEnd"/>
-      <w:r>
-        <w:rPr>
-          <w:highlight w:val="green"/>
-        </w:rPr>
-        <w:t xml:space="preserve"> </w:t>
-      </w:r>
-      <w:proofErr w:type="spellStart"/>
-      <w:r>
-        <w:rPr>
-          <w:highlight w:val="green"/>
-        </w:rPr>
-        <w:t>месячному</w:t>
-      </w:r>
-      <w:proofErr w:type="spellEnd"/>
-      <w:r>
-        <w:rPr>
-          <w:highlight w:val="green"/>
-        </w:rPr>
-        <w:t xml:space="preserve"> </w:t>
-      </w:r>
-      <w:proofErr w:type="spellStart"/>
-      <w:r>
-        <w:rPr>
-          <w:highlight w:val="green"/>
-        </w:rPr>
-        <w:t>соревнованию</w:t>
-      </w:r>
-      <w:proofErr w:type="spellEnd"/>
-      <w:r>
-        <w:rPr>
-          <w:highlight w:val="green"/>
-        </w:rPr>
-        <w:t xml:space="preserve"> (</w:t>
-      </w:r>
-      <w:proofErr w:type="spellStart"/>
-      <w:r>
-        <w:rPr>
-          <w:highlight w:val="green"/>
-        </w:rPr>
-        <w:t>два</w:t>
-      </w:r>
-      <w:proofErr w:type="spellEnd"/>
-      <w:r>
-        <w:rPr>
-          <w:highlight w:val="green"/>
-        </w:rPr>
-        <w:t xml:space="preserve"> </w:t>
-      </w:r>
-      <w:proofErr w:type="spellStart"/>
-      <w:r>
-        <w:rPr>
-          <w:highlight w:val="green"/>
-        </w:rPr>
-        <w:t>таба</w:t>
-      </w:r>
-      <w:proofErr w:type="spellEnd"/>
-      <w:r>
-        <w:rPr>
-          <w:highlight w:val="green"/>
-        </w:rPr>
-        <w:t xml:space="preserve"> </w:t>
-      </w:r>
-      <w:proofErr w:type="spellStart"/>
-      <w:r>
-        <w:rPr>
-          <w:highlight w:val="green"/>
-        </w:rPr>
-        <w:t>на</w:t>
-      </w:r>
-      <w:proofErr w:type="spellEnd"/>
-      <w:r>
-        <w:rPr>
-          <w:highlight w:val="green"/>
-        </w:rPr>
-        <w:t xml:space="preserve"> </w:t>
-      </w:r>
-      <w:proofErr w:type="spellStart"/>
-      <w:r>
-        <w:rPr>
-          <w:highlight w:val="green"/>
-        </w:rPr>
-        <w:t>странице</w:t>
-      </w:r>
-      <w:proofErr w:type="spellEnd"/>
-      <w:r>
-        <w:rPr>
-          <w:highlight w:val="green"/>
-        </w:rPr>
-        <w:t>?) +</w:t>
-      </w:r>
-    </w:p>
-    <w:p>
-      <w:pPr>
-        <w:spacing w:after="0"/>
-        <w:rPr>
-          <w:highlight w:val="green"/>
-        </w:rPr>
-      </w:pPr>
+        <w:t>:[</w:t>
+      </w:r>
+      <w:r>
+        <w:rPr>
+          <w:highlight w:val="green"/>
+        </w:rPr>
+        <w:tab/>
+        <w:t>{</w:t>
+      </w:r>
+    </w:p>
+    <w:p>
+      <w:pPr>
+        <w:spacing w:after="0"/>
+        <w:rPr>
+          <w:highlight w:val="green"/>
+        </w:rPr>
+      </w:pPr>
+      <w:r>
+        <w:rPr>
+          <w:highlight w:val="green"/>
+        </w:rPr>
+        <w:tab/>
+      </w:r>
+      <w:r>
+        <w:rPr>
+          <w:highlight w:val="green"/>
+        </w:rPr>
+        <w:tab/>
+      </w:r>
+      <w:r>
+        <w:rPr>
+          <w:highlight w:val="green"/>
+        </w:rPr>
+        <w:tab/>
+      </w:r>
+      <w:r>
+        <w:rPr>
+          <w:highlight w:val="green"/>
+        </w:rPr>
+        <w:tab/>
+        <w:t>“</w:t>
+      </w:r>
       <w:proofErr w:type="gramStart"/>
       <w:r>
         <w:rPr>
           <w:highlight w:val="green"/>
         </w:rPr>
-        <w:t>в</w:t>
+        <w:t>name</w:t>
       </w:r>
       <w:proofErr w:type="gramEnd"/>
       <w:r>
         <w:rPr>
           <w:highlight w:val="green"/>
         </w:rPr>
-        <w:t xml:space="preserve"> </w:t>
-      </w:r>
-      <w:proofErr w:type="spellStart"/>
-      <w:r>
-        <w:rPr>
-          <w:highlight w:val="green"/>
-        </w:rPr>
-        <w:t>рендомайзе</w:t>
-      </w:r>
-      <w:proofErr w:type="spellEnd"/>
-      <w:r>
-        <w:rPr>
-          <w:highlight w:val="green"/>
-        </w:rPr>
-        <w:t xml:space="preserve"> 12 </w:t>
-      </w:r>
-      <w:proofErr w:type="spellStart"/>
-      <w:r>
-        <w:rPr>
-          <w:highlight w:val="green"/>
-        </w:rPr>
-        <w:t>последних</w:t>
-      </w:r>
-      <w:proofErr w:type="spellEnd"/>
-      <w:r>
-        <w:rPr>
-          <w:highlight w:val="green"/>
-        </w:rPr>
-        <w:t xml:space="preserve"> </w:t>
-      </w:r>
-      <w:proofErr w:type="spellStart"/>
-      <w:r>
-        <w:rPr>
-          <w:highlight w:val="green"/>
-        </w:rPr>
-        <w:t>опубликованных</w:t>
-      </w:r>
-      <w:proofErr w:type="spellEnd"/>
-      <w:r>
-        <w:rPr>
-          <w:highlight w:val="green"/>
-        </w:rPr>
-        <w:t xml:space="preserve"> </w:t>
-      </w:r>
-      <w:proofErr w:type="spellStart"/>
-      <w:r>
-        <w:rPr>
-          <w:highlight w:val="green"/>
-        </w:rPr>
-        <w:t>фоток</w:t>
-      </w:r>
-      <w:proofErr w:type="spellEnd"/>
-      <w:r>
-        <w:rPr>
-          <w:highlight w:val="green"/>
-        </w:rPr>
-        <w:t xml:space="preserve"> </w:t>
-      </w:r>
-      <w:proofErr w:type="spellStart"/>
-      <w:r>
-        <w:rPr>
-          <w:highlight w:val="green"/>
-        </w:rPr>
-        <w:t>по</w:t>
-      </w:r>
-      <w:proofErr w:type="spellEnd"/>
-      <w:r>
-        <w:rPr>
-          <w:highlight w:val="green"/>
-        </w:rPr>
-        <w:t xml:space="preserve"> </w:t>
-      </w:r>
-      <w:proofErr w:type="spellStart"/>
-      <w:r>
-        <w:rPr>
-          <w:highlight w:val="green"/>
-        </w:rPr>
-        <w:t>разным</w:t>
-      </w:r>
-      <w:proofErr w:type="spellEnd"/>
-      <w:r>
-        <w:rPr>
-          <w:highlight w:val="green"/>
-        </w:rPr>
-        <w:t xml:space="preserve"> </w:t>
-      </w:r>
-      <w:proofErr w:type="spellStart"/>
-      <w:r>
-        <w:rPr>
-          <w:highlight w:val="green"/>
-        </w:rPr>
-        <w:t>проектам</w:t>
-      </w:r>
-      <w:proofErr w:type="spellEnd"/>
-    </w:p>
-    <w:p>
-      <w:pPr>
-        <w:spacing w:after="0"/>
-        <w:rPr>
-          <w:highlight w:val="green"/>
-        </w:rPr>
-      </w:pPr>
+        <w:t>” : “***”,</w:t>
+      </w:r>
+    </w:p>
+    <w:p>
+      <w:pPr>
+        <w:spacing w:after="0"/>
+        <w:rPr>
+          <w:highlight w:val="green"/>
+        </w:rPr>
+      </w:pPr>
+      <w:r>
+        <w:rPr>
+          <w:highlight w:val="green"/>
+        </w:rPr>
+        <w:tab/>
+      </w:r>
+      <w:r>
+        <w:rPr>
+          <w:highlight w:val="green"/>
+        </w:rPr>
+        <w:tab/>
+      </w:r>
+      <w:r>
+        <w:rPr>
+          <w:highlight w:val="green"/>
+        </w:rPr>
+        <w:tab/>
+      </w:r>
+      <w:r>
+        <w:rPr>
+          <w:highlight w:val="green"/>
+        </w:rPr>
+        <w:tab/>
+        <w:t>“</w:t>
+      </w:r>
       <w:proofErr w:type="spellStart"/>
       <w:proofErr w:type="gramStart"/>
       <w:r>
         <w:rPr>
           <w:highlight w:val="green"/>
         </w:rPr>
-        <w:t>ответ</w:t>
+        <w:t>creationdate</w:t>
       </w:r>
       <w:proofErr w:type="spellEnd"/>
       <w:proofErr w:type="gramEnd"/>
@@ -10135,28 +10681,146 @@
         <w:rPr>
           <w:highlight w:val="green"/>
         </w:rPr>
-        <w:t xml:space="preserve"> </w:t>
-      </w:r>
-      <w:proofErr w:type="spellStart"/>
-      <w:r>
-        <w:rPr>
-          <w:highlight w:val="green"/>
-        </w:rPr>
-        <w:t>от</w:t>
-      </w:r>
-      <w:proofErr w:type="spellEnd"/>
-      <w:r>
-        <w:rPr>
-          <w:highlight w:val="green"/>
-        </w:rPr>
-        <w:t xml:space="preserve"> </w:t>
-      </w:r>
-      <w:proofErr w:type="spellStart"/>
-      <w:r>
-        <w:rPr>
-          <w:highlight w:val="green"/>
-        </w:rPr>
-        <w:t>сервера</w:t>
+        <w:t>”: “***”,</w:t>
+      </w:r>
+    </w:p>
+    <w:p>
+      <w:pPr>
+        <w:spacing w:after="0"/>
+        <w:rPr>
+          <w:highlight w:val="green"/>
+        </w:rPr>
+      </w:pPr>
+      <w:r>
+        <w:rPr>
+          <w:highlight w:val="green"/>
+        </w:rPr>
+        <w:tab/>
+      </w:r>
+      <w:r>
+        <w:rPr>
+          <w:highlight w:val="green"/>
+        </w:rPr>
+        <w:tab/>
+      </w:r>
+      <w:r>
+        <w:rPr>
+          <w:highlight w:val="green"/>
+        </w:rPr>
+        <w:tab/>
+      </w:r>
+      <w:r>
+        <w:rPr>
+          <w:highlight w:val="green"/>
+        </w:rPr>
+        <w:tab/>
+      </w:r>
+      <w:r>
+        <w:rPr>
+          <w:highlight w:val="green"/>
+        </w:rPr>
+        <w:t>“</w:t>
+      </w:r>
+      <w:proofErr w:type="gramStart"/>
+      <w:r>
+        <w:rPr>
+          <w:highlight w:val="green"/>
+        </w:rPr>
+        <w:t>rating</w:t>
+      </w:r>
+      <w:proofErr w:type="gramEnd"/>
+      <w:r>
+        <w:rPr>
+          <w:highlight w:val="green"/>
+        </w:rPr>
+        <w:t>” : 3,</w:t>
+      </w:r>
+    </w:p>
+    <w:p>
+      <w:pPr>
+        <w:spacing w:after="0"/>
+        <w:rPr>
+          <w:highlight w:val="green"/>
+        </w:rPr>
+      </w:pPr>
+      <w:r>
+        <w:rPr>
+          <w:highlight w:val="green"/>
+        </w:rPr>
+        <w:tab/>
+      </w:r>
+      <w:r>
+        <w:rPr>
+          <w:highlight w:val="green"/>
+        </w:rPr>
+        <w:tab/>
+      </w:r>
+      <w:r>
+        <w:rPr>
+          <w:highlight w:val="green"/>
+        </w:rPr>
+        <w:tab/>
+      </w:r>
+      <w:r>
+        <w:rPr>
+          <w:highlight w:val="green"/>
+        </w:rPr>
+        <w:tab/>
+        <w:t>“</w:t>
+      </w:r>
+      <w:proofErr w:type="gramStart"/>
+      <w:r>
+        <w:rPr>
+          <w:highlight w:val="green"/>
+        </w:rPr>
+        <w:t>votesquantity</w:t>
+      </w:r>
+      <w:proofErr w:type="gramEnd"/>
+      <w:r>
+        <w:rPr>
+          <w:highlight w:val="green"/>
+        </w:rPr>
+        <w:t>”:432,</w:t>
+      </w:r>
+    </w:p>
+    <w:p>
+      <w:pPr>
+        <w:spacing w:after="0"/>
+        <w:rPr>
+          <w:highlight w:val="green"/>
+        </w:rPr>
+      </w:pPr>
+      <w:r>
+        <w:rPr>
+          <w:highlight w:val="green"/>
+        </w:rPr>
+        <w:tab/>
+      </w:r>
+      <w:r>
+        <w:rPr>
+          <w:highlight w:val="green"/>
+        </w:rPr>
+        <w:tab/>
+      </w:r>
+      <w:r>
+        <w:rPr>
+          <w:highlight w:val="green"/>
+        </w:rPr>
+        <w:tab/>
+      </w:r>
+      <w:r>
+        <w:rPr>
+          <w:highlight w:val="green"/>
+        </w:rPr>
+        <w:tab/>
+      </w:r>
+      <w:proofErr w:type="spellStart"/>
+      <w:proofErr w:type="gramStart"/>
+      <w:r>
+        <w:rPr>
+          <w:highlight w:val="green"/>
+        </w:rPr>
+        <w:t>lastphoto</w:t>
       </w:r>
       <w:proofErr w:type="spellEnd"/>
       <w:r>
@@ -10165,70 +10829,230 @@
         </w:rPr>
         <w:t>:</w:t>
       </w:r>
-    </w:p>
-    <w:p>
-      <w:pPr>
-        <w:spacing w:after="0"/>
-        <w:rPr>
-          <w:highlight w:val="green"/>
-        </w:rPr>
-      </w:pPr>
-      <w:r>
-        <w:rPr>
-          <w:highlight w:val="green"/>
-        </w:rPr>
-        <w:t>{</w:t>
-      </w:r>
-    </w:p>
-    <w:p>
-      <w:pPr>
-        <w:spacing w:after="0"/>
-        <w:rPr>
-          <w:highlight w:val="green"/>
-        </w:rPr>
-      </w:pPr>
-      <w:proofErr w:type="spellStart"/>
+      <w:proofErr w:type="gramEnd"/>
+      <w:r>
+        <w:rPr>
+          <w:highlight w:val="green"/>
+        </w:rPr>
+        <w:t>{“id”:11;</w:t>
+      </w:r>
+    </w:p>
+    <w:p>
+      <w:pPr>
+        <w:spacing w:after="0"/>
+        <w:rPr>
+          <w:highlight w:val="green"/>
+        </w:rPr>
+      </w:pPr>
+      <w:r>
+        <w:rPr>
+          <w:highlight w:val="green"/>
+        </w:rPr>
+        <w:tab/>
+      </w:r>
+      <w:r>
+        <w:rPr>
+          <w:highlight w:val="green"/>
+        </w:rPr>
+        <w:tab/>
+      </w:r>
+      <w:r>
+        <w:rPr>
+          <w:highlight w:val="green"/>
+        </w:rPr>
+        <w:tab/>
+      </w:r>
+      <w:r>
+        <w:rPr>
+          <w:highlight w:val="green"/>
+        </w:rPr>
+        <w:tab/>
+      </w:r>
+      <w:r>
+        <w:rPr>
+          <w:highlight w:val="green"/>
+        </w:rPr>
+        <w:tab/>
+        <w:t>“path”:”***”,</w:t>
+      </w:r>
+    </w:p>
+    <w:p>
+      <w:pPr>
+        <w:spacing w:after="0"/>
+        <w:rPr>
+          <w:highlight w:val="green"/>
+        </w:rPr>
+      </w:pPr>
+      <w:r>
+        <w:rPr>
+          <w:highlight w:val="green"/>
+        </w:rPr>
+        <w:tab/>
+      </w:r>
+      <w:r>
+        <w:rPr>
+          <w:highlight w:val="green"/>
+        </w:rPr>
+        <w:tab/>
+      </w:r>
+      <w:r>
+        <w:rPr>
+          <w:highlight w:val="green"/>
+        </w:rPr>
+        <w:tab/>
+      </w:r>
+      <w:r>
+        <w:rPr>
+          <w:highlight w:val="green"/>
+        </w:rPr>
+        <w:tab/>
+      </w:r>
+      <w:r>
+        <w:rPr>
+          <w:highlight w:val="green"/>
+        </w:rPr>
+        <w:tab/>
+        <w:t>“description”:”***”</w:t>
+      </w:r>
+    </w:p>
+    <w:p>
+      <w:pPr>
+        <w:spacing w:after="0"/>
+        <w:rPr>
+          <w:highlight w:val="green"/>
+        </w:rPr>
+      </w:pPr>
+      <w:r>
+        <w:rPr>
+          <w:highlight w:val="green"/>
+        </w:rPr>
+        <w:tab/>
+      </w:r>
+      <w:r>
+        <w:rPr>
+          <w:highlight w:val="green"/>
+        </w:rPr>
+        <w:tab/>
+      </w:r>
+      <w:r>
+        <w:rPr>
+          <w:highlight w:val="green"/>
+        </w:rPr>
+        <w:tab/>
+      </w:r>
+      <w:r>
+        <w:rPr>
+          <w:highlight w:val="green"/>
+        </w:rPr>
+        <w:tab/>
+        <w:t>},</w:t>
+      </w:r>
+    </w:p>
+    <w:p>
+      <w:pPr>
+        <w:spacing w:after="0"/>
+        <w:rPr>
+          <w:highlight w:val="green"/>
+        </w:rPr>
+      </w:pPr>
+      <w:r>
+        <w:rPr>
+          <w:highlight w:val="green"/>
+        </w:rPr>
+        <w:tab/>
+      </w:r>
+      <w:r>
+        <w:rPr>
+          <w:highlight w:val="green"/>
+        </w:rPr>
+        <w:tab/>
+      </w:r>
+      <w:r>
+        <w:rPr>
+          <w:highlight w:val="green"/>
+        </w:rPr>
+        <w:tab/>
+      </w:r>
+      <w:r>
+        <w:rPr>
+          <w:highlight w:val="green"/>
+        </w:rPr>
+        <w:tab/>
+        <w:t>“</w:t>
+      </w:r>
       <w:proofErr w:type="gramStart"/>
       <w:r>
         <w:rPr>
           <w:highlight w:val="green"/>
         </w:rPr>
-        <w:t>yearprojects</w:t>
-      </w:r>
-      <w:proofErr w:type="spellEnd"/>
+        <w:t>user</w:t>
+      </w:r>
       <w:proofErr w:type="gramEnd"/>
       <w:r>
         <w:rPr>
           <w:highlight w:val="green"/>
         </w:rPr>
-        <w:t>:[</w:t>
-      </w:r>
-      <w:r>
-        <w:rPr>
-          <w:highlight w:val="green"/>
-        </w:rPr>
-        <w:tab/>
-      </w:r>
-      <w:r>
-        <w:rPr>
-          <w:highlight w:val="green"/>
-        </w:rPr>
-        <w:tab/>
-      </w:r>
-      <w:r>
-        <w:rPr>
-          <w:highlight w:val="green"/>
-        </w:rPr>
-        <w:t>{</w:t>
-      </w:r>
-    </w:p>
-    <w:p>
-      <w:pPr>
-        <w:spacing w:after="0"/>
-        <w:rPr>
-          <w:highlight w:val="green"/>
-        </w:rPr>
-      </w:pPr>
+        <w:t>”:{ “</w:t>
+      </w:r>
+      <w:r>
+        <w:rPr>
+          <w:highlight w:val="green"/>
+        </w:rPr>
+        <w:t>id”:3,</w:t>
+      </w:r>
+    </w:p>
+    <w:p>
+      <w:pPr>
+        <w:spacing w:after="0"/>
+        <w:rPr>
+          <w:highlight w:val="green"/>
+        </w:rPr>
+      </w:pPr>
+      <w:r>
+        <w:rPr>
+          <w:highlight w:val="green"/>
+        </w:rPr>
+        <w:tab/>
+      </w:r>
+      <w:r>
+        <w:rPr>
+          <w:highlight w:val="green"/>
+        </w:rPr>
+        <w:tab/>
+      </w:r>
+      <w:r>
+        <w:rPr>
+          <w:highlight w:val="green"/>
+        </w:rPr>
+        <w:tab/>
+      </w:r>
+      <w:r>
+        <w:rPr>
+          <w:highlight w:val="green"/>
+        </w:rPr>
+        <w:tab/>
+      </w:r>
+      <w:r>
+        <w:rPr>
+          <w:highlight w:val="green"/>
+        </w:rPr>
+        <w:tab/>
+        <w:t>“login”:”***”,</w:t>
+      </w:r>
+    </w:p>
+    <w:p>
+      <w:pPr>
+        <w:spacing w:after="0"/>
+        <w:rPr>
+          <w:highlight w:val="green"/>
+        </w:rPr>
+      </w:pPr>
+      <w:r>
+        <w:rPr>
+          <w:highlight w:val="green"/>
+        </w:rPr>
+        <w:tab/>
+      </w:r>
       <w:r>
         <w:rPr>
           <w:highlight w:val="green"/>
@@ -10254,550 +11078,98 @@
         <w:tab/>
         <w:t>“</w:t>
       </w:r>
+      <w:proofErr w:type="spellStart"/>
+      <w:r>
+        <w:rPr>
+          <w:highlight w:val="green"/>
+        </w:rPr>
+        <w:t>avatarpath</w:t>
+      </w:r>
+      <w:proofErr w:type="spellEnd"/>
+      <w:r>
+        <w:rPr>
+          <w:highlight w:val="green"/>
+        </w:rPr>
+        <w:t>”:”***”</w:t>
+      </w:r>
+    </w:p>
+    <w:p>
+      <w:pPr>
+        <w:spacing w:after="0"/>
+        <w:rPr>
+          <w:highlight w:val="green"/>
+        </w:rPr>
+      </w:pPr>
+      <w:r>
+        <w:rPr>
+          <w:highlight w:val="green"/>
+        </w:rPr>
+        <w:tab/>
+      </w:r>
+      <w:r>
+        <w:rPr>
+          <w:highlight w:val="green"/>
+        </w:rPr>
+        <w:tab/>
+      </w:r>
+      <w:r>
+        <w:rPr>
+          <w:highlight w:val="green"/>
+        </w:rPr>
+        <w:tab/>
+      </w:r>
+      <w:r>
+        <w:rPr>
+          <w:highlight w:val="green"/>
+        </w:rPr>
+        <w:tab/>
+        <w:t>},</w:t>
+      </w:r>
+    </w:p>
+    <w:p>
+      <w:pPr>
+        <w:spacing w:after="0"/>
+        <w:rPr>
+          <w:highlight w:val="green"/>
+        </w:rPr>
+      </w:pPr>
+      <w:r>
+        <w:rPr>
+          <w:highlight w:val="green"/>
+        </w:rPr>
+        <w:tab/>
+      </w:r>
+      <w:r>
+        <w:rPr>
+          <w:highlight w:val="green"/>
+        </w:rPr>
+        <w:tab/>
+      </w:r>
+      <w:r>
+        <w:rPr>
+          <w:highlight w:val="green"/>
+        </w:rPr>
+        <w:tab/>
+      </w:r>
+      <w:r>
+        <w:rPr>
+          <w:highlight w:val="green"/>
+        </w:rPr>
+        <w:tab/>
+        <w:t>“</w:t>
+      </w:r>
       <w:proofErr w:type="gramStart"/>
       <w:r>
         <w:rPr>
           <w:highlight w:val="green"/>
         </w:rPr>
-        <w:t>name</w:t>
+        <w:t>commentquantity</w:t>
       </w:r>
       <w:proofErr w:type="gramEnd"/>
       <w:r>
         <w:rPr>
           <w:highlight w:val="green"/>
         </w:rPr>
-        <w:t>” : “***”,</w:t>
-      </w:r>
-    </w:p>
-    <w:p>
-      <w:pPr>
-        <w:spacing w:after="0"/>
-        <w:rPr>
-          <w:highlight w:val="green"/>
-        </w:rPr>
-      </w:pPr>
-      <w:r>
-        <w:rPr>
-          <w:highlight w:val="green"/>
-        </w:rPr>
-        <w:tab/>
-      </w:r>
-      <w:r>
-        <w:rPr>
-          <w:highlight w:val="green"/>
-        </w:rPr>
-        <w:tab/>
-      </w:r>
-      <w:r>
-        <w:rPr>
-          <w:highlight w:val="green"/>
-        </w:rPr>
-        <w:tab/>
-      </w:r>
-      <w:r>
-        <w:rPr>
-          <w:highlight w:val="green"/>
-        </w:rPr>
-        <w:tab/>
-        <w:t>“</w:t>
-      </w:r>
-      <w:proofErr w:type="spellStart"/>
-      <w:proofErr w:type="gramStart"/>
-      <w:r>
-        <w:rPr>
-          <w:highlight w:val="green"/>
-        </w:rPr>
-        <w:t>creationdate</w:t>
-      </w:r>
-      <w:proofErr w:type="spellEnd"/>
-      <w:proofErr w:type="gramEnd"/>
-      <w:r>
-        <w:rPr>
-          <w:highlight w:val="green"/>
-        </w:rPr>
-        <w:t>”: “***”,</w:t>
-      </w:r>
-    </w:p>
-    <w:p>
-      <w:pPr>
-        <w:spacing w:after="0"/>
-        <w:rPr>
-          <w:highlight w:val="green"/>
-        </w:rPr>
-      </w:pPr>
-      <w:r>
-        <w:rPr>
-          <w:highlight w:val="green"/>
-        </w:rPr>
-        <w:tab/>
-      </w:r>
-      <w:r>
-        <w:rPr>
-          <w:highlight w:val="green"/>
-        </w:rPr>
-        <w:tab/>
-      </w:r>
-      <w:r>
-        <w:rPr>
-          <w:highlight w:val="green"/>
-        </w:rPr>
-        <w:tab/>
-      </w:r>
-      <w:r>
-        <w:rPr>
-          <w:highlight w:val="green"/>
-        </w:rPr>
-        <w:tab/>
-      </w:r>
-      <w:r>
-        <w:rPr>
-          <w:highlight w:val="green"/>
-        </w:rPr>
-        <w:t>“</w:t>
-      </w:r>
-      <w:proofErr w:type="gramStart"/>
-      <w:r>
-        <w:rPr>
-          <w:highlight w:val="green"/>
-        </w:rPr>
-        <w:t>rating</w:t>
-      </w:r>
-      <w:proofErr w:type="gramEnd"/>
-      <w:r>
-        <w:rPr>
-          <w:highlight w:val="green"/>
-        </w:rPr>
-        <w:t>” : 23,</w:t>
-      </w:r>
-    </w:p>
-    <w:p>
-      <w:pPr>
-        <w:spacing w:after="0"/>
-        <w:rPr>
-          <w:highlight w:val="green"/>
-        </w:rPr>
-      </w:pPr>
-      <w:r>
-        <w:rPr>
-          <w:highlight w:val="green"/>
-        </w:rPr>
-        <w:tab/>
-      </w:r>
-      <w:r>
-        <w:rPr>
-          <w:highlight w:val="green"/>
-        </w:rPr>
-        <w:tab/>
-      </w:r>
-      <w:r>
-        <w:rPr>
-          <w:highlight w:val="green"/>
-        </w:rPr>
-        <w:tab/>
-      </w:r>
-      <w:r>
-        <w:rPr>
-          <w:highlight w:val="green"/>
-        </w:rPr>
-        <w:tab/>
-        <w:t>“</w:t>
-      </w:r>
-      <w:proofErr w:type="gramStart"/>
-      <w:r>
-        <w:rPr>
-          <w:highlight w:val="green"/>
-        </w:rPr>
-        <w:t>votesquantity</w:t>
-      </w:r>
-      <w:proofErr w:type="gramEnd"/>
-      <w:r>
-        <w:rPr>
-          <w:highlight w:val="green"/>
-        </w:rPr>
-        <w:t>”:432,</w:t>
-      </w:r>
-    </w:p>
-    <w:p>
-      <w:pPr>
-        <w:spacing w:after="0"/>
-        <w:rPr>
-          <w:highlight w:val="green"/>
-        </w:rPr>
-      </w:pPr>
-      <w:r>
-        <w:rPr>
-          <w:highlight w:val="green"/>
-        </w:rPr>
-        <w:tab/>
-      </w:r>
-      <w:r>
-        <w:rPr>
-          <w:highlight w:val="green"/>
-        </w:rPr>
-        <w:tab/>
-      </w:r>
-      <w:r>
-        <w:rPr>
-          <w:highlight w:val="green"/>
-        </w:rPr>
-        <w:tab/>
-      </w:r>
-      <w:r>
-        <w:rPr>
-          <w:highlight w:val="green"/>
-        </w:rPr>
-        <w:tab/>
-      </w:r>
-      <w:proofErr w:type="spellStart"/>
-      <w:proofErr w:type="gramStart"/>
-      <w:r>
-        <w:rPr>
-          <w:highlight w:val="green"/>
-        </w:rPr>
-        <w:t>lastphoto</w:t>
-      </w:r>
-      <w:proofErr w:type="spellEnd"/>
-      <w:r>
-        <w:rPr>
-          <w:highlight w:val="green"/>
-        </w:rPr>
-        <w:t>:</w:t>
-      </w:r>
-      <w:proofErr w:type="gramEnd"/>
-      <w:r>
-        <w:rPr>
-          <w:highlight w:val="green"/>
-        </w:rPr>
-        <w:t>{“id”:11;</w:t>
-      </w:r>
-    </w:p>
-    <w:p>
-      <w:pPr>
-        <w:spacing w:after="0"/>
-        <w:rPr>
-          <w:highlight w:val="green"/>
-        </w:rPr>
-      </w:pPr>
-      <w:r>
-        <w:rPr>
-          <w:highlight w:val="green"/>
-        </w:rPr>
-        <w:tab/>
-      </w:r>
-      <w:r>
-        <w:rPr>
-          <w:highlight w:val="green"/>
-        </w:rPr>
-        <w:tab/>
-      </w:r>
-      <w:r>
-        <w:rPr>
-          <w:highlight w:val="green"/>
-        </w:rPr>
-        <w:tab/>
-      </w:r>
-      <w:r>
-        <w:rPr>
-          <w:highlight w:val="green"/>
-        </w:rPr>
-        <w:tab/>
-      </w:r>
-      <w:r>
-        <w:rPr>
-          <w:highlight w:val="green"/>
-        </w:rPr>
-        <w:tab/>
-        <w:t>“path”:”***”,</w:t>
-      </w:r>
-    </w:p>
-    <w:p>
-      <w:pPr>
-        <w:spacing w:after="0"/>
-        <w:rPr>
-          <w:highlight w:val="green"/>
-        </w:rPr>
-      </w:pPr>
-      <w:r>
-        <w:rPr>
-          <w:highlight w:val="green"/>
-        </w:rPr>
-        <w:tab/>
-      </w:r>
-      <w:r>
-        <w:rPr>
-          <w:highlight w:val="green"/>
-        </w:rPr>
-        <w:tab/>
-      </w:r>
-      <w:r>
-        <w:rPr>
-          <w:highlight w:val="green"/>
-        </w:rPr>
-        <w:tab/>
-      </w:r>
-      <w:r>
-        <w:rPr>
-          <w:highlight w:val="green"/>
-        </w:rPr>
-        <w:tab/>
-      </w:r>
-      <w:r>
-        <w:rPr>
-          <w:highlight w:val="green"/>
-        </w:rPr>
-        <w:tab/>
-        <w:t>“description”:”***”</w:t>
-      </w:r>
-    </w:p>
-    <w:p>
-      <w:pPr>
-        <w:spacing w:after="0"/>
-        <w:rPr>
-          <w:highlight w:val="green"/>
-        </w:rPr>
-      </w:pPr>
-      <w:r>
-        <w:rPr>
-          <w:highlight w:val="green"/>
-        </w:rPr>
-        <w:tab/>
-      </w:r>
-      <w:r>
-        <w:rPr>
-          <w:highlight w:val="green"/>
-        </w:rPr>
-        <w:tab/>
-      </w:r>
-      <w:r>
-        <w:rPr>
-          <w:highlight w:val="green"/>
-        </w:rPr>
-        <w:tab/>
-      </w:r>
-      <w:r>
-        <w:rPr>
-          <w:highlight w:val="green"/>
-        </w:rPr>
-        <w:tab/>
-        <w:t>},</w:t>
-      </w:r>
-    </w:p>
-    <w:p>
-      <w:pPr>
-        <w:spacing w:after="0"/>
-        <w:rPr>
-          <w:highlight w:val="green"/>
-        </w:rPr>
-      </w:pPr>
-      <w:r>
-        <w:rPr>
-          <w:highlight w:val="green"/>
-        </w:rPr>
-        <w:tab/>
-      </w:r>
-      <w:r>
-        <w:rPr>
-          <w:highlight w:val="green"/>
-        </w:rPr>
-        <w:tab/>
-      </w:r>
-      <w:r>
-        <w:rPr>
-          <w:highlight w:val="green"/>
-        </w:rPr>
-        <w:tab/>
-      </w:r>
-      <w:r>
-        <w:rPr>
-          <w:highlight w:val="green"/>
-        </w:rPr>
-        <w:tab/>
-        <w:t>“</w:t>
-      </w:r>
-      <w:proofErr w:type="gramStart"/>
-      <w:r>
-        <w:rPr>
-          <w:highlight w:val="green"/>
-        </w:rPr>
-        <w:t>user</w:t>
-      </w:r>
-      <w:proofErr w:type="gramEnd"/>
-      <w:r>
-        <w:rPr>
-          <w:highlight w:val="green"/>
-        </w:rPr>
-        <w:t>”:{ “userid”:3,</w:t>
-      </w:r>
-    </w:p>
-    <w:p>
-      <w:pPr>
-        <w:spacing w:after="0"/>
-        <w:rPr>
-          <w:highlight w:val="green"/>
-        </w:rPr>
-      </w:pPr>
-      <w:r>
-        <w:rPr>
-          <w:highlight w:val="green"/>
-        </w:rPr>
-        <w:tab/>
-      </w:r>
-      <w:r>
-        <w:rPr>
-          <w:highlight w:val="green"/>
-        </w:rPr>
-        <w:tab/>
-      </w:r>
-      <w:r>
-        <w:rPr>
-          <w:highlight w:val="green"/>
-        </w:rPr>
-        <w:tab/>
-      </w:r>
-      <w:r>
-        <w:rPr>
-          <w:highlight w:val="green"/>
-        </w:rPr>
-        <w:tab/>
-      </w:r>
-      <w:r>
-        <w:rPr>
-          <w:highlight w:val="green"/>
-        </w:rPr>
-        <w:tab/>
-        <w:t>“login”:”***”,</w:t>
-      </w:r>
-    </w:p>
-    <w:p>
-      <w:pPr>
-        <w:spacing w:after="0"/>
-        <w:rPr>
-          <w:highlight w:val="green"/>
-        </w:rPr>
-      </w:pPr>
-      <w:r>
-        <w:rPr>
-          <w:highlight w:val="green"/>
-        </w:rPr>
-        <w:tab/>
-      </w:r>
-      <w:r>
-        <w:rPr>
-          <w:highlight w:val="green"/>
-        </w:rPr>
-        <w:tab/>
-      </w:r>
-      <w:r>
-        <w:rPr>
-          <w:highlight w:val="green"/>
-        </w:rPr>
-        <w:tab/>
-      </w:r>
-      <w:r>
-        <w:rPr>
-          <w:highlight w:val="green"/>
-        </w:rPr>
-        <w:tab/>
-      </w:r>
-      <w:r>
-        <w:rPr>
-          <w:highlight w:val="green"/>
-        </w:rPr>
-        <w:tab/>
-        <w:t>“</w:t>
-      </w:r>
-      <w:proofErr w:type="spellStart"/>
-      <w:r>
-        <w:rPr>
-          <w:highlight w:val="green"/>
-        </w:rPr>
-        <w:t>avatarpath</w:t>
-      </w:r>
-      <w:proofErr w:type="spellEnd"/>
-      <w:r>
-        <w:rPr>
-          <w:highlight w:val="green"/>
-        </w:rPr>
-        <w:t>”:”***”</w:t>
-      </w:r>
-    </w:p>
-    <w:p>
-      <w:pPr>
-        <w:spacing w:after="0"/>
-        <w:rPr>
-          <w:highlight w:val="green"/>
-        </w:rPr>
-      </w:pPr>
-      <w:r>
-        <w:rPr>
-          <w:highlight w:val="green"/>
-        </w:rPr>
-        <w:tab/>
-      </w:r>
-      <w:r>
-        <w:rPr>
-          <w:highlight w:val="green"/>
-        </w:rPr>
-        <w:tab/>
-      </w:r>
-      <w:r>
-        <w:rPr>
-          <w:highlight w:val="green"/>
-        </w:rPr>
-        <w:tab/>
-      </w:r>
-      <w:r>
-        <w:rPr>
-          <w:highlight w:val="green"/>
-        </w:rPr>
-        <w:tab/>
-        <w:t>},</w:t>
-      </w:r>
-    </w:p>
-    <w:p>
-      <w:pPr>
-        <w:spacing w:after="0"/>
-        <w:rPr>
-          <w:highlight w:val="green"/>
-        </w:rPr>
-      </w:pPr>
-      <w:r>
-        <w:rPr>
-          <w:highlight w:val="green"/>
-        </w:rPr>
-        <w:tab/>
-      </w:r>
-      <w:r>
-        <w:rPr>
-          <w:highlight w:val="green"/>
-        </w:rPr>
-        <w:tab/>
-      </w:r>
-      <w:r>
-        <w:rPr>
-          <w:highlight w:val="green"/>
-        </w:rPr>
-        <w:tab/>
-      </w:r>
-      <w:r>
-        <w:rPr>
-          <w:highlight w:val="green"/>
-        </w:rPr>
-        <w:tab/>
-        <w:t>“</w:t>
-      </w:r>
-      <w:proofErr w:type="gramStart"/>
-      <w:r>
-        <w:rPr>
-          <w:highlight w:val="green"/>
-        </w:rPr>
-        <w:t>commentquantity</w:t>
-      </w:r>
-      <w:proofErr w:type="gramEnd"/>
-      <w:r>
-        <w:rPr>
-          <w:highlight w:val="green"/>
-        </w:rPr>
         <w:t xml:space="preserve">”:34, </w:t>
       </w:r>
     </w:p>
@@ -10832,710 +11204,6 @@
         </w:rPr>
         <w:tab/>
       </w:r>
-      <w:r>
-        <w:rPr>
-          <w:highlight w:val="green"/>
-        </w:rPr>
-        <w:t>},</w:t>
-      </w:r>
-    </w:p>
-    <w:p>
-      <w:pPr>
-        <w:spacing w:after="0"/>
-        <w:rPr>
-          <w:highlight w:val="green"/>
-        </w:rPr>
-      </w:pPr>
-      <w:r>
-        <w:rPr>
-          <w:highlight w:val="green"/>
-        </w:rPr>
-        <w:tab/>
-      </w:r>
-      <w:r>
-        <w:rPr>
-          <w:highlight w:val="green"/>
-        </w:rPr>
-        <w:tab/>
-      </w:r>
-      <w:r>
-        <w:rPr>
-          <w:highlight w:val="green"/>
-        </w:rPr>
-        <w:tab/>
-        <w:t xml:space="preserve">….. 3 </w:t>
-      </w:r>
-      <w:r>
-        <w:rPr>
-          <w:highlight w:val="green"/>
-          <w:lang w:val="ru-RU"/>
-        </w:rPr>
-        <w:t>проекта</w:t>
-      </w:r>
-      <w:r>
-        <w:rPr>
-          <w:highlight w:val="green"/>
-        </w:rPr>
-        <w:t>…..</w:t>
-      </w:r>
-    </w:p>
-    <w:p>
-      <w:pPr>
-        <w:spacing w:after="0"/>
-        <w:rPr>
-          <w:highlight w:val="green"/>
-        </w:rPr>
-      </w:pPr>
-      <w:r>
-        <w:rPr>
-          <w:highlight w:val="green"/>
-        </w:rPr>
-        <w:t>],</w:t>
-      </w:r>
-    </w:p>
-    <w:p>
-      <w:pPr>
-        <w:spacing w:after="0"/>
-        <w:rPr>
-          <w:highlight w:val="green"/>
-        </w:rPr>
-      </w:pPr>
-      <w:proofErr w:type="spellStart"/>
-      <w:proofErr w:type="gramStart"/>
-      <w:r>
-        <w:rPr>
-          <w:highlight w:val="green"/>
-        </w:rPr>
-        <w:t>monthprojects</w:t>
-      </w:r>
-      <w:proofErr w:type="spellEnd"/>
-      <w:proofErr w:type="gramEnd"/>
-      <w:r>
-        <w:rPr>
-          <w:highlight w:val="green"/>
-        </w:rPr>
-        <w:t>:[</w:t>
-      </w:r>
-      <w:r>
-        <w:rPr>
-          <w:highlight w:val="green"/>
-        </w:rPr>
-        <w:tab/>
-        <w:t>{</w:t>
-      </w:r>
-    </w:p>
-    <w:p>
-      <w:pPr>
-        <w:spacing w:after="0"/>
-        <w:rPr>
-          <w:highlight w:val="green"/>
-        </w:rPr>
-      </w:pPr>
-      <w:r>
-        <w:rPr>
-          <w:highlight w:val="green"/>
-        </w:rPr>
-        <w:tab/>
-      </w:r>
-      <w:r>
-        <w:rPr>
-          <w:highlight w:val="green"/>
-        </w:rPr>
-        <w:tab/>
-      </w:r>
-      <w:r>
-        <w:rPr>
-          <w:highlight w:val="green"/>
-        </w:rPr>
-        <w:tab/>
-      </w:r>
-      <w:r>
-        <w:rPr>
-          <w:highlight w:val="green"/>
-        </w:rPr>
-        <w:tab/>
-        <w:t>“</w:t>
-      </w:r>
-      <w:proofErr w:type="gramStart"/>
-      <w:r>
-        <w:rPr>
-          <w:highlight w:val="green"/>
-        </w:rPr>
-        <w:t>name</w:t>
-      </w:r>
-      <w:proofErr w:type="gramEnd"/>
-      <w:r>
-        <w:rPr>
-          <w:highlight w:val="green"/>
-        </w:rPr>
-        <w:t>” : “***”,</w:t>
-      </w:r>
-    </w:p>
-    <w:p>
-      <w:pPr>
-        <w:spacing w:after="0"/>
-        <w:rPr>
-          <w:highlight w:val="green"/>
-        </w:rPr>
-      </w:pPr>
-      <w:r>
-        <w:rPr>
-          <w:highlight w:val="green"/>
-        </w:rPr>
-        <w:tab/>
-      </w:r>
-      <w:r>
-        <w:rPr>
-          <w:highlight w:val="green"/>
-        </w:rPr>
-        <w:tab/>
-      </w:r>
-      <w:r>
-        <w:rPr>
-          <w:highlight w:val="green"/>
-        </w:rPr>
-        <w:tab/>
-      </w:r>
-      <w:r>
-        <w:rPr>
-          <w:highlight w:val="green"/>
-        </w:rPr>
-        <w:tab/>
-        <w:t>“</w:t>
-      </w:r>
-      <w:proofErr w:type="spellStart"/>
-      <w:proofErr w:type="gramStart"/>
-      <w:r>
-        <w:rPr>
-          <w:highlight w:val="green"/>
-        </w:rPr>
-        <w:t>creationdate</w:t>
-      </w:r>
-      <w:proofErr w:type="spellEnd"/>
-      <w:proofErr w:type="gramEnd"/>
-      <w:r>
-        <w:rPr>
-          <w:highlight w:val="green"/>
-        </w:rPr>
-        <w:t>”: “***”,</w:t>
-      </w:r>
-    </w:p>
-    <w:p>
-      <w:pPr>
-        <w:spacing w:after="0"/>
-        <w:rPr>
-          <w:highlight w:val="green"/>
-        </w:rPr>
-      </w:pPr>
-      <w:r>
-        <w:rPr>
-          <w:highlight w:val="green"/>
-        </w:rPr>
-        <w:tab/>
-      </w:r>
-      <w:r>
-        <w:rPr>
-          <w:highlight w:val="green"/>
-        </w:rPr>
-        <w:tab/>
-      </w:r>
-      <w:r>
-        <w:rPr>
-          <w:highlight w:val="green"/>
-        </w:rPr>
-        <w:tab/>
-      </w:r>
-      <w:r>
-        <w:rPr>
-          <w:highlight w:val="green"/>
-        </w:rPr>
-        <w:tab/>
-      </w:r>
-      <w:r>
-        <w:rPr>
-          <w:highlight w:val="green"/>
-        </w:rPr>
-        <w:t>“</w:t>
-      </w:r>
-      <w:proofErr w:type="gramStart"/>
-      <w:r>
-        <w:rPr>
-          <w:highlight w:val="green"/>
-        </w:rPr>
-        <w:t>rating</w:t>
-      </w:r>
-      <w:proofErr w:type="gramEnd"/>
-      <w:r>
-        <w:rPr>
-          <w:highlight w:val="green"/>
-        </w:rPr>
-        <w:t>” : 3,</w:t>
-      </w:r>
-    </w:p>
-    <w:p>
-      <w:pPr>
-        <w:spacing w:after="0"/>
-        <w:rPr>
-          <w:highlight w:val="green"/>
-        </w:rPr>
-      </w:pPr>
-      <w:r>
-        <w:rPr>
-          <w:highlight w:val="green"/>
-        </w:rPr>
-        <w:tab/>
-      </w:r>
-      <w:r>
-        <w:rPr>
-          <w:highlight w:val="green"/>
-        </w:rPr>
-        <w:tab/>
-      </w:r>
-      <w:r>
-        <w:rPr>
-          <w:highlight w:val="green"/>
-        </w:rPr>
-        <w:tab/>
-      </w:r>
-      <w:r>
-        <w:rPr>
-          <w:highlight w:val="green"/>
-        </w:rPr>
-        <w:tab/>
-        <w:t>“</w:t>
-      </w:r>
-      <w:proofErr w:type="gramStart"/>
-      <w:r>
-        <w:rPr>
-          <w:highlight w:val="green"/>
-        </w:rPr>
-        <w:t>votesquantity</w:t>
-      </w:r>
-      <w:proofErr w:type="gramEnd"/>
-      <w:r>
-        <w:rPr>
-          <w:highlight w:val="green"/>
-        </w:rPr>
-        <w:t>”:432,</w:t>
-      </w:r>
-    </w:p>
-    <w:p>
-      <w:pPr>
-        <w:spacing w:after="0"/>
-        <w:rPr>
-          <w:highlight w:val="green"/>
-        </w:rPr>
-      </w:pPr>
-      <w:r>
-        <w:rPr>
-          <w:highlight w:val="green"/>
-        </w:rPr>
-        <w:tab/>
-      </w:r>
-      <w:r>
-        <w:rPr>
-          <w:highlight w:val="green"/>
-        </w:rPr>
-        <w:tab/>
-      </w:r>
-      <w:r>
-        <w:rPr>
-          <w:highlight w:val="green"/>
-        </w:rPr>
-        <w:tab/>
-      </w:r>
-      <w:r>
-        <w:rPr>
-          <w:highlight w:val="green"/>
-        </w:rPr>
-        <w:tab/>
-      </w:r>
-      <w:proofErr w:type="spellStart"/>
-      <w:proofErr w:type="gramStart"/>
-      <w:r>
-        <w:rPr>
-          <w:highlight w:val="green"/>
-        </w:rPr>
-        <w:t>lastphoto</w:t>
-      </w:r>
-      <w:proofErr w:type="spellEnd"/>
-      <w:r>
-        <w:rPr>
-          <w:highlight w:val="green"/>
-        </w:rPr>
-        <w:t>:</w:t>
-      </w:r>
-      <w:proofErr w:type="gramEnd"/>
-      <w:r>
-        <w:rPr>
-          <w:highlight w:val="green"/>
-        </w:rPr>
-        <w:t>{“id”:11;</w:t>
-      </w:r>
-    </w:p>
-    <w:p>
-      <w:pPr>
-        <w:spacing w:after="0"/>
-        <w:rPr>
-          <w:highlight w:val="green"/>
-        </w:rPr>
-      </w:pPr>
-      <w:r>
-        <w:rPr>
-          <w:highlight w:val="green"/>
-        </w:rPr>
-        <w:tab/>
-      </w:r>
-      <w:r>
-        <w:rPr>
-          <w:highlight w:val="green"/>
-        </w:rPr>
-        <w:tab/>
-      </w:r>
-      <w:r>
-        <w:rPr>
-          <w:highlight w:val="green"/>
-        </w:rPr>
-        <w:tab/>
-      </w:r>
-      <w:r>
-        <w:rPr>
-          <w:highlight w:val="green"/>
-        </w:rPr>
-        <w:tab/>
-      </w:r>
-      <w:r>
-        <w:rPr>
-          <w:highlight w:val="green"/>
-        </w:rPr>
-        <w:tab/>
-        <w:t>“path”:”***”,</w:t>
-      </w:r>
-    </w:p>
-    <w:p>
-      <w:pPr>
-        <w:spacing w:after="0"/>
-        <w:rPr>
-          <w:highlight w:val="green"/>
-        </w:rPr>
-      </w:pPr>
-      <w:r>
-        <w:rPr>
-          <w:highlight w:val="green"/>
-        </w:rPr>
-        <w:tab/>
-      </w:r>
-      <w:r>
-        <w:rPr>
-          <w:highlight w:val="green"/>
-        </w:rPr>
-        <w:tab/>
-      </w:r>
-      <w:r>
-        <w:rPr>
-          <w:highlight w:val="green"/>
-        </w:rPr>
-        <w:tab/>
-      </w:r>
-      <w:r>
-        <w:rPr>
-          <w:highlight w:val="green"/>
-        </w:rPr>
-        <w:tab/>
-      </w:r>
-      <w:r>
-        <w:rPr>
-          <w:highlight w:val="green"/>
-        </w:rPr>
-        <w:tab/>
-        <w:t>“description”:”***”</w:t>
-      </w:r>
-    </w:p>
-    <w:p>
-      <w:pPr>
-        <w:spacing w:after="0"/>
-        <w:rPr>
-          <w:highlight w:val="green"/>
-        </w:rPr>
-      </w:pPr>
-      <w:r>
-        <w:rPr>
-          <w:highlight w:val="green"/>
-        </w:rPr>
-        <w:tab/>
-      </w:r>
-      <w:r>
-        <w:rPr>
-          <w:highlight w:val="green"/>
-        </w:rPr>
-        <w:tab/>
-      </w:r>
-      <w:r>
-        <w:rPr>
-          <w:highlight w:val="green"/>
-        </w:rPr>
-        <w:tab/>
-      </w:r>
-      <w:r>
-        <w:rPr>
-          <w:highlight w:val="green"/>
-        </w:rPr>
-        <w:tab/>
-        <w:t>},</w:t>
-      </w:r>
-    </w:p>
-    <w:p>
-      <w:pPr>
-        <w:spacing w:after="0"/>
-        <w:rPr>
-          <w:highlight w:val="green"/>
-        </w:rPr>
-      </w:pPr>
-      <w:r>
-        <w:rPr>
-          <w:highlight w:val="green"/>
-        </w:rPr>
-        <w:tab/>
-      </w:r>
-      <w:r>
-        <w:rPr>
-          <w:highlight w:val="green"/>
-        </w:rPr>
-        <w:tab/>
-      </w:r>
-      <w:r>
-        <w:rPr>
-          <w:highlight w:val="green"/>
-        </w:rPr>
-        <w:tab/>
-      </w:r>
-      <w:r>
-        <w:rPr>
-          <w:highlight w:val="green"/>
-        </w:rPr>
-        <w:tab/>
-        <w:t>“</w:t>
-      </w:r>
-      <w:proofErr w:type="gramStart"/>
-      <w:r>
-        <w:rPr>
-          <w:highlight w:val="green"/>
-        </w:rPr>
-        <w:t>user</w:t>
-      </w:r>
-      <w:proofErr w:type="gramEnd"/>
-      <w:r>
-        <w:rPr>
-          <w:highlight w:val="green"/>
-        </w:rPr>
-        <w:t>”:{ “userid”:3,</w:t>
-      </w:r>
-    </w:p>
-    <w:p>
-      <w:pPr>
-        <w:spacing w:after="0"/>
-        <w:rPr>
-          <w:highlight w:val="green"/>
-        </w:rPr>
-      </w:pPr>
-      <w:r>
-        <w:rPr>
-          <w:highlight w:val="green"/>
-        </w:rPr>
-        <w:tab/>
-      </w:r>
-      <w:r>
-        <w:rPr>
-          <w:highlight w:val="green"/>
-        </w:rPr>
-        <w:tab/>
-      </w:r>
-      <w:r>
-        <w:rPr>
-          <w:highlight w:val="green"/>
-        </w:rPr>
-        <w:tab/>
-      </w:r>
-      <w:r>
-        <w:rPr>
-          <w:highlight w:val="green"/>
-        </w:rPr>
-        <w:tab/>
-      </w:r>
-      <w:r>
-        <w:rPr>
-          <w:highlight w:val="green"/>
-        </w:rPr>
-        <w:tab/>
-        <w:t>“login”:”***”,</w:t>
-      </w:r>
-    </w:p>
-    <w:p>
-      <w:pPr>
-        <w:spacing w:after="0"/>
-        <w:rPr>
-          <w:highlight w:val="green"/>
-        </w:rPr>
-      </w:pPr>
-      <w:r>
-        <w:rPr>
-          <w:highlight w:val="green"/>
-        </w:rPr>
-        <w:tab/>
-      </w:r>
-      <w:r>
-        <w:rPr>
-          <w:highlight w:val="green"/>
-        </w:rPr>
-        <w:tab/>
-      </w:r>
-      <w:r>
-        <w:rPr>
-          <w:highlight w:val="green"/>
-        </w:rPr>
-        <w:tab/>
-      </w:r>
-      <w:r>
-        <w:rPr>
-          <w:highlight w:val="green"/>
-        </w:rPr>
-        <w:tab/>
-      </w:r>
-      <w:r>
-        <w:rPr>
-          <w:highlight w:val="green"/>
-        </w:rPr>
-        <w:tab/>
-        <w:t>“</w:t>
-      </w:r>
-      <w:proofErr w:type="spellStart"/>
-      <w:r>
-        <w:rPr>
-          <w:highlight w:val="green"/>
-        </w:rPr>
-        <w:t>avatarpath</w:t>
-      </w:r>
-      <w:proofErr w:type="spellEnd"/>
-      <w:r>
-        <w:rPr>
-          <w:highlight w:val="green"/>
-        </w:rPr>
-        <w:t>”:”***”</w:t>
-      </w:r>
-    </w:p>
-    <w:p>
-      <w:pPr>
-        <w:spacing w:after="0"/>
-        <w:rPr>
-          <w:highlight w:val="green"/>
-        </w:rPr>
-      </w:pPr>
-      <w:r>
-        <w:rPr>
-          <w:highlight w:val="green"/>
-        </w:rPr>
-        <w:tab/>
-      </w:r>
-      <w:r>
-        <w:rPr>
-          <w:highlight w:val="green"/>
-        </w:rPr>
-        <w:tab/>
-      </w:r>
-      <w:r>
-        <w:rPr>
-          <w:highlight w:val="green"/>
-        </w:rPr>
-        <w:tab/>
-      </w:r>
-      <w:r>
-        <w:rPr>
-          <w:highlight w:val="green"/>
-        </w:rPr>
-        <w:tab/>
-        <w:t>},</w:t>
-      </w:r>
-    </w:p>
-    <w:p>
-      <w:pPr>
-        <w:spacing w:after="0"/>
-        <w:rPr>
-          <w:highlight w:val="green"/>
-        </w:rPr>
-      </w:pPr>
-      <w:r>
-        <w:rPr>
-          <w:highlight w:val="green"/>
-        </w:rPr>
-        <w:tab/>
-      </w:r>
-      <w:r>
-        <w:rPr>
-          <w:highlight w:val="green"/>
-        </w:rPr>
-        <w:tab/>
-      </w:r>
-      <w:r>
-        <w:rPr>
-          <w:highlight w:val="green"/>
-        </w:rPr>
-        <w:tab/>
-      </w:r>
-      <w:r>
-        <w:rPr>
-          <w:highlight w:val="green"/>
-        </w:rPr>
-        <w:tab/>
-        <w:t>“</w:t>
-      </w:r>
-      <w:proofErr w:type="gramStart"/>
-      <w:r>
-        <w:rPr>
-          <w:highlight w:val="green"/>
-        </w:rPr>
-        <w:t>commentquantity</w:t>
-      </w:r>
-      <w:proofErr w:type="gramEnd"/>
-      <w:r>
-        <w:rPr>
-          <w:highlight w:val="green"/>
-        </w:rPr>
-        <w:t xml:space="preserve">”:34, </w:t>
-      </w:r>
-    </w:p>
-    <w:p>
-      <w:pPr>
-        <w:spacing w:after="0"/>
-        <w:rPr>
-          <w:highlight w:val="green"/>
-        </w:rPr>
-      </w:pPr>
-      <w:r>
-        <w:rPr>
-          <w:highlight w:val="green"/>
-        </w:rPr>
-        <w:tab/>
-      </w:r>
-      <w:r>
-        <w:rPr>
-          <w:highlight w:val="green"/>
-        </w:rPr>
-        <w:tab/>
-      </w:r>
-      <w:r>
-        <w:rPr>
-          <w:highlight w:val="green"/>
-        </w:rPr>
-        <w:tab/>
-      </w:r>
-      <w:r>
-        <w:rPr>
-          <w:highlight w:val="green"/>
-        </w:rPr>
-        <w:tab/>
-      </w:r>
-      <w:bookmarkStart w:id="6" w:name="_GoBack"/>
-      <w:bookmarkEnd w:id="6"/>
       <w:r>
         <w:rPr>
           <w:highlight w:val="green"/>
@@ -12184,15 +11852,64 @@
         <w:tab/>
         <w:t>“</w:t>
       </w:r>
-      <w:proofErr w:type="spellStart"/>
+      <w:r>
+        <w:rPr>
+          <w:highlight w:val="green"/>
+        </w:rPr>
+        <w:t>competition</w:t>
+      </w:r>
+      <w:r>
+        <w:rPr>
+          <w:highlight w:val="green"/>
+        </w:rPr>
+        <w:t>":{</w:t>
+      </w:r>
+    </w:p>
+    <w:p>
+      <w:pPr>
+        <w:spacing w:after="0"/>
+        <w:rPr>
+          <w:highlight w:val="green"/>
+        </w:rPr>
+      </w:pPr>
+      <w:r>
+        <w:rPr>
+          <w:highlight w:val="green"/>
+        </w:rPr>
+        <w:tab/>
+      </w:r>
+      <w:r>
+        <w:rPr>
+          <w:highlight w:val="green"/>
+        </w:rPr>
+        <w:tab/>
+      </w:r>
+      <w:r>
+        <w:rPr>
+          <w:highlight w:val="green"/>
+        </w:rPr>
+        <w:tab/>
+      </w:r>
+      <w:r>
+        <w:rPr>
+          <w:highlight w:val="green"/>
+        </w:rPr>
+        <w:tab/>
+      </w:r>
+      <w:r>
+        <w:rPr>
+          <w:highlight w:val="green"/>
+        </w:rPr>
+        <w:tab/>
+        <w:t>“</w:t>
+      </w:r>
       <w:proofErr w:type="gramStart"/>
       <w:r>
         <w:rPr>
           <w:highlight w:val="green"/>
         </w:rPr>
-        <w:t>competitiontype</w:t>
-      </w:r>
-      <w:proofErr w:type="spellEnd"/>
+        <w:t>type</w:t>
+      </w:r>
       <w:proofErr w:type="gramEnd"/>
       <w:r>
         <w:rPr>
@@ -12225,17 +11942,27 @@
           <w:highlight w:val="green"/>
         </w:rPr>
         <w:tab/>
+      </w:r>
+      <w:r>
+        <w:rPr>
+          <w:highlight w:val="green"/>
+        </w:rPr>
+        <w:tab/>
+      </w:r>
+      <w:r>
+        <w:rPr>
+          <w:highlight w:val="green"/>
+        </w:rPr>
+        <w:tab/>
         <w:t>“</w:t>
       </w:r>
-      <w:proofErr w:type="spellStart"/>
       <w:proofErr w:type="gramStart"/>
       <w:r>
         <w:rPr>
           <w:highlight w:val="green"/>
         </w:rPr>
-        <w:t>competitionname</w:t>
-      </w:r>
-      <w:proofErr w:type="spellEnd"/>
+        <w:t>name</w:t>
+      </w:r>
       <w:proofErr w:type="gramEnd"/>
       <w:r>
         <w:rPr>
@@ -12268,23 +11995,72 @@
           <w:highlight w:val="green"/>
         </w:rPr>
         <w:tab/>
+      </w:r>
+      <w:r>
+        <w:rPr>
+          <w:highlight w:val="green"/>
+        </w:rPr>
+        <w:tab/>
+      </w:r>
+      <w:r>
+        <w:rPr>
+          <w:highlight w:val="green"/>
+        </w:rPr>
+        <w:tab/>
         <w:t>“</w:t>
       </w:r>
-      <w:proofErr w:type="spellStart"/>
       <w:proofErr w:type="gramStart"/>
       <w:r>
         <w:rPr>
           <w:highlight w:val="green"/>
         </w:rPr>
-        <w:t>competitionid</w:t>
-      </w:r>
-      <w:proofErr w:type="spellEnd"/>
+        <w:t>id</w:t>
+      </w:r>
       <w:proofErr w:type="gramEnd"/>
       <w:r>
         <w:rPr>
           <w:highlight w:val="green"/>
         </w:rPr>
-        <w:t>” : “***”,</w:t>
+        <w:t>” : “***”</w:t>
+      </w:r>
+    </w:p>
+    <w:p>
+      <w:pPr>
+        <w:spacing w:after="0"/>
+        <w:rPr>
+          <w:highlight w:val="green"/>
+        </w:rPr>
+      </w:pPr>
+      <w:r>
+        <w:rPr>
+          <w:highlight w:val="green"/>
+        </w:rPr>
+        <w:tab/>
+      </w:r>
+      <w:r>
+        <w:rPr>
+          <w:highlight w:val="green"/>
+        </w:rPr>
+        <w:tab/>
+      </w:r>
+      <w:r>
+        <w:rPr>
+          <w:highlight w:val="green"/>
+        </w:rPr>
+        <w:tab/>
+      </w:r>
+      <w:r>
+        <w:rPr>
+          <w:highlight w:val="green"/>
+        </w:rPr>
+        <w:tab/>
+      </w:r>
+      <w:r>
+        <w:rPr>
+          <w:highlight w:val="green"/>
+        </w:rPr>
+        <w:tab/>
+        <w:t>}</w:t>
       </w:r>
     </w:p>
     <w:p>
@@ -12703,7 +12479,13 @@
         <w:rPr>
           <w:highlight w:val="green"/>
         </w:rPr>
-        <w:t>”:{“userid”:4</w:t>
+        <w:t>”:{“</w:t>
+      </w:r>
+      <w:r>
+        <w:rPr>
+          <w:highlight w:val="green"/>
+        </w:rPr>
+        <w:t>id”:4</w:t>
       </w:r>
     </w:p>
     <w:p>
@@ -13286,6 +13068,7 @@
         <w:rPr>
           <w:highlight w:val="green"/>
         </w:rPr>
+        <w:lastRenderedPageBreak/>
         <w:tab/>
         <w:t>}</w:t>
       </w:r>
@@ -13353,7 +13136,6 @@
         <w:rPr>
           <w:highlight w:val="green"/>
         </w:rPr>
-        <w:lastRenderedPageBreak/>
         <w:t>{</w:t>
       </w:r>
     </w:p>
@@ -13376,7 +13158,7 @@
         <w:rPr>
           <w:highlight w:val="green"/>
         </w:rPr>
-        <w:t>:[   {“commentid”:23,</w:t>
+        <w:t>:[   {“id”:23,</w:t>
       </w:r>
     </w:p>
     <w:p>
@@ -13471,7 +13253,7 @@
         <w:rPr>
           <w:highlight w:val="green"/>
         </w:rPr>
-        <w:t>”:{ “userid”:2,</w:t>
+        <w:t>”:{ “id”:2,</w:t>
       </w:r>
     </w:p>
     <w:p>
@@ -13632,7 +13414,7 @@
           <w:highlight w:val="green"/>
         </w:rPr>
         <w:tab/>
-        <w:t xml:space="preserve">{“commentid”:24, </w:t>
+        <w:t xml:space="preserve">{“id”:24, </w:t>
       </w:r>
     </w:p>
     <w:p>
@@ -13727,7 +13509,13 @@
         <w:rPr>
           <w:highlight w:val="green"/>
         </w:rPr>
-        <w:t>”:{ “userid”:3,</w:t>
+        <w:t>”:{ “</w:t>
+      </w:r>
+      <w:r>
+        <w:rPr>
+          <w:highlight w:val="green"/>
+        </w:rPr>
+        <w:t>id”:3,</w:t>
       </w:r>
     </w:p>
     <w:p>
@@ -14223,7 +14011,7 @@
         <w:rPr>
           <w:highlight w:val="green"/>
         </w:rPr>
-        <w:t>:[   {“photoid”:54,</w:t>
+        <w:t>:[   {“id”:54,</w:t>
       </w:r>
     </w:p>
     <w:p>
@@ -14413,7 +14201,7 @@
           <w:highlight w:val="green"/>
         </w:rPr>
         <w:tab/>
-        <w:t>{“photoid”:55,</w:t>
+        <w:t>{“id”:55,</w:t>
       </w:r>
     </w:p>
     <w:p>
@@ -14690,6 +14478,7 @@
           <w:highlight w:val="green"/>
           <w:shd w:val="clear" w:color="auto" w:fill="FFFFFF"/>
         </w:rPr>
+        <w:lastRenderedPageBreak/>
         <w:tab/>
       </w:r>
       <w:proofErr w:type="gramStart"/>
@@ -14754,7 +14543,6 @@
         <w:rPr>
           <w:highlight w:val="green"/>
         </w:rPr>
-        <w:lastRenderedPageBreak/>
         <w:tab/>
         <w:t>“</w:t>
       </w:r>
@@ -14931,8 +14719,10 @@
         <w:rPr>
           <w:highlight w:val="green"/>
         </w:rPr>
-        <w:t xml:space="preserve">:[   {“commentid”:53, </w:t>
-      </w:r>
+        <w:t xml:space="preserve">:[   {“id”:53, </w:t>
+      </w:r>
+      <w:bookmarkStart w:id="6" w:name="_GoBack"/>
+      <w:bookmarkEnd w:id="6"/>
     </w:p>
     <w:p>
       <w:pPr>
@@ -15026,7 +14816,19 @@
         <w:rPr>
           <w:highlight w:val="green"/>
         </w:rPr>
-        <w:t>”:{ “userid”:6,</w:t>
+        <w:t xml:space="preserve">”:{ </w:t>
+      </w:r>
+      <w:r>
+        <w:rPr>
+          <w:highlight w:val="green"/>
+        </w:rPr>
+        <w:t>“</w:t>
+      </w:r>
+      <w:r>
+        <w:rPr>
+          <w:highlight w:val="green"/>
+        </w:rPr>
+        <w:t>id”:6,</w:t>
       </w:r>
     </w:p>
     <w:p>
@@ -15187,7 +14989,7 @@
           <w:highlight w:val="green"/>
         </w:rPr>
         <w:tab/>
-        <w:t xml:space="preserve">{“commentid”:65, </w:t>
+        <w:t xml:space="preserve">{“id”:65, </w:t>
       </w:r>
     </w:p>
     <w:p>
@@ -15282,7 +15084,13 @@
         <w:rPr>
           <w:highlight w:val="green"/>
         </w:rPr>
-        <w:t>”:{ “userid”:8,</w:t>
+        <w:t>”:{ “</w:t>
+      </w:r>
+      <w:r>
+        <w:rPr>
+          <w:highlight w:val="green"/>
+        </w:rPr>
+        <w:t>id”:8,</w:t>
       </w:r>
     </w:p>
     <w:p>
@@ -16060,6 +15868,7 @@
           <w:rStyle w:val="SourceText"/>
           <w:rFonts w:ascii="Times New Roman" w:hAnsi="Times New Roman"/>
         </w:rPr>
+        <w:lastRenderedPageBreak/>
         <w:tab/>
       </w:r>
       <w:r>

</xml_diff>

<commit_message>
edited some project commands
</commit_message>
<xml_diff>
--- a/Data_Mapping2.docx
+++ b/Data_Mapping2.docx
@@ -4984,32 +4984,23 @@
     <w:p>
       <w:pPr>
         <w:spacing w:after="0"/>
-        <w:rPr>
-          <w:lang w:val="ru-RU"/>
-        </w:rPr>
-      </w:pPr>
-      <w:r>
-        <w:tab/>
-      </w:r>
-      <w:r>
-        <w:tab/>
-      </w:r>
-      <w:r>
-        <w:tab/>
-      </w:r>
-      <w:r>
-        <w:rPr>
-          <w:lang w:val="ru-RU"/>
-        </w:rPr>
+      </w:pPr>
+      <w:r>
+        <w:tab/>
+      </w:r>
+      <w:r>
+        <w:tab/>
+      </w:r>
+      <w:r>
+        <w:tab/>
+      </w:r>
+      <w:r>
         <w:t>}</w:t>
       </w:r>
     </w:p>
     <w:p>
       <w:pPr>
         <w:spacing w:after="0"/>
-        <w:rPr>
-          <w:lang w:val="ru-RU"/>
-        </w:rPr>
       </w:pPr>
     </w:p>
     <w:p>
@@ -11684,6 +11675,12 @@
           <w:highlight w:val="green"/>
         </w:rPr>
         <w:tab/>
+      </w:r>
+      <w:r>
+        <w:rPr>
+          <w:highlight w:val="green"/>
+        </w:rPr>
+        <w:tab/>
         <w:t>“</w:t>
       </w:r>
       <w:proofErr w:type="gramStart"/>
@@ -11691,29 +11688,23 @@
         <w:rPr>
           <w:highlight w:val="green"/>
         </w:rPr>
-        <w:t>project</w:t>
+        <w:t>name</w:t>
       </w:r>
       <w:proofErr w:type="gramEnd"/>
       <w:r>
         <w:rPr>
           <w:highlight w:val="green"/>
         </w:rPr>
-        <w:t>”:{</w:t>
-      </w:r>
-    </w:p>
-    <w:p>
-      <w:pPr>
-        <w:spacing w:after="0"/>
-        <w:rPr>
-          <w:highlight w:val="green"/>
-        </w:rPr>
-      </w:pPr>
-      <w:r>
-        <w:rPr>
-          <w:highlight w:val="green"/>
-        </w:rPr>
-        <w:tab/>
-      </w:r>
+        <w:t>” : “***”,</w:t>
+      </w:r>
+    </w:p>
+    <w:p>
+      <w:pPr>
+        <w:spacing w:after="0"/>
+        <w:rPr>
+          <w:highlight w:val="green"/>
+        </w:rPr>
+      </w:pPr>
       <w:r>
         <w:rPr>
           <w:highlight w:val="green"/>
@@ -11727,11 +11718,163 @@
         <w:tab/>
         <w:t>“</w:t>
       </w:r>
+      <w:proofErr w:type="spellStart"/>
       <w:proofErr w:type="gramStart"/>
       <w:r>
         <w:rPr>
           <w:highlight w:val="green"/>
         </w:rPr>
+        <w:t>creationdate</w:t>
+      </w:r>
+      <w:proofErr w:type="spellEnd"/>
+      <w:proofErr w:type="gramEnd"/>
+      <w:r>
+        <w:rPr>
+          <w:highlight w:val="green"/>
+        </w:rPr>
+        <w:t>”: “***”</w:t>
+      </w:r>
+    </w:p>
+    <w:p>
+      <w:pPr>
+        <w:spacing w:after="0"/>
+        <w:rPr>
+          <w:highlight w:val="green"/>
+        </w:rPr>
+      </w:pPr>
+      <w:r>
+        <w:rPr>
+          <w:highlight w:val="green"/>
+        </w:rPr>
+        <w:tab/>
+      </w:r>
+      <w:r>
+        <w:rPr>
+          <w:highlight w:val="green"/>
+        </w:rPr>
+        <w:tab/>
+        <w:t>“</w:t>
+      </w:r>
+      <w:proofErr w:type="gramStart"/>
+      <w:r>
+        <w:rPr>
+          <w:highlight w:val="green"/>
+        </w:rPr>
+        <w:t>description</w:t>
+      </w:r>
+      <w:proofErr w:type="gramEnd"/>
+      <w:r>
+        <w:rPr>
+          <w:highlight w:val="green"/>
+        </w:rPr>
+        <w:t>” : “***”,</w:t>
+      </w:r>
+    </w:p>
+    <w:p>
+      <w:pPr>
+        <w:spacing w:after="0"/>
+        <w:rPr>
+          <w:highlight w:val="green"/>
+        </w:rPr>
+      </w:pPr>
+      <w:r>
+        <w:rPr>
+          <w:highlight w:val="green"/>
+        </w:rPr>
+        <w:tab/>
+      </w:r>
+      <w:r>
+        <w:rPr>
+          <w:highlight w:val="green"/>
+        </w:rPr>
+        <w:tab/>
+        <w:t>“competition":{</w:t>
+      </w:r>
+    </w:p>
+    <w:p>
+      <w:pPr>
+        <w:spacing w:after="0"/>
+        <w:rPr>
+          <w:highlight w:val="green"/>
+        </w:rPr>
+      </w:pPr>
+      <w:r>
+        <w:rPr>
+          <w:highlight w:val="green"/>
+        </w:rPr>
+        <w:tab/>
+      </w:r>
+      <w:r>
+        <w:rPr>
+          <w:highlight w:val="green"/>
+        </w:rPr>
+        <w:tab/>
+      </w:r>
+      <w:r>
+        <w:rPr>
+          <w:highlight w:val="green"/>
+        </w:rPr>
+        <w:tab/>
+      </w:r>
+      <w:r>
+        <w:rPr>
+          <w:highlight w:val="green"/>
+        </w:rPr>
+        <w:tab/>
+        <w:t>“</w:t>
+      </w:r>
+      <w:proofErr w:type="gramStart"/>
+      <w:r>
+        <w:rPr>
+          <w:highlight w:val="green"/>
+        </w:rPr>
+        <w:t>type</w:t>
+      </w:r>
+      <w:proofErr w:type="gramEnd"/>
+      <w:r>
+        <w:rPr>
+          <w:highlight w:val="green"/>
+        </w:rPr>
+        <w:t>” : “***”,</w:t>
+      </w:r>
+    </w:p>
+    <w:p>
+      <w:pPr>
+        <w:spacing w:after="0"/>
+        <w:rPr>
+          <w:highlight w:val="green"/>
+        </w:rPr>
+      </w:pPr>
+      <w:r>
+        <w:rPr>
+          <w:highlight w:val="green"/>
+        </w:rPr>
+        <w:tab/>
+      </w:r>
+      <w:r>
+        <w:rPr>
+          <w:highlight w:val="green"/>
+        </w:rPr>
+        <w:tab/>
+      </w:r>
+      <w:r>
+        <w:rPr>
+          <w:highlight w:val="green"/>
+        </w:rPr>
+        <w:tab/>
+      </w:r>
+      <w:r>
+        <w:rPr>
+          <w:highlight w:val="green"/>
+        </w:rPr>
+        <w:tab/>
+        <w:t>“</w:t>
+      </w:r>
+      <w:proofErr w:type="gramStart"/>
+      <w:r>
+        <w:rPr>
+          <w:highlight w:val="green"/>
+        </w:rPr>
         <w:t>name</w:t>
       </w:r>
       <w:proofErr w:type="gramEnd"/>
@@ -11766,38 +11909,69 @@
           <w:highlight w:val="green"/>
         </w:rPr>
         <w:tab/>
+      </w:r>
+      <w:r>
+        <w:rPr>
+          <w:highlight w:val="green"/>
+        </w:rPr>
+        <w:tab/>
         <w:t>“</w:t>
       </w:r>
-      <w:proofErr w:type="spellStart"/>
       <w:proofErr w:type="gramStart"/>
       <w:r>
         <w:rPr>
           <w:highlight w:val="green"/>
         </w:rPr>
-        <w:t>creationdate</w:t>
-      </w:r>
-      <w:proofErr w:type="spellEnd"/>
+        <w:t>id</w:t>
+      </w:r>
       <w:proofErr w:type="gramEnd"/>
       <w:r>
         <w:rPr>
           <w:highlight w:val="green"/>
         </w:rPr>
-        <w:t>”: “***”</w:t>
-      </w:r>
-    </w:p>
-    <w:p>
-      <w:pPr>
-        <w:spacing w:after="0"/>
-        <w:rPr>
-          <w:highlight w:val="green"/>
-        </w:rPr>
-      </w:pPr>
-      <w:r>
-        <w:rPr>
-          <w:highlight w:val="green"/>
-        </w:rPr>
-        <w:tab/>
-      </w:r>
+        <w:t>” : “***”</w:t>
+      </w:r>
+    </w:p>
+    <w:p>
+      <w:pPr>
+        <w:spacing w:after="0"/>
+        <w:rPr>
+          <w:highlight w:val="green"/>
+        </w:rPr>
+      </w:pPr>
+      <w:r>
+        <w:rPr>
+          <w:highlight w:val="green"/>
+        </w:rPr>
+        <w:tab/>
+      </w:r>
+      <w:r>
+        <w:rPr>
+          <w:highlight w:val="green"/>
+        </w:rPr>
+        <w:tab/>
+      </w:r>
+      <w:r>
+        <w:rPr>
+          <w:highlight w:val="green"/>
+        </w:rPr>
+        <w:tab/>
+      </w:r>
+      <w:r>
+        <w:rPr>
+          <w:highlight w:val="green"/>
+        </w:rPr>
+        <w:tab/>
+        <w:t>}</w:t>
+      </w:r>
+    </w:p>
+    <w:p>
+      <w:pPr>
+        <w:spacing w:after="0"/>
+        <w:rPr>
+          <w:highlight w:val="green"/>
+        </w:rPr>
+      </w:pPr>
       <w:r>
         <w:rPr>
           <w:highlight w:val="green"/>
@@ -11816,29 +11990,23 @@
         <w:rPr>
           <w:highlight w:val="green"/>
         </w:rPr>
-        <w:t>description</w:t>
+        <w:t>rating</w:t>
       </w:r>
       <w:proofErr w:type="gramEnd"/>
       <w:r>
         <w:rPr>
           <w:highlight w:val="green"/>
         </w:rPr>
-        <w:t>” : “***”,</w:t>
-      </w:r>
-    </w:p>
-    <w:p>
-      <w:pPr>
-        <w:spacing w:after="0"/>
-        <w:rPr>
-          <w:highlight w:val="green"/>
-        </w:rPr>
-      </w:pPr>
-      <w:r>
-        <w:rPr>
-          <w:highlight w:val="green"/>
-        </w:rPr>
-        <w:tab/>
-      </w:r>
+        <w:t>” : 23,</w:t>
+      </w:r>
+    </w:p>
+    <w:p>
+      <w:pPr>
+        <w:spacing w:after="0"/>
+        <w:rPr>
+          <w:highlight w:val="green"/>
+        </w:rPr>
+      </w:pPr>
       <w:r>
         <w:rPr>
           <w:highlight w:val="green"/>
@@ -11852,44 +12020,28 @@
         <w:tab/>
         <w:t>“</w:t>
       </w:r>
-      <w:r>
-        <w:rPr>
-          <w:highlight w:val="green"/>
-        </w:rPr>
-        <w:t>competition</w:t>
-      </w:r>
-      <w:r>
-        <w:rPr>
-          <w:highlight w:val="green"/>
-        </w:rPr>
-        <w:t>":{</w:t>
-      </w:r>
-    </w:p>
-    <w:p>
-      <w:pPr>
-        <w:spacing w:after="0"/>
-        <w:rPr>
-          <w:highlight w:val="green"/>
-        </w:rPr>
-      </w:pPr>
-      <w:r>
-        <w:rPr>
-          <w:highlight w:val="green"/>
-        </w:rPr>
-        <w:tab/>
-      </w:r>
-      <w:r>
-        <w:rPr>
-          <w:highlight w:val="green"/>
-        </w:rPr>
-        <w:tab/>
-      </w:r>
-      <w:r>
-        <w:rPr>
-          <w:highlight w:val="green"/>
-        </w:rPr>
-        <w:tab/>
-      </w:r>
+      <w:proofErr w:type="gramStart"/>
+      <w:r>
+        <w:rPr>
+          <w:highlight w:val="green"/>
+        </w:rPr>
+        <w:t>votesquantity</w:t>
+      </w:r>
+      <w:proofErr w:type="gramEnd"/>
+      <w:r>
+        <w:rPr>
+          <w:highlight w:val="green"/>
+        </w:rPr>
+        <w:t>”:432,</w:t>
+      </w:r>
+    </w:p>
+    <w:p>
+      <w:pPr>
+        <w:spacing w:after="0"/>
+        <w:rPr>
+          <w:highlight w:val="green"/>
+        </w:rPr>
+      </w:pPr>
       <w:r>
         <w:rPr>
           <w:highlight w:val="green"/>
@@ -11903,46 +12055,117 @@
         <w:tab/>
         <w:t>“</w:t>
       </w:r>
+      <w:proofErr w:type="spellStart"/>
       <w:proofErr w:type="gramStart"/>
       <w:r>
         <w:rPr>
           <w:highlight w:val="green"/>
         </w:rPr>
-        <w:t>type</w:t>
-      </w:r>
+        <w:t>firstphoto</w:t>
+      </w:r>
+      <w:proofErr w:type="spellEnd"/>
       <w:proofErr w:type="gramEnd"/>
       <w:r>
         <w:rPr>
           <w:highlight w:val="green"/>
         </w:rPr>
-        <w:t>” : “***”,</w:t>
-      </w:r>
-    </w:p>
-    <w:p>
-      <w:pPr>
-        <w:spacing w:after="0"/>
-        <w:rPr>
-          <w:highlight w:val="green"/>
-        </w:rPr>
-      </w:pPr>
-      <w:r>
-        <w:rPr>
-          <w:highlight w:val="green"/>
-        </w:rPr>
-        <w:tab/>
-      </w:r>
-      <w:r>
-        <w:rPr>
-          <w:highlight w:val="green"/>
-        </w:rPr>
-        <w:tab/>
-      </w:r>
-      <w:r>
-        <w:rPr>
-          <w:highlight w:val="green"/>
-        </w:rPr>
-        <w:tab/>
-      </w:r>
+        <w:t>”:{ “id”:12,</w:t>
+      </w:r>
+    </w:p>
+    <w:p>
+      <w:pPr>
+        <w:spacing w:after="0"/>
+        <w:rPr>
+          <w:highlight w:val="green"/>
+        </w:rPr>
+      </w:pPr>
+      <w:r>
+        <w:rPr>
+          <w:highlight w:val="green"/>
+        </w:rPr>
+        <w:tab/>
+      </w:r>
+      <w:r>
+        <w:rPr>
+          <w:highlight w:val="green"/>
+        </w:rPr>
+        <w:tab/>
+      </w:r>
+      <w:r>
+        <w:rPr>
+          <w:highlight w:val="green"/>
+        </w:rPr>
+        <w:tab/>
+      </w:r>
+      <w:r>
+        <w:rPr>
+          <w:highlight w:val="green"/>
+        </w:rPr>
+        <w:tab/>
+        <w:t>“path”:”***”,</w:t>
+      </w:r>
+    </w:p>
+    <w:p>
+      <w:pPr>
+        <w:spacing w:after="0"/>
+        <w:rPr>
+          <w:highlight w:val="green"/>
+        </w:rPr>
+      </w:pPr>
+      <w:r>
+        <w:rPr>
+          <w:highlight w:val="green"/>
+        </w:rPr>
+        <w:tab/>
+      </w:r>
+      <w:r>
+        <w:rPr>
+          <w:highlight w:val="green"/>
+        </w:rPr>
+        <w:tab/>
+      </w:r>
+      <w:r>
+        <w:rPr>
+          <w:highlight w:val="green"/>
+        </w:rPr>
+        <w:tab/>
+      </w:r>
+      <w:r>
+        <w:rPr>
+          <w:highlight w:val="green"/>
+        </w:rPr>
+        <w:tab/>
+        <w:t>“description”:”***”</w:t>
+      </w:r>
+    </w:p>
+    <w:p>
+      <w:pPr>
+        <w:spacing w:after="0"/>
+        <w:rPr>
+          <w:highlight w:val="green"/>
+        </w:rPr>
+      </w:pPr>
+      <w:r>
+        <w:rPr>
+          <w:highlight w:val="green"/>
+        </w:rPr>
+        <w:tab/>
+      </w:r>
+      <w:r>
+        <w:rPr>
+          <w:highlight w:val="green"/>
+        </w:rPr>
+        <w:tab/>
+        <w:t>}</w:t>
+      </w:r>
+    </w:p>
+    <w:p>
+      <w:pPr>
+        <w:spacing w:after="0"/>
+        <w:rPr>
+          <w:highlight w:val="green"/>
+        </w:rPr>
+      </w:pPr>
       <w:r>
         <w:rPr>
           <w:highlight w:val="green"/>
@@ -11956,46 +12179,117 @@
         <w:tab/>
         <w:t>“</w:t>
       </w:r>
+      <w:proofErr w:type="spellStart"/>
       <w:proofErr w:type="gramStart"/>
       <w:r>
         <w:rPr>
           <w:highlight w:val="green"/>
         </w:rPr>
-        <w:t>name</w:t>
-      </w:r>
+        <w:t>lustphoto</w:t>
+      </w:r>
+      <w:proofErr w:type="spellEnd"/>
       <w:proofErr w:type="gramEnd"/>
       <w:r>
         <w:rPr>
           <w:highlight w:val="green"/>
         </w:rPr>
-        <w:t>” : “***”,</w:t>
-      </w:r>
-    </w:p>
-    <w:p>
-      <w:pPr>
-        <w:spacing w:after="0"/>
-        <w:rPr>
-          <w:highlight w:val="green"/>
-        </w:rPr>
-      </w:pPr>
-      <w:r>
-        <w:rPr>
-          <w:highlight w:val="green"/>
-        </w:rPr>
-        <w:tab/>
-      </w:r>
-      <w:r>
-        <w:rPr>
-          <w:highlight w:val="green"/>
-        </w:rPr>
-        <w:tab/>
-      </w:r>
-      <w:r>
-        <w:rPr>
-          <w:highlight w:val="green"/>
-        </w:rPr>
-        <w:tab/>
-      </w:r>
+        <w:t>”:{ “id”:34,</w:t>
+      </w:r>
+    </w:p>
+    <w:p>
+      <w:pPr>
+        <w:spacing w:after="0"/>
+        <w:rPr>
+          <w:highlight w:val="green"/>
+        </w:rPr>
+      </w:pPr>
+      <w:r>
+        <w:rPr>
+          <w:highlight w:val="green"/>
+        </w:rPr>
+        <w:tab/>
+      </w:r>
+      <w:r>
+        <w:rPr>
+          <w:highlight w:val="green"/>
+        </w:rPr>
+        <w:tab/>
+      </w:r>
+      <w:r>
+        <w:rPr>
+          <w:highlight w:val="green"/>
+        </w:rPr>
+        <w:tab/>
+      </w:r>
+      <w:r>
+        <w:rPr>
+          <w:highlight w:val="green"/>
+        </w:rPr>
+        <w:tab/>
+        <w:t>“path”:”***”,</w:t>
+      </w:r>
+    </w:p>
+    <w:p>
+      <w:pPr>
+        <w:spacing w:after="0"/>
+        <w:rPr>
+          <w:highlight w:val="green"/>
+        </w:rPr>
+      </w:pPr>
+      <w:r>
+        <w:rPr>
+          <w:highlight w:val="green"/>
+        </w:rPr>
+        <w:tab/>
+      </w:r>
+      <w:r>
+        <w:rPr>
+          <w:highlight w:val="green"/>
+        </w:rPr>
+        <w:tab/>
+      </w:r>
+      <w:r>
+        <w:rPr>
+          <w:highlight w:val="green"/>
+        </w:rPr>
+        <w:tab/>
+      </w:r>
+      <w:r>
+        <w:rPr>
+          <w:highlight w:val="green"/>
+        </w:rPr>
+        <w:tab/>
+        <w:t>“description”:”***”</w:t>
+      </w:r>
+    </w:p>
+    <w:p>
+      <w:pPr>
+        <w:spacing w:after="0"/>
+        <w:rPr>
+          <w:highlight w:val="green"/>
+        </w:rPr>
+      </w:pPr>
+      <w:r>
+        <w:rPr>
+          <w:highlight w:val="green"/>
+        </w:rPr>
+        <w:tab/>
+      </w:r>
+      <w:r>
+        <w:rPr>
+          <w:highlight w:val="green"/>
+        </w:rPr>
+        <w:tab/>
+        <w:t>}</w:t>
+      </w:r>
+    </w:p>
+    <w:p>
+      <w:pPr>
+        <w:spacing w:after="0"/>
+        <w:rPr>
+          <w:highlight w:val="green"/>
+        </w:rPr>
+      </w:pPr>
       <w:r>
         <w:rPr>
           <w:highlight w:val="green"/>
@@ -12014,53 +12308,176 @@
         <w:rPr>
           <w:highlight w:val="green"/>
         </w:rPr>
-        <w:t>id</w:t>
+        <w:t>user</w:t>
       </w:r>
       <w:proofErr w:type="gramEnd"/>
       <w:r>
         <w:rPr>
           <w:highlight w:val="green"/>
         </w:rPr>
-        <w:t>” : “***”</w:t>
-      </w:r>
-    </w:p>
-    <w:p>
-      <w:pPr>
-        <w:spacing w:after="0"/>
-        <w:rPr>
-          <w:highlight w:val="green"/>
-        </w:rPr>
-      </w:pPr>
-      <w:r>
-        <w:rPr>
-          <w:highlight w:val="green"/>
-        </w:rPr>
-        <w:tab/>
-      </w:r>
-      <w:r>
-        <w:rPr>
-          <w:highlight w:val="green"/>
-        </w:rPr>
-        <w:tab/>
-      </w:r>
-      <w:r>
-        <w:rPr>
-          <w:highlight w:val="green"/>
-        </w:rPr>
-        <w:tab/>
-      </w:r>
-      <w:r>
-        <w:rPr>
-          <w:highlight w:val="green"/>
-        </w:rPr>
-        <w:tab/>
-      </w:r>
-      <w:r>
-        <w:rPr>
-          <w:highlight w:val="green"/>
-        </w:rPr>
-        <w:tab/>
-        <w:t>}</w:t>
+        <w:t>”:{“</w:t>
+      </w:r>
+      <w:r>
+        <w:rPr>
+          <w:highlight w:val="green"/>
+        </w:rPr>
+        <w:t>id”:4</w:t>
+      </w:r>
+    </w:p>
+    <w:p>
+      <w:pPr>
+        <w:spacing w:after="0"/>
+        <w:rPr>
+          <w:highlight w:val="green"/>
+        </w:rPr>
+      </w:pPr>
+      <w:r>
+        <w:rPr>
+          <w:highlight w:val="green"/>
+        </w:rPr>
+        <w:tab/>
+      </w:r>
+      <w:r>
+        <w:rPr>
+          <w:highlight w:val="green"/>
+        </w:rPr>
+        <w:tab/>
+      </w:r>
+      <w:r>
+        <w:rPr>
+          <w:highlight w:val="green"/>
+        </w:rPr>
+        <w:tab/>
+        <w:t>"</w:t>
+      </w:r>
+      <w:proofErr w:type="spellStart"/>
+      <w:proofErr w:type="gramStart"/>
+      <w:r>
+        <w:rPr>
+          <w:highlight w:val="green"/>
+        </w:rPr>
+        <w:t>firstname</w:t>
+      </w:r>
+      <w:proofErr w:type="spellEnd"/>
+      <w:proofErr w:type="gramEnd"/>
+      <w:r>
+        <w:rPr>
+          <w:highlight w:val="green"/>
+        </w:rPr>
+        <w:t>": "***",</w:t>
+      </w:r>
+    </w:p>
+    <w:p>
+      <w:pPr>
+        <w:spacing w:after="0"/>
+        <w:rPr>
+          <w:highlight w:val="green"/>
+        </w:rPr>
+      </w:pPr>
+      <w:r>
+        <w:rPr>
+          <w:highlight w:val="green"/>
+        </w:rPr>
+        <w:tab/>
+      </w:r>
+      <w:r>
+        <w:rPr>
+          <w:highlight w:val="green"/>
+        </w:rPr>
+        <w:tab/>
+      </w:r>
+      <w:r>
+        <w:rPr>
+          <w:highlight w:val="green"/>
+        </w:rPr>
+        <w:tab/>
+        <w:t>"</w:t>
+      </w:r>
+      <w:proofErr w:type="spellStart"/>
+      <w:proofErr w:type="gramStart"/>
+      <w:r>
+        <w:rPr>
+          <w:highlight w:val="green"/>
+        </w:rPr>
+        <w:t>middlename</w:t>
+      </w:r>
+      <w:proofErr w:type="spellEnd"/>
+      <w:proofErr w:type="gramEnd"/>
+      <w:r>
+        <w:rPr>
+          <w:highlight w:val="green"/>
+        </w:rPr>
+        <w:t>": "***",</w:t>
+      </w:r>
+    </w:p>
+    <w:p>
+      <w:pPr>
+        <w:spacing w:after="0"/>
+        <w:rPr>
+          <w:highlight w:val="green"/>
+        </w:rPr>
+      </w:pPr>
+      <w:r>
+        <w:rPr>
+          <w:highlight w:val="green"/>
+        </w:rPr>
+        <w:tab/>
+      </w:r>
+      <w:r>
+        <w:rPr>
+          <w:highlight w:val="green"/>
+        </w:rPr>
+        <w:tab/>
+      </w:r>
+      <w:r>
+        <w:rPr>
+          <w:highlight w:val="green"/>
+        </w:rPr>
+        <w:tab/>
+        <w:t>"</w:t>
+      </w:r>
+      <w:proofErr w:type="spellStart"/>
+      <w:proofErr w:type="gramStart"/>
+      <w:r>
+        <w:rPr>
+          <w:highlight w:val="green"/>
+        </w:rPr>
+        <w:t>lastname</w:t>
+      </w:r>
+      <w:proofErr w:type="spellEnd"/>
+      <w:proofErr w:type="gramEnd"/>
+      <w:r>
+        <w:rPr>
+          <w:highlight w:val="green"/>
+        </w:rPr>
+        <w:t>": "***",</w:t>
+      </w:r>
+    </w:p>
+    <w:p>
+      <w:pPr>
+        <w:spacing w:after="0"/>
+        <w:rPr>
+          <w:highlight w:val="green"/>
+        </w:rPr>
+      </w:pPr>
+      <w:r>
+        <w:rPr>
+          <w:highlight w:val="green"/>
+        </w:rPr>
+        <w:tab/>
+      </w:r>
+      <w:r>
+        <w:rPr>
+          <w:highlight w:val="green"/>
+        </w:rPr>
+        <w:tab/>
+      </w:r>
+      <w:r>
+        <w:rPr>
+          <w:highlight w:val="green"/>
+        </w:rPr>
+        <w:tab/>
+        <w:t>“login”:”***”,</w:t>
       </w:r>
     </w:p>
     <w:p>
@@ -12089,34 +12506,86 @@
         <w:tab/>
         <w:t>“</w:t>
       </w:r>
+      <w:proofErr w:type="spellStart"/>
+      <w:r>
+        <w:rPr>
+          <w:highlight w:val="green"/>
+        </w:rPr>
+        <w:t>avatarpath</w:t>
+      </w:r>
+      <w:proofErr w:type="spellEnd"/>
+      <w:r>
+        <w:rPr>
+          <w:highlight w:val="green"/>
+        </w:rPr>
+        <w:t>”:”***”</w:t>
+      </w:r>
+    </w:p>
+    <w:p>
+      <w:pPr>
+        <w:spacing w:after="0"/>
+        <w:rPr>
+          <w:highlight w:val="green"/>
+        </w:rPr>
+      </w:pPr>
+      <w:r>
+        <w:rPr>
+          <w:highlight w:val="green"/>
+        </w:rPr>
+        <w:tab/>
+      </w:r>
+      <w:r>
+        <w:rPr>
+          <w:highlight w:val="green"/>
+        </w:rPr>
+        <w:tab/>
+        <w:t>},</w:t>
+      </w:r>
+      <w:bookmarkStart w:id="6" w:name="_GoBack"/>
+      <w:bookmarkEnd w:id="6"/>
+    </w:p>
+    <w:p>
+      <w:pPr>
+        <w:spacing w:after="0"/>
+        <w:rPr>
+          <w:highlight w:val="green"/>
+        </w:rPr>
+      </w:pPr>
+      <w:r>
+        <w:rPr>
+          <w:highlight w:val="green"/>
+        </w:rPr>
+        <w:tab/>
+      </w:r>
+      <w:r>
+        <w:rPr>
+          <w:highlight w:val="green"/>
+        </w:rPr>
+        <w:tab/>
+        <w:t>“</w:t>
+      </w:r>
       <w:proofErr w:type="gramStart"/>
       <w:r>
         <w:rPr>
           <w:highlight w:val="green"/>
         </w:rPr>
-        <w:t>rating</w:t>
+        <w:t>commentquantity</w:t>
       </w:r>
       <w:proofErr w:type="gramEnd"/>
       <w:r>
         <w:rPr>
           <w:highlight w:val="green"/>
         </w:rPr>
-        <w:t>” : 23,</w:t>
-      </w:r>
-    </w:p>
-    <w:p>
-      <w:pPr>
-        <w:spacing w:after="0"/>
-        <w:rPr>
-          <w:highlight w:val="green"/>
-        </w:rPr>
-      </w:pPr>
-      <w:r>
-        <w:rPr>
-          <w:highlight w:val="green"/>
-        </w:rPr>
-        <w:tab/>
-      </w:r>
+        <w:t>”:34,</w:t>
+      </w:r>
+    </w:p>
+    <w:p>
+      <w:pPr>
+        <w:spacing w:after="0"/>
+        <w:rPr>
+          <w:highlight w:val="green"/>
+        </w:rPr>
+      </w:pPr>
       <w:r>
         <w:rPr>
           <w:highlight w:val="green"/>
@@ -12135,708 +12604,14 @@
         <w:rPr>
           <w:highlight w:val="green"/>
         </w:rPr>
-        <w:t>votesquantity</w:t>
+        <w:t>photoquantity</w:t>
       </w:r>
       <w:proofErr w:type="gramEnd"/>
       <w:r>
         <w:rPr>
           <w:highlight w:val="green"/>
         </w:rPr>
-        <w:t>”:432,</w:t>
-      </w:r>
-    </w:p>
-    <w:p>
-      <w:pPr>
-        <w:spacing w:after="0"/>
-        <w:rPr>
-          <w:highlight w:val="green"/>
-        </w:rPr>
-      </w:pPr>
-      <w:r>
-        <w:rPr>
-          <w:highlight w:val="green"/>
-        </w:rPr>
-        <w:tab/>
-      </w:r>
-      <w:r>
-        <w:rPr>
-          <w:highlight w:val="green"/>
-        </w:rPr>
-        <w:tab/>
-      </w:r>
-      <w:r>
-        <w:rPr>
-          <w:highlight w:val="green"/>
-        </w:rPr>
-        <w:tab/>
-        <w:t>“</w:t>
-      </w:r>
-      <w:proofErr w:type="spellStart"/>
-      <w:proofErr w:type="gramStart"/>
-      <w:r>
-        <w:rPr>
-          <w:highlight w:val="green"/>
-        </w:rPr>
-        <w:t>firstphoto</w:t>
-      </w:r>
-      <w:proofErr w:type="spellEnd"/>
-      <w:proofErr w:type="gramEnd"/>
-      <w:r>
-        <w:rPr>
-          <w:highlight w:val="green"/>
-        </w:rPr>
-        <w:t>”:{ “id”:12,</w:t>
-      </w:r>
-    </w:p>
-    <w:p>
-      <w:pPr>
-        <w:spacing w:after="0"/>
-        <w:rPr>
-          <w:highlight w:val="green"/>
-        </w:rPr>
-      </w:pPr>
-      <w:r>
-        <w:rPr>
-          <w:highlight w:val="green"/>
-        </w:rPr>
-        <w:tab/>
-      </w:r>
-      <w:r>
-        <w:rPr>
-          <w:highlight w:val="green"/>
-        </w:rPr>
-        <w:tab/>
-      </w:r>
-      <w:r>
-        <w:rPr>
-          <w:highlight w:val="green"/>
-        </w:rPr>
-        <w:tab/>
-      </w:r>
-      <w:r>
-        <w:rPr>
-          <w:highlight w:val="green"/>
-        </w:rPr>
-        <w:tab/>
-      </w:r>
-      <w:r>
-        <w:rPr>
-          <w:highlight w:val="green"/>
-        </w:rPr>
-        <w:tab/>
-        <w:t>“path”:”***”,</w:t>
-      </w:r>
-    </w:p>
-    <w:p>
-      <w:pPr>
-        <w:spacing w:after="0"/>
-        <w:rPr>
-          <w:highlight w:val="green"/>
-        </w:rPr>
-      </w:pPr>
-      <w:r>
-        <w:rPr>
-          <w:highlight w:val="green"/>
-        </w:rPr>
-        <w:tab/>
-      </w:r>
-      <w:r>
-        <w:rPr>
-          <w:highlight w:val="green"/>
-        </w:rPr>
-        <w:tab/>
-      </w:r>
-      <w:r>
-        <w:rPr>
-          <w:highlight w:val="green"/>
-        </w:rPr>
-        <w:tab/>
-      </w:r>
-      <w:r>
-        <w:rPr>
-          <w:highlight w:val="green"/>
-        </w:rPr>
-        <w:tab/>
-      </w:r>
-      <w:r>
-        <w:rPr>
-          <w:highlight w:val="green"/>
-        </w:rPr>
-        <w:tab/>
-        <w:t>“description”:”***”</w:t>
-      </w:r>
-    </w:p>
-    <w:p>
-      <w:pPr>
-        <w:spacing w:after="0"/>
-        <w:rPr>
-          <w:highlight w:val="green"/>
-        </w:rPr>
-      </w:pPr>
-      <w:r>
-        <w:rPr>
-          <w:highlight w:val="green"/>
-        </w:rPr>
-        <w:tab/>
-      </w:r>
-      <w:r>
-        <w:rPr>
-          <w:highlight w:val="green"/>
-        </w:rPr>
-        <w:tab/>
-      </w:r>
-      <w:r>
-        <w:rPr>
-          <w:highlight w:val="green"/>
-        </w:rPr>
-        <w:tab/>
-        <w:t>}</w:t>
-      </w:r>
-    </w:p>
-    <w:p>
-      <w:pPr>
-        <w:spacing w:after="0"/>
-        <w:rPr>
-          <w:highlight w:val="green"/>
-        </w:rPr>
-      </w:pPr>
-      <w:r>
-        <w:rPr>
-          <w:highlight w:val="green"/>
-        </w:rPr>
-        <w:tab/>
-      </w:r>
-      <w:r>
-        <w:rPr>
-          <w:highlight w:val="green"/>
-        </w:rPr>
-        <w:tab/>
-      </w:r>
-      <w:r>
-        <w:rPr>
-          <w:highlight w:val="green"/>
-        </w:rPr>
-        <w:tab/>
-        <w:t>“</w:t>
-      </w:r>
-      <w:proofErr w:type="spellStart"/>
-      <w:proofErr w:type="gramStart"/>
-      <w:r>
-        <w:rPr>
-          <w:highlight w:val="green"/>
-        </w:rPr>
-        <w:t>lustphoto</w:t>
-      </w:r>
-      <w:proofErr w:type="spellEnd"/>
-      <w:proofErr w:type="gramEnd"/>
-      <w:r>
-        <w:rPr>
-          <w:highlight w:val="green"/>
-        </w:rPr>
-        <w:t>”:{ “id”:34,</w:t>
-      </w:r>
-    </w:p>
-    <w:p>
-      <w:pPr>
-        <w:spacing w:after="0"/>
-        <w:rPr>
-          <w:highlight w:val="green"/>
-        </w:rPr>
-      </w:pPr>
-      <w:r>
-        <w:rPr>
-          <w:highlight w:val="green"/>
-        </w:rPr>
-        <w:tab/>
-      </w:r>
-      <w:r>
-        <w:rPr>
-          <w:highlight w:val="green"/>
-        </w:rPr>
-        <w:tab/>
-      </w:r>
-      <w:r>
-        <w:rPr>
-          <w:highlight w:val="green"/>
-        </w:rPr>
-        <w:tab/>
-      </w:r>
-      <w:r>
-        <w:rPr>
-          <w:highlight w:val="green"/>
-        </w:rPr>
-        <w:tab/>
-      </w:r>
-      <w:r>
-        <w:rPr>
-          <w:highlight w:val="green"/>
-        </w:rPr>
-        <w:tab/>
-        <w:t>“path”:”***”,</w:t>
-      </w:r>
-    </w:p>
-    <w:p>
-      <w:pPr>
-        <w:spacing w:after="0"/>
-        <w:rPr>
-          <w:highlight w:val="green"/>
-        </w:rPr>
-      </w:pPr>
-      <w:r>
-        <w:rPr>
-          <w:highlight w:val="green"/>
-        </w:rPr>
-        <w:tab/>
-      </w:r>
-      <w:r>
-        <w:rPr>
-          <w:highlight w:val="green"/>
-        </w:rPr>
-        <w:tab/>
-      </w:r>
-      <w:r>
-        <w:rPr>
-          <w:highlight w:val="green"/>
-        </w:rPr>
-        <w:tab/>
-      </w:r>
-      <w:r>
-        <w:rPr>
-          <w:highlight w:val="green"/>
-        </w:rPr>
-        <w:tab/>
-      </w:r>
-      <w:r>
-        <w:rPr>
-          <w:highlight w:val="green"/>
-        </w:rPr>
-        <w:tab/>
-        <w:t>“description”:”***”</w:t>
-      </w:r>
-    </w:p>
-    <w:p>
-      <w:pPr>
-        <w:spacing w:after="0"/>
-        <w:rPr>
-          <w:highlight w:val="green"/>
-        </w:rPr>
-      </w:pPr>
-      <w:r>
-        <w:rPr>
-          <w:highlight w:val="green"/>
-        </w:rPr>
-        <w:tab/>
-      </w:r>
-      <w:r>
-        <w:rPr>
-          <w:highlight w:val="green"/>
-        </w:rPr>
-        <w:tab/>
-      </w:r>
-      <w:r>
-        <w:rPr>
-          <w:highlight w:val="green"/>
-        </w:rPr>
-        <w:tab/>
-        <w:t>}</w:t>
-      </w:r>
-    </w:p>
-    <w:p>
-      <w:pPr>
-        <w:spacing w:after="0"/>
-        <w:rPr>
-          <w:highlight w:val="green"/>
-        </w:rPr>
-      </w:pPr>
-      <w:r>
-        <w:rPr>
-          <w:highlight w:val="green"/>
-        </w:rPr>
-        <w:tab/>
-      </w:r>
-      <w:r>
-        <w:rPr>
-          <w:highlight w:val="green"/>
-        </w:rPr>
-        <w:tab/>
-      </w:r>
-      <w:r>
-        <w:rPr>
-          <w:highlight w:val="green"/>
-        </w:rPr>
-        <w:tab/>
-        <w:t>“</w:t>
-      </w:r>
-      <w:proofErr w:type="gramStart"/>
-      <w:r>
-        <w:rPr>
-          <w:highlight w:val="green"/>
-        </w:rPr>
-        <w:t>user</w:t>
-      </w:r>
-      <w:proofErr w:type="gramEnd"/>
-      <w:r>
-        <w:rPr>
-          <w:highlight w:val="green"/>
-        </w:rPr>
-        <w:t>”:{“</w:t>
-      </w:r>
-      <w:r>
-        <w:rPr>
-          <w:highlight w:val="green"/>
-        </w:rPr>
-        <w:t>id”:4</w:t>
-      </w:r>
-    </w:p>
-    <w:p>
-      <w:pPr>
-        <w:spacing w:after="0"/>
-        <w:rPr>
-          <w:highlight w:val="green"/>
-        </w:rPr>
-      </w:pPr>
-      <w:r>
-        <w:rPr>
-          <w:highlight w:val="green"/>
-        </w:rPr>
-        <w:tab/>
-      </w:r>
-      <w:r>
-        <w:rPr>
-          <w:highlight w:val="green"/>
-        </w:rPr>
-        <w:tab/>
-      </w:r>
-      <w:r>
-        <w:rPr>
-          <w:highlight w:val="green"/>
-        </w:rPr>
-        <w:tab/>
-      </w:r>
-      <w:r>
-        <w:rPr>
-          <w:highlight w:val="green"/>
-        </w:rPr>
-        <w:tab/>
-        <w:t>"</w:t>
-      </w:r>
-      <w:proofErr w:type="spellStart"/>
-      <w:proofErr w:type="gramStart"/>
-      <w:r>
-        <w:rPr>
-          <w:highlight w:val="green"/>
-        </w:rPr>
-        <w:t>firstname</w:t>
-      </w:r>
-      <w:proofErr w:type="spellEnd"/>
-      <w:proofErr w:type="gramEnd"/>
-      <w:r>
-        <w:rPr>
-          <w:highlight w:val="green"/>
-        </w:rPr>
-        <w:t>": "***",</w:t>
-      </w:r>
-    </w:p>
-    <w:p>
-      <w:pPr>
-        <w:spacing w:after="0"/>
-        <w:rPr>
-          <w:highlight w:val="green"/>
-        </w:rPr>
-      </w:pPr>
-      <w:r>
-        <w:rPr>
-          <w:highlight w:val="green"/>
-        </w:rPr>
-        <w:tab/>
-      </w:r>
-      <w:r>
-        <w:rPr>
-          <w:highlight w:val="green"/>
-        </w:rPr>
-        <w:tab/>
-      </w:r>
-      <w:r>
-        <w:rPr>
-          <w:highlight w:val="green"/>
-        </w:rPr>
-        <w:tab/>
-      </w:r>
-      <w:r>
-        <w:rPr>
-          <w:highlight w:val="green"/>
-        </w:rPr>
-        <w:tab/>
-        <w:t>"</w:t>
-      </w:r>
-      <w:proofErr w:type="spellStart"/>
-      <w:proofErr w:type="gramStart"/>
-      <w:r>
-        <w:rPr>
-          <w:highlight w:val="green"/>
-        </w:rPr>
-        <w:t>middlename</w:t>
-      </w:r>
-      <w:proofErr w:type="spellEnd"/>
-      <w:proofErr w:type="gramEnd"/>
-      <w:r>
-        <w:rPr>
-          <w:highlight w:val="green"/>
-        </w:rPr>
-        <w:t>": "***",</w:t>
-      </w:r>
-    </w:p>
-    <w:p>
-      <w:pPr>
-        <w:spacing w:after="0"/>
-        <w:rPr>
-          <w:highlight w:val="green"/>
-        </w:rPr>
-      </w:pPr>
-      <w:r>
-        <w:rPr>
-          <w:highlight w:val="green"/>
-        </w:rPr>
-        <w:tab/>
-      </w:r>
-      <w:r>
-        <w:rPr>
-          <w:highlight w:val="green"/>
-        </w:rPr>
-        <w:tab/>
-      </w:r>
-      <w:r>
-        <w:rPr>
-          <w:highlight w:val="green"/>
-        </w:rPr>
-        <w:tab/>
-      </w:r>
-      <w:r>
-        <w:rPr>
-          <w:highlight w:val="green"/>
-        </w:rPr>
-        <w:tab/>
-        <w:t>"</w:t>
-      </w:r>
-      <w:proofErr w:type="spellStart"/>
-      <w:proofErr w:type="gramStart"/>
-      <w:r>
-        <w:rPr>
-          <w:highlight w:val="green"/>
-        </w:rPr>
-        <w:t>lastname</w:t>
-      </w:r>
-      <w:proofErr w:type="spellEnd"/>
-      <w:proofErr w:type="gramEnd"/>
-      <w:r>
-        <w:rPr>
-          <w:highlight w:val="green"/>
-        </w:rPr>
-        <w:t>": "***",</w:t>
-      </w:r>
-    </w:p>
-    <w:p>
-      <w:pPr>
-        <w:spacing w:after="0"/>
-        <w:rPr>
-          <w:highlight w:val="green"/>
-        </w:rPr>
-      </w:pPr>
-      <w:r>
-        <w:rPr>
-          <w:highlight w:val="green"/>
-        </w:rPr>
-        <w:tab/>
-      </w:r>
-      <w:r>
-        <w:rPr>
-          <w:highlight w:val="green"/>
-        </w:rPr>
-        <w:tab/>
-      </w:r>
-      <w:r>
-        <w:rPr>
-          <w:highlight w:val="green"/>
-        </w:rPr>
-        <w:tab/>
-      </w:r>
-      <w:r>
-        <w:rPr>
-          <w:highlight w:val="green"/>
-        </w:rPr>
-        <w:tab/>
-        <w:t>“login”:”***”,</w:t>
-      </w:r>
-    </w:p>
-    <w:p>
-      <w:pPr>
-        <w:spacing w:after="0"/>
-        <w:rPr>
-          <w:highlight w:val="green"/>
-        </w:rPr>
-      </w:pPr>
-      <w:r>
-        <w:rPr>
-          <w:highlight w:val="green"/>
-        </w:rPr>
-        <w:tab/>
-      </w:r>
-      <w:r>
-        <w:rPr>
-          <w:highlight w:val="green"/>
-        </w:rPr>
-        <w:tab/>
-      </w:r>
-      <w:r>
-        <w:rPr>
-          <w:highlight w:val="green"/>
-        </w:rPr>
-        <w:tab/>
-      </w:r>
-      <w:r>
-        <w:rPr>
-          <w:highlight w:val="green"/>
-        </w:rPr>
-        <w:tab/>
-        <w:t>“</w:t>
-      </w:r>
-      <w:proofErr w:type="spellStart"/>
-      <w:r>
-        <w:rPr>
-          <w:highlight w:val="green"/>
-        </w:rPr>
-        <w:t>avatarpath</w:t>
-      </w:r>
-      <w:proofErr w:type="spellEnd"/>
-      <w:r>
-        <w:rPr>
-          <w:highlight w:val="green"/>
-        </w:rPr>
-        <w:t>”:”***”</w:t>
-      </w:r>
-    </w:p>
-    <w:p>
-      <w:pPr>
-        <w:spacing w:after="0"/>
-        <w:rPr>
-          <w:highlight w:val="green"/>
-        </w:rPr>
-      </w:pPr>
-      <w:r>
-        <w:rPr>
-          <w:highlight w:val="green"/>
-        </w:rPr>
-        <w:tab/>
-      </w:r>
-      <w:r>
-        <w:rPr>
-          <w:highlight w:val="green"/>
-        </w:rPr>
-        <w:tab/>
-      </w:r>
-      <w:r>
-        <w:rPr>
-          <w:highlight w:val="green"/>
-        </w:rPr>
-        <w:tab/>
-        <w:t>},</w:t>
-      </w:r>
-    </w:p>
-    <w:p>
-      <w:pPr>
-        <w:spacing w:after="0"/>
-        <w:rPr>
-          <w:highlight w:val="green"/>
-        </w:rPr>
-      </w:pPr>
-      <w:r>
-        <w:rPr>
-          <w:highlight w:val="green"/>
-        </w:rPr>
-        <w:tab/>
-      </w:r>
-      <w:r>
-        <w:rPr>
-          <w:highlight w:val="green"/>
-        </w:rPr>
-        <w:tab/>
-      </w:r>
-      <w:r>
-        <w:rPr>
-          <w:highlight w:val="green"/>
-        </w:rPr>
-        <w:tab/>
-        <w:t>“</w:t>
-      </w:r>
-      <w:proofErr w:type="gramStart"/>
-      <w:r>
-        <w:rPr>
-          <w:highlight w:val="green"/>
-        </w:rPr>
-        <w:t>commentquantity</w:t>
-      </w:r>
-      <w:proofErr w:type="gramEnd"/>
-      <w:r>
-        <w:rPr>
-          <w:highlight w:val="green"/>
-        </w:rPr>
-        <w:t>”:34,</w:t>
-      </w:r>
-    </w:p>
-    <w:p>
-      <w:pPr>
-        <w:spacing w:after="0"/>
-        <w:rPr>
-          <w:highlight w:val="green"/>
-        </w:rPr>
-      </w:pPr>
-      <w:r>
-        <w:rPr>
-          <w:highlight w:val="green"/>
-        </w:rPr>
-        <w:tab/>
-      </w:r>
-      <w:r>
-        <w:rPr>
-          <w:highlight w:val="green"/>
-        </w:rPr>
-        <w:tab/>
-      </w:r>
-      <w:r>
-        <w:rPr>
-          <w:highlight w:val="green"/>
-        </w:rPr>
-        <w:tab/>
-        <w:t>“</w:t>
-      </w:r>
-      <w:proofErr w:type="gramStart"/>
-      <w:r>
-        <w:rPr>
-          <w:highlight w:val="green"/>
-        </w:rPr>
-        <w:t>photoquantity</w:t>
-      </w:r>
-      <w:proofErr w:type="gramEnd"/>
-      <w:r>
-        <w:rPr>
-          <w:highlight w:val="green"/>
-        </w:rPr>
         <w:t>”:44,</w:t>
-      </w:r>
-    </w:p>
-    <w:p>
-      <w:pPr>
-        <w:spacing w:after="0"/>
-        <w:rPr>
-          <w:highlight w:val="green"/>
-        </w:rPr>
-      </w:pPr>
-      <w:r>
-        <w:rPr>
-          <w:highlight w:val="green"/>
-        </w:rPr>
-        <w:tab/>
-        <w:t>}</w:t>
       </w:r>
     </w:p>
     <w:p>
@@ -13068,74 +12843,74 @@
         <w:rPr>
           <w:highlight w:val="green"/>
         </w:rPr>
+        <w:tab/>
+        <w:t>}</w:t>
+      </w:r>
+    </w:p>
+    <w:p>
+      <w:pPr>
+        <w:spacing w:after="0"/>
+        <w:rPr>
+          <w:highlight w:val="green"/>
+        </w:rPr>
+      </w:pPr>
+      <w:proofErr w:type="spellStart"/>
+      <w:proofErr w:type="gramStart"/>
+      <w:r>
+        <w:rPr>
+          <w:highlight w:val="green"/>
+        </w:rPr>
+        <w:t>ответ</w:t>
+      </w:r>
+      <w:proofErr w:type="spellEnd"/>
+      <w:proofErr w:type="gramEnd"/>
+      <w:r>
+        <w:rPr>
+          <w:highlight w:val="green"/>
+        </w:rPr>
+        <w:t xml:space="preserve"> </w:t>
+      </w:r>
+      <w:proofErr w:type="spellStart"/>
+      <w:r>
+        <w:rPr>
+          <w:highlight w:val="green"/>
+        </w:rPr>
+        <w:t>от</w:t>
+      </w:r>
+      <w:proofErr w:type="spellEnd"/>
+      <w:r>
+        <w:rPr>
+          <w:highlight w:val="green"/>
+        </w:rPr>
+        <w:t xml:space="preserve"> </w:t>
+      </w:r>
+      <w:proofErr w:type="spellStart"/>
+      <w:r>
+        <w:rPr>
+          <w:highlight w:val="green"/>
+        </w:rPr>
+        <w:t>сервера</w:t>
+      </w:r>
+      <w:proofErr w:type="spellEnd"/>
+      <w:r>
+        <w:rPr>
+          <w:highlight w:val="green"/>
+        </w:rPr>
+        <w:t>:</w:t>
+      </w:r>
+    </w:p>
+    <w:p>
+      <w:pPr>
+        <w:spacing w:after="0"/>
+        <w:rPr>
+          <w:highlight w:val="green"/>
+        </w:rPr>
+      </w:pPr>
+      <w:r>
+        <w:rPr>
+          <w:highlight w:val="green"/>
+        </w:rPr>
         <w:lastRenderedPageBreak/>
-        <w:tab/>
-        <w:t>}</w:t>
-      </w:r>
-    </w:p>
-    <w:p>
-      <w:pPr>
-        <w:spacing w:after="0"/>
-        <w:rPr>
-          <w:highlight w:val="green"/>
-        </w:rPr>
-      </w:pPr>
-      <w:proofErr w:type="spellStart"/>
-      <w:proofErr w:type="gramStart"/>
-      <w:r>
-        <w:rPr>
-          <w:highlight w:val="green"/>
-        </w:rPr>
-        <w:t>ответ</w:t>
-      </w:r>
-      <w:proofErr w:type="spellEnd"/>
-      <w:proofErr w:type="gramEnd"/>
-      <w:r>
-        <w:rPr>
-          <w:highlight w:val="green"/>
-        </w:rPr>
-        <w:t xml:space="preserve"> </w:t>
-      </w:r>
-      <w:proofErr w:type="spellStart"/>
-      <w:r>
-        <w:rPr>
-          <w:highlight w:val="green"/>
-        </w:rPr>
-        <w:t>от</w:t>
-      </w:r>
-      <w:proofErr w:type="spellEnd"/>
-      <w:r>
-        <w:rPr>
-          <w:highlight w:val="green"/>
-        </w:rPr>
-        <w:t xml:space="preserve"> </w:t>
-      </w:r>
-      <w:proofErr w:type="spellStart"/>
-      <w:r>
-        <w:rPr>
-          <w:highlight w:val="green"/>
-        </w:rPr>
-        <w:t>сервера</w:t>
-      </w:r>
-      <w:proofErr w:type="spellEnd"/>
-      <w:r>
-        <w:rPr>
-          <w:highlight w:val="green"/>
-        </w:rPr>
-        <w:t>:</w:t>
-      </w:r>
-    </w:p>
-    <w:p>
-      <w:pPr>
-        <w:spacing w:after="0"/>
-        <w:rPr>
-          <w:highlight w:val="green"/>
-        </w:rPr>
-      </w:pPr>
-      <w:r>
-        <w:rPr>
-          <w:highlight w:val="green"/>
-        </w:rPr>
         <w:t>{</w:t>
       </w:r>
     </w:p>
@@ -14478,7 +14253,6 @@
           <w:highlight w:val="green"/>
           <w:shd w:val="clear" w:color="auto" w:fill="FFFFFF"/>
         </w:rPr>
-        <w:lastRenderedPageBreak/>
         <w:tab/>
       </w:r>
       <w:proofErr w:type="gramStart"/>
@@ -14543,6 +14317,7 @@
         <w:rPr>
           <w:highlight w:val="green"/>
         </w:rPr>
+        <w:lastRenderedPageBreak/>
         <w:tab/>
         <w:t>“</w:t>
       </w:r>
@@ -14721,8 +14496,6 @@
         </w:rPr>
         <w:t xml:space="preserve">:[   {“id”:53, </w:t>
       </w:r>
-      <w:bookmarkStart w:id="6" w:name="_GoBack"/>
-      <w:bookmarkEnd w:id="6"/>
     </w:p>
     <w:p>
       <w:pPr>
@@ -15868,7 +15641,6 @@
           <w:rStyle w:val="SourceText"/>
           <w:rFonts w:ascii="Times New Roman" w:hAnsi="Times New Roman"/>
         </w:rPr>
-        <w:lastRenderedPageBreak/>
         <w:tab/>
       </w:r>
       <w:r>

</xml_diff>

<commit_message>
added projectid to photos in current rankings
</commit_message>
<xml_diff>
--- a/Data_Mapping2.docx
+++ b/Data_Mapping2.docx
@@ -1933,10 +1933,7 @@
       <w:proofErr w:type="spellEnd"/>
       <w:proofErr w:type="gramEnd"/>
       <w:r>
-        <w:t>": "***</w:t>
-      </w:r>
-      <w:r>
-        <w:t>",</w:t>
+        <w:t>": "***",</w:t>
       </w:r>
     </w:p>
     <w:p>
@@ -2324,10 +2321,7 @@
       <w:proofErr w:type="spellEnd"/>
       <w:proofErr w:type="gramEnd"/>
       <w:r>
-        <w:t>”:tr</w:t>
-      </w:r>
-      <w:r>
-        <w:t>ue/false</w:t>
+        <w:t>”:true/false</w:t>
       </w:r>
     </w:p>
     <w:p>
@@ -2694,14 +2688,7 @@
             <w:rStyle w:val="InternetLink"/>
             <w:shd w:val="clear" w:color="auto" w:fill="FFFF00"/>
           </w:rPr>
-          <w:t>approve</w:t>
-        </w:r>
-        <w:r>
-          <w:rPr>
-            <w:rStyle w:val="InternetLink"/>
-            <w:shd w:val="clear" w:color="auto" w:fill="FFFF00"/>
-          </w:rPr>
-          <w:t>registration</w:t>
+          <w:t>approveregistration</w:t>
         </w:r>
       </w:hyperlink>
       <w:hyperlink r:id="rId36">
@@ -2753,9 +2740,6 @@
     <w:p>
       <w:pPr>
         <w:spacing w:after="0"/>
-        <w:rPr>
-          <w:lang w:val="ru-RU"/>
-        </w:rPr>
       </w:pPr>
       <w:proofErr w:type="spellStart"/>
       <w:r>
@@ -4007,37 +3991,58 @@
     <w:p>
       <w:pPr>
         <w:spacing w:after="0"/>
-      </w:pPr>
-      <w:r>
-        <w:tab/>
-      </w:r>
-      <w:r>
-        <w:tab/>
-      </w:r>
-      <w:r>
-        <w:tab/>
-      </w:r>
-      <w:r>
+        <w:rPr>
+          <w:lang w:val="ru-RU"/>
+        </w:rPr>
+      </w:pPr>
+      <w:r>
+        <w:tab/>
+      </w:r>
+      <w:r>
+        <w:tab/>
+      </w:r>
+      <w:r>
+        <w:tab/>
+      </w:r>
+      <w:r>
+        <w:rPr>
+          <w:lang w:val="ru-RU"/>
+        </w:rPr>
         <w:t>}</w:t>
       </w:r>
     </w:p>
     <w:p>
       <w:pPr>
         <w:spacing w:after="0"/>
-      </w:pPr>
-      <w:r>
-        <w:tab/>
-      </w:r>
-      <w:r>
-        <w:tab/>
-      </w:r>
-      <w:r>
-        <w:tab/>
-      </w:r>
-    </w:p>
-    <w:p>
-      <w:pPr>
-        <w:spacing w:after="0"/>
+        <w:rPr>
+          <w:lang w:val="ru-RU"/>
+        </w:rPr>
+      </w:pPr>
+      <w:r>
+        <w:rPr>
+          <w:lang w:val="ru-RU"/>
+        </w:rPr>
+        <w:tab/>
+      </w:r>
+      <w:r>
+        <w:rPr>
+          <w:lang w:val="ru-RU"/>
+        </w:rPr>
+        <w:tab/>
+      </w:r>
+      <w:r>
+        <w:rPr>
+          <w:lang w:val="ru-RU"/>
+        </w:rPr>
+        <w:tab/>
+      </w:r>
+    </w:p>
+    <w:p>
+      <w:pPr>
+        <w:spacing w:after="0"/>
+        <w:rPr>
+          <w:lang w:val="ru-RU"/>
+        </w:rPr>
       </w:pPr>
       <w:bookmarkStart w:id="1" w:name="__DdeLink__612_1376209819"/>
       <w:bookmarkEnd w:id="1"/>
@@ -4052,6 +4057,7 @@
         <w:rPr>
           <w:b/>
           <w:bCs/>
+          <w:lang w:val="ru-RU"/>
         </w:rPr>
         <w:t xml:space="preserve"> </w:t>
       </w:r>
@@ -4066,6 +4072,7 @@
         <w:rPr>
           <w:b/>
           <w:bCs/>
+          <w:lang w:val="ru-RU"/>
         </w:rPr>
         <w:t xml:space="preserve">  </w:t>
       </w:r>
@@ -4081,6 +4088,7 @@
         <w:rPr>
           <w:b/>
           <w:bCs/>
+          <w:lang w:val="ru-RU"/>
         </w:rPr>
         <w:tab/>
       </w:r>
@@ -4096,6 +4104,7 @@
         <w:rPr>
           <w:b/>
           <w:bCs/>
+          <w:lang w:val="ru-RU"/>
         </w:rPr>
         <w:t xml:space="preserve"> </w:t>
       </w:r>
@@ -4111,6 +4120,7 @@
         <w:rPr>
           <w:b/>
           <w:bCs/>
+          <w:lang w:val="ru-RU"/>
         </w:rPr>
         <w:t xml:space="preserve"> </w:t>
       </w:r>
@@ -4126,6 +4136,7 @@
         <w:rPr>
           <w:b/>
           <w:bCs/>
+          <w:lang w:val="ru-RU"/>
         </w:rPr>
         <w:t xml:space="preserve"> </w:t>
       </w:r>
@@ -4143,6 +4154,7 @@
         <w:rPr>
           <w:b/>
           <w:bCs/>
+          <w:lang w:val="ru-RU"/>
         </w:rPr>
         <w:t xml:space="preserve"> </w:t>
       </w:r>
@@ -4158,6 +4170,7 @@
         <w:rPr>
           <w:b/>
           <w:bCs/>
+          <w:lang w:val="ru-RU"/>
         </w:rPr>
         <w:t xml:space="preserve"> </w:t>
       </w:r>
@@ -4173,6 +4186,7 @@
         <w:rPr>
           <w:b/>
           <w:bCs/>
+          <w:lang w:val="ru-RU"/>
         </w:rPr>
         <w:t xml:space="preserve"> </w:t>
       </w:r>
@@ -4188,6 +4202,7 @@
         <w:rPr>
           <w:b/>
           <w:bCs/>
+          <w:lang w:val="ru-RU"/>
         </w:rPr>
         <w:t xml:space="preserve">. </w:t>
       </w:r>
@@ -4777,10 +4792,7 @@
       </w:r>
       <w:proofErr w:type="gramEnd"/>
       <w:r>
-        <w:t xml:space="preserve">": </w:t>
-      </w:r>
-      <w:r>
-        <w:t>"***",</w:t>
+        <w:t>": "***",</w:t>
       </w:r>
     </w:p>
     <w:p>
@@ -4938,35 +4950,28 @@
     <w:p>
       <w:pPr>
         <w:spacing w:after="0"/>
-        <w:rPr>
-          <w:lang w:val="ru-RU"/>
-        </w:rPr>
-      </w:pPr>
-      <w:r>
-        <w:tab/>
-      </w:r>
-      <w:r>
-        <w:tab/>
-      </w:r>
-      <w:r>
-        <w:tab/>
-      </w:r>
-      <w:r>
-        <w:tab/>
-      </w:r>
-      <w:r>
-        <w:rPr>
-          <w:lang w:val="ru-RU"/>
-        </w:rPr>
+      </w:pPr>
+      <w:r>
+        <w:tab/>
+      </w:r>
+      <w:r>
+        <w:tab/>
+      </w:r>
+      <w:r>
+        <w:tab/>
+      </w:r>
+      <w:r>
+        <w:tab/>
+      </w:r>
+      <w:r>
         <w:t>"</w:t>
       </w:r>
+      <w:proofErr w:type="gramStart"/>
       <w:r>
         <w:t>message</w:t>
       </w:r>
-      <w:r>
-        <w:rPr>
-          <w:lang w:val="ru-RU"/>
-        </w:rPr>
+      <w:proofErr w:type="gramEnd"/>
+      <w:r>
         <w:t>": "******"</w:t>
       </w:r>
     </w:p>
@@ -4978,22 +4983,18 @@
         </w:rPr>
       </w:pPr>
       <w:r>
-        <w:rPr>
-          <w:lang w:val="ru-RU"/>
-        </w:rPr>
-        <w:tab/>
-      </w:r>
-      <w:r>
-        <w:rPr>
-          <w:lang w:val="ru-RU"/>
-        </w:rPr>
-        <w:tab/>
-      </w:r>
-      <w:r>
-        <w:rPr>
-          <w:lang w:val="ru-RU"/>
-        </w:rPr>
-        <w:tab/>
+        <w:tab/>
+      </w:r>
+      <w:r>
+        <w:tab/>
+      </w:r>
+      <w:r>
+        <w:tab/>
+      </w:r>
+      <w:r>
+        <w:rPr>
+          <w:lang w:val="ru-RU"/>
+        </w:rPr>
         <w:t>}</w:t>
       </w:r>
     </w:p>
@@ -5833,10 +5834,7 @@
       <w:proofErr w:type="spellStart"/>
       <w:proofErr w:type="gramStart"/>
       <w:r>
-        <w:t>command</w:t>
-      </w:r>
-      <w:r>
-        <w:t>:</w:t>
+        <w:t>command:</w:t>
       </w:r>
       <w:proofErr w:type="gramEnd"/>
       <w:r>
@@ -7383,6 +7381,9 @@
     <w:p>
       <w:pPr>
         <w:spacing w:after="0"/>
+        <w:rPr>
+          <w:lang w:val="ru-RU"/>
+        </w:rPr>
       </w:pPr>
       <w:r>
         <w:rPr>
@@ -7393,12 +7394,14 @@
         </w:rPr>
         <w:tab/>
       </w:r>
+      <w:proofErr w:type="gramStart"/>
       <w:r>
         <w:rPr>
           <w:rStyle w:val="SourceText"/>
           <w:rFonts w:ascii="Times New Roman" w:hAnsi="Times New Roman"/>
           <w:color w:val="280099"/>
           <w:shd w:val="clear" w:color="auto" w:fill="FFFFFF"/>
+          <w:lang w:val="ru-RU"/>
         </w:rPr>
         <w:t>“</w:t>
       </w:r>
@@ -7415,25 +7418,154 @@
       </w:r>
       <w:bookmarkEnd w:id="3"/>
       <w:proofErr w:type="spellEnd"/>
-      <w:proofErr w:type="gramStart"/>
       <w:r>
         <w:rPr>
           <w:rStyle w:val="SourceText"/>
           <w:rFonts w:ascii="Times New Roman" w:hAnsi="Times New Roman"/>
           <w:color w:val="280099"/>
           <w:shd w:val="clear" w:color="auto" w:fill="FFFFFF"/>
-        </w:rPr>
-        <w:t>”:</w:t>
+          <w:lang w:val="ru-RU"/>
+        </w:rPr>
+        <w:t>”:[{</w:t>
+      </w:r>
+      <w:r>
+        <w:rPr>
+          <w:rStyle w:val="SourceText"/>
+          <w:rFonts w:ascii="Times New Roman" w:hAnsi="Times New Roman"/>
+          <w:color w:val="280099"/>
+          <w:shd w:val="clear" w:color="auto" w:fill="FFFFFF"/>
+          <w:lang w:val="ru-RU"/>
+        </w:rPr>
+        <w:tab/>
+        <w:t>“</w:t>
+      </w:r>
+      <w:proofErr w:type="spellStart"/>
+      <w:r>
+        <w:rPr>
+          <w:rStyle w:val="SourceText"/>
+          <w:rFonts w:ascii="Times New Roman" w:hAnsi="Times New Roman"/>
+          <w:color w:val="280099"/>
+          <w:shd w:val="clear" w:color="auto" w:fill="FFFFFF"/>
+        </w:rPr>
+        <w:t>photopath</w:t>
+      </w:r>
+      <w:proofErr w:type="spellEnd"/>
+      <w:r>
+        <w:rPr>
+          <w:rStyle w:val="SourceText"/>
+          <w:rFonts w:ascii="Times New Roman" w:hAnsi="Times New Roman"/>
+          <w:color w:val="280099"/>
+          <w:shd w:val="clear" w:color="auto" w:fill="FFFFFF"/>
+          <w:lang w:val="ru-RU"/>
+        </w:rPr>
+        <w:t>”:”***”,</w:t>
+      </w:r>
+      <w:r>
+        <w:rPr>
+          <w:rStyle w:val="SourceText"/>
+          <w:rFonts w:ascii="Times New Roman" w:hAnsi="Times New Roman"/>
+          <w:color w:val="280099"/>
+          <w:shd w:val="clear" w:color="auto" w:fill="FFFFFF"/>
+          <w:lang w:val="ru-RU"/>
+        </w:rPr>
+        <w:tab/>
+      </w:r>
+      <w:r>
+        <w:rPr>
+          <w:rStyle w:val="SourceText"/>
+          <w:rFonts w:ascii="Times New Roman" w:hAnsi="Times New Roman"/>
+          <w:color w:val="280099"/>
+          <w:shd w:val="clear" w:color="auto" w:fill="FFFFFF"/>
+          <w:lang w:val="ru-RU"/>
+        </w:rPr>
+        <w:tab/>
+        <w:t>//</w:t>
+      </w:r>
+      <w:r>
+        <w:rPr>
+          <w:rStyle w:val="SourceText"/>
+          <w:rFonts w:ascii="Times New Roman" w:hAnsi="Times New Roman"/>
+          <w:color w:val="280099"/>
+          <w:shd w:val="clear" w:color="auto" w:fill="FFFFFF"/>
+          <w:lang w:val="ru-RU"/>
+        </w:rPr>
+        <w:t>последние</w:t>
+      </w:r>
+      <w:r>
+        <w:rPr>
+          <w:rStyle w:val="SourceText"/>
+          <w:rFonts w:ascii="Times New Roman" w:hAnsi="Times New Roman"/>
+          <w:color w:val="280099"/>
+          <w:shd w:val="clear" w:color="auto" w:fill="FFFFFF"/>
+          <w:lang w:val="ru-RU"/>
+        </w:rPr>
+        <w:t xml:space="preserve"> (</w:t>
+      </w:r>
+      <w:r>
+        <w:rPr>
+          <w:rStyle w:val="SourceText"/>
+          <w:rFonts w:ascii="Times New Roman" w:hAnsi="Times New Roman"/>
+          <w:color w:val="280099"/>
+          <w:shd w:val="clear" w:color="auto" w:fill="FFFFFF"/>
+          <w:lang w:val="ru-RU"/>
+        </w:rPr>
+        <w:t>три</w:t>
+      </w:r>
+      <w:r>
+        <w:rPr>
+          <w:rStyle w:val="SourceText"/>
+          <w:rFonts w:ascii="Times New Roman" w:hAnsi="Times New Roman"/>
+          <w:color w:val="280099"/>
+          <w:shd w:val="clear" w:color="auto" w:fill="FFFFFF"/>
+          <w:lang w:val="ru-RU"/>
+        </w:rPr>
+        <w:t xml:space="preserve">?) </w:t>
+      </w:r>
+      <w:r>
+        <w:rPr>
+          <w:rStyle w:val="SourceText"/>
+          <w:rFonts w:ascii="Times New Roman" w:hAnsi="Times New Roman"/>
+          <w:color w:val="280099"/>
+          <w:shd w:val="clear" w:color="auto" w:fill="FFFFFF"/>
+          <w:lang w:val="ru-RU"/>
+        </w:rPr>
+        <w:t>загруженные</w:t>
+      </w:r>
+      <w:r>
+        <w:rPr>
+          <w:rStyle w:val="SourceText"/>
+          <w:rFonts w:ascii="Times New Roman" w:hAnsi="Times New Roman"/>
+          <w:color w:val="280099"/>
+          <w:shd w:val="clear" w:color="auto" w:fill="FFFFFF"/>
+          <w:lang w:val="ru-RU"/>
+        </w:rPr>
+        <w:t xml:space="preserve"> </w:t>
+      </w:r>
+      <w:r>
+        <w:rPr>
+          <w:rStyle w:val="SourceText"/>
+          <w:rFonts w:ascii="Times New Roman" w:hAnsi="Times New Roman"/>
+          <w:color w:val="280099"/>
+          <w:shd w:val="clear" w:color="auto" w:fill="FFFFFF"/>
+          <w:lang w:val="ru-RU"/>
+        </w:rPr>
+        <w:t>фото</w:t>
       </w:r>
       <w:proofErr w:type="gramEnd"/>
+    </w:p>
+    <w:p>
+      <w:pPr>
+        <w:spacing w:after="0"/>
+      </w:pPr>
       <w:r>
         <w:rPr>
           <w:rStyle w:val="SourceText"/>
           <w:rFonts w:ascii="Times New Roman" w:hAnsi="Times New Roman"/>
           <w:color w:val="280099"/>
           <w:shd w:val="clear" w:color="auto" w:fill="FFFFFF"/>
-        </w:rPr>
-        <w:t>[{</w:t>
+          <w:lang w:val="ru-RU"/>
+        </w:rPr>
+        <w:tab/>
       </w:r>
       <w:r>
         <w:rPr>
@@ -7441,8 +7573,47 @@
           <w:rFonts w:ascii="Times New Roman" w:hAnsi="Times New Roman"/>
           <w:color w:val="280099"/>
           <w:shd w:val="clear" w:color="auto" w:fill="FFFFFF"/>
-        </w:rPr>
-        <w:tab/>
+          <w:lang w:val="ru-RU"/>
+        </w:rPr>
+        <w:tab/>
+      </w:r>
+      <w:r>
+        <w:rPr>
+          <w:rStyle w:val="SourceText"/>
+          <w:rFonts w:ascii="Times New Roman" w:hAnsi="Times New Roman"/>
+          <w:color w:val="280099"/>
+          <w:shd w:val="clear" w:color="auto" w:fill="FFFFFF"/>
+          <w:lang w:val="ru-RU"/>
+        </w:rPr>
+        <w:tab/>
+      </w:r>
+      <w:r>
+        <w:rPr>
+          <w:rStyle w:val="SourceText"/>
+          <w:rFonts w:ascii="Times New Roman" w:hAnsi="Times New Roman"/>
+          <w:color w:val="280099"/>
+          <w:shd w:val="clear" w:color="auto" w:fill="FFFFFF"/>
+          <w:lang w:val="ru-RU"/>
+        </w:rPr>
+        <w:tab/>
+      </w:r>
+      <w:r>
+        <w:rPr>
+          <w:rStyle w:val="SourceText"/>
+          <w:rFonts w:ascii="Times New Roman" w:hAnsi="Times New Roman"/>
+          <w:color w:val="280099"/>
+          <w:shd w:val="clear" w:color="auto" w:fill="FFFFFF"/>
+          <w:lang w:val="ru-RU"/>
+        </w:rPr>
+        <w:tab/>
+      </w:r>
+      <w:r>
+        <w:rPr>
+          <w:rStyle w:val="SourceText"/>
+          <w:rFonts w:ascii="Times New Roman" w:hAnsi="Times New Roman"/>
+          <w:color w:val="280099"/>
+          <w:shd w:val="clear" w:color="auto" w:fill="FFFFFF"/>
+        </w:rPr>
         <w:t>“</w:t>
       </w:r>
       <w:proofErr w:type="spellStart"/>
@@ -7453,7 +7624,7 @@
           <w:color w:val="280099"/>
           <w:shd w:val="clear" w:color="auto" w:fill="FFFFFF"/>
         </w:rPr>
-        <w:t>photopath</w:t>
+        <w:t>photodescription</w:t>
       </w:r>
       <w:proofErr w:type="spellEnd"/>
       <w:r>
@@ -7465,6 +7636,11 @@
         </w:rPr>
         <w:t>”:”***”,</w:t>
       </w:r>
+    </w:p>
+    <w:p>
+      <w:pPr>
+        <w:spacing w:after="0"/>
+      </w:pPr>
       <w:r>
         <w:rPr>
           <w:rStyle w:val="SourceText"/>
@@ -7482,7 +7658,6 @@
           <w:shd w:val="clear" w:color="auto" w:fill="FFFFFF"/>
         </w:rPr>
         <w:tab/>
-        <w:t>//</w:t>
       </w:r>
       <w:r>
         <w:rPr>
@@ -7490,9 +7665,8 @@
           <w:rFonts w:ascii="Times New Roman" w:hAnsi="Times New Roman"/>
           <w:color w:val="280099"/>
           <w:shd w:val="clear" w:color="auto" w:fill="FFFFFF"/>
-          <w:lang w:val="ru-RU"/>
-        </w:rPr>
-        <w:t>последние</w:t>
+        </w:rPr>
+        <w:tab/>
       </w:r>
       <w:r>
         <w:rPr>
@@ -7501,7 +7675,7 @@
           <w:color w:val="280099"/>
           <w:shd w:val="clear" w:color="auto" w:fill="FFFFFF"/>
         </w:rPr>
-        <w:t xml:space="preserve"> (</w:t>
+        <w:tab/>
       </w:r>
       <w:r>
         <w:rPr>
@@ -7509,10 +7683,11 @@
           <w:rFonts w:ascii="Times New Roman" w:hAnsi="Times New Roman"/>
           <w:color w:val="280099"/>
           <w:shd w:val="clear" w:color="auto" w:fill="FFFFFF"/>
-          <w:lang w:val="ru-RU"/>
-        </w:rPr>
-        <w:t>три</w:t>
-      </w:r>
+        </w:rPr>
+        <w:tab/>
+        <w:t>“</w:t>
+      </w:r>
+      <w:proofErr w:type="spellStart"/>
       <w:r>
         <w:rPr>
           <w:rStyle w:val="SourceText"/>
@@ -7520,18 +7695,23 @@
           <w:color w:val="280099"/>
           <w:shd w:val="clear" w:color="auto" w:fill="FFFFFF"/>
         </w:rPr>
-        <w:t xml:space="preserve">?) </w:t>
-      </w:r>
+        <w:t>loaddate</w:t>
+      </w:r>
+      <w:proofErr w:type="spellEnd"/>
       <w:r>
         <w:rPr>
           <w:rStyle w:val="SourceText"/>
           <w:rFonts w:ascii="Times New Roman" w:hAnsi="Times New Roman"/>
           <w:color w:val="280099"/>
           <w:shd w:val="clear" w:color="auto" w:fill="FFFFFF"/>
-          <w:lang w:val="ru-RU"/>
-        </w:rPr>
-        <w:t>загруженные</w:t>
-      </w:r>
+        </w:rPr>
+        <w:t>”:”***”,</w:t>
+      </w:r>
+    </w:p>
+    <w:p>
+      <w:pPr>
+        <w:spacing w:after="0"/>
+      </w:pPr>
       <w:r>
         <w:rPr>
           <w:rStyle w:val="SourceText"/>
@@ -7539,7 +7719,7 @@
           <w:color w:val="280099"/>
           <w:shd w:val="clear" w:color="auto" w:fill="FFFFFF"/>
         </w:rPr>
-        <w:t xml:space="preserve"> </w:t>
+        <w:tab/>
       </w:r>
       <w:r>
         <w:rPr>
@@ -7547,15 +7727,9 @@
           <w:rFonts w:ascii="Times New Roman" w:hAnsi="Times New Roman"/>
           <w:color w:val="280099"/>
           <w:shd w:val="clear" w:color="auto" w:fill="FFFFFF"/>
-          <w:lang w:val="ru-RU"/>
-        </w:rPr>
-        <w:t>фото</w:t>
-      </w:r>
-    </w:p>
-    <w:p>
-      <w:pPr>
-        <w:spacing w:after="0"/>
-      </w:pPr>
+        </w:rPr>
+        <w:tab/>
+      </w:r>
       <w:r>
         <w:rPr>
           <w:rStyle w:val="SourceText"/>
@@ -7582,7 +7756,9 @@
           <w:shd w:val="clear" w:color="auto" w:fill="FFFFFF"/>
         </w:rPr>
         <w:tab/>
-      </w:r>
+        <w:t>“</w:t>
+      </w:r>
+      <w:proofErr w:type="spellStart"/>
       <w:r>
         <w:rPr>
           <w:rStyle w:val="SourceText"/>
@@ -7590,8 +7766,9 @@
           <w:color w:val="280099"/>
           <w:shd w:val="clear" w:color="auto" w:fill="FFFFFF"/>
         </w:rPr>
-        <w:tab/>
-      </w:r>
+        <w:t>userlogin</w:t>
+      </w:r>
+      <w:proofErr w:type="spellEnd"/>
       <w:r>
         <w:rPr>
           <w:rStyle w:val="SourceText"/>
@@ -7599,8 +7776,13 @@
           <w:color w:val="280099"/>
           <w:shd w:val="clear" w:color="auto" w:fill="FFFFFF"/>
         </w:rPr>
-        <w:tab/>
-      </w:r>
+        <w:t>”:”***”,</w:t>
+      </w:r>
+    </w:p>
+    <w:p>
+      <w:pPr>
+        <w:spacing w:after="0"/>
+      </w:pPr>
       <w:r>
         <w:rPr>
           <w:rStyle w:val="SourceText"/>
@@ -7608,9 +7790,8 @@
           <w:color w:val="280099"/>
           <w:shd w:val="clear" w:color="auto" w:fill="FFFFFF"/>
         </w:rPr>
-        <w:t>“</w:t>
-      </w:r>
-      <w:proofErr w:type="spellStart"/>
+        <w:tab/>
+      </w:r>
       <w:r>
         <w:rPr>
           <w:rStyle w:val="SourceText"/>
@@ -7618,9 +7799,8 @@
           <w:color w:val="280099"/>
           <w:shd w:val="clear" w:color="auto" w:fill="FFFFFF"/>
         </w:rPr>
-        <w:t>photodescription</w:t>
-      </w:r>
-      <w:proofErr w:type="spellEnd"/>
+        <w:tab/>
+      </w:r>
       <w:r>
         <w:rPr>
           <w:rStyle w:val="SourceText"/>
@@ -7628,13 +7808,8 @@
           <w:color w:val="280099"/>
           <w:shd w:val="clear" w:color="auto" w:fill="FFFFFF"/>
         </w:rPr>
-        <w:t>”:”***”,</w:t>
-      </w:r>
-    </w:p>
-    <w:p>
-      <w:pPr>
-        <w:spacing w:after="0"/>
-      </w:pPr>
+        <w:tab/>
+      </w:r>
       <w:r>
         <w:rPr>
           <w:rStyle w:val="SourceText"/>
@@ -7652,183 +7827,6 @@
           <w:shd w:val="clear" w:color="auto" w:fill="FFFFFF"/>
         </w:rPr>
         <w:tab/>
-      </w:r>
-      <w:r>
-        <w:rPr>
-          <w:rStyle w:val="SourceText"/>
-          <w:rFonts w:ascii="Times New Roman" w:hAnsi="Times New Roman"/>
-          <w:color w:val="280099"/>
-          <w:shd w:val="clear" w:color="auto" w:fill="FFFFFF"/>
-        </w:rPr>
-        <w:tab/>
-      </w:r>
-      <w:r>
-        <w:rPr>
-          <w:rStyle w:val="SourceText"/>
-          <w:rFonts w:ascii="Times New Roman" w:hAnsi="Times New Roman"/>
-          <w:color w:val="280099"/>
-          <w:shd w:val="clear" w:color="auto" w:fill="FFFFFF"/>
-        </w:rPr>
-        <w:tab/>
-      </w:r>
-      <w:r>
-        <w:rPr>
-          <w:rStyle w:val="SourceText"/>
-          <w:rFonts w:ascii="Times New Roman" w:hAnsi="Times New Roman"/>
-          <w:color w:val="280099"/>
-          <w:shd w:val="clear" w:color="auto" w:fill="FFFFFF"/>
-        </w:rPr>
-        <w:tab/>
-        <w:t>“</w:t>
-      </w:r>
-      <w:proofErr w:type="spellStart"/>
-      <w:r>
-        <w:rPr>
-          <w:rStyle w:val="SourceText"/>
-          <w:rFonts w:ascii="Times New Roman" w:hAnsi="Times New Roman"/>
-          <w:color w:val="280099"/>
-          <w:shd w:val="clear" w:color="auto" w:fill="FFFFFF"/>
-        </w:rPr>
-        <w:t>loaddate</w:t>
-      </w:r>
-      <w:proofErr w:type="spellEnd"/>
-      <w:r>
-        <w:rPr>
-          <w:rStyle w:val="SourceText"/>
-          <w:rFonts w:ascii="Times New Roman" w:hAnsi="Times New Roman"/>
-          <w:color w:val="280099"/>
-          <w:shd w:val="clear" w:color="auto" w:fill="FFFFFF"/>
-        </w:rPr>
-        <w:t>”:”***”,</w:t>
-      </w:r>
-    </w:p>
-    <w:p>
-      <w:pPr>
-        <w:spacing w:after="0"/>
-      </w:pPr>
-      <w:r>
-        <w:rPr>
-          <w:rStyle w:val="SourceText"/>
-          <w:rFonts w:ascii="Times New Roman" w:hAnsi="Times New Roman"/>
-          <w:color w:val="280099"/>
-          <w:shd w:val="clear" w:color="auto" w:fill="FFFFFF"/>
-        </w:rPr>
-        <w:tab/>
-      </w:r>
-      <w:r>
-        <w:rPr>
-          <w:rStyle w:val="SourceText"/>
-          <w:rFonts w:ascii="Times New Roman" w:hAnsi="Times New Roman"/>
-          <w:color w:val="280099"/>
-          <w:shd w:val="clear" w:color="auto" w:fill="FFFFFF"/>
-        </w:rPr>
-        <w:tab/>
-      </w:r>
-      <w:r>
-        <w:rPr>
-          <w:rStyle w:val="SourceText"/>
-          <w:rFonts w:ascii="Times New Roman" w:hAnsi="Times New Roman"/>
-          <w:color w:val="280099"/>
-          <w:shd w:val="clear" w:color="auto" w:fill="FFFFFF"/>
-        </w:rPr>
-        <w:tab/>
-      </w:r>
-      <w:r>
-        <w:rPr>
-          <w:rStyle w:val="SourceText"/>
-          <w:rFonts w:ascii="Times New Roman" w:hAnsi="Times New Roman"/>
-          <w:color w:val="280099"/>
-          <w:shd w:val="clear" w:color="auto" w:fill="FFFFFF"/>
-        </w:rPr>
-        <w:tab/>
-      </w:r>
-      <w:r>
-        <w:rPr>
-          <w:rStyle w:val="SourceText"/>
-          <w:rFonts w:ascii="Times New Roman" w:hAnsi="Times New Roman"/>
-          <w:color w:val="280099"/>
-          <w:shd w:val="clear" w:color="auto" w:fill="FFFFFF"/>
-        </w:rPr>
-        <w:tab/>
-        <w:t>“</w:t>
-      </w:r>
-      <w:proofErr w:type="spellStart"/>
-      <w:r>
-        <w:rPr>
-          <w:rStyle w:val="SourceText"/>
-          <w:rFonts w:ascii="Times New Roman" w:hAnsi="Times New Roman"/>
-          <w:color w:val="280099"/>
-          <w:shd w:val="clear" w:color="auto" w:fill="FFFFFF"/>
-        </w:rPr>
-        <w:t>userlogin</w:t>
-      </w:r>
-      <w:proofErr w:type="spellEnd"/>
-      <w:r>
-        <w:rPr>
-          <w:rStyle w:val="SourceText"/>
-          <w:rFonts w:ascii="Times New Roman" w:hAnsi="Times New Roman"/>
-          <w:color w:val="280099"/>
-          <w:shd w:val="clear" w:color="auto" w:fill="FFFFFF"/>
-        </w:rPr>
-        <w:t>”:”***”,</w:t>
-      </w:r>
-    </w:p>
-    <w:p>
-      <w:pPr>
-        <w:spacing w:after="0"/>
-      </w:pPr>
-      <w:r>
-        <w:rPr>
-          <w:rStyle w:val="SourceText"/>
-          <w:rFonts w:ascii="Times New Roman" w:hAnsi="Times New Roman"/>
-          <w:color w:val="280099"/>
-          <w:shd w:val="clear" w:color="auto" w:fill="FFFFFF"/>
-        </w:rPr>
-        <w:tab/>
-      </w:r>
-      <w:r>
-        <w:rPr>
-          <w:rStyle w:val="SourceText"/>
-          <w:rFonts w:ascii="Times New Roman" w:hAnsi="Times New Roman"/>
-          <w:color w:val="280099"/>
-          <w:shd w:val="clear" w:color="auto" w:fill="FFFFFF"/>
-        </w:rPr>
-        <w:tab/>
-      </w:r>
-      <w:r>
-        <w:rPr>
-          <w:rStyle w:val="SourceText"/>
-          <w:rFonts w:ascii="Times New Roman" w:hAnsi="Times New Roman"/>
-          <w:color w:val="280099"/>
-          <w:shd w:val="clear" w:color="auto" w:fill="FFFFFF"/>
-        </w:rPr>
-        <w:tab/>
-      </w:r>
-      <w:r>
-        <w:rPr>
-          <w:rStyle w:val="SourceText"/>
-          <w:rFonts w:ascii="Times New Roman" w:hAnsi="Times New Roman"/>
-          <w:color w:val="280099"/>
-          <w:shd w:val="clear" w:color="auto" w:fill="FFFFFF"/>
-        </w:rPr>
-        <w:tab/>
-      </w:r>
-      <w:r>
-        <w:rPr>
-          <w:rStyle w:val="SourceText"/>
-          <w:rFonts w:ascii="Times New Roman" w:hAnsi="Times New Roman"/>
-          <w:color w:val="280099"/>
-          <w:shd w:val="clear" w:color="auto" w:fill="FFFFFF"/>
-        </w:rPr>
-        <w:tab/>
-      </w:r>
-      <w:r>
-        <w:rPr>
-          <w:rStyle w:val="SourceText"/>
-          <w:rFonts w:ascii="Times New Roman" w:hAnsi="Times New Roman"/>
-          <w:color w:val="280099"/>
-          <w:shd w:val="clear" w:color="auto" w:fill="FFFFFF"/>
-        </w:rPr>
         <w:t>“</w:t>
       </w:r>
       <w:proofErr w:type="spellStart"/>
@@ -8434,15 +8432,7 @@
           <w:rFonts w:ascii="Times New Roman" w:hAnsi="Times New Roman"/>
           <w:color w:val="000080"/>
         </w:rPr>
-        <w:t>contacts</w:t>
-      </w:r>
-      <w:r>
-        <w:rPr>
-          <w:rStyle w:val="SourceText"/>
-          <w:rFonts w:ascii="Times New Roman" w:hAnsi="Times New Roman"/>
-          <w:color w:val="000080"/>
-        </w:rPr>
-        <w:t>email</w:t>
+        <w:t>contactsemail</w:t>
       </w:r>
       <w:proofErr w:type="spellEnd"/>
       <w:r>
@@ -9001,8 +8991,6 @@
       </w:r>
       <w:r>
         <w:tab/>
-      </w:r>
-      <w:r>
         <w:t>“title”:”***”,</w:t>
       </w:r>
     </w:p>
@@ -9452,13 +9440,7 @@
         <w:rPr>
           <w:lang w:val="ru-RU"/>
         </w:rPr>
-        <w:t>пар</w:t>
-      </w:r>
-      <w:r>
-        <w:rPr>
-          <w:lang w:val="ru-RU"/>
-        </w:rPr>
-        <w:t>метры</w:t>
+        <w:t>парметры</w:t>
       </w:r>
       <w:proofErr w:type="spellEnd"/>
       <w:r>
@@ -9609,10 +9591,7 @@
       <w:proofErr w:type="spellEnd"/>
       <w:proofErr w:type="gramEnd"/>
       <w:r>
-        <w:t>": "***"</w:t>
-      </w:r>
-      <w:r>
-        <w:t>,</w:t>
+        <w:t>": "***",</w:t>
       </w:r>
     </w:p>
     <w:p>
@@ -9890,10 +9869,7 @@
       </w:r>
       <w:r>
         <w:tab/>
-        <w:t xml:space="preserve">         </w:t>
-      </w:r>
-      <w:r>
-        <w:t xml:space="preserve">      "</w:t>
+        <w:t xml:space="preserve">               "</w:t>
       </w:r>
       <w:proofErr w:type="spellStart"/>
       <w:proofErr w:type="gramStart"/>
@@ -10104,6 +10080,9 @@
     <w:p>
       <w:pPr>
         <w:spacing w:after="0"/>
+        <w:rPr>
+          <w:lang w:val="ru-RU"/>
+        </w:rPr>
       </w:pPr>
       <w:r>
         <w:rPr>
@@ -10116,6 +10095,9 @@
     <w:p>
       <w:pPr>
         <w:spacing w:after="0"/>
+        <w:rPr>
+          <w:lang w:val="ru-RU"/>
+        </w:rPr>
       </w:pPr>
       <w:r>
         <w:rPr>
@@ -10169,14 +10151,7 @@
           <w:shd w:val="clear" w:color="auto" w:fill="00FF00"/>
           <w:lang w:val="ru-RU"/>
         </w:rPr>
-        <w:t xml:space="preserve"> 12 по</w:t>
-      </w:r>
-      <w:r>
-        <w:rPr>
-          <w:shd w:val="clear" w:color="auto" w:fill="00FF00"/>
-          <w:lang w:val="ru-RU"/>
-        </w:rPr>
-        <w:t>следних опубликованных фоток по разным проектам</w:t>
+        <w:t xml:space="preserve"> 12 последних опубликованных фоток по разным проектам</w:t>
       </w:r>
     </w:p>
     <w:p>
@@ -10249,11 +10224,6 @@
           <w:shd w:val="clear" w:color="auto" w:fill="00FF00"/>
         </w:rPr>
         <w:tab/>
-      </w:r>
-      <w:r>
-        <w:rPr>
-          <w:shd w:val="clear" w:color="auto" w:fill="00FF00"/>
-        </w:rPr>
         <w:t>{</w:t>
       </w:r>
     </w:p>
@@ -10527,13 +10497,7 @@
         <w:rPr>
           <w:shd w:val="clear" w:color="auto" w:fill="00FF00"/>
         </w:rPr>
-        <w:t>”</w:t>
-      </w:r>
-      <w:r>
-        <w:rPr>
-          <w:shd w:val="clear" w:color="auto" w:fill="00FF00"/>
-        </w:rPr>
-        <w:t>:{“id”:11;</w:t>
+        <w:t>”:{“id”:11;</w:t>
       </w:r>
     </w:p>
     <w:p>
@@ -10665,11 +10629,6 @@
           <w:shd w:val="clear" w:color="auto" w:fill="00FF00"/>
         </w:rPr>
         <w:tab/>
-      </w:r>
-      <w:r>
-        <w:rPr>
-          <w:shd w:val="clear" w:color="auto" w:fill="00FF00"/>
-        </w:rPr>
         <w:t>“</w:t>
       </w:r>
       <w:proofErr w:type="gramStart"/>
@@ -10944,13 +10903,7 @@
         <w:rPr>
           <w:shd w:val="clear" w:color="auto" w:fill="00FF00"/>
         </w:rPr>
-        <w:t>m</w:t>
-      </w:r>
-      <w:r>
-        <w:rPr>
-          <w:shd w:val="clear" w:color="auto" w:fill="00FF00"/>
-        </w:rPr>
-        <w:t>onthprojects</w:t>
+        <w:t>monthprojects</w:t>
       </w:r>
       <w:proofErr w:type="spellEnd"/>
       <w:proofErr w:type="gramEnd"/>
@@ -10958,13 +10911,7 @@
         <w:rPr>
           <w:shd w:val="clear" w:color="auto" w:fill="00FF00"/>
         </w:rPr>
-        <w:t>”</w:t>
-      </w:r>
-      <w:r>
-        <w:rPr>
-          <w:shd w:val="clear" w:color="auto" w:fill="00FF00"/>
-        </w:rPr>
-        <w:t>:[</w:t>
+        <w:t>”:[</w:t>
       </w:r>
       <w:r>
         <w:rPr>
@@ -11239,13 +11186,7 @@
         <w:rPr>
           <w:shd w:val="clear" w:color="auto" w:fill="00FF00"/>
         </w:rPr>
-        <w:t>”</w:t>
-      </w:r>
-      <w:r>
-        <w:rPr>
-          <w:shd w:val="clear" w:color="auto" w:fill="00FF00"/>
-        </w:rPr>
-        <w:t>:{“id”:11;</w:t>
+        <w:t>”:{“id”:11;</w:t>
       </w:r>
     </w:p>
     <w:p>
@@ -11587,24 +11528,33 @@
     <w:p>
       <w:pPr>
         <w:spacing w:after="0"/>
-      </w:pPr>
-      <w:r>
-        <w:rPr>
-          <w:shd w:val="clear" w:color="auto" w:fill="00FF00"/>
-        </w:rPr>
-        <w:tab/>
-      </w:r>
-      <w:r>
-        <w:rPr>
-          <w:shd w:val="clear" w:color="auto" w:fill="00FF00"/>
-        </w:rPr>
-        <w:tab/>
-      </w:r>
-      <w:r>
-        <w:rPr>
-          <w:shd w:val="clear" w:color="auto" w:fill="00FF00"/>
-        </w:rPr>
-        <w:tab/>
+        <w:rPr>
+          <w:lang w:val="ru-RU"/>
+        </w:rPr>
+      </w:pPr>
+      <w:r>
+        <w:rPr>
+          <w:shd w:val="clear" w:color="auto" w:fill="00FF00"/>
+        </w:rPr>
+        <w:tab/>
+      </w:r>
+      <w:r>
+        <w:rPr>
+          <w:shd w:val="clear" w:color="auto" w:fill="00FF00"/>
+        </w:rPr>
+        <w:tab/>
+      </w:r>
+      <w:r>
+        <w:rPr>
+          <w:shd w:val="clear" w:color="auto" w:fill="00FF00"/>
+        </w:rPr>
+        <w:tab/>
+      </w:r>
+      <w:r>
+        <w:rPr>
+          <w:shd w:val="clear" w:color="auto" w:fill="00FF00"/>
+          <w:lang w:val="ru-RU"/>
+        </w:rPr>
         <w:t xml:space="preserve">….. 3 </w:t>
       </w:r>
       <w:r>
@@ -11617,6 +11567,7 @@
       <w:r>
         <w:rPr>
           <w:shd w:val="clear" w:color="auto" w:fill="00FF00"/>
+          <w:lang w:val="ru-RU"/>
         </w:rPr>
         <w:t>…..</w:t>
       </w:r>
@@ -11624,10 +11575,14 @@
     <w:p>
       <w:pPr>
         <w:spacing w:after="0"/>
-      </w:pPr>
-      <w:r>
-        <w:rPr>
-          <w:shd w:val="clear" w:color="auto" w:fill="00FF00"/>
+        <w:rPr>
+          <w:lang w:val="ru-RU"/>
+        </w:rPr>
+      </w:pPr>
+      <w:r>
+        <w:rPr>
+          <w:shd w:val="clear" w:color="auto" w:fill="00FF00"/>
+          <w:lang w:val="ru-RU"/>
         </w:rPr>
         <w:t>],</w:t>
       </w:r>
@@ -11635,112 +11590,165 @@
     <w:p>
       <w:pPr>
         <w:spacing w:after="0"/>
-      </w:pPr>
-      <w:r>
-        <w:rPr>
-          <w:shd w:val="clear" w:color="auto" w:fill="00FF00"/>
+        <w:rPr>
+          <w:lang w:val="ru-RU"/>
+        </w:rPr>
+      </w:pPr>
+      <w:proofErr w:type="gramStart"/>
+      <w:r>
+        <w:rPr>
+          <w:shd w:val="clear" w:color="auto" w:fill="00FF00"/>
+          <w:lang w:val="ru-RU"/>
         </w:rPr>
         <w:t>“</w:t>
+      </w:r>
+      <w:r>
+        <w:rPr>
+          <w:shd w:val="clear" w:color="auto" w:fill="00FF00"/>
+        </w:rPr>
+        <w:t>photos</w:t>
+      </w:r>
+      <w:r>
+        <w:rPr>
+          <w:shd w:val="clear" w:color="auto" w:fill="00FF00"/>
+          <w:lang w:val="ru-RU"/>
+        </w:rPr>
+        <w:t>":[{</w:t>
+      </w:r>
+      <w:proofErr w:type="gramEnd"/>
+    </w:p>
+    <w:p>
+      <w:pPr>
+        <w:spacing w:after="0"/>
+        <w:rPr>
+          <w:shd w:val="clear" w:color="auto" w:fill="00FF00"/>
+          <w:lang w:val="ru-RU"/>
+        </w:rPr>
+      </w:pPr>
+      <w:r>
+        <w:rPr>
+          <w:shd w:val="clear" w:color="auto" w:fill="00FF00"/>
+          <w:lang w:val="ru-RU"/>
+        </w:rPr>
+        <w:tab/>
+        <w:t>‘</w:t>
+      </w:r>
+      <w:r>
+        <w:rPr>
+          <w:shd w:val="clear" w:color="auto" w:fill="00FF00"/>
+        </w:rPr>
+        <w:t>id</w:t>
+      </w:r>
+      <w:r>
+        <w:rPr>
+          <w:shd w:val="clear" w:color="auto" w:fill="00FF00"/>
+          <w:lang w:val="ru-RU"/>
+        </w:rPr>
+        <w:t>”:23,</w:t>
+      </w:r>
+    </w:p>
+    <w:p>
+      <w:pPr>
+        <w:spacing w:after="0"/>
+      </w:pPr>
+      <w:r>
+        <w:rPr>
+          <w:shd w:val="clear" w:color="auto" w:fill="00FF00"/>
+        </w:rPr>
+        <w:tab/>
+        <w:t>“</w:t>
+      </w:r>
+      <w:proofErr w:type="gramStart"/>
+      <w:r>
+        <w:rPr>
+          <w:shd w:val="clear" w:color="auto" w:fill="00FF00"/>
+        </w:rPr>
+        <w:t>projectid</w:t>
+      </w:r>
+      <w:proofErr w:type="gramEnd"/>
+      <w:r>
+        <w:rPr>
+          <w:shd w:val="clear" w:color="auto" w:fill="00FF00"/>
+        </w:rPr>
+        <w:t>”:43,</w:t>
+      </w:r>
+    </w:p>
+    <w:p>
+      <w:pPr>
+        <w:spacing w:after="0"/>
+        <w:rPr>
+          <w:lang w:val="ru-RU"/>
+        </w:rPr>
+      </w:pPr>
+      <w:r>
+        <w:rPr>
+          <w:shd w:val="clear" w:color="auto" w:fill="00FF00"/>
+          <w:lang w:val="ru-RU"/>
+        </w:rPr>
+        <w:tab/>
+        <w:t>“</w:t>
+      </w:r>
+      <w:r>
+        <w:rPr>
+          <w:shd w:val="clear" w:color="auto" w:fill="00FF00"/>
+        </w:rPr>
+        <w:t>path</w:t>
+      </w:r>
+      <w:r>
+        <w:rPr>
+          <w:shd w:val="clear" w:color="auto" w:fill="00FF00"/>
+          <w:lang w:val="ru-RU"/>
+        </w:rPr>
+        <w:t>”:”***”</w:t>
+      </w:r>
+    </w:p>
+    <w:p>
+      <w:pPr>
+        <w:spacing w:after="0"/>
+        <w:rPr>
+          <w:lang w:val="ru-RU"/>
+        </w:rPr>
+      </w:pPr>
+      <w:r>
+        <w:rPr>
+          <w:shd w:val="clear" w:color="auto" w:fill="00FF00"/>
+          <w:lang w:val="ru-RU"/>
+        </w:rPr>
+        <w:tab/>
+        <w:t>},</w:t>
       </w:r>
       <w:bookmarkStart w:id="7" w:name="_GoBack"/>
       <w:bookmarkEnd w:id="7"/>
-      <w:r>
-        <w:rPr>
-          <w:shd w:val="clear" w:color="auto" w:fill="00FF00"/>
-        </w:rPr>
-        <w:t>p</w:t>
-      </w:r>
-      <w:r>
-        <w:rPr>
-          <w:shd w:val="clear" w:color="auto" w:fill="00FF00"/>
-        </w:rPr>
-        <w:t>hotos":</w:t>
-      </w:r>
-      <w:r>
-        <w:rPr>
-          <w:shd w:val="clear" w:color="auto" w:fill="00FF00"/>
-        </w:rPr>
-        <w:t>[{</w:t>
-      </w:r>
-    </w:p>
-    <w:p>
-      <w:pPr>
-        <w:spacing w:after="0"/>
-      </w:pPr>
-      <w:r>
-        <w:rPr>
-          <w:shd w:val="clear" w:color="auto" w:fill="00FF00"/>
-        </w:rPr>
-        <w:tab/>
-        <w:t>‘id”:23,</w:t>
-      </w:r>
-    </w:p>
-    <w:p>
-      <w:pPr>
-        <w:spacing w:after="0"/>
-      </w:pPr>
-      <w:r>
-        <w:rPr>
-          <w:shd w:val="clear" w:color="auto" w:fill="00FF00"/>
-        </w:rPr>
-        <w:tab/>
-        <w:t>“path”:”***”</w:t>
-      </w:r>
-    </w:p>
-    <w:p>
-      <w:pPr>
-        <w:spacing w:after="0"/>
-      </w:pPr>
-      <w:r>
-        <w:rPr>
-          <w:shd w:val="clear" w:color="auto" w:fill="00FF00"/>
-        </w:rPr>
-        <w:tab/>
-        <w:t>},</w:t>
-      </w:r>
-    </w:p>
-    <w:p>
-      <w:pPr>
-        <w:spacing w:after="0"/>
-      </w:pPr>
-      <w:r>
-        <w:rPr>
-          <w:shd w:val="clear" w:color="auto" w:fill="00FF00"/>
-        </w:rPr>
-        <w:tab/>
-      </w:r>
-      <w:proofErr w:type="gramStart"/>
-      <w:r>
-        <w:rPr>
-          <w:shd w:val="clear" w:color="auto" w:fill="00FF00"/>
-        </w:rPr>
-        <w:t xml:space="preserve">….12 </w:t>
-      </w:r>
-      <w:proofErr w:type="spellStart"/>
-      <w:r>
-        <w:rPr>
-          <w:shd w:val="clear" w:color="auto" w:fill="00FF00"/>
-        </w:rPr>
-        <w:t>фотографий</w:t>
-      </w:r>
-      <w:proofErr w:type="spellEnd"/>
-      <w:r>
-        <w:rPr>
-          <w:shd w:val="clear" w:color="auto" w:fill="00FF00"/>
-        </w:rPr>
-        <w:t>….</w:t>
-      </w:r>
-      <w:proofErr w:type="gramEnd"/>
-    </w:p>
-    <w:p>
-      <w:pPr>
-        <w:spacing w:after="0"/>
-      </w:pPr>
-      <w:r>
-        <w:rPr>
-          <w:shd w:val="clear" w:color="auto" w:fill="00FF00"/>
+    </w:p>
+    <w:p>
+      <w:pPr>
+        <w:spacing w:after="0"/>
+        <w:rPr>
+          <w:lang w:val="ru-RU"/>
+        </w:rPr>
+      </w:pPr>
+      <w:r>
+        <w:rPr>
+          <w:shd w:val="clear" w:color="auto" w:fill="00FF00"/>
+          <w:lang w:val="ru-RU"/>
         </w:rPr>
         <w:lastRenderedPageBreak/>
+        <w:tab/>
+        <w:t>….12 фотографий….</w:t>
+      </w:r>
+    </w:p>
+    <w:p>
+      <w:pPr>
+        <w:spacing w:after="0"/>
+        <w:rPr>
+          <w:lang w:val="ru-RU"/>
+        </w:rPr>
+      </w:pPr>
+      <w:r>
+        <w:rPr>
+          <w:shd w:val="clear" w:color="auto" w:fill="00FF00"/>
+          <w:lang w:val="ru-RU"/>
+        </w:rPr>
         <w:t>]</w:t>
       </w:r>
     </w:p>
@@ -11866,20 +11874,16 @@
     <w:p>
       <w:pPr>
         <w:spacing w:after="0"/>
-        <w:rPr>
-          <w:lang w:val="ru-RU"/>
-        </w:rPr>
-      </w:pPr>
-      <w:r>
-        <w:rPr>
-          <w:shd w:val="clear" w:color="auto" w:fill="00FF00"/>
-        </w:rPr>
-        <w:tab/>
-      </w:r>
-      <w:r>
-        <w:rPr>
-          <w:shd w:val="clear" w:color="auto" w:fill="00FF00"/>
-          <w:lang w:val="ru-RU"/>
+      </w:pPr>
+      <w:r>
+        <w:rPr>
+          <w:shd w:val="clear" w:color="auto" w:fill="00FF00"/>
+        </w:rPr>
+        <w:tab/>
+      </w:r>
+      <w:r>
+        <w:rPr>
+          <w:shd w:val="clear" w:color="auto" w:fill="00FF00"/>
         </w:rPr>
         <w:t>{</w:t>
       </w:r>
@@ -11887,30 +11891,25 @@
     <w:p>
       <w:pPr>
         <w:spacing w:after="0"/>
-        <w:rPr>
-          <w:lang w:val="ru-RU"/>
-        </w:rPr>
-      </w:pPr>
-      <w:r>
-        <w:rPr>
-          <w:shd w:val="clear" w:color="auto" w:fill="00FF00"/>
-          <w:lang w:val="ru-RU"/>
+      </w:pPr>
+      <w:r>
+        <w:rPr>
+          <w:shd w:val="clear" w:color="auto" w:fill="00FF00"/>
         </w:rPr>
         <w:tab/>
         <w:t>“</w:t>
       </w:r>
-      <w:proofErr w:type="spellStart"/>
+      <w:proofErr w:type="gramStart"/>
       <w:r>
         <w:rPr>
           <w:shd w:val="clear" w:color="auto" w:fill="00FF00"/>
         </w:rPr>
         <w:t>projectid</w:t>
       </w:r>
-      <w:proofErr w:type="spellEnd"/>
-      <w:r>
-        <w:rPr>
-          <w:shd w:val="clear" w:color="auto" w:fill="00FF00"/>
-          <w:lang w:val="ru-RU"/>
+      <w:proofErr w:type="gramEnd"/>
+      <w:r>
+        <w:rPr>
+          <w:shd w:val="clear" w:color="auto" w:fill="00FF00"/>
         </w:rPr>
         <w:t>”:17</w:t>
       </w:r>
@@ -11918,14 +11917,10 @@
     <w:p>
       <w:pPr>
         <w:spacing w:after="0"/>
-        <w:rPr>
-          <w:lang w:val="ru-RU"/>
-        </w:rPr>
-      </w:pPr>
-      <w:r>
-        <w:rPr>
-          <w:shd w:val="clear" w:color="auto" w:fill="00FF00"/>
-          <w:lang w:val="ru-RU"/>
+      </w:pPr>
+      <w:r>
+        <w:rPr>
+          <w:shd w:val="clear" w:color="auto" w:fill="00FF00"/>
         </w:rPr>
         <w:tab/>
         <w:t>}</w:t>
@@ -11934,29 +11929,54 @@
     <w:p>
       <w:pPr>
         <w:spacing w:after="0"/>
-        <w:rPr>
-          <w:lang w:val="ru-RU"/>
-        </w:rPr>
-      </w:pPr>
-      <w:r>
-        <w:rPr>
-          <w:shd w:val="clear" w:color="auto" w:fill="00FF00"/>
-          <w:lang w:val="ru-RU"/>
-        </w:rPr>
-        <w:t>ответ от сервера:</w:t>
-      </w:r>
-    </w:p>
-    <w:p>
-      <w:pPr>
-        <w:spacing w:after="0"/>
-        <w:rPr>
-          <w:lang w:val="ru-RU"/>
-        </w:rPr>
-      </w:pPr>
-      <w:r>
-        <w:rPr>
-          <w:shd w:val="clear" w:color="auto" w:fill="00FF00"/>
-          <w:lang w:val="ru-RU"/>
+      </w:pPr>
+      <w:r>
+        <w:rPr>
+          <w:shd w:val="clear" w:color="auto" w:fill="00FF00"/>
+          <w:lang w:val="ru-RU"/>
+        </w:rPr>
+        <w:t>ответ</w:t>
+      </w:r>
+      <w:r>
+        <w:rPr>
+          <w:shd w:val="clear" w:color="auto" w:fill="00FF00"/>
+        </w:rPr>
+        <w:t xml:space="preserve"> </w:t>
+      </w:r>
+      <w:r>
+        <w:rPr>
+          <w:shd w:val="clear" w:color="auto" w:fill="00FF00"/>
+          <w:lang w:val="ru-RU"/>
+        </w:rPr>
+        <w:t>от</w:t>
+      </w:r>
+      <w:r>
+        <w:rPr>
+          <w:shd w:val="clear" w:color="auto" w:fill="00FF00"/>
+        </w:rPr>
+        <w:t xml:space="preserve"> </w:t>
+      </w:r>
+      <w:r>
+        <w:rPr>
+          <w:shd w:val="clear" w:color="auto" w:fill="00FF00"/>
+          <w:lang w:val="ru-RU"/>
+        </w:rPr>
+        <w:t>сервера</w:t>
+      </w:r>
+      <w:r>
+        <w:rPr>
+          <w:shd w:val="clear" w:color="auto" w:fill="00FF00"/>
+        </w:rPr>
+        <w:t>:</w:t>
+      </w:r>
+    </w:p>
+    <w:p>
+      <w:pPr>
+        <w:spacing w:after="0"/>
+      </w:pPr>
+      <w:r>
+        <w:rPr>
+          <w:shd w:val="clear" w:color="auto" w:fill="00FF00"/>
         </w:rPr>
         <w:t>{</w:t>
       </w:r>
@@ -11964,100 +11984,140 @@
     <w:p>
       <w:pPr>
         <w:spacing w:after="0"/>
-        <w:rPr>
-          <w:lang w:val="ru-RU"/>
-        </w:rPr>
-      </w:pPr>
-      <w:r>
-        <w:rPr>
-          <w:shd w:val="clear" w:color="auto" w:fill="00FF00"/>
-          <w:lang w:val="ru-RU"/>
-        </w:rPr>
-        <w:tab/>
-      </w:r>
-      <w:r>
-        <w:rPr>
-          <w:shd w:val="clear" w:color="auto" w:fill="00FF00"/>
-          <w:lang w:val="ru-RU"/>
+      </w:pPr>
+      <w:r>
+        <w:rPr>
+          <w:shd w:val="clear" w:color="auto" w:fill="00FF00"/>
+        </w:rPr>
+        <w:tab/>
+      </w:r>
+      <w:r>
+        <w:rPr>
+          <w:shd w:val="clear" w:color="auto" w:fill="00FF00"/>
         </w:rPr>
         <w:tab/>
         <w:t>“</w:t>
       </w:r>
+      <w:proofErr w:type="gramStart"/>
       <w:r>
         <w:rPr>
           <w:shd w:val="clear" w:color="auto" w:fill="00FF00"/>
         </w:rPr>
         <w:t>name</w:t>
       </w:r>
-      <w:r>
-        <w:rPr>
-          <w:shd w:val="clear" w:color="auto" w:fill="00FF00"/>
-          <w:lang w:val="ru-RU"/>
-        </w:rPr>
-        <w:t>”</w:t>
-      </w:r>
+      <w:proofErr w:type="gramEnd"/>
+      <w:r>
+        <w:rPr>
+          <w:shd w:val="clear" w:color="auto" w:fill="00FF00"/>
+        </w:rPr>
+        <w:t>” : “***”,</w:t>
+      </w:r>
+    </w:p>
+    <w:p>
+      <w:pPr>
+        <w:spacing w:after="0"/>
+      </w:pPr>
+      <w:r>
+        <w:rPr>
+          <w:shd w:val="clear" w:color="auto" w:fill="00FF00"/>
+        </w:rPr>
+        <w:tab/>
+      </w:r>
+      <w:r>
+        <w:rPr>
+          <w:shd w:val="clear" w:color="auto" w:fill="00FF00"/>
+        </w:rPr>
+        <w:tab/>
+      </w:r>
+      <w:r>
+        <w:rPr>
+          <w:shd w:val="clear" w:color="auto" w:fill="00FF00"/>
+        </w:rPr>
+        <w:t>“</w:t>
+      </w:r>
+      <w:proofErr w:type="spellStart"/>
       <w:proofErr w:type="gramStart"/>
       <w:r>
         <w:rPr>
           <w:shd w:val="clear" w:color="auto" w:fill="00FF00"/>
-          <w:lang w:val="ru-RU"/>
-        </w:rPr>
-        <w:t xml:space="preserve"> :</w:t>
-      </w:r>
+        </w:rPr>
+        <w:t>creationdate</w:t>
+      </w:r>
+      <w:proofErr w:type="spellEnd"/>
       <w:proofErr w:type="gramEnd"/>
       <w:r>
         <w:rPr>
           <w:shd w:val="clear" w:color="auto" w:fill="00FF00"/>
-          <w:lang w:val="ru-RU"/>
-        </w:rPr>
-        <w:t xml:space="preserve"> “***”,</w:t>
-      </w:r>
-    </w:p>
-    <w:p>
-      <w:pPr>
-        <w:spacing w:after="0"/>
-      </w:pPr>
-      <w:r>
-        <w:rPr>
-          <w:shd w:val="clear" w:color="auto" w:fill="00FF00"/>
-          <w:lang w:val="ru-RU"/>
-        </w:rPr>
-        <w:tab/>
-      </w:r>
-      <w:r>
-        <w:rPr>
-          <w:shd w:val="clear" w:color="auto" w:fill="00FF00"/>
-          <w:lang w:val="ru-RU"/>
-        </w:rPr>
-        <w:tab/>
-      </w:r>
-      <w:r>
-        <w:rPr>
-          <w:shd w:val="clear" w:color="auto" w:fill="00FF00"/>
-        </w:rPr>
+        </w:rPr>
+        <w:t>”: “***”</w:t>
+      </w:r>
+    </w:p>
+    <w:p>
+      <w:pPr>
+        <w:spacing w:after="0"/>
+      </w:pPr>
+      <w:r>
+        <w:rPr>
+          <w:shd w:val="clear" w:color="auto" w:fill="00FF00"/>
+        </w:rPr>
+        <w:tab/>
+      </w:r>
+      <w:r>
+        <w:rPr>
+          <w:shd w:val="clear" w:color="auto" w:fill="00FF00"/>
+        </w:rPr>
+        <w:tab/>
         <w:t>“</w:t>
       </w:r>
-      <w:proofErr w:type="spellStart"/>
       <w:proofErr w:type="gramStart"/>
       <w:r>
         <w:rPr>
           <w:shd w:val="clear" w:color="auto" w:fill="00FF00"/>
         </w:rPr>
-        <w:t>creationdate</w:t>
-      </w:r>
-      <w:proofErr w:type="spellEnd"/>
+        <w:t>description</w:t>
+      </w:r>
       <w:proofErr w:type="gramEnd"/>
       <w:r>
         <w:rPr>
           <w:shd w:val="clear" w:color="auto" w:fill="00FF00"/>
         </w:rPr>
-        <w:t>”: “***”</w:t>
-      </w:r>
-    </w:p>
-    <w:p>
-      <w:pPr>
-        <w:spacing w:after="0"/>
-      </w:pPr>
+        <w:t>” : “***”,</w:t>
+      </w:r>
+    </w:p>
+    <w:p>
+      <w:pPr>
+        <w:spacing w:after="0"/>
+      </w:pPr>
+      <w:r>
+        <w:rPr>
+          <w:shd w:val="clear" w:color="auto" w:fill="00FF00"/>
+        </w:rPr>
+        <w:tab/>
+      </w:r>
+      <w:r>
+        <w:rPr>
+          <w:shd w:val="clear" w:color="auto" w:fill="00FF00"/>
+        </w:rPr>
+        <w:tab/>
+        <w:t>“competition":{</w:t>
+      </w:r>
+    </w:p>
+    <w:p>
+      <w:pPr>
+        <w:spacing w:after="0"/>
+      </w:pPr>
+      <w:r>
+        <w:rPr>
+          <w:shd w:val="clear" w:color="auto" w:fill="00FF00"/>
+        </w:rPr>
+        <w:tab/>
+      </w:r>
+      <w:r>
+        <w:rPr>
+          <w:shd w:val="clear" w:color="auto" w:fill="00FF00"/>
+        </w:rPr>
+        <w:tab/>
+      </w:r>
       <w:r>
         <w:rPr>
           <w:shd w:val="clear" w:color="auto" w:fill="00FF00"/>
@@ -12076,809 +12136,735 @@
         <w:rPr>
           <w:shd w:val="clear" w:color="auto" w:fill="00FF00"/>
         </w:rPr>
+        <w:t>type</w:t>
+      </w:r>
+      <w:proofErr w:type="gramEnd"/>
+      <w:r>
+        <w:rPr>
+          <w:shd w:val="clear" w:color="auto" w:fill="00FF00"/>
+        </w:rPr>
+        <w:t>” : “***”,</w:t>
+      </w:r>
+    </w:p>
+    <w:p>
+      <w:pPr>
+        <w:spacing w:after="0"/>
+      </w:pPr>
+      <w:r>
+        <w:rPr>
+          <w:shd w:val="clear" w:color="auto" w:fill="00FF00"/>
+        </w:rPr>
+        <w:tab/>
+      </w:r>
+      <w:r>
+        <w:rPr>
+          <w:shd w:val="clear" w:color="auto" w:fill="00FF00"/>
+        </w:rPr>
+        <w:tab/>
+      </w:r>
+      <w:r>
+        <w:rPr>
+          <w:shd w:val="clear" w:color="auto" w:fill="00FF00"/>
+        </w:rPr>
+        <w:tab/>
+      </w:r>
+      <w:r>
+        <w:rPr>
+          <w:shd w:val="clear" w:color="auto" w:fill="00FF00"/>
+        </w:rPr>
+        <w:tab/>
+        <w:t>“</w:t>
+      </w:r>
+      <w:proofErr w:type="gramStart"/>
+      <w:r>
+        <w:rPr>
+          <w:shd w:val="clear" w:color="auto" w:fill="00FF00"/>
+        </w:rPr>
+        <w:t>name</w:t>
+      </w:r>
+      <w:proofErr w:type="gramEnd"/>
+      <w:r>
+        <w:rPr>
+          <w:shd w:val="clear" w:color="auto" w:fill="00FF00"/>
+        </w:rPr>
+        <w:t>” : “***”,</w:t>
+      </w:r>
+    </w:p>
+    <w:p>
+      <w:pPr>
+        <w:spacing w:after="0"/>
+      </w:pPr>
+      <w:r>
+        <w:rPr>
+          <w:shd w:val="clear" w:color="auto" w:fill="00FF00"/>
+        </w:rPr>
+        <w:tab/>
+      </w:r>
+      <w:r>
+        <w:rPr>
+          <w:shd w:val="clear" w:color="auto" w:fill="00FF00"/>
+        </w:rPr>
+        <w:tab/>
+      </w:r>
+      <w:r>
+        <w:rPr>
+          <w:shd w:val="clear" w:color="auto" w:fill="00FF00"/>
+        </w:rPr>
+        <w:tab/>
+      </w:r>
+      <w:r>
+        <w:rPr>
+          <w:shd w:val="clear" w:color="auto" w:fill="00FF00"/>
+        </w:rPr>
+        <w:tab/>
+        <w:t>“</w:t>
+      </w:r>
+      <w:proofErr w:type="gramStart"/>
+      <w:r>
+        <w:rPr>
+          <w:shd w:val="clear" w:color="auto" w:fill="00FF00"/>
+        </w:rPr>
+        <w:t>id</w:t>
+      </w:r>
+      <w:proofErr w:type="gramEnd"/>
+      <w:r>
+        <w:rPr>
+          <w:shd w:val="clear" w:color="auto" w:fill="00FF00"/>
+        </w:rPr>
+        <w:t>” : “***”</w:t>
+      </w:r>
+    </w:p>
+    <w:p>
+      <w:pPr>
+        <w:spacing w:after="0"/>
+      </w:pPr>
+      <w:r>
+        <w:rPr>
+          <w:shd w:val="clear" w:color="auto" w:fill="00FF00"/>
+        </w:rPr>
+        <w:tab/>
+      </w:r>
+      <w:r>
+        <w:rPr>
+          <w:shd w:val="clear" w:color="auto" w:fill="00FF00"/>
+        </w:rPr>
+        <w:tab/>
+      </w:r>
+      <w:r>
+        <w:rPr>
+          <w:shd w:val="clear" w:color="auto" w:fill="00FF00"/>
+        </w:rPr>
+        <w:tab/>
+      </w:r>
+      <w:r>
+        <w:rPr>
+          <w:shd w:val="clear" w:color="auto" w:fill="00FF00"/>
+        </w:rPr>
+        <w:tab/>
+        <w:t>}</w:t>
+      </w:r>
+    </w:p>
+    <w:p>
+      <w:pPr>
+        <w:spacing w:after="0"/>
+      </w:pPr>
+      <w:r>
+        <w:rPr>
+          <w:shd w:val="clear" w:color="auto" w:fill="00FF00"/>
+        </w:rPr>
+        <w:tab/>
+      </w:r>
+      <w:r>
+        <w:rPr>
+          <w:shd w:val="clear" w:color="auto" w:fill="00FF00"/>
+        </w:rPr>
+        <w:tab/>
+        <w:t>“</w:t>
+      </w:r>
+      <w:proofErr w:type="gramStart"/>
+      <w:r>
+        <w:rPr>
+          <w:shd w:val="clear" w:color="auto" w:fill="00FF00"/>
+        </w:rPr>
+        <w:t>rating</w:t>
+      </w:r>
+      <w:proofErr w:type="gramEnd"/>
+      <w:r>
+        <w:rPr>
+          <w:shd w:val="clear" w:color="auto" w:fill="00FF00"/>
+        </w:rPr>
+        <w:t>” : 23,</w:t>
+      </w:r>
+    </w:p>
+    <w:p>
+      <w:pPr>
+        <w:spacing w:after="0"/>
+      </w:pPr>
+      <w:r>
+        <w:rPr>
+          <w:shd w:val="clear" w:color="auto" w:fill="00FF00"/>
+        </w:rPr>
+        <w:tab/>
+      </w:r>
+      <w:r>
+        <w:rPr>
+          <w:shd w:val="clear" w:color="auto" w:fill="00FF00"/>
+        </w:rPr>
+        <w:tab/>
+        <w:t>“</w:t>
+      </w:r>
+      <w:proofErr w:type="gramStart"/>
+      <w:r>
+        <w:rPr>
+          <w:shd w:val="clear" w:color="auto" w:fill="00FF00"/>
+        </w:rPr>
+        <w:t>votesquantity</w:t>
+      </w:r>
+      <w:proofErr w:type="gramEnd"/>
+      <w:r>
+        <w:rPr>
+          <w:shd w:val="clear" w:color="auto" w:fill="00FF00"/>
+        </w:rPr>
+        <w:t>”:432,</w:t>
+      </w:r>
+    </w:p>
+    <w:p>
+      <w:pPr>
+        <w:spacing w:after="0"/>
+      </w:pPr>
+      <w:r>
+        <w:rPr>
+          <w:shd w:val="clear" w:color="auto" w:fill="00FF00"/>
+        </w:rPr>
+        <w:tab/>
+      </w:r>
+      <w:r>
+        <w:rPr>
+          <w:shd w:val="clear" w:color="auto" w:fill="00FF00"/>
+        </w:rPr>
+        <w:tab/>
+      </w:r>
+      <w:r>
+        <w:rPr>
+          <w:shd w:val="clear" w:color="auto" w:fill="00FF00"/>
+        </w:rPr>
+        <w:t>“</w:t>
+      </w:r>
+      <w:proofErr w:type="spellStart"/>
+      <w:proofErr w:type="gramStart"/>
+      <w:r>
+        <w:rPr>
+          <w:shd w:val="clear" w:color="auto" w:fill="00FF00"/>
+        </w:rPr>
+        <w:t>firstphoto</w:t>
+      </w:r>
+      <w:proofErr w:type="spellEnd"/>
+      <w:proofErr w:type="gramEnd"/>
+      <w:r>
+        <w:rPr>
+          <w:shd w:val="clear" w:color="auto" w:fill="00FF00"/>
+        </w:rPr>
+        <w:t>”:{ “</w:t>
+      </w:r>
+      <w:r>
+        <w:rPr>
+          <w:shd w:val="clear" w:color="auto" w:fill="00FF00"/>
+        </w:rPr>
+        <w:t>id</w:t>
+      </w:r>
+      <w:r>
+        <w:rPr>
+          <w:shd w:val="clear" w:color="auto" w:fill="00FF00"/>
+        </w:rPr>
+        <w:t>”:12,           //</w:t>
+      </w:r>
+      <w:r>
+        <w:rPr>
+          <w:shd w:val="clear" w:color="auto" w:fill="00FF00"/>
+          <w:lang w:val="ru-RU"/>
+        </w:rPr>
+        <w:t>если</w:t>
+      </w:r>
+      <w:r>
+        <w:rPr>
+          <w:shd w:val="clear" w:color="auto" w:fill="00FF00"/>
+        </w:rPr>
+        <w:t xml:space="preserve"> </w:t>
+      </w:r>
+      <w:r>
+        <w:rPr>
+          <w:shd w:val="clear" w:color="auto" w:fill="00FF00"/>
+          <w:lang w:val="ru-RU"/>
+        </w:rPr>
+        <w:t>в</w:t>
+      </w:r>
+      <w:r>
+        <w:rPr>
+          <w:shd w:val="clear" w:color="auto" w:fill="00FF00"/>
+        </w:rPr>
+        <w:t xml:space="preserve"> </w:t>
+      </w:r>
+      <w:r>
+        <w:rPr>
+          <w:shd w:val="clear" w:color="auto" w:fill="00FF00"/>
+          <w:lang w:val="ru-RU"/>
+        </w:rPr>
+        <w:t>базе</w:t>
+      </w:r>
+      <w:r>
+        <w:rPr>
+          <w:shd w:val="clear" w:color="auto" w:fill="00FF00"/>
+        </w:rPr>
+        <w:t xml:space="preserve"> </w:t>
+      </w:r>
+      <w:r>
+        <w:rPr>
+          <w:shd w:val="clear" w:color="auto" w:fill="00FF00"/>
+          <w:lang w:val="ru-RU"/>
+        </w:rPr>
+        <w:t>нет</w:t>
+      </w:r>
+      <w:r>
+        <w:rPr>
+          <w:shd w:val="clear" w:color="auto" w:fill="00FF00"/>
+        </w:rPr>
+        <w:t xml:space="preserve"> </w:t>
+      </w:r>
+      <w:r>
+        <w:rPr>
+          <w:shd w:val="clear" w:color="auto" w:fill="00FF00"/>
+          <w:lang w:val="ru-RU"/>
+        </w:rPr>
+        <w:t>фото</w:t>
+      </w:r>
+      <w:r>
+        <w:rPr>
+          <w:shd w:val="clear" w:color="auto" w:fill="00FF00"/>
+        </w:rPr>
+        <w:t xml:space="preserve"> </w:t>
+      </w:r>
+      <w:r>
+        <w:rPr>
+          <w:shd w:val="clear" w:color="auto" w:fill="00FF00"/>
+          <w:lang w:val="ru-RU"/>
+        </w:rPr>
+        <w:t>то</w:t>
+      </w:r>
+      <w:r>
+        <w:rPr>
+          <w:shd w:val="clear" w:color="auto" w:fill="00FF00"/>
+        </w:rPr>
+        <w:t xml:space="preserve"> </w:t>
+      </w:r>
+      <w:r>
+        <w:rPr>
+          <w:shd w:val="clear" w:color="auto" w:fill="00FF00"/>
+          <w:lang w:val="ru-RU"/>
+        </w:rPr>
+        <w:t>в</w:t>
+      </w:r>
+      <w:r>
+        <w:rPr>
+          <w:shd w:val="clear" w:color="auto" w:fill="00FF00"/>
+        </w:rPr>
+        <w:t xml:space="preserve"> </w:t>
+      </w:r>
+      <w:r>
+        <w:rPr>
+          <w:shd w:val="clear" w:color="auto" w:fill="00FF00"/>
+        </w:rPr>
+        <w:t>JSON</w:t>
+      </w:r>
+      <w:r>
+        <w:rPr>
+          <w:shd w:val="clear" w:color="auto" w:fill="00FF00"/>
+        </w:rPr>
+        <w:t xml:space="preserve"> </w:t>
+      </w:r>
+      <w:r>
+        <w:rPr>
+          <w:shd w:val="clear" w:color="auto" w:fill="00FF00"/>
+          <w:lang w:val="ru-RU"/>
+        </w:rPr>
+        <w:t>объекте</w:t>
+      </w:r>
+      <w:r>
+        <w:rPr>
+          <w:shd w:val="clear" w:color="auto" w:fill="00FF00"/>
+        </w:rPr>
+        <w:t xml:space="preserve"> </w:t>
+      </w:r>
+      <w:r>
+        <w:rPr>
+          <w:shd w:val="clear" w:color="auto" w:fill="00FF00"/>
+          <w:lang w:val="ru-RU"/>
+        </w:rPr>
+        <w:t>не</w:t>
+      </w:r>
+      <w:r>
+        <w:rPr>
+          <w:shd w:val="clear" w:color="auto" w:fill="00FF00"/>
+        </w:rPr>
+        <w:t xml:space="preserve"> </w:t>
+      </w:r>
+      <w:r>
+        <w:rPr>
+          <w:shd w:val="clear" w:color="auto" w:fill="00FF00"/>
+          <w:lang w:val="ru-RU"/>
+        </w:rPr>
+        <w:t>будет</w:t>
+      </w:r>
+      <w:r>
+        <w:rPr>
+          <w:shd w:val="clear" w:color="auto" w:fill="00FF00"/>
+        </w:rPr>
+        <w:t xml:space="preserve"> </w:t>
+      </w:r>
+      <w:proofErr w:type="spellStart"/>
+      <w:r>
+        <w:rPr>
+          <w:shd w:val="clear" w:color="auto" w:fill="00FF00"/>
+        </w:rPr>
+        <w:t>firstphoto</w:t>
+      </w:r>
+      <w:proofErr w:type="spellEnd"/>
+    </w:p>
+    <w:p>
+      <w:pPr>
+        <w:spacing w:after="0"/>
+        <w:rPr>
+          <w:lang w:val="ru-RU"/>
+        </w:rPr>
+      </w:pPr>
+      <w:r>
+        <w:rPr>
+          <w:shd w:val="clear" w:color="auto" w:fill="00FF00"/>
+        </w:rPr>
+        <w:tab/>
+      </w:r>
+      <w:r>
+        <w:rPr>
+          <w:shd w:val="clear" w:color="auto" w:fill="00FF00"/>
+        </w:rPr>
+        <w:tab/>
+      </w:r>
+      <w:r>
+        <w:rPr>
+          <w:shd w:val="clear" w:color="auto" w:fill="00FF00"/>
+        </w:rPr>
+        <w:tab/>
+      </w:r>
+      <w:r>
+        <w:rPr>
+          <w:shd w:val="clear" w:color="auto" w:fill="00FF00"/>
+        </w:rPr>
+        <w:tab/>
+      </w:r>
+      <w:r>
+        <w:rPr>
+          <w:shd w:val="clear" w:color="auto" w:fill="00FF00"/>
+          <w:lang w:val="ru-RU"/>
+        </w:rPr>
+        <w:t>“</w:t>
+      </w:r>
+      <w:r>
+        <w:rPr>
+          <w:shd w:val="clear" w:color="auto" w:fill="00FF00"/>
+        </w:rPr>
+        <w:t>path</w:t>
+      </w:r>
+      <w:r>
+        <w:rPr>
+          <w:shd w:val="clear" w:color="auto" w:fill="00FF00"/>
+          <w:lang w:val="ru-RU"/>
+        </w:rPr>
+        <w:t>”:”***”,</w:t>
+      </w:r>
+    </w:p>
+    <w:p>
+      <w:pPr>
+        <w:spacing w:after="0"/>
+        <w:rPr>
+          <w:lang w:val="ru-RU"/>
+        </w:rPr>
+      </w:pPr>
+      <w:r>
+        <w:rPr>
+          <w:shd w:val="clear" w:color="auto" w:fill="00FF00"/>
+          <w:lang w:val="ru-RU"/>
+        </w:rPr>
+        <w:tab/>
+      </w:r>
+      <w:r>
+        <w:rPr>
+          <w:shd w:val="clear" w:color="auto" w:fill="00FF00"/>
+          <w:lang w:val="ru-RU"/>
+        </w:rPr>
+        <w:tab/>
+      </w:r>
+      <w:r>
+        <w:rPr>
+          <w:shd w:val="clear" w:color="auto" w:fill="00FF00"/>
+          <w:lang w:val="ru-RU"/>
+        </w:rPr>
+        <w:tab/>
+      </w:r>
+      <w:r>
+        <w:rPr>
+          <w:shd w:val="clear" w:color="auto" w:fill="00FF00"/>
+          <w:lang w:val="ru-RU"/>
+        </w:rPr>
+        <w:tab/>
+        <w:t>“</w:t>
+      </w:r>
+      <w:r>
+        <w:rPr>
+          <w:shd w:val="clear" w:color="auto" w:fill="00FF00"/>
+        </w:rPr>
         <w:t>description</w:t>
       </w:r>
+      <w:r>
+        <w:rPr>
+          <w:shd w:val="clear" w:color="auto" w:fill="00FF00"/>
+          <w:lang w:val="ru-RU"/>
+        </w:rPr>
+        <w:t>”:”***”</w:t>
+      </w:r>
+    </w:p>
+    <w:p>
+      <w:pPr>
+        <w:spacing w:after="0"/>
+        <w:rPr>
+          <w:lang w:val="ru-RU"/>
+        </w:rPr>
+      </w:pPr>
+      <w:r>
+        <w:rPr>
+          <w:shd w:val="clear" w:color="auto" w:fill="00FF00"/>
+          <w:lang w:val="ru-RU"/>
+        </w:rPr>
+        <w:tab/>
+      </w:r>
+      <w:r>
+        <w:rPr>
+          <w:shd w:val="clear" w:color="auto" w:fill="00FF00"/>
+          <w:lang w:val="ru-RU"/>
+        </w:rPr>
+        <w:tab/>
+      </w:r>
+      <w:r>
+        <w:rPr>
+          <w:shd w:val="clear" w:color="auto" w:fill="00FF00"/>
+          <w:lang w:val="ru-RU"/>
+        </w:rPr>
+        <w:t>}</w:t>
+      </w:r>
+    </w:p>
+    <w:p>
+      <w:pPr>
+        <w:spacing w:after="0"/>
+        <w:rPr>
+          <w:lang w:val="ru-RU"/>
+        </w:rPr>
+      </w:pPr>
+      <w:r>
+        <w:rPr>
+          <w:shd w:val="clear" w:color="auto" w:fill="00FF00"/>
+          <w:lang w:val="ru-RU"/>
+        </w:rPr>
+        <w:tab/>
+      </w:r>
+      <w:r>
+        <w:rPr>
+          <w:shd w:val="clear" w:color="auto" w:fill="00FF00"/>
+          <w:lang w:val="ru-RU"/>
+        </w:rPr>
+        <w:tab/>
+        <w:t>“</w:t>
+      </w:r>
+      <w:proofErr w:type="spellStart"/>
+      <w:r>
+        <w:rPr>
+          <w:shd w:val="clear" w:color="auto" w:fill="00FF00"/>
+        </w:rPr>
+        <w:t>lastphoto</w:t>
+      </w:r>
+      <w:proofErr w:type="spellEnd"/>
+      <w:r>
+        <w:rPr>
+          <w:shd w:val="clear" w:color="auto" w:fill="00FF00"/>
+          <w:lang w:val="ru-RU"/>
+        </w:rPr>
+        <w:t>”:</w:t>
+      </w:r>
+      <w:proofErr w:type="gramStart"/>
+      <w:r>
+        <w:rPr>
+          <w:shd w:val="clear" w:color="auto" w:fill="00FF00"/>
+          <w:lang w:val="ru-RU"/>
+        </w:rPr>
+        <w:t xml:space="preserve">{ </w:t>
+      </w:r>
       <w:proofErr w:type="gramEnd"/>
       <w:r>
         <w:rPr>
           <w:shd w:val="clear" w:color="auto" w:fill="00FF00"/>
-        </w:rPr>
-        <w:t>” : “***”,</w:t>
-      </w:r>
-    </w:p>
-    <w:p>
-      <w:pPr>
-        <w:spacing w:after="0"/>
-      </w:pPr>
-      <w:r>
-        <w:rPr>
-          <w:shd w:val="clear" w:color="auto" w:fill="00FF00"/>
-        </w:rPr>
-        <w:tab/>
-      </w:r>
-      <w:r>
-        <w:rPr>
-          <w:shd w:val="clear" w:color="auto" w:fill="00FF00"/>
-        </w:rPr>
-        <w:tab/>
-        <w:t>“competition":{</w:t>
-      </w:r>
-    </w:p>
-    <w:p>
-      <w:pPr>
-        <w:spacing w:after="0"/>
-      </w:pPr>
-      <w:r>
-        <w:rPr>
-          <w:shd w:val="clear" w:color="auto" w:fill="00FF00"/>
-        </w:rPr>
-        <w:tab/>
-      </w:r>
-      <w:r>
-        <w:rPr>
-          <w:shd w:val="clear" w:color="auto" w:fill="00FF00"/>
-        </w:rPr>
-        <w:tab/>
-      </w:r>
-      <w:r>
-        <w:rPr>
-          <w:shd w:val="clear" w:color="auto" w:fill="00FF00"/>
-        </w:rPr>
-        <w:tab/>
-      </w:r>
-      <w:r>
-        <w:rPr>
-          <w:shd w:val="clear" w:color="auto" w:fill="00FF00"/>
-        </w:rPr>
-        <w:tab/>
+          <w:lang w:val="ru-RU"/>
+        </w:rPr>
         <w:t>“</w:t>
       </w:r>
+      <w:r>
+        <w:rPr>
+          <w:shd w:val="clear" w:color="auto" w:fill="00FF00"/>
+        </w:rPr>
+        <w:t>id</w:t>
+      </w:r>
+      <w:r>
+        <w:rPr>
+          <w:shd w:val="clear" w:color="auto" w:fill="00FF00"/>
+          <w:lang w:val="ru-RU"/>
+        </w:rPr>
+        <w:t xml:space="preserve">”:34,        //если у проекта 1 фото то в </w:t>
+      </w:r>
+      <w:r>
+        <w:rPr>
+          <w:shd w:val="clear" w:color="auto" w:fill="00FF00"/>
+        </w:rPr>
+        <w:t>JSON</w:t>
+      </w:r>
+      <w:r>
+        <w:rPr>
+          <w:shd w:val="clear" w:color="auto" w:fill="00FF00"/>
+          <w:lang w:val="ru-RU"/>
+        </w:rPr>
+        <w:t xml:space="preserve"> объекте не будет </w:t>
+      </w:r>
+      <w:proofErr w:type="spellStart"/>
+      <w:r>
+        <w:rPr>
+          <w:shd w:val="clear" w:color="auto" w:fill="00FF00"/>
+        </w:rPr>
+        <w:t>lastphoto</w:t>
+      </w:r>
+      <w:proofErr w:type="spellEnd"/>
+    </w:p>
+    <w:p>
+      <w:pPr>
+        <w:spacing w:after="0"/>
+      </w:pPr>
+      <w:r>
+        <w:rPr>
+          <w:shd w:val="clear" w:color="auto" w:fill="00FF00"/>
+          <w:lang w:val="ru-RU"/>
+        </w:rPr>
+        <w:tab/>
+      </w:r>
+      <w:r>
+        <w:rPr>
+          <w:shd w:val="clear" w:color="auto" w:fill="00FF00"/>
+          <w:lang w:val="ru-RU"/>
+        </w:rPr>
+        <w:tab/>
+      </w:r>
+      <w:r>
+        <w:rPr>
+          <w:shd w:val="clear" w:color="auto" w:fill="00FF00"/>
+          <w:lang w:val="ru-RU"/>
+        </w:rPr>
+        <w:tab/>
+      </w:r>
+      <w:r>
+        <w:rPr>
+          <w:shd w:val="clear" w:color="auto" w:fill="00FF00"/>
+          <w:lang w:val="ru-RU"/>
+        </w:rPr>
+        <w:tab/>
+      </w:r>
+      <w:r>
+        <w:rPr>
+          <w:shd w:val="clear" w:color="auto" w:fill="00FF00"/>
+        </w:rPr>
+        <w:t>“path”:”***”,</w:t>
+      </w:r>
+    </w:p>
+    <w:p>
+      <w:pPr>
+        <w:spacing w:after="0"/>
+      </w:pPr>
+      <w:r>
+        <w:rPr>
+          <w:shd w:val="clear" w:color="auto" w:fill="00FF00"/>
+        </w:rPr>
+        <w:tab/>
+      </w:r>
+      <w:r>
+        <w:rPr>
+          <w:shd w:val="clear" w:color="auto" w:fill="00FF00"/>
+        </w:rPr>
+        <w:tab/>
+      </w:r>
+      <w:r>
+        <w:rPr>
+          <w:shd w:val="clear" w:color="auto" w:fill="00FF00"/>
+        </w:rPr>
+        <w:tab/>
+      </w:r>
+      <w:r>
+        <w:rPr>
+          <w:shd w:val="clear" w:color="auto" w:fill="00FF00"/>
+        </w:rPr>
+        <w:tab/>
+        <w:t>“description”:”***”</w:t>
+      </w:r>
+    </w:p>
+    <w:p>
+      <w:pPr>
+        <w:spacing w:after="0"/>
+      </w:pPr>
+      <w:r>
+        <w:rPr>
+          <w:shd w:val="clear" w:color="auto" w:fill="00FF00"/>
+        </w:rPr>
+        <w:tab/>
+      </w:r>
+      <w:r>
+        <w:rPr>
+          <w:shd w:val="clear" w:color="auto" w:fill="00FF00"/>
+        </w:rPr>
+        <w:tab/>
+        <w:t>}</w:t>
+      </w:r>
+    </w:p>
+    <w:p>
+      <w:pPr>
+        <w:spacing w:after="0"/>
+      </w:pPr>
+      <w:r>
+        <w:rPr>
+          <w:shd w:val="clear" w:color="auto" w:fill="00FF00"/>
+        </w:rPr>
+        <w:tab/>
+      </w:r>
+      <w:r>
+        <w:rPr>
+          <w:shd w:val="clear" w:color="auto" w:fill="00FF00"/>
+        </w:rPr>
+        <w:tab/>
+        <w:t>“</w:t>
+      </w:r>
       <w:proofErr w:type="gramStart"/>
       <w:r>
         <w:rPr>
           <w:shd w:val="clear" w:color="auto" w:fill="00FF00"/>
         </w:rPr>
-        <w:t>type</w:t>
+        <w:t>user</w:t>
       </w:r>
       <w:proofErr w:type="gramEnd"/>
       <w:r>
         <w:rPr>
           <w:shd w:val="clear" w:color="auto" w:fill="00FF00"/>
         </w:rPr>
-        <w:t>” : “***”,</w:t>
-      </w:r>
-    </w:p>
-    <w:p>
-      <w:pPr>
-        <w:spacing w:after="0"/>
-      </w:pPr>
-      <w:r>
-        <w:rPr>
-          <w:shd w:val="clear" w:color="auto" w:fill="00FF00"/>
-        </w:rPr>
-        <w:tab/>
-      </w:r>
-      <w:r>
-        <w:rPr>
-          <w:shd w:val="clear" w:color="auto" w:fill="00FF00"/>
-        </w:rPr>
-        <w:tab/>
-      </w:r>
-      <w:r>
-        <w:rPr>
-          <w:shd w:val="clear" w:color="auto" w:fill="00FF00"/>
-        </w:rPr>
-        <w:tab/>
-      </w:r>
-      <w:r>
-        <w:rPr>
-          <w:shd w:val="clear" w:color="auto" w:fill="00FF00"/>
-        </w:rPr>
-        <w:tab/>
-        <w:t>“</w:t>
-      </w:r>
-      <w:proofErr w:type="gramStart"/>
-      <w:r>
-        <w:rPr>
-          <w:shd w:val="clear" w:color="auto" w:fill="00FF00"/>
-        </w:rPr>
-        <w:t>name</w:t>
-      </w:r>
-      <w:proofErr w:type="gramEnd"/>
-      <w:r>
-        <w:rPr>
-          <w:shd w:val="clear" w:color="auto" w:fill="00FF00"/>
-        </w:rPr>
-        <w:t>” : “***”,</w:t>
-      </w:r>
-    </w:p>
-    <w:p>
-      <w:pPr>
-        <w:spacing w:after="0"/>
-      </w:pPr>
-      <w:r>
-        <w:rPr>
-          <w:shd w:val="clear" w:color="auto" w:fill="00FF00"/>
-        </w:rPr>
-        <w:tab/>
-      </w:r>
-      <w:r>
-        <w:rPr>
-          <w:shd w:val="clear" w:color="auto" w:fill="00FF00"/>
-        </w:rPr>
-        <w:tab/>
-      </w:r>
-      <w:r>
-        <w:rPr>
-          <w:shd w:val="clear" w:color="auto" w:fill="00FF00"/>
-        </w:rPr>
-        <w:tab/>
-      </w:r>
-      <w:r>
-        <w:rPr>
-          <w:shd w:val="clear" w:color="auto" w:fill="00FF00"/>
-        </w:rPr>
-        <w:tab/>
-        <w:t>“</w:t>
-      </w:r>
-      <w:proofErr w:type="gramStart"/>
-      <w:r>
-        <w:rPr>
-          <w:shd w:val="clear" w:color="auto" w:fill="00FF00"/>
-        </w:rPr>
-        <w:t>id</w:t>
-      </w:r>
-      <w:proofErr w:type="gramEnd"/>
-      <w:r>
-        <w:rPr>
-          <w:shd w:val="clear" w:color="auto" w:fill="00FF00"/>
-        </w:rPr>
-        <w:t>” : “***”</w:t>
-      </w:r>
-    </w:p>
-    <w:p>
-      <w:pPr>
-        <w:spacing w:after="0"/>
-      </w:pPr>
-      <w:r>
-        <w:rPr>
-          <w:shd w:val="clear" w:color="auto" w:fill="00FF00"/>
-        </w:rPr>
-        <w:tab/>
-      </w:r>
-      <w:r>
-        <w:rPr>
-          <w:shd w:val="clear" w:color="auto" w:fill="00FF00"/>
-        </w:rPr>
-        <w:tab/>
-      </w:r>
-      <w:r>
-        <w:rPr>
-          <w:shd w:val="clear" w:color="auto" w:fill="00FF00"/>
-        </w:rPr>
-        <w:tab/>
-      </w:r>
-      <w:r>
-        <w:rPr>
-          <w:shd w:val="clear" w:color="auto" w:fill="00FF00"/>
-        </w:rPr>
-        <w:tab/>
-        <w:t>}</w:t>
-      </w:r>
-    </w:p>
-    <w:p>
-      <w:pPr>
-        <w:spacing w:after="0"/>
-      </w:pPr>
-      <w:r>
-        <w:rPr>
-          <w:shd w:val="clear" w:color="auto" w:fill="00FF00"/>
-        </w:rPr>
-        <w:tab/>
-      </w:r>
-      <w:r>
-        <w:rPr>
-          <w:shd w:val="clear" w:color="auto" w:fill="00FF00"/>
-        </w:rPr>
-        <w:tab/>
-        <w:t>“</w:t>
-      </w:r>
-      <w:proofErr w:type="gramStart"/>
-      <w:r>
-        <w:rPr>
-          <w:shd w:val="clear" w:color="auto" w:fill="00FF00"/>
-        </w:rPr>
-        <w:t>rating</w:t>
-      </w:r>
-      <w:proofErr w:type="gramEnd"/>
-      <w:r>
-        <w:rPr>
-          <w:shd w:val="clear" w:color="auto" w:fill="00FF00"/>
-        </w:rPr>
-        <w:t>” : 23,</w:t>
-      </w:r>
-    </w:p>
-    <w:p>
-      <w:pPr>
-        <w:spacing w:after="0"/>
-      </w:pPr>
-      <w:r>
-        <w:rPr>
-          <w:shd w:val="clear" w:color="auto" w:fill="00FF00"/>
-        </w:rPr>
-        <w:tab/>
-      </w:r>
-      <w:r>
-        <w:rPr>
-          <w:shd w:val="clear" w:color="auto" w:fill="00FF00"/>
-        </w:rPr>
-        <w:tab/>
-        <w:t>“</w:t>
-      </w:r>
-      <w:proofErr w:type="gramStart"/>
-      <w:r>
-        <w:rPr>
-          <w:shd w:val="clear" w:color="auto" w:fill="00FF00"/>
-        </w:rPr>
-        <w:t>votesquantity</w:t>
-      </w:r>
-      <w:proofErr w:type="gramEnd"/>
-      <w:r>
-        <w:rPr>
-          <w:shd w:val="clear" w:color="auto" w:fill="00FF00"/>
-        </w:rPr>
-        <w:t>”:432,</w:t>
-      </w:r>
-    </w:p>
-    <w:p>
-      <w:pPr>
-        <w:spacing w:after="0"/>
-      </w:pPr>
-      <w:r>
-        <w:rPr>
-          <w:shd w:val="clear" w:color="auto" w:fill="00FF00"/>
-        </w:rPr>
-        <w:tab/>
-      </w:r>
-      <w:r>
-        <w:rPr>
-          <w:shd w:val="clear" w:color="auto" w:fill="00FF00"/>
-        </w:rPr>
-        <w:tab/>
-      </w:r>
-      <w:r>
-        <w:rPr>
-          <w:shd w:val="clear" w:color="auto" w:fill="00FF00"/>
-        </w:rPr>
-        <w:t>“</w:t>
-      </w:r>
-      <w:proofErr w:type="spellStart"/>
-      <w:proofErr w:type="gramStart"/>
-      <w:r>
-        <w:rPr>
-          <w:shd w:val="clear" w:color="auto" w:fill="00FF00"/>
-        </w:rPr>
-        <w:t>firstphoto</w:t>
-      </w:r>
-      <w:proofErr w:type="spellEnd"/>
-      <w:proofErr w:type="gramEnd"/>
-      <w:r>
-        <w:rPr>
-          <w:shd w:val="clear" w:color="auto" w:fill="00FF00"/>
-        </w:rPr>
-        <w:t>”:{ “</w:t>
-      </w:r>
-      <w:r>
-        <w:rPr>
-          <w:shd w:val="clear" w:color="auto" w:fill="00FF00"/>
-        </w:rPr>
-        <w:t>id</w:t>
-      </w:r>
-      <w:r>
-        <w:rPr>
-          <w:shd w:val="clear" w:color="auto" w:fill="00FF00"/>
-        </w:rPr>
-        <w:t xml:space="preserve">”:12,           </w:t>
-      </w:r>
-      <w:r>
-        <w:rPr>
-          <w:shd w:val="clear" w:color="auto" w:fill="00FF00"/>
-        </w:rPr>
-        <w:t>//</w:t>
-      </w:r>
-      <w:r>
-        <w:rPr>
-          <w:shd w:val="clear" w:color="auto" w:fill="00FF00"/>
-          <w:lang w:val="ru-RU"/>
-        </w:rPr>
-        <w:t>если</w:t>
-      </w:r>
-      <w:r>
-        <w:rPr>
-          <w:shd w:val="clear" w:color="auto" w:fill="00FF00"/>
-        </w:rPr>
-        <w:t xml:space="preserve"> </w:t>
-      </w:r>
-      <w:r>
-        <w:rPr>
-          <w:shd w:val="clear" w:color="auto" w:fill="00FF00"/>
-          <w:lang w:val="ru-RU"/>
-        </w:rPr>
-        <w:t>в</w:t>
-      </w:r>
-      <w:r>
-        <w:rPr>
-          <w:shd w:val="clear" w:color="auto" w:fill="00FF00"/>
-        </w:rPr>
-        <w:t xml:space="preserve"> </w:t>
-      </w:r>
-      <w:r>
-        <w:rPr>
-          <w:shd w:val="clear" w:color="auto" w:fill="00FF00"/>
-          <w:lang w:val="ru-RU"/>
-        </w:rPr>
-        <w:t>базе</w:t>
-      </w:r>
-      <w:r>
-        <w:rPr>
-          <w:shd w:val="clear" w:color="auto" w:fill="00FF00"/>
-        </w:rPr>
-        <w:t xml:space="preserve"> </w:t>
-      </w:r>
-      <w:r>
-        <w:rPr>
-          <w:shd w:val="clear" w:color="auto" w:fill="00FF00"/>
-          <w:lang w:val="ru-RU"/>
-        </w:rPr>
-        <w:t>нет</w:t>
-      </w:r>
-      <w:r>
-        <w:rPr>
-          <w:shd w:val="clear" w:color="auto" w:fill="00FF00"/>
-        </w:rPr>
-        <w:t xml:space="preserve"> </w:t>
-      </w:r>
-      <w:r>
-        <w:rPr>
-          <w:shd w:val="clear" w:color="auto" w:fill="00FF00"/>
-          <w:lang w:val="ru-RU"/>
-        </w:rPr>
-        <w:t>фото</w:t>
-      </w:r>
-      <w:r>
-        <w:rPr>
-          <w:shd w:val="clear" w:color="auto" w:fill="00FF00"/>
-        </w:rPr>
-        <w:t xml:space="preserve"> </w:t>
-      </w:r>
-      <w:r>
-        <w:rPr>
-          <w:shd w:val="clear" w:color="auto" w:fill="00FF00"/>
-          <w:lang w:val="ru-RU"/>
-        </w:rPr>
-        <w:t>то</w:t>
-      </w:r>
-      <w:r>
-        <w:rPr>
-          <w:shd w:val="clear" w:color="auto" w:fill="00FF00"/>
-        </w:rPr>
-        <w:t xml:space="preserve"> </w:t>
-      </w:r>
-      <w:r>
-        <w:rPr>
-          <w:shd w:val="clear" w:color="auto" w:fill="00FF00"/>
-          <w:lang w:val="ru-RU"/>
-        </w:rPr>
-        <w:t>в</w:t>
-      </w:r>
-      <w:r>
-        <w:rPr>
-          <w:shd w:val="clear" w:color="auto" w:fill="00FF00"/>
-        </w:rPr>
-        <w:t xml:space="preserve"> </w:t>
-      </w:r>
-      <w:r>
-        <w:rPr>
-          <w:shd w:val="clear" w:color="auto" w:fill="00FF00"/>
-        </w:rPr>
-        <w:t>JSON</w:t>
-      </w:r>
-      <w:r>
-        <w:rPr>
-          <w:shd w:val="clear" w:color="auto" w:fill="00FF00"/>
-        </w:rPr>
-        <w:t xml:space="preserve"> </w:t>
-      </w:r>
-      <w:r>
-        <w:rPr>
-          <w:shd w:val="clear" w:color="auto" w:fill="00FF00"/>
-          <w:lang w:val="ru-RU"/>
-        </w:rPr>
-        <w:t>объекте</w:t>
-      </w:r>
-      <w:r>
-        <w:rPr>
-          <w:shd w:val="clear" w:color="auto" w:fill="00FF00"/>
-        </w:rPr>
-        <w:t xml:space="preserve"> </w:t>
-      </w:r>
-      <w:r>
-        <w:rPr>
-          <w:shd w:val="clear" w:color="auto" w:fill="00FF00"/>
-          <w:lang w:val="ru-RU"/>
-        </w:rPr>
-        <w:t>не</w:t>
-      </w:r>
-      <w:r>
-        <w:rPr>
-          <w:shd w:val="clear" w:color="auto" w:fill="00FF00"/>
-        </w:rPr>
-        <w:t xml:space="preserve"> </w:t>
-      </w:r>
-      <w:r>
-        <w:rPr>
-          <w:shd w:val="clear" w:color="auto" w:fill="00FF00"/>
-          <w:lang w:val="ru-RU"/>
-        </w:rPr>
-        <w:t>будет</w:t>
-      </w:r>
-      <w:r>
-        <w:rPr>
-          <w:shd w:val="clear" w:color="auto" w:fill="00FF00"/>
-        </w:rPr>
-        <w:t xml:space="preserve"> </w:t>
-      </w:r>
-      <w:proofErr w:type="spellStart"/>
-      <w:r>
-        <w:rPr>
-          <w:shd w:val="clear" w:color="auto" w:fill="00FF00"/>
-        </w:rPr>
-        <w:t>firstphoto</w:t>
-      </w:r>
-      <w:proofErr w:type="spellEnd"/>
-    </w:p>
-    <w:p>
-      <w:pPr>
-        <w:spacing w:after="0"/>
-        <w:rPr>
-          <w:lang w:val="ru-RU"/>
-        </w:rPr>
-      </w:pPr>
-      <w:r>
-        <w:rPr>
-          <w:shd w:val="clear" w:color="auto" w:fill="00FF00"/>
-        </w:rPr>
-        <w:tab/>
-      </w:r>
-      <w:r>
-        <w:rPr>
-          <w:shd w:val="clear" w:color="auto" w:fill="00FF00"/>
-        </w:rPr>
-        <w:tab/>
-      </w:r>
-      <w:r>
-        <w:rPr>
-          <w:shd w:val="clear" w:color="auto" w:fill="00FF00"/>
-        </w:rPr>
-        <w:tab/>
-      </w:r>
-      <w:r>
-        <w:rPr>
-          <w:shd w:val="clear" w:color="auto" w:fill="00FF00"/>
-        </w:rPr>
-        <w:tab/>
-      </w:r>
-      <w:r>
-        <w:rPr>
-          <w:shd w:val="clear" w:color="auto" w:fill="00FF00"/>
-          <w:lang w:val="ru-RU"/>
-        </w:rPr>
-        <w:t>“</w:t>
-      </w:r>
-      <w:r>
-        <w:rPr>
-          <w:shd w:val="clear" w:color="auto" w:fill="00FF00"/>
-        </w:rPr>
-        <w:t>path</w:t>
-      </w:r>
-      <w:r>
-        <w:rPr>
-          <w:shd w:val="clear" w:color="auto" w:fill="00FF00"/>
-          <w:lang w:val="ru-RU"/>
-        </w:rPr>
-        <w:t>”:”***”,</w:t>
-      </w:r>
-    </w:p>
-    <w:p>
-      <w:pPr>
-        <w:spacing w:after="0"/>
-        <w:rPr>
-          <w:lang w:val="ru-RU"/>
-        </w:rPr>
-      </w:pPr>
-      <w:r>
-        <w:rPr>
-          <w:shd w:val="clear" w:color="auto" w:fill="00FF00"/>
-          <w:lang w:val="ru-RU"/>
-        </w:rPr>
-        <w:tab/>
-      </w:r>
-      <w:r>
-        <w:rPr>
-          <w:shd w:val="clear" w:color="auto" w:fill="00FF00"/>
-          <w:lang w:val="ru-RU"/>
-        </w:rPr>
-        <w:tab/>
-      </w:r>
-      <w:r>
-        <w:rPr>
-          <w:shd w:val="clear" w:color="auto" w:fill="00FF00"/>
-          <w:lang w:val="ru-RU"/>
-        </w:rPr>
-        <w:tab/>
-      </w:r>
-      <w:r>
-        <w:rPr>
-          <w:shd w:val="clear" w:color="auto" w:fill="00FF00"/>
-          <w:lang w:val="ru-RU"/>
-        </w:rPr>
-        <w:tab/>
-        <w:t>“</w:t>
-      </w:r>
-      <w:r>
-        <w:rPr>
-          <w:shd w:val="clear" w:color="auto" w:fill="00FF00"/>
-        </w:rPr>
-        <w:t>description</w:t>
-      </w:r>
-      <w:r>
-        <w:rPr>
-          <w:shd w:val="clear" w:color="auto" w:fill="00FF00"/>
-          <w:lang w:val="ru-RU"/>
-        </w:rPr>
-        <w:t>”:”***”</w:t>
-      </w:r>
-    </w:p>
-    <w:p>
-      <w:pPr>
-        <w:spacing w:after="0"/>
-        <w:rPr>
-          <w:lang w:val="ru-RU"/>
-        </w:rPr>
-      </w:pPr>
-      <w:r>
-        <w:rPr>
-          <w:shd w:val="clear" w:color="auto" w:fill="00FF00"/>
-          <w:lang w:val="ru-RU"/>
-        </w:rPr>
-        <w:tab/>
-      </w:r>
-      <w:r>
-        <w:rPr>
-          <w:shd w:val="clear" w:color="auto" w:fill="00FF00"/>
-          <w:lang w:val="ru-RU"/>
-        </w:rPr>
-        <w:tab/>
-      </w:r>
-      <w:r>
-        <w:rPr>
-          <w:shd w:val="clear" w:color="auto" w:fill="00FF00"/>
-          <w:lang w:val="ru-RU"/>
-        </w:rPr>
-        <w:t>}</w:t>
-      </w:r>
-    </w:p>
-    <w:p>
-      <w:pPr>
-        <w:spacing w:after="0"/>
-        <w:rPr>
-          <w:lang w:val="ru-RU"/>
-        </w:rPr>
-      </w:pPr>
-      <w:r>
-        <w:rPr>
-          <w:shd w:val="clear" w:color="auto" w:fill="00FF00"/>
-          <w:lang w:val="ru-RU"/>
-        </w:rPr>
-        <w:tab/>
-      </w:r>
-      <w:r>
-        <w:rPr>
-          <w:shd w:val="clear" w:color="auto" w:fill="00FF00"/>
-          <w:lang w:val="ru-RU"/>
-        </w:rPr>
-        <w:tab/>
-        <w:t>“</w:t>
-      </w:r>
-      <w:proofErr w:type="spellStart"/>
-      <w:r>
-        <w:rPr>
-          <w:shd w:val="clear" w:color="auto" w:fill="00FF00"/>
-        </w:rPr>
-        <w:t>lastphoto</w:t>
-      </w:r>
-      <w:proofErr w:type="spellEnd"/>
-      <w:r>
-        <w:rPr>
-          <w:shd w:val="clear" w:color="auto" w:fill="00FF00"/>
-          <w:lang w:val="ru-RU"/>
-        </w:rPr>
-        <w:t>”:</w:t>
-      </w:r>
-      <w:proofErr w:type="gramStart"/>
-      <w:r>
-        <w:rPr>
-          <w:shd w:val="clear" w:color="auto" w:fill="00FF00"/>
-          <w:lang w:val="ru-RU"/>
-        </w:rPr>
-        <w:t xml:space="preserve">{ </w:t>
-      </w:r>
-      <w:proofErr w:type="gramEnd"/>
-      <w:r>
-        <w:rPr>
-          <w:shd w:val="clear" w:color="auto" w:fill="00FF00"/>
-          <w:lang w:val="ru-RU"/>
-        </w:rPr>
-        <w:t>“</w:t>
-      </w:r>
-      <w:r>
-        <w:rPr>
-          <w:shd w:val="clear" w:color="auto" w:fill="00FF00"/>
-        </w:rPr>
-        <w:t>id</w:t>
-      </w:r>
-      <w:r>
-        <w:rPr>
-          <w:shd w:val="clear" w:color="auto" w:fill="00FF00"/>
-          <w:lang w:val="ru-RU"/>
-        </w:rPr>
-        <w:t xml:space="preserve">”:34,        //если у проекта 1 фото то в </w:t>
-      </w:r>
-      <w:r>
-        <w:rPr>
-          <w:shd w:val="clear" w:color="auto" w:fill="00FF00"/>
-        </w:rPr>
-        <w:t>JSON</w:t>
-      </w:r>
-      <w:r>
-        <w:rPr>
-          <w:shd w:val="clear" w:color="auto" w:fill="00FF00"/>
-          <w:lang w:val="ru-RU"/>
-        </w:rPr>
-        <w:t xml:space="preserve"> объекте не будет </w:t>
-      </w:r>
-      <w:proofErr w:type="spellStart"/>
-      <w:r>
-        <w:rPr>
-          <w:shd w:val="clear" w:color="auto" w:fill="00FF00"/>
-        </w:rPr>
-        <w:t>lastphoto</w:t>
-      </w:r>
-      <w:proofErr w:type="spellEnd"/>
-    </w:p>
-    <w:p>
-      <w:pPr>
-        <w:spacing w:after="0"/>
-      </w:pPr>
-      <w:r>
-        <w:rPr>
-          <w:shd w:val="clear" w:color="auto" w:fill="00FF00"/>
-          <w:lang w:val="ru-RU"/>
-        </w:rPr>
-        <w:tab/>
-      </w:r>
-      <w:r>
-        <w:rPr>
-          <w:shd w:val="clear" w:color="auto" w:fill="00FF00"/>
-          <w:lang w:val="ru-RU"/>
-        </w:rPr>
-        <w:tab/>
-      </w:r>
-      <w:r>
-        <w:rPr>
-          <w:shd w:val="clear" w:color="auto" w:fill="00FF00"/>
-          <w:lang w:val="ru-RU"/>
-        </w:rPr>
-        <w:tab/>
-      </w:r>
-      <w:r>
-        <w:rPr>
-          <w:shd w:val="clear" w:color="auto" w:fill="00FF00"/>
-          <w:lang w:val="ru-RU"/>
-        </w:rPr>
-        <w:tab/>
-      </w:r>
-      <w:r>
-        <w:rPr>
-          <w:shd w:val="clear" w:color="auto" w:fill="00FF00"/>
-        </w:rPr>
-        <w:t>“path”:”***”,</w:t>
-      </w:r>
-    </w:p>
-    <w:p>
-      <w:pPr>
-        <w:spacing w:after="0"/>
-      </w:pPr>
-      <w:r>
-        <w:rPr>
-          <w:shd w:val="clear" w:color="auto" w:fill="00FF00"/>
-        </w:rPr>
-        <w:tab/>
-      </w:r>
-      <w:r>
-        <w:rPr>
-          <w:shd w:val="clear" w:color="auto" w:fill="00FF00"/>
-        </w:rPr>
-        <w:tab/>
-      </w:r>
-      <w:r>
-        <w:rPr>
-          <w:shd w:val="clear" w:color="auto" w:fill="00FF00"/>
-        </w:rPr>
-        <w:tab/>
-      </w:r>
-      <w:r>
-        <w:rPr>
-          <w:shd w:val="clear" w:color="auto" w:fill="00FF00"/>
-        </w:rPr>
-        <w:tab/>
-        <w:t>“description”:”***”</w:t>
-      </w:r>
-    </w:p>
-    <w:p>
-      <w:pPr>
-        <w:spacing w:after="0"/>
-      </w:pPr>
-      <w:r>
-        <w:rPr>
-          <w:shd w:val="clear" w:color="auto" w:fill="00FF00"/>
-        </w:rPr>
-        <w:tab/>
-      </w:r>
-      <w:r>
-        <w:rPr>
-          <w:shd w:val="clear" w:color="auto" w:fill="00FF00"/>
-        </w:rPr>
-        <w:tab/>
-        <w:t>}</w:t>
-      </w:r>
-    </w:p>
-    <w:p>
-      <w:pPr>
-        <w:spacing w:after="0"/>
-      </w:pPr>
-      <w:r>
-        <w:rPr>
-          <w:shd w:val="clear" w:color="auto" w:fill="00FF00"/>
-        </w:rPr>
-        <w:tab/>
-      </w:r>
-      <w:r>
-        <w:rPr>
-          <w:shd w:val="clear" w:color="auto" w:fill="00FF00"/>
-        </w:rPr>
-        <w:tab/>
-        <w:t>“</w:t>
-      </w:r>
-      <w:proofErr w:type="gramStart"/>
-      <w:r>
-        <w:rPr>
-          <w:shd w:val="clear" w:color="auto" w:fill="00FF00"/>
-        </w:rPr>
-        <w:t>user</w:t>
-      </w:r>
-      <w:proofErr w:type="gramEnd"/>
-      <w:r>
-        <w:rPr>
-          <w:shd w:val="clear" w:color="auto" w:fill="00FF00"/>
-        </w:rPr>
-        <w:t>”:{</w:t>
-      </w:r>
-      <w:r>
-        <w:rPr>
-          <w:shd w:val="clear" w:color="auto" w:fill="00FF00"/>
-        </w:rPr>
-        <w:t>“id”:4</w:t>
+        <w:t>”:{“id”:4</w:t>
       </w:r>
     </w:p>
     <w:p>
@@ -13314,6 +13300,7 @@
         <w:rPr>
           <w:shd w:val="clear" w:color="auto" w:fill="00FF00"/>
         </w:rPr>
+        <w:lastRenderedPageBreak/>
         <w:tab/>
         <w:t>“</w:t>
       </w:r>
@@ -13340,7 +13327,6 @@
         <w:rPr>
           <w:shd w:val="clear" w:color="auto" w:fill="00FF00"/>
         </w:rPr>
-        <w:lastRenderedPageBreak/>
         <w:tab/>
         <w:t>}</w:t>
       </w:r>
@@ -13421,13 +13407,7 @@
         <w:rPr>
           <w:shd w:val="clear" w:color="auto" w:fill="00FF00"/>
         </w:rPr>
-        <w:t xml:space="preserve">:[   </w:t>
-      </w:r>
-      <w:r>
-        <w:rPr>
-          <w:shd w:val="clear" w:color="auto" w:fill="00FF00"/>
-        </w:rPr>
-        <w:t>{“id”:23,</w:t>
+        <w:t>:[   {“id”:23,</w:t>
       </w:r>
     </w:p>
     <w:p>
@@ -13948,13 +13928,7 @@
         <w:rPr>
           <w:shd w:val="clear" w:color="auto" w:fill="00FF00"/>
         </w:rPr>
-        <w:t>com</w:t>
-      </w:r>
-      <w:r>
-        <w:rPr>
-          <w:shd w:val="clear" w:color="auto" w:fill="00FF00"/>
-        </w:rPr>
-        <w:t>mand:</w:t>
+        <w:t>command:</w:t>
       </w:r>
       <w:proofErr w:type="gramEnd"/>
       <w:r>
@@ -14036,13 +14010,7 @@
         <w:rPr>
           <w:shd w:val="clear" w:color="auto" w:fill="00FF00"/>
         </w:rPr>
-        <w:t>projecti</w:t>
-      </w:r>
-      <w:r>
-        <w:rPr>
-          <w:shd w:val="clear" w:color="auto" w:fill="00FF00"/>
-        </w:rPr>
-        <w:t>d</w:t>
+        <w:t>projectid</w:t>
       </w:r>
       <w:proofErr w:type="gramEnd"/>
       <w:r>
@@ -14474,11 +14442,6 @@
           <w:shd w:val="clear" w:color="auto" w:fill="00FF00"/>
         </w:rPr>
         <w:tab/>
-      </w:r>
-      <w:r>
-        <w:rPr>
-          <w:shd w:val="clear" w:color="auto" w:fill="00FF00"/>
-        </w:rPr>
         <w:t>“</w:t>
       </w:r>
       <w:proofErr w:type="gramStart"/>
@@ -14585,6 +14548,7 @@
         <w:rPr>
           <w:shd w:val="clear" w:color="auto" w:fill="00FF00"/>
         </w:rPr>
+        <w:lastRenderedPageBreak/>
         <w:tab/>
       </w:r>
       <w:proofErr w:type="spellStart"/>
@@ -14612,7 +14576,6 @@
         <w:rPr>
           <w:shd w:val="clear" w:color="auto" w:fill="FFFFFF"/>
         </w:rPr>
-        <w:lastRenderedPageBreak/>
         <w:tab/>
       </w:r>
       <w:proofErr w:type="gramStart"/>
@@ -14644,14 +14607,7 @@
             <w:rStyle w:val="InternetLink"/>
             <w:shd w:val="clear" w:color="auto" w:fill="00FF00"/>
           </w:rPr>
-          <w:t>://edu.bionic-universi</w:t>
-        </w:r>
-        <w:r>
-          <w:rPr>
-            <w:rStyle w:val="InternetLink"/>
-            <w:shd w:val="clear" w:color="auto" w:fill="00FF00"/>
-          </w:rPr>
-          <w:t>ty.com:1120/battleWEB/controller</w:t>
+          <w:t>://edu.bionic-university.com:1120/battleWEB/controller</w:t>
         </w:r>
       </w:hyperlink>
     </w:p>
@@ -15089,11 +15045,6 @@
           <w:shd w:val="clear" w:color="auto" w:fill="00FF00"/>
         </w:rPr>
         <w:tab/>
-      </w:r>
-      <w:r>
-        <w:rPr>
-          <w:shd w:val="clear" w:color="auto" w:fill="00FF00"/>
-        </w:rPr>
         <w:t>“text”:”***”,</w:t>
       </w:r>
     </w:p>
@@ -15440,9 +15391,6 @@
     <w:p>
       <w:pPr>
         <w:spacing w:after="0"/>
-        <w:rPr>
-          <w:lang w:val="ru-RU"/>
-        </w:rPr>
       </w:pPr>
       <w:r>
         <w:rPr>
@@ -15451,9 +15399,6 @@
         <w:t>ответ</w:t>
       </w:r>
       <w:r>
-        <w:rPr>
-          <w:lang w:val="ru-RU"/>
-        </w:rPr>
         <w:t xml:space="preserve"> </w:t>
       </w:r>
       <w:r>
@@ -15463,9 +15408,6 @@
         <w:t>от</w:t>
       </w:r>
       <w:r>
-        <w:rPr>
-          <w:lang w:val="ru-RU"/>
-        </w:rPr>
         <w:t xml:space="preserve"> </w:t>
       </w:r>
       <w:r>
@@ -15475,54 +15417,37 @@
         <w:t>сервера</w:t>
       </w:r>
       <w:r>
-        <w:rPr>
-          <w:lang w:val="ru-RU"/>
-        </w:rPr>
         <w:t>:</w:t>
       </w:r>
     </w:p>
     <w:p>
       <w:pPr>
         <w:spacing w:after="0"/>
-        <w:rPr>
-          <w:lang w:val="ru-RU"/>
-        </w:rPr>
-      </w:pPr>
-      <w:r>
-        <w:rPr>
-          <w:lang w:val="ru-RU"/>
-        </w:rPr>
-        <w:tab/>
-      </w:r>
-      <w:r>
-        <w:rPr>
-          <w:lang w:val="ru-RU"/>
-        </w:rPr>
-        <w:tab/>
-      </w:r>
-      <w:r>
-        <w:rPr>
-          <w:lang w:val="ru-RU"/>
-        </w:rPr>
+      </w:pPr>
+      <w:r>
+        <w:tab/>
+      </w:r>
+      <w:r>
+        <w:tab/>
+      </w:r>
+      <w:r>
         <w:tab/>
         <w:t>“</w:t>
       </w:r>
       <w:proofErr w:type="spellStart"/>
+      <w:proofErr w:type="gramStart"/>
       <w:r>
         <w:t>faqlist</w:t>
       </w:r>
       <w:proofErr w:type="spellEnd"/>
-      <w:r>
-        <w:rPr>
-          <w:lang w:val="ru-RU"/>
-        </w:rPr>
+      <w:proofErr w:type="gramEnd"/>
+      <w:r>
         <w:t>”:</w:t>
       </w:r>
       <w:r>
         <w:rPr>
           <w:rStyle w:val="SourceText"/>
           <w:rFonts w:ascii="Times New Roman" w:hAnsi="Times New Roman"/>
-          <w:lang w:val="ru-RU"/>
         </w:rPr>
         <w:t>[</w:t>
       </w:r>
@@ -15530,43 +15455,160 @@
         <w:rPr>
           <w:rStyle w:val="SourceText"/>
           <w:rFonts w:ascii="Times New Roman" w:hAnsi="Times New Roman"/>
-          <w:lang w:val="ru-RU"/>
-        </w:rPr>
-        <w:tab/>
-      </w:r>
+        </w:rPr>
+        <w:tab/>
+        <w:t>{</w:t>
+      </w:r>
+      <w:r>
+        <w:t xml:space="preserve"> "</w:t>
+      </w:r>
+      <w:proofErr w:type="spellStart"/>
+      <w:r>
+        <w:t>faqquestion</w:t>
+      </w:r>
+      <w:proofErr w:type="spellEnd"/>
+      <w:r>
+        <w:t>": "***",</w:t>
+      </w:r>
+    </w:p>
+    <w:p>
+      <w:pPr>
+        <w:spacing w:after="0"/>
+      </w:pPr>
+      <w:r>
+        <w:tab/>
+        <w:t xml:space="preserve">    </w:t>
+      </w:r>
+      <w:r>
+        <w:tab/>
+      </w:r>
+      <w:r>
+        <w:tab/>
+        <w:t xml:space="preserve">               "</w:t>
+      </w:r>
+      <w:proofErr w:type="spellStart"/>
       <w:proofErr w:type="gramStart"/>
       <w:r>
-        <w:rPr>
-          <w:rStyle w:val="SourceText"/>
-          <w:rFonts w:ascii="Times New Roman" w:hAnsi="Times New Roman"/>
-          <w:lang w:val="ru-RU"/>
-        </w:rPr>
-        <w:t>{</w:t>
-      </w:r>
-      <w:r>
-        <w:rPr>
-          <w:lang w:val="ru-RU"/>
-        </w:rPr>
-        <w:t xml:space="preserve"> </w:t>
-      </w:r>
+        <w:t>faqansver</w:t>
+      </w:r>
+      <w:proofErr w:type="spellEnd"/>
       <w:proofErr w:type="gramEnd"/>
       <w:r>
-        <w:rPr>
-          <w:lang w:val="ru-RU"/>
-        </w:rPr>
-        <w:t>"</w:t>
-      </w:r>
-      <w:proofErr w:type="spellStart"/>
-      <w:r>
+        <w:t>": "***",</w:t>
+      </w:r>
+    </w:p>
+    <w:p>
+      <w:pPr>
+        <w:spacing w:after="0"/>
+        <w:rPr>
+          <w:lang w:val="ru-RU"/>
+        </w:rPr>
+      </w:pPr>
+      <w:r>
+        <w:rPr>
+          <w:rStyle w:val="SourceText"/>
+          <w:rFonts w:ascii="Times New Roman" w:hAnsi="Times New Roman"/>
+        </w:rPr>
+        <w:tab/>
+      </w:r>
+      <w:r>
+        <w:rPr>
+          <w:rStyle w:val="SourceText"/>
+          <w:rFonts w:ascii="Times New Roman" w:hAnsi="Times New Roman"/>
+        </w:rPr>
+        <w:tab/>
+      </w:r>
+      <w:r>
+        <w:rPr>
+          <w:rStyle w:val="SourceText"/>
+          <w:rFonts w:ascii="Times New Roman" w:hAnsi="Times New Roman"/>
+        </w:rPr>
+        <w:tab/>
+        <w:t xml:space="preserve">          </w:t>
+      </w:r>
+      <w:r>
+        <w:rPr>
+          <w:rStyle w:val="SourceText"/>
+          <w:rFonts w:ascii="Times New Roman" w:hAnsi="Times New Roman"/>
+          <w:lang w:val="ru-RU"/>
+        </w:rPr>
+        <w:t>},</w:t>
+      </w:r>
+    </w:p>
+    <w:p>
+      <w:pPr>
+        <w:spacing w:after="0"/>
+        <w:rPr>
+          <w:lang w:val="ru-RU"/>
+        </w:rPr>
+      </w:pPr>
+      <w:r>
+        <w:rPr>
+          <w:rStyle w:val="SourceText"/>
+          <w:rFonts w:ascii="Times New Roman" w:hAnsi="Times New Roman"/>
+          <w:lang w:val="ru-RU"/>
+        </w:rPr>
+        <w:tab/>
+      </w:r>
+      <w:r>
+        <w:rPr>
+          <w:rStyle w:val="SourceText"/>
+          <w:rFonts w:ascii="Times New Roman" w:hAnsi="Times New Roman"/>
+          <w:lang w:val="ru-RU"/>
+        </w:rPr>
+        <w:tab/>
+      </w:r>
+      <w:r>
+        <w:rPr>
+          <w:rStyle w:val="SourceText"/>
+          <w:rFonts w:ascii="Times New Roman" w:hAnsi="Times New Roman"/>
+          <w:lang w:val="ru-RU"/>
+        </w:rPr>
+        <w:tab/>
+      </w:r>
+      <w:r>
+        <w:rPr>
+          <w:rStyle w:val="SourceText"/>
+          <w:rFonts w:ascii="Times New Roman" w:hAnsi="Times New Roman"/>
+          <w:lang w:val="ru-RU"/>
+        </w:rPr>
+        <w:tab/>
+      </w:r>
+      <w:r>
+        <w:rPr>
+          <w:rStyle w:val="SourceText"/>
+          <w:rFonts w:ascii="Times New Roman" w:hAnsi="Times New Roman"/>
+          <w:lang w:val="ru-RU"/>
+        </w:rPr>
+        <w:tab/>
+      </w:r>
+      <w:proofErr w:type="gramStart"/>
+      <w:r>
+        <w:rPr>
+          <w:rStyle w:val="SourceText"/>
+          <w:rFonts w:ascii="Times New Roman" w:hAnsi="Times New Roman"/>
+          <w:lang w:val="ru-RU"/>
+        </w:rPr>
+        <w:t>{ "</w:t>
+      </w:r>
+      <w:proofErr w:type="spellStart"/>
+      <w:r>
+        <w:rPr>
+          <w:rStyle w:val="SourceText"/>
+          <w:rFonts w:ascii="Times New Roman" w:hAnsi="Times New Roman"/>
+        </w:rPr>
         <w:t>faqquestion</w:t>
       </w:r>
       <w:proofErr w:type="spellEnd"/>
       <w:r>
         <w:rPr>
+          <w:rStyle w:val="SourceText"/>
+          <w:rFonts w:ascii="Times New Roman" w:hAnsi="Times New Roman"/>
           <w:lang w:val="ru-RU"/>
         </w:rPr>
         <w:t>": "***",</w:t>
       </w:r>
+      <w:proofErr w:type="gramEnd"/>
     </w:p>
     <w:p>
       <w:pPr>
@@ -15757,153 +15799,6 @@
     <w:p>
       <w:pPr>
         <w:spacing w:after="0"/>
-        <w:rPr>
-          <w:lang w:val="ru-RU"/>
-        </w:rPr>
-      </w:pPr>
-      <w:r>
-        <w:rPr>
-          <w:rStyle w:val="SourceText"/>
-          <w:rFonts w:ascii="Times New Roman" w:hAnsi="Times New Roman"/>
-          <w:lang w:val="ru-RU"/>
-        </w:rPr>
-        <w:tab/>
-      </w:r>
-      <w:r>
-        <w:rPr>
-          <w:rStyle w:val="SourceText"/>
-          <w:rFonts w:ascii="Times New Roman" w:hAnsi="Times New Roman"/>
-          <w:lang w:val="ru-RU"/>
-        </w:rPr>
-        <w:tab/>
-      </w:r>
-      <w:r>
-        <w:rPr>
-          <w:rStyle w:val="SourceText"/>
-          <w:rFonts w:ascii="Times New Roman" w:hAnsi="Times New Roman"/>
-          <w:lang w:val="ru-RU"/>
-        </w:rPr>
-        <w:tab/>
-        <w:t xml:space="preserve">          },</w:t>
-      </w:r>
-    </w:p>
-    <w:p>
-      <w:pPr>
-        <w:spacing w:after="0"/>
-        <w:rPr>
-          <w:lang w:val="ru-RU"/>
-        </w:rPr>
-      </w:pPr>
-      <w:r>
-        <w:rPr>
-          <w:rStyle w:val="SourceText"/>
-          <w:rFonts w:ascii="Times New Roman" w:hAnsi="Times New Roman"/>
-          <w:lang w:val="ru-RU"/>
-        </w:rPr>
-        <w:tab/>
-      </w:r>
-      <w:r>
-        <w:rPr>
-          <w:rStyle w:val="SourceText"/>
-          <w:rFonts w:ascii="Times New Roman" w:hAnsi="Times New Roman"/>
-          <w:lang w:val="ru-RU"/>
-        </w:rPr>
-        <w:tab/>
-      </w:r>
-      <w:r>
-        <w:rPr>
-          <w:rStyle w:val="SourceText"/>
-          <w:rFonts w:ascii="Times New Roman" w:hAnsi="Times New Roman"/>
-          <w:lang w:val="ru-RU"/>
-        </w:rPr>
-        <w:tab/>
-      </w:r>
-      <w:r>
-        <w:rPr>
-          <w:rStyle w:val="SourceText"/>
-          <w:rFonts w:ascii="Times New Roman" w:hAnsi="Times New Roman"/>
-          <w:lang w:val="ru-RU"/>
-        </w:rPr>
-        <w:tab/>
-      </w:r>
-      <w:r>
-        <w:rPr>
-          <w:rStyle w:val="SourceText"/>
-          <w:rFonts w:ascii="Times New Roman" w:hAnsi="Times New Roman"/>
-          <w:lang w:val="ru-RU"/>
-        </w:rPr>
-        <w:tab/>
-      </w:r>
-      <w:proofErr w:type="gramStart"/>
-      <w:r>
-        <w:rPr>
-          <w:rStyle w:val="SourceText"/>
-          <w:rFonts w:ascii="Times New Roman" w:hAnsi="Times New Roman"/>
-          <w:lang w:val="ru-RU"/>
-        </w:rPr>
-        <w:t>{ "</w:t>
-      </w:r>
-      <w:proofErr w:type="spellStart"/>
-      <w:r>
-        <w:rPr>
-          <w:rStyle w:val="SourceText"/>
-          <w:rFonts w:ascii="Times New Roman" w:hAnsi="Times New Roman"/>
-        </w:rPr>
-        <w:t>faqquestion</w:t>
-      </w:r>
-      <w:proofErr w:type="spellEnd"/>
-      <w:r>
-        <w:rPr>
-          <w:rStyle w:val="SourceText"/>
-          <w:rFonts w:ascii="Times New Roman" w:hAnsi="Times New Roman"/>
-          <w:lang w:val="ru-RU"/>
-        </w:rPr>
-        <w:t>": "***",</w:t>
-      </w:r>
-      <w:proofErr w:type="gramEnd"/>
-    </w:p>
-    <w:p>
-      <w:pPr>
-        <w:spacing w:after="0"/>
-        <w:rPr>
-          <w:lang w:val="ru-RU"/>
-        </w:rPr>
-      </w:pPr>
-      <w:r>
-        <w:rPr>
-          <w:lang w:val="ru-RU"/>
-        </w:rPr>
-        <w:tab/>
-        <w:t xml:space="preserve">    </w:t>
-      </w:r>
-      <w:r>
-        <w:rPr>
-          <w:lang w:val="ru-RU"/>
-        </w:rPr>
-        <w:tab/>
-      </w:r>
-      <w:r>
-        <w:rPr>
-          <w:lang w:val="ru-RU"/>
-        </w:rPr>
-        <w:tab/>
-        <w:t xml:space="preserve">               "</w:t>
-      </w:r>
-      <w:proofErr w:type="spellStart"/>
-      <w:r>
-        <w:t>faqansver</w:t>
-      </w:r>
-      <w:proofErr w:type="spellEnd"/>
-      <w:r>
-        <w:rPr>
-          <w:lang w:val="ru-RU"/>
-        </w:rPr>
-        <w:t>": "***",</w:t>
-      </w:r>
-    </w:p>
-    <w:p>
-      <w:pPr>
-        <w:spacing w:after="0"/>
       </w:pPr>
       <w:r>
         <w:rPr>
@@ -15947,6 +15842,7 @@
           <w:rStyle w:val="SourceText"/>
           <w:rFonts w:ascii="Times New Roman" w:hAnsi="Times New Roman"/>
         </w:rPr>
+        <w:lastRenderedPageBreak/>
         <w:tab/>
       </w:r>
       <w:r>
@@ -15981,7 +15877,6 @@
           <w:rStyle w:val="SourceText"/>
           <w:rFonts w:ascii="Times New Roman" w:hAnsi="Times New Roman"/>
         </w:rPr>
-        <w:lastRenderedPageBreak/>
         <w:tab/>
       </w:r>
       <w:r>

</xml_diff>

<commit_message>
Implemented com/battleweb/controller/commands/CommandCurrentRankings.java without correct JPQL query
</commit_message>
<xml_diff>
--- a/Data_Mapping2.docx
+++ b/Data_Mapping2.docx
@@ -10867,8 +10867,10 @@
         <w:rPr>
           <w:shd w:val="clear" w:color="auto" w:fill="00FF00"/>
         </w:rPr>
-        <w:t>POST</w:t>
-      </w:r>
+        <w:t>GET</w:t>
+      </w:r>
+      <w:bookmarkStart w:id="8" w:name="_GoBack"/>
+      <w:bookmarkEnd w:id="8"/>
     </w:p>
     <w:p>
       <w:pPr>
@@ -12399,8 +12401,6 @@
         </w:rPr>
         <w:tab/>
       </w:r>
-      <w:bookmarkStart w:id="8" w:name="_GoBack"/>
-      <w:bookmarkEnd w:id="8"/>
       <w:r>
         <w:rPr>
           <w:shd w:val="clear" w:color="auto" w:fill="00FF00"/>

</xml_diff>

<commit_message>
added voteable to project command, vote command and createproject command
</commit_message>
<xml_diff>
--- a/Data_Mapping2.docx
+++ b/Data_Mapping2.docx
@@ -2754,9 +2754,6 @@
     <w:p>
       <w:pPr>
         <w:spacing w:after="0"/>
-        <w:rPr>
-          <w:lang w:val="ru-RU"/>
-        </w:rPr>
       </w:pPr>
       <w:proofErr w:type="spellStart"/>
       <w:r>
@@ -3967,35 +3964,58 @@
     <w:p>
       <w:pPr>
         <w:spacing w:after="0"/>
-      </w:pPr>
-      <w:r>
-        <w:tab/>
-      </w:r>
-      <w:r>
-        <w:tab/>
-      </w:r>
-      <w:r>
-        <w:tab/>
+        <w:rPr>
+          <w:lang w:val="ru-RU"/>
+        </w:rPr>
+      </w:pPr>
+      <w:r>
+        <w:tab/>
+      </w:r>
+      <w:r>
+        <w:tab/>
+      </w:r>
+      <w:r>
+        <w:tab/>
+      </w:r>
+      <w:r>
+        <w:rPr>
+          <w:lang w:val="ru-RU"/>
+        </w:rPr>
         <w:t>}</w:t>
       </w:r>
     </w:p>
     <w:p>
       <w:pPr>
         <w:spacing w:after="0"/>
-      </w:pPr>
-      <w:r>
-        <w:tab/>
-      </w:r>
-      <w:r>
-        <w:tab/>
-      </w:r>
-      <w:r>
-        <w:tab/>
-      </w:r>
-    </w:p>
-    <w:p>
-      <w:pPr>
-        <w:spacing w:after="0"/>
+        <w:rPr>
+          <w:lang w:val="ru-RU"/>
+        </w:rPr>
+      </w:pPr>
+      <w:r>
+        <w:rPr>
+          <w:lang w:val="ru-RU"/>
+        </w:rPr>
+        <w:tab/>
+      </w:r>
+      <w:r>
+        <w:rPr>
+          <w:lang w:val="ru-RU"/>
+        </w:rPr>
+        <w:tab/>
+      </w:r>
+      <w:r>
+        <w:rPr>
+          <w:lang w:val="ru-RU"/>
+        </w:rPr>
+        <w:tab/>
+      </w:r>
+    </w:p>
+    <w:p>
+      <w:pPr>
+        <w:spacing w:after="0"/>
+        <w:rPr>
+          <w:lang w:val="ru-RU"/>
+        </w:rPr>
       </w:pPr>
       <w:bookmarkStart w:id="1" w:name="__DdeLink__612_1376209819"/>
       <w:bookmarkEnd w:id="1"/>
@@ -4004,52 +4024,54 @@
           <w:b/>
           <w:bCs/>
         </w:rPr>
-        <w:t xml:space="preserve">Tab account  </w:t>
-      </w:r>
-    </w:p>
-    <w:p>
-      <w:pPr>
-        <w:spacing w:after="0"/>
-        <w:rPr>
-          <w:lang w:val="ru-RU"/>
-        </w:rPr>
-      </w:pPr>
+        <w:t>Tab</w:t>
+      </w:r>
       <w:r>
         <w:rPr>
           <w:b/>
           <w:bCs/>
-        </w:rPr>
-        <w:tab/>
+          <w:lang w:val="ru-RU"/>
+        </w:rPr>
+        <w:t xml:space="preserve"> </w:t>
       </w:r>
       <w:r>
         <w:rPr>
           <w:b/>
           <w:bCs/>
-          <w:lang w:val="ru-RU"/>
-        </w:rPr>
-        <w:t>Все</w:t>
+        </w:rPr>
+        <w:t>account</w:t>
       </w:r>
       <w:r>
         <w:rPr>
           <w:b/>
           <w:bCs/>
-        </w:rPr>
-        <w:t xml:space="preserve"> </w:t>
-      </w:r>
+          <w:lang w:val="ru-RU"/>
+        </w:rPr>
+        <w:t xml:space="preserve">  </w:t>
+      </w:r>
+    </w:p>
+    <w:p>
+      <w:pPr>
+        <w:spacing w:after="0"/>
+        <w:rPr>
+          <w:lang w:val="ru-RU"/>
+        </w:rPr>
+      </w:pPr>
       <w:r>
         <w:rPr>
           <w:b/>
           <w:bCs/>
           <w:lang w:val="ru-RU"/>
         </w:rPr>
-        <w:t>поля</w:t>
+        <w:tab/>
       </w:r>
       <w:r>
         <w:rPr>
           <w:b/>
           <w:bCs/>
-        </w:rPr>
-        <w:t xml:space="preserve"> </w:t>
+          <w:lang w:val="ru-RU"/>
+        </w:rPr>
+        <w:t>Все</w:t>
       </w:r>
       <w:r>
         <w:rPr>
@@ -4057,31 +4079,31 @@
           <w:bCs/>
           <w:lang w:val="ru-RU"/>
         </w:rPr>
-        <w:t>с</w:t>
+        <w:t xml:space="preserve"> </w:t>
       </w:r>
       <w:r>
         <w:rPr>
           <w:b/>
           <w:bCs/>
-        </w:rPr>
-        <w:t xml:space="preserve"> </w:t>
-      </w:r>
-      <w:proofErr w:type="spellStart"/>
+          <w:lang w:val="ru-RU"/>
+        </w:rPr>
+        <w:t>поля</w:t>
+      </w:r>
       <w:r>
         <w:rPr>
           <w:b/>
           <w:bCs/>
           <w:lang w:val="ru-RU"/>
         </w:rPr>
-        <w:t>заполнеными</w:t>
-      </w:r>
-      <w:proofErr w:type="spellEnd"/>
+        <w:t xml:space="preserve"> </w:t>
+      </w:r>
       <w:r>
         <w:rPr>
           <w:b/>
           <w:bCs/>
-        </w:rPr>
-        <w:t xml:space="preserve"> </w:t>
+          <w:lang w:val="ru-RU"/>
+        </w:rPr>
+        <w:t>с</w:t>
       </w:r>
       <w:r>
         <w:rPr>
@@ -4089,29 +4111,33 @@
           <w:bCs/>
           <w:lang w:val="ru-RU"/>
         </w:rPr>
-        <w:t>данными</w:t>
-      </w:r>
+        <w:t xml:space="preserve"> </w:t>
+      </w:r>
+      <w:proofErr w:type="spellStart"/>
       <w:r>
         <w:rPr>
           <w:b/>
           <w:bCs/>
-        </w:rPr>
-        <w:t xml:space="preserve"> </w:t>
-      </w:r>
+          <w:lang w:val="ru-RU"/>
+        </w:rPr>
+        <w:t>заполнеными</w:t>
+      </w:r>
+      <w:proofErr w:type="spellEnd"/>
       <w:r>
         <w:rPr>
           <w:b/>
           <w:bCs/>
           <w:lang w:val="ru-RU"/>
         </w:rPr>
-        <w:t>о</w:t>
+        <w:t xml:space="preserve"> </w:t>
       </w:r>
       <w:r>
         <w:rPr>
           <w:b/>
           <w:bCs/>
-        </w:rPr>
-        <w:t xml:space="preserve"> </w:t>
+          <w:lang w:val="ru-RU"/>
+        </w:rPr>
+        <w:t>данными</w:t>
       </w:r>
       <w:r>
         <w:rPr>
@@ -4119,14 +4145,15 @@
           <w:bCs/>
           <w:lang w:val="ru-RU"/>
         </w:rPr>
-        <w:t>пользователе</w:t>
+        <w:t xml:space="preserve"> </w:t>
       </w:r>
       <w:r>
         <w:rPr>
           <w:b/>
           <w:bCs/>
-        </w:rPr>
-        <w:t xml:space="preserve">. </w:t>
+          <w:lang w:val="ru-RU"/>
+        </w:rPr>
+        <w:t>о</w:t>
       </w:r>
       <w:r>
         <w:rPr>
@@ -4134,7 +4161,7 @@
           <w:bCs/>
           <w:lang w:val="ru-RU"/>
         </w:rPr>
-        <w:t xml:space="preserve">Поля можно </w:t>
+        <w:t xml:space="preserve"> </w:t>
       </w:r>
       <w:r>
         <w:rPr>
@@ -4142,7 +4169,7 @@
           <w:bCs/>
           <w:lang w:val="ru-RU"/>
         </w:rPr>
-        <w:tab/>
+        <w:t>пользователе</w:t>
       </w:r>
       <w:r>
         <w:rPr>
@@ -4150,7 +4177,7 @@
           <w:bCs/>
           <w:lang w:val="ru-RU"/>
         </w:rPr>
-        <w:tab/>
+        <w:t xml:space="preserve">. </w:t>
       </w:r>
       <w:r>
         <w:rPr>
@@ -4158,7 +4185,7 @@
           <w:bCs/>
           <w:lang w:val="ru-RU"/>
         </w:rPr>
-        <w:tab/>
+        <w:t xml:space="preserve">Поля можно </w:t>
       </w:r>
       <w:r>
         <w:rPr>
@@ -4175,79 +4202,71 @@
           <w:lang w:val="ru-RU"/>
         </w:rPr>
         <w:tab/>
-        <w:t>редактировать. Внизу – кнопка (</w:t>
-      </w:r>
-      <w:proofErr w:type="spellStart"/>
+      </w:r>
       <w:r>
         <w:rPr>
           <w:b/>
           <w:bCs/>
           <w:lang w:val="ru-RU"/>
         </w:rPr>
-        <w:t>линка</w:t>
-      </w:r>
-      <w:proofErr w:type="spellEnd"/>
+        <w:tab/>
+      </w:r>
       <w:r>
         <w:rPr>
           <w:b/>
           <w:bCs/>
           <w:lang w:val="ru-RU"/>
         </w:rPr>
-        <w:t>) “</w:t>
+        <w:tab/>
       </w:r>
       <w:r>
         <w:rPr>
           <w:b/>
           <w:bCs/>
-        </w:rPr>
-        <w:t>Update</w:t>
-      </w:r>
+          <w:lang w:val="ru-RU"/>
+        </w:rPr>
+        <w:tab/>
+        <w:t>редактировать. Внизу – кнопка (</w:t>
+      </w:r>
+      <w:proofErr w:type="spellStart"/>
       <w:r>
         <w:rPr>
           <w:b/>
           <w:bCs/>
           <w:lang w:val="ru-RU"/>
         </w:rPr>
-        <w:t xml:space="preserve"> </w:t>
-      </w:r>
+        <w:t>линка</w:t>
+      </w:r>
+      <w:proofErr w:type="spellEnd"/>
       <w:r>
         <w:rPr>
           <w:b/>
           <w:bCs/>
-        </w:rPr>
-        <w:t>account</w:t>
+          <w:lang w:val="ru-RU"/>
+        </w:rPr>
+        <w:t>) “</w:t>
       </w:r>
       <w:r>
         <w:rPr>
           <w:b/>
           <w:bCs/>
-          <w:lang w:val="ru-RU"/>
-        </w:rPr>
-        <w:t xml:space="preserve">” </w:t>
-      </w:r>
-    </w:p>
-    <w:p>
-      <w:pPr>
-        <w:spacing w:after="0"/>
-        <w:rPr>
-          <w:lang w:val="ru-RU"/>
-        </w:rPr>
-      </w:pPr>
+        </w:rPr>
+        <w:t>Update</w:t>
+      </w:r>
       <w:r>
         <w:rPr>
           <w:b/>
           <w:bCs/>
           <w:lang w:val="ru-RU"/>
         </w:rPr>
-        <w:tab/>
+        <w:t xml:space="preserve"> </w:t>
       </w:r>
       <w:r>
         <w:rPr>
           <w:b/>
           <w:bCs/>
-          <w:lang w:val="ru-RU"/>
-        </w:rPr>
-        <w:tab/>
+        </w:rPr>
+        <w:t>account</w:t>
       </w:r>
       <w:r>
         <w:rPr>
@@ -4255,569 +4274,21 @@
           <w:bCs/>
           <w:lang w:val="ru-RU"/>
         </w:rPr>
-        <w:tab/>
-      </w:r>
-      <w:r>
-        <w:t>POST</w:t>
-      </w:r>
-    </w:p>
-    <w:p>
-      <w:pPr>
-        <w:spacing w:after="0"/>
-        <w:rPr>
-          <w:lang w:val="ru-RU"/>
-        </w:rPr>
-      </w:pPr>
-      <w:r>
-        <w:rPr>
-          <w:lang w:val="ru-RU"/>
-        </w:rPr>
-        <w:tab/>
-      </w:r>
-      <w:r>
-        <w:rPr>
-          <w:lang w:val="ru-RU"/>
-        </w:rPr>
-        <w:tab/>
-      </w:r>
-      <w:r>
-        <w:rPr>
-          <w:lang w:val="ru-RU"/>
-        </w:rPr>
-        <w:tab/>
-      </w:r>
-      <w:proofErr w:type="gramStart"/>
-      <w:r>
-        <w:t>command</w:t>
-      </w:r>
-      <w:r>
-        <w:rPr>
-          <w:lang w:val="ru-RU"/>
-        </w:rPr>
-        <w:t>:</w:t>
-      </w:r>
-      <w:proofErr w:type="spellStart"/>
-      <w:proofErr w:type="gramEnd"/>
-      <w:r>
-        <w:t>a</w:t>
-      </w:r>
-      <w:r>
-        <w:rPr>
-          <w:shd w:val="clear" w:color="auto" w:fill="FFFFFF"/>
-        </w:rPr>
-        <w:t>ccountupdate</w:t>
-      </w:r>
-      <w:proofErr w:type="spellEnd"/>
-    </w:p>
-    <w:p>
-      <w:pPr>
-        <w:spacing w:after="0"/>
-        <w:rPr>
-          <w:lang w:val="ru-RU"/>
-        </w:rPr>
-      </w:pPr>
-      <w:r>
-        <w:rPr>
-          <w:shd w:val="clear" w:color="auto" w:fill="FFFFFF"/>
-          <w:lang w:val="ru-RU"/>
-        </w:rPr>
-        <w:tab/>
-      </w:r>
-      <w:r>
-        <w:rPr>
-          <w:shd w:val="clear" w:color="auto" w:fill="FFFFFF"/>
-          <w:lang w:val="ru-RU"/>
-        </w:rPr>
-        <w:tab/>
-      </w:r>
-      <w:r>
-        <w:rPr>
-          <w:shd w:val="clear" w:color="auto" w:fill="FFFFFF"/>
-          <w:lang w:val="ru-RU"/>
-        </w:rPr>
-        <w:tab/>
-      </w:r>
-      <w:proofErr w:type="spellStart"/>
-      <w:r>
-        <w:rPr>
-          <w:shd w:val="clear" w:color="auto" w:fill="FFFFFF"/>
-        </w:rPr>
-        <w:t>url</w:t>
-      </w:r>
-      <w:proofErr w:type="spellEnd"/>
-      <w:r>
-        <w:rPr>
-          <w:shd w:val="clear" w:color="auto" w:fill="FFFFFF"/>
-          <w:lang w:val="ru-RU"/>
-        </w:rPr>
-        <w:t>:</w:t>
-      </w:r>
-      <w:r>
-        <w:rPr>
-          <w:shd w:val="clear" w:color="auto" w:fill="FFFFFF"/>
-        </w:rPr>
-        <w:t>http</w:t>
-      </w:r>
-      <w:r>
-        <w:rPr>
-          <w:lang w:val="ru-RU"/>
-        </w:rPr>
-        <w:t>://</w:t>
-      </w:r>
-      <w:proofErr w:type="spellStart"/>
-      <w:r>
-        <w:t>edu</w:t>
-      </w:r>
-      <w:proofErr w:type="spellEnd"/>
-      <w:r>
-        <w:rPr>
-          <w:lang w:val="ru-RU"/>
-        </w:rPr>
-        <w:t>.</w:t>
-      </w:r>
-      <w:r>
-        <w:t>bionic</w:t>
-      </w:r>
-      <w:r>
-        <w:rPr>
-          <w:lang w:val="ru-RU"/>
-        </w:rPr>
-        <w:t>-</w:t>
-      </w:r>
-      <w:r>
-        <w:t>university</w:t>
-      </w:r>
-      <w:r>
-        <w:rPr>
-          <w:lang w:val="ru-RU"/>
-        </w:rPr>
-        <w:t>.</w:t>
-      </w:r>
-      <w:r>
-        <w:t>com</w:t>
-      </w:r>
-      <w:r>
-        <w:rPr>
-          <w:lang w:val="ru-RU"/>
-        </w:rPr>
-        <w:t>:1120/</w:t>
-      </w:r>
-      <w:proofErr w:type="spellStart"/>
-      <w:r>
-        <w:t>battleWEB</w:t>
-      </w:r>
-      <w:proofErr w:type="spellEnd"/>
-      <w:r>
-        <w:rPr>
-          <w:lang w:val="ru-RU"/>
-        </w:rPr>
-        <w:t>/</w:t>
-      </w:r>
-      <w:r>
-        <w:t>controller</w:t>
-      </w:r>
-    </w:p>
-    <w:p>
-      <w:pPr>
-        <w:spacing w:after="0"/>
-        <w:rPr>
-          <w:lang w:val="ru-RU"/>
-        </w:rPr>
-      </w:pPr>
-    </w:p>
-    <w:p>
-      <w:pPr>
-        <w:spacing w:after="0"/>
-      </w:pPr>
-      <w:r>
-        <w:rPr>
-          <w:lang w:val="ru-RU"/>
-        </w:rPr>
-        <w:tab/>
-      </w:r>
-      <w:r>
-        <w:rPr>
-          <w:lang w:val="ru-RU"/>
-        </w:rPr>
-        <w:tab/>
-      </w:r>
-      <w:r>
-        <w:rPr>
-          <w:lang w:val="ru-RU"/>
-        </w:rPr>
-        <w:tab/>
-      </w:r>
-      <w:r>
-        <w:t>{</w:t>
-      </w:r>
-    </w:p>
-    <w:p>
-      <w:pPr>
-        <w:spacing w:after="0"/>
-      </w:pPr>
-      <w:r>
-        <w:tab/>
-        <w:t xml:space="preserve">    </w:t>
-      </w:r>
-      <w:r>
-        <w:tab/>
-      </w:r>
-      <w:r>
-        <w:tab/>
-        <w:t>"</w:t>
-      </w:r>
-      <w:proofErr w:type="gramStart"/>
-      <w:r>
-        <w:t>password</w:t>
-      </w:r>
-      <w:proofErr w:type="gramEnd"/>
-      <w:r>
-        <w:t>": "***",</w:t>
-      </w:r>
-    </w:p>
-    <w:p>
-      <w:pPr>
-        <w:spacing w:after="0"/>
-      </w:pPr>
-      <w:r>
-        <w:tab/>
-      </w:r>
-      <w:r>
-        <w:tab/>
-      </w:r>
-      <w:r>
-        <w:tab/>
-      </w:r>
-      <w:r>
-        <w:tab/>
-        <w:t>"</w:t>
-      </w:r>
-      <w:proofErr w:type="spellStart"/>
-      <w:proofErr w:type="gramStart"/>
-      <w:r>
-        <w:t>firstname</w:t>
-      </w:r>
-      <w:proofErr w:type="spellEnd"/>
-      <w:proofErr w:type="gramEnd"/>
-      <w:r>
-        <w:t>": "***",</w:t>
-      </w:r>
-    </w:p>
-    <w:p>
-      <w:pPr>
-        <w:spacing w:after="0"/>
-      </w:pPr>
-      <w:r>
-        <w:tab/>
-      </w:r>
-      <w:r>
-        <w:tab/>
-      </w:r>
-      <w:r>
-        <w:tab/>
-      </w:r>
-      <w:r>
-        <w:tab/>
-        <w:t>"</w:t>
-      </w:r>
-      <w:proofErr w:type="spellStart"/>
-      <w:proofErr w:type="gramStart"/>
-      <w:r>
-        <w:t>middlename</w:t>
-      </w:r>
-      <w:proofErr w:type="spellEnd"/>
-      <w:proofErr w:type="gramEnd"/>
-      <w:r>
-        <w:t>": "***",</w:t>
-      </w:r>
-    </w:p>
-    <w:p>
-      <w:pPr>
-        <w:spacing w:after="0"/>
-      </w:pPr>
-      <w:r>
-        <w:tab/>
-      </w:r>
-      <w:r>
-        <w:tab/>
-      </w:r>
-      <w:r>
-        <w:tab/>
-      </w:r>
-      <w:r>
-        <w:tab/>
-        <w:t>"</w:t>
-      </w:r>
-      <w:proofErr w:type="spellStart"/>
-      <w:proofErr w:type="gramStart"/>
-      <w:r>
-        <w:t>lastname</w:t>
-      </w:r>
-      <w:proofErr w:type="spellEnd"/>
-      <w:proofErr w:type="gramEnd"/>
-      <w:r>
-        <w:t>": "***",</w:t>
-      </w:r>
-    </w:p>
-    <w:p>
-      <w:pPr>
-        <w:spacing w:after="0"/>
-      </w:pPr>
-      <w:r>
-        <w:tab/>
-      </w:r>
-      <w:r>
-        <w:tab/>
-      </w:r>
-      <w:r>
-        <w:tab/>
-      </w:r>
-      <w:r>
-        <w:tab/>
-        <w:t>"</w:t>
-      </w:r>
-      <w:proofErr w:type="gramStart"/>
-      <w:r>
-        <w:t>town</w:t>
-      </w:r>
-      <w:proofErr w:type="gramEnd"/>
-      <w:r>
-        <w:t>": "***",</w:t>
-      </w:r>
-    </w:p>
-    <w:p>
-      <w:pPr>
-        <w:spacing w:after="0"/>
-      </w:pPr>
-      <w:r>
-        <w:tab/>
-      </w:r>
-      <w:r>
-        <w:tab/>
-      </w:r>
-      <w:r>
-        <w:tab/>
-      </w:r>
-      <w:r>
-        <w:tab/>
-        <w:t>"</w:t>
-      </w:r>
-      <w:proofErr w:type="gramStart"/>
-      <w:r>
-        <w:t>street</w:t>
-      </w:r>
-      <w:proofErr w:type="gramEnd"/>
-      <w:r>
-        <w:t>": "***",</w:t>
-      </w:r>
-    </w:p>
-    <w:p>
-      <w:pPr>
-        <w:spacing w:after="0"/>
-      </w:pPr>
-      <w:r>
-        <w:tab/>
-      </w:r>
-      <w:r>
-        <w:tab/>
-      </w:r>
-      <w:r>
-        <w:tab/>
-      </w:r>
-      <w:r>
-        <w:tab/>
-        <w:t>"</w:t>
-      </w:r>
-      <w:proofErr w:type="spellStart"/>
-      <w:proofErr w:type="gramStart"/>
-      <w:r>
-        <w:t>housenumber</w:t>
-      </w:r>
-      <w:proofErr w:type="spellEnd"/>
-      <w:proofErr w:type="gramEnd"/>
-      <w:r>
-        <w:t>": "***",</w:t>
-      </w:r>
-    </w:p>
-    <w:p>
-      <w:pPr>
-        <w:spacing w:after="0"/>
-      </w:pPr>
-      <w:r>
-        <w:tab/>
-      </w:r>
-      <w:r>
-        <w:tab/>
-      </w:r>
-      <w:r>
-        <w:tab/>
-      </w:r>
-      <w:r>
-        <w:tab/>
-        <w:t>"</w:t>
-      </w:r>
-      <w:proofErr w:type="gramStart"/>
-      <w:r>
-        <w:t>postcode</w:t>
-      </w:r>
-      <w:proofErr w:type="gramEnd"/>
-      <w:r>
-        <w:t>": "***",</w:t>
-      </w:r>
-    </w:p>
-    <w:p>
-      <w:pPr>
-        <w:spacing w:after="0"/>
-      </w:pPr>
-      <w:r>
-        <w:tab/>
-      </w:r>
-      <w:r>
-        <w:tab/>
-      </w:r>
-      <w:r>
-        <w:tab/>
-      </w:r>
-      <w:r>
-        <w:tab/>
-        <w:t>"</w:t>
-      </w:r>
-      <w:proofErr w:type="gramStart"/>
-      <w:r>
-        <w:t>birthday</w:t>
-      </w:r>
-      <w:proofErr w:type="gramEnd"/>
-      <w:r>
-        <w:t>": "***",</w:t>
-      </w:r>
-    </w:p>
-    <w:p>
-      <w:pPr>
-        <w:spacing w:after="0"/>
-      </w:pPr>
-      <w:r>
-        <w:tab/>
-      </w:r>
-      <w:r>
-        <w:tab/>
-      </w:r>
-      <w:r>
-        <w:tab/>
-      </w:r>
-      <w:r>
-        <w:tab/>
-        <w:t>"</w:t>
-      </w:r>
-      <w:proofErr w:type="gramStart"/>
-      <w:r>
-        <w:t>phone</w:t>
-      </w:r>
-      <w:proofErr w:type="gramEnd"/>
-      <w:r>
-        <w:t>": "***",</w:t>
-      </w:r>
-    </w:p>
-    <w:p>
-      <w:pPr>
-        <w:spacing w:after="0"/>
-      </w:pPr>
-      <w:r>
-        <w:tab/>
-      </w:r>
-      <w:r>
-        <w:tab/>
-      </w:r>
-      <w:r>
-        <w:tab/>
-      </w:r>
-      <w:r>
-        <w:tab/>
-        <w:t>"</w:t>
-      </w:r>
-      <w:proofErr w:type="gramStart"/>
-      <w:r>
-        <w:t>email</w:t>
-      </w:r>
-      <w:proofErr w:type="gramEnd"/>
-      <w:r>
-        <w:t>": "***",</w:t>
-      </w:r>
-    </w:p>
-    <w:p>
-      <w:pPr>
-        <w:spacing w:after="0"/>
-      </w:pPr>
-      <w:r>
-        <w:tab/>
-      </w:r>
-      <w:r>
-        <w:tab/>
-      </w:r>
-      <w:r>
-        <w:tab/>
-        <w:t>}</w:t>
-      </w:r>
-    </w:p>
-    <w:p>
-      <w:pPr>
-        <w:spacing w:after="0"/>
-      </w:pPr>
-      <w:r>
-        <w:tab/>
-      </w:r>
-      <w:r>
-        <w:tab/>
-      </w:r>
-      <w:r>
-        <w:tab/>
-      </w:r>
-    </w:p>
-    <w:p>
-      <w:pPr>
-        <w:spacing w:after="0"/>
-      </w:pPr>
-      <w:r>
-        <w:tab/>
-      </w:r>
-      <w:r>
-        <w:tab/>
-      </w:r>
-      <w:r>
-        <w:tab/>
-      </w:r>
-      <w:r>
-        <w:rPr>
-          <w:lang w:val="ru-RU"/>
-        </w:rPr>
-        <w:t>Ответ</w:t>
-      </w:r>
-      <w:r>
-        <w:t xml:space="preserve"> </w:t>
-      </w:r>
-      <w:r>
-        <w:rPr>
-          <w:lang w:val="ru-RU"/>
-        </w:rPr>
-        <w:t>от</w:t>
-      </w:r>
-      <w:r>
-        <w:t xml:space="preserve"> </w:t>
-      </w:r>
-      <w:r>
-        <w:rPr>
-          <w:lang w:val="ru-RU"/>
-        </w:rPr>
-        <w:t>сервера</w:t>
-      </w:r>
-    </w:p>
-    <w:p>
-      <w:pPr>
-        <w:spacing w:after="0"/>
+        <w:t xml:space="preserve">” </w:t>
+      </w:r>
+    </w:p>
+    <w:p>
+      <w:pPr>
+        <w:spacing w:after="0"/>
+        <w:rPr>
+          <w:lang w:val="ru-RU"/>
+        </w:rPr>
       </w:pPr>
       <w:r>
         <w:rPr>
           <w:b/>
           <w:bCs/>
+          <w:lang w:val="ru-RU"/>
         </w:rPr>
         <w:tab/>
       </w:r>
@@ -4825,6 +4296,7 @@
         <w:rPr>
           <w:b/>
           <w:bCs/>
+          <w:lang w:val="ru-RU"/>
         </w:rPr>
         <w:tab/>
       </w:r>
@@ -4832,6 +4304,585 @@
         <w:rPr>
           <w:b/>
           <w:bCs/>
+          <w:lang w:val="ru-RU"/>
+        </w:rPr>
+        <w:tab/>
+      </w:r>
+      <w:r>
+        <w:t>POST</w:t>
+      </w:r>
+    </w:p>
+    <w:p>
+      <w:pPr>
+        <w:spacing w:after="0"/>
+        <w:rPr>
+          <w:lang w:val="ru-RU"/>
+        </w:rPr>
+      </w:pPr>
+      <w:r>
+        <w:rPr>
+          <w:lang w:val="ru-RU"/>
+        </w:rPr>
+        <w:tab/>
+      </w:r>
+      <w:r>
+        <w:rPr>
+          <w:lang w:val="ru-RU"/>
+        </w:rPr>
+        <w:tab/>
+      </w:r>
+      <w:r>
+        <w:rPr>
+          <w:lang w:val="ru-RU"/>
+        </w:rPr>
+        <w:tab/>
+      </w:r>
+      <w:proofErr w:type="gramStart"/>
+      <w:r>
+        <w:t>command</w:t>
+      </w:r>
+      <w:r>
+        <w:rPr>
+          <w:lang w:val="ru-RU"/>
+        </w:rPr>
+        <w:t>:</w:t>
+      </w:r>
+      <w:proofErr w:type="spellStart"/>
+      <w:proofErr w:type="gramEnd"/>
+      <w:r>
+        <w:t>a</w:t>
+      </w:r>
+      <w:r>
+        <w:rPr>
+          <w:shd w:val="clear" w:color="auto" w:fill="FFFFFF"/>
+        </w:rPr>
+        <w:t>ccountupdate</w:t>
+      </w:r>
+      <w:proofErr w:type="spellEnd"/>
+    </w:p>
+    <w:p>
+      <w:pPr>
+        <w:spacing w:after="0"/>
+        <w:rPr>
+          <w:lang w:val="ru-RU"/>
+        </w:rPr>
+      </w:pPr>
+      <w:r>
+        <w:rPr>
+          <w:shd w:val="clear" w:color="auto" w:fill="FFFFFF"/>
+          <w:lang w:val="ru-RU"/>
+        </w:rPr>
+        <w:tab/>
+      </w:r>
+      <w:r>
+        <w:rPr>
+          <w:shd w:val="clear" w:color="auto" w:fill="FFFFFF"/>
+          <w:lang w:val="ru-RU"/>
+        </w:rPr>
+        <w:tab/>
+      </w:r>
+      <w:r>
+        <w:rPr>
+          <w:shd w:val="clear" w:color="auto" w:fill="FFFFFF"/>
+          <w:lang w:val="ru-RU"/>
+        </w:rPr>
+        <w:tab/>
+      </w:r>
+      <w:proofErr w:type="spellStart"/>
+      <w:r>
+        <w:rPr>
+          <w:shd w:val="clear" w:color="auto" w:fill="FFFFFF"/>
+        </w:rPr>
+        <w:t>url</w:t>
+      </w:r>
+      <w:proofErr w:type="spellEnd"/>
+      <w:r>
+        <w:rPr>
+          <w:shd w:val="clear" w:color="auto" w:fill="FFFFFF"/>
+          <w:lang w:val="ru-RU"/>
+        </w:rPr>
+        <w:t>:</w:t>
+      </w:r>
+      <w:r>
+        <w:rPr>
+          <w:shd w:val="clear" w:color="auto" w:fill="FFFFFF"/>
+        </w:rPr>
+        <w:t>http</w:t>
+      </w:r>
+      <w:r>
+        <w:rPr>
+          <w:lang w:val="ru-RU"/>
+        </w:rPr>
+        <w:t>://</w:t>
+      </w:r>
+      <w:proofErr w:type="spellStart"/>
+      <w:r>
+        <w:t>edu</w:t>
+      </w:r>
+      <w:proofErr w:type="spellEnd"/>
+      <w:r>
+        <w:rPr>
+          <w:lang w:val="ru-RU"/>
+        </w:rPr>
+        <w:t>.</w:t>
+      </w:r>
+      <w:r>
+        <w:t>bionic</w:t>
+      </w:r>
+      <w:r>
+        <w:rPr>
+          <w:lang w:val="ru-RU"/>
+        </w:rPr>
+        <w:t>-</w:t>
+      </w:r>
+      <w:r>
+        <w:t>university</w:t>
+      </w:r>
+      <w:r>
+        <w:rPr>
+          <w:lang w:val="ru-RU"/>
+        </w:rPr>
+        <w:t>.</w:t>
+      </w:r>
+      <w:r>
+        <w:t>com</w:t>
+      </w:r>
+      <w:r>
+        <w:rPr>
+          <w:lang w:val="ru-RU"/>
+        </w:rPr>
+        <w:t>:1120/</w:t>
+      </w:r>
+      <w:proofErr w:type="spellStart"/>
+      <w:r>
+        <w:t>battleWEB</w:t>
+      </w:r>
+      <w:proofErr w:type="spellEnd"/>
+      <w:r>
+        <w:rPr>
+          <w:lang w:val="ru-RU"/>
+        </w:rPr>
+        <w:t>/</w:t>
+      </w:r>
+      <w:r>
+        <w:t>controller</w:t>
+      </w:r>
+    </w:p>
+    <w:p>
+      <w:pPr>
+        <w:spacing w:after="0"/>
+        <w:rPr>
+          <w:lang w:val="ru-RU"/>
+        </w:rPr>
+      </w:pPr>
+    </w:p>
+    <w:p>
+      <w:pPr>
+        <w:spacing w:after="0"/>
+      </w:pPr>
+      <w:r>
+        <w:rPr>
+          <w:lang w:val="ru-RU"/>
+        </w:rPr>
+        <w:tab/>
+      </w:r>
+      <w:r>
+        <w:rPr>
+          <w:lang w:val="ru-RU"/>
+        </w:rPr>
+        <w:tab/>
+      </w:r>
+      <w:r>
+        <w:rPr>
+          <w:lang w:val="ru-RU"/>
+        </w:rPr>
+        <w:tab/>
+      </w:r>
+      <w:r>
+        <w:t>{</w:t>
+      </w:r>
+    </w:p>
+    <w:p>
+      <w:pPr>
+        <w:spacing w:after="0"/>
+      </w:pPr>
+      <w:r>
+        <w:tab/>
+        <w:t xml:space="preserve">    </w:t>
+      </w:r>
+      <w:r>
+        <w:tab/>
+      </w:r>
+      <w:r>
+        <w:tab/>
+        <w:t>"</w:t>
+      </w:r>
+      <w:proofErr w:type="gramStart"/>
+      <w:r>
+        <w:t>password</w:t>
+      </w:r>
+      <w:proofErr w:type="gramEnd"/>
+      <w:r>
+        <w:t>": "***",</w:t>
+      </w:r>
+    </w:p>
+    <w:p>
+      <w:pPr>
+        <w:spacing w:after="0"/>
+      </w:pPr>
+      <w:r>
+        <w:tab/>
+      </w:r>
+      <w:r>
+        <w:tab/>
+      </w:r>
+      <w:r>
+        <w:tab/>
+      </w:r>
+      <w:r>
+        <w:tab/>
+        <w:t>"</w:t>
+      </w:r>
+      <w:proofErr w:type="spellStart"/>
+      <w:proofErr w:type="gramStart"/>
+      <w:r>
+        <w:t>firstname</w:t>
+      </w:r>
+      <w:proofErr w:type="spellEnd"/>
+      <w:proofErr w:type="gramEnd"/>
+      <w:r>
+        <w:t>": "***",</w:t>
+      </w:r>
+    </w:p>
+    <w:p>
+      <w:pPr>
+        <w:spacing w:after="0"/>
+      </w:pPr>
+      <w:r>
+        <w:tab/>
+      </w:r>
+      <w:r>
+        <w:tab/>
+      </w:r>
+      <w:r>
+        <w:tab/>
+      </w:r>
+      <w:r>
+        <w:tab/>
+        <w:t>"</w:t>
+      </w:r>
+      <w:proofErr w:type="spellStart"/>
+      <w:proofErr w:type="gramStart"/>
+      <w:r>
+        <w:t>middlename</w:t>
+      </w:r>
+      <w:proofErr w:type="spellEnd"/>
+      <w:proofErr w:type="gramEnd"/>
+      <w:r>
+        <w:t>": "***",</w:t>
+      </w:r>
+    </w:p>
+    <w:p>
+      <w:pPr>
+        <w:spacing w:after="0"/>
+      </w:pPr>
+      <w:r>
+        <w:tab/>
+      </w:r>
+      <w:r>
+        <w:tab/>
+      </w:r>
+      <w:r>
+        <w:tab/>
+      </w:r>
+      <w:r>
+        <w:tab/>
+        <w:t>"</w:t>
+      </w:r>
+      <w:proofErr w:type="spellStart"/>
+      <w:proofErr w:type="gramStart"/>
+      <w:r>
+        <w:t>lastname</w:t>
+      </w:r>
+      <w:proofErr w:type="spellEnd"/>
+      <w:proofErr w:type="gramEnd"/>
+      <w:r>
+        <w:t>": "***",</w:t>
+      </w:r>
+    </w:p>
+    <w:p>
+      <w:pPr>
+        <w:spacing w:after="0"/>
+      </w:pPr>
+      <w:r>
+        <w:tab/>
+      </w:r>
+      <w:r>
+        <w:tab/>
+      </w:r>
+      <w:r>
+        <w:tab/>
+      </w:r>
+      <w:r>
+        <w:tab/>
+        <w:t>"</w:t>
+      </w:r>
+      <w:proofErr w:type="gramStart"/>
+      <w:r>
+        <w:t>town</w:t>
+      </w:r>
+      <w:proofErr w:type="gramEnd"/>
+      <w:r>
+        <w:t>": "***",</w:t>
+      </w:r>
+    </w:p>
+    <w:p>
+      <w:pPr>
+        <w:spacing w:after="0"/>
+      </w:pPr>
+      <w:r>
+        <w:tab/>
+      </w:r>
+      <w:r>
+        <w:tab/>
+      </w:r>
+      <w:r>
+        <w:tab/>
+      </w:r>
+      <w:r>
+        <w:tab/>
+        <w:t>"</w:t>
+      </w:r>
+      <w:proofErr w:type="gramStart"/>
+      <w:r>
+        <w:t>street</w:t>
+      </w:r>
+      <w:proofErr w:type="gramEnd"/>
+      <w:r>
+        <w:t>": "***",</w:t>
+      </w:r>
+    </w:p>
+    <w:p>
+      <w:pPr>
+        <w:spacing w:after="0"/>
+      </w:pPr>
+      <w:r>
+        <w:tab/>
+      </w:r>
+      <w:r>
+        <w:tab/>
+      </w:r>
+      <w:r>
+        <w:tab/>
+      </w:r>
+      <w:r>
+        <w:tab/>
+        <w:t>"</w:t>
+      </w:r>
+      <w:proofErr w:type="spellStart"/>
+      <w:proofErr w:type="gramStart"/>
+      <w:r>
+        <w:t>housenumber</w:t>
+      </w:r>
+      <w:proofErr w:type="spellEnd"/>
+      <w:proofErr w:type="gramEnd"/>
+      <w:r>
+        <w:t>": "***",</w:t>
+      </w:r>
+    </w:p>
+    <w:p>
+      <w:pPr>
+        <w:spacing w:after="0"/>
+      </w:pPr>
+      <w:r>
+        <w:tab/>
+      </w:r>
+      <w:r>
+        <w:tab/>
+      </w:r>
+      <w:r>
+        <w:tab/>
+      </w:r>
+      <w:r>
+        <w:tab/>
+        <w:t>"</w:t>
+      </w:r>
+      <w:proofErr w:type="gramStart"/>
+      <w:r>
+        <w:t>postcode</w:t>
+      </w:r>
+      <w:proofErr w:type="gramEnd"/>
+      <w:r>
+        <w:t>": "***",</w:t>
+      </w:r>
+    </w:p>
+    <w:p>
+      <w:pPr>
+        <w:spacing w:after="0"/>
+      </w:pPr>
+      <w:r>
+        <w:tab/>
+      </w:r>
+      <w:r>
+        <w:tab/>
+      </w:r>
+      <w:r>
+        <w:tab/>
+      </w:r>
+      <w:r>
+        <w:tab/>
+        <w:t>"</w:t>
+      </w:r>
+      <w:proofErr w:type="gramStart"/>
+      <w:r>
+        <w:t>birthday</w:t>
+      </w:r>
+      <w:proofErr w:type="gramEnd"/>
+      <w:r>
+        <w:t>": "***",</w:t>
+      </w:r>
+    </w:p>
+    <w:p>
+      <w:pPr>
+        <w:spacing w:after="0"/>
+      </w:pPr>
+      <w:r>
+        <w:tab/>
+      </w:r>
+      <w:r>
+        <w:tab/>
+      </w:r>
+      <w:r>
+        <w:tab/>
+      </w:r>
+      <w:r>
+        <w:tab/>
+        <w:t>"</w:t>
+      </w:r>
+      <w:proofErr w:type="gramStart"/>
+      <w:r>
+        <w:t>phone</w:t>
+      </w:r>
+      <w:proofErr w:type="gramEnd"/>
+      <w:r>
+        <w:t>": "***",</w:t>
+      </w:r>
+    </w:p>
+    <w:p>
+      <w:pPr>
+        <w:spacing w:after="0"/>
+      </w:pPr>
+      <w:r>
+        <w:tab/>
+      </w:r>
+      <w:r>
+        <w:tab/>
+      </w:r>
+      <w:r>
+        <w:tab/>
+      </w:r>
+      <w:r>
+        <w:tab/>
+        <w:t>"</w:t>
+      </w:r>
+      <w:proofErr w:type="gramStart"/>
+      <w:r>
+        <w:t>email</w:t>
+      </w:r>
+      <w:proofErr w:type="gramEnd"/>
+      <w:r>
+        <w:t>": "***",</w:t>
+      </w:r>
+    </w:p>
+    <w:p>
+      <w:pPr>
+        <w:spacing w:after="0"/>
+      </w:pPr>
+      <w:r>
+        <w:tab/>
+      </w:r>
+      <w:r>
+        <w:tab/>
+      </w:r>
+      <w:r>
+        <w:tab/>
+        <w:t>}</w:t>
+      </w:r>
+    </w:p>
+    <w:p>
+      <w:pPr>
+        <w:spacing w:after="0"/>
+      </w:pPr>
+      <w:r>
+        <w:tab/>
+      </w:r>
+      <w:r>
+        <w:tab/>
+      </w:r>
+      <w:r>
+        <w:tab/>
+      </w:r>
+    </w:p>
+    <w:p>
+      <w:pPr>
+        <w:spacing w:after="0"/>
+      </w:pPr>
+      <w:r>
+        <w:tab/>
+      </w:r>
+      <w:r>
+        <w:tab/>
+      </w:r>
+      <w:r>
+        <w:tab/>
+      </w:r>
+      <w:r>
+        <w:rPr>
+          <w:lang w:val="ru-RU"/>
+        </w:rPr>
+        <w:t>Ответ</w:t>
+      </w:r>
+      <w:r>
+        <w:t xml:space="preserve"> </w:t>
+      </w:r>
+      <w:r>
+        <w:rPr>
+          <w:lang w:val="ru-RU"/>
+        </w:rPr>
+        <w:t>от</w:t>
+      </w:r>
+      <w:r>
+        <w:t xml:space="preserve"> </w:t>
+      </w:r>
+      <w:r>
+        <w:rPr>
+          <w:lang w:val="ru-RU"/>
+        </w:rPr>
+        <w:t>сервера</w:t>
+      </w:r>
+    </w:p>
+    <w:p>
+      <w:pPr>
+        <w:spacing w:after="0"/>
+      </w:pPr>
+      <w:r>
+        <w:rPr>
+          <w:b/>
+          <w:bCs/>
+        </w:rPr>
+        <w:tab/>
+      </w:r>
+      <w:r>
+        <w:rPr>
+          <w:b/>
+          <w:bCs/>
+        </w:rPr>
+        <w:tab/>
+      </w:r>
+      <w:r>
+        <w:rPr>
+          <w:b/>
+          <w:bCs/>
         </w:rPr>
         <w:tab/>
       </w:r>
@@ -4872,35 +4923,28 @@
     <w:p>
       <w:pPr>
         <w:spacing w:after="0"/>
-        <w:rPr>
-          <w:lang w:val="ru-RU"/>
-        </w:rPr>
-      </w:pPr>
-      <w:r>
-        <w:tab/>
-      </w:r>
-      <w:r>
-        <w:tab/>
-      </w:r>
-      <w:r>
-        <w:tab/>
-      </w:r>
-      <w:r>
-        <w:tab/>
-      </w:r>
-      <w:r>
-        <w:rPr>
-          <w:lang w:val="ru-RU"/>
-        </w:rPr>
+      </w:pPr>
+      <w:r>
+        <w:tab/>
+      </w:r>
+      <w:r>
+        <w:tab/>
+      </w:r>
+      <w:r>
+        <w:tab/>
+      </w:r>
+      <w:r>
+        <w:tab/>
+      </w:r>
+      <w:r>
         <w:t>"</w:t>
       </w:r>
+      <w:proofErr w:type="gramStart"/>
       <w:r>
         <w:t>message</w:t>
       </w:r>
-      <w:r>
-        <w:rPr>
-          <w:lang w:val="ru-RU"/>
-        </w:rPr>
+      <w:proofErr w:type="gramEnd"/>
+      <w:r>
         <w:t>": "******"</w:t>
       </w:r>
     </w:p>
@@ -4912,22 +4956,18 @@
         </w:rPr>
       </w:pPr>
       <w:r>
-        <w:rPr>
-          <w:lang w:val="ru-RU"/>
-        </w:rPr>
-        <w:tab/>
-      </w:r>
-      <w:r>
-        <w:rPr>
-          <w:lang w:val="ru-RU"/>
-        </w:rPr>
-        <w:tab/>
-      </w:r>
-      <w:r>
-        <w:rPr>
-          <w:lang w:val="ru-RU"/>
-        </w:rPr>
-        <w:tab/>
+        <w:tab/>
+      </w:r>
+      <w:r>
+        <w:tab/>
+      </w:r>
+      <w:r>
+        <w:tab/>
+      </w:r>
+      <w:r>
+        <w:rPr>
+          <w:lang w:val="ru-RU"/>
+        </w:rPr>
         <w:t>}</w:t>
       </w:r>
     </w:p>
@@ -6589,9 +6629,6 @@
     <w:p>
       <w:pPr>
         <w:spacing w:after="0"/>
-        <w:rPr>
-          <w:lang w:val="ru-RU"/>
-        </w:rPr>
       </w:pPr>
       <w:proofErr w:type="gramStart"/>
       <w:r>
@@ -6602,29 +6639,35 @@
       </w:r>
       <w:proofErr w:type="gramEnd"/>
       <w:r>
-        <w:rPr>
-          <w:lang w:val="ru-RU"/>
-        </w:rPr>
-        <w:t xml:space="preserve"> от сервера:</w:t>
-      </w:r>
-    </w:p>
-    <w:p>
-      <w:pPr>
-        <w:spacing w:after="0"/>
-        <w:rPr>
-          <w:lang w:val="ru-RU"/>
-        </w:rPr>
-      </w:pPr>
-      <w:r>
-        <w:rPr>
-          <w:lang w:val="ru-RU"/>
-        </w:rPr>
-        <w:tab/>
-      </w:r>
-      <w:r>
-        <w:rPr>
-          <w:lang w:val="ru-RU"/>
-        </w:rPr>
+        <w:t xml:space="preserve"> </w:t>
+      </w:r>
+      <w:r>
+        <w:rPr>
+          <w:lang w:val="ru-RU"/>
+        </w:rPr>
+        <w:t>от</w:t>
+      </w:r>
+      <w:r>
+        <w:t xml:space="preserve"> </w:t>
+      </w:r>
+      <w:r>
+        <w:rPr>
+          <w:lang w:val="ru-RU"/>
+        </w:rPr>
+        <w:t>сервера</w:t>
+      </w:r>
+      <w:r>
+        <w:t>:</w:t>
+      </w:r>
+    </w:p>
+    <w:p>
+      <w:pPr>
+        <w:spacing w:after="0"/>
+      </w:pPr>
+      <w:r>
+        <w:tab/>
+      </w:r>
+      <w:r>
         <w:tab/>
         <w:t>{</w:t>
       </w:r>
@@ -6632,58 +6675,59 @@
     <w:p>
       <w:pPr>
         <w:spacing w:after="0"/>
-        <w:rPr>
-          <w:lang w:val="ru-RU"/>
-        </w:rPr>
-      </w:pPr>
-      <w:r>
-        <w:rPr>
-          <w:lang w:val="ru-RU"/>
-        </w:rPr>
+      </w:pPr>
+      <w:r>
         <w:tab/>
         <w:t>“</w:t>
       </w:r>
       <w:proofErr w:type="spellStart"/>
-      <w:proofErr w:type="gramStart"/>
       <w:r>
         <w:t>battleyearfinishdate</w:t>
       </w:r>
       <w:proofErr w:type="spellEnd"/>
-      <w:proofErr w:type="gramEnd"/>
-      <w:r>
-        <w:rPr>
-          <w:lang w:val="ru-RU"/>
-        </w:rPr>
+      <w:r>
         <w:t>”:”***”,</w:t>
       </w:r>
       <w:r>
-        <w:rPr>
-          <w:lang w:val="ru-RU"/>
-        </w:rPr>
-        <w:tab/>
-      </w:r>
-      <w:r>
-        <w:rPr>
-          <w:lang w:val="ru-RU"/>
-        </w:rPr>
-        <w:tab/>
-      </w:r>
-      <w:r>
-        <w:rPr>
-          <w:lang w:val="ru-RU"/>
-        </w:rPr>
-        <w:tab/>
-        <w:t>//даты для таймеров</w:t>
-      </w:r>
-    </w:p>
-    <w:p>
-      <w:pPr>
-        <w:spacing w:after="0"/>
-      </w:pPr>
-      <w:r>
-        <w:rPr>
-          <w:lang w:val="ru-RU"/>
-        </w:rPr>
+        <w:tab/>
+      </w:r>
+      <w:r>
+        <w:tab/>
+      </w:r>
+      <w:r>
+        <w:tab/>
+        <w:t>//</w:t>
+      </w:r>
+      <w:r>
+        <w:rPr>
+          <w:lang w:val="ru-RU"/>
+        </w:rPr>
+        <w:t>даты</w:t>
+      </w:r>
+      <w:r>
+        <w:t xml:space="preserve"> </w:t>
+      </w:r>
+      <w:r>
+        <w:rPr>
+          <w:lang w:val="ru-RU"/>
+        </w:rPr>
+        <w:t>для</w:t>
+      </w:r>
+      <w:r>
+        <w:t xml:space="preserve"> </w:t>
+      </w:r>
+      <w:r>
+        <w:rPr>
+          <w:lang w:val="ru-RU"/>
+        </w:rPr>
+        <w:t>таймеров</w:t>
+      </w:r>
+    </w:p>
+    <w:p>
+      <w:pPr>
+        <w:spacing w:after="0"/>
+      </w:pPr>
+      <w:r>
         <w:tab/>
       </w:r>
       <w:r>
@@ -9953,9 +9997,6 @@
     <w:p>
       <w:pPr>
         <w:spacing w:after="0"/>
-        <w:rPr>
-          <w:lang w:val="ru-RU"/>
-        </w:rPr>
       </w:pPr>
       <w:proofErr w:type="gramStart"/>
       <w:r>
@@ -9966,23 +10007,32 @@
       </w:r>
       <w:proofErr w:type="gramEnd"/>
       <w:r>
-        <w:rPr>
-          <w:lang w:val="ru-RU"/>
-        </w:rPr>
-        <w:t xml:space="preserve"> от сервера:</w:t>
-      </w:r>
-    </w:p>
-    <w:p>
-      <w:pPr>
-        <w:spacing w:after="0"/>
-        <w:rPr>
-          <w:lang w:val="ru-RU"/>
-        </w:rPr>
-      </w:pPr>
-      <w:r>
-        <w:rPr>
-          <w:lang w:val="ru-RU"/>
-        </w:rPr>
+        <w:t xml:space="preserve"> </w:t>
+      </w:r>
+      <w:r>
+        <w:rPr>
+          <w:lang w:val="ru-RU"/>
+        </w:rPr>
+        <w:t>от</w:t>
+      </w:r>
+      <w:r>
+        <w:t xml:space="preserve"> </w:t>
+      </w:r>
+      <w:r>
+        <w:rPr>
+          <w:lang w:val="ru-RU"/>
+        </w:rPr>
+        <w:t>сервера</w:t>
+      </w:r>
+      <w:r>
+        <w:t>:</w:t>
+      </w:r>
+    </w:p>
+    <w:p>
+      <w:pPr>
+        <w:spacing w:after="0"/>
+      </w:pPr>
+      <w:r>
         <w:tab/>
         <w:t>{</w:t>
       </w:r>
@@ -9990,14 +10040,8 @@
     <w:p>
       <w:pPr>
         <w:spacing w:after="0"/>
-        <w:rPr>
-          <w:lang w:val="ru-RU"/>
-        </w:rPr>
-      </w:pPr>
-      <w:r>
-        <w:rPr>
-          <w:lang w:val="ru-RU"/>
-        </w:rPr>
+      </w:pPr>
+      <w:r>
         <w:tab/>
         <w:t>“</w:t>
       </w:r>
@@ -10009,53 +10053,30 @@
       <w:proofErr w:type="spellEnd"/>
       <w:proofErr w:type="gramEnd"/>
       <w:r>
-        <w:rPr>
-          <w:lang w:val="ru-RU"/>
-        </w:rPr>
         <w:t>”:{</w:t>
       </w:r>
     </w:p>
     <w:p>
       <w:pPr>
         <w:spacing w:after="0"/>
-        <w:rPr>
-          <w:lang w:val="ru-RU"/>
-        </w:rPr>
-      </w:pPr>
-      <w:r>
-        <w:rPr>
-          <w:lang w:val="ru-RU"/>
-        </w:rPr>
-        <w:tab/>
-      </w:r>
-      <w:r>
-        <w:rPr>
-          <w:lang w:val="ru-RU"/>
-        </w:rPr>
-        <w:tab/>
-      </w:r>
-      <w:r>
-        <w:rPr>
-          <w:lang w:val="ru-RU"/>
-        </w:rPr>
-        <w:tab/>
-      </w:r>
-      <w:r>
-        <w:rPr>
-          <w:lang w:val="ru-RU"/>
-        </w:rPr>
+      </w:pPr>
+      <w:r>
+        <w:tab/>
+      </w:r>
+      <w:r>
+        <w:tab/>
+      </w:r>
+      <w:r>
+        <w:tab/>
+      </w:r>
+      <w:r>
         <w:tab/>
         <w:t>“</w:t>
       </w:r>
-      <w:proofErr w:type="gramStart"/>
       <w:r>
         <w:t>title</w:t>
       </w:r>
-      <w:proofErr w:type="gramEnd"/>
-      <w:r>
-        <w:rPr>
-          <w:lang w:val="ru-RU"/>
-        </w:rPr>
+      <w:r>
         <w:t>”:”***”,</w:t>
       </w:r>
     </w:p>
@@ -10064,27 +10085,15 @@
         <w:spacing w:after="0"/>
       </w:pPr>
       <w:r>
-        <w:rPr>
-          <w:lang w:val="ru-RU"/>
-        </w:rPr>
-        <w:tab/>
-      </w:r>
-      <w:r>
-        <w:rPr>
-          <w:lang w:val="ru-RU"/>
-        </w:rPr>
-        <w:tab/>
-      </w:r>
-      <w:r>
-        <w:rPr>
-          <w:lang w:val="ru-RU"/>
-        </w:rPr>
-        <w:tab/>
-      </w:r>
-      <w:r>
-        <w:rPr>
-          <w:lang w:val="ru-RU"/>
-        </w:rPr>
+        <w:tab/>
+      </w:r>
+      <w:r>
+        <w:tab/>
+      </w:r>
+      <w:r>
+        <w:tab/>
+      </w:r>
+      <w:r>
         <w:tab/>
       </w:r>
       <w:r>
@@ -11318,8 +11327,6 @@
         </w:rPr>
         <w:t>}</w:t>
       </w:r>
-      <w:bookmarkStart w:id="8" w:name="_GoBack"/>
-      <w:bookmarkEnd w:id="8"/>
     </w:p>
     <w:p>
       <w:pPr>
@@ -11532,9 +11539,6 @@
     <w:p>
       <w:pPr>
         <w:spacing w:after="0"/>
-        <w:rPr>
-          <w:lang w:val="ru-RU"/>
-        </w:rPr>
       </w:pPr>
       <w:proofErr w:type="gramStart"/>
       <w:r>
@@ -11548,9 +11552,34 @@
       <w:r>
         <w:rPr>
           <w:shd w:val="clear" w:color="auto" w:fill="00FF00"/>
-          <w:lang w:val="ru-RU"/>
-        </w:rPr>
-        <w:t xml:space="preserve"> от сервера:</w:t>
+        </w:rPr>
+        <w:t xml:space="preserve"> </w:t>
+      </w:r>
+      <w:r>
+        <w:rPr>
+          <w:shd w:val="clear" w:color="auto" w:fill="00FF00"/>
+          <w:lang w:val="ru-RU"/>
+        </w:rPr>
+        <w:t>от</w:t>
+      </w:r>
+      <w:r>
+        <w:rPr>
+          <w:shd w:val="clear" w:color="auto" w:fill="00FF00"/>
+        </w:rPr>
+        <w:t xml:space="preserve"> </w:t>
+      </w:r>
+      <w:r>
+        <w:rPr>
+          <w:shd w:val="clear" w:color="auto" w:fill="00FF00"/>
+          <w:lang w:val="ru-RU"/>
+        </w:rPr>
+        <w:t>сервера</w:t>
+      </w:r>
+      <w:r>
+        <w:rPr>
+          <w:shd w:val="clear" w:color="auto" w:fill="00FF00"/>
+        </w:rPr>
+        <w:t>:</w:t>
       </w:r>
     </w:p>
     <w:p>
@@ -13337,131 +13366,10 @@
         <w:rPr>
           <w:shd w:val="clear" w:color="auto" w:fill="00FF00"/>
         </w:rPr>
-        <w:t>],</w:t>
-      </w:r>
-    </w:p>
-    <w:p>
-      <w:pPr>
-        <w:spacing w:after="0"/>
-      </w:pPr>
-      <w:r>
-        <w:rPr>
-          <w:shd w:val="clear" w:color="auto" w:fill="00FF00"/>
-        </w:rPr>
-        <w:t>“</w:t>
-      </w:r>
-      <w:proofErr w:type="gramStart"/>
-      <w:r>
-        <w:rPr>
-          <w:shd w:val="clear" w:color="auto" w:fill="00FF00"/>
-        </w:rPr>
-        <w:t>photos</w:t>
-      </w:r>
-      <w:proofErr w:type="gramEnd"/>
-      <w:r>
-        <w:rPr>
-          <w:shd w:val="clear" w:color="auto" w:fill="00FF00"/>
-        </w:rPr>
-        <w:t>":[{</w:t>
-      </w:r>
-    </w:p>
-    <w:p>
-      <w:pPr>
-        <w:spacing w:after="0"/>
-      </w:pPr>
-      <w:r>
-        <w:rPr>
-          <w:shd w:val="clear" w:color="auto" w:fill="00FF00"/>
-        </w:rPr>
-        <w:tab/>
-        <w:t>‘id”:23,</w:t>
-      </w:r>
-    </w:p>
-    <w:p>
-      <w:pPr>
-        <w:spacing w:after="0"/>
-      </w:pPr>
-      <w:r>
-        <w:rPr>
-          <w:shd w:val="clear" w:color="auto" w:fill="00FF00"/>
-        </w:rPr>
-        <w:tab/>
-        <w:t>“</w:t>
-      </w:r>
-      <w:proofErr w:type="gramStart"/>
-      <w:r>
-        <w:rPr>
-          <w:shd w:val="clear" w:color="auto" w:fill="00FF00"/>
-        </w:rPr>
-        <w:t>projectid</w:t>
-      </w:r>
-      <w:proofErr w:type="gramEnd"/>
-      <w:r>
-        <w:rPr>
-          <w:shd w:val="clear" w:color="auto" w:fill="00FF00"/>
-        </w:rPr>
-        <w:t>”:43,</w:t>
-      </w:r>
-    </w:p>
-    <w:p>
-      <w:pPr>
-        <w:spacing w:after="0"/>
-      </w:pPr>
-      <w:r>
-        <w:rPr>
-          <w:shd w:val="clear" w:color="auto" w:fill="00FF00"/>
-        </w:rPr>
-        <w:tab/>
-        <w:t>“path”:”***”</w:t>
-      </w:r>
-    </w:p>
-    <w:p>
-      <w:pPr>
-        <w:spacing w:after="0"/>
-      </w:pPr>
-      <w:r>
-        <w:rPr>
-          <w:shd w:val="clear" w:color="auto" w:fill="00FF00"/>
-        </w:rPr>
-        <w:tab/>
-        <w:t>},</w:t>
-      </w:r>
-    </w:p>
-    <w:p>
-      <w:pPr>
-        <w:spacing w:after="0"/>
-      </w:pPr>
-      <w:r>
-        <w:rPr>
-          <w:shd w:val="clear" w:color="auto" w:fill="00FF00"/>
-        </w:rPr>
-        <w:tab/>
-        <w:t xml:space="preserve">….12 </w:t>
-      </w:r>
-      <w:r>
-        <w:rPr>
-          <w:shd w:val="clear" w:color="auto" w:fill="00FF00"/>
-          <w:lang w:val="ru-RU"/>
-        </w:rPr>
-        <w:t>фотографий</w:t>
-      </w:r>
-      <w:r>
-        <w:rPr>
-          <w:shd w:val="clear" w:color="auto" w:fill="00FF00"/>
-        </w:rPr>
-        <w:t>….</w:t>
-      </w:r>
-    </w:p>
-    <w:p>
-      <w:pPr>
-        <w:spacing w:after="0"/>
-      </w:pPr>
-      <w:r>
-        <w:rPr>
-          <w:shd w:val="clear" w:color="auto" w:fill="00FF00"/>
-        </w:rPr>
         <w:t>]</w:t>
       </w:r>
+      <w:bookmarkStart w:id="8" w:name="_GoBack"/>
+      <w:bookmarkEnd w:id="8"/>
     </w:p>
     <w:p>
       <w:pPr>
@@ -13585,20 +13493,16 @@
     <w:p>
       <w:pPr>
         <w:spacing w:after="0"/>
-        <w:rPr>
-          <w:lang w:val="ru-RU"/>
-        </w:rPr>
-      </w:pPr>
-      <w:r>
-        <w:rPr>
-          <w:shd w:val="clear" w:color="auto" w:fill="00FF00"/>
-        </w:rPr>
-        <w:tab/>
-      </w:r>
-      <w:r>
-        <w:rPr>
-          <w:shd w:val="clear" w:color="auto" w:fill="00FF00"/>
-          <w:lang w:val="ru-RU"/>
+      </w:pPr>
+      <w:r>
+        <w:rPr>
+          <w:shd w:val="clear" w:color="auto" w:fill="00FF00"/>
+        </w:rPr>
+        <w:tab/>
+      </w:r>
+      <w:r>
+        <w:rPr>
+          <w:shd w:val="clear" w:color="auto" w:fill="00FF00"/>
         </w:rPr>
         <w:t>{</w:t>
       </w:r>
@@ -13606,19 +13510,14 @@
     <w:p>
       <w:pPr>
         <w:spacing w:after="0"/>
-        <w:rPr>
-          <w:lang w:val="ru-RU"/>
-        </w:rPr>
-      </w:pPr>
-      <w:r>
-        <w:rPr>
-          <w:shd w:val="clear" w:color="auto" w:fill="00FF00"/>
-          <w:lang w:val="ru-RU"/>
+      </w:pPr>
+      <w:r>
+        <w:rPr>
+          <w:shd w:val="clear" w:color="auto" w:fill="00FF00"/>
         </w:rPr>
         <w:tab/>
         <w:t>“</w:t>
       </w:r>
-      <w:proofErr w:type="spellStart"/>
       <w:proofErr w:type="gramStart"/>
       <w:r>
         <w:rPr>
@@ -13626,12 +13525,10 @@
         </w:rPr>
         <w:t>projectid</w:t>
       </w:r>
-      <w:proofErr w:type="spellEnd"/>
-      <w:proofErr w:type="gramEnd"/>
-      <w:r>
-        <w:rPr>
-          <w:shd w:val="clear" w:color="auto" w:fill="00FF00"/>
-          <w:lang w:val="ru-RU"/>
+      <w:proofErr w:type="gramEnd"/>
+      <w:r>
+        <w:rPr>
+          <w:shd w:val="clear" w:color="auto" w:fill="00FF00"/>
         </w:rPr>
         <w:t>”:17</w:t>
       </w:r>
@@ -13639,14 +13536,10 @@
     <w:p>
       <w:pPr>
         <w:spacing w:after="0"/>
-        <w:rPr>
-          <w:lang w:val="ru-RU"/>
-        </w:rPr>
-      </w:pPr>
-      <w:r>
-        <w:rPr>
-          <w:shd w:val="clear" w:color="auto" w:fill="00FF00"/>
-          <w:lang w:val="ru-RU"/>
+      </w:pPr>
+      <w:r>
+        <w:rPr>
+          <w:shd w:val="clear" w:color="auto" w:fill="00FF00"/>
         </w:rPr>
         <w:tab/>
         <w:t>}</w:t>
@@ -13655,9 +13548,6 @@
     <w:p>
       <w:pPr>
         <w:spacing w:after="0"/>
-        <w:rPr>
-          <w:lang w:val="ru-RU"/>
-        </w:rPr>
       </w:pPr>
       <w:proofErr w:type="gramStart"/>
       <w:r>
@@ -13671,22 +13561,43 @@
       <w:r>
         <w:rPr>
           <w:shd w:val="clear" w:color="auto" w:fill="00FF00"/>
-          <w:lang w:val="ru-RU"/>
-        </w:rPr>
-        <w:t xml:space="preserve"> от сервера:</w:t>
-      </w:r>
-    </w:p>
-    <w:p>
-      <w:pPr>
-        <w:spacing w:after="0"/>
-        <w:rPr>
-          <w:lang w:val="ru-RU"/>
-        </w:rPr>
-      </w:pPr>
-      <w:r>
-        <w:rPr>
-          <w:shd w:val="clear" w:color="auto" w:fill="00FF00"/>
-          <w:lang w:val="ru-RU"/>
+        </w:rPr>
+        <w:t xml:space="preserve"> </w:t>
+      </w:r>
+      <w:r>
+        <w:rPr>
+          <w:shd w:val="clear" w:color="auto" w:fill="00FF00"/>
+          <w:lang w:val="ru-RU"/>
+        </w:rPr>
+        <w:t>от</w:t>
+      </w:r>
+      <w:r>
+        <w:rPr>
+          <w:shd w:val="clear" w:color="auto" w:fill="00FF00"/>
+        </w:rPr>
+        <w:t xml:space="preserve"> </w:t>
+      </w:r>
+      <w:r>
+        <w:rPr>
+          <w:shd w:val="clear" w:color="auto" w:fill="00FF00"/>
+          <w:lang w:val="ru-RU"/>
+        </w:rPr>
+        <w:t>сервера</w:t>
+      </w:r>
+      <w:r>
+        <w:rPr>
+          <w:shd w:val="clear" w:color="auto" w:fill="00FF00"/>
+        </w:rPr>
+        <w:t>:</w:t>
+      </w:r>
+    </w:p>
+    <w:p>
+      <w:pPr>
+        <w:spacing w:after="0"/>
+      </w:pPr>
+      <w:r>
+        <w:rPr>
+          <w:shd w:val="clear" w:color="auto" w:fill="00FF00"/>
         </w:rPr>
         <w:t>{</w:t>
       </w:r>
@@ -13694,21 +13605,16 @@
     <w:p>
       <w:pPr>
         <w:spacing w:after="0"/>
-        <w:rPr>
-          <w:lang w:val="ru-RU"/>
-        </w:rPr>
-      </w:pPr>
-      <w:r>
-        <w:rPr>
-          <w:shd w:val="clear" w:color="auto" w:fill="00FF00"/>
-          <w:lang w:val="ru-RU"/>
-        </w:rPr>
-        <w:tab/>
-      </w:r>
-      <w:r>
-        <w:rPr>
-          <w:shd w:val="clear" w:color="auto" w:fill="00FF00"/>
-          <w:lang w:val="ru-RU"/>
+      </w:pPr>
+      <w:r>
+        <w:rPr>
+          <w:shd w:val="clear" w:color="auto" w:fill="00FF00"/>
+        </w:rPr>
+        <w:tab/>
+      </w:r>
+      <w:r>
+        <w:rPr>
+          <w:shd w:val="clear" w:color="auto" w:fill="00FF00"/>
         </w:rPr>
         <w:tab/>
         <w:t>“</w:t>
@@ -13724,7 +13630,6 @@
       <w:r>
         <w:rPr>
           <w:shd w:val="clear" w:color="auto" w:fill="00FF00"/>
-          <w:lang w:val="ru-RU"/>
         </w:rPr>
         <w:t>” : “***”,</w:t>
       </w:r>
@@ -13736,14 +13641,12 @@
       <w:r>
         <w:rPr>
           <w:shd w:val="clear" w:color="auto" w:fill="00FF00"/>
-          <w:lang w:val="ru-RU"/>
-        </w:rPr>
-        <w:tab/>
-      </w:r>
-      <w:r>
-        <w:rPr>
-          <w:shd w:val="clear" w:color="auto" w:fill="00FF00"/>
-          <w:lang w:val="ru-RU"/>
+        </w:rPr>
+        <w:tab/>
+      </w:r>
+      <w:r>
+        <w:rPr>
+          <w:shd w:val="clear" w:color="auto" w:fill="00FF00"/>
         </w:rPr>
         <w:tab/>
       </w:r>
@@ -14054,451 +13957,451 @@
         <w:rPr>
           <w:shd w:val="clear" w:color="auto" w:fill="00FF00"/>
         </w:rPr>
+        <w:tab/>
+      </w:r>
+      <w:r>
+        <w:rPr>
+          <w:shd w:val="clear" w:color="auto" w:fill="00FF00"/>
+        </w:rPr>
+        <w:tab/>
+        <w:t>“</w:t>
+      </w:r>
+      <w:proofErr w:type="spellStart"/>
+      <w:proofErr w:type="gramStart"/>
+      <w:r>
+        <w:rPr>
+          <w:shd w:val="clear" w:color="auto" w:fill="00FF00"/>
+        </w:rPr>
+        <w:t>firstphoto</w:t>
+      </w:r>
+      <w:proofErr w:type="spellEnd"/>
+      <w:proofErr w:type="gramEnd"/>
+      <w:r>
+        <w:rPr>
+          <w:shd w:val="clear" w:color="auto" w:fill="00FF00"/>
+        </w:rPr>
+        <w:t>”:{ “id”:12,           //</w:t>
+      </w:r>
+      <w:r>
+        <w:rPr>
+          <w:shd w:val="clear" w:color="auto" w:fill="00FF00"/>
+          <w:lang w:val="ru-RU"/>
+        </w:rPr>
+        <w:t>если</w:t>
+      </w:r>
+      <w:r>
+        <w:rPr>
+          <w:shd w:val="clear" w:color="auto" w:fill="00FF00"/>
+        </w:rPr>
+        <w:t xml:space="preserve"> </w:t>
+      </w:r>
+      <w:r>
+        <w:rPr>
+          <w:shd w:val="clear" w:color="auto" w:fill="00FF00"/>
+          <w:lang w:val="ru-RU"/>
+        </w:rPr>
+        <w:t>в</w:t>
+      </w:r>
+      <w:r>
+        <w:rPr>
+          <w:shd w:val="clear" w:color="auto" w:fill="00FF00"/>
+        </w:rPr>
+        <w:t xml:space="preserve"> </w:t>
+      </w:r>
+      <w:r>
+        <w:rPr>
+          <w:shd w:val="clear" w:color="auto" w:fill="00FF00"/>
+          <w:lang w:val="ru-RU"/>
+        </w:rPr>
+        <w:t>базе</w:t>
+      </w:r>
+      <w:r>
+        <w:rPr>
+          <w:shd w:val="clear" w:color="auto" w:fill="00FF00"/>
+        </w:rPr>
+        <w:t xml:space="preserve"> </w:t>
+      </w:r>
+      <w:r>
+        <w:rPr>
+          <w:shd w:val="clear" w:color="auto" w:fill="00FF00"/>
+          <w:lang w:val="ru-RU"/>
+        </w:rPr>
+        <w:t>нет</w:t>
+      </w:r>
+      <w:r>
+        <w:rPr>
+          <w:shd w:val="clear" w:color="auto" w:fill="00FF00"/>
+        </w:rPr>
+        <w:t xml:space="preserve"> </w:t>
+      </w:r>
+      <w:r>
+        <w:rPr>
+          <w:shd w:val="clear" w:color="auto" w:fill="00FF00"/>
+          <w:lang w:val="ru-RU"/>
+        </w:rPr>
+        <w:t>фото</w:t>
+      </w:r>
+      <w:r>
+        <w:rPr>
+          <w:shd w:val="clear" w:color="auto" w:fill="00FF00"/>
+        </w:rPr>
+        <w:t xml:space="preserve"> </w:t>
+      </w:r>
+      <w:r>
+        <w:rPr>
+          <w:shd w:val="clear" w:color="auto" w:fill="00FF00"/>
+          <w:lang w:val="ru-RU"/>
+        </w:rPr>
+        <w:t>то</w:t>
+      </w:r>
+      <w:r>
+        <w:rPr>
+          <w:shd w:val="clear" w:color="auto" w:fill="00FF00"/>
+        </w:rPr>
+        <w:t xml:space="preserve"> </w:t>
+      </w:r>
+      <w:r>
+        <w:rPr>
+          <w:shd w:val="clear" w:color="auto" w:fill="00FF00"/>
+          <w:lang w:val="ru-RU"/>
+        </w:rPr>
+        <w:t>в</w:t>
+      </w:r>
+      <w:r>
+        <w:rPr>
+          <w:shd w:val="clear" w:color="auto" w:fill="00FF00"/>
+        </w:rPr>
+        <w:t xml:space="preserve"> JSON </w:t>
+      </w:r>
+      <w:r>
+        <w:rPr>
+          <w:shd w:val="clear" w:color="auto" w:fill="00FF00"/>
+          <w:lang w:val="ru-RU"/>
+        </w:rPr>
+        <w:t>объекте</w:t>
+      </w:r>
+      <w:r>
+        <w:rPr>
+          <w:shd w:val="clear" w:color="auto" w:fill="00FF00"/>
+        </w:rPr>
+        <w:t xml:space="preserve"> </w:t>
+      </w:r>
+      <w:r>
+        <w:rPr>
+          <w:shd w:val="clear" w:color="auto" w:fill="00FF00"/>
+          <w:lang w:val="ru-RU"/>
+        </w:rPr>
+        <w:t>не</w:t>
+      </w:r>
+      <w:r>
+        <w:rPr>
+          <w:shd w:val="clear" w:color="auto" w:fill="00FF00"/>
+        </w:rPr>
+        <w:t xml:space="preserve"> </w:t>
+      </w:r>
+      <w:r>
+        <w:rPr>
+          <w:shd w:val="clear" w:color="auto" w:fill="00FF00"/>
+          <w:lang w:val="ru-RU"/>
+        </w:rPr>
+        <w:t>будет</w:t>
+      </w:r>
+      <w:r>
+        <w:rPr>
+          <w:shd w:val="clear" w:color="auto" w:fill="00FF00"/>
+        </w:rPr>
+        <w:t xml:space="preserve"> </w:t>
+      </w:r>
+      <w:proofErr w:type="spellStart"/>
+      <w:r>
+        <w:rPr>
+          <w:shd w:val="clear" w:color="auto" w:fill="00FF00"/>
+        </w:rPr>
+        <w:t>firstphoto</w:t>
+      </w:r>
+      <w:proofErr w:type="spellEnd"/>
+    </w:p>
+    <w:p>
+      <w:pPr>
+        <w:spacing w:after="0"/>
+        <w:rPr>
+          <w:lang w:val="ru-RU"/>
+        </w:rPr>
+      </w:pPr>
+      <w:r>
+        <w:rPr>
+          <w:shd w:val="clear" w:color="auto" w:fill="00FF00"/>
+        </w:rPr>
+        <w:tab/>
+      </w:r>
+      <w:r>
+        <w:rPr>
+          <w:shd w:val="clear" w:color="auto" w:fill="00FF00"/>
+        </w:rPr>
+        <w:tab/>
+      </w:r>
+      <w:r>
+        <w:rPr>
+          <w:shd w:val="clear" w:color="auto" w:fill="00FF00"/>
+        </w:rPr>
+        <w:tab/>
+      </w:r>
+      <w:r>
+        <w:rPr>
+          <w:shd w:val="clear" w:color="auto" w:fill="00FF00"/>
+        </w:rPr>
+        <w:tab/>
+      </w:r>
+      <w:r>
+        <w:rPr>
+          <w:shd w:val="clear" w:color="auto" w:fill="00FF00"/>
+          <w:lang w:val="ru-RU"/>
+        </w:rPr>
+        <w:t>“</w:t>
+      </w:r>
+      <w:proofErr w:type="gramStart"/>
+      <w:r>
+        <w:rPr>
+          <w:shd w:val="clear" w:color="auto" w:fill="00FF00"/>
+        </w:rPr>
+        <w:t>path</w:t>
+      </w:r>
+      <w:proofErr w:type="gramEnd"/>
+      <w:r>
+        <w:rPr>
+          <w:shd w:val="clear" w:color="auto" w:fill="00FF00"/>
+          <w:lang w:val="ru-RU"/>
+        </w:rPr>
+        <w:t>”:”***”,</w:t>
+      </w:r>
+    </w:p>
+    <w:p>
+      <w:pPr>
+        <w:spacing w:after="0"/>
+        <w:rPr>
+          <w:lang w:val="ru-RU"/>
+        </w:rPr>
+      </w:pPr>
+      <w:r>
+        <w:rPr>
+          <w:shd w:val="clear" w:color="auto" w:fill="00FF00"/>
+          <w:lang w:val="ru-RU"/>
+        </w:rPr>
+        <w:tab/>
+      </w:r>
+      <w:r>
+        <w:rPr>
+          <w:shd w:val="clear" w:color="auto" w:fill="00FF00"/>
+          <w:lang w:val="ru-RU"/>
+        </w:rPr>
+        <w:tab/>
+      </w:r>
+      <w:r>
+        <w:rPr>
+          <w:shd w:val="clear" w:color="auto" w:fill="00FF00"/>
+          <w:lang w:val="ru-RU"/>
+        </w:rPr>
+        <w:tab/>
+      </w:r>
+      <w:r>
+        <w:rPr>
+          <w:shd w:val="clear" w:color="auto" w:fill="00FF00"/>
+          <w:lang w:val="ru-RU"/>
+        </w:rPr>
+        <w:tab/>
+        <w:t>“</w:t>
+      </w:r>
+      <w:proofErr w:type="gramStart"/>
+      <w:r>
+        <w:rPr>
+          <w:shd w:val="clear" w:color="auto" w:fill="00FF00"/>
+        </w:rPr>
+        <w:t>description</w:t>
+      </w:r>
+      <w:proofErr w:type="gramEnd"/>
+      <w:r>
+        <w:rPr>
+          <w:shd w:val="clear" w:color="auto" w:fill="00FF00"/>
+          <w:lang w:val="ru-RU"/>
+        </w:rPr>
+        <w:t>”:”***”</w:t>
+      </w:r>
+    </w:p>
+    <w:p>
+      <w:pPr>
+        <w:spacing w:after="0"/>
+        <w:rPr>
+          <w:lang w:val="ru-RU"/>
+        </w:rPr>
+      </w:pPr>
+      <w:r>
+        <w:rPr>
+          <w:shd w:val="clear" w:color="auto" w:fill="00FF00"/>
+          <w:lang w:val="ru-RU"/>
+        </w:rPr>
+        <w:tab/>
+      </w:r>
+      <w:r>
+        <w:rPr>
+          <w:shd w:val="clear" w:color="auto" w:fill="00FF00"/>
+          <w:lang w:val="ru-RU"/>
+        </w:rPr>
+        <w:tab/>
+        <w:t>}</w:t>
+      </w:r>
+    </w:p>
+    <w:p>
+      <w:pPr>
+        <w:spacing w:after="0"/>
+        <w:rPr>
+          <w:lang w:val="ru-RU"/>
+        </w:rPr>
+      </w:pPr>
+      <w:r>
+        <w:rPr>
+          <w:shd w:val="clear" w:color="auto" w:fill="00FF00"/>
+          <w:lang w:val="ru-RU"/>
+        </w:rPr>
+        <w:tab/>
+      </w:r>
+      <w:r>
+        <w:rPr>
+          <w:shd w:val="clear" w:color="auto" w:fill="00FF00"/>
+          <w:lang w:val="ru-RU"/>
+        </w:rPr>
+        <w:tab/>
+        <w:t>“</w:t>
+      </w:r>
+      <w:proofErr w:type="spellStart"/>
+      <w:proofErr w:type="gramStart"/>
+      <w:r>
+        <w:rPr>
+          <w:shd w:val="clear" w:color="auto" w:fill="00FF00"/>
+        </w:rPr>
+        <w:t>lastphoto</w:t>
+      </w:r>
+      <w:proofErr w:type="spellEnd"/>
+      <w:proofErr w:type="gramEnd"/>
+      <w:r>
+        <w:rPr>
+          <w:shd w:val="clear" w:color="auto" w:fill="00FF00"/>
+          <w:lang w:val="ru-RU"/>
+        </w:rPr>
+        <w:t>”:{ “</w:t>
+      </w:r>
+      <w:r>
+        <w:rPr>
+          <w:shd w:val="clear" w:color="auto" w:fill="00FF00"/>
+        </w:rPr>
+        <w:t>id</w:t>
+      </w:r>
+      <w:r>
+        <w:rPr>
+          <w:shd w:val="clear" w:color="auto" w:fill="00FF00"/>
+          <w:lang w:val="ru-RU"/>
+        </w:rPr>
+        <w:t xml:space="preserve">”:34,        //если у проекта 1 фото то в </w:t>
+      </w:r>
+      <w:r>
+        <w:rPr>
+          <w:shd w:val="clear" w:color="auto" w:fill="00FF00"/>
+        </w:rPr>
+        <w:t>JSON</w:t>
+      </w:r>
+      <w:r>
+        <w:rPr>
+          <w:shd w:val="clear" w:color="auto" w:fill="00FF00"/>
+          <w:lang w:val="ru-RU"/>
+        </w:rPr>
+        <w:t xml:space="preserve"> объекте не будет </w:t>
+      </w:r>
+      <w:proofErr w:type="spellStart"/>
+      <w:r>
+        <w:rPr>
+          <w:shd w:val="clear" w:color="auto" w:fill="00FF00"/>
+        </w:rPr>
+        <w:t>lastphoto</w:t>
+      </w:r>
+      <w:proofErr w:type="spellEnd"/>
+    </w:p>
+    <w:p>
+      <w:pPr>
+        <w:spacing w:after="0"/>
+      </w:pPr>
+      <w:r>
+        <w:rPr>
+          <w:shd w:val="clear" w:color="auto" w:fill="00FF00"/>
+          <w:lang w:val="ru-RU"/>
+        </w:rPr>
+        <w:tab/>
+      </w:r>
+      <w:r>
+        <w:rPr>
+          <w:shd w:val="clear" w:color="auto" w:fill="00FF00"/>
+          <w:lang w:val="ru-RU"/>
+        </w:rPr>
+        <w:tab/>
+      </w:r>
+      <w:r>
+        <w:rPr>
+          <w:shd w:val="clear" w:color="auto" w:fill="00FF00"/>
+          <w:lang w:val="ru-RU"/>
+        </w:rPr>
+        <w:tab/>
+      </w:r>
+      <w:r>
+        <w:rPr>
+          <w:shd w:val="clear" w:color="auto" w:fill="00FF00"/>
+          <w:lang w:val="ru-RU"/>
+        </w:rPr>
+        <w:tab/>
+      </w:r>
+      <w:r>
+        <w:rPr>
+          <w:shd w:val="clear" w:color="auto" w:fill="00FF00"/>
+        </w:rPr>
+        <w:t>“path”:”***”,</w:t>
+      </w:r>
+    </w:p>
+    <w:p>
+      <w:pPr>
+        <w:spacing w:after="0"/>
+      </w:pPr>
+      <w:r>
+        <w:rPr>
+          <w:shd w:val="clear" w:color="auto" w:fill="00FF00"/>
+        </w:rPr>
+        <w:tab/>
+      </w:r>
+      <w:r>
+        <w:rPr>
+          <w:shd w:val="clear" w:color="auto" w:fill="00FF00"/>
+        </w:rPr>
+        <w:tab/>
+      </w:r>
+      <w:r>
+        <w:rPr>
+          <w:shd w:val="clear" w:color="auto" w:fill="00FF00"/>
+        </w:rPr>
+        <w:tab/>
+      </w:r>
+      <w:r>
+        <w:rPr>
+          <w:shd w:val="clear" w:color="auto" w:fill="00FF00"/>
+        </w:rPr>
+        <w:tab/>
+        <w:t>“description”:”***”</w:t>
+      </w:r>
+    </w:p>
+    <w:p>
+      <w:pPr>
+        <w:spacing w:after="0"/>
+      </w:pPr>
+      <w:r>
+        <w:rPr>
+          <w:shd w:val="clear" w:color="auto" w:fill="00FF00"/>
+        </w:rPr>
         <w:lastRenderedPageBreak/>
-        <w:tab/>
-      </w:r>
-      <w:r>
-        <w:rPr>
-          <w:shd w:val="clear" w:color="auto" w:fill="00FF00"/>
-        </w:rPr>
-        <w:tab/>
-        <w:t>“</w:t>
-      </w:r>
-      <w:proofErr w:type="spellStart"/>
-      <w:proofErr w:type="gramStart"/>
-      <w:r>
-        <w:rPr>
-          <w:shd w:val="clear" w:color="auto" w:fill="00FF00"/>
-        </w:rPr>
-        <w:t>firstphoto</w:t>
-      </w:r>
-      <w:proofErr w:type="spellEnd"/>
-      <w:proofErr w:type="gramEnd"/>
-      <w:r>
-        <w:rPr>
-          <w:shd w:val="clear" w:color="auto" w:fill="00FF00"/>
-        </w:rPr>
-        <w:t>”:{ “id”:12,           //</w:t>
-      </w:r>
-      <w:r>
-        <w:rPr>
-          <w:shd w:val="clear" w:color="auto" w:fill="00FF00"/>
-          <w:lang w:val="ru-RU"/>
-        </w:rPr>
-        <w:t>если</w:t>
-      </w:r>
-      <w:r>
-        <w:rPr>
-          <w:shd w:val="clear" w:color="auto" w:fill="00FF00"/>
-        </w:rPr>
-        <w:t xml:space="preserve"> </w:t>
-      </w:r>
-      <w:r>
-        <w:rPr>
-          <w:shd w:val="clear" w:color="auto" w:fill="00FF00"/>
-          <w:lang w:val="ru-RU"/>
-        </w:rPr>
-        <w:t>в</w:t>
-      </w:r>
-      <w:r>
-        <w:rPr>
-          <w:shd w:val="clear" w:color="auto" w:fill="00FF00"/>
-        </w:rPr>
-        <w:t xml:space="preserve"> </w:t>
-      </w:r>
-      <w:r>
-        <w:rPr>
-          <w:shd w:val="clear" w:color="auto" w:fill="00FF00"/>
-          <w:lang w:val="ru-RU"/>
-        </w:rPr>
-        <w:t>базе</w:t>
-      </w:r>
-      <w:r>
-        <w:rPr>
-          <w:shd w:val="clear" w:color="auto" w:fill="00FF00"/>
-        </w:rPr>
-        <w:t xml:space="preserve"> </w:t>
-      </w:r>
-      <w:r>
-        <w:rPr>
-          <w:shd w:val="clear" w:color="auto" w:fill="00FF00"/>
-          <w:lang w:val="ru-RU"/>
-        </w:rPr>
-        <w:t>нет</w:t>
-      </w:r>
-      <w:r>
-        <w:rPr>
-          <w:shd w:val="clear" w:color="auto" w:fill="00FF00"/>
-        </w:rPr>
-        <w:t xml:space="preserve"> </w:t>
-      </w:r>
-      <w:r>
-        <w:rPr>
-          <w:shd w:val="clear" w:color="auto" w:fill="00FF00"/>
-          <w:lang w:val="ru-RU"/>
-        </w:rPr>
-        <w:t>фото</w:t>
-      </w:r>
-      <w:r>
-        <w:rPr>
-          <w:shd w:val="clear" w:color="auto" w:fill="00FF00"/>
-        </w:rPr>
-        <w:t xml:space="preserve"> </w:t>
-      </w:r>
-      <w:r>
-        <w:rPr>
-          <w:shd w:val="clear" w:color="auto" w:fill="00FF00"/>
-          <w:lang w:val="ru-RU"/>
-        </w:rPr>
-        <w:t>то</w:t>
-      </w:r>
-      <w:r>
-        <w:rPr>
-          <w:shd w:val="clear" w:color="auto" w:fill="00FF00"/>
-        </w:rPr>
-        <w:t xml:space="preserve"> </w:t>
-      </w:r>
-      <w:r>
-        <w:rPr>
-          <w:shd w:val="clear" w:color="auto" w:fill="00FF00"/>
-          <w:lang w:val="ru-RU"/>
-        </w:rPr>
-        <w:t>в</w:t>
-      </w:r>
-      <w:r>
-        <w:rPr>
-          <w:shd w:val="clear" w:color="auto" w:fill="00FF00"/>
-        </w:rPr>
-        <w:t xml:space="preserve"> JSON </w:t>
-      </w:r>
-      <w:r>
-        <w:rPr>
-          <w:shd w:val="clear" w:color="auto" w:fill="00FF00"/>
-          <w:lang w:val="ru-RU"/>
-        </w:rPr>
-        <w:t>объекте</w:t>
-      </w:r>
-      <w:r>
-        <w:rPr>
-          <w:shd w:val="clear" w:color="auto" w:fill="00FF00"/>
-        </w:rPr>
-        <w:t xml:space="preserve"> </w:t>
-      </w:r>
-      <w:r>
-        <w:rPr>
-          <w:shd w:val="clear" w:color="auto" w:fill="00FF00"/>
-          <w:lang w:val="ru-RU"/>
-        </w:rPr>
-        <w:t>не</w:t>
-      </w:r>
-      <w:r>
-        <w:rPr>
-          <w:shd w:val="clear" w:color="auto" w:fill="00FF00"/>
-        </w:rPr>
-        <w:t xml:space="preserve"> </w:t>
-      </w:r>
-      <w:r>
-        <w:rPr>
-          <w:shd w:val="clear" w:color="auto" w:fill="00FF00"/>
-          <w:lang w:val="ru-RU"/>
-        </w:rPr>
-        <w:t>будет</w:t>
-      </w:r>
-      <w:r>
-        <w:rPr>
-          <w:shd w:val="clear" w:color="auto" w:fill="00FF00"/>
-        </w:rPr>
-        <w:t xml:space="preserve"> </w:t>
-      </w:r>
-      <w:proofErr w:type="spellStart"/>
-      <w:r>
-        <w:rPr>
-          <w:shd w:val="clear" w:color="auto" w:fill="00FF00"/>
-        </w:rPr>
-        <w:t>firstphoto</w:t>
-      </w:r>
-      <w:proofErr w:type="spellEnd"/>
-    </w:p>
-    <w:p>
-      <w:pPr>
-        <w:spacing w:after="0"/>
-        <w:rPr>
-          <w:lang w:val="ru-RU"/>
-        </w:rPr>
-      </w:pPr>
-      <w:r>
-        <w:rPr>
-          <w:shd w:val="clear" w:color="auto" w:fill="00FF00"/>
-        </w:rPr>
-        <w:tab/>
-      </w:r>
-      <w:r>
-        <w:rPr>
-          <w:shd w:val="clear" w:color="auto" w:fill="00FF00"/>
-        </w:rPr>
-        <w:tab/>
-      </w:r>
-      <w:r>
-        <w:rPr>
-          <w:shd w:val="clear" w:color="auto" w:fill="00FF00"/>
-        </w:rPr>
-        <w:tab/>
-      </w:r>
-      <w:r>
-        <w:rPr>
-          <w:shd w:val="clear" w:color="auto" w:fill="00FF00"/>
-        </w:rPr>
-        <w:tab/>
-      </w:r>
-      <w:r>
-        <w:rPr>
-          <w:shd w:val="clear" w:color="auto" w:fill="00FF00"/>
-          <w:lang w:val="ru-RU"/>
-        </w:rPr>
-        <w:t>“</w:t>
-      </w:r>
-      <w:proofErr w:type="gramStart"/>
-      <w:r>
-        <w:rPr>
-          <w:shd w:val="clear" w:color="auto" w:fill="00FF00"/>
-        </w:rPr>
-        <w:t>path</w:t>
-      </w:r>
-      <w:proofErr w:type="gramEnd"/>
-      <w:r>
-        <w:rPr>
-          <w:shd w:val="clear" w:color="auto" w:fill="00FF00"/>
-          <w:lang w:val="ru-RU"/>
-        </w:rPr>
-        <w:t>”:”***”,</w:t>
-      </w:r>
-    </w:p>
-    <w:p>
-      <w:pPr>
-        <w:spacing w:after="0"/>
-        <w:rPr>
-          <w:lang w:val="ru-RU"/>
-        </w:rPr>
-      </w:pPr>
-      <w:r>
-        <w:rPr>
-          <w:shd w:val="clear" w:color="auto" w:fill="00FF00"/>
-          <w:lang w:val="ru-RU"/>
-        </w:rPr>
-        <w:tab/>
-      </w:r>
-      <w:r>
-        <w:rPr>
-          <w:shd w:val="clear" w:color="auto" w:fill="00FF00"/>
-          <w:lang w:val="ru-RU"/>
-        </w:rPr>
-        <w:tab/>
-      </w:r>
-      <w:r>
-        <w:rPr>
-          <w:shd w:val="clear" w:color="auto" w:fill="00FF00"/>
-          <w:lang w:val="ru-RU"/>
-        </w:rPr>
-        <w:tab/>
-      </w:r>
-      <w:r>
-        <w:rPr>
-          <w:shd w:val="clear" w:color="auto" w:fill="00FF00"/>
-          <w:lang w:val="ru-RU"/>
-        </w:rPr>
-        <w:tab/>
-        <w:t>“</w:t>
-      </w:r>
-      <w:proofErr w:type="gramStart"/>
-      <w:r>
-        <w:rPr>
-          <w:shd w:val="clear" w:color="auto" w:fill="00FF00"/>
-        </w:rPr>
-        <w:t>description</w:t>
-      </w:r>
-      <w:proofErr w:type="gramEnd"/>
-      <w:r>
-        <w:rPr>
-          <w:shd w:val="clear" w:color="auto" w:fill="00FF00"/>
-          <w:lang w:val="ru-RU"/>
-        </w:rPr>
-        <w:t>”:”***”</w:t>
-      </w:r>
-    </w:p>
-    <w:p>
-      <w:pPr>
-        <w:spacing w:after="0"/>
-        <w:rPr>
-          <w:lang w:val="ru-RU"/>
-        </w:rPr>
-      </w:pPr>
-      <w:r>
-        <w:rPr>
-          <w:shd w:val="clear" w:color="auto" w:fill="00FF00"/>
-          <w:lang w:val="ru-RU"/>
-        </w:rPr>
-        <w:tab/>
-      </w:r>
-      <w:r>
-        <w:rPr>
-          <w:shd w:val="clear" w:color="auto" w:fill="00FF00"/>
-          <w:lang w:val="ru-RU"/>
-        </w:rPr>
-        <w:tab/>
-        <w:t>}</w:t>
-      </w:r>
-    </w:p>
-    <w:p>
-      <w:pPr>
-        <w:spacing w:after="0"/>
-        <w:rPr>
-          <w:lang w:val="ru-RU"/>
-        </w:rPr>
-      </w:pPr>
-      <w:r>
-        <w:rPr>
-          <w:shd w:val="clear" w:color="auto" w:fill="00FF00"/>
-          <w:lang w:val="ru-RU"/>
-        </w:rPr>
-        <w:tab/>
-      </w:r>
-      <w:r>
-        <w:rPr>
-          <w:shd w:val="clear" w:color="auto" w:fill="00FF00"/>
-          <w:lang w:val="ru-RU"/>
-        </w:rPr>
-        <w:tab/>
-        <w:t>“</w:t>
-      </w:r>
-      <w:proofErr w:type="spellStart"/>
-      <w:proofErr w:type="gramStart"/>
-      <w:r>
-        <w:rPr>
-          <w:shd w:val="clear" w:color="auto" w:fill="00FF00"/>
-        </w:rPr>
-        <w:t>lastphoto</w:t>
-      </w:r>
-      <w:proofErr w:type="spellEnd"/>
-      <w:proofErr w:type="gramEnd"/>
-      <w:r>
-        <w:rPr>
-          <w:shd w:val="clear" w:color="auto" w:fill="00FF00"/>
-          <w:lang w:val="ru-RU"/>
-        </w:rPr>
-        <w:t>”:{ “</w:t>
-      </w:r>
-      <w:r>
-        <w:rPr>
-          <w:shd w:val="clear" w:color="auto" w:fill="00FF00"/>
-        </w:rPr>
-        <w:t>id</w:t>
-      </w:r>
-      <w:r>
-        <w:rPr>
-          <w:shd w:val="clear" w:color="auto" w:fill="00FF00"/>
-          <w:lang w:val="ru-RU"/>
-        </w:rPr>
-        <w:t xml:space="preserve">”:34,        //если у проекта 1 фото то в </w:t>
-      </w:r>
-      <w:r>
-        <w:rPr>
-          <w:shd w:val="clear" w:color="auto" w:fill="00FF00"/>
-        </w:rPr>
-        <w:t>JSON</w:t>
-      </w:r>
-      <w:r>
-        <w:rPr>
-          <w:shd w:val="clear" w:color="auto" w:fill="00FF00"/>
-          <w:lang w:val="ru-RU"/>
-        </w:rPr>
-        <w:t xml:space="preserve"> объекте не будет </w:t>
-      </w:r>
-      <w:proofErr w:type="spellStart"/>
-      <w:r>
-        <w:rPr>
-          <w:shd w:val="clear" w:color="auto" w:fill="00FF00"/>
-        </w:rPr>
-        <w:t>lastphoto</w:t>
-      </w:r>
-      <w:proofErr w:type="spellEnd"/>
-    </w:p>
-    <w:p>
-      <w:pPr>
-        <w:spacing w:after="0"/>
-      </w:pPr>
-      <w:r>
-        <w:rPr>
-          <w:shd w:val="clear" w:color="auto" w:fill="00FF00"/>
-          <w:lang w:val="ru-RU"/>
-        </w:rPr>
-        <w:tab/>
-      </w:r>
-      <w:r>
-        <w:rPr>
-          <w:shd w:val="clear" w:color="auto" w:fill="00FF00"/>
-          <w:lang w:val="ru-RU"/>
-        </w:rPr>
-        <w:tab/>
-      </w:r>
-      <w:r>
-        <w:rPr>
-          <w:shd w:val="clear" w:color="auto" w:fill="00FF00"/>
-          <w:lang w:val="ru-RU"/>
-        </w:rPr>
-        <w:tab/>
-      </w:r>
-      <w:r>
-        <w:rPr>
-          <w:shd w:val="clear" w:color="auto" w:fill="00FF00"/>
-          <w:lang w:val="ru-RU"/>
-        </w:rPr>
-        <w:tab/>
-      </w:r>
-      <w:r>
-        <w:rPr>
-          <w:shd w:val="clear" w:color="auto" w:fill="00FF00"/>
-        </w:rPr>
-        <w:t>“path”:”***”,</w:t>
-      </w:r>
-    </w:p>
-    <w:p>
-      <w:pPr>
-        <w:spacing w:after="0"/>
-      </w:pPr>
-      <w:r>
-        <w:rPr>
-          <w:shd w:val="clear" w:color="auto" w:fill="00FF00"/>
-        </w:rPr>
-        <w:tab/>
-      </w:r>
-      <w:r>
-        <w:rPr>
-          <w:shd w:val="clear" w:color="auto" w:fill="00FF00"/>
-        </w:rPr>
-        <w:tab/>
-      </w:r>
-      <w:r>
-        <w:rPr>
-          <w:shd w:val="clear" w:color="auto" w:fill="00FF00"/>
-        </w:rPr>
-        <w:tab/>
-      </w:r>
-      <w:r>
-        <w:rPr>
-          <w:shd w:val="clear" w:color="auto" w:fill="00FF00"/>
-        </w:rPr>
-        <w:tab/>
-        <w:t>“description”:”***”</w:t>
-      </w:r>
-    </w:p>
-    <w:p>
-      <w:pPr>
-        <w:spacing w:after="0"/>
-      </w:pPr>
-      <w:r>
-        <w:rPr>
-          <w:shd w:val="clear" w:color="auto" w:fill="00FF00"/>
-        </w:rPr>
         <w:tab/>
       </w:r>
       <w:r>
@@ -15613,7 +15516,6 @@
         <w:rPr>
           <w:shd w:val="clear" w:color="auto" w:fill="00FF00"/>
         </w:rPr>
-        <w:lastRenderedPageBreak/>
         <w:t>POST</w:t>
       </w:r>
     </w:p>
@@ -15785,6 +15687,7 @@
         <w:rPr>
           <w:shd w:val="clear" w:color="auto" w:fill="00FF00"/>
         </w:rPr>
+        <w:lastRenderedPageBreak/>
         <w:tab/>
         <w:t>}</w:t>
       </w:r>
@@ -16920,7 +16823,6 @@
         <w:rPr>
           <w:shd w:val="clear" w:color="auto" w:fill="00FF00"/>
         </w:rPr>
-        <w:lastRenderedPageBreak/>
         <w:tab/>
       </w:r>
       <w:r>

</xml_diff>

<commit_message>
replaced "message" to "createprojectmessage"
</commit_message>
<xml_diff>
--- a/Data_Mapping2.docx
+++ b/Data_Mapping2.docx
@@ -11610,13 +11610,23 @@
         </w:rPr>
         <w:t>“</w:t>
       </w:r>
-      <w:proofErr w:type="gramStart"/>
+      <w:bookmarkStart w:id="8" w:name="_GoBack"/>
+      <w:proofErr w:type="spellStart"/>
+      <w:proofErr w:type="gramStart"/>
+      <w:r>
+        <w:rPr>
+          <w:shd w:val="clear" w:color="auto" w:fill="00FF00"/>
+        </w:rPr>
+        <w:t>createproject</w:t>
+      </w:r>
       <w:r>
         <w:rPr>
           <w:shd w:val="clear" w:color="auto" w:fill="00FF00"/>
         </w:rPr>
         <w:t>message</w:t>
       </w:r>
+      <w:bookmarkEnd w:id="8"/>
+      <w:proofErr w:type="spellEnd"/>
       <w:proofErr w:type="gramEnd"/>
       <w:r>
         <w:rPr>
@@ -13368,8 +13378,6 @@
         </w:rPr>
         <w:t>]</w:t>
       </w:r>
-      <w:bookmarkStart w:id="8" w:name="_GoBack"/>
-      <w:bookmarkEnd w:id="8"/>
     </w:p>
     <w:p>
       <w:pPr>

</xml_diff>

<commit_message>
Implemented CommandProjects.java and created required classes for it.
</commit_message>
<xml_diff>
--- a/Data_Mapping2.docx
+++ b/Data_Mapping2.docx
@@ -6601,9 +6601,6 @@
     <w:p>
       <w:pPr>
         <w:spacing w:after="0"/>
-        <w:rPr>
-          <w:lang w:val="ru-RU"/>
-        </w:rPr>
       </w:pPr>
       <w:proofErr w:type="gramStart"/>
       <w:r>
@@ -6614,9 +6611,6 @@
       </w:r>
       <w:proofErr w:type="gramEnd"/>
       <w:r>
-        <w:rPr>
-          <w:lang w:val="ru-RU"/>
-        </w:rPr>
         <w:t xml:space="preserve"> </w:t>
       </w:r>
       <w:r>
@@ -6626,9 +6620,6 @@
         <w:t>от</w:t>
       </w:r>
       <w:r>
-        <w:rPr>
-          <w:lang w:val="ru-RU"/>
-        </w:rPr>
         <w:t xml:space="preserve"> </w:t>
       </w:r>
       <w:r>
@@ -6638,29 +6629,17 @@
         <w:t>сервера</w:t>
       </w:r>
       <w:r>
-        <w:rPr>
-          <w:lang w:val="ru-RU"/>
-        </w:rPr>
         <w:t>:</w:t>
       </w:r>
     </w:p>
     <w:p>
       <w:pPr>
         <w:spacing w:after="0"/>
-        <w:rPr>
-          <w:lang w:val="ru-RU"/>
-        </w:rPr>
-      </w:pPr>
-      <w:r>
-        <w:rPr>
-          <w:lang w:val="ru-RU"/>
-        </w:rPr>
-        <w:tab/>
-      </w:r>
-      <w:r>
-        <w:rPr>
-          <w:lang w:val="ru-RU"/>
-        </w:rPr>
+      </w:pPr>
+      <w:r>
+        <w:tab/>
+      </w:r>
+      <w:r>
         <w:tab/>
         <w:t>{</w:t>
       </w:r>
@@ -6668,46 +6647,26 @@
     <w:p>
       <w:pPr>
         <w:spacing w:after="0"/>
-        <w:rPr>
-          <w:lang w:val="ru-RU"/>
-        </w:rPr>
-      </w:pPr>
-      <w:r>
-        <w:rPr>
-          <w:lang w:val="ru-RU"/>
-        </w:rPr>
+      </w:pPr>
+      <w:r>
         <w:tab/>
         <w:t>“</w:t>
       </w:r>
       <w:proofErr w:type="spellStart"/>
-      <w:proofErr w:type="gramStart"/>
       <w:r>
         <w:t>battleyearfinishdate</w:t>
       </w:r>
       <w:proofErr w:type="spellEnd"/>
-      <w:proofErr w:type="gramEnd"/>
-      <w:r>
-        <w:rPr>
-          <w:lang w:val="ru-RU"/>
-        </w:rPr>
+      <w:r>
         <w:t>”:”***”,</w:t>
       </w:r>
       <w:r>
-        <w:rPr>
-          <w:lang w:val="ru-RU"/>
-        </w:rPr>
-        <w:tab/>
-      </w:r>
-      <w:r>
-        <w:rPr>
-          <w:lang w:val="ru-RU"/>
-        </w:rPr>
-        <w:tab/>
-      </w:r>
-      <w:r>
-        <w:rPr>
-          <w:lang w:val="ru-RU"/>
-        </w:rPr>
+        <w:tab/>
+      </w:r>
+      <w:r>
+        <w:tab/>
+      </w:r>
+      <w:r>
         <w:tab/>
         <w:t>//</w:t>
       </w:r>
@@ -6718,9 +6677,6 @@
         <w:t>даты</w:t>
       </w:r>
       <w:r>
-        <w:rPr>
-          <w:lang w:val="ru-RU"/>
-        </w:rPr>
         <w:t xml:space="preserve"> </w:t>
       </w:r>
       <w:r>
@@ -6730,9 +6686,6 @@
         <w:t>для</w:t>
       </w:r>
       <w:r>
-        <w:rPr>
-          <w:lang w:val="ru-RU"/>
-        </w:rPr>
         <w:t xml:space="preserve"> </w:t>
       </w:r>
       <w:r>
@@ -6747,9 +6700,6 @@
         <w:spacing w:after="0"/>
       </w:pPr>
       <w:r>
-        <w:rPr>
-          <w:lang w:val="ru-RU"/>
-        </w:rPr>
         <w:tab/>
       </w:r>
       <w:r>
@@ -10019,9 +9969,6 @@
     <w:p>
       <w:pPr>
         <w:spacing w:after="0"/>
-        <w:rPr>
-          <w:lang w:val="ru-RU"/>
-        </w:rPr>
       </w:pPr>
       <w:proofErr w:type="gramStart"/>
       <w:r>
@@ -10032,9 +9979,6 @@
       </w:r>
       <w:proofErr w:type="gramEnd"/>
       <w:r>
-        <w:rPr>
-          <w:lang w:val="ru-RU"/>
-        </w:rPr>
         <w:t xml:space="preserve"> </w:t>
       </w:r>
       <w:r>
@@ -10044,9 +9988,6 @@
         <w:t>от</w:t>
       </w:r>
       <w:r>
-        <w:rPr>
-          <w:lang w:val="ru-RU"/>
-        </w:rPr>
         <w:t xml:space="preserve"> </w:t>
       </w:r>
       <w:r>
@@ -10056,23 +9997,14 @@
         <w:t>сервера</w:t>
       </w:r>
       <w:r>
-        <w:rPr>
-          <w:lang w:val="ru-RU"/>
-        </w:rPr>
         <w:t>:</w:t>
       </w:r>
     </w:p>
     <w:p>
       <w:pPr>
         <w:spacing w:after="0"/>
-        <w:rPr>
-          <w:lang w:val="ru-RU"/>
-        </w:rPr>
-      </w:pPr>
-      <w:r>
-        <w:rPr>
-          <w:lang w:val="ru-RU"/>
-        </w:rPr>
+      </w:pPr>
+      <w:r>
         <w:tab/>
         <w:t>{</w:t>
       </w:r>
@@ -10080,14 +10012,8 @@
     <w:p>
       <w:pPr>
         <w:spacing w:after="0"/>
-        <w:rPr>
-          <w:lang w:val="ru-RU"/>
-        </w:rPr>
-      </w:pPr>
-      <w:r>
-        <w:rPr>
-          <w:lang w:val="ru-RU"/>
-        </w:rPr>
+      </w:pPr>
+      <w:r>
         <w:tab/>
         <w:t>“</w:t>
       </w:r>
@@ -10099,53 +10025,30 @@
       <w:proofErr w:type="spellEnd"/>
       <w:proofErr w:type="gramEnd"/>
       <w:r>
-        <w:rPr>
-          <w:lang w:val="ru-RU"/>
-        </w:rPr>
         <w:t>”:{</w:t>
       </w:r>
     </w:p>
     <w:p>
       <w:pPr>
         <w:spacing w:after="0"/>
-        <w:rPr>
-          <w:lang w:val="ru-RU"/>
-        </w:rPr>
-      </w:pPr>
-      <w:r>
-        <w:rPr>
-          <w:lang w:val="ru-RU"/>
-        </w:rPr>
-        <w:tab/>
-      </w:r>
-      <w:r>
-        <w:rPr>
-          <w:lang w:val="ru-RU"/>
-        </w:rPr>
-        <w:tab/>
-      </w:r>
-      <w:r>
-        <w:rPr>
-          <w:lang w:val="ru-RU"/>
-        </w:rPr>
-        <w:tab/>
-      </w:r>
-      <w:r>
-        <w:rPr>
-          <w:lang w:val="ru-RU"/>
-        </w:rPr>
+      </w:pPr>
+      <w:r>
+        <w:tab/>
+      </w:r>
+      <w:r>
+        <w:tab/>
+      </w:r>
+      <w:r>
+        <w:tab/>
+      </w:r>
+      <w:r>
         <w:tab/>
         <w:t>“</w:t>
       </w:r>
-      <w:proofErr w:type="gramStart"/>
       <w:r>
         <w:t>title</w:t>
       </w:r>
-      <w:proofErr w:type="gramEnd"/>
-      <w:r>
-        <w:rPr>
-          <w:lang w:val="ru-RU"/>
-        </w:rPr>
+      <w:r>
         <w:t>”:”***”,</w:t>
       </w:r>
     </w:p>
@@ -10154,27 +10057,15 @@
         <w:spacing w:after="0"/>
       </w:pPr>
       <w:r>
-        <w:rPr>
-          <w:lang w:val="ru-RU"/>
-        </w:rPr>
-        <w:tab/>
-      </w:r>
-      <w:r>
-        <w:rPr>
-          <w:lang w:val="ru-RU"/>
-        </w:rPr>
-        <w:tab/>
-      </w:r>
-      <w:r>
-        <w:rPr>
-          <w:lang w:val="ru-RU"/>
-        </w:rPr>
-        <w:tab/>
-      </w:r>
-      <w:r>
-        <w:rPr>
-          <w:lang w:val="ru-RU"/>
-        </w:rPr>
+        <w:tab/>
+      </w:r>
+      <w:r>
+        <w:tab/>
+      </w:r>
+      <w:r>
+        <w:tab/>
+      </w:r>
+      <w:r>
         <w:tab/>
       </w:r>
       <w:r>
@@ -11513,17 +11404,15 @@
         <w:spacing w:after="0"/>
         <w:rPr>
           <w:shd w:val="clear" w:color="auto" w:fill="00FF00"/>
-          <w:lang w:val="ru-RU"/>
-        </w:rPr>
-      </w:pPr>
-      <w:r>
-        <w:rPr>
-          <w:shd w:val="clear" w:color="auto" w:fill="00FF00"/>
-          <w:lang w:val="ru-RU"/>
+          <w:lang w:val="uk-UA"/>
+        </w:rPr>
+      </w:pPr>
+      <w:r>
+        <w:rPr>
+          <w:shd w:val="clear" w:color="auto" w:fill="00FF00"/>
         </w:rPr>
         <w:t>“</w:t>
       </w:r>
-      <w:proofErr w:type="spellStart"/>
       <w:proofErr w:type="gramStart"/>
       <w:r>
         <w:rPr>
@@ -11531,28 +11420,46 @@
         </w:rPr>
         <w:t>firstposition</w:t>
       </w:r>
-      <w:proofErr w:type="spellEnd"/>
-      <w:proofErr w:type="gramEnd"/>
-      <w:r>
-        <w:rPr>
-          <w:shd w:val="clear" w:color="auto" w:fill="00FF00"/>
-          <w:lang w:val="ru-RU"/>
+      <w:proofErr w:type="gramEnd"/>
+      <w:r>
+        <w:rPr>
+          <w:shd w:val="clear" w:color="auto" w:fill="00FF00"/>
         </w:rPr>
         <w:t>”:0,</w:t>
       </w:r>
-    </w:p>
-    <w:p>
-      <w:pPr>
-        <w:spacing w:after="0"/>
-        <w:rPr>
-          <w:shd w:val="clear" w:color="auto" w:fill="00FF00"/>
-          <w:lang w:val="ru-RU"/>
-        </w:rPr>
-      </w:pPr>
-      <w:r>
-        <w:rPr>
-          <w:shd w:val="clear" w:color="auto" w:fill="00FF00"/>
-          <w:lang w:val="ru-RU"/>
+      <w:r>
+        <w:rPr>
+          <w:shd w:val="clear" w:color="auto" w:fill="00FF00"/>
+        </w:rPr>
+        <w:t xml:space="preserve">                 // </w:t>
+      </w:r>
+      <w:proofErr w:type="spellStart"/>
+      <w:r>
+        <w:rPr>
+          <w:shd w:val="clear" w:color="auto" w:fill="00FF00"/>
+          <w:lang w:val="uk-UA"/>
+        </w:rPr>
+        <w:t>нумерация</w:t>
+      </w:r>
+      <w:proofErr w:type="spellEnd"/>
+      <w:r>
+        <w:rPr>
+          <w:shd w:val="clear" w:color="auto" w:fill="00FF00"/>
+          <w:lang w:val="uk-UA"/>
+        </w:rPr>
+        <w:t xml:space="preserve"> с нуля</w:t>
+      </w:r>
+    </w:p>
+    <w:p>
+      <w:pPr>
+        <w:spacing w:after="0"/>
+        <w:rPr>
+          <w:shd w:val="clear" w:color="auto" w:fill="00FF00"/>
+        </w:rPr>
+      </w:pPr>
+      <w:r>
+        <w:rPr>
+          <w:shd w:val="clear" w:color="auto" w:fill="00FF00"/>
         </w:rPr>
         <w:t>“</w:t>
       </w:r>
@@ -11567,28 +11474,30 @@
       <w:r>
         <w:rPr>
           <w:shd w:val="clear" w:color="auto" w:fill="00FF00"/>
-          <w:lang w:val="ru-RU"/>
-        </w:rPr>
-        <w:t>”:10,</w:t>
-      </w:r>
-    </w:p>
-    <w:p>
-      <w:pPr>
-        <w:spacing w:after="0"/>
-        <w:rPr>
-          <w:shd w:val="clear" w:color="auto" w:fill="00FF00"/>
-          <w:lang w:val="ru-RU"/>
-        </w:rPr>
-      </w:pPr>
-      <w:r>
-        <w:rPr>
-          <w:shd w:val="clear" w:color="auto" w:fill="00FF00"/>
-          <w:lang w:val="ru-RU"/>
+        </w:rPr>
+        <w:t>”:10</w:t>
+      </w:r>
+      <w:r>
+        <w:rPr>
+          <w:shd w:val="clear" w:color="auto" w:fill="00FF00"/>
+        </w:rPr>
+        <w:t>,</w:t>
+      </w:r>
+    </w:p>
+    <w:p>
+      <w:pPr>
+        <w:spacing w:after="0"/>
+        <w:rPr>
+          <w:shd w:val="clear" w:color="auto" w:fill="00FF00"/>
+        </w:rPr>
+      </w:pPr>
+      <w:r>
+        <w:rPr>
+          <w:shd w:val="clear" w:color="auto" w:fill="00FF00"/>
         </w:rPr>
         <w:t>“</w:t>
       </w:r>
       <w:proofErr w:type="spellStart"/>
-      <w:proofErr w:type="gramStart"/>
       <w:r>
         <w:rPr>
           <w:shd w:val="clear" w:color="auto" w:fill="00FF00"/>
@@ -11596,11 +11505,9 @@
         <w:t>orderby</w:t>
       </w:r>
       <w:proofErr w:type="spellEnd"/>
-      <w:proofErr w:type="gramEnd"/>
-      <w:r>
-        <w:rPr>
-          <w:shd w:val="clear" w:color="auto" w:fill="00FF00"/>
-          <w:lang w:val="ru-RU"/>
+      <w:r>
+        <w:rPr>
+          <w:shd w:val="clear" w:color="auto" w:fill="00FF00"/>
         </w:rPr>
         <w:t>”:”</w:t>
       </w:r>
@@ -11613,7 +11520,6 @@
       <w:r>
         <w:rPr>
           <w:shd w:val="clear" w:color="auto" w:fill="00FF00"/>
-          <w:lang w:val="ru-RU"/>
         </w:rPr>
         <w:t>/</w:t>
       </w:r>
@@ -11626,7 +11532,6 @@
       <w:r>
         <w:rPr>
           <w:shd w:val="clear" w:color="auto" w:fill="00FF00"/>
-          <w:lang w:val="ru-RU"/>
         </w:rPr>
         <w:t>”,</w:t>
       </w:r>
@@ -11636,7 +11541,7 @@
         <w:spacing w:after="0"/>
         <w:rPr>
           <w:shd w:val="clear" w:color="auto" w:fill="00FF00"/>
-          <w:lang w:val="ru-RU"/>
+          <w:lang w:val="uk-UA"/>
         </w:rPr>
       </w:pPr>
       <w:r>
@@ -11651,6 +11556,108 @@
         <w:rPr>
           <w:shd w:val="clear" w:color="auto" w:fill="00FF00"/>
         </w:rPr>
+        <w:t>sort</w:t>
+      </w:r>
+      <w:proofErr w:type="gramEnd"/>
+      <w:r>
+        <w:rPr>
+          <w:shd w:val="clear" w:color="auto" w:fill="00FF00"/>
+          <w:lang w:val="ru-RU"/>
+        </w:rPr>
+        <w:t>”:”</w:t>
+      </w:r>
+      <w:proofErr w:type="spellStart"/>
+      <w:r>
+        <w:rPr>
+          <w:shd w:val="clear" w:color="auto" w:fill="00FF00"/>
+        </w:rPr>
+        <w:t>desc</w:t>
+      </w:r>
+      <w:proofErr w:type="spellEnd"/>
+      <w:r>
+        <w:rPr>
+          <w:shd w:val="clear" w:color="auto" w:fill="00FF00"/>
+          <w:lang w:val="ru-RU"/>
+        </w:rPr>
+        <w:t>/</w:t>
+      </w:r>
+      <w:proofErr w:type="spellStart"/>
+      <w:r>
+        <w:rPr>
+          <w:shd w:val="clear" w:color="auto" w:fill="00FF00"/>
+        </w:rPr>
+        <w:t>asc</w:t>
+      </w:r>
+      <w:proofErr w:type="spellEnd"/>
+      <w:r>
+        <w:rPr>
+          <w:shd w:val="clear" w:color="auto" w:fill="00FF00"/>
+          <w:lang w:val="ru-RU"/>
+        </w:rPr>
+        <w:t>”,                            //</w:t>
+      </w:r>
+      <w:proofErr w:type="spellStart"/>
+      <w:r>
+        <w:rPr>
+          <w:shd w:val="clear" w:color="auto" w:fill="00FF00"/>
+          <w:lang w:val="uk-UA"/>
+        </w:rPr>
+        <w:t>сортировка</w:t>
+      </w:r>
+      <w:proofErr w:type="spellEnd"/>
+      <w:r>
+        <w:rPr>
+          <w:shd w:val="clear" w:color="auto" w:fill="00FF00"/>
+          <w:lang w:val="uk-UA"/>
+        </w:rPr>
+        <w:t xml:space="preserve"> по </w:t>
+      </w:r>
+      <w:proofErr w:type="spellStart"/>
+      <w:r>
+        <w:rPr>
+          <w:shd w:val="clear" w:color="auto" w:fill="00FF00"/>
+          <w:lang w:val="uk-UA"/>
+        </w:rPr>
+        <w:t>аозростанию</w:t>
+      </w:r>
+      <w:proofErr w:type="spellEnd"/>
+      <w:r>
+        <w:rPr>
+          <w:shd w:val="clear" w:color="auto" w:fill="00FF00"/>
+          <w:lang w:val="uk-UA"/>
+        </w:rPr>
+        <w:t>/</w:t>
+      </w:r>
+      <w:proofErr w:type="spellStart"/>
+      <w:r>
+        <w:rPr>
+          <w:shd w:val="clear" w:color="auto" w:fill="00FF00"/>
+          <w:lang w:val="uk-UA"/>
+        </w:rPr>
+        <w:t>убіванию</w:t>
+      </w:r>
+      <w:proofErr w:type="spellEnd"/>
+    </w:p>
+    <w:p>
+      <w:pPr>
+        <w:spacing w:after="0"/>
+        <w:rPr>
+          <w:shd w:val="clear" w:color="auto" w:fill="00FF00"/>
+          <w:lang w:val="ru-RU"/>
+        </w:rPr>
+      </w:pPr>
+      <w:r>
+        <w:rPr>
+          <w:shd w:val="clear" w:color="auto" w:fill="00FF00"/>
+          <w:lang w:val="ru-RU"/>
+        </w:rPr>
+        <w:t>“</w:t>
+      </w:r>
+      <w:proofErr w:type="gramStart"/>
+      <w:r>
+        <w:rPr>
+          <w:shd w:val="clear" w:color="auto" w:fill="00FF00"/>
+        </w:rPr>
         <w:t>filter</w:t>
       </w:r>
       <w:proofErr w:type="gramEnd"/>
@@ -11847,34 +11854,51 @@
           <w:lang w:val="ru-RU"/>
         </w:rPr>
         <w:tab/>
-        <w:t xml:space="preserve">//по совпадению введенного в названии проекта </w:t>
-      </w:r>
-    </w:p>
-    <w:p>
-      <w:pPr>
-        <w:spacing w:after="0"/>
-        <w:rPr>
-          <w:shd w:val="clear" w:color="auto" w:fill="00FF00"/>
-          <w:lang w:val="ru-RU"/>
-        </w:rPr>
-      </w:pPr>
-      <w:r>
-        <w:rPr>
-          <w:shd w:val="clear" w:color="auto" w:fill="00FF00"/>
-          <w:lang w:val="ru-RU"/>
-        </w:rPr>
-        <w:tab/>
-      </w:r>
-      <w:r>
-        <w:rPr>
-          <w:shd w:val="clear" w:color="auto" w:fill="00FF00"/>
-          <w:lang w:val="ru-RU"/>
-        </w:rPr>
-        <w:tab/>
+        <w:t xml:space="preserve">//по </w:t>
+      </w:r>
+      <w:r>
+        <w:rPr>
+          <w:shd w:val="clear" w:color="auto" w:fill="00FF00"/>
+          <w:lang w:val="ru-RU"/>
+        </w:rPr>
+        <w:t>совпадению введенного в названиях проектов</w:t>
+      </w:r>
+      <w:r>
+        <w:rPr>
+          <w:shd w:val="clear" w:color="auto" w:fill="00FF00"/>
+          <w:lang w:val="ru-RU"/>
+        </w:rPr>
+        <w:t xml:space="preserve"> </w:t>
+      </w:r>
+    </w:p>
+    <w:p>
+      <w:pPr>
+        <w:spacing w:after="0"/>
+        <w:rPr>
+          <w:shd w:val="clear" w:color="auto" w:fill="00FF00"/>
+        </w:rPr>
+      </w:pPr>
+      <w:r>
+        <w:rPr>
+          <w:shd w:val="clear" w:color="auto" w:fill="00FF00"/>
+          <w:lang w:val="ru-RU"/>
+        </w:rPr>
+        <w:tab/>
+      </w:r>
+      <w:r>
+        <w:rPr>
+          <w:shd w:val="clear" w:color="auto" w:fill="00FF00"/>
+          <w:lang w:val="ru-RU"/>
+        </w:rPr>
+        <w:tab/>
+      </w:r>
+      <w:r>
+        <w:rPr>
+          <w:shd w:val="clear" w:color="auto" w:fill="00FF00"/>
+        </w:rPr>
         <w:t>“</w:t>
       </w:r>
       <w:proofErr w:type="spellStart"/>
-      <w:proofErr w:type="gramStart"/>
       <w:r>
         <w:rPr>
           <w:shd w:val="clear" w:color="auto" w:fill="00FF00"/>
@@ -11882,11 +11906,9 @@
         <w:t>datefrom</w:t>
       </w:r>
       <w:proofErr w:type="spellEnd"/>
-      <w:proofErr w:type="gramEnd"/>
-      <w:r>
-        <w:rPr>
-          <w:shd w:val="clear" w:color="auto" w:fill="00FF00"/>
-          <w:lang w:val="ru-RU"/>
+      <w:r>
+        <w:rPr>
+          <w:shd w:val="clear" w:color="auto" w:fill="00FF00"/>
         </w:rPr>
         <w:t>”:”</w:t>
       </w:r>
@@ -11901,7 +11923,6 @@
       <w:r>
         <w:rPr>
           <w:shd w:val="clear" w:color="auto" w:fill="00FF00"/>
-          <w:lang w:val="ru-RU"/>
         </w:rPr>
         <w:t>/</w:t>
       </w:r>
@@ -11914,7 +11935,6 @@
       <w:r>
         <w:rPr>
           <w:shd w:val="clear" w:color="auto" w:fill="00FF00"/>
-          <w:lang w:val="ru-RU"/>
         </w:rPr>
         <w:t>/</w:t>
       </w:r>
@@ -11929,14 +11949,12 @@
       <w:r>
         <w:rPr>
           <w:shd w:val="clear" w:color="auto" w:fill="00FF00"/>
-          <w:lang w:val="ru-RU"/>
         </w:rPr>
         <w:t>”</w:t>
       </w:r>
       <w:r>
         <w:rPr>
           <w:shd w:val="clear" w:color="auto" w:fill="00FF00"/>
-          <w:lang w:val="ru-RU"/>
         </w:rPr>
         <w:t>,</w:t>
       </w:r>
@@ -11946,19 +11964,16 @@
         <w:spacing w:after="0"/>
         <w:rPr>
           <w:shd w:val="clear" w:color="auto" w:fill="00FF00"/>
-          <w:lang w:val="ru-RU"/>
-        </w:rPr>
-      </w:pPr>
-      <w:r>
-        <w:rPr>
-          <w:shd w:val="clear" w:color="auto" w:fill="00FF00"/>
-          <w:lang w:val="ru-RU"/>
+        </w:rPr>
+      </w:pPr>
+      <w:r>
+        <w:rPr>
+          <w:shd w:val="clear" w:color="auto" w:fill="00FF00"/>
         </w:rPr>
         <w:tab/>
         <w:t>“</w:t>
       </w:r>
       <w:proofErr w:type="spellStart"/>
-      <w:proofErr w:type="gramStart"/>
       <w:r>
         <w:rPr>
           <w:shd w:val="clear" w:color="auto" w:fill="00FF00"/>
@@ -11966,11 +11981,9 @@
         <w:t>dateto</w:t>
       </w:r>
       <w:proofErr w:type="spellEnd"/>
-      <w:proofErr w:type="gramEnd"/>
-      <w:r>
-        <w:rPr>
-          <w:shd w:val="clear" w:color="auto" w:fill="00FF00"/>
-          <w:lang w:val="ru-RU"/>
+      <w:r>
+        <w:rPr>
+          <w:shd w:val="clear" w:color="auto" w:fill="00FF00"/>
         </w:rPr>
         <w:t>”:”</w:t>
       </w:r>
@@ -11985,7 +11998,6 @@
       <w:r>
         <w:rPr>
           <w:shd w:val="clear" w:color="auto" w:fill="00FF00"/>
-          <w:lang w:val="ru-RU"/>
         </w:rPr>
         <w:t>/</w:t>
       </w:r>
@@ -11998,7 +12010,6 @@
       <w:r>
         <w:rPr>
           <w:shd w:val="clear" w:color="auto" w:fill="00FF00"/>
-          <w:lang w:val="ru-RU"/>
         </w:rPr>
         <w:t>/</w:t>
       </w:r>
@@ -12013,37 +12024,30 @@
       <w:r>
         <w:rPr>
           <w:shd w:val="clear" w:color="auto" w:fill="00FF00"/>
-          <w:lang w:val="ru-RU"/>
         </w:rPr>
         <w:t>”</w:t>
       </w:r>
       <w:r>
         <w:rPr>
           <w:shd w:val="clear" w:color="auto" w:fill="00FF00"/>
-          <w:lang w:val="ru-RU"/>
         </w:rPr>
         <w:t>,</w:t>
       </w:r>
-      <w:bookmarkStart w:id="8" w:name="_GoBack"/>
-      <w:bookmarkEnd w:id="8"/>
-    </w:p>
-    <w:p>
-      <w:pPr>
-        <w:spacing w:after="0"/>
-        <w:rPr>
-          <w:shd w:val="clear" w:color="auto" w:fill="00FF00"/>
-          <w:lang w:val="ru-RU"/>
-        </w:rPr>
-      </w:pPr>
-      <w:r>
-        <w:rPr>
-          <w:shd w:val="clear" w:color="auto" w:fill="00FF00"/>
-          <w:lang w:val="ru-RU"/>
+    </w:p>
+    <w:p>
+      <w:pPr>
+        <w:spacing w:after="0"/>
+        <w:rPr>
+          <w:shd w:val="clear" w:color="auto" w:fill="00FF00"/>
+        </w:rPr>
+      </w:pPr>
+      <w:r>
+        <w:rPr>
+          <w:shd w:val="clear" w:color="auto" w:fill="00FF00"/>
         </w:rPr>
         <w:tab/>
         <w:t>“</w:t>
       </w:r>
-      <w:proofErr w:type="spellStart"/>
       <w:proofErr w:type="gramStart"/>
       <w:r>
         <w:rPr>
@@ -12051,12 +12055,10 @@
         </w:rPr>
         <w:t>competitionid</w:t>
       </w:r>
-      <w:proofErr w:type="spellEnd"/>
-      <w:proofErr w:type="gramEnd"/>
-      <w:r>
-        <w:rPr>
-          <w:shd w:val="clear" w:color="auto" w:fill="00FF00"/>
-          <w:lang w:val="ru-RU"/>
+      <w:proofErr w:type="gramEnd"/>
+      <w:r>
+        <w:rPr>
+          <w:shd w:val="clear" w:color="auto" w:fill="00FF00"/>
         </w:rPr>
         <w:t>”:4</w:t>
       </w:r>
@@ -12071,13 +12073,11 @@
       <w:r>
         <w:rPr>
           <w:shd w:val="clear" w:color="auto" w:fill="00FF00"/>
-          <w:lang w:val="ru-RU"/>
         </w:rPr>
         <w:tab/>
         <w:t>“</w:t>
       </w:r>
       <w:proofErr w:type="spellStart"/>
-      <w:proofErr w:type="gramStart"/>
       <w:r>
         <w:rPr>
           <w:shd w:val="clear" w:color="auto" w:fill="00FF00"/>
@@ -12085,7 +12085,6 @@
         <w:t>competitiontype</w:t>
       </w:r>
       <w:proofErr w:type="spellEnd"/>
-      <w:proofErr w:type="gramEnd"/>
       <w:r>
         <w:rPr>
           <w:shd w:val="clear" w:color="auto" w:fill="00FF00"/>
@@ -12142,7 +12141,6 @@
       <w:r>
         <w:rPr>
           <w:shd w:val="clear" w:color="auto" w:fill="00FF00"/>
-          <w:lang w:val="ru-RU"/>
         </w:rPr>
         <w:t xml:space="preserve"> </w:t>
       </w:r>
@@ -12156,7 +12154,6 @@
       <w:r>
         <w:rPr>
           <w:shd w:val="clear" w:color="auto" w:fill="00FF00"/>
-          <w:lang w:val="ru-RU"/>
         </w:rPr>
         <w:t xml:space="preserve"> </w:t>
       </w:r>
@@ -12170,7 +12167,6 @@
       <w:r>
         <w:rPr>
           <w:shd w:val="clear" w:color="auto" w:fill="00FF00"/>
-          <w:lang w:val="ru-RU"/>
         </w:rPr>
         <w:t>:</w:t>
       </w:r>
@@ -12333,6 +12329,9 @@
     <w:p>
       <w:pPr>
         <w:spacing w:after="0"/>
+        <w:rPr>
+          <w:shd w:val="clear" w:color="auto" w:fill="00FF00"/>
+        </w:rPr>
       </w:pPr>
       <w:r>
         <w:rPr>
@@ -12365,15 +12364,18 @@
         <w:rPr>
           <w:shd w:val="clear" w:color="auto" w:fill="00FF00"/>
         </w:rPr>
-        <w:t>” : 23,</w:t>
-      </w:r>
-    </w:p>
-    <w:p>
-      <w:pPr>
-        <w:spacing w:after="0"/>
-        <w:rPr>
-          <w:shd w:val="clear" w:color="auto" w:fill="00FF00"/>
-        </w:rPr>
+        <w:t xml:space="preserve">” : </w:t>
+      </w:r>
+      <w:r>
+        <w:rPr>
+          <w:shd w:val="clear" w:color="auto" w:fill="00FF00"/>
+        </w:rPr>
+        <w:t>23</w:t>
+      </w:r>
+    </w:p>
+    <w:p>
+      <w:pPr>
+        <w:spacing w:after="0"/>
       </w:pPr>
       <w:r>
         <w:rPr>
@@ -12399,14 +12401,14 @@
         <w:rPr>
           <w:shd w:val="clear" w:color="auto" w:fill="00FF00"/>
         </w:rPr>
-        <w:t>votesquantity</w:t>
-      </w:r>
-      <w:proofErr w:type="gramEnd"/>
-      <w:r>
-        <w:rPr>
-          <w:shd w:val="clear" w:color="auto" w:fill="00FF00"/>
-        </w:rPr>
-        <w:t>”:432,</w:t>
+        <w:t>commentquantity</w:t>
+      </w:r>
+      <w:proofErr w:type="gramEnd"/>
+      <w:r>
+        <w:rPr>
+          <w:shd w:val="clear" w:color="auto" w:fill="00FF00"/>
+        </w:rPr>
+        <w:t>”:34</w:t>
       </w:r>
     </w:p>
     <w:p>
@@ -12437,20 +12439,56 @@
         <w:rPr>
           <w:shd w:val="clear" w:color="auto" w:fill="00FF00"/>
         </w:rPr>
-        <w:t>commentquantity</w:t>
-      </w:r>
-      <w:proofErr w:type="gramEnd"/>
-      <w:r>
-        <w:rPr>
-          <w:shd w:val="clear" w:color="auto" w:fill="00FF00"/>
-        </w:rPr>
-        <w:t>”:34</w:t>
-      </w:r>
-    </w:p>
-    <w:p>
-      <w:pPr>
-        <w:spacing w:after="0"/>
-      </w:pPr>
+        <w:t>user</w:t>
+      </w:r>
+      <w:proofErr w:type="gramEnd"/>
+      <w:r>
+        <w:rPr>
+          <w:shd w:val="clear" w:color="auto" w:fill="00FF00"/>
+        </w:rPr>
+        <w:t>”:{ “id”:3,</w:t>
+      </w:r>
+    </w:p>
+    <w:p>
+      <w:pPr>
+        <w:spacing w:after="0"/>
+      </w:pPr>
+      <w:r>
+        <w:rPr>
+          <w:shd w:val="clear" w:color="auto" w:fill="00FF00"/>
+        </w:rPr>
+        <w:tab/>
+      </w:r>
+      <w:r>
+        <w:rPr>
+          <w:shd w:val="clear" w:color="auto" w:fill="00FF00"/>
+        </w:rPr>
+        <w:tab/>
+      </w:r>
+      <w:r>
+        <w:rPr>
+          <w:shd w:val="clear" w:color="auto" w:fill="00FF00"/>
+        </w:rPr>
+        <w:tab/>
+      </w:r>
+      <w:r>
+        <w:rPr>
+          <w:shd w:val="clear" w:color="auto" w:fill="00FF00"/>
+        </w:rPr>
+        <w:tab/>
+        <w:t>“login”:”***”,</w:t>
+      </w:r>
+    </w:p>
+    <w:p>
+      <w:pPr>
+        <w:spacing w:after="0"/>
+      </w:pPr>
+      <w:r>
+        <w:rPr>
+          <w:shd w:val="clear" w:color="auto" w:fill="00FF00"/>
+        </w:rPr>
+        <w:tab/>
+      </w:r>
       <w:r>
         <w:rPr>
           <w:shd w:val="clear" w:color="auto" w:fill="00FF00"/>
@@ -12470,49 +12508,70 @@
         <w:tab/>
         <w:t>“</w:t>
       </w:r>
-      <w:proofErr w:type="gramStart"/>
-      <w:r>
-        <w:rPr>
-          <w:shd w:val="clear" w:color="auto" w:fill="00FF00"/>
-        </w:rPr>
-        <w:t>user</w:t>
-      </w:r>
-      <w:proofErr w:type="gramEnd"/>
-      <w:r>
-        <w:rPr>
-          <w:shd w:val="clear" w:color="auto" w:fill="00FF00"/>
-        </w:rPr>
-        <w:t>”:{ “id”:3,</w:t>
-      </w:r>
-    </w:p>
-    <w:p>
-      <w:pPr>
-        <w:spacing w:after="0"/>
-      </w:pPr>
-      <w:r>
-        <w:rPr>
-          <w:shd w:val="clear" w:color="auto" w:fill="00FF00"/>
-        </w:rPr>
-        <w:tab/>
-      </w:r>
-      <w:r>
-        <w:rPr>
-          <w:shd w:val="clear" w:color="auto" w:fill="00FF00"/>
-        </w:rPr>
-        <w:tab/>
-      </w:r>
-      <w:r>
-        <w:rPr>
-          <w:shd w:val="clear" w:color="auto" w:fill="00FF00"/>
-        </w:rPr>
-        <w:tab/>
-      </w:r>
-      <w:r>
-        <w:rPr>
-          <w:shd w:val="clear" w:color="auto" w:fill="00FF00"/>
-        </w:rPr>
-        <w:tab/>
-        <w:t>“login”:”***”,</w:t>
+      <w:proofErr w:type="spellStart"/>
+      <w:r>
+        <w:rPr>
+          <w:shd w:val="clear" w:color="auto" w:fill="00FF00"/>
+        </w:rPr>
+        <w:t>avatarpath</w:t>
+      </w:r>
+      <w:proofErr w:type="spellEnd"/>
+      <w:r>
+        <w:rPr>
+          <w:shd w:val="clear" w:color="auto" w:fill="00FF00"/>
+        </w:rPr>
+        <w:t>”:”***”</w:t>
+      </w:r>
+    </w:p>
+    <w:p>
+      <w:pPr>
+        <w:spacing w:after="0"/>
+        <w:rPr>
+          <w:shd w:val="clear" w:color="auto" w:fill="00FF00"/>
+        </w:rPr>
+      </w:pPr>
+      <w:r>
+        <w:rPr>
+          <w:shd w:val="clear" w:color="auto" w:fill="00FF00"/>
+        </w:rPr>
+        <w:tab/>
+      </w:r>
+      <w:r>
+        <w:rPr>
+          <w:shd w:val="clear" w:color="auto" w:fill="00FF00"/>
+        </w:rPr>
+        <w:tab/>
+      </w:r>
+      <w:r>
+        <w:rPr>
+          <w:shd w:val="clear" w:color="auto" w:fill="00FF00"/>
+        </w:rPr>
+        <w:tab/>
+        <w:t>},</w:t>
+      </w:r>
+    </w:p>
+    <w:p>
+      <w:pPr>
+        <w:spacing w:after="0"/>
+      </w:pPr>
+      <w:r>
+        <w:rPr>
+          <w:shd w:val="clear" w:color="auto" w:fill="00FF00"/>
+        </w:rPr>
+        <w:tab/>
+      </w:r>
+      <w:r>
+        <w:rPr>
+          <w:shd w:val="clear" w:color="auto" w:fill="00FF00"/>
+        </w:rPr>
+        <w:tab/>
+      </w:r>
+      <w:r>
+        <w:rPr>
+          <w:shd w:val="clear" w:color="auto" w:fill="00FF00"/>
+        </w:rPr>
+        <w:tab/>
+        <w:t>“competition":{</w:t>
       </w:r>
     </w:p>
     <w:p>
@@ -12544,75 +12603,19 @@
         <w:tab/>
         <w:t>“</w:t>
       </w:r>
-      <w:proofErr w:type="spellStart"/>
-      <w:r>
-        <w:rPr>
-          <w:shd w:val="clear" w:color="auto" w:fill="00FF00"/>
-        </w:rPr>
-        <w:t>avatarpath</w:t>
-      </w:r>
-      <w:proofErr w:type="spellEnd"/>
-      <w:r>
-        <w:rPr>
-          <w:shd w:val="clear" w:color="auto" w:fill="00FF00"/>
-        </w:rPr>
-        <w:t>”:”***”</w:t>
-      </w:r>
-    </w:p>
-    <w:p>
-      <w:pPr>
-        <w:spacing w:after="0"/>
-        <w:rPr>
-          <w:shd w:val="clear" w:color="auto" w:fill="00FF00"/>
-        </w:rPr>
-      </w:pPr>
-      <w:r>
-        <w:rPr>
-          <w:shd w:val="clear" w:color="auto" w:fill="00FF00"/>
-        </w:rPr>
-        <w:tab/>
-      </w:r>
-      <w:r>
-        <w:rPr>
-          <w:shd w:val="clear" w:color="auto" w:fill="00FF00"/>
-        </w:rPr>
-        <w:tab/>
-      </w:r>
-      <w:r>
-        <w:rPr>
-          <w:shd w:val="clear" w:color="auto" w:fill="00FF00"/>
-        </w:rPr>
-        <w:tab/>
-        <w:t>},</w:t>
-      </w:r>
-    </w:p>
-    <w:p>
-      <w:pPr>
-        <w:spacing w:after="0"/>
-      </w:pPr>
-      <w:r>
-        <w:rPr>
-          <w:shd w:val="clear" w:color="auto" w:fill="00FF00"/>
-        </w:rPr>
-        <w:tab/>
-      </w:r>
-      <w:r>
-        <w:rPr>
-          <w:shd w:val="clear" w:color="auto" w:fill="00FF00"/>
-        </w:rPr>
-        <w:tab/>
-      </w:r>
-      <w:r>
-        <w:rPr>
-          <w:shd w:val="clear" w:color="auto" w:fill="00FF00"/>
-        </w:rPr>
-        <w:tab/>
-      </w:r>
-      <w:r>
-        <w:rPr>
-          <w:shd w:val="clear" w:color="auto" w:fill="00FF00"/>
-        </w:rPr>
-        <w:t>“competition":{</w:t>
+      <w:proofErr w:type="gramStart"/>
+      <w:r>
+        <w:rPr>
+          <w:shd w:val="clear" w:color="auto" w:fill="00FF00"/>
+        </w:rPr>
+        <w:t>type</w:t>
+      </w:r>
+      <w:proofErr w:type="gramEnd"/>
+      <w:r>
+        <w:rPr>
+          <w:shd w:val="clear" w:color="auto" w:fill="00FF00"/>
+        </w:rPr>
+        <w:t>” : “***”,</w:t>
       </w:r>
     </w:p>
     <w:p>
@@ -12649,7 +12652,7 @@
         <w:rPr>
           <w:shd w:val="clear" w:color="auto" w:fill="00FF00"/>
         </w:rPr>
-        <w:t>type</w:t>
+        <w:t>name</w:t>
       </w:r>
       <w:proofErr w:type="gramEnd"/>
       <w:r>
@@ -12693,50 +12696,6 @@
         <w:rPr>
           <w:shd w:val="clear" w:color="auto" w:fill="00FF00"/>
         </w:rPr>
-        <w:t>name</w:t>
-      </w:r>
-      <w:proofErr w:type="gramEnd"/>
-      <w:r>
-        <w:rPr>
-          <w:shd w:val="clear" w:color="auto" w:fill="00FF00"/>
-        </w:rPr>
-        <w:t>” : “***”,</w:t>
-      </w:r>
-    </w:p>
-    <w:p>
-      <w:pPr>
-        <w:spacing w:after="0"/>
-      </w:pPr>
-      <w:r>
-        <w:rPr>
-          <w:shd w:val="clear" w:color="auto" w:fill="00FF00"/>
-        </w:rPr>
-        <w:tab/>
-      </w:r>
-      <w:r>
-        <w:rPr>
-          <w:shd w:val="clear" w:color="auto" w:fill="00FF00"/>
-        </w:rPr>
-        <w:tab/>
-      </w:r>
-      <w:r>
-        <w:rPr>
-          <w:shd w:val="clear" w:color="auto" w:fill="00FF00"/>
-        </w:rPr>
-        <w:tab/>
-      </w:r>
-      <w:r>
-        <w:rPr>
-          <w:shd w:val="clear" w:color="auto" w:fill="00FF00"/>
-        </w:rPr>
-        <w:tab/>
-        <w:t>“</w:t>
-      </w:r>
-      <w:proofErr w:type="gramStart"/>
-      <w:r>
-        <w:rPr>
-          <w:shd w:val="clear" w:color="auto" w:fill="00FF00"/>
-        </w:rPr>
         <w:t>id</w:t>
       </w:r>
       <w:proofErr w:type="gramEnd"/>
@@ -12768,11 +12727,6 @@
           <w:shd w:val="clear" w:color="auto" w:fill="00FF00"/>
         </w:rPr>
         <w:tab/>
-      </w:r>
-      <w:r>
-        <w:rPr>
-          <w:shd w:val="clear" w:color="auto" w:fill="00FF00"/>
-        </w:rPr>
         <w:t>}</w:t>
       </w:r>
     </w:p>
@@ -14455,8 +14409,641 @@
           <w:shd w:val="clear" w:color="auto" w:fill="00FF00"/>
         </w:rPr>
         <w:tab/>
+        <w:t>“rating” : 23,</w:t>
+      </w:r>
+      <w:bookmarkStart w:id="8" w:name="_GoBack"/>
+      <w:bookmarkEnd w:id="8"/>
+    </w:p>
+    <w:p>
+      <w:pPr>
+        <w:spacing w:after="0"/>
+      </w:pPr>
+      <w:r>
+        <w:rPr>
+          <w:shd w:val="clear" w:color="auto" w:fill="00FF00"/>
+        </w:rPr>
+        <w:tab/>
+      </w:r>
+      <w:r>
+        <w:rPr>
+          <w:shd w:val="clear" w:color="auto" w:fill="00FF00"/>
+        </w:rPr>
+        <w:tab/>
+      </w:r>
+      <w:r>
+        <w:rPr>
+          <w:shd w:val="clear" w:color="auto" w:fill="00FF00"/>
+        </w:rPr>
+        <w:tab/>
+      </w:r>
+      <w:r>
+        <w:rPr>
+          <w:shd w:val="clear" w:color="auto" w:fill="00FF00"/>
+        </w:rPr>
+        <w:tab/>
         <w:t>“</w:t>
       </w:r>
+      <w:proofErr w:type="spellStart"/>
+      <w:proofErr w:type="gramStart"/>
+      <w:r>
+        <w:rPr>
+          <w:shd w:val="clear" w:color="auto" w:fill="00FF00"/>
+        </w:rPr>
+        <w:t>lastphoto</w:t>
+      </w:r>
+      <w:proofErr w:type="spellEnd"/>
+      <w:proofErr w:type="gramEnd"/>
+      <w:r>
+        <w:rPr>
+          <w:shd w:val="clear" w:color="auto" w:fill="00FF00"/>
+        </w:rPr>
+        <w:t>”:{“id”:11;</w:t>
+      </w:r>
+    </w:p>
+    <w:p>
+      <w:pPr>
+        <w:spacing w:after="0"/>
+      </w:pPr>
+      <w:r>
+        <w:rPr>
+          <w:shd w:val="clear" w:color="auto" w:fill="00FF00"/>
+        </w:rPr>
+        <w:tab/>
+      </w:r>
+      <w:r>
+        <w:rPr>
+          <w:shd w:val="clear" w:color="auto" w:fill="00FF00"/>
+        </w:rPr>
+        <w:tab/>
+      </w:r>
+      <w:r>
+        <w:rPr>
+          <w:shd w:val="clear" w:color="auto" w:fill="00FF00"/>
+        </w:rPr>
+        <w:tab/>
+      </w:r>
+      <w:r>
+        <w:rPr>
+          <w:shd w:val="clear" w:color="auto" w:fill="00FF00"/>
+        </w:rPr>
+        <w:tab/>
+      </w:r>
+      <w:r>
+        <w:rPr>
+          <w:shd w:val="clear" w:color="auto" w:fill="00FF00"/>
+        </w:rPr>
+        <w:tab/>
+        <w:t>“path”:”***”,</w:t>
+      </w:r>
+    </w:p>
+    <w:p>
+      <w:pPr>
+        <w:spacing w:after="0"/>
+      </w:pPr>
+      <w:r>
+        <w:rPr>
+          <w:shd w:val="clear" w:color="auto" w:fill="00FF00"/>
+        </w:rPr>
+        <w:tab/>
+      </w:r>
+      <w:r>
+        <w:rPr>
+          <w:shd w:val="clear" w:color="auto" w:fill="00FF00"/>
+        </w:rPr>
+        <w:tab/>
+      </w:r>
+      <w:r>
+        <w:rPr>
+          <w:shd w:val="clear" w:color="auto" w:fill="00FF00"/>
+        </w:rPr>
+        <w:tab/>
+      </w:r>
+      <w:r>
+        <w:rPr>
+          <w:shd w:val="clear" w:color="auto" w:fill="00FF00"/>
+        </w:rPr>
+        <w:tab/>
+      </w:r>
+      <w:r>
+        <w:rPr>
+          <w:shd w:val="clear" w:color="auto" w:fill="00FF00"/>
+        </w:rPr>
+        <w:tab/>
+        <w:t>“description”:”***”</w:t>
+      </w:r>
+    </w:p>
+    <w:p>
+      <w:pPr>
+        <w:spacing w:after="0"/>
+      </w:pPr>
+      <w:r>
+        <w:rPr>
+          <w:shd w:val="clear" w:color="auto" w:fill="00FF00"/>
+        </w:rPr>
+        <w:tab/>
+      </w:r>
+      <w:r>
+        <w:rPr>
+          <w:shd w:val="clear" w:color="auto" w:fill="00FF00"/>
+        </w:rPr>
+        <w:tab/>
+      </w:r>
+      <w:r>
+        <w:rPr>
+          <w:shd w:val="clear" w:color="auto" w:fill="00FF00"/>
+        </w:rPr>
+        <w:tab/>
+      </w:r>
+      <w:r>
+        <w:rPr>
+          <w:shd w:val="clear" w:color="auto" w:fill="00FF00"/>
+        </w:rPr>
+        <w:tab/>
+        <w:t>},</w:t>
+      </w:r>
+    </w:p>
+    <w:p>
+      <w:pPr>
+        <w:spacing w:after="0"/>
+      </w:pPr>
+      <w:r>
+        <w:rPr>
+          <w:shd w:val="clear" w:color="auto" w:fill="00FF00"/>
+        </w:rPr>
+        <w:lastRenderedPageBreak/>
+        <w:tab/>
+      </w:r>
+      <w:r>
+        <w:rPr>
+          <w:shd w:val="clear" w:color="auto" w:fill="00FF00"/>
+        </w:rPr>
+        <w:tab/>
+      </w:r>
+      <w:r>
+        <w:rPr>
+          <w:shd w:val="clear" w:color="auto" w:fill="00FF00"/>
+        </w:rPr>
+        <w:tab/>
+      </w:r>
+      <w:r>
+        <w:rPr>
+          <w:shd w:val="clear" w:color="auto" w:fill="00FF00"/>
+        </w:rPr>
+        <w:tab/>
+        <w:t>“</w:t>
+      </w:r>
+      <w:proofErr w:type="gramStart"/>
+      <w:r>
+        <w:rPr>
+          <w:shd w:val="clear" w:color="auto" w:fill="00FF00"/>
+        </w:rPr>
+        <w:t>user</w:t>
+      </w:r>
+      <w:proofErr w:type="gramEnd"/>
+      <w:r>
+        <w:rPr>
+          <w:shd w:val="clear" w:color="auto" w:fill="00FF00"/>
+        </w:rPr>
+        <w:t>”:{ “id”:3,</w:t>
+      </w:r>
+    </w:p>
+    <w:p>
+      <w:pPr>
+        <w:spacing w:after="0"/>
+      </w:pPr>
+      <w:r>
+        <w:rPr>
+          <w:shd w:val="clear" w:color="auto" w:fill="00FF00"/>
+        </w:rPr>
+        <w:tab/>
+      </w:r>
+      <w:r>
+        <w:rPr>
+          <w:shd w:val="clear" w:color="auto" w:fill="00FF00"/>
+        </w:rPr>
+        <w:tab/>
+      </w:r>
+      <w:r>
+        <w:rPr>
+          <w:shd w:val="clear" w:color="auto" w:fill="00FF00"/>
+        </w:rPr>
+        <w:tab/>
+      </w:r>
+      <w:r>
+        <w:rPr>
+          <w:shd w:val="clear" w:color="auto" w:fill="00FF00"/>
+        </w:rPr>
+        <w:tab/>
+      </w:r>
+      <w:r>
+        <w:rPr>
+          <w:shd w:val="clear" w:color="auto" w:fill="00FF00"/>
+        </w:rPr>
+        <w:tab/>
+        <w:t>“login”:”***”,</w:t>
+      </w:r>
+    </w:p>
+    <w:p>
+      <w:pPr>
+        <w:spacing w:after="0"/>
+      </w:pPr>
+      <w:r>
+        <w:rPr>
+          <w:shd w:val="clear" w:color="auto" w:fill="00FF00"/>
+        </w:rPr>
+        <w:tab/>
+      </w:r>
+      <w:r>
+        <w:rPr>
+          <w:shd w:val="clear" w:color="auto" w:fill="00FF00"/>
+        </w:rPr>
+        <w:tab/>
+      </w:r>
+      <w:r>
+        <w:rPr>
+          <w:shd w:val="clear" w:color="auto" w:fill="00FF00"/>
+        </w:rPr>
+        <w:tab/>
+      </w:r>
+      <w:r>
+        <w:rPr>
+          <w:shd w:val="clear" w:color="auto" w:fill="00FF00"/>
+        </w:rPr>
+        <w:tab/>
+      </w:r>
+      <w:r>
+        <w:rPr>
+          <w:shd w:val="clear" w:color="auto" w:fill="00FF00"/>
+        </w:rPr>
+        <w:tab/>
+        <w:t>“</w:t>
+      </w:r>
+      <w:proofErr w:type="spellStart"/>
+      <w:r>
+        <w:rPr>
+          <w:shd w:val="clear" w:color="auto" w:fill="00FF00"/>
+        </w:rPr>
+        <w:t>avatarpath</w:t>
+      </w:r>
+      <w:proofErr w:type="spellEnd"/>
+      <w:r>
+        <w:rPr>
+          <w:shd w:val="clear" w:color="auto" w:fill="00FF00"/>
+        </w:rPr>
+        <w:t>”:”***”</w:t>
+      </w:r>
+    </w:p>
+    <w:p>
+      <w:pPr>
+        <w:spacing w:after="0"/>
+      </w:pPr>
+      <w:r>
+        <w:rPr>
+          <w:shd w:val="clear" w:color="auto" w:fill="00FF00"/>
+        </w:rPr>
+        <w:tab/>
+      </w:r>
+      <w:r>
+        <w:rPr>
+          <w:shd w:val="clear" w:color="auto" w:fill="00FF00"/>
+        </w:rPr>
+        <w:tab/>
+      </w:r>
+      <w:r>
+        <w:rPr>
+          <w:shd w:val="clear" w:color="auto" w:fill="00FF00"/>
+        </w:rPr>
+        <w:tab/>
+      </w:r>
+      <w:r>
+        <w:rPr>
+          <w:shd w:val="clear" w:color="auto" w:fill="00FF00"/>
+        </w:rPr>
+        <w:tab/>
+        <w:t>},</w:t>
+      </w:r>
+    </w:p>
+    <w:p>
+      <w:pPr>
+        <w:spacing w:after="0"/>
+      </w:pPr>
+      <w:r>
+        <w:rPr>
+          <w:shd w:val="clear" w:color="auto" w:fill="00FF00"/>
+        </w:rPr>
+        <w:tab/>
+      </w:r>
+      <w:r>
+        <w:rPr>
+          <w:shd w:val="clear" w:color="auto" w:fill="00FF00"/>
+        </w:rPr>
+        <w:tab/>
+      </w:r>
+      <w:r>
+        <w:rPr>
+          <w:shd w:val="clear" w:color="auto" w:fill="00FF00"/>
+        </w:rPr>
+        <w:tab/>
+      </w:r>
+      <w:r>
+        <w:rPr>
+          <w:shd w:val="clear" w:color="auto" w:fill="00FF00"/>
+        </w:rPr>
+        <w:tab/>
+        <w:t>“</w:t>
+      </w:r>
+      <w:proofErr w:type="gramStart"/>
+      <w:r>
+        <w:rPr>
+          <w:shd w:val="clear" w:color="auto" w:fill="00FF00"/>
+        </w:rPr>
+        <w:t>commentquantity</w:t>
+      </w:r>
+      <w:proofErr w:type="gramEnd"/>
+      <w:r>
+        <w:rPr>
+          <w:shd w:val="clear" w:color="auto" w:fill="00FF00"/>
+        </w:rPr>
+        <w:t xml:space="preserve">”:34, </w:t>
+      </w:r>
+    </w:p>
+    <w:p>
+      <w:pPr>
+        <w:spacing w:after="0"/>
+      </w:pPr>
+      <w:r>
+        <w:rPr>
+          <w:shd w:val="clear" w:color="auto" w:fill="00FF00"/>
+        </w:rPr>
+        <w:tab/>
+      </w:r>
+      <w:r>
+        <w:rPr>
+          <w:shd w:val="clear" w:color="auto" w:fill="00FF00"/>
+        </w:rPr>
+        <w:tab/>
+      </w:r>
+      <w:r>
+        <w:rPr>
+          <w:shd w:val="clear" w:color="auto" w:fill="00FF00"/>
+        </w:rPr>
+        <w:tab/>
+      </w:r>
+      <w:r>
+        <w:rPr>
+          <w:shd w:val="clear" w:color="auto" w:fill="00FF00"/>
+        </w:rPr>
+        <w:tab/>
+        <w:t>},</w:t>
+      </w:r>
+    </w:p>
+    <w:p>
+      <w:pPr>
+        <w:spacing w:after="0"/>
+      </w:pPr>
+      <w:r>
+        <w:rPr>
+          <w:shd w:val="clear" w:color="auto" w:fill="00FF00"/>
+        </w:rPr>
+        <w:tab/>
+      </w:r>
+      <w:r>
+        <w:rPr>
+          <w:shd w:val="clear" w:color="auto" w:fill="00FF00"/>
+        </w:rPr>
+        <w:tab/>
+      </w:r>
+      <w:r>
+        <w:rPr>
+          <w:shd w:val="clear" w:color="auto" w:fill="00FF00"/>
+        </w:rPr>
+        <w:tab/>
+        <w:t xml:space="preserve">….. 3 </w:t>
+      </w:r>
+      <w:r>
+        <w:rPr>
+          <w:shd w:val="clear" w:color="auto" w:fill="00FF00"/>
+          <w:lang w:val="ru-RU"/>
+        </w:rPr>
+        <w:t>проекта</w:t>
+      </w:r>
+      <w:proofErr w:type="gramStart"/>
+      <w:r>
+        <w:rPr>
+          <w:shd w:val="clear" w:color="auto" w:fill="00FF00"/>
+        </w:rPr>
+        <w:t>…..</w:t>
+      </w:r>
+      <w:proofErr w:type="gramEnd"/>
+    </w:p>
+    <w:p>
+      <w:pPr>
+        <w:spacing w:after="0"/>
+      </w:pPr>
+      <w:r>
+        <w:rPr>
+          <w:shd w:val="clear" w:color="auto" w:fill="00FF00"/>
+        </w:rPr>
+        <w:t>],</w:t>
+      </w:r>
+    </w:p>
+    <w:p>
+      <w:pPr>
+        <w:spacing w:after="0"/>
+      </w:pPr>
+      <w:r>
+        <w:rPr>
+          <w:shd w:val="clear" w:color="auto" w:fill="00FF00"/>
+        </w:rPr>
+        <w:t>“</w:t>
+      </w:r>
+      <w:proofErr w:type="spellStart"/>
+      <w:proofErr w:type="gramStart"/>
+      <w:r>
+        <w:rPr>
+          <w:shd w:val="clear" w:color="auto" w:fill="00FF00"/>
+        </w:rPr>
+        <w:t>monthprojects</w:t>
+      </w:r>
+      <w:proofErr w:type="spellEnd"/>
+      <w:proofErr w:type="gramEnd"/>
+      <w:r>
+        <w:rPr>
+          <w:shd w:val="clear" w:color="auto" w:fill="00FF00"/>
+        </w:rPr>
+        <w:t>”:[</w:t>
+      </w:r>
+      <w:r>
+        <w:rPr>
+          <w:shd w:val="clear" w:color="auto" w:fill="00FF00"/>
+        </w:rPr>
+        <w:tab/>
+        <w:t>{</w:t>
+      </w:r>
+    </w:p>
+    <w:p>
+      <w:pPr>
+        <w:spacing w:after="0"/>
+      </w:pPr>
+      <w:r>
+        <w:rPr>
+          <w:shd w:val="clear" w:color="auto" w:fill="00FF00"/>
+        </w:rPr>
+        <w:tab/>
+      </w:r>
+      <w:r>
+        <w:rPr>
+          <w:shd w:val="clear" w:color="auto" w:fill="00FF00"/>
+        </w:rPr>
+        <w:tab/>
+      </w:r>
+      <w:r>
+        <w:rPr>
+          <w:shd w:val="clear" w:color="auto" w:fill="00FF00"/>
+        </w:rPr>
+        <w:tab/>
+      </w:r>
+      <w:r>
+        <w:rPr>
+          <w:shd w:val="clear" w:color="auto" w:fill="00FF00"/>
+        </w:rPr>
+        <w:tab/>
+        <w:t>“</w:t>
+      </w:r>
+      <w:proofErr w:type="gramStart"/>
+      <w:r>
+        <w:rPr>
+          <w:shd w:val="clear" w:color="auto" w:fill="00FF00"/>
+        </w:rPr>
+        <w:t>id</w:t>
+      </w:r>
+      <w:proofErr w:type="gramEnd"/>
+      <w:r>
+        <w:rPr>
+          <w:shd w:val="clear" w:color="auto" w:fill="00FF00"/>
+        </w:rPr>
+        <w:t>”:7</w:t>
+      </w:r>
+    </w:p>
+    <w:p>
+      <w:pPr>
+        <w:spacing w:after="0"/>
+      </w:pPr>
+      <w:r>
+        <w:rPr>
+          <w:shd w:val="clear" w:color="auto" w:fill="00FF00"/>
+        </w:rPr>
+        <w:tab/>
+      </w:r>
+      <w:r>
+        <w:rPr>
+          <w:shd w:val="clear" w:color="auto" w:fill="00FF00"/>
+        </w:rPr>
+        <w:tab/>
+      </w:r>
+      <w:r>
+        <w:rPr>
+          <w:shd w:val="clear" w:color="auto" w:fill="00FF00"/>
+        </w:rPr>
+        <w:tab/>
+      </w:r>
+      <w:r>
+        <w:rPr>
+          <w:shd w:val="clear" w:color="auto" w:fill="00FF00"/>
+        </w:rPr>
+        <w:tab/>
+        <w:t>“</w:t>
+      </w:r>
+      <w:proofErr w:type="gramStart"/>
+      <w:r>
+        <w:rPr>
+          <w:shd w:val="clear" w:color="auto" w:fill="00FF00"/>
+        </w:rPr>
+        <w:t>name</w:t>
+      </w:r>
+      <w:proofErr w:type="gramEnd"/>
+      <w:r>
+        <w:rPr>
+          <w:shd w:val="clear" w:color="auto" w:fill="00FF00"/>
+        </w:rPr>
+        <w:t>” : “***”,</w:t>
+      </w:r>
+    </w:p>
+    <w:p>
+      <w:pPr>
+        <w:spacing w:after="0"/>
+      </w:pPr>
+      <w:r>
+        <w:rPr>
+          <w:shd w:val="clear" w:color="auto" w:fill="00FF00"/>
+        </w:rPr>
+        <w:tab/>
+      </w:r>
+      <w:r>
+        <w:rPr>
+          <w:shd w:val="clear" w:color="auto" w:fill="00FF00"/>
+        </w:rPr>
+        <w:tab/>
+      </w:r>
+      <w:r>
+        <w:rPr>
+          <w:shd w:val="clear" w:color="auto" w:fill="00FF00"/>
+        </w:rPr>
+        <w:tab/>
+      </w:r>
+      <w:r>
+        <w:rPr>
+          <w:shd w:val="clear" w:color="auto" w:fill="00FF00"/>
+        </w:rPr>
+        <w:tab/>
+        <w:t>“</w:t>
+      </w:r>
+      <w:proofErr w:type="spellStart"/>
+      <w:proofErr w:type="gramStart"/>
+      <w:r>
+        <w:rPr>
+          <w:shd w:val="clear" w:color="auto" w:fill="00FF00"/>
+        </w:rPr>
+        <w:t>creationdate</w:t>
+      </w:r>
+      <w:proofErr w:type="spellEnd"/>
+      <w:proofErr w:type="gramEnd"/>
+      <w:r>
+        <w:rPr>
+          <w:shd w:val="clear" w:color="auto" w:fill="00FF00"/>
+        </w:rPr>
+        <w:t>”: “***”,</w:t>
+      </w:r>
+    </w:p>
+    <w:p>
+      <w:pPr>
+        <w:spacing w:after="0"/>
+      </w:pPr>
+      <w:r>
+        <w:rPr>
+          <w:shd w:val="clear" w:color="auto" w:fill="00FF00"/>
+        </w:rPr>
+        <w:tab/>
+      </w:r>
+      <w:r>
+        <w:rPr>
+          <w:shd w:val="clear" w:color="auto" w:fill="00FF00"/>
+        </w:rPr>
+        <w:tab/>
+      </w:r>
+      <w:r>
+        <w:rPr>
+          <w:shd w:val="clear" w:color="auto" w:fill="00FF00"/>
+        </w:rPr>
+        <w:tab/>
+      </w:r>
+      <w:r>
+        <w:rPr>
+          <w:shd w:val="clear" w:color="auto" w:fill="00FF00"/>
+        </w:rPr>
+        <w:tab/>
+        <w:t>“</w:t>
+      </w:r>
       <w:proofErr w:type="gramStart"/>
       <w:r>
         <w:rPr>
@@ -14469,740 +15056,7 @@
         <w:rPr>
           <w:shd w:val="clear" w:color="auto" w:fill="00FF00"/>
         </w:rPr>
-        <w:t>” : 23,</w:t>
-      </w:r>
-    </w:p>
-    <w:p>
-      <w:pPr>
-        <w:spacing w:after="0"/>
-      </w:pPr>
-      <w:r>
-        <w:rPr>
-          <w:shd w:val="clear" w:color="auto" w:fill="00FF00"/>
-        </w:rPr>
-        <w:tab/>
-      </w:r>
-      <w:r>
-        <w:rPr>
-          <w:shd w:val="clear" w:color="auto" w:fill="00FF00"/>
-        </w:rPr>
-        <w:tab/>
-      </w:r>
-      <w:r>
-        <w:rPr>
-          <w:shd w:val="clear" w:color="auto" w:fill="00FF00"/>
-        </w:rPr>
-        <w:tab/>
-      </w:r>
-      <w:r>
-        <w:rPr>
-          <w:shd w:val="clear" w:color="auto" w:fill="00FF00"/>
-        </w:rPr>
-        <w:tab/>
-        <w:t>“</w:t>
-      </w:r>
-      <w:proofErr w:type="gramStart"/>
-      <w:r>
-        <w:rPr>
-          <w:shd w:val="clear" w:color="auto" w:fill="00FF00"/>
-        </w:rPr>
-        <w:t>votesquantity</w:t>
-      </w:r>
-      <w:proofErr w:type="gramEnd"/>
-      <w:r>
-        <w:rPr>
-          <w:shd w:val="clear" w:color="auto" w:fill="00FF00"/>
-        </w:rPr>
-        <w:t>”:432,</w:t>
-      </w:r>
-    </w:p>
-    <w:p>
-      <w:pPr>
-        <w:spacing w:after="0"/>
-      </w:pPr>
-      <w:r>
-        <w:rPr>
-          <w:shd w:val="clear" w:color="auto" w:fill="00FF00"/>
-        </w:rPr>
-        <w:tab/>
-      </w:r>
-      <w:r>
-        <w:rPr>
-          <w:shd w:val="clear" w:color="auto" w:fill="00FF00"/>
-        </w:rPr>
-        <w:tab/>
-      </w:r>
-      <w:r>
-        <w:rPr>
-          <w:shd w:val="clear" w:color="auto" w:fill="00FF00"/>
-        </w:rPr>
-        <w:tab/>
-      </w:r>
-      <w:r>
-        <w:rPr>
-          <w:shd w:val="clear" w:color="auto" w:fill="00FF00"/>
-        </w:rPr>
-        <w:tab/>
-        <w:t>“</w:t>
-      </w:r>
-      <w:proofErr w:type="spellStart"/>
-      <w:proofErr w:type="gramStart"/>
-      <w:r>
-        <w:rPr>
-          <w:shd w:val="clear" w:color="auto" w:fill="00FF00"/>
-        </w:rPr>
-        <w:t>lastphoto</w:t>
-      </w:r>
-      <w:proofErr w:type="spellEnd"/>
-      <w:proofErr w:type="gramEnd"/>
-      <w:r>
-        <w:rPr>
-          <w:shd w:val="clear" w:color="auto" w:fill="00FF00"/>
-        </w:rPr>
-        <w:t>”:{“id”:11;</w:t>
-      </w:r>
-    </w:p>
-    <w:p>
-      <w:pPr>
-        <w:spacing w:after="0"/>
-      </w:pPr>
-      <w:r>
-        <w:rPr>
-          <w:shd w:val="clear" w:color="auto" w:fill="00FF00"/>
-        </w:rPr>
-        <w:tab/>
-      </w:r>
-      <w:r>
-        <w:rPr>
-          <w:shd w:val="clear" w:color="auto" w:fill="00FF00"/>
-        </w:rPr>
-        <w:tab/>
-      </w:r>
-      <w:r>
-        <w:rPr>
-          <w:shd w:val="clear" w:color="auto" w:fill="00FF00"/>
-        </w:rPr>
-        <w:tab/>
-      </w:r>
-      <w:r>
-        <w:rPr>
-          <w:shd w:val="clear" w:color="auto" w:fill="00FF00"/>
-        </w:rPr>
-        <w:tab/>
-      </w:r>
-      <w:r>
-        <w:rPr>
-          <w:shd w:val="clear" w:color="auto" w:fill="00FF00"/>
-        </w:rPr>
-        <w:tab/>
-        <w:t>“path”:”***”,</w:t>
-      </w:r>
-    </w:p>
-    <w:p>
-      <w:pPr>
-        <w:spacing w:after="0"/>
-      </w:pPr>
-      <w:r>
-        <w:rPr>
-          <w:shd w:val="clear" w:color="auto" w:fill="00FF00"/>
-        </w:rPr>
-        <w:tab/>
-      </w:r>
-      <w:r>
-        <w:rPr>
-          <w:shd w:val="clear" w:color="auto" w:fill="00FF00"/>
-        </w:rPr>
-        <w:tab/>
-      </w:r>
-      <w:r>
-        <w:rPr>
-          <w:shd w:val="clear" w:color="auto" w:fill="00FF00"/>
-        </w:rPr>
-        <w:tab/>
-      </w:r>
-      <w:r>
-        <w:rPr>
-          <w:shd w:val="clear" w:color="auto" w:fill="00FF00"/>
-        </w:rPr>
-        <w:tab/>
-      </w:r>
-      <w:r>
-        <w:rPr>
-          <w:shd w:val="clear" w:color="auto" w:fill="00FF00"/>
-        </w:rPr>
-        <w:tab/>
-        <w:t>“description”:”***”</w:t>
-      </w:r>
-    </w:p>
-    <w:p>
-      <w:pPr>
-        <w:spacing w:after="0"/>
-      </w:pPr>
-      <w:r>
-        <w:rPr>
-          <w:shd w:val="clear" w:color="auto" w:fill="00FF00"/>
-        </w:rPr>
-        <w:lastRenderedPageBreak/>
-        <w:tab/>
-      </w:r>
-      <w:r>
-        <w:rPr>
-          <w:shd w:val="clear" w:color="auto" w:fill="00FF00"/>
-        </w:rPr>
-        <w:tab/>
-      </w:r>
-      <w:r>
-        <w:rPr>
-          <w:shd w:val="clear" w:color="auto" w:fill="00FF00"/>
-        </w:rPr>
-        <w:tab/>
-      </w:r>
-      <w:r>
-        <w:rPr>
-          <w:shd w:val="clear" w:color="auto" w:fill="00FF00"/>
-        </w:rPr>
-        <w:tab/>
-        <w:t>},</w:t>
-      </w:r>
-    </w:p>
-    <w:p>
-      <w:pPr>
-        <w:spacing w:after="0"/>
-      </w:pPr>
-      <w:r>
-        <w:rPr>
-          <w:shd w:val="clear" w:color="auto" w:fill="00FF00"/>
-        </w:rPr>
-        <w:tab/>
-      </w:r>
-      <w:r>
-        <w:rPr>
-          <w:shd w:val="clear" w:color="auto" w:fill="00FF00"/>
-        </w:rPr>
-        <w:tab/>
-      </w:r>
-      <w:r>
-        <w:rPr>
-          <w:shd w:val="clear" w:color="auto" w:fill="00FF00"/>
-        </w:rPr>
-        <w:tab/>
-      </w:r>
-      <w:r>
-        <w:rPr>
-          <w:shd w:val="clear" w:color="auto" w:fill="00FF00"/>
-        </w:rPr>
-        <w:tab/>
-        <w:t>“</w:t>
-      </w:r>
-      <w:proofErr w:type="gramStart"/>
-      <w:r>
-        <w:rPr>
-          <w:shd w:val="clear" w:color="auto" w:fill="00FF00"/>
-        </w:rPr>
-        <w:t>user</w:t>
-      </w:r>
-      <w:proofErr w:type="gramEnd"/>
-      <w:r>
-        <w:rPr>
-          <w:shd w:val="clear" w:color="auto" w:fill="00FF00"/>
-        </w:rPr>
-        <w:t>”:{ “id”:3,</w:t>
-      </w:r>
-    </w:p>
-    <w:p>
-      <w:pPr>
-        <w:spacing w:after="0"/>
-      </w:pPr>
-      <w:r>
-        <w:rPr>
-          <w:shd w:val="clear" w:color="auto" w:fill="00FF00"/>
-        </w:rPr>
-        <w:tab/>
-      </w:r>
-      <w:r>
-        <w:rPr>
-          <w:shd w:val="clear" w:color="auto" w:fill="00FF00"/>
-        </w:rPr>
-        <w:tab/>
-      </w:r>
-      <w:r>
-        <w:rPr>
-          <w:shd w:val="clear" w:color="auto" w:fill="00FF00"/>
-        </w:rPr>
-        <w:tab/>
-      </w:r>
-      <w:r>
-        <w:rPr>
-          <w:shd w:val="clear" w:color="auto" w:fill="00FF00"/>
-        </w:rPr>
-        <w:tab/>
-      </w:r>
-      <w:r>
-        <w:rPr>
-          <w:shd w:val="clear" w:color="auto" w:fill="00FF00"/>
-        </w:rPr>
-        <w:tab/>
-        <w:t>“login”:”***”,</w:t>
-      </w:r>
-    </w:p>
-    <w:p>
-      <w:pPr>
-        <w:spacing w:after="0"/>
-      </w:pPr>
-      <w:r>
-        <w:rPr>
-          <w:shd w:val="clear" w:color="auto" w:fill="00FF00"/>
-        </w:rPr>
-        <w:tab/>
-      </w:r>
-      <w:r>
-        <w:rPr>
-          <w:shd w:val="clear" w:color="auto" w:fill="00FF00"/>
-        </w:rPr>
-        <w:tab/>
-      </w:r>
-      <w:r>
-        <w:rPr>
-          <w:shd w:val="clear" w:color="auto" w:fill="00FF00"/>
-        </w:rPr>
-        <w:tab/>
-      </w:r>
-      <w:r>
-        <w:rPr>
-          <w:shd w:val="clear" w:color="auto" w:fill="00FF00"/>
-        </w:rPr>
-        <w:tab/>
-      </w:r>
-      <w:r>
-        <w:rPr>
-          <w:shd w:val="clear" w:color="auto" w:fill="00FF00"/>
-        </w:rPr>
-        <w:tab/>
-        <w:t>“</w:t>
-      </w:r>
-      <w:proofErr w:type="spellStart"/>
-      <w:r>
-        <w:rPr>
-          <w:shd w:val="clear" w:color="auto" w:fill="00FF00"/>
-        </w:rPr>
-        <w:t>avatarpath</w:t>
-      </w:r>
-      <w:proofErr w:type="spellEnd"/>
-      <w:r>
-        <w:rPr>
-          <w:shd w:val="clear" w:color="auto" w:fill="00FF00"/>
-        </w:rPr>
-        <w:t>”:”***”</w:t>
-      </w:r>
-    </w:p>
-    <w:p>
-      <w:pPr>
-        <w:spacing w:after="0"/>
-      </w:pPr>
-      <w:r>
-        <w:rPr>
-          <w:shd w:val="clear" w:color="auto" w:fill="00FF00"/>
-        </w:rPr>
-        <w:tab/>
-      </w:r>
-      <w:r>
-        <w:rPr>
-          <w:shd w:val="clear" w:color="auto" w:fill="00FF00"/>
-        </w:rPr>
-        <w:tab/>
-      </w:r>
-      <w:r>
-        <w:rPr>
-          <w:shd w:val="clear" w:color="auto" w:fill="00FF00"/>
-        </w:rPr>
-        <w:tab/>
-      </w:r>
-      <w:r>
-        <w:rPr>
-          <w:shd w:val="clear" w:color="auto" w:fill="00FF00"/>
-        </w:rPr>
-        <w:tab/>
-        <w:t>},</w:t>
-      </w:r>
-    </w:p>
-    <w:p>
-      <w:pPr>
-        <w:spacing w:after="0"/>
-      </w:pPr>
-      <w:r>
-        <w:rPr>
-          <w:shd w:val="clear" w:color="auto" w:fill="00FF00"/>
-        </w:rPr>
-        <w:tab/>
-      </w:r>
-      <w:r>
-        <w:rPr>
-          <w:shd w:val="clear" w:color="auto" w:fill="00FF00"/>
-        </w:rPr>
-        <w:tab/>
-      </w:r>
-      <w:r>
-        <w:rPr>
-          <w:shd w:val="clear" w:color="auto" w:fill="00FF00"/>
-        </w:rPr>
-        <w:tab/>
-      </w:r>
-      <w:r>
-        <w:rPr>
-          <w:shd w:val="clear" w:color="auto" w:fill="00FF00"/>
-        </w:rPr>
-        <w:tab/>
-        <w:t>“</w:t>
-      </w:r>
-      <w:proofErr w:type="gramStart"/>
-      <w:r>
-        <w:rPr>
-          <w:shd w:val="clear" w:color="auto" w:fill="00FF00"/>
-        </w:rPr>
-        <w:t>commentquantity</w:t>
-      </w:r>
-      <w:proofErr w:type="gramEnd"/>
-      <w:r>
-        <w:rPr>
-          <w:shd w:val="clear" w:color="auto" w:fill="00FF00"/>
-        </w:rPr>
-        <w:t xml:space="preserve">”:34, </w:t>
-      </w:r>
-    </w:p>
-    <w:p>
-      <w:pPr>
-        <w:spacing w:after="0"/>
-      </w:pPr>
-      <w:r>
-        <w:rPr>
-          <w:shd w:val="clear" w:color="auto" w:fill="00FF00"/>
-        </w:rPr>
-        <w:tab/>
-      </w:r>
-      <w:r>
-        <w:rPr>
-          <w:shd w:val="clear" w:color="auto" w:fill="00FF00"/>
-        </w:rPr>
-        <w:tab/>
-      </w:r>
-      <w:r>
-        <w:rPr>
-          <w:shd w:val="clear" w:color="auto" w:fill="00FF00"/>
-        </w:rPr>
-        <w:tab/>
-      </w:r>
-      <w:r>
-        <w:rPr>
-          <w:shd w:val="clear" w:color="auto" w:fill="00FF00"/>
-        </w:rPr>
-        <w:tab/>
-        <w:t>},</w:t>
-      </w:r>
-    </w:p>
-    <w:p>
-      <w:pPr>
-        <w:spacing w:after="0"/>
-      </w:pPr>
-      <w:r>
-        <w:rPr>
-          <w:shd w:val="clear" w:color="auto" w:fill="00FF00"/>
-        </w:rPr>
-        <w:tab/>
-      </w:r>
-      <w:r>
-        <w:rPr>
-          <w:shd w:val="clear" w:color="auto" w:fill="00FF00"/>
-        </w:rPr>
-        <w:tab/>
-      </w:r>
-      <w:r>
-        <w:rPr>
-          <w:shd w:val="clear" w:color="auto" w:fill="00FF00"/>
-        </w:rPr>
-        <w:tab/>
-        <w:t xml:space="preserve">….. 3 </w:t>
-      </w:r>
-      <w:r>
-        <w:rPr>
-          <w:shd w:val="clear" w:color="auto" w:fill="00FF00"/>
-          <w:lang w:val="ru-RU"/>
-        </w:rPr>
-        <w:t>проекта</w:t>
-      </w:r>
-      <w:proofErr w:type="gramStart"/>
-      <w:r>
-        <w:rPr>
-          <w:shd w:val="clear" w:color="auto" w:fill="00FF00"/>
-        </w:rPr>
-        <w:t>…..</w:t>
-      </w:r>
-      <w:proofErr w:type="gramEnd"/>
-    </w:p>
-    <w:p>
-      <w:pPr>
-        <w:spacing w:after="0"/>
-      </w:pPr>
-      <w:r>
-        <w:rPr>
-          <w:shd w:val="clear" w:color="auto" w:fill="00FF00"/>
-        </w:rPr>
-        <w:t>],</w:t>
-      </w:r>
-    </w:p>
-    <w:p>
-      <w:pPr>
-        <w:spacing w:after="0"/>
-      </w:pPr>
-      <w:r>
-        <w:rPr>
-          <w:shd w:val="clear" w:color="auto" w:fill="00FF00"/>
-        </w:rPr>
-        <w:t>“</w:t>
-      </w:r>
-      <w:proofErr w:type="spellStart"/>
-      <w:proofErr w:type="gramStart"/>
-      <w:r>
-        <w:rPr>
-          <w:shd w:val="clear" w:color="auto" w:fill="00FF00"/>
-        </w:rPr>
-        <w:t>monthprojects</w:t>
-      </w:r>
-      <w:proofErr w:type="spellEnd"/>
-      <w:proofErr w:type="gramEnd"/>
-      <w:r>
-        <w:rPr>
-          <w:shd w:val="clear" w:color="auto" w:fill="00FF00"/>
-        </w:rPr>
-        <w:t>”:[</w:t>
-      </w:r>
-      <w:r>
-        <w:rPr>
-          <w:shd w:val="clear" w:color="auto" w:fill="00FF00"/>
-        </w:rPr>
-        <w:tab/>
-        <w:t>{</w:t>
-      </w:r>
-    </w:p>
-    <w:p>
-      <w:pPr>
-        <w:spacing w:after="0"/>
-      </w:pPr>
-      <w:r>
-        <w:rPr>
-          <w:shd w:val="clear" w:color="auto" w:fill="00FF00"/>
-        </w:rPr>
-        <w:tab/>
-      </w:r>
-      <w:r>
-        <w:rPr>
-          <w:shd w:val="clear" w:color="auto" w:fill="00FF00"/>
-        </w:rPr>
-        <w:tab/>
-      </w:r>
-      <w:r>
-        <w:rPr>
-          <w:shd w:val="clear" w:color="auto" w:fill="00FF00"/>
-        </w:rPr>
-        <w:tab/>
-      </w:r>
-      <w:r>
-        <w:rPr>
-          <w:shd w:val="clear" w:color="auto" w:fill="00FF00"/>
-        </w:rPr>
-        <w:tab/>
-        <w:t>“</w:t>
-      </w:r>
-      <w:proofErr w:type="gramStart"/>
-      <w:r>
-        <w:rPr>
-          <w:shd w:val="clear" w:color="auto" w:fill="00FF00"/>
-        </w:rPr>
-        <w:t>id</w:t>
-      </w:r>
-      <w:proofErr w:type="gramEnd"/>
-      <w:r>
-        <w:rPr>
-          <w:shd w:val="clear" w:color="auto" w:fill="00FF00"/>
-        </w:rPr>
-        <w:t>”:7</w:t>
-      </w:r>
-    </w:p>
-    <w:p>
-      <w:pPr>
-        <w:spacing w:after="0"/>
-      </w:pPr>
-      <w:r>
-        <w:rPr>
-          <w:shd w:val="clear" w:color="auto" w:fill="00FF00"/>
-        </w:rPr>
-        <w:tab/>
-      </w:r>
-      <w:r>
-        <w:rPr>
-          <w:shd w:val="clear" w:color="auto" w:fill="00FF00"/>
-        </w:rPr>
-        <w:tab/>
-      </w:r>
-      <w:r>
-        <w:rPr>
-          <w:shd w:val="clear" w:color="auto" w:fill="00FF00"/>
-        </w:rPr>
-        <w:tab/>
-      </w:r>
-      <w:r>
-        <w:rPr>
-          <w:shd w:val="clear" w:color="auto" w:fill="00FF00"/>
-        </w:rPr>
-        <w:tab/>
-        <w:t>“</w:t>
-      </w:r>
-      <w:proofErr w:type="gramStart"/>
-      <w:r>
-        <w:rPr>
-          <w:shd w:val="clear" w:color="auto" w:fill="00FF00"/>
-        </w:rPr>
-        <w:t>name</w:t>
-      </w:r>
-      <w:proofErr w:type="gramEnd"/>
-      <w:r>
-        <w:rPr>
-          <w:shd w:val="clear" w:color="auto" w:fill="00FF00"/>
-        </w:rPr>
-        <w:t>” : “***”,</w:t>
-      </w:r>
-    </w:p>
-    <w:p>
-      <w:pPr>
-        <w:spacing w:after="0"/>
-      </w:pPr>
-      <w:r>
-        <w:rPr>
-          <w:shd w:val="clear" w:color="auto" w:fill="00FF00"/>
-        </w:rPr>
-        <w:tab/>
-      </w:r>
-      <w:r>
-        <w:rPr>
-          <w:shd w:val="clear" w:color="auto" w:fill="00FF00"/>
-        </w:rPr>
-        <w:tab/>
-      </w:r>
-      <w:r>
-        <w:rPr>
-          <w:shd w:val="clear" w:color="auto" w:fill="00FF00"/>
-        </w:rPr>
-        <w:tab/>
-      </w:r>
-      <w:r>
-        <w:rPr>
-          <w:shd w:val="clear" w:color="auto" w:fill="00FF00"/>
-        </w:rPr>
-        <w:tab/>
-        <w:t>“</w:t>
-      </w:r>
-      <w:proofErr w:type="spellStart"/>
-      <w:proofErr w:type="gramStart"/>
-      <w:r>
-        <w:rPr>
-          <w:shd w:val="clear" w:color="auto" w:fill="00FF00"/>
-        </w:rPr>
-        <w:t>creationdate</w:t>
-      </w:r>
-      <w:proofErr w:type="spellEnd"/>
-      <w:proofErr w:type="gramEnd"/>
-      <w:r>
-        <w:rPr>
-          <w:shd w:val="clear" w:color="auto" w:fill="00FF00"/>
-        </w:rPr>
-        <w:t>”: “***”,</w:t>
-      </w:r>
-    </w:p>
-    <w:p>
-      <w:pPr>
-        <w:spacing w:after="0"/>
-      </w:pPr>
-      <w:r>
-        <w:rPr>
-          <w:shd w:val="clear" w:color="auto" w:fill="00FF00"/>
-        </w:rPr>
-        <w:tab/>
-      </w:r>
-      <w:r>
-        <w:rPr>
-          <w:shd w:val="clear" w:color="auto" w:fill="00FF00"/>
-        </w:rPr>
-        <w:tab/>
-      </w:r>
-      <w:r>
-        <w:rPr>
-          <w:shd w:val="clear" w:color="auto" w:fill="00FF00"/>
-        </w:rPr>
-        <w:tab/>
-      </w:r>
-      <w:r>
-        <w:rPr>
-          <w:shd w:val="clear" w:color="auto" w:fill="00FF00"/>
-        </w:rPr>
-        <w:tab/>
-        <w:t>“</w:t>
-      </w:r>
-      <w:proofErr w:type="gramStart"/>
-      <w:r>
-        <w:rPr>
-          <w:shd w:val="clear" w:color="auto" w:fill="00FF00"/>
-        </w:rPr>
-        <w:t>rating</w:t>
-      </w:r>
-      <w:proofErr w:type="gramEnd"/>
-      <w:r>
-        <w:rPr>
-          <w:shd w:val="clear" w:color="auto" w:fill="00FF00"/>
-        </w:rPr>
         <w:t>” : 3,</w:t>
-      </w:r>
-    </w:p>
-    <w:p>
-      <w:pPr>
-        <w:spacing w:after="0"/>
-      </w:pPr>
-      <w:r>
-        <w:rPr>
-          <w:shd w:val="clear" w:color="auto" w:fill="00FF00"/>
-        </w:rPr>
-        <w:tab/>
-      </w:r>
-      <w:r>
-        <w:rPr>
-          <w:shd w:val="clear" w:color="auto" w:fill="00FF00"/>
-        </w:rPr>
-        <w:tab/>
-      </w:r>
-      <w:r>
-        <w:rPr>
-          <w:shd w:val="clear" w:color="auto" w:fill="00FF00"/>
-        </w:rPr>
-        <w:tab/>
-      </w:r>
-      <w:r>
-        <w:rPr>
-          <w:shd w:val="clear" w:color="auto" w:fill="00FF00"/>
-        </w:rPr>
-        <w:tab/>
-        <w:t>“</w:t>
-      </w:r>
-      <w:proofErr w:type="gramStart"/>
-      <w:r>
-        <w:rPr>
-          <w:shd w:val="clear" w:color="auto" w:fill="00FF00"/>
-        </w:rPr>
-        <w:t>votesquantity</w:t>
-      </w:r>
-      <w:proofErr w:type="gramEnd"/>
-      <w:r>
-        <w:rPr>
-          <w:shd w:val="clear" w:color="auto" w:fill="00FF00"/>
-        </w:rPr>
-        <w:t>”:432,</w:t>
       </w:r>
     </w:p>
     <w:p>
@@ -16205,312 +16059,280 @@
         <w:tab/>
         <w:t>“</w:t>
       </w:r>
-      <w:proofErr w:type="gramStart"/>
-      <w:r>
-        <w:rPr>
-          <w:shd w:val="clear" w:color="auto" w:fill="00FF00"/>
-        </w:rPr>
-        <w:t>votesquantity</w:t>
-      </w:r>
-      <w:proofErr w:type="gramEnd"/>
-      <w:r>
-        <w:rPr>
-          <w:shd w:val="clear" w:color="auto" w:fill="00FF00"/>
-        </w:rPr>
-        <w:t>”:432,</w:t>
-      </w:r>
-    </w:p>
-    <w:p>
-      <w:pPr>
-        <w:spacing w:after="0"/>
-      </w:pPr>
-      <w:r>
-        <w:rPr>
-          <w:shd w:val="clear" w:color="auto" w:fill="00FF00"/>
+      <w:proofErr w:type="spellStart"/>
+      <w:proofErr w:type="gramStart"/>
+      <w:r>
+        <w:rPr>
+          <w:shd w:val="clear" w:color="auto" w:fill="00FF00"/>
+        </w:rPr>
+        <w:t>firstphoto</w:t>
+      </w:r>
+      <w:proofErr w:type="spellEnd"/>
+      <w:proofErr w:type="gramEnd"/>
+      <w:r>
+        <w:rPr>
+          <w:shd w:val="clear" w:color="auto" w:fill="00FF00"/>
+        </w:rPr>
+        <w:t>”:{ “id”:12,           //</w:t>
+      </w:r>
+      <w:r>
+        <w:rPr>
+          <w:shd w:val="clear" w:color="auto" w:fill="00FF00"/>
+          <w:lang w:val="ru-RU"/>
+        </w:rPr>
+        <w:t>если</w:t>
+      </w:r>
+      <w:r>
+        <w:rPr>
+          <w:shd w:val="clear" w:color="auto" w:fill="00FF00"/>
+        </w:rPr>
+        <w:t xml:space="preserve"> </w:t>
+      </w:r>
+      <w:r>
+        <w:rPr>
+          <w:shd w:val="clear" w:color="auto" w:fill="00FF00"/>
+          <w:lang w:val="ru-RU"/>
+        </w:rPr>
+        <w:t>в</w:t>
+      </w:r>
+      <w:r>
+        <w:rPr>
+          <w:shd w:val="clear" w:color="auto" w:fill="00FF00"/>
+        </w:rPr>
+        <w:t xml:space="preserve"> </w:t>
+      </w:r>
+      <w:r>
+        <w:rPr>
+          <w:shd w:val="clear" w:color="auto" w:fill="00FF00"/>
+          <w:lang w:val="ru-RU"/>
+        </w:rPr>
+        <w:t>базе</w:t>
+      </w:r>
+      <w:r>
+        <w:rPr>
+          <w:shd w:val="clear" w:color="auto" w:fill="00FF00"/>
+        </w:rPr>
+        <w:t xml:space="preserve"> </w:t>
+      </w:r>
+      <w:r>
+        <w:rPr>
+          <w:shd w:val="clear" w:color="auto" w:fill="00FF00"/>
+          <w:lang w:val="ru-RU"/>
+        </w:rPr>
+        <w:t>нет</w:t>
+      </w:r>
+      <w:r>
+        <w:rPr>
+          <w:shd w:val="clear" w:color="auto" w:fill="00FF00"/>
+        </w:rPr>
+        <w:t xml:space="preserve"> </w:t>
+      </w:r>
+      <w:r>
+        <w:rPr>
+          <w:shd w:val="clear" w:color="auto" w:fill="00FF00"/>
+          <w:lang w:val="ru-RU"/>
+        </w:rPr>
+        <w:t>фото</w:t>
+      </w:r>
+      <w:r>
+        <w:rPr>
+          <w:shd w:val="clear" w:color="auto" w:fill="00FF00"/>
+        </w:rPr>
+        <w:t xml:space="preserve"> </w:t>
+      </w:r>
+      <w:r>
+        <w:rPr>
+          <w:shd w:val="clear" w:color="auto" w:fill="00FF00"/>
+          <w:lang w:val="ru-RU"/>
+        </w:rPr>
+        <w:t>то</w:t>
+      </w:r>
+      <w:r>
+        <w:rPr>
+          <w:shd w:val="clear" w:color="auto" w:fill="00FF00"/>
+        </w:rPr>
+        <w:t xml:space="preserve"> </w:t>
+      </w:r>
+      <w:r>
+        <w:rPr>
+          <w:shd w:val="clear" w:color="auto" w:fill="00FF00"/>
+          <w:lang w:val="ru-RU"/>
+        </w:rPr>
+        <w:t>в</w:t>
+      </w:r>
+      <w:r>
+        <w:rPr>
+          <w:shd w:val="clear" w:color="auto" w:fill="00FF00"/>
+        </w:rPr>
+        <w:t xml:space="preserve"> JSON </w:t>
+      </w:r>
+      <w:r>
+        <w:rPr>
+          <w:shd w:val="clear" w:color="auto" w:fill="00FF00"/>
+          <w:lang w:val="ru-RU"/>
+        </w:rPr>
+        <w:t>объекте</w:t>
+      </w:r>
+      <w:r>
+        <w:rPr>
+          <w:shd w:val="clear" w:color="auto" w:fill="00FF00"/>
+        </w:rPr>
+        <w:t xml:space="preserve"> </w:t>
+      </w:r>
+      <w:r>
+        <w:rPr>
+          <w:shd w:val="clear" w:color="auto" w:fill="00FF00"/>
+          <w:lang w:val="ru-RU"/>
+        </w:rPr>
+        <w:t>не</w:t>
+      </w:r>
+      <w:r>
+        <w:rPr>
+          <w:shd w:val="clear" w:color="auto" w:fill="00FF00"/>
+        </w:rPr>
+        <w:t xml:space="preserve"> </w:t>
+      </w:r>
+      <w:r>
+        <w:rPr>
+          <w:shd w:val="clear" w:color="auto" w:fill="00FF00"/>
+          <w:lang w:val="ru-RU"/>
+        </w:rPr>
+        <w:t>будет</w:t>
+      </w:r>
+      <w:r>
+        <w:rPr>
+          <w:shd w:val="clear" w:color="auto" w:fill="00FF00"/>
+        </w:rPr>
+        <w:t xml:space="preserve"> </w:t>
+      </w:r>
+      <w:proofErr w:type="spellStart"/>
+      <w:r>
+        <w:rPr>
+          <w:shd w:val="clear" w:color="auto" w:fill="00FF00"/>
+        </w:rPr>
+        <w:t>firstphoto</w:t>
+      </w:r>
+      <w:proofErr w:type="spellEnd"/>
+    </w:p>
+    <w:p>
+      <w:pPr>
+        <w:spacing w:after="0"/>
+        <w:rPr>
+          <w:lang w:val="ru-RU"/>
+        </w:rPr>
+      </w:pPr>
+      <w:r>
+        <w:rPr>
+          <w:shd w:val="clear" w:color="auto" w:fill="00FF00"/>
+        </w:rPr>
+        <w:tab/>
+      </w:r>
+      <w:r>
+        <w:rPr>
+          <w:shd w:val="clear" w:color="auto" w:fill="00FF00"/>
+        </w:rPr>
+        <w:tab/>
+      </w:r>
+      <w:r>
+        <w:rPr>
+          <w:shd w:val="clear" w:color="auto" w:fill="00FF00"/>
+        </w:rPr>
+        <w:tab/>
+      </w:r>
+      <w:r>
+        <w:rPr>
+          <w:shd w:val="clear" w:color="auto" w:fill="00FF00"/>
+        </w:rPr>
+        <w:tab/>
+      </w:r>
+      <w:r>
+        <w:rPr>
+          <w:shd w:val="clear" w:color="auto" w:fill="00FF00"/>
+          <w:lang w:val="ru-RU"/>
+        </w:rPr>
+        <w:t>“</w:t>
+      </w:r>
+      <w:proofErr w:type="gramStart"/>
+      <w:r>
+        <w:rPr>
+          <w:shd w:val="clear" w:color="auto" w:fill="00FF00"/>
+        </w:rPr>
+        <w:t>path</w:t>
+      </w:r>
+      <w:proofErr w:type="gramEnd"/>
+      <w:r>
+        <w:rPr>
+          <w:shd w:val="clear" w:color="auto" w:fill="00FF00"/>
+          <w:lang w:val="ru-RU"/>
+        </w:rPr>
+        <w:t>”:”***”,</w:t>
+      </w:r>
+    </w:p>
+    <w:p>
+      <w:pPr>
+        <w:spacing w:after="0"/>
+        <w:rPr>
+          <w:lang w:val="ru-RU"/>
+        </w:rPr>
+      </w:pPr>
+      <w:r>
+        <w:rPr>
+          <w:shd w:val="clear" w:color="auto" w:fill="00FF00"/>
+          <w:lang w:val="ru-RU"/>
+        </w:rPr>
+        <w:tab/>
+      </w:r>
+      <w:r>
+        <w:rPr>
+          <w:shd w:val="clear" w:color="auto" w:fill="00FF00"/>
+          <w:lang w:val="ru-RU"/>
+        </w:rPr>
+        <w:tab/>
+      </w:r>
+      <w:r>
+        <w:rPr>
+          <w:shd w:val="clear" w:color="auto" w:fill="00FF00"/>
+          <w:lang w:val="ru-RU"/>
+        </w:rPr>
+        <w:tab/>
+      </w:r>
+      <w:r>
+        <w:rPr>
+          <w:shd w:val="clear" w:color="auto" w:fill="00FF00"/>
+          <w:lang w:val="ru-RU"/>
+        </w:rPr>
+        <w:tab/>
+        <w:t>“</w:t>
+      </w:r>
+      <w:proofErr w:type="gramStart"/>
+      <w:r>
+        <w:rPr>
+          <w:shd w:val="clear" w:color="auto" w:fill="00FF00"/>
+        </w:rPr>
+        <w:t>description</w:t>
+      </w:r>
+      <w:proofErr w:type="gramEnd"/>
+      <w:r>
+        <w:rPr>
+          <w:shd w:val="clear" w:color="auto" w:fill="00FF00"/>
+          <w:lang w:val="ru-RU"/>
+        </w:rPr>
+        <w:t>”:”***”</w:t>
+      </w:r>
+    </w:p>
+    <w:p>
+      <w:pPr>
+        <w:spacing w:after="0"/>
+        <w:rPr>
+          <w:lang w:val="ru-RU"/>
+        </w:rPr>
+      </w:pPr>
+      <w:r>
+        <w:rPr>
+          <w:shd w:val="clear" w:color="auto" w:fill="00FF00"/>
+          <w:lang w:val="ru-RU"/>
         </w:rPr>
         <w:lastRenderedPageBreak/>
-        <w:tab/>
-      </w:r>
-      <w:r>
-        <w:rPr>
-          <w:shd w:val="clear" w:color="auto" w:fill="00FF00"/>
-        </w:rPr>
-        <w:tab/>
-        <w:t>“</w:t>
-      </w:r>
-      <w:proofErr w:type="spellStart"/>
-      <w:proofErr w:type="gramStart"/>
-      <w:r>
-        <w:rPr>
-          <w:shd w:val="clear" w:color="auto" w:fill="00FF00"/>
-        </w:rPr>
-        <w:t>firstphoto</w:t>
-      </w:r>
-      <w:proofErr w:type="spellEnd"/>
-      <w:proofErr w:type="gramEnd"/>
-      <w:r>
-        <w:rPr>
-          <w:shd w:val="clear" w:color="auto" w:fill="00FF00"/>
-        </w:rPr>
-        <w:t>”:{ “id”:12,           //</w:t>
-      </w:r>
-      <w:r>
-        <w:rPr>
-          <w:shd w:val="clear" w:color="auto" w:fill="00FF00"/>
-          <w:lang w:val="ru-RU"/>
-        </w:rPr>
-        <w:t>если</w:t>
-      </w:r>
-      <w:r>
-        <w:rPr>
-          <w:shd w:val="clear" w:color="auto" w:fill="00FF00"/>
-        </w:rPr>
-        <w:t xml:space="preserve"> </w:t>
-      </w:r>
-      <w:r>
-        <w:rPr>
-          <w:shd w:val="clear" w:color="auto" w:fill="00FF00"/>
-          <w:lang w:val="ru-RU"/>
-        </w:rPr>
-        <w:t>в</w:t>
-      </w:r>
-      <w:r>
-        <w:rPr>
-          <w:shd w:val="clear" w:color="auto" w:fill="00FF00"/>
-        </w:rPr>
-        <w:t xml:space="preserve"> </w:t>
-      </w:r>
-      <w:r>
-        <w:rPr>
-          <w:shd w:val="clear" w:color="auto" w:fill="00FF00"/>
-          <w:lang w:val="ru-RU"/>
-        </w:rPr>
-        <w:t>базе</w:t>
-      </w:r>
-      <w:r>
-        <w:rPr>
-          <w:shd w:val="clear" w:color="auto" w:fill="00FF00"/>
-        </w:rPr>
-        <w:t xml:space="preserve"> </w:t>
-      </w:r>
-      <w:r>
-        <w:rPr>
-          <w:shd w:val="clear" w:color="auto" w:fill="00FF00"/>
-          <w:lang w:val="ru-RU"/>
-        </w:rPr>
-        <w:t>нет</w:t>
-      </w:r>
-      <w:r>
-        <w:rPr>
-          <w:shd w:val="clear" w:color="auto" w:fill="00FF00"/>
-        </w:rPr>
-        <w:t xml:space="preserve"> </w:t>
-      </w:r>
-      <w:r>
-        <w:rPr>
-          <w:shd w:val="clear" w:color="auto" w:fill="00FF00"/>
-          <w:lang w:val="ru-RU"/>
-        </w:rPr>
-        <w:t>фото</w:t>
-      </w:r>
-      <w:r>
-        <w:rPr>
-          <w:shd w:val="clear" w:color="auto" w:fill="00FF00"/>
-        </w:rPr>
-        <w:t xml:space="preserve"> </w:t>
-      </w:r>
-      <w:r>
-        <w:rPr>
-          <w:shd w:val="clear" w:color="auto" w:fill="00FF00"/>
-          <w:lang w:val="ru-RU"/>
-        </w:rPr>
-        <w:t>то</w:t>
-      </w:r>
-      <w:r>
-        <w:rPr>
-          <w:shd w:val="clear" w:color="auto" w:fill="00FF00"/>
-        </w:rPr>
-        <w:t xml:space="preserve"> </w:t>
-      </w:r>
-      <w:r>
-        <w:rPr>
-          <w:shd w:val="clear" w:color="auto" w:fill="00FF00"/>
-          <w:lang w:val="ru-RU"/>
-        </w:rPr>
-        <w:t>в</w:t>
-      </w:r>
-      <w:r>
-        <w:rPr>
-          <w:shd w:val="clear" w:color="auto" w:fill="00FF00"/>
-        </w:rPr>
-        <w:t xml:space="preserve"> JSON </w:t>
-      </w:r>
-      <w:r>
-        <w:rPr>
-          <w:shd w:val="clear" w:color="auto" w:fill="00FF00"/>
-          <w:lang w:val="ru-RU"/>
-        </w:rPr>
-        <w:t>объекте</w:t>
-      </w:r>
-      <w:r>
-        <w:rPr>
-          <w:shd w:val="clear" w:color="auto" w:fill="00FF00"/>
-        </w:rPr>
-        <w:t xml:space="preserve"> </w:t>
-      </w:r>
-      <w:r>
-        <w:rPr>
-          <w:shd w:val="clear" w:color="auto" w:fill="00FF00"/>
-          <w:lang w:val="ru-RU"/>
-        </w:rPr>
-        <w:t>не</w:t>
-      </w:r>
-      <w:r>
-        <w:rPr>
-          <w:shd w:val="clear" w:color="auto" w:fill="00FF00"/>
-        </w:rPr>
-        <w:t xml:space="preserve"> </w:t>
-      </w:r>
-      <w:r>
-        <w:rPr>
-          <w:shd w:val="clear" w:color="auto" w:fill="00FF00"/>
-          <w:lang w:val="ru-RU"/>
-        </w:rPr>
-        <w:t>будет</w:t>
-      </w:r>
-      <w:r>
-        <w:rPr>
-          <w:shd w:val="clear" w:color="auto" w:fill="00FF00"/>
-        </w:rPr>
-        <w:t xml:space="preserve"> </w:t>
-      </w:r>
-      <w:proofErr w:type="spellStart"/>
-      <w:r>
-        <w:rPr>
-          <w:shd w:val="clear" w:color="auto" w:fill="00FF00"/>
-        </w:rPr>
-        <w:t>firstphoto</w:t>
-      </w:r>
-      <w:proofErr w:type="spellEnd"/>
-    </w:p>
-    <w:p>
-      <w:pPr>
-        <w:spacing w:after="0"/>
-        <w:rPr>
-          <w:lang w:val="ru-RU"/>
-        </w:rPr>
-      </w:pPr>
-      <w:r>
-        <w:rPr>
-          <w:shd w:val="clear" w:color="auto" w:fill="00FF00"/>
-        </w:rPr>
-        <w:tab/>
-      </w:r>
-      <w:r>
-        <w:rPr>
-          <w:shd w:val="clear" w:color="auto" w:fill="00FF00"/>
-        </w:rPr>
-        <w:tab/>
-      </w:r>
-      <w:r>
-        <w:rPr>
-          <w:shd w:val="clear" w:color="auto" w:fill="00FF00"/>
-        </w:rPr>
-        <w:tab/>
-      </w:r>
-      <w:r>
-        <w:rPr>
-          <w:shd w:val="clear" w:color="auto" w:fill="00FF00"/>
-        </w:rPr>
-        <w:tab/>
-      </w:r>
-      <w:r>
-        <w:rPr>
-          <w:shd w:val="clear" w:color="auto" w:fill="00FF00"/>
-          <w:lang w:val="ru-RU"/>
-        </w:rPr>
-        <w:t>“</w:t>
-      </w:r>
-      <w:proofErr w:type="gramStart"/>
-      <w:r>
-        <w:rPr>
-          <w:shd w:val="clear" w:color="auto" w:fill="00FF00"/>
-        </w:rPr>
-        <w:t>path</w:t>
-      </w:r>
-      <w:proofErr w:type="gramEnd"/>
-      <w:r>
-        <w:rPr>
-          <w:shd w:val="clear" w:color="auto" w:fill="00FF00"/>
-          <w:lang w:val="ru-RU"/>
-        </w:rPr>
-        <w:t>”:”***”,</w:t>
-      </w:r>
-    </w:p>
-    <w:p>
-      <w:pPr>
-        <w:spacing w:after="0"/>
-        <w:rPr>
-          <w:lang w:val="ru-RU"/>
-        </w:rPr>
-      </w:pPr>
-      <w:r>
-        <w:rPr>
-          <w:shd w:val="clear" w:color="auto" w:fill="00FF00"/>
-          <w:lang w:val="ru-RU"/>
-        </w:rPr>
-        <w:tab/>
-      </w:r>
-      <w:r>
-        <w:rPr>
-          <w:shd w:val="clear" w:color="auto" w:fill="00FF00"/>
-          <w:lang w:val="ru-RU"/>
-        </w:rPr>
-        <w:tab/>
-      </w:r>
-      <w:r>
-        <w:rPr>
-          <w:shd w:val="clear" w:color="auto" w:fill="00FF00"/>
-          <w:lang w:val="ru-RU"/>
-        </w:rPr>
-        <w:tab/>
-      </w:r>
-      <w:r>
-        <w:rPr>
-          <w:shd w:val="clear" w:color="auto" w:fill="00FF00"/>
-          <w:lang w:val="ru-RU"/>
-        </w:rPr>
-        <w:tab/>
-        <w:t>“</w:t>
-      </w:r>
-      <w:proofErr w:type="gramStart"/>
-      <w:r>
-        <w:rPr>
-          <w:shd w:val="clear" w:color="auto" w:fill="00FF00"/>
-        </w:rPr>
-        <w:t>description</w:t>
-      </w:r>
-      <w:proofErr w:type="gramEnd"/>
-      <w:r>
-        <w:rPr>
-          <w:shd w:val="clear" w:color="auto" w:fill="00FF00"/>
-          <w:lang w:val="ru-RU"/>
-        </w:rPr>
-        <w:t>”:”***”</w:t>
-      </w:r>
-    </w:p>
-    <w:p>
-      <w:pPr>
-        <w:spacing w:after="0"/>
-        <w:rPr>
-          <w:lang w:val="ru-RU"/>
-        </w:rPr>
-      </w:pPr>
-      <w:r>
-        <w:rPr>
-          <w:shd w:val="clear" w:color="auto" w:fill="00FF00"/>
-          <w:lang w:val="ru-RU"/>
-        </w:rPr>
         <w:tab/>
       </w:r>
       <w:r>
@@ -17787,7 +17609,6 @@
         <w:rPr>
           <w:shd w:val="clear" w:color="auto" w:fill="00FF00"/>
         </w:rPr>
-        <w:lastRenderedPageBreak/>
         <w:t>POST</w:t>
       </w:r>
     </w:p>
@@ -17869,6 +17690,7 @@
         <w:rPr>
           <w:shd w:val="clear" w:color="auto" w:fill="00FF00"/>
         </w:rPr>
+        <w:lastRenderedPageBreak/>
         <w:tab/>
         <w:t>{</w:t>
       </w:r>
@@ -19094,69 +18916,69 @@
         <w:rPr>
           <w:shd w:val="clear" w:color="auto" w:fill="00FF00"/>
         </w:rPr>
+        <w:tab/>
+      </w:r>
+      <w:r>
+        <w:rPr>
+          <w:shd w:val="clear" w:color="auto" w:fill="00FF00"/>
+        </w:rPr>
+        <w:tab/>
+      </w:r>
+      <w:r>
+        <w:rPr>
+          <w:shd w:val="clear" w:color="auto" w:fill="00FF00"/>
+        </w:rPr>
+        <w:tab/>
+        <w:t>},</w:t>
+      </w:r>
+    </w:p>
+    <w:p>
+      <w:pPr>
+        <w:spacing w:after="0"/>
+      </w:pPr>
+      <w:r>
+        <w:rPr>
+          <w:shd w:val="clear" w:color="auto" w:fill="00FF00"/>
+        </w:rPr>
+        <w:tab/>
+      </w:r>
+      <w:r>
+        <w:rPr>
+          <w:shd w:val="clear" w:color="auto" w:fill="00FF00"/>
+        </w:rPr>
+        <w:tab/>
+      </w:r>
+      <w:r>
+        <w:rPr>
+          <w:shd w:val="clear" w:color="auto" w:fill="00FF00"/>
+        </w:rPr>
+        <w:tab/>
+        <w:t>……</w:t>
+      </w:r>
+    </w:p>
+    <w:p>
+      <w:pPr>
+        <w:spacing w:after="0"/>
+      </w:pPr>
+      <w:r>
+        <w:rPr>
+          <w:shd w:val="clear" w:color="auto" w:fill="00FF00"/>
+        </w:rPr>
+        <w:t>]</w:t>
+      </w:r>
+    </w:p>
+    <w:p>
+      <w:pPr>
+        <w:spacing w:after="0"/>
+        <w:rPr>
+          <w:shd w:val="clear" w:color="auto" w:fill="00FF00"/>
+        </w:rPr>
+      </w:pPr>
+      <w:r>
+        <w:rPr>
+          <w:shd w:val="clear" w:color="auto" w:fill="00FF00"/>
+        </w:rPr>
         <w:lastRenderedPageBreak/>
-        <w:tab/>
-      </w:r>
-      <w:r>
-        <w:rPr>
-          <w:shd w:val="clear" w:color="auto" w:fill="00FF00"/>
-        </w:rPr>
-        <w:tab/>
-      </w:r>
-      <w:r>
-        <w:rPr>
-          <w:shd w:val="clear" w:color="auto" w:fill="00FF00"/>
-        </w:rPr>
-        <w:tab/>
-        <w:t>},</w:t>
-      </w:r>
-    </w:p>
-    <w:p>
-      <w:pPr>
-        <w:spacing w:after="0"/>
-      </w:pPr>
-      <w:r>
-        <w:rPr>
-          <w:shd w:val="clear" w:color="auto" w:fill="00FF00"/>
-        </w:rPr>
-        <w:tab/>
-      </w:r>
-      <w:r>
-        <w:rPr>
-          <w:shd w:val="clear" w:color="auto" w:fill="00FF00"/>
-        </w:rPr>
-        <w:tab/>
-      </w:r>
-      <w:r>
-        <w:rPr>
-          <w:shd w:val="clear" w:color="auto" w:fill="00FF00"/>
-        </w:rPr>
-        <w:tab/>
-        <w:t>……</w:t>
-      </w:r>
-    </w:p>
-    <w:p>
-      <w:pPr>
-        <w:spacing w:after="0"/>
-      </w:pPr>
-      <w:r>
-        <w:rPr>
-          <w:shd w:val="clear" w:color="auto" w:fill="00FF00"/>
-        </w:rPr>
-        <w:t>]</w:t>
-      </w:r>
-    </w:p>
-    <w:p>
-      <w:pPr>
-        <w:spacing w:after="0"/>
-        <w:rPr>
-          <w:shd w:val="clear" w:color="auto" w:fill="00FF00"/>
-        </w:rPr>
-      </w:pPr>
-      <w:r>
-        <w:rPr>
-          <w:shd w:val="clear" w:color="auto" w:fill="00FF00"/>
-        </w:rPr>
         <w:t>}</w:t>
       </w:r>
     </w:p>
@@ -19373,12 +19195,22 @@
     <w:p>
       <w:pPr>
         <w:spacing w:after="0"/>
+        <w:rPr>
+          <w:lang w:val="ru-RU"/>
+        </w:rPr>
       </w:pPr>
       <w:r>
         <w:rPr>
           <w:shd w:val="clear" w:color="auto" w:fill="FFFF00"/>
-        </w:rPr>
-        <w:t>5. FAQ</w:t>
+          <w:lang w:val="ru-RU"/>
+        </w:rPr>
+        <w:t xml:space="preserve">5. </w:t>
+      </w:r>
+      <w:r>
+        <w:rPr>
+          <w:shd w:val="clear" w:color="auto" w:fill="FFFF00"/>
+        </w:rPr>
+        <w:t>FAQ</w:t>
       </w:r>
     </w:p>
     <w:p>

</xml_diff>

<commit_message>
updated competition command in mapping
</commit_message>
<xml_diff>
--- a/Data_Mapping2.docx
+++ b/Data_Mapping2.docx
@@ -2734,9 +2734,6 @@
     <w:p>
       <w:pPr>
         <w:spacing w:after="0"/>
-        <w:rPr>
-          <w:lang w:val="ru-RU"/>
-        </w:rPr>
       </w:pPr>
       <w:proofErr w:type="spellStart"/>
       <w:r>
@@ -3947,37 +3944,58 @@
     <w:p>
       <w:pPr>
         <w:spacing w:after="0"/>
-      </w:pPr>
-      <w:r>
-        <w:tab/>
-      </w:r>
-      <w:r>
-        <w:tab/>
-      </w:r>
-      <w:r>
-        <w:tab/>
-      </w:r>
-      <w:r>
+        <w:rPr>
+          <w:lang w:val="ru-RU"/>
+        </w:rPr>
+      </w:pPr>
+      <w:r>
+        <w:tab/>
+      </w:r>
+      <w:r>
+        <w:tab/>
+      </w:r>
+      <w:r>
+        <w:tab/>
+      </w:r>
+      <w:r>
+        <w:rPr>
+          <w:lang w:val="ru-RU"/>
+        </w:rPr>
         <w:t>}</w:t>
       </w:r>
     </w:p>
     <w:p>
       <w:pPr>
         <w:spacing w:after="0"/>
-      </w:pPr>
-      <w:r>
-        <w:tab/>
-      </w:r>
-      <w:r>
-        <w:tab/>
-      </w:r>
-      <w:r>
-        <w:tab/>
-      </w:r>
-    </w:p>
-    <w:p>
-      <w:pPr>
-        <w:spacing w:after="0"/>
+        <w:rPr>
+          <w:lang w:val="ru-RU"/>
+        </w:rPr>
+      </w:pPr>
+      <w:r>
+        <w:rPr>
+          <w:lang w:val="ru-RU"/>
+        </w:rPr>
+        <w:tab/>
+      </w:r>
+      <w:r>
+        <w:rPr>
+          <w:lang w:val="ru-RU"/>
+        </w:rPr>
+        <w:tab/>
+      </w:r>
+      <w:r>
+        <w:rPr>
+          <w:lang w:val="ru-RU"/>
+        </w:rPr>
+        <w:tab/>
+      </w:r>
+    </w:p>
+    <w:p>
+      <w:pPr>
+        <w:spacing w:after="0"/>
+        <w:rPr>
+          <w:lang w:val="ru-RU"/>
+        </w:rPr>
       </w:pPr>
       <w:bookmarkStart w:id="1" w:name="__DdeLink__612_1376209819"/>
       <w:bookmarkEnd w:id="1"/>
@@ -3992,6 +4010,7 @@
         <w:rPr>
           <w:b/>
           <w:bCs/>
+          <w:lang w:val="ru-RU"/>
         </w:rPr>
         <w:t xml:space="preserve"> </w:t>
       </w:r>
@@ -4006,6 +4025,7 @@
         <w:rPr>
           <w:b/>
           <w:bCs/>
+          <w:lang w:val="ru-RU"/>
         </w:rPr>
         <w:t xml:space="preserve">  </w:t>
       </w:r>
@@ -4021,6 +4041,7 @@
         <w:rPr>
           <w:b/>
           <w:bCs/>
+          <w:lang w:val="ru-RU"/>
         </w:rPr>
         <w:tab/>
       </w:r>
@@ -4036,6 +4057,7 @@
         <w:rPr>
           <w:b/>
           <w:bCs/>
+          <w:lang w:val="ru-RU"/>
         </w:rPr>
         <w:t xml:space="preserve"> </w:t>
       </w:r>
@@ -4051,6 +4073,7 @@
         <w:rPr>
           <w:b/>
           <w:bCs/>
+          <w:lang w:val="ru-RU"/>
         </w:rPr>
         <w:t xml:space="preserve"> </w:t>
       </w:r>
@@ -4066,6 +4089,7 @@
         <w:rPr>
           <w:b/>
           <w:bCs/>
+          <w:lang w:val="ru-RU"/>
         </w:rPr>
         <w:t xml:space="preserve"> </w:t>
       </w:r>
@@ -4083,6 +4107,7 @@
         <w:rPr>
           <w:b/>
           <w:bCs/>
+          <w:lang w:val="ru-RU"/>
         </w:rPr>
         <w:t xml:space="preserve"> </w:t>
       </w:r>
@@ -4098,6 +4123,7 @@
         <w:rPr>
           <w:b/>
           <w:bCs/>
+          <w:lang w:val="ru-RU"/>
         </w:rPr>
         <w:t xml:space="preserve"> </w:t>
       </w:r>
@@ -4113,6 +4139,7 @@
         <w:rPr>
           <w:b/>
           <w:bCs/>
+          <w:lang w:val="ru-RU"/>
         </w:rPr>
         <w:t xml:space="preserve"> </w:t>
       </w:r>
@@ -4128,6 +4155,7 @@
         <w:rPr>
           <w:b/>
           <w:bCs/>
+          <w:lang w:val="ru-RU"/>
         </w:rPr>
         <w:t xml:space="preserve">. </w:t>
       </w:r>
@@ -4875,35 +4903,28 @@
     <w:p>
       <w:pPr>
         <w:spacing w:after="0"/>
-        <w:rPr>
-          <w:lang w:val="ru-RU"/>
-        </w:rPr>
-      </w:pPr>
-      <w:r>
-        <w:tab/>
-      </w:r>
-      <w:r>
-        <w:tab/>
-      </w:r>
-      <w:r>
-        <w:tab/>
-      </w:r>
-      <w:r>
-        <w:tab/>
-      </w:r>
-      <w:r>
-        <w:rPr>
-          <w:lang w:val="ru-RU"/>
-        </w:rPr>
+      </w:pPr>
+      <w:r>
+        <w:tab/>
+      </w:r>
+      <w:r>
+        <w:tab/>
+      </w:r>
+      <w:r>
+        <w:tab/>
+      </w:r>
+      <w:r>
+        <w:tab/>
+      </w:r>
+      <w:r>
         <w:t>"</w:t>
       </w:r>
+      <w:proofErr w:type="gramStart"/>
       <w:r>
         <w:t>message</w:t>
       </w:r>
-      <w:r>
-        <w:rPr>
-          <w:lang w:val="ru-RU"/>
-        </w:rPr>
+      <w:proofErr w:type="gramEnd"/>
+      <w:r>
         <w:t>": "******"</w:t>
       </w:r>
     </w:p>
@@ -4915,22 +4936,18 @@
         </w:rPr>
       </w:pPr>
       <w:r>
-        <w:rPr>
-          <w:lang w:val="ru-RU"/>
-        </w:rPr>
-        <w:tab/>
-      </w:r>
-      <w:r>
-        <w:rPr>
-          <w:lang w:val="ru-RU"/>
-        </w:rPr>
-        <w:tab/>
-      </w:r>
-      <w:r>
-        <w:rPr>
-          <w:lang w:val="ru-RU"/>
-        </w:rPr>
-        <w:tab/>
+        <w:tab/>
+      </w:r>
+      <w:r>
+        <w:tab/>
+      </w:r>
+      <w:r>
+        <w:tab/>
+      </w:r>
+      <w:r>
+        <w:rPr>
+          <w:lang w:val="ru-RU"/>
+        </w:rPr>
         <w:t>}</w:t>
       </w:r>
     </w:p>
@@ -6608,9 +6625,6 @@
     <w:p>
       <w:pPr>
         <w:spacing w:after="0"/>
-        <w:rPr>
-          <w:lang w:val="ru-RU"/>
-        </w:rPr>
       </w:pPr>
       <w:proofErr w:type="gramStart"/>
       <w:r>
@@ -6621,9 +6635,6 @@
       </w:r>
       <w:proofErr w:type="gramEnd"/>
       <w:r>
-        <w:rPr>
-          <w:lang w:val="ru-RU"/>
-        </w:rPr>
         <w:t xml:space="preserve"> </w:t>
       </w:r>
       <w:r>
@@ -6633,9 +6644,6 @@
         <w:t>от</w:t>
       </w:r>
       <w:r>
-        <w:rPr>
-          <w:lang w:val="ru-RU"/>
-        </w:rPr>
         <w:t xml:space="preserve"> </w:t>
       </w:r>
       <w:r>
@@ -6645,29 +6653,17 @@
         <w:t>сервера</w:t>
       </w:r>
       <w:r>
-        <w:rPr>
-          <w:lang w:val="ru-RU"/>
-        </w:rPr>
         <w:t>:</w:t>
       </w:r>
     </w:p>
     <w:p>
       <w:pPr>
         <w:spacing w:after="0"/>
-        <w:rPr>
-          <w:lang w:val="ru-RU"/>
-        </w:rPr>
-      </w:pPr>
-      <w:r>
-        <w:rPr>
-          <w:lang w:val="ru-RU"/>
-        </w:rPr>
-        <w:tab/>
-      </w:r>
-      <w:r>
-        <w:rPr>
-          <w:lang w:val="ru-RU"/>
-        </w:rPr>
+      </w:pPr>
+      <w:r>
+        <w:tab/>
+      </w:r>
+      <w:r>
         <w:tab/>
         <w:t>{</w:t>
       </w:r>
@@ -6675,46 +6671,26 @@
     <w:p>
       <w:pPr>
         <w:spacing w:after="0"/>
-        <w:rPr>
-          <w:lang w:val="ru-RU"/>
-        </w:rPr>
-      </w:pPr>
-      <w:r>
-        <w:rPr>
-          <w:lang w:val="ru-RU"/>
-        </w:rPr>
+      </w:pPr>
+      <w:r>
         <w:tab/>
         <w:t>“</w:t>
       </w:r>
       <w:proofErr w:type="spellStart"/>
-      <w:proofErr w:type="gramStart"/>
       <w:r>
         <w:t>battleyearfinishdate</w:t>
       </w:r>
       <w:proofErr w:type="spellEnd"/>
-      <w:proofErr w:type="gramEnd"/>
-      <w:r>
-        <w:rPr>
-          <w:lang w:val="ru-RU"/>
-        </w:rPr>
+      <w:r>
         <w:t>”:”***”,</w:t>
       </w:r>
       <w:r>
-        <w:rPr>
-          <w:lang w:val="ru-RU"/>
-        </w:rPr>
-        <w:tab/>
-      </w:r>
-      <w:r>
-        <w:rPr>
-          <w:lang w:val="ru-RU"/>
-        </w:rPr>
-        <w:tab/>
-      </w:r>
-      <w:r>
-        <w:rPr>
-          <w:lang w:val="ru-RU"/>
-        </w:rPr>
+        <w:tab/>
+      </w:r>
+      <w:r>
+        <w:tab/>
+      </w:r>
+      <w:r>
         <w:tab/>
         <w:t>//</w:t>
       </w:r>
@@ -6725,9 +6701,6 @@
         <w:t>даты</w:t>
       </w:r>
       <w:r>
-        <w:rPr>
-          <w:lang w:val="ru-RU"/>
-        </w:rPr>
         <w:t xml:space="preserve"> </w:t>
       </w:r>
       <w:r>
@@ -6737,9 +6710,6 @@
         <w:t>для</w:t>
       </w:r>
       <w:r>
-        <w:rPr>
-          <w:lang w:val="ru-RU"/>
-        </w:rPr>
         <w:t xml:space="preserve"> </w:t>
       </w:r>
       <w:r>
@@ -6754,9 +6724,6 @@
         <w:spacing w:after="0"/>
       </w:pPr>
       <w:r>
-        <w:rPr>
-          <w:lang w:val="ru-RU"/>
-        </w:rPr>
         <w:tab/>
       </w:r>
       <w:r>
@@ -8717,6 +8684,9 @@
     <w:p>
       <w:pPr>
         <w:spacing w:after="0"/>
+        <w:rPr>
+          <w:lang w:val="ru-RU"/>
+        </w:rPr>
       </w:pPr>
       <w:r>
         <w:rPr>
@@ -8764,9 +8734,11 @@
           <w:rFonts w:ascii="Times New Roman" w:hAnsi="Times New Roman"/>
           <w:color w:val="000080"/>
           <w:shd w:val="clear" w:color="auto" w:fill="FFFFFF"/>
+          <w:lang w:val="ru-RU"/>
         </w:rPr>
         <w:t>“</w:t>
       </w:r>
+      <w:proofErr w:type="gramStart"/>
       <w:r>
         <w:rPr>
           <w:rStyle w:val="SourceText"/>
@@ -8778,12 +8750,14 @@
         </w:rPr>
         <w:t>text</w:t>
       </w:r>
+      <w:proofErr w:type="gramEnd"/>
       <w:r>
         <w:rPr>
           <w:rStyle w:val="SourceText"/>
           <w:rFonts w:ascii="Times New Roman" w:hAnsi="Times New Roman"/>
           <w:color w:val="000080"/>
           <w:shd w:val="clear" w:color="auto" w:fill="FFFFFF"/>
+          <w:lang w:val="ru-RU"/>
         </w:rPr>
         <w:t>”:”***”,</w:t>
       </w:r>
@@ -8798,6 +8772,7 @@
           <w:rFonts w:ascii="Times New Roman" w:hAnsi="Times New Roman"/>
           <w:color w:val="000080"/>
           <w:shd w:val="clear" w:color="auto" w:fill="FFFFFF"/>
+          <w:lang w:val="ru-RU"/>
         </w:rPr>
         <w:tab/>
       </w:r>
@@ -8807,6 +8782,7 @@
           <w:rFonts w:ascii="Times New Roman" w:hAnsi="Times New Roman"/>
           <w:color w:val="000080"/>
           <w:shd w:val="clear" w:color="auto" w:fill="FFFFFF"/>
+          <w:lang w:val="ru-RU"/>
         </w:rPr>
         <w:tab/>
       </w:r>
@@ -8816,6 +8792,7 @@
           <w:rFonts w:ascii="Times New Roman" w:hAnsi="Times New Roman"/>
           <w:color w:val="000080"/>
           <w:shd w:val="clear" w:color="auto" w:fill="FFFFFF"/>
+          <w:lang w:val="ru-RU"/>
         </w:rPr>
         <w:tab/>
       </w:r>
@@ -8825,8 +8802,17 @@
           <w:rFonts w:ascii="Times New Roman" w:hAnsi="Times New Roman"/>
           <w:color w:val="000080"/>
           <w:shd w:val="clear" w:color="auto" w:fill="FFFFFF"/>
-        </w:rPr>
-        <w:tab/>
+          <w:lang w:val="ru-RU"/>
+        </w:rPr>
+        <w:tab/>
+      </w:r>
+      <w:r>
+        <w:rPr>
+          <w:rStyle w:val="SourceText"/>
+          <w:rFonts w:ascii="Times New Roman" w:hAnsi="Times New Roman"/>
+          <w:color w:val="000080"/>
+          <w:shd w:val="clear" w:color="auto" w:fill="FFFFFF"/>
+        </w:rPr>
         <w:t>“</w:t>
       </w:r>
       <w:proofErr w:type="spellStart"/>
@@ -10581,9 +10567,6 @@
     <w:p>
       <w:pPr>
         <w:spacing w:after="0"/>
-        <w:rPr>
-          <w:lang w:val="ru-RU"/>
-        </w:rPr>
       </w:pPr>
       <w:proofErr w:type="gramStart"/>
       <w:r>
@@ -10594,9 +10577,6 @@
       </w:r>
       <w:proofErr w:type="gramEnd"/>
       <w:r>
-        <w:rPr>
-          <w:lang w:val="ru-RU"/>
-        </w:rPr>
         <w:t xml:space="preserve"> </w:t>
       </w:r>
       <w:r>
@@ -10606,9 +10586,6 @@
         <w:t>от</w:t>
       </w:r>
       <w:r>
-        <w:rPr>
-          <w:lang w:val="ru-RU"/>
-        </w:rPr>
         <w:t xml:space="preserve"> </w:t>
       </w:r>
       <w:r>
@@ -10618,23 +10595,14 @@
         <w:t>сервера</w:t>
       </w:r>
       <w:r>
-        <w:rPr>
-          <w:lang w:val="ru-RU"/>
-        </w:rPr>
         <w:t>:</w:t>
       </w:r>
     </w:p>
     <w:p>
       <w:pPr>
         <w:spacing w:after="0"/>
-        <w:rPr>
-          <w:lang w:val="ru-RU"/>
-        </w:rPr>
-      </w:pPr>
-      <w:r>
-        <w:rPr>
-          <w:lang w:val="ru-RU"/>
-        </w:rPr>
+      </w:pPr>
+      <w:r>
         <w:tab/>
         <w:t>{</w:t>
       </w:r>
@@ -10642,14 +10610,8 @@
     <w:p>
       <w:pPr>
         <w:spacing w:after="0"/>
-        <w:rPr>
-          <w:lang w:val="ru-RU"/>
-        </w:rPr>
-      </w:pPr>
-      <w:r>
-        <w:rPr>
-          <w:lang w:val="ru-RU"/>
-        </w:rPr>
+      </w:pPr>
+      <w:r>
         <w:tab/>
         <w:t>“</w:t>
       </w:r>
@@ -10661,53 +10623,30 @@
       <w:proofErr w:type="spellEnd"/>
       <w:proofErr w:type="gramEnd"/>
       <w:r>
-        <w:rPr>
-          <w:lang w:val="ru-RU"/>
-        </w:rPr>
         <w:t>”:{</w:t>
       </w:r>
     </w:p>
     <w:p>
       <w:pPr>
         <w:spacing w:after="0"/>
-        <w:rPr>
-          <w:lang w:val="ru-RU"/>
-        </w:rPr>
-      </w:pPr>
-      <w:r>
-        <w:rPr>
-          <w:lang w:val="ru-RU"/>
-        </w:rPr>
-        <w:tab/>
-      </w:r>
-      <w:r>
-        <w:rPr>
-          <w:lang w:val="ru-RU"/>
-        </w:rPr>
-        <w:tab/>
-      </w:r>
-      <w:r>
-        <w:rPr>
-          <w:lang w:val="ru-RU"/>
-        </w:rPr>
-        <w:tab/>
-      </w:r>
-      <w:r>
-        <w:rPr>
-          <w:lang w:val="ru-RU"/>
-        </w:rPr>
+      </w:pPr>
+      <w:r>
+        <w:tab/>
+      </w:r>
+      <w:r>
+        <w:tab/>
+      </w:r>
+      <w:r>
+        <w:tab/>
+      </w:r>
+      <w:r>
         <w:tab/>
         <w:t>“</w:t>
       </w:r>
-      <w:proofErr w:type="gramStart"/>
       <w:r>
         <w:t>title</w:t>
       </w:r>
-      <w:proofErr w:type="gramEnd"/>
-      <w:r>
-        <w:rPr>
-          <w:lang w:val="ru-RU"/>
-        </w:rPr>
+      <w:r>
         <w:t>”:”***”,</w:t>
       </w:r>
     </w:p>
@@ -10716,27 +10655,15 @@
         <w:spacing w:after="0"/>
       </w:pPr>
       <w:r>
-        <w:rPr>
-          <w:lang w:val="ru-RU"/>
-        </w:rPr>
-        <w:tab/>
-      </w:r>
-      <w:r>
-        <w:rPr>
-          <w:lang w:val="ru-RU"/>
-        </w:rPr>
-        <w:tab/>
-      </w:r>
-      <w:r>
-        <w:rPr>
-          <w:lang w:val="ru-RU"/>
-        </w:rPr>
-        <w:tab/>
-      </w:r>
-      <w:r>
-        <w:rPr>
-          <w:lang w:val="ru-RU"/>
-        </w:rPr>
+        <w:tab/>
+      </w:r>
+      <w:r>
+        <w:tab/>
+      </w:r>
+      <w:r>
+        <w:tab/>
+      </w:r>
+      <w:r>
         <w:tab/>
       </w:r>
       <w:r>
@@ -11814,6 +11741,12 @@
         </w:rPr>
         <w:t>”:5,</w:t>
       </w:r>
+      <w:r>
+        <w:rPr>
+          <w:shd w:val="clear" w:color="auto" w:fill="00FF00"/>
+        </w:rPr>
+        <w:tab/>
+      </w:r>
     </w:p>
     <w:p>
       <w:pPr>
@@ -11847,38 +11780,106 @@
     <w:p>
       <w:pPr>
         <w:spacing w:after="0"/>
-      </w:pPr>
-      <w:r>
-        <w:rPr>
-          <w:shd w:val="clear" w:color="auto" w:fill="00FF00"/>
-        </w:rPr>
-        <w:tab/>
-      </w:r>
-      <w:r>
-        <w:rPr>
-          <w:shd w:val="clear" w:color="auto" w:fill="00FF00"/>
-          <w:lang w:val="ru-RU"/>
-        </w:rPr>
-        <w:tab/>
-      </w:r>
-      <w:r>
-        <w:rPr>
-          <w:shd w:val="clear" w:color="auto" w:fill="00FF00"/>
+        <w:rPr>
+          <w:shd w:val="clear" w:color="auto" w:fill="00FF00"/>
+          <w:lang w:val="ru-RU"/>
+        </w:rPr>
+      </w:pPr>
+      <w:r>
+        <w:rPr>
+          <w:shd w:val="clear" w:color="auto" w:fill="00FF00"/>
+        </w:rPr>
+        <w:tab/>
+      </w:r>
+      <w:r>
+        <w:rPr>
+          <w:shd w:val="clear" w:color="auto" w:fill="00FF00"/>
+          <w:lang w:val="ru-RU"/>
         </w:rPr>
         <w:t>“</w:t>
       </w:r>
-      <w:proofErr w:type="spellStart"/>
-      <w:r>
-        <w:rPr>
-          <w:shd w:val="clear" w:color="auto" w:fill="00FF00"/>
-        </w:rPr>
-        <w:t>start</w:t>
-      </w:r>
-      <w:r>
-        <w:rPr>
-          <w:shd w:val="clear" w:color="auto" w:fill="00FF00"/>
-        </w:rPr>
-        <w:t>datefrom</w:t>
+      <w:proofErr w:type="gramStart"/>
+      <w:r>
+        <w:rPr>
+          <w:shd w:val="clear" w:color="auto" w:fill="00FF00"/>
+        </w:rPr>
+        <w:t>name</w:t>
+      </w:r>
+      <w:proofErr w:type="gramEnd"/>
+      <w:r>
+        <w:rPr>
+          <w:shd w:val="clear" w:color="auto" w:fill="00FF00"/>
+          <w:lang w:val="ru-RU"/>
+        </w:rPr>
+        <w:t>”:”***”</w:t>
+      </w:r>
+      <w:r>
+        <w:rPr>
+          <w:shd w:val="clear" w:color="auto" w:fill="00FF00"/>
+          <w:lang w:val="ru-RU"/>
+        </w:rPr>
+        <w:tab/>
+      </w:r>
+      <w:r>
+        <w:rPr>
+          <w:shd w:val="clear" w:color="auto" w:fill="00FF00"/>
+          <w:lang w:val="ru-RU"/>
+        </w:rPr>
+        <w:tab/>
+      </w:r>
+      <w:r>
+        <w:rPr>
+          <w:shd w:val="clear" w:color="auto" w:fill="00FF00"/>
+          <w:lang w:val="ru-RU"/>
+        </w:rPr>
+        <w:tab/>
+      </w:r>
+      <w:r>
+        <w:rPr>
+          <w:shd w:val="clear" w:color="auto" w:fill="00FF00"/>
+          <w:lang w:val="ru-RU"/>
+        </w:rPr>
+        <w:tab/>
+        <w:t xml:space="preserve">// </w:t>
+      </w:r>
+      <w:r>
+        <w:rPr>
+          <w:shd w:val="clear" w:color="auto" w:fill="00FF00"/>
+          <w:lang w:val="ru-RU"/>
+        </w:rPr>
+        <w:t>по совпадению введенного в названиях проектов</w:t>
+      </w:r>
+    </w:p>
+    <w:p>
+      <w:pPr>
+        <w:spacing w:after="0"/>
+      </w:pPr>
+      <w:r>
+        <w:rPr>
+          <w:shd w:val="clear" w:color="auto" w:fill="00FF00"/>
+          <w:lang w:val="ru-RU"/>
+        </w:rPr>
+        <w:tab/>
+      </w:r>
+      <w:r>
+        <w:rPr>
+          <w:shd w:val="clear" w:color="auto" w:fill="00FF00"/>
+          <w:lang w:val="ru-RU"/>
+        </w:rPr>
+        <w:tab/>
+      </w:r>
+      <w:r>
+        <w:rPr>
+          <w:shd w:val="clear" w:color="auto" w:fill="00FF00"/>
+        </w:rPr>
+        <w:t>“</w:t>
+      </w:r>
+      <w:proofErr w:type="spellStart"/>
+      <w:r>
+        <w:rPr>
+          <w:shd w:val="clear" w:color="auto" w:fill="00FF00"/>
+        </w:rPr>
+        <w:t>startdatefrom</w:t>
       </w:r>
       <w:proofErr w:type="spellEnd"/>
       <w:r>
@@ -11935,13 +11936,7 @@
         <w:rPr>
           <w:shd w:val="clear" w:color="auto" w:fill="00FF00"/>
         </w:rPr>
-        <w:t>start</w:t>
-      </w:r>
-      <w:r>
-        <w:rPr>
-          <w:shd w:val="clear" w:color="auto" w:fill="00FF00"/>
-        </w:rPr>
-        <w:t>dateto</w:t>
+        <w:t>startdateto</w:t>
       </w:r>
       <w:proofErr w:type="spellEnd"/>
       <w:r>
@@ -12000,13 +11995,7 @@
         <w:rPr>
           <w:shd w:val="clear" w:color="auto" w:fill="00FF00"/>
         </w:rPr>
-        <w:t>end</w:t>
-      </w:r>
-      <w:r>
-        <w:rPr>
-          <w:shd w:val="clear" w:color="auto" w:fill="00FF00"/>
-        </w:rPr>
-        <w:t>datefrom</w:t>
+        <w:t>enddatefrom</w:t>
       </w:r>
       <w:proofErr w:type="spellEnd"/>
       <w:r>
@@ -12060,13 +12049,7 @@
         <w:rPr>
           <w:shd w:val="clear" w:color="auto" w:fill="00FF00"/>
         </w:rPr>
-        <w:t>end</w:t>
-      </w:r>
-      <w:r>
-        <w:rPr>
-          <w:shd w:val="clear" w:color="auto" w:fill="00FF00"/>
-        </w:rPr>
-        <w:t>dateto</w:t>
+        <w:t>enddateto</w:t>
       </w:r>
       <w:proofErr w:type="spellEnd"/>
       <w:r>
@@ -12102,24 +12085,916 @@
           <w:shd w:val="clear" w:color="auto" w:fill="00FF00"/>
         </w:rPr>
         <w:t>”,</w:t>
+      </w:r>
+    </w:p>
+    <w:p>
+      <w:pPr>
+        <w:spacing w:after="0"/>
+      </w:pPr>
+      <w:r>
+        <w:rPr>
+          <w:shd w:val="clear" w:color="auto" w:fill="00FF00"/>
+        </w:rPr>
+        <w:tab/>
+      </w:r>
+      <w:r>
+        <w:rPr>
+          <w:shd w:val="clear" w:color="auto" w:fill="00FF00"/>
+        </w:rPr>
+        <w:t>“</w:t>
+      </w:r>
+      <w:proofErr w:type="spellStart"/>
+      <w:r>
+        <w:rPr>
+          <w:shd w:val="clear" w:color="auto" w:fill="00FF00"/>
+        </w:rPr>
+        <w:t>regdeadlinefrom</w:t>
+      </w:r>
+      <w:proofErr w:type="spellEnd"/>
+      <w:r>
+        <w:rPr>
+          <w:shd w:val="clear" w:color="auto" w:fill="00FF00"/>
+        </w:rPr>
+        <w:t>”:”</w:t>
+      </w:r>
+      <w:proofErr w:type="spellStart"/>
+      <w:r>
+        <w:rPr>
+          <w:shd w:val="clear" w:color="auto" w:fill="00FF00"/>
+        </w:rPr>
+        <w:t>dd</w:t>
+      </w:r>
+      <w:proofErr w:type="spellEnd"/>
+      <w:r>
+        <w:rPr>
+          <w:shd w:val="clear" w:color="auto" w:fill="00FF00"/>
+        </w:rPr>
+        <w:t>/MM/</w:t>
+      </w:r>
+      <w:proofErr w:type="spellStart"/>
+      <w:r>
+        <w:rPr>
+          <w:shd w:val="clear" w:color="auto" w:fill="00FF00"/>
+        </w:rPr>
+        <w:t>yyy</w:t>
+      </w:r>
+      <w:proofErr w:type="spellEnd"/>
+      <w:r>
+        <w:rPr>
+          <w:shd w:val="clear" w:color="auto" w:fill="00FF00"/>
+        </w:rPr>
+        <w:t>”,</w:t>
+      </w:r>
+    </w:p>
+    <w:p>
+      <w:pPr>
+        <w:spacing w:after="0"/>
+        <w:rPr>
+          <w:shd w:val="clear" w:color="auto" w:fill="00FF00"/>
+        </w:rPr>
+      </w:pPr>
+      <w:r>
+        <w:rPr>
+          <w:shd w:val="clear" w:color="auto" w:fill="00FF00"/>
+        </w:rPr>
+        <w:tab/>
+        <w:t>“</w:t>
+      </w:r>
+      <w:proofErr w:type="spellStart"/>
+      <w:r>
+        <w:rPr>
+          <w:shd w:val="clear" w:color="auto" w:fill="00FF00"/>
+        </w:rPr>
+        <w:t>regdeadline</w:t>
+      </w:r>
+      <w:r>
+        <w:rPr>
+          <w:shd w:val="clear" w:color="auto" w:fill="00FF00"/>
+        </w:rPr>
+        <w:t>to</w:t>
+      </w:r>
+      <w:proofErr w:type="spellEnd"/>
+      <w:r>
+        <w:rPr>
+          <w:shd w:val="clear" w:color="auto" w:fill="00FF00"/>
+        </w:rPr>
+        <w:t>”:”</w:t>
+      </w:r>
+      <w:proofErr w:type="spellStart"/>
+      <w:r>
+        <w:rPr>
+          <w:shd w:val="clear" w:color="auto" w:fill="00FF00"/>
+        </w:rPr>
+        <w:t>dd</w:t>
+      </w:r>
+      <w:proofErr w:type="spellEnd"/>
+      <w:r>
+        <w:rPr>
+          <w:shd w:val="clear" w:color="auto" w:fill="00FF00"/>
+        </w:rPr>
+        <w:t>/MM/</w:t>
+      </w:r>
+      <w:proofErr w:type="spellStart"/>
+      <w:r>
+        <w:rPr>
+          <w:shd w:val="clear" w:color="auto" w:fill="00FF00"/>
+        </w:rPr>
+        <w:t>yyy</w:t>
+      </w:r>
+      <w:proofErr w:type="spellEnd"/>
+      <w:r>
+        <w:rPr>
+          <w:shd w:val="clear" w:color="auto" w:fill="00FF00"/>
+        </w:rPr>
+        <w:t>”</w:t>
+      </w:r>
+      <w:r>
+        <w:rPr>
+          <w:shd w:val="clear" w:color="auto" w:fill="00FF00"/>
+        </w:rPr>
+        <w:t>,</w:t>
+      </w:r>
+    </w:p>
+    <w:p>
+      <w:pPr>
+        <w:spacing w:after="0"/>
+        <w:rPr>
+          <w:shd w:val="clear" w:color="auto" w:fill="00FF00"/>
+        </w:rPr>
+      </w:pPr>
+      <w:r>
+        <w:rPr>
+          <w:shd w:val="clear" w:color="auto" w:fill="00FF00"/>
+        </w:rPr>
+        <w:tab/>
+        <w:t>“</w:t>
+      </w:r>
+      <w:proofErr w:type="gramStart"/>
+      <w:r>
+        <w:rPr>
+          <w:shd w:val="clear" w:color="auto" w:fill="00FF00"/>
+        </w:rPr>
+        <w:t>winnerid</w:t>
+      </w:r>
+      <w:proofErr w:type="gramEnd"/>
+      <w:r>
+        <w:rPr>
+          <w:shd w:val="clear" w:color="auto" w:fill="00FF00"/>
+        </w:rPr>
+        <w:t>”:9</w:t>
+      </w:r>
+    </w:p>
+    <w:p>
+      <w:pPr>
+        <w:spacing w:after="0"/>
+        <w:rPr>
+          <w:shd w:val="clear" w:color="auto" w:fill="00FF00"/>
+          <w:lang w:val="uk-UA"/>
+        </w:rPr>
+      </w:pPr>
+      <w:r>
+        <w:rPr>
+          <w:shd w:val="clear" w:color="auto" w:fill="00FF00"/>
+        </w:rPr>
+        <w:tab/>
+        <w:t>}</w:t>
+      </w:r>
+    </w:p>
+    <w:p>
+      <w:pPr>
+        <w:spacing w:after="0"/>
+        <w:rPr>
+          <w:shd w:val="clear" w:color="auto" w:fill="00FF00"/>
+        </w:rPr>
+      </w:pPr>
+      <w:r>
+        <w:rPr>
+          <w:shd w:val="clear" w:color="auto" w:fill="00FF00"/>
+        </w:rPr>
+        <w:t>}</w:t>
+      </w:r>
+    </w:p>
+    <w:p>
+      <w:pPr>
+        <w:spacing w:after="0"/>
+      </w:pPr>
+      <w:proofErr w:type="gramStart"/>
+      <w:r>
+        <w:rPr>
+          <w:shd w:val="clear" w:color="auto" w:fill="00FF00"/>
+          <w:lang w:val="ru-RU"/>
+        </w:rPr>
+        <w:t>ответ</w:t>
+      </w:r>
+      <w:proofErr w:type="gramEnd"/>
+      <w:r>
+        <w:rPr>
+          <w:shd w:val="clear" w:color="auto" w:fill="00FF00"/>
+        </w:rPr>
+        <w:t xml:space="preserve"> </w:t>
+      </w:r>
+      <w:r>
+        <w:rPr>
+          <w:shd w:val="clear" w:color="auto" w:fill="00FF00"/>
+          <w:lang w:val="ru-RU"/>
+        </w:rPr>
+        <w:t>от</w:t>
+      </w:r>
+      <w:r>
+        <w:rPr>
+          <w:shd w:val="clear" w:color="auto" w:fill="00FF00"/>
+        </w:rPr>
+        <w:t xml:space="preserve"> </w:t>
+      </w:r>
+      <w:r>
+        <w:rPr>
+          <w:shd w:val="clear" w:color="auto" w:fill="00FF00"/>
+          <w:lang w:val="ru-RU"/>
+        </w:rPr>
+        <w:t>сервера</w:t>
+      </w:r>
+      <w:r>
+        <w:rPr>
+          <w:shd w:val="clear" w:color="auto" w:fill="00FF00"/>
+        </w:rPr>
+        <w:t>:</w:t>
+      </w:r>
+    </w:p>
+    <w:p>
+      <w:pPr>
+        <w:spacing w:after="0"/>
+        <w:rPr>
+          <w:shd w:val="clear" w:color="auto" w:fill="00FF00"/>
+        </w:rPr>
+      </w:pPr>
+      <w:r>
+        <w:rPr>
+          <w:shd w:val="clear" w:color="auto" w:fill="00FF00"/>
+        </w:rPr>
+        <w:t>{</w:t>
+      </w:r>
+    </w:p>
+    <w:p>
+      <w:pPr>
+        <w:spacing w:after="0"/>
+        <w:rPr>
+          <w:shd w:val="clear" w:color="auto" w:fill="00FF00"/>
+        </w:rPr>
+      </w:pPr>
+      <w:r>
+        <w:rPr>
+          <w:shd w:val="clear" w:color="auto" w:fill="00FF00"/>
+        </w:rPr>
+        <w:t>“</w:t>
+      </w:r>
+      <w:r>
+        <w:rPr>
+          <w:shd w:val="clear" w:color="auto" w:fill="00FF00"/>
+        </w:rPr>
+        <w:t>competitions</w:t>
+      </w:r>
+      <w:r>
+        <w:rPr>
+          <w:shd w:val="clear" w:color="auto" w:fill="00FF00"/>
+        </w:rPr>
+        <w:t>":[{</w:t>
+      </w:r>
+    </w:p>
+    <w:p>
+      <w:pPr>
+        <w:spacing w:after="0"/>
+        <w:rPr>
+          <w:shd w:val="clear" w:color="auto" w:fill="00FF00"/>
+        </w:rPr>
+      </w:pPr>
+      <w:r>
+        <w:rPr>
+          <w:shd w:val="clear" w:color="auto" w:fill="00FF00"/>
+        </w:rPr>
+        <w:tab/>
+      </w:r>
+      <w:r>
+        <w:rPr>
+          <w:shd w:val="clear" w:color="auto" w:fill="00FF00"/>
+        </w:rPr>
+        <w:tab/>
+      </w:r>
+      <w:r>
+        <w:rPr>
+          <w:shd w:val="clear" w:color="auto" w:fill="00FF00"/>
+        </w:rPr>
+        <w:tab/>
+        <w:t>“</w:t>
+      </w:r>
+      <w:proofErr w:type="gramStart"/>
+      <w:r>
+        <w:rPr>
+          <w:shd w:val="clear" w:color="auto" w:fill="00FF00"/>
+        </w:rPr>
+        <w:t>id</w:t>
+      </w:r>
+      <w:proofErr w:type="gramEnd"/>
+      <w:r>
+        <w:rPr>
+          <w:shd w:val="clear" w:color="auto" w:fill="00FF00"/>
+        </w:rPr>
+        <w:t>”:5,</w:t>
+      </w:r>
+    </w:p>
+    <w:p>
+      <w:pPr>
+        <w:spacing w:after="0"/>
+        <w:rPr>
+          <w:shd w:val="clear" w:color="auto" w:fill="00FF00"/>
+        </w:rPr>
+      </w:pPr>
+      <w:r>
+        <w:rPr>
+          <w:shd w:val="clear" w:color="auto" w:fill="00FF00"/>
+        </w:rPr>
+        <w:tab/>
+      </w:r>
+      <w:r>
+        <w:rPr>
+          <w:shd w:val="clear" w:color="auto" w:fill="00FF00"/>
+        </w:rPr>
+        <w:tab/>
+      </w:r>
+      <w:r>
+        <w:rPr>
+          <w:shd w:val="clear" w:color="auto" w:fill="00FF00"/>
+        </w:rPr>
+        <w:tab/>
+      </w:r>
+      <w:r>
+        <w:rPr>
+          <w:shd w:val="clear" w:color="auto" w:fill="00FF00"/>
+        </w:rPr>
+        <w:t>“name”:”****”,</w:t>
+      </w:r>
+    </w:p>
+    <w:p>
+      <w:pPr>
+        <w:spacing w:after="0"/>
+        <w:rPr>
+          <w:shd w:val="clear" w:color="auto" w:fill="00FF00"/>
+        </w:rPr>
+      </w:pPr>
+      <w:r>
+        <w:rPr>
+          <w:shd w:val="clear" w:color="auto" w:fill="00FF00"/>
+        </w:rPr>
+        <w:tab/>
+      </w:r>
+      <w:r>
+        <w:rPr>
+          <w:shd w:val="clear" w:color="auto" w:fill="00FF00"/>
+        </w:rPr>
+        <w:tab/>
+      </w:r>
+      <w:r>
+        <w:rPr>
+          <w:shd w:val="clear" w:color="auto" w:fill="00FF00"/>
+        </w:rPr>
+        <w:tab/>
+        <w:t>“description”:”***”,</w:t>
+      </w:r>
+      <w:r>
+        <w:rPr>
+          <w:shd w:val="clear" w:color="auto" w:fill="00FF00"/>
+        </w:rPr>
+        <w:tab/>
+      </w:r>
+      <w:r>
+        <w:rPr>
+          <w:shd w:val="clear" w:color="auto" w:fill="00FF00"/>
+        </w:rPr>
+        <w:tab/>
+        <w:t>//</w:t>
+      </w:r>
+      <w:proofErr w:type="spellStart"/>
+      <w:r>
+        <w:rPr>
+          <w:shd w:val="clear" w:color="auto" w:fill="00FF00"/>
+          <w:lang w:val="uk-UA"/>
+        </w:rPr>
+        <w:t>сависит</w:t>
+      </w:r>
+      <w:proofErr w:type="spellEnd"/>
+      <w:r>
+        <w:rPr>
+          <w:shd w:val="clear" w:color="auto" w:fill="00FF00"/>
+          <w:lang w:val="uk-UA"/>
+        </w:rPr>
+        <w:t xml:space="preserve"> от </w:t>
+      </w:r>
+      <w:proofErr w:type="spellStart"/>
+      <w:r>
+        <w:rPr>
+          <w:shd w:val="clear" w:color="auto" w:fill="00FF00"/>
+        </w:rPr>
+        <w:t>showdescription</w:t>
+      </w:r>
+      <w:proofErr w:type="spellEnd"/>
+    </w:p>
+    <w:p>
+      <w:pPr>
+        <w:spacing w:after="0"/>
+        <w:rPr>
+          <w:shd w:val="clear" w:color="auto" w:fill="00FF00"/>
+        </w:rPr>
+      </w:pPr>
+      <w:r>
+        <w:rPr>
+          <w:shd w:val="clear" w:color="auto" w:fill="00FF00"/>
+        </w:rPr>
+        <w:tab/>
+      </w:r>
+      <w:r>
+        <w:rPr>
+          <w:shd w:val="clear" w:color="auto" w:fill="00FF00"/>
+        </w:rPr>
+        <w:tab/>
+      </w:r>
+      <w:r>
+        <w:rPr>
+          <w:shd w:val="clear" w:color="auto" w:fill="00FF00"/>
+        </w:rPr>
+        <w:tab/>
+        <w:t>“</w:t>
+      </w:r>
+      <w:proofErr w:type="spellStart"/>
+      <w:r>
+        <w:rPr>
+          <w:shd w:val="clear" w:color="auto" w:fill="00FF00"/>
+        </w:rPr>
+        <w:t>type”:”year</w:t>
+      </w:r>
+      <w:proofErr w:type="spellEnd"/>
+      <w:r>
+        <w:rPr>
+          <w:shd w:val="clear" w:color="auto" w:fill="00FF00"/>
+        </w:rPr>
+        <w:t>/month”,</w:t>
+      </w:r>
+    </w:p>
+    <w:p>
+      <w:pPr>
+        <w:spacing w:after="0"/>
+        <w:rPr>
+          <w:shd w:val="clear" w:color="auto" w:fill="00FF00"/>
+        </w:rPr>
+      </w:pPr>
+      <w:r>
+        <w:rPr>
+          <w:shd w:val="clear" w:color="auto" w:fill="00FF00"/>
+        </w:rPr>
+        <w:tab/>
+      </w:r>
+      <w:r>
+        <w:rPr>
+          <w:shd w:val="clear" w:color="auto" w:fill="00FF00"/>
+        </w:rPr>
+        <w:tab/>
+      </w:r>
+      <w:r>
+        <w:rPr>
+          <w:shd w:val="clear" w:color="auto" w:fill="00FF00"/>
+        </w:rPr>
+        <w:tab/>
+        <w:t>“</w:t>
+      </w:r>
+      <w:proofErr w:type="spellStart"/>
+      <w:r>
+        <w:rPr>
+          <w:shd w:val="clear" w:color="auto" w:fill="00FF00"/>
+        </w:rPr>
+        <w:t>startdate</w:t>
+      </w:r>
+      <w:proofErr w:type="spellEnd"/>
+      <w:r>
+        <w:rPr>
+          <w:shd w:val="clear" w:color="auto" w:fill="00FF00"/>
+        </w:rPr>
+        <w:t>”:”</w:t>
+      </w:r>
+      <w:proofErr w:type="spellStart"/>
+      <w:r>
+        <w:rPr>
+          <w:shd w:val="clear" w:color="auto" w:fill="00FF00"/>
+        </w:rPr>
+        <w:t>dd</w:t>
+      </w:r>
+      <w:proofErr w:type="spellEnd"/>
+      <w:r>
+        <w:rPr>
+          <w:shd w:val="clear" w:color="auto" w:fill="00FF00"/>
+        </w:rPr>
+        <w:t>/MM/</w:t>
+      </w:r>
+      <w:proofErr w:type="spellStart"/>
+      <w:r>
+        <w:rPr>
+          <w:shd w:val="clear" w:color="auto" w:fill="00FF00"/>
+        </w:rPr>
+        <w:t>yyy</w:t>
+      </w:r>
+      <w:proofErr w:type="spellEnd"/>
+      <w:r>
+        <w:rPr>
+          <w:shd w:val="clear" w:color="auto" w:fill="00FF00"/>
+        </w:rPr>
+        <w:t>”,</w:t>
+      </w:r>
+    </w:p>
+    <w:p>
+      <w:pPr>
+        <w:spacing w:after="0"/>
+        <w:rPr>
+          <w:shd w:val="clear" w:color="auto" w:fill="00FF00"/>
+        </w:rPr>
+      </w:pPr>
+      <w:r>
+        <w:rPr>
+          <w:shd w:val="clear" w:color="auto" w:fill="00FF00"/>
+        </w:rPr>
+        <w:tab/>
+      </w:r>
+      <w:r>
+        <w:rPr>
+          <w:shd w:val="clear" w:color="auto" w:fill="00FF00"/>
+        </w:rPr>
+        <w:tab/>
+      </w:r>
+      <w:r>
+        <w:rPr>
+          <w:shd w:val="clear" w:color="auto" w:fill="00FF00"/>
+        </w:rPr>
+        <w:tab/>
+        <w:t>“</w:t>
+      </w:r>
+      <w:proofErr w:type="spellStart"/>
+      <w:r>
+        <w:rPr>
+          <w:shd w:val="clear" w:color="auto" w:fill="00FF00"/>
+        </w:rPr>
+        <w:t>enddate</w:t>
+      </w:r>
+      <w:proofErr w:type="spellEnd"/>
+      <w:r>
+        <w:rPr>
+          <w:shd w:val="clear" w:color="auto" w:fill="00FF00"/>
+        </w:rPr>
+        <w:t>”:”</w:t>
+      </w:r>
+      <w:proofErr w:type="spellStart"/>
+      <w:r>
+        <w:rPr>
+          <w:shd w:val="clear" w:color="auto" w:fill="00FF00"/>
+        </w:rPr>
+        <w:t>dd</w:t>
+      </w:r>
+      <w:proofErr w:type="spellEnd"/>
+      <w:r>
+        <w:rPr>
+          <w:shd w:val="clear" w:color="auto" w:fill="00FF00"/>
+        </w:rPr>
+        <w:t>/MM/</w:t>
+      </w:r>
+      <w:proofErr w:type="spellStart"/>
+      <w:r>
+        <w:rPr>
+          <w:shd w:val="clear" w:color="auto" w:fill="00FF00"/>
+        </w:rPr>
+        <w:t>yyy</w:t>
+      </w:r>
+      <w:proofErr w:type="spellEnd"/>
+      <w:r>
+        <w:rPr>
+          <w:shd w:val="clear" w:color="auto" w:fill="00FF00"/>
+        </w:rPr>
+        <w:t>”,</w:t>
+      </w:r>
+    </w:p>
+    <w:p>
+      <w:pPr>
+        <w:spacing w:after="0"/>
+        <w:rPr>
+          <w:shd w:val="clear" w:color="auto" w:fill="00FF00"/>
+        </w:rPr>
+      </w:pPr>
+      <w:r>
+        <w:rPr>
+          <w:shd w:val="clear" w:color="auto" w:fill="00FF00"/>
+        </w:rPr>
+        <w:tab/>
+      </w:r>
+      <w:r>
+        <w:rPr>
+          <w:shd w:val="clear" w:color="auto" w:fill="00FF00"/>
+        </w:rPr>
+        <w:tab/>
+      </w:r>
+      <w:r>
+        <w:rPr>
+          <w:shd w:val="clear" w:color="auto" w:fill="00FF00"/>
+        </w:rPr>
+        <w:tab/>
+        <w:t>“</w:t>
+      </w:r>
+      <w:proofErr w:type="spellStart"/>
+      <w:r>
+        <w:rPr>
+          <w:shd w:val="clear" w:color="auto" w:fill="00FF00"/>
+        </w:rPr>
+        <w:t>regdeadline</w:t>
+      </w:r>
+      <w:proofErr w:type="spellEnd"/>
+      <w:r>
+        <w:rPr>
+          <w:shd w:val="clear" w:color="auto" w:fill="00FF00"/>
+        </w:rPr>
+        <w:t>”:”</w:t>
+      </w:r>
+      <w:proofErr w:type="spellStart"/>
+      <w:r>
+        <w:rPr>
+          <w:shd w:val="clear" w:color="auto" w:fill="00FF00"/>
+        </w:rPr>
+        <w:t>dd</w:t>
+      </w:r>
+      <w:proofErr w:type="spellEnd"/>
+      <w:r>
+        <w:rPr>
+          <w:shd w:val="clear" w:color="auto" w:fill="00FF00"/>
+        </w:rPr>
+        <w:t>/MM/</w:t>
+      </w:r>
+      <w:proofErr w:type="spellStart"/>
+      <w:r>
+        <w:rPr>
+          <w:shd w:val="clear" w:color="auto" w:fill="00FF00"/>
+        </w:rPr>
+        <w:t>yyy</w:t>
+      </w:r>
+      <w:proofErr w:type="spellEnd"/>
+      <w:r>
+        <w:rPr>
+          <w:shd w:val="clear" w:color="auto" w:fill="00FF00"/>
+        </w:rPr>
+        <w:t>”,</w:t>
+      </w:r>
+    </w:p>
+    <w:p>
+      <w:pPr>
+        <w:spacing w:after="0"/>
+      </w:pPr>
+      <w:r>
+        <w:rPr>
+          <w:shd w:val="clear" w:color="auto" w:fill="00FF00"/>
+        </w:rPr>
+        <w:tab/>
+      </w:r>
+      <w:r>
+        <w:rPr>
+          <w:shd w:val="clear" w:color="auto" w:fill="00FF00"/>
+        </w:rPr>
+        <w:tab/>
+      </w:r>
+      <w:r>
+        <w:rPr>
+          <w:shd w:val="clear" w:color="auto" w:fill="00FF00"/>
+        </w:rPr>
+        <w:tab/>
+        <w:t>“</w:t>
+      </w:r>
+      <w:proofErr w:type="gramStart"/>
+      <w:r>
+        <w:rPr>
+          <w:shd w:val="clear" w:color="auto" w:fill="00FF00"/>
+        </w:rPr>
+        <w:t>winner</w:t>
+      </w:r>
+      <w:proofErr w:type="gramEnd"/>
+      <w:r>
+        <w:rPr>
+          <w:shd w:val="clear" w:color="auto" w:fill="00FF00"/>
+        </w:rPr>
+        <w:t>”:{</w:t>
+      </w:r>
+      <w:r>
+        <w:rPr>
+          <w:shd w:val="clear" w:color="auto" w:fill="00FF00"/>
+        </w:rPr>
+        <w:t xml:space="preserve"> </w:t>
+      </w:r>
+      <w:r>
+        <w:rPr>
+          <w:shd w:val="clear" w:color="auto" w:fill="00FF00"/>
+        </w:rPr>
+        <w:t>“id”:4</w:t>
+      </w:r>
+    </w:p>
+    <w:p>
+      <w:pPr>
+        <w:spacing w:after="0"/>
+      </w:pPr>
+      <w:r>
+        <w:rPr>
+          <w:shd w:val="clear" w:color="auto" w:fill="00FF00"/>
+        </w:rPr>
+        <w:tab/>
+      </w:r>
+      <w:r>
+        <w:rPr>
+          <w:shd w:val="clear" w:color="auto" w:fill="00FF00"/>
+        </w:rPr>
+        <w:tab/>
+      </w:r>
+      <w:r>
+        <w:rPr>
+          <w:shd w:val="clear" w:color="auto" w:fill="00FF00"/>
+        </w:rPr>
+        <w:tab/>
+      </w:r>
+      <w:r>
+        <w:rPr>
+          <w:shd w:val="clear" w:color="auto" w:fill="00FF00"/>
+        </w:rPr>
+        <w:tab/>
+        <w:t>"</w:t>
+      </w:r>
+      <w:proofErr w:type="spellStart"/>
+      <w:proofErr w:type="gramStart"/>
+      <w:r>
+        <w:rPr>
+          <w:shd w:val="clear" w:color="auto" w:fill="00FF00"/>
+        </w:rPr>
+        <w:t>firstname</w:t>
+      </w:r>
+      <w:proofErr w:type="spellEnd"/>
+      <w:proofErr w:type="gramEnd"/>
+      <w:r>
+        <w:rPr>
+          <w:shd w:val="clear" w:color="auto" w:fill="00FF00"/>
+        </w:rPr>
+        <w:t>": "***",</w:t>
+      </w:r>
+    </w:p>
+    <w:p>
+      <w:pPr>
+        <w:spacing w:after="0"/>
+      </w:pPr>
+      <w:r>
+        <w:rPr>
+          <w:shd w:val="clear" w:color="auto" w:fill="00FF00"/>
+        </w:rPr>
+        <w:tab/>
+      </w:r>
+      <w:r>
+        <w:rPr>
+          <w:shd w:val="clear" w:color="auto" w:fill="00FF00"/>
+        </w:rPr>
+        <w:tab/>
+      </w:r>
+      <w:r>
+        <w:rPr>
+          <w:shd w:val="clear" w:color="auto" w:fill="00FF00"/>
+        </w:rPr>
+        <w:tab/>
+      </w:r>
+      <w:r>
+        <w:rPr>
+          <w:shd w:val="clear" w:color="auto" w:fill="00FF00"/>
+        </w:rPr>
+        <w:tab/>
+        <w:t>"</w:t>
+      </w:r>
+      <w:proofErr w:type="spellStart"/>
+      <w:proofErr w:type="gramStart"/>
+      <w:r>
+        <w:rPr>
+          <w:shd w:val="clear" w:color="auto" w:fill="00FF00"/>
+        </w:rPr>
+        <w:t>middlename</w:t>
+      </w:r>
+      <w:proofErr w:type="spellEnd"/>
+      <w:proofErr w:type="gramEnd"/>
+      <w:r>
+        <w:rPr>
+          <w:shd w:val="clear" w:color="auto" w:fill="00FF00"/>
+        </w:rPr>
+        <w:t>": "***",</w:t>
+      </w:r>
+    </w:p>
+    <w:p>
+      <w:pPr>
+        <w:spacing w:after="0"/>
+      </w:pPr>
+      <w:r>
+        <w:rPr>
+          <w:shd w:val="clear" w:color="auto" w:fill="00FF00"/>
+        </w:rPr>
+        <w:tab/>
+      </w:r>
+      <w:r>
+        <w:rPr>
+          <w:shd w:val="clear" w:color="auto" w:fill="00FF00"/>
+        </w:rPr>
+        <w:tab/>
+      </w:r>
+      <w:r>
+        <w:rPr>
+          <w:shd w:val="clear" w:color="auto" w:fill="00FF00"/>
+        </w:rPr>
+        <w:tab/>
+      </w:r>
+      <w:r>
+        <w:rPr>
+          <w:shd w:val="clear" w:color="auto" w:fill="00FF00"/>
+        </w:rPr>
+        <w:tab/>
+        <w:t>"</w:t>
+      </w:r>
+      <w:proofErr w:type="spellStart"/>
+      <w:proofErr w:type="gramStart"/>
+      <w:r>
+        <w:rPr>
+          <w:shd w:val="clear" w:color="auto" w:fill="00FF00"/>
+        </w:rPr>
+        <w:t>lastname</w:t>
+      </w:r>
+      <w:proofErr w:type="spellEnd"/>
+      <w:proofErr w:type="gramEnd"/>
+      <w:r>
+        <w:rPr>
+          <w:shd w:val="clear" w:color="auto" w:fill="00FF00"/>
+        </w:rPr>
+        <w:t>": "***",</w:t>
+      </w:r>
+    </w:p>
+    <w:p>
+      <w:pPr>
+        <w:spacing w:after="0"/>
+      </w:pPr>
+      <w:r>
+        <w:rPr>
+          <w:shd w:val="clear" w:color="auto" w:fill="00FF00"/>
+        </w:rPr>
+        <w:tab/>
+      </w:r>
+      <w:r>
+        <w:rPr>
+          <w:shd w:val="clear" w:color="auto" w:fill="00FF00"/>
+        </w:rPr>
+        <w:tab/>
+      </w:r>
+      <w:r>
+        <w:rPr>
+          <w:shd w:val="clear" w:color="auto" w:fill="00FF00"/>
+        </w:rPr>
+        <w:tab/>
       </w:r>
       <w:bookmarkStart w:id="8" w:name="_GoBack"/>
       <w:bookmarkEnd w:id="8"/>
-    </w:p>
-    <w:p>
-      <w:pPr>
-        <w:spacing w:after="0"/>
-      </w:pPr>
-      <w:r>
-        <w:rPr>
-          <w:shd w:val="clear" w:color="auto" w:fill="00FF00"/>
-        </w:rPr>
-        <w:tab/>
-      </w:r>
-      <w:r>
-        <w:rPr>
-          <w:shd w:val="clear" w:color="auto" w:fill="00FF00"/>
-        </w:rPr>
+      <w:r>
+        <w:rPr>
+          <w:shd w:val="clear" w:color="auto" w:fill="00FF00"/>
+        </w:rPr>
+        <w:tab/>
+        <w:t>“login”:”***”,</w:t>
+      </w:r>
+    </w:p>
+    <w:p>
+      <w:pPr>
+        <w:spacing w:after="0"/>
+        <w:rPr>
+          <w:shd w:val="clear" w:color="auto" w:fill="00FF00"/>
+        </w:rPr>
+      </w:pPr>
+      <w:r>
+        <w:rPr>
+          <w:shd w:val="clear" w:color="auto" w:fill="00FF00"/>
+        </w:rPr>
+        <w:tab/>
+      </w:r>
+      <w:r>
+        <w:rPr>
+          <w:shd w:val="clear" w:color="auto" w:fill="00FF00"/>
+        </w:rPr>
+        <w:tab/>
+      </w:r>
+      <w:r>
+        <w:rPr>
+          <w:shd w:val="clear" w:color="auto" w:fill="00FF00"/>
+        </w:rPr>
+        <w:tab/>
+      </w:r>
+      <w:r>
+        <w:rPr>
+          <w:shd w:val="clear" w:color="auto" w:fill="00FF00"/>
+        </w:rPr>
+        <w:tab/>
         <w:t>“</w:t>
       </w:r>
       <w:proofErr w:type="spellStart"/>
@@ -12127,105 +13002,77 @@
         <w:rPr>
           <w:shd w:val="clear" w:color="auto" w:fill="00FF00"/>
         </w:rPr>
-        <w:t>regdeadlinefrom</w:t>
-      </w:r>
-      <w:proofErr w:type="spellEnd"/>
-      <w:r>
-        <w:rPr>
-          <w:shd w:val="clear" w:color="auto" w:fill="00FF00"/>
-        </w:rPr>
-        <w:t>”:”</w:t>
-      </w:r>
-      <w:proofErr w:type="spellStart"/>
-      <w:r>
-        <w:rPr>
-          <w:shd w:val="clear" w:color="auto" w:fill="00FF00"/>
-        </w:rPr>
-        <w:t>dd</w:t>
-      </w:r>
-      <w:proofErr w:type="spellEnd"/>
-      <w:r>
-        <w:rPr>
-          <w:shd w:val="clear" w:color="auto" w:fill="00FF00"/>
-        </w:rPr>
-        <w:t>/MM/</w:t>
-      </w:r>
-      <w:proofErr w:type="spellStart"/>
-      <w:r>
-        <w:rPr>
-          <w:shd w:val="clear" w:color="auto" w:fill="00FF00"/>
-        </w:rPr>
-        <w:t>yyy</w:t>
-      </w:r>
-      <w:proofErr w:type="spellEnd"/>
-      <w:r>
-        <w:rPr>
-          <w:shd w:val="clear" w:color="auto" w:fill="00FF00"/>
-        </w:rPr>
-        <w:t>”,</w:t>
-      </w:r>
-    </w:p>
-    <w:p>
-      <w:pPr>
-        <w:spacing w:after="0"/>
-        <w:rPr>
-          <w:shd w:val="clear" w:color="auto" w:fill="00FF00"/>
-        </w:rPr>
-      </w:pPr>
-      <w:r>
-        <w:rPr>
-          <w:shd w:val="clear" w:color="auto" w:fill="00FF00"/>
-        </w:rPr>
-        <w:tab/>
-        <w:t>“</w:t>
-      </w:r>
-      <w:proofErr w:type="spellStart"/>
-      <w:r>
-        <w:rPr>
-          <w:shd w:val="clear" w:color="auto" w:fill="00FF00"/>
-        </w:rPr>
-        <w:t>regdeadline</w:t>
-      </w:r>
-      <w:r>
-        <w:rPr>
-          <w:shd w:val="clear" w:color="auto" w:fill="00FF00"/>
-        </w:rPr>
-        <w:t>to</w:t>
-      </w:r>
-      <w:proofErr w:type="spellEnd"/>
-      <w:r>
-        <w:rPr>
-          <w:shd w:val="clear" w:color="auto" w:fill="00FF00"/>
-        </w:rPr>
-        <w:t>”:”</w:t>
-      </w:r>
-      <w:proofErr w:type="spellStart"/>
-      <w:r>
-        <w:rPr>
-          <w:shd w:val="clear" w:color="auto" w:fill="00FF00"/>
-        </w:rPr>
-        <w:t>dd</w:t>
-      </w:r>
-      <w:proofErr w:type="spellEnd"/>
-      <w:r>
-        <w:rPr>
-          <w:shd w:val="clear" w:color="auto" w:fill="00FF00"/>
-        </w:rPr>
-        <w:t>/MM/</w:t>
-      </w:r>
-      <w:proofErr w:type="spellStart"/>
-      <w:r>
-        <w:rPr>
-          <w:shd w:val="clear" w:color="auto" w:fill="00FF00"/>
-        </w:rPr>
-        <w:t>yyy</w:t>
-      </w:r>
-      <w:proofErr w:type="spellEnd"/>
-      <w:r>
-        <w:rPr>
-          <w:shd w:val="clear" w:color="auto" w:fill="00FF00"/>
-        </w:rPr>
-        <w:t>”</w:t>
+        <w:t>avatarpath</w:t>
+      </w:r>
+      <w:proofErr w:type="spellEnd"/>
+      <w:r>
+        <w:rPr>
+          <w:shd w:val="clear" w:color="auto" w:fill="00FF00"/>
+        </w:rPr>
+        <w:t>”:”***”</w:t>
+      </w:r>
+    </w:p>
+    <w:p>
+      <w:pPr>
+        <w:spacing w:after="0"/>
+      </w:pPr>
+      <w:r>
+        <w:rPr>
+          <w:shd w:val="clear" w:color="auto" w:fill="00FF00"/>
+        </w:rPr>
+        <w:tab/>
+      </w:r>
+      <w:r>
+        <w:rPr>
+          <w:shd w:val="clear" w:color="auto" w:fill="00FF00"/>
+        </w:rPr>
+        <w:tab/>
+      </w:r>
+      <w:r>
+        <w:rPr>
+          <w:shd w:val="clear" w:color="auto" w:fill="00FF00"/>
+        </w:rPr>
+        <w:tab/>
+      </w:r>
+      <w:r>
+        <w:rPr>
+          <w:shd w:val="clear" w:color="auto" w:fill="00FF00"/>
+        </w:rPr>
+        <w:tab/>
+        <w:t>}</w:t>
+      </w:r>
+    </w:p>
+    <w:p>
+      <w:pPr>
+        <w:spacing w:after="0"/>
+        <w:rPr>
+          <w:shd w:val="clear" w:color="auto" w:fill="00FF00"/>
+        </w:rPr>
+      </w:pPr>
+      <w:r>
+        <w:rPr>
+          <w:shd w:val="clear" w:color="auto" w:fill="00FF00"/>
+        </w:rPr>
+        <w:tab/>
+      </w:r>
+      <w:r>
+        <w:rPr>
+          <w:shd w:val="clear" w:color="auto" w:fill="00FF00"/>
+        </w:rPr>
+        <w:tab/>
+      </w:r>
+      <w:r>
+        <w:rPr>
+          <w:shd w:val="clear" w:color="auto" w:fill="00FF00"/>
+        </w:rPr>
+        <w:tab/>
+      </w:r>
+      <w:r>
+        <w:rPr>
+          <w:shd w:val="clear" w:color="auto" w:fill="00FF00"/>
+          <w:lang w:val="ru-RU"/>
+        </w:rPr>
+        <w:t>}</w:t>
       </w:r>
       <w:r>
         <w:rPr>
@@ -12246,36 +13093,67 @@
           <w:shd w:val="clear" w:color="auto" w:fill="00FF00"/>
         </w:rPr>
         <w:tab/>
-        <w:t>“</w:t>
-      </w:r>
-      <w:proofErr w:type="gramStart"/>
-      <w:r>
-        <w:rPr>
-          <w:shd w:val="clear" w:color="auto" w:fill="00FF00"/>
-        </w:rPr>
-        <w:t>winnerid</w:t>
-      </w:r>
-      <w:proofErr w:type="gramEnd"/>
-      <w:r>
-        <w:rPr>
-          <w:shd w:val="clear" w:color="auto" w:fill="00FF00"/>
-        </w:rPr>
-        <w:t>”:9</w:t>
-      </w:r>
-    </w:p>
-    <w:p>
-      <w:pPr>
-        <w:spacing w:after="0"/>
-        <w:rPr>
-          <w:shd w:val="clear" w:color="auto" w:fill="00FF00"/>
-          <w:lang w:val="uk-UA"/>
-        </w:rPr>
-      </w:pPr>
-      <w:r>
-        <w:rPr>
-          <w:shd w:val="clear" w:color="auto" w:fill="00FF00"/>
-        </w:rPr>
-        <w:tab/>
+      </w:r>
+      <w:r>
+        <w:rPr>
+          <w:shd w:val="clear" w:color="auto" w:fill="00FF00"/>
+        </w:rPr>
+        <w:tab/>
+      </w:r>
+      <w:r>
+        <w:rPr>
+          <w:shd w:val="clear" w:color="auto" w:fill="00FF00"/>
+        </w:rPr>
+        <w:tab/>
+        <w:t>………</w:t>
+      </w:r>
+    </w:p>
+    <w:p>
+      <w:pPr>
+        <w:spacing w:after="0"/>
+        <w:rPr>
+          <w:shd w:val="clear" w:color="auto" w:fill="00FF00"/>
+        </w:rPr>
+      </w:pPr>
+      <w:r>
+        <w:rPr>
+          <w:shd w:val="clear" w:color="auto" w:fill="00FF00"/>
+          <w:lang w:val="ru-RU"/>
+        </w:rPr>
+        <w:tab/>
+      </w:r>
+      <w:r>
+        <w:rPr>
+          <w:shd w:val="clear" w:color="auto" w:fill="00FF00"/>
+          <w:lang w:val="ru-RU"/>
+        </w:rPr>
+        <w:tab/>
+      </w:r>
+      <w:r>
+        <w:rPr>
+          <w:shd w:val="clear" w:color="auto" w:fill="00FF00"/>
+          <w:lang w:val="ru-RU"/>
+        </w:rPr>
+        <w:tab/>
+      </w:r>
+      <w:r>
+        <w:rPr>
+          <w:shd w:val="clear" w:color="auto" w:fill="00FF00"/>
+        </w:rPr>
+        <w:t>]</w:t>
+      </w:r>
+    </w:p>
+    <w:p>
+      <w:pPr>
+        <w:spacing w:after="0"/>
+        <w:rPr>
+          <w:shd w:val="clear" w:color="auto" w:fill="00FF00"/>
+        </w:rPr>
+      </w:pPr>
+      <w:r>
+        <w:rPr>
+          <w:shd w:val="clear" w:color="auto" w:fill="00FF00"/>
+        </w:rPr>
         <w:t>}</w:t>
       </w:r>
     </w:p>
@@ -12286,939 +13164,6 @@
           <w:shd w:val="clear" w:color="auto" w:fill="00FF00"/>
         </w:rPr>
       </w:pPr>
-      <w:r>
-        <w:rPr>
-          <w:shd w:val="clear" w:color="auto" w:fill="00FF00"/>
-        </w:rPr>
-        <w:t>}</w:t>
-      </w:r>
-    </w:p>
-    <w:p>
-      <w:pPr>
-        <w:spacing w:after="0"/>
-        <w:rPr>
-          <w:lang w:val="ru-RU"/>
-        </w:rPr>
-      </w:pPr>
-      <w:proofErr w:type="gramStart"/>
-      <w:r>
-        <w:rPr>
-          <w:shd w:val="clear" w:color="auto" w:fill="00FF00"/>
-          <w:lang w:val="ru-RU"/>
-        </w:rPr>
-        <w:t>ответ</w:t>
-      </w:r>
-      <w:proofErr w:type="gramEnd"/>
-      <w:r>
-        <w:rPr>
-          <w:shd w:val="clear" w:color="auto" w:fill="00FF00"/>
-          <w:lang w:val="ru-RU"/>
-        </w:rPr>
-        <w:t xml:space="preserve"> </w:t>
-      </w:r>
-      <w:r>
-        <w:rPr>
-          <w:shd w:val="clear" w:color="auto" w:fill="00FF00"/>
-          <w:lang w:val="ru-RU"/>
-        </w:rPr>
-        <w:t>от</w:t>
-      </w:r>
-      <w:r>
-        <w:rPr>
-          <w:shd w:val="clear" w:color="auto" w:fill="00FF00"/>
-          <w:lang w:val="ru-RU"/>
-        </w:rPr>
-        <w:t xml:space="preserve"> </w:t>
-      </w:r>
-      <w:r>
-        <w:rPr>
-          <w:shd w:val="clear" w:color="auto" w:fill="00FF00"/>
-          <w:lang w:val="ru-RU"/>
-        </w:rPr>
-        <w:t>сервера</w:t>
-      </w:r>
-      <w:r>
-        <w:rPr>
-          <w:shd w:val="clear" w:color="auto" w:fill="00FF00"/>
-          <w:lang w:val="ru-RU"/>
-        </w:rPr>
-        <w:t>:</w:t>
-      </w:r>
-    </w:p>
-    <w:p>
-      <w:pPr>
-        <w:spacing w:after="0"/>
-        <w:rPr>
-          <w:shd w:val="clear" w:color="auto" w:fill="00FF00"/>
-          <w:lang w:val="ru-RU"/>
-        </w:rPr>
-      </w:pPr>
-      <w:r>
-        <w:rPr>
-          <w:shd w:val="clear" w:color="auto" w:fill="00FF00"/>
-          <w:lang w:val="ru-RU"/>
-        </w:rPr>
-        <w:t>{</w:t>
-      </w:r>
-    </w:p>
-    <w:p>
-      <w:pPr>
-        <w:spacing w:after="0"/>
-        <w:rPr>
-          <w:shd w:val="clear" w:color="auto" w:fill="00FF00"/>
-          <w:lang w:val="ru-RU"/>
-        </w:rPr>
-      </w:pPr>
-      <w:r>
-        <w:rPr>
-          <w:shd w:val="clear" w:color="auto" w:fill="00FF00"/>
-          <w:lang w:val="ru-RU"/>
-        </w:rPr>
-        <w:t>“</w:t>
-      </w:r>
-      <w:proofErr w:type="gramStart"/>
-      <w:r>
-        <w:rPr>
-          <w:shd w:val="clear" w:color="auto" w:fill="00FF00"/>
-        </w:rPr>
-        <w:t>competitions</w:t>
-      </w:r>
-      <w:proofErr w:type="gramEnd"/>
-      <w:r>
-        <w:rPr>
-          <w:shd w:val="clear" w:color="auto" w:fill="00FF00"/>
-          <w:lang w:val="ru-RU"/>
-        </w:rPr>
-        <w:t>":[{</w:t>
-      </w:r>
-    </w:p>
-    <w:p>
-      <w:pPr>
-        <w:spacing w:after="0"/>
-        <w:rPr>
-          <w:shd w:val="clear" w:color="auto" w:fill="00FF00"/>
-          <w:lang w:val="ru-RU"/>
-        </w:rPr>
-      </w:pPr>
-      <w:r>
-        <w:rPr>
-          <w:shd w:val="clear" w:color="auto" w:fill="00FF00"/>
-          <w:lang w:val="ru-RU"/>
-        </w:rPr>
-        <w:tab/>
-      </w:r>
-      <w:r>
-        <w:rPr>
-          <w:shd w:val="clear" w:color="auto" w:fill="00FF00"/>
-          <w:lang w:val="ru-RU"/>
-        </w:rPr>
-        <w:tab/>
-      </w:r>
-      <w:r>
-        <w:rPr>
-          <w:shd w:val="clear" w:color="auto" w:fill="00FF00"/>
-          <w:lang w:val="ru-RU"/>
-        </w:rPr>
-        <w:tab/>
-      </w:r>
-      <w:r>
-        <w:rPr>
-          <w:shd w:val="clear" w:color="auto" w:fill="00FF00"/>
-          <w:lang w:val="ru-RU"/>
-        </w:rPr>
-        <w:t>“</w:t>
-      </w:r>
-      <w:proofErr w:type="gramStart"/>
-      <w:r>
-        <w:rPr>
-          <w:shd w:val="clear" w:color="auto" w:fill="00FF00"/>
-        </w:rPr>
-        <w:t>id</w:t>
-      </w:r>
-      <w:proofErr w:type="gramEnd"/>
-      <w:r>
-        <w:rPr>
-          <w:shd w:val="clear" w:color="auto" w:fill="00FF00"/>
-          <w:lang w:val="ru-RU"/>
-        </w:rPr>
-        <w:t>”:5,</w:t>
-      </w:r>
-    </w:p>
-    <w:p>
-      <w:pPr>
-        <w:spacing w:after="0"/>
-        <w:rPr>
-          <w:shd w:val="clear" w:color="auto" w:fill="00FF00"/>
-        </w:rPr>
-      </w:pPr>
-      <w:r>
-        <w:rPr>
-          <w:shd w:val="clear" w:color="auto" w:fill="00FF00"/>
-          <w:lang w:val="ru-RU"/>
-        </w:rPr>
-        <w:tab/>
-      </w:r>
-      <w:r>
-        <w:rPr>
-          <w:shd w:val="clear" w:color="auto" w:fill="00FF00"/>
-          <w:lang w:val="ru-RU"/>
-        </w:rPr>
-        <w:tab/>
-      </w:r>
-      <w:r>
-        <w:rPr>
-          <w:shd w:val="clear" w:color="auto" w:fill="00FF00"/>
-          <w:lang w:val="ru-RU"/>
-        </w:rPr>
-        <w:tab/>
-      </w:r>
-      <w:r>
-        <w:rPr>
-          <w:shd w:val="clear" w:color="auto" w:fill="00FF00"/>
-        </w:rPr>
-        <w:t>“name”:”****”,</w:t>
-      </w:r>
-    </w:p>
-    <w:p>
-      <w:pPr>
-        <w:spacing w:after="0"/>
-        <w:rPr>
-          <w:shd w:val="clear" w:color="auto" w:fill="00FF00"/>
-        </w:rPr>
-      </w:pPr>
-      <w:r>
-        <w:rPr>
-          <w:shd w:val="clear" w:color="auto" w:fill="00FF00"/>
-        </w:rPr>
-        <w:tab/>
-      </w:r>
-      <w:r>
-        <w:rPr>
-          <w:shd w:val="clear" w:color="auto" w:fill="00FF00"/>
-        </w:rPr>
-        <w:tab/>
-      </w:r>
-      <w:r>
-        <w:rPr>
-          <w:shd w:val="clear" w:color="auto" w:fill="00FF00"/>
-        </w:rPr>
-        <w:tab/>
-        <w:t>“description”:”***”,</w:t>
-      </w:r>
-      <w:r>
-        <w:rPr>
-          <w:shd w:val="clear" w:color="auto" w:fill="00FF00"/>
-        </w:rPr>
-        <w:tab/>
-      </w:r>
-      <w:r>
-        <w:rPr>
-          <w:shd w:val="clear" w:color="auto" w:fill="00FF00"/>
-        </w:rPr>
-        <w:tab/>
-        <w:t>//</w:t>
-      </w:r>
-      <w:proofErr w:type="spellStart"/>
-      <w:r>
-        <w:rPr>
-          <w:shd w:val="clear" w:color="auto" w:fill="00FF00"/>
-          <w:lang w:val="uk-UA"/>
-        </w:rPr>
-        <w:t>сависит</w:t>
-      </w:r>
-      <w:proofErr w:type="spellEnd"/>
-      <w:r>
-        <w:rPr>
-          <w:shd w:val="clear" w:color="auto" w:fill="00FF00"/>
-          <w:lang w:val="uk-UA"/>
-        </w:rPr>
-        <w:t xml:space="preserve"> от </w:t>
-      </w:r>
-      <w:proofErr w:type="spellStart"/>
-      <w:r>
-        <w:rPr>
-          <w:shd w:val="clear" w:color="auto" w:fill="00FF00"/>
-        </w:rPr>
-        <w:t>showdescription</w:t>
-      </w:r>
-      <w:proofErr w:type="spellEnd"/>
-    </w:p>
-    <w:p>
-      <w:pPr>
-        <w:spacing w:after="0"/>
-        <w:rPr>
-          <w:shd w:val="clear" w:color="auto" w:fill="00FF00"/>
-        </w:rPr>
-      </w:pPr>
-      <w:r>
-        <w:rPr>
-          <w:shd w:val="clear" w:color="auto" w:fill="00FF00"/>
-        </w:rPr>
-        <w:tab/>
-      </w:r>
-      <w:r>
-        <w:rPr>
-          <w:shd w:val="clear" w:color="auto" w:fill="00FF00"/>
-        </w:rPr>
-        <w:tab/>
-      </w:r>
-      <w:r>
-        <w:rPr>
-          <w:shd w:val="clear" w:color="auto" w:fill="00FF00"/>
-        </w:rPr>
-        <w:tab/>
-        <w:t>“</w:t>
-      </w:r>
-      <w:proofErr w:type="spellStart"/>
-      <w:r>
-        <w:rPr>
-          <w:shd w:val="clear" w:color="auto" w:fill="00FF00"/>
-        </w:rPr>
-        <w:t>type”:”year</w:t>
-      </w:r>
-      <w:proofErr w:type="spellEnd"/>
-      <w:r>
-        <w:rPr>
-          <w:shd w:val="clear" w:color="auto" w:fill="00FF00"/>
-        </w:rPr>
-        <w:t>/month”,</w:t>
-      </w:r>
-    </w:p>
-    <w:p>
-      <w:pPr>
-        <w:spacing w:after="0"/>
-        <w:rPr>
-          <w:shd w:val="clear" w:color="auto" w:fill="00FF00"/>
-        </w:rPr>
-      </w:pPr>
-      <w:r>
-        <w:rPr>
-          <w:shd w:val="clear" w:color="auto" w:fill="00FF00"/>
-        </w:rPr>
-        <w:tab/>
-      </w:r>
-      <w:r>
-        <w:rPr>
-          <w:shd w:val="clear" w:color="auto" w:fill="00FF00"/>
-        </w:rPr>
-        <w:tab/>
-      </w:r>
-      <w:r>
-        <w:rPr>
-          <w:shd w:val="clear" w:color="auto" w:fill="00FF00"/>
-        </w:rPr>
-        <w:tab/>
-        <w:t>“</w:t>
-      </w:r>
-      <w:proofErr w:type="spellStart"/>
-      <w:r>
-        <w:rPr>
-          <w:shd w:val="clear" w:color="auto" w:fill="00FF00"/>
-        </w:rPr>
-        <w:t>startdate</w:t>
-      </w:r>
-      <w:proofErr w:type="spellEnd"/>
-      <w:r>
-        <w:rPr>
-          <w:shd w:val="clear" w:color="auto" w:fill="00FF00"/>
-        </w:rPr>
-        <w:t>”:</w:t>
-      </w:r>
-      <w:r>
-        <w:rPr>
-          <w:shd w:val="clear" w:color="auto" w:fill="00FF00"/>
-        </w:rPr>
-        <w:t>”</w:t>
-      </w:r>
-      <w:proofErr w:type="spellStart"/>
-      <w:r>
-        <w:rPr>
-          <w:shd w:val="clear" w:color="auto" w:fill="00FF00"/>
-        </w:rPr>
-        <w:t>dd</w:t>
-      </w:r>
-      <w:proofErr w:type="spellEnd"/>
-      <w:r>
-        <w:rPr>
-          <w:shd w:val="clear" w:color="auto" w:fill="00FF00"/>
-        </w:rPr>
-        <w:t>/MM/</w:t>
-      </w:r>
-      <w:proofErr w:type="spellStart"/>
-      <w:r>
-        <w:rPr>
-          <w:shd w:val="clear" w:color="auto" w:fill="00FF00"/>
-        </w:rPr>
-        <w:t>yyy</w:t>
-      </w:r>
-      <w:proofErr w:type="spellEnd"/>
-      <w:r>
-        <w:rPr>
-          <w:shd w:val="clear" w:color="auto" w:fill="00FF00"/>
-        </w:rPr>
-        <w:t>”,</w:t>
-      </w:r>
-    </w:p>
-    <w:p>
-      <w:pPr>
-        <w:spacing w:after="0"/>
-        <w:rPr>
-          <w:shd w:val="clear" w:color="auto" w:fill="00FF00"/>
-        </w:rPr>
-      </w:pPr>
-      <w:r>
-        <w:rPr>
-          <w:shd w:val="clear" w:color="auto" w:fill="00FF00"/>
-        </w:rPr>
-        <w:tab/>
-      </w:r>
-      <w:r>
-        <w:rPr>
-          <w:shd w:val="clear" w:color="auto" w:fill="00FF00"/>
-        </w:rPr>
-        <w:tab/>
-      </w:r>
-      <w:r>
-        <w:rPr>
-          <w:shd w:val="clear" w:color="auto" w:fill="00FF00"/>
-        </w:rPr>
-        <w:tab/>
-        <w:t>“</w:t>
-      </w:r>
-      <w:proofErr w:type="spellStart"/>
-      <w:r>
-        <w:rPr>
-          <w:shd w:val="clear" w:color="auto" w:fill="00FF00"/>
-        </w:rPr>
-        <w:t>enddate</w:t>
-      </w:r>
-      <w:proofErr w:type="spellEnd"/>
-      <w:r>
-        <w:rPr>
-          <w:shd w:val="clear" w:color="auto" w:fill="00FF00"/>
-        </w:rPr>
-        <w:t>”:</w:t>
-      </w:r>
-      <w:r>
-        <w:rPr>
-          <w:shd w:val="clear" w:color="auto" w:fill="00FF00"/>
-        </w:rPr>
-        <w:t>”</w:t>
-      </w:r>
-      <w:proofErr w:type="spellStart"/>
-      <w:r>
-        <w:rPr>
-          <w:shd w:val="clear" w:color="auto" w:fill="00FF00"/>
-        </w:rPr>
-        <w:t>dd</w:t>
-      </w:r>
-      <w:proofErr w:type="spellEnd"/>
-      <w:r>
-        <w:rPr>
-          <w:shd w:val="clear" w:color="auto" w:fill="00FF00"/>
-        </w:rPr>
-        <w:t>/MM/</w:t>
-      </w:r>
-      <w:proofErr w:type="spellStart"/>
-      <w:r>
-        <w:rPr>
-          <w:shd w:val="clear" w:color="auto" w:fill="00FF00"/>
-        </w:rPr>
-        <w:t>yyy</w:t>
-      </w:r>
-      <w:proofErr w:type="spellEnd"/>
-      <w:r>
-        <w:rPr>
-          <w:shd w:val="clear" w:color="auto" w:fill="00FF00"/>
-        </w:rPr>
-        <w:t>”,</w:t>
-      </w:r>
-    </w:p>
-    <w:p>
-      <w:pPr>
-        <w:spacing w:after="0"/>
-        <w:rPr>
-          <w:shd w:val="clear" w:color="auto" w:fill="00FF00"/>
-        </w:rPr>
-      </w:pPr>
-      <w:r>
-        <w:rPr>
-          <w:shd w:val="clear" w:color="auto" w:fill="00FF00"/>
-        </w:rPr>
-        <w:tab/>
-      </w:r>
-      <w:r>
-        <w:rPr>
-          <w:shd w:val="clear" w:color="auto" w:fill="00FF00"/>
-        </w:rPr>
-        <w:tab/>
-      </w:r>
-      <w:r>
-        <w:rPr>
-          <w:shd w:val="clear" w:color="auto" w:fill="00FF00"/>
-        </w:rPr>
-        <w:tab/>
-        <w:t>“</w:t>
-      </w:r>
-      <w:proofErr w:type="spellStart"/>
-      <w:r>
-        <w:rPr>
-          <w:shd w:val="clear" w:color="auto" w:fill="00FF00"/>
-        </w:rPr>
-        <w:t>regdeadline</w:t>
-      </w:r>
-      <w:proofErr w:type="spellEnd"/>
-      <w:r>
-        <w:rPr>
-          <w:shd w:val="clear" w:color="auto" w:fill="00FF00"/>
-        </w:rPr>
-        <w:t>”:</w:t>
-      </w:r>
-      <w:r>
-        <w:rPr>
-          <w:shd w:val="clear" w:color="auto" w:fill="00FF00"/>
-        </w:rPr>
-        <w:t>”</w:t>
-      </w:r>
-      <w:proofErr w:type="spellStart"/>
-      <w:r>
-        <w:rPr>
-          <w:shd w:val="clear" w:color="auto" w:fill="00FF00"/>
-        </w:rPr>
-        <w:t>dd</w:t>
-      </w:r>
-      <w:proofErr w:type="spellEnd"/>
-      <w:r>
-        <w:rPr>
-          <w:shd w:val="clear" w:color="auto" w:fill="00FF00"/>
-        </w:rPr>
-        <w:t>/MM/</w:t>
-      </w:r>
-      <w:proofErr w:type="spellStart"/>
-      <w:r>
-        <w:rPr>
-          <w:shd w:val="clear" w:color="auto" w:fill="00FF00"/>
-        </w:rPr>
-        <w:t>yyy</w:t>
-      </w:r>
-      <w:proofErr w:type="spellEnd"/>
-      <w:r>
-        <w:rPr>
-          <w:shd w:val="clear" w:color="auto" w:fill="00FF00"/>
-        </w:rPr>
-        <w:t>”,</w:t>
-      </w:r>
-    </w:p>
-    <w:p>
-      <w:pPr>
-        <w:spacing w:after="0"/>
-      </w:pPr>
-      <w:r>
-        <w:rPr>
-          <w:shd w:val="clear" w:color="auto" w:fill="00FF00"/>
-        </w:rPr>
-        <w:tab/>
-      </w:r>
-      <w:r>
-        <w:rPr>
-          <w:shd w:val="clear" w:color="auto" w:fill="00FF00"/>
-        </w:rPr>
-        <w:tab/>
-      </w:r>
-      <w:r>
-        <w:rPr>
-          <w:shd w:val="clear" w:color="auto" w:fill="00FF00"/>
-        </w:rPr>
-        <w:tab/>
-        <w:t>“</w:t>
-      </w:r>
-      <w:proofErr w:type="gramStart"/>
-      <w:r>
-        <w:rPr>
-          <w:shd w:val="clear" w:color="auto" w:fill="00FF00"/>
-        </w:rPr>
-        <w:t>winner</w:t>
-      </w:r>
-      <w:proofErr w:type="gramEnd"/>
-      <w:r>
-        <w:rPr>
-          <w:shd w:val="clear" w:color="auto" w:fill="00FF00"/>
-        </w:rPr>
-        <w:t>”:{</w:t>
-      </w:r>
-      <w:r>
-        <w:rPr>
-          <w:shd w:val="clear" w:color="auto" w:fill="00FF00"/>
-        </w:rPr>
-        <w:t xml:space="preserve"> </w:t>
-      </w:r>
-      <w:r>
-        <w:rPr>
-          <w:shd w:val="clear" w:color="auto" w:fill="00FF00"/>
-        </w:rPr>
-        <w:t>“id”:4</w:t>
-      </w:r>
-    </w:p>
-    <w:p>
-      <w:pPr>
-        <w:spacing w:after="0"/>
-      </w:pPr>
-      <w:r>
-        <w:rPr>
-          <w:shd w:val="clear" w:color="auto" w:fill="00FF00"/>
-        </w:rPr>
-        <w:tab/>
-      </w:r>
-      <w:r>
-        <w:rPr>
-          <w:shd w:val="clear" w:color="auto" w:fill="00FF00"/>
-        </w:rPr>
-        <w:tab/>
-      </w:r>
-      <w:r>
-        <w:rPr>
-          <w:shd w:val="clear" w:color="auto" w:fill="00FF00"/>
-        </w:rPr>
-        <w:tab/>
-      </w:r>
-      <w:r>
-        <w:rPr>
-          <w:shd w:val="clear" w:color="auto" w:fill="00FF00"/>
-        </w:rPr>
-        <w:tab/>
-      </w:r>
-      <w:r>
-        <w:rPr>
-          <w:shd w:val="clear" w:color="auto" w:fill="00FF00"/>
-        </w:rPr>
-        <w:t>"</w:t>
-      </w:r>
-      <w:proofErr w:type="spellStart"/>
-      <w:proofErr w:type="gramStart"/>
-      <w:r>
-        <w:rPr>
-          <w:shd w:val="clear" w:color="auto" w:fill="00FF00"/>
-        </w:rPr>
-        <w:t>firstname</w:t>
-      </w:r>
-      <w:proofErr w:type="spellEnd"/>
-      <w:proofErr w:type="gramEnd"/>
-      <w:r>
-        <w:rPr>
-          <w:shd w:val="clear" w:color="auto" w:fill="00FF00"/>
-        </w:rPr>
-        <w:t>": "***",</w:t>
-      </w:r>
-    </w:p>
-    <w:p>
-      <w:pPr>
-        <w:spacing w:after="0"/>
-      </w:pPr>
-      <w:r>
-        <w:rPr>
-          <w:shd w:val="clear" w:color="auto" w:fill="00FF00"/>
-        </w:rPr>
-        <w:tab/>
-      </w:r>
-      <w:r>
-        <w:rPr>
-          <w:shd w:val="clear" w:color="auto" w:fill="00FF00"/>
-        </w:rPr>
-        <w:tab/>
-      </w:r>
-      <w:r>
-        <w:rPr>
-          <w:shd w:val="clear" w:color="auto" w:fill="00FF00"/>
-        </w:rPr>
-        <w:tab/>
-      </w:r>
-      <w:r>
-        <w:rPr>
-          <w:shd w:val="clear" w:color="auto" w:fill="00FF00"/>
-        </w:rPr>
-        <w:tab/>
-      </w:r>
-      <w:r>
-        <w:rPr>
-          <w:shd w:val="clear" w:color="auto" w:fill="00FF00"/>
-        </w:rPr>
-        <w:t>"</w:t>
-      </w:r>
-      <w:proofErr w:type="spellStart"/>
-      <w:proofErr w:type="gramStart"/>
-      <w:r>
-        <w:rPr>
-          <w:shd w:val="clear" w:color="auto" w:fill="00FF00"/>
-        </w:rPr>
-        <w:t>middlename</w:t>
-      </w:r>
-      <w:proofErr w:type="spellEnd"/>
-      <w:proofErr w:type="gramEnd"/>
-      <w:r>
-        <w:rPr>
-          <w:shd w:val="clear" w:color="auto" w:fill="00FF00"/>
-        </w:rPr>
-        <w:t>": "***",</w:t>
-      </w:r>
-    </w:p>
-    <w:p>
-      <w:pPr>
-        <w:spacing w:after="0"/>
-      </w:pPr>
-      <w:r>
-        <w:rPr>
-          <w:shd w:val="clear" w:color="auto" w:fill="00FF00"/>
-        </w:rPr>
-        <w:tab/>
-      </w:r>
-      <w:r>
-        <w:rPr>
-          <w:shd w:val="clear" w:color="auto" w:fill="00FF00"/>
-        </w:rPr>
-        <w:tab/>
-      </w:r>
-      <w:r>
-        <w:rPr>
-          <w:shd w:val="clear" w:color="auto" w:fill="00FF00"/>
-        </w:rPr>
-        <w:tab/>
-      </w:r>
-      <w:r>
-        <w:rPr>
-          <w:shd w:val="clear" w:color="auto" w:fill="00FF00"/>
-        </w:rPr>
-        <w:tab/>
-      </w:r>
-      <w:r>
-        <w:rPr>
-          <w:shd w:val="clear" w:color="auto" w:fill="00FF00"/>
-        </w:rPr>
-        <w:t>"</w:t>
-      </w:r>
-      <w:proofErr w:type="spellStart"/>
-      <w:proofErr w:type="gramStart"/>
-      <w:r>
-        <w:rPr>
-          <w:shd w:val="clear" w:color="auto" w:fill="00FF00"/>
-        </w:rPr>
-        <w:t>lastname</w:t>
-      </w:r>
-      <w:proofErr w:type="spellEnd"/>
-      <w:proofErr w:type="gramEnd"/>
-      <w:r>
-        <w:rPr>
-          <w:shd w:val="clear" w:color="auto" w:fill="00FF00"/>
-        </w:rPr>
-        <w:t>": "***",</w:t>
-      </w:r>
-    </w:p>
-    <w:p>
-      <w:pPr>
-        <w:spacing w:after="0"/>
-      </w:pPr>
-      <w:r>
-        <w:rPr>
-          <w:shd w:val="clear" w:color="auto" w:fill="00FF00"/>
-        </w:rPr>
-        <w:tab/>
-      </w:r>
-      <w:r>
-        <w:rPr>
-          <w:shd w:val="clear" w:color="auto" w:fill="00FF00"/>
-        </w:rPr>
-        <w:tab/>
-      </w:r>
-      <w:r>
-        <w:rPr>
-          <w:shd w:val="clear" w:color="auto" w:fill="00FF00"/>
-        </w:rPr>
-        <w:tab/>
-      </w:r>
-      <w:r>
-        <w:rPr>
-          <w:shd w:val="clear" w:color="auto" w:fill="00FF00"/>
-        </w:rPr>
-        <w:tab/>
-      </w:r>
-      <w:r>
-        <w:rPr>
-          <w:shd w:val="clear" w:color="auto" w:fill="00FF00"/>
-        </w:rPr>
-        <w:t>“login”:”***”,</w:t>
-      </w:r>
-    </w:p>
-    <w:p>
-      <w:pPr>
-        <w:spacing w:after="0"/>
-        <w:rPr>
-          <w:shd w:val="clear" w:color="auto" w:fill="00FF00"/>
-        </w:rPr>
-      </w:pPr>
-      <w:r>
-        <w:rPr>
-          <w:shd w:val="clear" w:color="auto" w:fill="00FF00"/>
-        </w:rPr>
-        <w:tab/>
-      </w:r>
-      <w:r>
-        <w:rPr>
-          <w:shd w:val="clear" w:color="auto" w:fill="00FF00"/>
-        </w:rPr>
-        <w:tab/>
-      </w:r>
-      <w:r>
-        <w:rPr>
-          <w:shd w:val="clear" w:color="auto" w:fill="00FF00"/>
-        </w:rPr>
-        <w:tab/>
-      </w:r>
-      <w:r>
-        <w:rPr>
-          <w:shd w:val="clear" w:color="auto" w:fill="00FF00"/>
-        </w:rPr>
-        <w:tab/>
-      </w:r>
-      <w:r>
-        <w:rPr>
-          <w:shd w:val="clear" w:color="auto" w:fill="00FF00"/>
-        </w:rPr>
-        <w:t>“</w:t>
-      </w:r>
-      <w:proofErr w:type="spellStart"/>
-      <w:r>
-        <w:rPr>
-          <w:shd w:val="clear" w:color="auto" w:fill="00FF00"/>
-        </w:rPr>
-        <w:t>avatarpath</w:t>
-      </w:r>
-      <w:proofErr w:type="spellEnd"/>
-      <w:r>
-        <w:rPr>
-          <w:shd w:val="clear" w:color="auto" w:fill="00FF00"/>
-        </w:rPr>
-        <w:t>”:”***”</w:t>
-      </w:r>
-    </w:p>
-    <w:p>
-      <w:pPr>
-        <w:spacing w:after="0"/>
-      </w:pPr>
-      <w:r>
-        <w:rPr>
-          <w:shd w:val="clear" w:color="auto" w:fill="00FF00"/>
-        </w:rPr>
-        <w:tab/>
-      </w:r>
-      <w:r>
-        <w:rPr>
-          <w:shd w:val="clear" w:color="auto" w:fill="00FF00"/>
-        </w:rPr>
-        <w:tab/>
-      </w:r>
-      <w:r>
-        <w:rPr>
-          <w:shd w:val="clear" w:color="auto" w:fill="00FF00"/>
-        </w:rPr>
-        <w:tab/>
-      </w:r>
-      <w:r>
-        <w:rPr>
-          <w:shd w:val="clear" w:color="auto" w:fill="00FF00"/>
-        </w:rPr>
-        <w:tab/>
-        <w:t>}</w:t>
-      </w:r>
-    </w:p>
-    <w:p>
-      <w:pPr>
-        <w:spacing w:after="0"/>
-        <w:rPr>
-          <w:shd w:val="clear" w:color="auto" w:fill="00FF00"/>
-          <w:lang w:val="ru-RU"/>
-        </w:rPr>
-      </w:pPr>
-      <w:r>
-        <w:rPr>
-          <w:shd w:val="clear" w:color="auto" w:fill="00FF00"/>
-        </w:rPr>
-        <w:tab/>
-      </w:r>
-      <w:r>
-        <w:rPr>
-          <w:shd w:val="clear" w:color="auto" w:fill="00FF00"/>
-        </w:rPr>
-        <w:tab/>
-      </w:r>
-      <w:r>
-        <w:rPr>
-          <w:shd w:val="clear" w:color="auto" w:fill="00FF00"/>
-        </w:rPr>
-        <w:tab/>
-      </w:r>
-      <w:r>
-        <w:rPr>
-          <w:shd w:val="clear" w:color="auto" w:fill="00FF00"/>
-          <w:lang w:val="ru-RU"/>
-        </w:rPr>
-        <w:t>}</w:t>
-      </w:r>
-    </w:p>
-    <w:p>
-      <w:pPr>
-        <w:spacing w:after="0"/>
-        <w:rPr>
-          <w:shd w:val="clear" w:color="auto" w:fill="00FF00"/>
-        </w:rPr>
-      </w:pPr>
-      <w:r>
-        <w:rPr>
-          <w:shd w:val="clear" w:color="auto" w:fill="00FF00"/>
-          <w:lang w:val="ru-RU"/>
-        </w:rPr>
-        <w:tab/>
-      </w:r>
-      <w:r>
-        <w:rPr>
-          <w:shd w:val="clear" w:color="auto" w:fill="00FF00"/>
-          <w:lang w:val="ru-RU"/>
-        </w:rPr>
-        <w:tab/>
-      </w:r>
-      <w:r>
-        <w:rPr>
-          <w:shd w:val="clear" w:color="auto" w:fill="00FF00"/>
-          <w:lang w:val="ru-RU"/>
-        </w:rPr>
-        <w:tab/>
-      </w:r>
-      <w:r>
-        <w:rPr>
-          <w:shd w:val="clear" w:color="auto" w:fill="00FF00"/>
-        </w:rPr>
-        <w:t>]</w:t>
-      </w:r>
-    </w:p>
-    <w:p>
-      <w:pPr>
-        <w:spacing w:after="0"/>
-        <w:rPr>
-          <w:shd w:val="clear" w:color="auto" w:fill="00FF00"/>
-        </w:rPr>
-      </w:pPr>
-      <w:r>
-        <w:rPr>
-          <w:shd w:val="clear" w:color="auto" w:fill="00FF00"/>
-        </w:rPr>
-        <w:t>}</w:t>
-      </w:r>
-    </w:p>
-    <w:p>
-      <w:pPr>
-        <w:spacing w:after="0"/>
-        <w:rPr>
-          <w:shd w:val="clear" w:color="auto" w:fill="00FF00"/>
-        </w:rPr>
-      </w:pPr>
     </w:p>
     <w:p>
       <w:pPr>
@@ -13280,6 +13225,7 @@
         <w:rPr>
           <w:shd w:val="clear" w:color="auto" w:fill="00FF00"/>
         </w:rPr>
+        <w:lastRenderedPageBreak/>
         <w:tab/>
       </w:r>
       <w:proofErr w:type="gramStart"/>
@@ -13452,7 +13398,6 @@
         <w:rPr>
           <w:shd w:val="clear" w:color="auto" w:fill="00FF00"/>
         </w:rPr>
-        <w:lastRenderedPageBreak/>
         <w:t>{</w:t>
       </w:r>
     </w:p>
@@ -15110,7 +15055,6 @@
         <w:rPr>
           <w:shd w:val="clear" w:color="auto" w:fill="00FF00"/>
         </w:rPr>
-        <w:lastRenderedPageBreak/>
         <w:t>POST</w:t>
       </w:r>
     </w:p>
@@ -15993,6 +15937,9 @@
     <w:p>
       <w:pPr>
         <w:spacing w:after="0"/>
+        <w:rPr>
+          <w:lang w:val="ru-RU"/>
+        </w:rPr>
       </w:pPr>
       <w:proofErr w:type="gramStart"/>
       <w:r>
@@ -16069,14 +16016,10 @@
     <w:p>
       <w:pPr>
         <w:spacing w:after="0"/>
-        <w:rPr>
-          <w:lang w:val="ru-RU"/>
-        </w:rPr>
-      </w:pPr>
-      <w:r>
-        <w:rPr>
-          <w:shd w:val="clear" w:color="auto" w:fill="00FF00"/>
-          <w:lang w:val="ru-RU"/>
+      </w:pPr>
+      <w:r>
+        <w:rPr>
+          <w:shd w:val="clear" w:color="auto" w:fill="00FF00"/>
         </w:rPr>
         <w:t>“</w:t>
       </w:r>
@@ -16093,14 +16036,12 @@
       <w:r>
         <w:rPr>
           <w:shd w:val="clear" w:color="auto" w:fill="00FF00"/>
-          <w:lang w:val="ru-RU"/>
         </w:rPr>
         <w:t>”:[</w:t>
       </w:r>
       <w:r>
         <w:rPr>
           <w:shd w:val="clear" w:color="auto" w:fill="00FF00"/>
-          <w:lang w:val="ru-RU"/>
         </w:rPr>
         <w:tab/>
         <w:t>{</w:t>
@@ -16109,35 +16050,28 @@
     <w:p>
       <w:pPr>
         <w:spacing w:after="0"/>
-        <w:rPr>
-          <w:lang w:val="ru-RU"/>
-        </w:rPr>
-      </w:pPr>
-      <w:r>
-        <w:rPr>
-          <w:shd w:val="clear" w:color="auto" w:fill="00FF00"/>
-          <w:lang w:val="ru-RU"/>
-        </w:rPr>
-        <w:tab/>
-      </w:r>
-      <w:r>
-        <w:rPr>
-          <w:shd w:val="clear" w:color="auto" w:fill="00FF00"/>
-          <w:lang w:val="ru-RU"/>
-        </w:rPr>
-        <w:tab/>
-      </w:r>
-      <w:r>
-        <w:rPr>
-          <w:shd w:val="clear" w:color="auto" w:fill="00FF00"/>
-          <w:lang w:val="ru-RU"/>
-        </w:rPr>
-        <w:tab/>
-      </w:r>
-      <w:r>
-        <w:rPr>
-          <w:shd w:val="clear" w:color="auto" w:fill="00FF00"/>
-          <w:lang w:val="ru-RU"/>
+      </w:pPr>
+      <w:r>
+        <w:rPr>
+          <w:shd w:val="clear" w:color="auto" w:fill="00FF00"/>
+        </w:rPr>
+        <w:tab/>
+      </w:r>
+      <w:r>
+        <w:rPr>
+          <w:shd w:val="clear" w:color="auto" w:fill="00FF00"/>
+        </w:rPr>
+        <w:tab/>
+      </w:r>
+      <w:r>
+        <w:rPr>
+          <w:shd w:val="clear" w:color="auto" w:fill="00FF00"/>
+        </w:rPr>
+        <w:tab/>
+      </w:r>
+      <w:r>
+        <w:rPr>
+          <w:shd w:val="clear" w:color="auto" w:fill="00FF00"/>
         </w:rPr>
         <w:tab/>
         <w:t>“</w:t>
@@ -16153,7 +16087,6 @@
       <w:r>
         <w:rPr>
           <w:shd w:val="clear" w:color="auto" w:fill="00FF00"/>
-          <w:lang w:val="ru-RU"/>
         </w:rPr>
         <w:t>”:3</w:t>
       </w:r>
@@ -16165,28 +16098,24 @@
       <w:r>
         <w:rPr>
           <w:shd w:val="clear" w:color="auto" w:fill="00FF00"/>
-          <w:lang w:val="ru-RU"/>
-        </w:rPr>
-        <w:tab/>
-      </w:r>
-      <w:r>
-        <w:rPr>
-          <w:shd w:val="clear" w:color="auto" w:fill="00FF00"/>
-          <w:lang w:val="ru-RU"/>
-        </w:rPr>
-        <w:tab/>
-      </w:r>
-      <w:r>
-        <w:rPr>
-          <w:shd w:val="clear" w:color="auto" w:fill="00FF00"/>
-          <w:lang w:val="ru-RU"/>
-        </w:rPr>
-        <w:tab/>
-      </w:r>
-      <w:r>
-        <w:rPr>
-          <w:shd w:val="clear" w:color="auto" w:fill="00FF00"/>
-          <w:lang w:val="ru-RU"/>
+        </w:rPr>
+        <w:tab/>
+      </w:r>
+      <w:r>
+        <w:rPr>
+          <w:shd w:val="clear" w:color="auto" w:fill="00FF00"/>
+        </w:rPr>
+        <w:tab/>
+      </w:r>
+      <w:r>
+        <w:rPr>
+          <w:shd w:val="clear" w:color="auto" w:fill="00FF00"/>
+        </w:rPr>
+        <w:tab/>
+      </w:r>
+      <w:r>
+        <w:rPr>
+          <w:shd w:val="clear" w:color="auto" w:fill="00FF00"/>
         </w:rPr>
         <w:tab/>
       </w:r>
@@ -16587,6 +16516,7 @@
         <w:rPr>
           <w:shd w:val="clear" w:color="auto" w:fill="00FF00"/>
         </w:rPr>
+        <w:lastRenderedPageBreak/>
         <w:tab/>
       </w:r>
       <w:r>
@@ -16661,7 +16591,6 @@
         <w:rPr>
           <w:shd w:val="clear" w:color="auto" w:fill="00FF00"/>
         </w:rPr>
-        <w:lastRenderedPageBreak/>
         <w:tab/>
       </w:r>
       <w:r>
@@ -17500,20 +17429,16 @@
     <w:p>
       <w:pPr>
         <w:spacing w:after="0"/>
-        <w:rPr>
-          <w:lang w:val="ru-RU"/>
-        </w:rPr>
-      </w:pPr>
-      <w:r>
-        <w:rPr>
-          <w:shd w:val="clear" w:color="auto" w:fill="00FF00"/>
-        </w:rPr>
-        <w:tab/>
-      </w:r>
-      <w:r>
-        <w:rPr>
-          <w:shd w:val="clear" w:color="auto" w:fill="00FF00"/>
-          <w:lang w:val="ru-RU"/>
+      </w:pPr>
+      <w:r>
+        <w:rPr>
+          <w:shd w:val="clear" w:color="auto" w:fill="00FF00"/>
+        </w:rPr>
+        <w:tab/>
+      </w:r>
+      <w:r>
+        <w:rPr>
+          <w:shd w:val="clear" w:color="auto" w:fill="00FF00"/>
         </w:rPr>
         <w:t>{</w:t>
       </w:r>
@@ -17521,19 +17446,14 @@
     <w:p>
       <w:pPr>
         <w:spacing w:after="0"/>
-        <w:rPr>
-          <w:lang w:val="ru-RU"/>
-        </w:rPr>
-      </w:pPr>
-      <w:r>
-        <w:rPr>
-          <w:shd w:val="clear" w:color="auto" w:fill="00FF00"/>
-          <w:lang w:val="ru-RU"/>
+      </w:pPr>
+      <w:r>
+        <w:rPr>
+          <w:shd w:val="clear" w:color="auto" w:fill="00FF00"/>
         </w:rPr>
         <w:tab/>
         <w:t>“</w:t>
       </w:r>
-      <w:proofErr w:type="spellStart"/>
       <w:proofErr w:type="gramStart"/>
       <w:r>
         <w:rPr>
@@ -17541,12 +17461,10 @@
         </w:rPr>
         <w:t>projectid</w:t>
       </w:r>
-      <w:proofErr w:type="spellEnd"/>
-      <w:proofErr w:type="gramEnd"/>
-      <w:r>
-        <w:rPr>
-          <w:shd w:val="clear" w:color="auto" w:fill="00FF00"/>
-          <w:lang w:val="ru-RU"/>
+      <w:proofErr w:type="gramEnd"/>
+      <w:r>
+        <w:rPr>
+          <w:shd w:val="clear" w:color="auto" w:fill="00FF00"/>
         </w:rPr>
         <w:t>”:17</w:t>
       </w:r>
@@ -17554,14 +17472,10 @@
     <w:p>
       <w:pPr>
         <w:spacing w:after="0"/>
-        <w:rPr>
-          <w:lang w:val="ru-RU"/>
-        </w:rPr>
-      </w:pPr>
-      <w:r>
-        <w:rPr>
-          <w:shd w:val="clear" w:color="auto" w:fill="00FF00"/>
-          <w:lang w:val="ru-RU"/>
+      </w:pPr>
+      <w:r>
+        <w:rPr>
+          <w:shd w:val="clear" w:color="auto" w:fill="00FF00"/>
         </w:rPr>
         <w:tab/>
         <w:t>}</w:t>
@@ -17570,9 +17484,6 @@
     <w:p>
       <w:pPr>
         <w:spacing w:after="0"/>
-        <w:rPr>
-          <w:lang w:val="ru-RU"/>
-        </w:rPr>
       </w:pPr>
       <w:proofErr w:type="gramStart"/>
       <w:r>
@@ -17586,7 +17497,6 @@
       <w:r>
         <w:rPr>
           <w:shd w:val="clear" w:color="auto" w:fill="00FF00"/>
-          <w:lang w:val="ru-RU"/>
         </w:rPr>
         <w:t xml:space="preserve"> </w:t>
       </w:r>
@@ -17600,7 +17510,6 @@
       <w:r>
         <w:rPr>
           <w:shd w:val="clear" w:color="auto" w:fill="00FF00"/>
-          <w:lang w:val="ru-RU"/>
         </w:rPr>
         <w:t xml:space="preserve"> </w:t>
       </w:r>
@@ -17614,7 +17523,6 @@
       <w:r>
         <w:rPr>
           <w:shd w:val="clear" w:color="auto" w:fill="00FF00"/>
-          <w:lang w:val="ru-RU"/>
         </w:rPr>
         <w:t>:</w:t>
       </w:r>
@@ -17622,14 +17530,10 @@
     <w:p>
       <w:pPr>
         <w:spacing w:after="0"/>
-        <w:rPr>
-          <w:lang w:val="ru-RU"/>
-        </w:rPr>
-      </w:pPr>
-      <w:r>
-        <w:rPr>
-          <w:shd w:val="clear" w:color="auto" w:fill="00FF00"/>
-          <w:lang w:val="ru-RU"/>
+      </w:pPr>
+      <w:r>
+        <w:rPr>
+          <w:shd w:val="clear" w:color="auto" w:fill="00FF00"/>
         </w:rPr>
         <w:t>{</w:t>
       </w:r>
@@ -17637,21 +17541,16 @@
     <w:p>
       <w:pPr>
         <w:spacing w:after="0"/>
-        <w:rPr>
-          <w:lang w:val="ru-RU"/>
-        </w:rPr>
-      </w:pPr>
-      <w:r>
-        <w:rPr>
-          <w:shd w:val="clear" w:color="auto" w:fill="00FF00"/>
-          <w:lang w:val="ru-RU"/>
-        </w:rPr>
-        <w:tab/>
-      </w:r>
-      <w:r>
-        <w:rPr>
-          <w:shd w:val="clear" w:color="auto" w:fill="00FF00"/>
-          <w:lang w:val="ru-RU"/>
+      </w:pPr>
+      <w:r>
+        <w:rPr>
+          <w:shd w:val="clear" w:color="auto" w:fill="00FF00"/>
+        </w:rPr>
+        <w:tab/>
+      </w:r>
+      <w:r>
+        <w:rPr>
+          <w:shd w:val="clear" w:color="auto" w:fill="00FF00"/>
         </w:rPr>
         <w:tab/>
         <w:t>“</w:t>
@@ -17667,7 +17566,6 @@
       <w:r>
         <w:rPr>
           <w:shd w:val="clear" w:color="auto" w:fill="00FF00"/>
-          <w:lang w:val="ru-RU"/>
         </w:rPr>
         <w:t>” : “***”,</w:t>
       </w:r>
@@ -17679,14 +17577,12 @@
       <w:r>
         <w:rPr>
           <w:shd w:val="clear" w:color="auto" w:fill="00FF00"/>
-          <w:lang w:val="ru-RU"/>
-        </w:rPr>
-        <w:tab/>
-      </w:r>
-      <w:r>
-        <w:rPr>
-          <w:shd w:val="clear" w:color="auto" w:fill="00FF00"/>
-          <w:lang w:val="ru-RU"/>
+        </w:rPr>
+        <w:tab/>
+      </w:r>
+      <w:r>
+        <w:rPr>
+          <w:shd w:val="clear" w:color="auto" w:fill="00FF00"/>
         </w:rPr>
         <w:tab/>
       </w:r>
@@ -18448,6 +18344,7 @@
         <w:rPr>
           <w:shd w:val="clear" w:color="auto" w:fill="00FF00"/>
         </w:rPr>
+        <w:lastRenderedPageBreak/>
         <w:tab/>
       </w:r>
       <w:r>
@@ -18496,7 +18393,6 @@
         <w:rPr>
           <w:shd w:val="clear" w:color="auto" w:fill="00FF00"/>
         </w:rPr>
-        <w:lastRenderedPageBreak/>
         <w:tab/>
       </w:r>
       <w:r>
@@ -19735,6 +19631,7 @@
         <w:rPr>
           <w:shd w:val="clear" w:color="auto" w:fill="00FF00"/>
         </w:rPr>
+        <w:lastRenderedPageBreak/>
         <w:tab/>
         <w:t>“</w:t>
       </w:r>
@@ -19775,7 +19672,6 @@
         <w:rPr>
           <w:shd w:val="clear" w:color="auto" w:fill="00FF00"/>
         </w:rPr>
-        <w:lastRenderedPageBreak/>
         <w:t>ответ</w:t>
       </w:r>
       <w:proofErr w:type="spellEnd"/>
@@ -20978,6 +20874,7 @@
           <w:b/>
           <w:shd w:val="clear" w:color="auto" w:fill="00FF00"/>
         </w:rPr>
+        <w:lastRenderedPageBreak/>
         <w:t>LOGOUT</w:t>
       </w:r>
     </w:p>
@@ -21000,7 +20897,6 @@
         <w:rPr>
           <w:shd w:val="clear" w:color="auto" w:fill="00FF00"/>
         </w:rPr>
-        <w:lastRenderedPageBreak/>
         <w:tab/>
       </w:r>
       <w:proofErr w:type="spellStart"/>
@@ -21156,10 +21052,14 @@
     <w:p>
       <w:pPr>
         <w:spacing w:after="0"/>
+        <w:rPr>
+          <w:lang w:val="ru-RU"/>
+        </w:rPr>
       </w:pPr>
       <w:r>
         <w:rPr>
           <w:shd w:val="clear" w:color="auto" w:fill="FFFF00"/>
+          <w:lang w:val="ru-RU"/>
         </w:rPr>
         <w:t xml:space="preserve">5. </w:t>
       </w:r>
@@ -23486,7 +23386,7 @@
 </file>
 
 <file path=customXml/itemProps1.xml><?xml version="1.0" encoding="utf-8"?>
-<ds:datastoreItem xmlns:ds="http://schemas.openxmlformats.org/officeDocument/2006/customXml" ds:itemID="{9FB12B1F-B810-48DA-9124-DB05311F8BD0}">
+<ds:datastoreItem xmlns:ds="http://schemas.openxmlformats.org/officeDocument/2006/customXml" ds:itemID="{E5860464-ED67-4CE6-84C6-FA6CEC426946}">
   <ds:schemaRefs>
     <ds:schemaRef ds:uri="http://schemas.openxmlformats.org/officeDocument/2006/bibliography"/>
   </ds:schemaRefs>

</xml_diff>

<commit_message>
Updated approveregistration command (added "approveregistration":true/false)
</commit_message>
<xml_diff>
--- a/Data_Mapping2.docx
+++ b/Data_Mapping2.docx
@@ -2079,54 +2079,77 @@
     <w:p>
       <w:pPr>
         <w:spacing w:after="0"/>
-      </w:pPr>
-      <w:r>
-        <w:tab/>
-      </w:r>
-      <w:r>
-        <w:tab/>
-      </w:r>
-      <w:r>
-        <w:tab/>
-      </w:r>
-      <w:r>
-        <w:tab/>
-      </w:r>
-      <w:r>
+        <w:rPr>
+          <w:lang w:val="ru-RU"/>
+        </w:rPr>
+      </w:pPr>
+      <w:r>
+        <w:tab/>
+      </w:r>
+      <w:r>
+        <w:tab/>
+      </w:r>
+      <w:r>
+        <w:tab/>
+      </w:r>
+      <w:r>
+        <w:tab/>
+      </w:r>
+      <w:r>
+        <w:rPr>
+          <w:lang w:val="ru-RU"/>
+        </w:rPr>
         <w:t>"</w:t>
       </w:r>
-      <w:proofErr w:type="gramStart"/>
       <w:r>
         <w:t>phone</w:t>
       </w:r>
-      <w:proofErr w:type="gramEnd"/>
-      <w:r>
+      <w:r>
+        <w:rPr>
+          <w:lang w:val="ru-RU"/>
+        </w:rPr>
         <w:t>": "***",</w:t>
       </w:r>
     </w:p>
     <w:p>
       <w:pPr>
         <w:spacing w:after="0"/>
-      </w:pPr>
-      <w:r>
-        <w:tab/>
-      </w:r>
-      <w:r>
-        <w:tab/>
-      </w:r>
-      <w:r>
-        <w:tab/>
-      </w:r>
-      <w:r>
+        <w:rPr>
+          <w:lang w:val="ru-RU"/>
+        </w:rPr>
+      </w:pPr>
+      <w:r>
+        <w:rPr>
+          <w:lang w:val="ru-RU"/>
+        </w:rPr>
+        <w:tab/>
+      </w:r>
+      <w:r>
+        <w:rPr>
+          <w:lang w:val="ru-RU"/>
+        </w:rPr>
+        <w:tab/>
+      </w:r>
+      <w:r>
+        <w:rPr>
+          <w:lang w:val="ru-RU"/>
+        </w:rPr>
+        <w:tab/>
+      </w:r>
+      <w:r>
+        <w:rPr>
+          <w:lang w:val="ru-RU"/>
+        </w:rPr>
         <w:tab/>
         <w:t>"</w:t>
       </w:r>
-      <w:proofErr w:type="gramStart"/>
       <w:r>
         <w:t>email</w:t>
       </w:r>
-      <w:proofErr w:type="gramEnd"/>
-      <w:r>
+      <w:r>
+        <w:rPr>
+          <w:lang w:val="ru-RU"/>
+        </w:rPr>
         <w:t>": "***",</w:t>
       </w:r>
     </w:p>
@@ -2138,12 +2161,21 @@
         </w:rPr>
       </w:pPr>
       <w:r>
-        <w:tab/>
-      </w:r>
-      <w:r>
-        <w:tab/>
-      </w:r>
-      <w:r>
+        <w:rPr>
+          <w:lang w:val="ru-RU"/>
+        </w:rPr>
+        <w:tab/>
+      </w:r>
+      <w:r>
+        <w:rPr>
+          <w:lang w:val="ru-RU"/>
+        </w:rPr>
+        <w:tab/>
+      </w:r>
+      <w:r>
+        <w:rPr>
+          <w:lang w:val="ru-RU"/>
+        </w:rPr>
         <w:tab/>
       </w:r>
       <w:r>
@@ -2322,6 +2354,9 @@
     <w:p>
       <w:pPr>
         <w:spacing w:after="0"/>
+        <w:rPr>
+          <w:lang w:val="ru-RU"/>
+        </w:rPr>
       </w:pPr>
       <w:r>
         <w:tab/>
@@ -2334,56 +2369,88 @@
         <w:tab/>
       </w:r>
       <w:r>
+        <w:rPr>
+          <w:lang w:val="ru-RU"/>
+        </w:rPr>
         <w:t>"</w:t>
       </w:r>
-      <w:proofErr w:type="gramStart"/>
       <w:r>
         <w:t>email</w:t>
       </w:r>
-      <w:proofErr w:type="gramEnd"/>
-      <w:r>
+      <w:r>
+        <w:rPr>
+          <w:lang w:val="ru-RU"/>
+        </w:rPr>
         <w:t>": "***@****",</w:t>
       </w:r>
     </w:p>
     <w:p>
       <w:pPr>
         <w:spacing w:after="0"/>
-      </w:pPr>
-      <w:r>
-        <w:tab/>
-      </w:r>
-      <w:r>
-        <w:tab/>
-      </w:r>
-      <w:r>
-        <w:tab/>
-      </w:r>
-      <w:r>
+        <w:rPr>
+          <w:lang w:val="ru-RU"/>
+        </w:rPr>
+      </w:pPr>
+      <w:r>
+        <w:rPr>
+          <w:lang w:val="ru-RU"/>
+        </w:rPr>
+        <w:tab/>
+      </w:r>
+      <w:r>
+        <w:rPr>
+          <w:lang w:val="ru-RU"/>
+        </w:rPr>
+        <w:tab/>
+      </w:r>
+      <w:r>
+        <w:rPr>
+          <w:lang w:val="ru-RU"/>
+        </w:rPr>
+        <w:tab/>
+      </w:r>
+      <w:r>
+        <w:rPr>
+          <w:lang w:val="ru-RU"/>
+        </w:rPr>
         <w:tab/>
         <w:t>"</w:t>
       </w:r>
       <w:proofErr w:type="spellStart"/>
-      <w:proofErr w:type="gramStart"/>
       <w:r>
         <w:t>registrationmessage</w:t>
       </w:r>
       <w:proofErr w:type="spellEnd"/>
-      <w:proofErr w:type="gramEnd"/>
-      <w:r>
+      <w:r>
+        <w:rPr>
+          <w:lang w:val="ru-RU"/>
+        </w:rPr>
         <w:t>": "******"</w:t>
       </w:r>
     </w:p>
     <w:p>
       <w:pPr>
         <w:spacing w:after="0"/>
-      </w:pPr>
-      <w:r>
-        <w:tab/>
-      </w:r>
-      <w:r>
-        <w:tab/>
-      </w:r>
-      <w:r>
+        <w:rPr>
+          <w:lang w:val="ru-RU"/>
+        </w:rPr>
+      </w:pPr>
+      <w:r>
+        <w:rPr>
+          <w:lang w:val="ru-RU"/>
+        </w:rPr>
+        <w:tab/>
+      </w:r>
+      <w:r>
+        <w:rPr>
+          <w:lang w:val="ru-RU"/>
+        </w:rPr>
+        <w:tab/>
+      </w:r>
+      <w:r>
+        <w:rPr>
+          <w:lang w:val="ru-RU"/>
+        </w:rPr>
         <w:tab/>
         <w:t>}</w:t>
       </w:r>
@@ -2391,6 +2458,9 @@
     <w:p>
       <w:pPr>
         <w:spacing w:after="0"/>
+        <w:rPr>
+          <w:lang w:val="ru-RU"/>
+        </w:rPr>
       </w:pPr>
       <w:proofErr w:type="spellStart"/>
       <w:proofErr w:type="gramStart"/>
@@ -2459,6 +2529,7 @@
       <w:r>
         <w:rPr>
           <w:shd w:val="clear" w:color="auto" w:fill="FFFF00"/>
+          <w:lang w:val="ru-RU"/>
         </w:rPr>
         <w:t xml:space="preserve"> </w:t>
       </w:r>
@@ -2472,6 +2543,7 @@
       <w:r>
         <w:rPr>
           <w:shd w:val="clear" w:color="auto" w:fill="FFFF00"/>
+          <w:lang w:val="ru-RU"/>
         </w:rPr>
         <w:t xml:space="preserve"> </w:t>
       </w:r>
@@ -2485,6 +2557,7 @@
       <w:r>
         <w:rPr>
           <w:shd w:val="clear" w:color="auto" w:fill="FFFF00"/>
+          <w:lang w:val="ru-RU"/>
         </w:rPr>
         <w:t xml:space="preserve"> </w:t>
       </w:r>
@@ -2498,6 +2571,7 @@
       <w:r>
         <w:rPr>
           <w:shd w:val="clear" w:color="auto" w:fill="FFFF00"/>
+          <w:lang w:val="ru-RU"/>
         </w:rPr>
         <w:t xml:space="preserve"> - </w:t>
       </w:r>
@@ -2515,11 +2589,13 @@
           <w:rPr>
             <w:rStyle w:val="InternetLink"/>
             <w:shd w:val="clear" w:color="auto" w:fill="FFFF00"/>
+            <w:lang w:val="ru-RU"/>
           </w:rPr>
           <w:t>://</w:t>
         </w:r>
       </w:hyperlink>
       <w:hyperlink r:id="rId21">
+        <w:proofErr w:type="spellStart"/>
         <w:r>
           <w:rPr>
             <w:rStyle w:val="InternetLink"/>
@@ -2527,12 +2603,14 @@
           </w:rPr>
           <w:t>edu</w:t>
         </w:r>
+        <w:proofErr w:type="spellEnd"/>
       </w:hyperlink>
       <w:hyperlink r:id="rId22">
         <w:r>
           <w:rPr>
             <w:rStyle w:val="InternetLink"/>
             <w:shd w:val="clear" w:color="auto" w:fill="FFFF00"/>
+            <w:lang w:val="ru-RU"/>
           </w:rPr>
           <w:t>.</w:t>
         </w:r>
@@ -2703,9 +2781,6 @@
     <w:p>
       <w:pPr>
         <w:spacing w:after="0"/>
-        <w:rPr>
-          <w:lang w:val="ru-RU"/>
-        </w:rPr>
       </w:pPr>
       <w:proofErr w:type="spellStart"/>
       <w:r>
@@ -2787,13 +2862,56 @@
     <w:p>
       <w:pPr>
         <w:spacing w:after="0"/>
-      </w:pPr>
-      <w:r>
         <w:rPr>
           <w:shd w:val="clear" w:color="auto" w:fill="FFFF00"/>
+          <w:lang w:val="uk-UA"/>
+        </w:rPr>
+      </w:pPr>
+      <w:r>
+        <w:rPr>
+          <w:shd w:val="clear" w:color="auto" w:fill="FFFF00"/>
           <w:lang w:val="ru-RU"/>
         </w:rPr>
         <w:t>{</w:t>
+      </w:r>
+      <w:bookmarkStart w:id="1" w:name="_GoBack"/>
+      <w:bookmarkEnd w:id="1"/>
+    </w:p>
+    <w:p>
+      <w:pPr>
+        <w:spacing w:after="0"/>
+        <w:rPr>
+          <w:lang w:val="ru-RU"/>
+        </w:rPr>
+      </w:pPr>
+      <w:r>
+        <w:rPr>
+          <w:shd w:val="clear" w:color="auto" w:fill="FFFF00"/>
+          <w:lang w:val="uk-UA"/>
+        </w:rPr>
+        <w:tab/>
+      </w:r>
+      <w:r>
+        <w:rPr>
+          <w:shd w:val="clear" w:color="auto" w:fill="FFFF00"/>
+        </w:rPr>
+        <w:t>“</w:t>
+      </w:r>
+      <w:proofErr w:type="spellStart"/>
+      <w:proofErr w:type="gramStart"/>
+      <w:r>
+        <w:rPr>
+          <w:shd w:val="clear" w:color="auto" w:fill="FFFF00"/>
+        </w:rPr>
+        <w:t>approveregistration</w:t>
+      </w:r>
+      <w:proofErr w:type="spellEnd"/>
+      <w:proofErr w:type="gramEnd"/>
+      <w:r>
+        <w:rPr>
+          <w:shd w:val="clear" w:color="auto" w:fill="FFFF00"/>
+        </w:rPr>
+        <w:t>”:true/false;</w:t>
       </w:r>
     </w:p>
     <w:p>
@@ -3440,6 +3558,7 @@
         <w:spacing w:after="0"/>
       </w:pPr>
       <w:r>
+        <w:lastRenderedPageBreak/>
         <w:tab/>
       </w:r>
       <w:r>
@@ -3471,7 +3590,6 @@
         <w:spacing w:after="0"/>
       </w:pPr>
       <w:r>
-        <w:lastRenderedPageBreak/>
         <w:tab/>
       </w:r>
       <w:r>
@@ -3969,8 +4087,8 @@
           <w:lang w:val="ru-RU"/>
         </w:rPr>
       </w:pPr>
-      <w:bookmarkStart w:id="1" w:name="__DdeLink__612_1376209819"/>
-      <w:bookmarkEnd w:id="1"/>
+      <w:bookmarkStart w:id="2" w:name="__DdeLink__612_1376209819"/>
+      <w:bookmarkEnd w:id="2"/>
       <w:r>
         <w:rPr>
           <w:b/>
@@ -4856,8 +4974,8 @@
       <w:r>
         <w:tab/>
       </w:r>
-      <w:bookmarkStart w:id="2" w:name="__DdeLink__946_284668997"/>
-      <w:bookmarkEnd w:id="2"/>
+      <w:bookmarkStart w:id="3" w:name="__DdeLink__946_284668997"/>
+      <w:bookmarkEnd w:id="3"/>
       <w:r>
         <w:t>"</w:t>
       </w:r>
@@ -5106,6 +5224,7 @@
         <w:rPr>
           <w:lang w:val="ru-RU"/>
         </w:rPr>
+        <w:lastRenderedPageBreak/>
         <w:tab/>
       </w:r>
       <w:r>
@@ -5135,7 +5254,6 @@
         <w:rPr>
           <w:lang w:val="ru-RU"/>
         </w:rPr>
-        <w:lastRenderedPageBreak/>
         <w:tab/>
       </w:r>
       <w:r>
@@ -6487,7 +6605,6 @@
         <w:rPr>
           <w:shd w:val="clear" w:color="auto" w:fill="FFFF00"/>
         </w:rPr>
-        <w:lastRenderedPageBreak/>
         <w:t>Home</w:t>
       </w:r>
     </w:p>
@@ -6588,9 +6705,6 @@
     <w:p>
       <w:pPr>
         <w:spacing w:after="0"/>
-        <w:rPr>
-          <w:lang w:val="ru-RU"/>
-        </w:rPr>
       </w:pPr>
       <w:proofErr w:type="gramStart"/>
       <w:r>
@@ -6601,9 +6715,6 @@
       </w:r>
       <w:proofErr w:type="gramEnd"/>
       <w:r>
-        <w:rPr>
-          <w:lang w:val="ru-RU"/>
-        </w:rPr>
         <w:t xml:space="preserve"> </w:t>
       </w:r>
       <w:r>
@@ -6613,9 +6724,6 @@
         <w:t>от</w:t>
       </w:r>
       <w:r>
-        <w:rPr>
-          <w:lang w:val="ru-RU"/>
-        </w:rPr>
         <w:t xml:space="preserve"> </w:t>
       </w:r>
       <w:r>
@@ -6625,29 +6733,17 @@
         <w:t>сервера</w:t>
       </w:r>
       <w:r>
-        <w:rPr>
-          <w:lang w:val="ru-RU"/>
-        </w:rPr>
         <w:t>:</w:t>
       </w:r>
     </w:p>
     <w:p>
       <w:pPr>
         <w:spacing w:after="0"/>
-        <w:rPr>
-          <w:lang w:val="ru-RU"/>
-        </w:rPr>
-      </w:pPr>
-      <w:r>
-        <w:rPr>
-          <w:lang w:val="ru-RU"/>
-        </w:rPr>
-        <w:tab/>
-      </w:r>
-      <w:r>
-        <w:rPr>
-          <w:lang w:val="ru-RU"/>
-        </w:rPr>
+      </w:pPr>
+      <w:r>
+        <w:tab/>
+      </w:r>
+      <w:r>
         <w:tab/>
         <w:t>{</w:t>
       </w:r>
@@ -6655,46 +6751,26 @@
     <w:p>
       <w:pPr>
         <w:spacing w:after="0"/>
-        <w:rPr>
-          <w:lang w:val="ru-RU"/>
-        </w:rPr>
-      </w:pPr>
-      <w:r>
-        <w:rPr>
-          <w:lang w:val="ru-RU"/>
-        </w:rPr>
+      </w:pPr>
+      <w:r>
         <w:tab/>
         <w:t>“</w:t>
       </w:r>
       <w:proofErr w:type="spellStart"/>
-      <w:proofErr w:type="gramStart"/>
       <w:r>
         <w:t>battleyearfinishdate</w:t>
       </w:r>
       <w:proofErr w:type="spellEnd"/>
-      <w:proofErr w:type="gramEnd"/>
-      <w:r>
-        <w:rPr>
-          <w:lang w:val="ru-RU"/>
-        </w:rPr>
+      <w:r>
         <w:t>”:”***”,</w:t>
       </w:r>
       <w:r>
-        <w:rPr>
-          <w:lang w:val="ru-RU"/>
-        </w:rPr>
-        <w:tab/>
-      </w:r>
-      <w:r>
-        <w:rPr>
-          <w:lang w:val="ru-RU"/>
-        </w:rPr>
-        <w:tab/>
-      </w:r>
-      <w:r>
-        <w:rPr>
-          <w:lang w:val="ru-RU"/>
-        </w:rPr>
+        <w:tab/>
+      </w:r>
+      <w:r>
+        <w:tab/>
+      </w:r>
+      <w:r>
         <w:tab/>
         <w:t>//</w:t>
       </w:r>
@@ -6705,9 +6781,6 @@
         <w:t>даты</w:t>
       </w:r>
       <w:r>
-        <w:rPr>
-          <w:lang w:val="ru-RU"/>
-        </w:rPr>
         <w:t xml:space="preserve"> </w:t>
       </w:r>
       <w:r>
@@ -6717,9 +6790,6 @@
         <w:t>для</w:t>
       </w:r>
       <w:r>
-        <w:rPr>
-          <w:lang w:val="ru-RU"/>
-        </w:rPr>
         <w:t xml:space="preserve"> </w:t>
       </w:r>
       <w:r>
@@ -6734,9 +6804,6 @@
         <w:spacing w:after="0"/>
       </w:pPr>
       <w:r>
-        <w:rPr>
-          <w:lang w:val="ru-RU"/>
-        </w:rPr>
         <w:tab/>
       </w:r>
       <w:r>
@@ -7608,7 +7675,7 @@
         <w:tab/>
         <w:t>“</w:t>
       </w:r>
-      <w:bookmarkStart w:id="3" w:name="__DdeLink__1805_793344815"/>
+      <w:bookmarkStart w:id="4" w:name="__DdeLink__1805_793344815"/>
       <w:proofErr w:type="spellStart"/>
       <w:proofErr w:type="gramStart"/>
       <w:r>
@@ -7620,7 +7687,7 @@
         </w:rPr>
         <w:t>lastphotoslist</w:t>
       </w:r>
-      <w:bookmarkEnd w:id="3"/>
+      <w:bookmarkEnd w:id="4"/>
       <w:proofErr w:type="spellEnd"/>
       <w:proofErr w:type="gramEnd"/>
       <w:r>
@@ -8976,6 +9043,7 @@
         <w:rPr>
           <w:color w:val="000080"/>
         </w:rPr>
+        <w:lastRenderedPageBreak/>
         <w:tab/>
       </w:r>
       <w:r>
@@ -8994,7 +9062,6 @@
     </w:p>
     <w:p>
       <w:r>
-        <w:lastRenderedPageBreak/>
         <w:t>================================================</w:t>
       </w:r>
     </w:p>
@@ -10105,7 +10172,7 @@
         </w:rPr>
         <w:tab/>
       </w:r>
-      <w:bookmarkStart w:id="4" w:name="Bookmark"/>
+      <w:bookmarkStart w:id="5" w:name="Bookmark"/>
       <w:r>
         <w:rPr>
           <w:color w:val="000080"/>
@@ -10128,21 +10195,21 @@
         </w:rPr>
         <w:t xml:space="preserve">": </w:t>
       </w:r>
-      <w:bookmarkStart w:id="5" w:name="Bookmark1"/>
+      <w:bookmarkStart w:id="6" w:name="Bookmark1"/>
       <w:r>
         <w:rPr>
           <w:color w:val="000080"/>
         </w:rPr>
         <w:t>"</w:t>
       </w:r>
+      <w:bookmarkEnd w:id="6"/>
+      <w:r>
+        <w:rPr>
+          <w:color w:val="000080"/>
+        </w:rPr>
+        <w:t>***"</w:t>
+      </w:r>
       <w:bookmarkEnd w:id="5"/>
-      <w:r>
-        <w:rPr>
-          <w:color w:val="000080"/>
-        </w:rPr>
-        <w:t>***"</w:t>
-      </w:r>
-      <w:bookmarkEnd w:id="4"/>
       <w:r>
         <w:rPr>
           <w:color w:val="000080"/>
@@ -10516,8 +10583,8 @@
       <w:r>
         <w:t>command:</w:t>
       </w:r>
-      <w:bookmarkStart w:id="6" w:name="__DdeLink__5953_793344815"/>
-      <w:bookmarkEnd w:id="6"/>
+      <w:bookmarkStart w:id="7" w:name="__DdeLink__5953_793344815"/>
+      <w:bookmarkEnd w:id="7"/>
       <w:proofErr w:type="gramEnd"/>
       <w:r>
         <w:t>aboutbattle</w:t>
@@ -10580,9 +10647,6 @@
     <w:p>
       <w:pPr>
         <w:spacing w:after="0"/>
-        <w:rPr>
-          <w:lang w:val="ru-RU"/>
-        </w:rPr>
       </w:pPr>
       <w:proofErr w:type="gramStart"/>
       <w:r>
@@ -10593,9 +10657,6 @@
       </w:r>
       <w:proofErr w:type="gramEnd"/>
       <w:r>
-        <w:rPr>
-          <w:lang w:val="ru-RU"/>
-        </w:rPr>
         <w:t xml:space="preserve"> </w:t>
       </w:r>
       <w:r>
@@ -10605,9 +10666,6 @@
         <w:t>от</w:t>
       </w:r>
       <w:r>
-        <w:rPr>
-          <w:lang w:val="ru-RU"/>
-        </w:rPr>
         <w:t xml:space="preserve"> </w:t>
       </w:r>
       <w:r>
@@ -10617,23 +10675,14 @@
         <w:t>сервера</w:t>
       </w:r>
       <w:r>
-        <w:rPr>
-          <w:lang w:val="ru-RU"/>
-        </w:rPr>
         <w:t>:</w:t>
       </w:r>
     </w:p>
     <w:p>
       <w:pPr>
         <w:spacing w:after="0"/>
-        <w:rPr>
-          <w:lang w:val="ru-RU"/>
-        </w:rPr>
-      </w:pPr>
-      <w:r>
-        <w:rPr>
-          <w:lang w:val="ru-RU"/>
-        </w:rPr>
+      </w:pPr>
+      <w:r>
         <w:tab/>
         <w:t>{</w:t>
       </w:r>
@@ -10641,14 +10690,8 @@
     <w:p>
       <w:pPr>
         <w:spacing w:after="0"/>
-        <w:rPr>
-          <w:lang w:val="ru-RU"/>
-        </w:rPr>
-      </w:pPr>
-      <w:r>
-        <w:rPr>
-          <w:lang w:val="ru-RU"/>
-        </w:rPr>
+      </w:pPr>
+      <w:r>
         <w:tab/>
         <w:t>“</w:t>
       </w:r>
@@ -10660,53 +10703,30 @@
       <w:proofErr w:type="spellEnd"/>
       <w:proofErr w:type="gramEnd"/>
       <w:r>
-        <w:rPr>
-          <w:lang w:val="ru-RU"/>
-        </w:rPr>
         <w:t>”:{</w:t>
       </w:r>
     </w:p>
     <w:p>
       <w:pPr>
         <w:spacing w:after="0"/>
-        <w:rPr>
-          <w:lang w:val="ru-RU"/>
-        </w:rPr>
-      </w:pPr>
-      <w:r>
-        <w:rPr>
-          <w:lang w:val="ru-RU"/>
-        </w:rPr>
-        <w:tab/>
-      </w:r>
-      <w:r>
-        <w:rPr>
-          <w:lang w:val="ru-RU"/>
-        </w:rPr>
-        <w:tab/>
-      </w:r>
-      <w:r>
-        <w:rPr>
-          <w:lang w:val="ru-RU"/>
-        </w:rPr>
-        <w:tab/>
-      </w:r>
-      <w:r>
-        <w:rPr>
-          <w:lang w:val="ru-RU"/>
-        </w:rPr>
+      </w:pPr>
+      <w:r>
+        <w:tab/>
+      </w:r>
+      <w:r>
+        <w:tab/>
+      </w:r>
+      <w:r>
+        <w:tab/>
+      </w:r>
+      <w:r>
         <w:tab/>
         <w:t>“</w:t>
       </w:r>
-      <w:proofErr w:type="gramStart"/>
       <w:r>
         <w:t>title</w:t>
       </w:r>
-      <w:proofErr w:type="gramEnd"/>
-      <w:r>
-        <w:rPr>
-          <w:lang w:val="ru-RU"/>
-        </w:rPr>
+      <w:r>
         <w:t>”:”***”,</w:t>
       </w:r>
     </w:p>
@@ -10715,27 +10735,15 @@
         <w:spacing w:after="0"/>
       </w:pPr>
       <w:r>
-        <w:rPr>
-          <w:lang w:val="ru-RU"/>
-        </w:rPr>
-        <w:tab/>
-      </w:r>
-      <w:r>
-        <w:rPr>
-          <w:lang w:val="ru-RU"/>
-        </w:rPr>
-        <w:tab/>
-      </w:r>
-      <w:r>
-        <w:rPr>
-          <w:lang w:val="ru-RU"/>
-        </w:rPr>
-        <w:tab/>
-      </w:r>
-      <w:r>
-        <w:rPr>
-          <w:lang w:val="ru-RU"/>
-        </w:rPr>
+        <w:tab/>
+      </w:r>
+      <w:r>
+        <w:tab/>
+      </w:r>
+      <w:r>
+        <w:tab/>
+      </w:r>
+      <w:r>
         <w:tab/>
       </w:r>
       <w:r>
@@ -10956,11 +10964,11 @@
         <w:tab/>
         <w:t>“</w:t>
       </w:r>
-      <w:bookmarkStart w:id="7" w:name="__DdeLink__3996_793344815"/>
+      <w:bookmarkStart w:id="8" w:name="__DdeLink__3996_793344815"/>
       <w:r>
         <w:t>description</w:t>
       </w:r>
-      <w:bookmarkEnd w:id="7"/>
+      <w:bookmarkEnd w:id="8"/>
       <w:r>
         <w:t>”:”***”</w:t>
       </w:r>
@@ -15446,8 +15454,6 @@
         </w:rPr>
         <w:t>”:”***”</w:t>
       </w:r>
-      <w:bookmarkStart w:id="8" w:name="_GoBack"/>
-      <w:bookmarkEnd w:id="8"/>
     </w:p>
     <w:p>
       <w:pPr>
@@ -16331,9 +16337,11 @@
       <w:r>
         <w:rPr>
           <w:shd w:val="clear" w:color="auto" w:fill="00FF00"/>
+          <w:lang w:val="ru-RU"/>
         </w:rPr>
         <w:t>“</w:t>
       </w:r>
+      <w:proofErr w:type="spellStart"/>
       <w:proofErr w:type="gramStart"/>
       <w:r>
         <w:rPr>
@@ -16341,31 +16349,49 @@
         </w:rPr>
         <w:t>projectid</w:t>
       </w:r>
-      <w:proofErr w:type="gramEnd"/>
-      <w:r>
-        <w:rPr>
-          <w:shd w:val="clear" w:color="auto" w:fill="00FF00"/>
+      <w:proofErr w:type="spellEnd"/>
+      <w:proofErr w:type="gramEnd"/>
+      <w:r>
+        <w:rPr>
+          <w:shd w:val="clear" w:color="auto" w:fill="00FF00"/>
+          <w:lang w:val="ru-RU"/>
         </w:rPr>
         <w:t>”:23,</w:t>
       </w:r>
       <w:r>
         <w:rPr>
           <w:shd w:val="clear" w:color="auto" w:fill="00FF00"/>
-        </w:rPr>
-        <w:tab/>
-      </w:r>
-      <w:r>
-        <w:rPr>
-          <w:shd w:val="clear" w:color="auto" w:fill="00FF00"/>
-        </w:rPr>
-        <w:tab/>
-      </w:r>
-      <w:r>
-        <w:rPr>
-          <w:shd w:val="clear" w:color="auto" w:fill="00FF00"/>
-        </w:rPr>
-        <w:tab/>
-        <w:t xml:space="preserve">//ID </w:t>
+          <w:lang w:val="ru-RU"/>
+        </w:rPr>
+        <w:tab/>
+      </w:r>
+      <w:r>
+        <w:rPr>
+          <w:shd w:val="clear" w:color="auto" w:fill="00FF00"/>
+          <w:lang w:val="ru-RU"/>
+        </w:rPr>
+        <w:tab/>
+      </w:r>
+      <w:r>
+        <w:rPr>
+          <w:shd w:val="clear" w:color="auto" w:fill="00FF00"/>
+          <w:lang w:val="ru-RU"/>
+        </w:rPr>
+        <w:tab/>
+        <w:t>//</w:t>
+      </w:r>
+      <w:r>
+        <w:rPr>
+          <w:shd w:val="clear" w:color="auto" w:fill="00FF00"/>
+        </w:rPr>
+        <w:t>ID</w:t>
+      </w:r>
+      <w:r>
+        <w:rPr>
+          <w:shd w:val="clear" w:color="auto" w:fill="00FF00"/>
+          <w:lang w:val="ru-RU"/>
+        </w:rPr>
+        <w:t xml:space="preserve"> </w:t>
       </w:r>
       <w:proofErr w:type="spellStart"/>
       <w:r>
@@ -16396,14 +16422,19 @@
     <w:p>
       <w:pPr>
         <w:spacing w:after="0"/>
-      </w:pPr>
-      <w:r>
-        <w:rPr>
-          <w:shd w:val="clear" w:color="auto" w:fill="00FF00"/>
+        <w:rPr>
+          <w:lang w:val="ru-RU"/>
+        </w:rPr>
+      </w:pPr>
+      <w:r>
+        <w:rPr>
+          <w:shd w:val="clear" w:color="auto" w:fill="00FF00"/>
+          <w:lang w:val="ru-RU"/>
         </w:rPr>
         <w:t>“</w:t>
       </w:r>
       <w:proofErr w:type="spellStart"/>
+      <w:proofErr w:type="gramStart"/>
       <w:r>
         <w:rPr>
           <w:shd w:val="clear" w:color="auto" w:fill="00FF00"/>
@@ -16411,9 +16442,11 @@
         <w:t>createprojectmessage</w:t>
       </w:r>
       <w:proofErr w:type="spellEnd"/>
-      <w:r>
-        <w:rPr>
-          <w:shd w:val="clear" w:color="auto" w:fill="00FF00"/>
+      <w:proofErr w:type="gramEnd"/>
+      <w:r>
+        <w:rPr>
+          <w:shd w:val="clear" w:color="auto" w:fill="00FF00"/>
+          <w:lang w:val="ru-RU"/>
         </w:rPr>
         <w:t xml:space="preserve">”:”***”   </w:t>
       </w:r>
@@ -16427,6 +16460,7 @@
       <w:r>
         <w:rPr>
           <w:shd w:val="clear" w:color="auto" w:fill="00FF00"/>
+          <w:lang w:val="ru-RU"/>
         </w:rPr>
         <w:t xml:space="preserve">  //</w:t>
       </w:r>
@@ -24075,7 +24109,7 @@
 </file>
 
 <file path=customXml/itemProps1.xml><?xml version="1.0" encoding="utf-8"?>
-<ds:datastoreItem xmlns:ds="http://schemas.openxmlformats.org/officeDocument/2006/customXml" ds:itemID="{3C39C232-8C0B-4387-A88E-785AD454FFCC}">
+<ds:datastoreItem xmlns:ds="http://schemas.openxmlformats.org/officeDocument/2006/customXml" ds:itemID="{64F7211F-7DAB-4E49-9300-0D8F4D572580}">
   <ds:schemaRefs>
     <ds:schemaRef ds:uri="http://schemas.openxmlformats.org/officeDocument/2006/bibliography"/>
   </ds:schemaRefs>

</xml_diff>

<commit_message>
added wasapprovedregistration command in mapping
</commit_message>
<xml_diff>
--- a/Data_Mapping2.docx
+++ b/Data_Mapping2.docx
@@ -2459,6 +2459,7 @@
       <w:pPr>
         <w:spacing w:after="0"/>
         <w:rPr>
+          <w:highlight w:val="green"/>
           <w:lang w:val="ru-RU"/>
         </w:rPr>
       </w:pPr>
@@ -2467,6 +2468,7 @@
       <w:r>
         <w:rPr>
           <w:b/>
+          <w:highlight w:val="green"/>
           <w:shd w:val="clear" w:color="auto" w:fill="FFFF00"/>
         </w:rPr>
         <w:t>approveregistration</w:t>
@@ -2477,10 +2479,17 @@
     <w:p>
       <w:pPr>
         <w:spacing w:after="0"/>
-      </w:pPr>
-      <w:proofErr w:type="spellStart"/>
-      <w:r>
-        <w:rPr>
+        <w:rPr>
+          <w:color w:val="0563C1"/>
+          <w:highlight w:val="green"/>
+          <w:u w:val="single"/>
+          <w:shd w:val="clear" w:color="auto" w:fill="FFFF00"/>
+        </w:rPr>
+      </w:pPr>
+      <w:proofErr w:type="spellStart"/>
+      <w:r>
+        <w:rPr>
+          <w:highlight w:val="green"/>
           <w:shd w:val="clear" w:color="auto" w:fill="FFFF00"/>
           <w:lang w:val="uk-UA"/>
         </w:rPr>
@@ -2489,6 +2498,7 @@
       <w:proofErr w:type="spellEnd"/>
       <w:r>
         <w:rPr>
+          <w:highlight w:val="green"/>
           <w:shd w:val="clear" w:color="auto" w:fill="FFFF00"/>
           <w:lang w:val="uk-UA"/>
         </w:rPr>
@@ -2497,6 +2507,7 @@
       <w:proofErr w:type="spellStart"/>
       <w:r>
         <w:rPr>
+          <w:highlight w:val="green"/>
           <w:shd w:val="clear" w:color="auto" w:fill="FFFF00"/>
           <w:lang w:val="uk-UA"/>
         </w:rPr>
@@ -2505,6 +2516,7 @@
       <w:proofErr w:type="spellEnd"/>
       <w:r>
         <w:rPr>
+          <w:highlight w:val="green"/>
           <w:shd w:val="clear" w:color="auto" w:fill="FFFF00"/>
           <w:lang w:val="uk-UA"/>
         </w:rPr>
@@ -2513,6 +2525,7 @@
       <w:proofErr w:type="spellStart"/>
       <w:r>
         <w:rPr>
+          <w:highlight w:val="green"/>
           <w:shd w:val="clear" w:color="auto" w:fill="FFFF00"/>
           <w:lang w:val="uk-UA"/>
         </w:rPr>
@@ -2520,6 +2533,7 @@
       </w:r>
       <w:r>
         <w:rPr>
+          <w:highlight w:val="green"/>
           <w:shd w:val="clear" w:color="auto" w:fill="FFFF00"/>
           <w:lang w:val="ru-RU"/>
         </w:rPr>
@@ -2528,57 +2542,17 @@
       <w:proofErr w:type="spellEnd"/>
       <w:r>
         <w:rPr>
+          <w:highlight w:val="green"/>
           <w:shd w:val="clear" w:color="auto" w:fill="FFFF00"/>
           <w:lang w:val="ru-RU"/>
         </w:rPr>
-        <w:t xml:space="preserve"> </w:t>
-      </w:r>
-      <w:r>
-        <w:rPr>
-          <w:shd w:val="clear" w:color="auto" w:fill="FFFF00"/>
-          <w:lang w:val="ru-RU"/>
-        </w:rPr>
-        <w:t>на</w:t>
-      </w:r>
-      <w:r>
-        <w:rPr>
-          <w:shd w:val="clear" w:color="auto" w:fill="FFFF00"/>
-          <w:lang w:val="ru-RU"/>
-        </w:rPr>
-        <w:t xml:space="preserve"> </w:t>
-      </w:r>
-      <w:r>
-        <w:rPr>
-          <w:shd w:val="clear" w:color="auto" w:fill="FFFF00"/>
-          <w:lang w:val="ru-RU"/>
-        </w:rPr>
-        <w:t>почте</w:t>
-      </w:r>
-      <w:r>
-        <w:rPr>
-          <w:shd w:val="clear" w:color="auto" w:fill="FFFF00"/>
-          <w:lang w:val="ru-RU"/>
-        </w:rPr>
-        <w:t xml:space="preserve"> </w:t>
-      </w:r>
-      <w:r>
-        <w:rPr>
-          <w:shd w:val="clear" w:color="auto" w:fill="FFFF00"/>
-          <w:lang w:val="ru-RU"/>
-        </w:rPr>
-        <w:t>вида</w:t>
-      </w:r>
-      <w:r>
-        <w:rPr>
-          <w:shd w:val="clear" w:color="auto" w:fill="FFFF00"/>
-          <w:lang w:val="ru-RU"/>
-        </w:rPr>
-        <w:t xml:space="preserve"> - </w:t>
+        <w:t xml:space="preserve"> на почте вида - </w:t>
       </w:r>
       <w:hyperlink r:id="rId19">
         <w:r>
           <w:rPr>
             <w:rStyle w:val="InternetLink"/>
+            <w:highlight w:val="green"/>
             <w:shd w:val="clear" w:color="auto" w:fill="FFFF00"/>
           </w:rPr>
           <w:t>http</w:t>
@@ -2588,6 +2562,7 @@
         <w:r>
           <w:rPr>
             <w:rStyle w:val="InternetLink"/>
+            <w:highlight w:val="green"/>
             <w:shd w:val="clear" w:color="auto" w:fill="FFFF00"/>
             <w:lang w:val="ru-RU"/>
           </w:rPr>
@@ -2599,6 +2574,7 @@
         <w:r>
           <w:rPr>
             <w:rStyle w:val="InternetLink"/>
+            <w:highlight w:val="green"/>
             <w:shd w:val="clear" w:color="auto" w:fill="FFFF00"/>
           </w:rPr>
           <w:t>edu</w:t>
@@ -2609,6 +2585,7 @@
         <w:r>
           <w:rPr>
             <w:rStyle w:val="InternetLink"/>
+            <w:highlight w:val="green"/>
             <w:shd w:val="clear" w:color="auto" w:fill="FFFF00"/>
             <w:lang w:val="ru-RU"/>
           </w:rPr>
@@ -2619,6 +2596,7 @@
         <w:r>
           <w:rPr>
             <w:rStyle w:val="InternetLink"/>
+            <w:highlight w:val="green"/>
             <w:shd w:val="clear" w:color="auto" w:fill="FFFF00"/>
           </w:rPr>
           <w:t>bionic</w:t>
@@ -2628,6 +2606,7 @@
         <w:r>
           <w:rPr>
             <w:rStyle w:val="InternetLink"/>
+            <w:highlight w:val="green"/>
             <w:shd w:val="clear" w:color="auto" w:fill="FFFF00"/>
           </w:rPr>
           <w:t>-</w:t>
@@ -2637,6 +2616,7 @@
         <w:r>
           <w:rPr>
             <w:rStyle w:val="InternetLink"/>
+            <w:highlight w:val="green"/>
             <w:shd w:val="clear" w:color="auto" w:fill="FFFF00"/>
           </w:rPr>
           <w:t>university</w:t>
@@ -2646,6 +2626,7 @@
         <w:r>
           <w:rPr>
             <w:rStyle w:val="InternetLink"/>
+            <w:highlight w:val="green"/>
             <w:shd w:val="clear" w:color="auto" w:fill="FFFF00"/>
           </w:rPr>
           <w:t>.</w:t>
@@ -2655,6 +2636,7 @@
         <w:r>
           <w:rPr>
             <w:rStyle w:val="InternetLink"/>
+            <w:highlight w:val="green"/>
             <w:shd w:val="clear" w:color="auto" w:fill="FFFF00"/>
           </w:rPr>
           <w:t>com</w:t>
@@ -2664,6 +2646,7 @@
         <w:r>
           <w:rPr>
             <w:rStyle w:val="InternetLink"/>
+            <w:highlight w:val="green"/>
             <w:shd w:val="clear" w:color="auto" w:fill="FFFF00"/>
           </w:rPr>
           <w:t>:1120/</w:t>
@@ -2673,6 +2656,7 @@
         <w:r>
           <w:rPr>
             <w:rStyle w:val="InternetLink"/>
+            <w:highlight w:val="green"/>
             <w:shd w:val="clear" w:color="auto" w:fill="FFFF00"/>
           </w:rPr>
           <w:t>battleWEB</w:t>
@@ -2682,6 +2666,7 @@
         <w:r>
           <w:rPr>
             <w:rStyle w:val="InternetLink"/>
+            <w:highlight w:val="green"/>
             <w:shd w:val="clear" w:color="auto" w:fill="FFFF00"/>
           </w:rPr>
           <w:t>/</w:t>
@@ -2691,6 +2676,7 @@
         <w:r>
           <w:rPr>
             <w:rStyle w:val="InternetLink"/>
+            <w:highlight w:val="green"/>
             <w:shd w:val="clear" w:color="auto" w:fill="FFFF00"/>
           </w:rPr>
           <w:t>controller</w:t>
@@ -2700,6 +2686,7 @@
         <w:r>
           <w:rPr>
             <w:rStyle w:val="InternetLink"/>
+            <w:highlight w:val="green"/>
             <w:shd w:val="clear" w:color="auto" w:fill="FFFF00"/>
           </w:rPr>
           <w:t>?</w:t>
@@ -2709,6 +2696,7 @@
         <w:r>
           <w:rPr>
             <w:rStyle w:val="InternetLink"/>
+            <w:highlight w:val="green"/>
             <w:shd w:val="clear" w:color="auto" w:fill="FFFF00"/>
           </w:rPr>
           <w:t>command</w:t>
@@ -2718,6 +2706,7 @@
         <w:r>
           <w:rPr>
             <w:rStyle w:val="InternetLink"/>
+            <w:highlight w:val="green"/>
             <w:shd w:val="clear" w:color="auto" w:fill="FFFF00"/>
           </w:rPr>
           <w:t>=</w:t>
@@ -2727,6 +2716,7 @@
         <w:r>
           <w:rPr>
             <w:rStyle w:val="InternetLink"/>
+            <w:highlight w:val="green"/>
             <w:shd w:val="clear" w:color="auto" w:fill="FFFF00"/>
           </w:rPr>
           <w:t>approveregistration</w:t>
@@ -2736,6 +2726,7 @@
         <w:r>
           <w:rPr>
             <w:rStyle w:val="InternetLink"/>
+            <w:highlight w:val="green"/>
             <w:shd w:val="clear" w:color="auto" w:fill="FFFF00"/>
           </w:rPr>
           <w:t>&amp;</w:t>
@@ -2745,6 +2736,7 @@
         <w:r>
           <w:rPr>
             <w:rStyle w:val="InternetLink"/>
+            <w:highlight w:val="green"/>
             <w:shd w:val="clear" w:color="auto" w:fill="FFFF00"/>
           </w:rPr>
           <w:t>iduser</w:t>
@@ -2754,6 +2746,7 @@
         <w:r>
           <w:rPr>
             <w:rStyle w:val="InternetLink"/>
+            <w:highlight w:val="green"/>
             <w:shd w:val="clear" w:color="auto" w:fill="FFFF00"/>
           </w:rPr>
           <w:t>=**&amp;</w:t>
@@ -2763,6 +2756,7 @@
         <w:r>
           <w:rPr>
             <w:rStyle w:val="InternetLink"/>
+            <w:highlight w:val="green"/>
             <w:shd w:val="clear" w:color="auto" w:fill="FFFF00"/>
           </w:rPr>
           <w:t>value</w:t>
@@ -2772,6 +2766,7 @@
         <w:r>
           <w:rPr>
             <w:rStyle w:val="InternetLink"/>
+            <w:highlight w:val="green"/>
             <w:shd w:val="clear" w:color="auto" w:fill="FFFF00"/>
           </w:rPr>
           <w:t>=**</w:t>
@@ -2781,119 +2776,474 @@
     <w:p>
       <w:pPr>
         <w:spacing w:after="0"/>
-      </w:pPr>
-      <w:proofErr w:type="spellStart"/>
-      <w:r>
-        <w:rPr>
+        <w:rPr>
+          <w:highlight w:val="green"/>
           <w:shd w:val="clear" w:color="auto" w:fill="FFFF00"/>
           <w:lang w:val="uk-UA"/>
         </w:rPr>
-        <w:t>Происходит</w:t>
-      </w:r>
-      <w:proofErr w:type="spellEnd"/>
-      <w:r>
-        <w:rPr>
+      </w:pPr>
+      <w:proofErr w:type="spellStart"/>
+      <w:r>
+        <w:rPr>
+          <w:highlight w:val="green"/>
           <w:shd w:val="clear" w:color="auto" w:fill="FFFF00"/>
           <w:lang w:val="uk-UA"/>
         </w:rPr>
-        <w:t xml:space="preserve"> </w:t>
-      </w:r>
-      <w:proofErr w:type="spellStart"/>
-      <w:r>
-        <w:rPr>
+        <w:t>Если</w:t>
+      </w:r>
+      <w:proofErr w:type="spellEnd"/>
+      <w:r>
+        <w:rPr>
+          <w:highlight w:val="green"/>
           <w:shd w:val="clear" w:color="auto" w:fill="FFFF00"/>
           <w:lang w:val="uk-UA"/>
         </w:rPr>
-        <w:t>изменения</w:t>
-      </w:r>
-      <w:proofErr w:type="spellEnd"/>
-      <w:r>
-        <w:rPr>
+        <w:t xml:space="preserve"> все</w:t>
+      </w:r>
+      <w:r>
+        <w:rPr>
+          <w:highlight w:val="green"/>
+          <w:shd w:val="clear" w:color="auto" w:fill="FFFF00"/>
+        </w:rPr>
+        <w:t xml:space="preserve"> </w:t>
+      </w:r>
+      <w:proofErr w:type="spellStart"/>
+      <w:r>
+        <w:rPr>
+          <w:highlight w:val="green"/>
           <w:shd w:val="clear" w:color="auto" w:fill="FFFF00"/>
           <w:lang w:val="uk-UA"/>
         </w:rPr>
-        <w:t xml:space="preserve"> </w:t>
-      </w:r>
-      <w:proofErr w:type="spellStart"/>
-      <w:r>
-        <w:rPr>
+        <w:t>совпадает</w:t>
+      </w:r>
+      <w:bookmarkStart w:id="1" w:name="_GoBack"/>
+      <w:bookmarkEnd w:id="1"/>
+      <w:proofErr w:type="spellEnd"/>
+    </w:p>
+    <w:p>
+      <w:pPr>
+        <w:spacing w:after="0"/>
+        <w:rPr>
+          <w:highlight w:val="green"/>
           <w:shd w:val="clear" w:color="auto" w:fill="FFFF00"/>
           <w:lang w:val="uk-UA"/>
         </w:rPr>
-        <w:t>статуса</w:t>
-      </w:r>
-      <w:proofErr w:type="spellEnd"/>
-      <w:r>
-        <w:rPr>
+      </w:pPr>
+      <w:proofErr w:type="spellStart"/>
+      <w:r>
+        <w:rPr>
+          <w:highlight w:val="green"/>
           <w:shd w:val="clear" w:color="auto" w:fill="FFFF00"/>
           <w:lang w:val="uk-UA"/>
         </w:rPr>
-        <w:t xml:space="preserve"> в </w:t>
-      </w:r>
-      <w:proofErr w:type="spellStart"/>
-      <w:r>
-        <w:rPr>
+        <w:t>Происходит</w:t>
+      </w:r>
+      <w:proofErr w:type="spellEnd"/>
+      <w:r>
+        <w:rPr>
+          <w:highlight w:val="green"/>
           <w:shd w:val="clear" w:color="auto" w:fill="FFFF00"/>
           <w:lang w:val="uk-UA"/>
         </w:rPr>
-        <w:t>базе</w:t>
-      </w:r>
-      <w:proofErr w:type="spellEnd"/>
-      <w:r>
-        <w:rPr>
+        <w:t xml:space="preserve"> </w:t>
+      </w:r>
+      <w:proofErr w:type="spellStart"/>
+      <w:r>
+        <w:rPr>
+          <w:highlight w:val="green"/>
           <w:shd w:val="clear" w:color="auto" w:fill="FFFF00"/>
           <w:lang w:val="uk-UA"/>
         </w:rPr>
-        <w:t>.</w:t>
-      </w:r>
-    </w:p>
-    <w:p>
-      <w:pPr>
-        <w:spacing w:after="0"/>
-      </w:pPr>
-      <w:r>
-        <w:rPr>
-          <w:shd w:val="clear" w:color="auto" w:fill="FFFF00"/>
-          <w:lang w:val="ru-RU"/>
-        </w:rPr>
-        <w:t>Ответ от сервера</w:t>
-      </w:r>
-    </w:p>
-    <w:p>
-      <w:pPr>
-        <w:spacing w:after="0"/>
-        <w:rPr>
+        <w:t>изменения</w:t>
+      </w:r>
+      <w:proofErr w:type="spellEnd"/>
+      <w:r>
+        <w:rPr>
+          <w:highlight w:val="green"/>
           <w:shd w:val="clear" w:color="auto" w:fill="FFFF00"/>
           <w:lang w:val="uk-UA"/>
         </w:rPr>
-      </w:pPr>
-      <w:r>
-        <w:rPr>
-          <w:shd w:val="clear" w:color="auto" w:fill="FFFF00"/>
-          <w:lang w:val="ru-RU"/>
-        </w:rPr>
-        <w:t>{</w:t>
-      </w:r>
-      <w:bookmarkStart w:id="1" w:name="_GoBack"/>
-      <w:bookmarkEnd w:id="1"/>
-    </w:p>
-    <w:p>
-      <w:pPr>
-        <w:spacing w:after="0"/>
-        <w:rPr>
-          <w:lang w:val="ru-RU"/>
-        </w:rPr>
-      </w:pPr>
-      <w:r>
-        <w:rPr>
+        <w:t xml:space="preserve"> </w:t>
+      </w:r>
+      <w:proofErr w:type="spellStart"/>
+      <w:r>
+        <w:rPr>
+          <w:highlight w:val="green"/>
           <w:shd w:val="clear" w:color="auto" w:fill="FFFF00"/>
           <w:lang w:val="uk-UA"/>
         </w:rPr>
-        <w:tab/>
-      </w:r>
-      <w:r>
-        <w:rPr>
+        <w:t>статуса</w:t>
+      </w:r>
+      <w:proofErr w:type="spellEnd"/>
+      <w:r>
+        <w:rPr>
+          <w:highlight w:val="green"/>
           <w:shd w:val="clear" w:color="auto" w:fill="FFFF00"/>
+          <w:lang w:val="uk-UA"/>
+        </w:rPr>
+        <w:t xml:space="preserve"> в </w:t>
+      </w:r>
+      <w:proofErr w:type="spellStart"/>
+      <w:r>
+        <w:rPr>
+          <w:highlight w:val="green"/>
+          <w:shd w:val="clear" w:color="auto" w:fill="FFFF00"/>
+          <w:lang w:val="uk-UA"/>
+        </w:rPr>
+        <w:t>базе</w:t>
+      </w:r>
+      <w:proofErr w:type="spellEnd"/>
+      <w:r>
+        <w:rPr>
+          <w:highlight w:val="green"/>
+          <w:shd w:val="clear" w:color="auto" w:fill="FFFF00"/>
+          <w:lang w:val="uk-UA"/>
+        </w:rPr>
+        <w:t>.</w:t>
+      </w:r>
+    </w:p>
+    <w:p>
+      <w:pPr>
+        <w:spacing w:after="0"/>
+        <w:rPr>
+          <w:highlight w:val="green"/>
+          <w:shd w:val="clear" w:color="auto" w:fill="FFFF00"/>
+          <w:lang w:val="uk-UA"/>
+        </w:rPr>
+      </w:pPr>
+      <w:proofErr w:type="spellStart"/>
+      <w:r>
+        <w:rPr>
+          <w:highlight w:val="green"/>
+          <w:shd w:val="clear" w:color="auto" w:fill="FFFF00"/>
+          <w:lang w:val="uk-UA"/>
+        </w:rPr>
+        <w:t>Редирект</w:t>
+      </w:r>
+      <w:proofErr w:type="spellEnd"/>
+      <w:r>
+        <w:rPr>
+          <w:highlight w:val="green"/>
+          <w:shd w:val="clear" w:color="auto" w:fill="FFFF00"/>
+          <w:lang w:val="uk-UA"/>
+        </w:rPr>
+        <w:t xml:space="preserve"> на </w:t>
+      </w:r>
+      <w:r>
+        <w:rPr>
+          <w:highlight w:val="green"/>
+          <w:shd w:val="clear" w:color="auto" w:fill="FFFF00"/>
+          <w:lang w:val="uk-UA"/>
+        </w:rPr>
+        <w:t>thank_you_for_registering.html</w:t>
+      </w:r>
+    </w:p>
+    <w:p>
+      <w:pPr>
+        <w:spacing w:after="0"/>
+        <w:rPr>
+          <w:highlight w:val="green"/>
+          <w:shd w:val="clear" w:color="auto" w:fill="FFFF00"/>
+          <w:lang w:val="uk-UA"/>
+        </w:rPr>
+      </w:pPr>
+    </w:p>
+    <w:p>
+      <w:pPr>
+        <w:spacing w:after="0"/>
+        <w:rPr>
+          <w:highlight w:val="green"/>
+          <w:lang w:val="uk-UA"/>
+        </w:rPr>
+      </w:pPr>
+      <w:r>
+        <w:rPr>
+          <w:highlight w:val="green"/>
+        </w:rPr>
+        <w:t>POST</w:t>
+      </w:r>
+    </w:p>
+    <w:p>
+      <w:pPr>
+        <w:spacing w:after="0"/>
+        <w:rPr>
+          <w:highlight w:val="green"/>
+          <w:lang w:val="ru-RU"/>
+        </w:rPr>
+      </w:pPr>
+      <w:r>
+        <w:rPr>
+          <w:highlight w:val="green"/>
+          <w:lang w:val="uk-UA"/>
+        </w:rPr>
+        <w:tab/>
+      </w:r>
+      <w:proofErr w:type="gramStart"/>
+      <w:r>
+        <w:rPr>
+          <w:highlight w:val="green"/>
+        </w:rPr>
+        <w:t>command</w:t>
+      </w:r>
+      <w:r>
+        <w:rPr>
+          <w:highlight w:val="green"/>
+          <w:lang w:val="ru-RU"/>
+        </w:rPr>
+        <w:t>:</w:t>
+      </w:r>
+      <w:proofErr w:type="spellStart"/>
+      <w:proofErr w:type="gramEnd"/>
+      <w:r>
+        <w:rPr>
+          <w:highlight w:val="green"/>
+        </w:rPr>
+        <w:t>was</w:t>
+      </w:r>
+      <w:r>
+        <w:rPr>
+          <w:highlight w:val="green"/>
+        </w:rPr>
+        <w:t>approvere</w:t>
+      </w:r>
+      <w:r>
+        <w:rPr>
+          <w:highlight w:val="green"/>
+        </w:rPr>
+        <w:t>d</w:t>
+      </w:r>
+      <w:r>
+        <w:rPr>
+          <w:highlight w:val="green"/>
+        </w:rPr>
+        <w:t>gistration</w:t>
+      </w:r>
+      <w:proofErr w:type="spellEnd"/>
+    </w:p>
+    <w:p>
+      <w:pPr>
+        <w:spacing w:after="0"/>
+        <w:rPr>
+          <w:highlight w:val="green"/>
+          <w:lang w:val="uk-UA"/>
+        </w:rPr>
+      </w:pPr>
+      <w:r>
+        <w:rPr>
+          <w:highlight w:val="green"/>
+          <w:shd w:val="clear" w:color="auto" w:fill="FFFFFF"/>
+          <w:lang w:val="uk-UA"/>
+        </w:rPr>
+        <w:tab/>
+      </w:r>
+      <w:r>
+        <w:rPr>
+          <w:highlight w:val="green"/>
+          <w:shd w:val="clear" w:color="auto" w:fill="FFFFFF"/>
+          <w:lang w:val="uk-UA"/>
+        </w:rPr>
+        <w:tab/>
+      </w:r>
+      <w:proofErr w:type="spellStart"/>
+      <w:r>
+        <w:rPr>
+          <w:highlight w:val="green"/>
+          <w:shd w:val="clear" w:color="auto" w:fill="FFFFFF"/>
+        </w:rPr>
+        <w:t>url</w:t>
+      </w:r>
+      <w:proofErr w:type="spellEnd"/>
+      <w:r>
+        <w:rPr>
+          <w:highlight w:val="green"/>
+          <w:shd w:val="clear" w:color="auto" w:fill="FFFFFF"/>
+          <w:lang w:val="uk-UA"/>
+        </w:rPr>
+        <w:t>:</w:t>
+      </w:r>
+      <w:r>
+        <w:rPr>
+          <w:highlight w:val="green"/>
+          <w:shd w:val="clear" w:color="auto" w:fill="FFFFFF"/>
+        </w:rPr>
+        <w:t>http</w:t>
+      </w:r>
+      <w:r>
+        <w:rPr>
+          <w:highlight w:val="green"/>
+          <w:lang w:val="uk-UA"/>
+        </w:rPr>
+        <w:t>://</w:t>
+      </w:r>
+      <w:proofErr w:type="spellStart"/>
+      <w:r>
+        <w:rPr>
+          <w:highlight w:val="green"/>
+        </w:rPr>
+        <w:t>edu</w:t>
+      </w:r>
+      <w:proofErr w:type="spellEnd"/>
+      <w:r>
+        <w:rPr>
+          <w:highlight w:val="green"/>
+          <w:lang w:val="uk-UA"/>
+        </w:rPr>
+        <w:t>.</w:t>
+      </w:r>
+      <w:r>
+        <w:rPr>
+          <w:highlight w:val="green"/>
+        </w:rPr>
+        <w:t>bionic</w:t>
+      </w:r>
+      <w:r>
+        <w:rPr>
+          <w:highlight w:val="green"/>
+          <w:lang w:val="uk-UA"/>
+        </w:rPr>
+        <w:t>-</w:t>
+      </w:r>
+      <w:r>
+        <w:rPr>
+          <w:highlight w:val="green"/>
+        </w:rPr>
+        <w:t>university</w:t>
+      </w:r>
+      <w:r>
+        <w:rPr>
+          <w:highlight w:val="green"/>
+          <w:lang w:val="uk-UA"/>
+        </w:rPr>
+        <w:t>.</w:t>
+      </w:r>
+      <w:r>
+        <w:rPr>
+          <w:highlight w:val="green"/>
+        </w:rPr>
+        <w:t>com</w:t>
+      </w:r>
+      <w:r>
+        <w:rPr>
+          <w:highlight w:val="green"/>
+          <w:lang w:val="uk-UA"/>
+        </w:rPr>
+        <w:t>:1120/</w:t>
+      </w:r>
+      <w:proofErr w:type="spellStart"/>
+      <w:r>
+        <w:rPr>
+          <w:highlight w:val="green"/>
+        </w:rPr>
+        <w:t>battleWEB</w:t>
+      </w:r>
+      <w:proofErr w:type="spellEnd"/>
+      <w:r>
+        <w:rPr>
+          <w:highlight w:val="green"/>
+          <w:lang w:val="uk-UA"/>
+        </w:rPr>
+        <w:t>/</w:t>
+      </w:r>
+      <w:r>
+        <w:rPr>
+          <w:highlight w:val="green"/>
+        </w:rPr>
+        <w:t>controller</w:t>
+      </w:r>
+    </w:p>
+    <w:p>
+      <w:pPr>
+        <w:spacing w:after="0"/>
+        <w:rPr>
+          <w:highlight w:val="green"/>
+          <w:lang w:val="ru-RU"/>
+        </w:rPr>
+      </w:pPr>
+      <w:r>
+        <w:rPr>
+          <w:highlight w:val="green"/>
+          <w:shd w:val="clear" w:color="auto" w:fill="FFFF00"/>
+          <w:lang w:val="ru-RU"/>
+        </w:rPr>
+        <w:t>Ответ</w:t>
+      </w:r>
+      <w:r>
+        <w:rPr>
+          <w:highlight w:val="green"/>
+          <w:shd w:val="clear" w:color="auto" w:fill="FFFF00"/>
+          <w:lang w:val="ru-RU"/>
+        </w:rPr>
+        <w:t xml:space="preserve"> </w:t>
+      </w:r>
+      <w:r>
+        <w:rPr>
+          <w:highlight w:val="green"/>
+          <w:shd w:val="clear" w:color="auto" w:fill="FFFF00"/>
+          <w:lang w:val="ru-RU"/>
+        </w:rPr>
+        <w:t>от</w:t>
+      </w:r>
+      <w:r>
+        <w:rPr>
+          <w:highlight w:val="green"/>
+          <w:shd w:val="clear" w:color="auto" w:fill="FFFF00"/>
+          <w:lang w:val="ru-RU"/>
+        </w:rPr>
+        <w:t xml:space="preserve"> </w:t>
+      </w:r>
+      <w:r>
+        <w:rPr>
+          <w:highlight w:val="green"/>
+          <w:shd w:val="clear" w:color="auto" w:fill="FFFF00"/>
+          <w:lang w:val="ru-RU"/>
+        </w:rPr>
+        <w:t>сервера</w:t>
+      </w:r>
+      <w:r>
+        <w:rPr>
+          <w:highlight w:val="green"/>
+          <w:shd w:val="clear" w:color="auto" w:fill="FFFF00"/>
+          <w:lang w:val="ru-RU"/>
+        </w:rPr>
+        <w:t>:</w:t>
+      </w:r>
+    </w:p>
+    <w:p>
+      <w:pPr>
+        <w:spacing w:after="0"/>
+        <w:rPr>
+          <w:highlight w:val="green"/>
+          <w:shd w:val="clear" w:color="auto" w:fill="FFFF00"/>
+          <w:lang w:val="uk-UA"/>
+        </w:rPr>
+      </w:pPr>
+      <w:r>
+        <w:rPr>
+          <w:highlight w:val="green"/>
+          <w:shd w:val="clear" w:color="auto" w:fill="FFFF00"/>
+        </w:rPr>
+        <w:t>{</w:t>
+      </w:r>
+    </w:p>
+    <w:p>
+      <w:pPr>
+        <w:spacing w:after="0"/>
+        <w:rPr>
+          <w:highlight w:val="green"/>
+        </w:rPr>
+      </w:pPr>
+      <w:r>
+        <w:rPr>
+          <w:highlight w:val="green"/>
+          <w:shd w:val="clear" w:color="auto" w:fill="FFFF00"/>
+          <w:lang w:val="uk-UA"/>
+        </w:rPr>
+        <w:tab/>
+      </w:r>
+      <w:r>
+        <w:rPr>
+          <w:highlight w:val="green"/>
+          <w:shd w:val="clear" w:color="auto" w:fill="FFFF00"/>
         </w:rPr>
         <w:t>“</w:t>
       </w:r>
@@ -2901,6 +3251,7 @@
       <w:proofErr w:type="gramStart"/>
       <w:r>
         <w:rPr>
+          <w:highlight w:val="green"/>
           <w:shd w:val="clear" w:color="auto" w:fill="FFFF00"/>
         </w:rPr>
         <w:t>approveregistration</w:t>
@@ -2909,6 +3260,7 @@
       <w:proofErr w:type="gramEnd"/>
       <w:r>
         <w:rPr>
+          <w:highlight w:val="green"/>
           <w:shd w:val="clear" w:color="auto" w:fill="FFFF00"/>
         </w:rPr>
         <w:t>”:true/false;</w:t>
@@ -2917,29 +3269,31 @@
     <w:p>
       <w:pPr>
         <w:spacing w:after="0"/>
-      </w:pPr>
-      <w:r>
-        <w:rPr>
+        <w:rPr>
+          <w:highlight w:val="green"/>
+        </w:rPr>
+      </w:pPr>
+      <w:r>
+        <w:rPr>
+          <w:highlight w:val="green"/>
           <w:shd w:val="clear" w:color="auto" w:fill="FFFF00"/>
-          <w:lang w:val="ru-RU"/>
         </w:rPr>
         <w:tab/>
         <w:t>“</w:t>
       </w:r>
       <w:proofErr w:type="spellStart"/>
-      <w:proofErr w:type="gramStart"/>
-      <w:r>
-        <w:rPr>
+      <w:r>
+        <w:rPr>
+          <w:highlight w:val="green"/>
           <w:shd w:val="clear" w:color="auto" w:fill="FFFF00"/>
         </w:rPr>
         <w:t>approveregistrationmessage</w:t>
       </w:r>
       <w:proofErr w:type="spellEnd"/>
-      <w:proofErr w:type="gramEnd"/>
-      <w:r>
-        <w:rPr>
+      <w:r>
+        <w:rPr>
+          <w:highlight w:val="green"/>
           <w:shd w:val="clear" w:color="auto" w:fill="FFFF00"/>
-          <w:lang w:val="ru-RU"/>
         </w:rPr>
         <w:t>”:”**********”</w:t>
       </w:r>
@@ -2950,8 +3304,8 @@
       </w:pPr>
       <w:r>
         <w:rPr>
+          <w:highlight w:val="green"/>
           <w:shd w:val="clear" w:color="auto" w:fill="FFFF00"/>
-          <w:lang w:val="ru-RU"/>
         </w:rPr>
         <w:t>}</w:t>
       </w:r>
@@ -3299,6 +3653,7 @@
         <w:rPr>
           <w:lang w:val="ru-RU"/>
         </w:rPr>
+        <w:lastRenderedPageBreak/>
         <w:tab/>
       </w:r>
       <w:r>
@@ -3558,7 +3913,6 @@
         <w:spacing w:after="0"/>
       </w:pPr>
       <w:r>
-        <w:lastRenderedPageBreak/>
         <w:tab/>
       </w:r>
       <w:r>
@@ -5023,6 +5377,7 @@
         <w:spacing w:after="0"/>
       </w:pPr>
       <w:r>
+        <w:lastRenderedPageBreak/>
         <w:tab/>
       </w:r>
       <w:r>
@@ -5224,7 +5579,6 @@
         <w:rPr>
           <w:lang w:val="ru-RU"/>
         </w:rPr>
-        <w:lastRenderedPageBreak/>
         <w:tab/>
       </w:r>
       <w:r>
@@ -6705,6 +7059,9 @@
     <w:p>
       <w:pPr>
         <w:spacing w:after="0"/>
+        <w:rPr>
+          <w:lang w:val="ru-RU"/>
+        </w:rPr>
       </w:pPr>
       <w:proofErr w:type="gramStart"/>
       <w:r>
@@ -6715,6 +7072,9 @@
       </w:r>
       <w:proofErr w:type="gramEnd"/>
       <w:r>
+        <w:rPr>
+          <w:lang w:val="ru-RU"/>
+        </w:rPr>
         <w:t xml:space="preserve"> </w:t>
       </w:r>
       <w:r>
@@ -6724,6 +7084,9 @@
         <w:t>от</w:t>
       </w:r>
       <w:r>
+        <w:rPr>
+          <w:lang w:val="ru-RU"/>
+        </w:rPr>
         <w:t xml:space="preserve"> </w:t>
       </w:r>
       <w:r>
@@ -6733,17 +7096,29 @@
         <w:t>сервера</w:t>
       </w:r>
       <w:r>
+        <w:rPr>
+          <w:lang w:val="ru-RU"/>
+        </w:rPr>
         <w:t>:</w:t>
       </w:r>
     </w:p>
     <w:p>
       <w:pPr>
         <w:spacing w:after="0"/>
-      </w:pPr>
-      <w:r>
-        <w:tab/>
-      </w:r>
-      <w:r>
+        <w:rPr>
+          <w:lang w:val="ru-RU"/>
+        </w:rPr>
+      </w:pPr>
+      <w:r>
+        <w:rPr>
+          <w:lang w:val="ru-RU"/>
+        </w:rPr>
+        <w:tab/>
+      </w:r>
+      <w:r>
+        <w:rPr>
+          <w:lang w:val="ru-RU"/>
+        </w:rPr>
         <w:tab/>
         <w:t>{</w:t>
       </w:r>
@@ -6751,26 +7126,46 @@
     <w:p>
       <w:pPr>
         <w:spacing w:after="0"/>
-      </w:pPr>
-      <w:r>
+        <w:rPr>
+          <w:lang w:val="ru-RU"/>
+        </w:rPr>
+      </w:pPr>
+      <w:r>
+        <w:rPr>
+          <w:lang w:val="ru-RU"/>
+        </w:rPr>
         <w:tab/>
         <w:t>“</w:t>
       </w:r>
       <w:proofErr w:type="spellStart"/>
+      <w:proofErr w:type="gramStart"/>
       <w:r>
         <w:t>battleyearfinishdate</w:t>
       </w:r>
       <w:proofErr w:type="spellEnd"/>
-      <w:r>
+      <w:proofErr w:type="gramEnd"/>
+      <w:r>
+        <w:rPr>
+          <w:lang w:val="ru-RU"/>
+        </w:rPr>
         <w:t>”:”***”,</w:t>
       </w:r>
       <w:r>
-        <w:tab/>
-      </w:r>
-      <w:r>
-        <w:tab/>
-      </w:r>
-      <w:r>
+        <w:rPr>
+          <w:lang w:val="ru-RU"/>
+        </w:rPr>
+        <w:tab/>
+      </w:r>
+      <w:r>
+        <w:rPr>
+          <w:lang w:val="ru-RU"/>
+        </w:rPr>
+        <w:tab/>
+      </w:r>
+      <w:r>
+        <w:rPr>
+          <w:lang w:val="ru-RU"/>
+        </w:rPr>
         <w:tab/>
         <w:t>//</w:t>
       </w:r>
@@ -6781,6 +7176,9 @@
         <w:t>даты</w:t>
       </w:r>
       <w:r>
+        <w:rPr>
+          <w:lang w:val="ru-RU"/>
+        </w:rPr>
         <w:t xml:space="preserve"> </w:t>
       </w:r>
       <w:r>
@@ -6790,6 +7188,9 @@
         <w:t>для</w:t>
       </w:r>
       <w:r>
+        <w:rPr>
+          <w:lang w:val="ru-RU"/>
+        </w:rPr>
         <w:t xml:space="preserve"> </w:t>
       </w:r>
       <w:r>
@@ -6804,6 +7205,9 @@
         <w:spacing w:after="0"/>
       </w:pPr>
       <w:r>
+        <w:rPr>
+          <w:lang w:val="ru-RU"/>
+        </w:rPr>
         <w:tab/>
       </w:r>
       <w:r>
@@ -8638,6 +9042,7 @@
           <w:color w:val="000080"/>
           <w:lang w:val="ru-RU"/>
         </w:rPr>
+        <w:lastRenderedPageBreak/>
         <w:tab/>
       </w:r>
       <w:r>
@@ -9043,7 +9448,6 @@
         <w:rPr>
           <w:color w:val="000080"/>
         </w:rPr>
-        <w:lastRenderedPageBreak/>
         <w:tab/>
       </w:r>
       <w:r>
@@ -10647,6 +11051,9 @@
     <w:p>
       <w:pPr>
         <w:spacing w:after="0"/>
+        <w:rPr>
+          <w:lang w:val="ru-RU"/>
+        </w:rPr>
       </w:pPr>
       <w:proofErr w:type="gramStart"/>
       <w:r>
@@ -10657,6 +11064,9 @@
       </w:r>
       <w:proofErr w:type="gramEnd"/>
       <w:r>
+        <w:rPr>
+          <w:lang w:val="ru-RU"/>
+        </w:rPr>
         <w:t xml:space="preserve"> </w:t>
       </w:r>
       <w:r>
@@ -10666,6 +11076,9 @@
         <w:t>от</w:t>
       </w:r>
       <w:r>
+        <w:rPr>
+          <w:lang w:val="ru-RU"/>
+        </w:rPr>
         <w:t xml:space="preserve"> </w:t>
       </w:r>
       <w:r>
@@ -10675,14 +11088,23 @@
         <w:t>сервера</w:t>
       </w:r>
       <w:r>
+        <w:rPr>
+          <w:lang w:val="ru-RU"/>
+        </w:rPr>
         <w:t>:</w:t>
       </w:r>
     </w:p>
     <w:p>
       <w:pPr>
         <w:spacing w:after="0"/>
-      </w:pPr>
-      <w:r>
+        <w:rPr>
+          <w:lang w:val="ru-RU"/>
+        </w:rPr>
+      </w:pPr>
+      <w:r>
+        <w:rPr>
+          <w:lang w:val="ru-RU"/>
+        </w:rPr>
         <w:tab/>
         <w:t>{</w:t>
       </w:r>
@@ -10690,8 +11112,14 @@
     <w:p>
       <w:pPr>
         <w:spacing w:after="0"/>
-      </w:pPr>
-      <w:r>
+        <w:rPr>
+          <w:lang w:val="ru-RU"/>
+        </w:rPr>
+      </w:pPr>
+      <w:r>
+        <w:rPr>
+          <w:lang w:val="ru-RU"/>
+        </w:rPr>
         <w:tab/>
         <w:t>“</w:t>
       </w:r>
@@ -10703,30 +11131,53 @@
       <w:proofErr w:type="spellEnd"/>
       <w:proofErr w:type="gramEnd"/>
       <w:r>
+        <w:rPr>
+          <w:lang w:val="ru-RU"/>
+        </w:rPr>
         <w:t>”:{</w:t>
       </w:r>
     </w:p>
     <w:p>
       <w:pPr>
         <w:spacing w:after="0"/>
-      </w:pPr>
-      <w:r>
-        <w:tab/>
-      </w:r>
-      <w:r>
-        <w:tab/>
-      </w:r>
-      <w:r>
-        <w:tab/>
-      </w:r>
-      <w:r>
+        <w:rPr>
+          <w:lang w:val="ru-RU"/>
+        </w:rPr>
+      </w:pPr>
+      <w:r>
+        <w:rPr>
+          <w:lang w:val="ru-RU"/>
+        </w:rPr>
+        <w:tab/>
+      </w:r>
+      <w:r>
+        <w:rPr>
+          <w:lang w:val="ru-RU"/>
+        </w:rPr>
+        <w:tab/>
+      </w:r>
+      <w:r>
+        <w:rPr>
+          <w:lang w:val="ru-RU"/>
+        </w:rPr>
+        <w:tab/>
+      </w:r>
+      <w:r>
+        <w:rPr>
+          <w:lang w:val="ru-RU"/>
+        </w:rPr>
         <w:tab/>
         <w:t>“</w:t>
       </w:r>
+      <w:proofErr w:type="gramStart"/>
       <w:r>
         <w:t>title</w:t>
       </w:r>
-      <w:r>
+      <w:proofErr w:type="gramEnd"/>
+      <w:r>
+        <w:rPr>
+          <w:lang w:val="ru-RU"/>
+        </w:rPr>
         <w:t>”:”***”,</w:t>
       </w:r>
     </w:p>
@@ -10735,15 +11186,27 @@
         <w:spacing w:after="0"/>
       </w:pPr>
       <w:r>
-        <w:tab/>
-      </w:r>
-      <w:r>
-        <w:tab/>
-      </w:r>
-      <w:r>
-        <w:tab/>
-      </w:r>
-      <w:r>
+        <w:rPr>
+          <w:lang w:val="ru-RU"/>
+        </w:rPr>
+        <w:tab/>
+      </w:r>
+      <w:r>
+        <w:rPr>
+          <w:lang w:val="ru-RU"/>
+        </w:rPr>
+        <w:tab/>
+      </w:r>
+      <w:r>
+        <w:rPr>
+          <w:lang w:val="ru-RU"/>
+        </w:rPr>
+        <w:tab/>
+      </w:r>
+      <w:r>
+        <w:rPr>
+          <w:lang w:val="ru-RU"/>
+        </w:rPr>
         <w:tab/>
       </w:r>
       <w:r>
@@ -24109,7 +24572,7 @@
 </file>
 
 <file path=customXml/itemProps1.xml><?xml version="1.0" encoding="utf-8"?>
-<ds:datastoreItem xmlns:ds="http://schemas.openxmlformats.org/officeDocument/2006/customXml" ds:itemID="{64F7211F-7DAB-4E49-9300-0D8F4D572580}">
+<ds:datastoreItem xmlns:ds="http://schemas.openxmlformats.org/officeDocument/2006/customXml" ds:itemID="{A30D7A69-5279-417D-BCF5-07D4CAF9831B}">
   <ds:schemaRefs>
     <ds:schemaRef ds:uri="http://schemas.openxmlformats.org/officeDocument/2006/bibliography"/>
   </ds:schemaRefs>

</xml_diff>

<commit_message>
Updated wasapprovedregistration command in mapping
</commit_message>
<xml_diff>
--- a/Data_Mapping2.docx
+++ b/Data_Mapping2.docx
@@ -2959,155 +2959,127 @@
         </w:rPr>
         <w:t>GET</w:t>
       </w:r>
-      <w:bookmarkStart w:id="1" w:name="_GoBack"/>
-      <w:bookmarkEnd w:id="1"/>
-    </w:p>
-    <w:p>
-      <w:pPr>
-        <w:spacing w:after="0"/>
-        <w:rPr>
-          <w:highlight w:val="green"/>
-          <w:lang w:val="ru-RU"/>
-        </w:rPr>
-      </w:pPr>
-      <w:r>
+    </w:p>
+    <w:p>
+      <w:pPr>
+        <w:spacing w:after="0"/>
         <w:rPr>
           <w:highlight w:val="green"/>
           <w:lang w:val="uk-UA"/>
         </w:rPr>
-        <w:tab/>
-      </w:r>
-      <w:proofErr w:type="gramStart"/>
-      <w:r>
-        <w:rPr>
-          <w:highlight w:val="green"/>
-        </w:rPr>
-        <w:t>command</w:t>
-      </w:r>
-      <w:r>
-        <w:rPr>
-          <w:highlight w:val="green"/>
-          <w:lang w:val="ru-RU"/>
-        </w:rPr>
-        <w:t>:</w:t>
-      </w:r>
-      <w:proofErr w:type="spellStart"/>
-      <w:proofErr w:type="gramEnd"/>
-      <w:r>
-        <w:rPr>
-          <w:highlight w:val="green"/>
-        </w:rPr>
-        <w:t>was</w:t>
-      </w:r>
-      <w:r>
-        <w:rPr>
-          <w:highlight w:val="green"/>
-        </w:rPr>
-        <w:t>approvere</w:t>
-      </w:r>
-      <w:r>
-        <w:rPr>
-          <w:highlight w:val="green"/>
-        </w:rPr>
-        <w:t>d</w:t>
-      </w:r>
-      <w:r>
-        <w:rPr>
-          <w:highlight w:val="green"/>
-        </w:rPr>
-        <w:t>gistration</w:t>
-      </w:r>
-      <w:proofErr w:type="spellEnd"/>
-    </w:p>
-    <w:p>
-      <w:pPr>
-        <w:spacing w:after="0"/>
+      </w:pPr>
+      <w:r>
         <w:rPr>
           <w:highlight w:val="green"/>
           <w:lang w:val="uk-UA"/>
         </w:rPr>
-      </w:pPr>
+        <w:tab/>
+      </w:r>
+      <w:proofErr w:type="gramStart"/>
       <w:r>
         <w:rPr>
           <w:highlight w:val="green"/>
-          <w:shd w:val="clear" w:color="auto" w:fill="FFFFFF"/>
-          <w:lang w:val="uk-UA"/>
-        </w:rPr>
-        <w:tab/>
-      </w:r>
-      <w:r>
-        <w:rPr>
-          <w:highlight w:val="green"/>
-          <w:shd w:val="clear" w:color="auto" w:fill="FFFFFF"/>
-          <w:lang w:val="uk-UA"/>
-        </w:rPr>
-        <w:tab/>
-      </w:r>
-      <w:proofErr w:type="spellStart"/>
-      <w:r>
-        <w:rPr>
-          <w:highlight w:val="green"/>
-          <w:shd w:val="clear" w:color="auto" w:fill="FFFFFF"/>
-        </w:rPr>
-        <w:t>url</w:t>
-      </w:r>
-      <w:proofErr w:type="spellEnd"/>
-      <w:r>
-        <w:rPr>
-          <w:highlight w:val="green"/>
-          <w:shd w:val="clear" w:color="auto" w:fill="FFFFFF"/>
-          <w:lang w:val="uk-UA"/>
-        </w:rPr>
-        <w:t>:</w:t>
-      </w:r>
-      <w:r>
-        <w:rPr>
-          <w:highlight w:val="green"/>
-          <w:shd w:val="clear" w:color="auto" w:fill="FFFFFF"/>
-        </w:rPr>
-        <w:t>http</w:t>
+        </w:rPr>
+        <w:t>command</w:t>
       </w:r>
       <w:r>
         <w:rPr>
           <w:highlight w:val="green"/>
           <w:lang w:val="uk-UA"/>
         </w:rPr>
-        <w:t>://</w:t>
-      </w:r>
-      <w:proofErr w:type="spellStart"/>
+        <w:t>:</w:t>
+      </w:r>
+      <w:proofErr w:type="spellStart"/>
+      <w:proofErr w:type="gramEnd"/>
       <w:r>
         <w:rPr>
           <w:highlight w:val="green"/>
         </w:rPr>
-        <w:t>edu</w:t>
-      </w:r>
-      <w:proofErr w:type="spellEnd"/>
-      <w:r>
+        <w:t>was</w:t>
+      </w:r>
+      <w:r>
+        <w:rPr>
+          <w:highlight w:val="green"/>
+        </w:rPr>
+        <w:t>approvere</w:t>
+      </w:r>
+      <w:r>
+        <w:rPr>
+          <w:highlight w:val="green"/>
+        </w:rPr>
+        <w:t>d</w:t>
+      </w:r>
+      <w:r>
+        <w:rPr>
+          <w:highlight w:val="green"/>
+        </w:rPr>
+        <w:t>gistration</w:t>
+      </w:r>
+      <w:proofErr w:type="spellEnd"/>
+    </w:p>
+    <w:p>
+      <w:pPr>
+        <w:spacing w:after="0"/>
         <w:rPr>
           <w:highlight w:val="green"/>
           <w:lang w:val="uk-UA"/>
         </w:rPr>
-        <w:t>.</w:t>
-      </w:r>
+      </w:pPr>
       <w:r>
         <w:rPr>
           <w:highlight w:val="green"/>
-        </w:rPr>
-        <w:t>bionic</w:t>
+          <w:shd w:val="clear" w:color="auto" w:fill="FFFFFF"/>
+          <w:lang w:val="uk-UA"/>
+        </w:rPr>
+        <w:tab/>
+      </w:r>
+      <w:r>
+        <w:rPr>
+          <w:highlight w:val="green"/>
+          <w:shd w:val="clear" w:color="auto" w:fill="FFFFFF"/>
+          <w:lang w:val="uk-UA"/>
+        </w:rPr>
+        <w:tab/>
+      </w:r>
+      <w:proofErr w:type="spellStart"/>
+      <w:r>
+        <w:rPr>
+          <w:highlight w:val="green"/>
+          <w:shd w:val="clear" w:color="auto" w:fill="FFFFFF"/>
+        </w:rPr>
+        <w:t>url</w:t>
+      </w:r>
+      <w:proofErr w:type="spellEnd"/>
+      <w:r>
+        <w:rPr>
+          <w:highlight w:val="green"/>
+          <w:shd w:val="clear" w:color="auto" w:fill="FFFFFF"/>
+          <w:lang w:val="uk-UA"/>
+        </w:rPr>
+        <w:t>:</w:t>
+      </w:r>
+      <w:r>
+        <w:rPr>
+          <w:highlight w:val="green"/>
+          <w:shd w:val="clear" w:color="auto" w:fill="FFFFFF"/>
+        </w:rPr>
+        <w:t>http</w:t>
       </w:r>
       <w:r>
         <w:rPr>
           <w:highlight w:val="green"/>
           <w:lang w:val="uk-UA"/>
         </w:rPr>
-        <w:t>-</w:t>
-      </w:r>
+        <w:t>://</w:t>
+      </w:r>
+      <w:proofErr w:type="spellStart"/>
       <w:r>
         <w:rPr>
           <w:highlight w:val="green"/>
         </w:rPr>
-        <w:t>university</w:t>
-      </w:r>
+        <w:t>edu</w:t>
+      </w:r>
+      <w:proofErr w:type="spellEnd"/>
       <w:r>
         <w:rPr>
           <w:highlight w:val="green"/>
@@ -3119,28 +3091,54 @@
         <w:rPr>
           <w:highlight w:val="green"/>
         </w:rPr>
-        <w:t>com</w:t>
+        <w:t>bionic</w:t>
       </w:r>
       <w:r>
         <w:rPr>
           <w:highlight w:val="green"/>
           <w:lang w:val="uk-UA"/>
         </w:rPr>
-        <w:t>:1120/</w:t>
-      </w:r>
-      <w:proofErr w:type="spellStart"/>
+        <w:t>-</w:t>
+      </w:r>
       <w:r>
         <w:rPr>
           <w:highlight w:val="green"/>
         </w:rPr>
-        <w:t>battleWEB</w:t>
-      </w:r>
-      <w:proofErr w:type="spellEnd"/>
+        <w:t>university</w:t>
+      </w:r>
       <w:r>
         <w:rPr>
           <w:highlight w:val="green"/>
           <w:lang w:val="uk-UA"/>
         </w:rPr>
+        <w:t>.</w:t>
+      </w:r>
+      <w:r>
+        <w:rPr>
+          <w:highlight w:val="green"/>
+        </w:rPr>
+        <w:t>com</w:t>
+      </w:r>
+      <w:r>
+        <w:rPr>
+          <w:highlight w:val="green"/>
+          <w:lang w:val="uk-UA"/>
+        </w:rPr>
+        <w:t>:1120/</w:t>
+      </w:r>
+      <w:proofErr w:type="spellStart"/>
+      <w:r>
+        <w:rPr>
+          <w:highlight w:val="green"/>
+        </w:rPr>
+        <w:t>battleWEB</w:t>
+      </w:r>
+      <w:proofErr w:type="spellEnd"/>
+      <w:r>
+        <w:rPr>
+          <w:highlight w:val="green"/>
+          <w:lang w:val="uk-UA"/>
+        </w:rPr>
         <w:t>/</w:t>
       </w:r>
       <w:r>
@@ -3155,7 +3153,6 @@
         <w:spacing w:after="0"/>
         <w:rPr>
           <w:highlight w:val="green"/>
-          <w:lang w:val="ru-RU"/>
         </w:rPr>
       </w:pPr>
       <w:r>
@@ -3170,7 +3167,6 @@
         <w:rPr>
           <w:highlight w:val="green"/>
           <w:shd w:val="clear" w:color="auto" w:fill="FFFF00"/>
-          <w:lang w:val="ru-RU"/>
         </w:rPr>
         <w:t xml:space="preserve"> </w:t>
       </w:r>
@@ -3186,7 +3182,6 @@
         <w:rPr>
           <w:highlight w:val="green"/>
           <w:shd w:val="clear" w:color="auto" w:fill="FFFF00"/>
-          <w:lang w:val="ru-RU"/>
         </w:rPr>
         <w:t xml:space="preserve"> </w:t>
       </w:r>
@@ -3202,7 +3197,6 @@
         <w:rPr>
           <w:highlight w:val="green"/>
           <w:shd w:val="clear" w:color="auto" w:fill="FFFF00"/>
-          <w:lang w:val="ru-RU"/>
         </w:rPr>
         <w:t>:</w:t>
       </w:r>
@@ -3300,6 +3294,9 @@
     <w:p>
       <w:pPr>
         <w:spacing w:after="0"/>
+        <w:rPr>
+          <w:shd w:val="clear" w:color="auto" w:fill="FFFF00"/>
+        </w:rPr>
       </w:pPr>
       <w:r>
         <w:rPr>
@@ -3308,6 +3305,215 @@
         </w:rPr>
         <w:t>}</w:t>
       </w:r>
+    </w:p>
+    <w:p>
+      <w:pPr>
+        <w:spacing w:after="0"/>
+        <w:rPr>
+          <w:highlight w:val="green"/>
+          <w:shd w:val="clear" w:color="auto" w:fill="FFFF00"/>
+        </w:rPr>
+      </w:pPr>
+      <w:r>
+        <w:rPr>
+          <w:highlight w:val="green"/>
+          <w:shd w:val="clear" w:color="auto" w:fill="FFFF00"/>
+        </w:rPr>
+        <w:t xml:space="preserve">Вывести значение </w:t>
+      </w:r>
+      <w:r>
+        <w:rPr>
+          <w:highlight w:val="green"/>
+          <w:shd w:val="clear" w:color="auto" w:fill="FFFF00"/>
+        </w:rPr>
+        <w:t>“</w:t>
+      </w:r>
+      <w:proofErr w:type="spellStart"/>
+      <w:r>
+        <w:rPr>
+          <w:highlight w:val="green"/>
+          <w:shd w:val="clear" w:color="auto" w:fill="FFFF00"/>
+        </w:rPr>
+        <w:t>approveregistrationmessage</w:t>
+      </w:r>
+      <w:proofErr w:type="spellEnd"/>
+      <w:r>
+        <w:rPr>
+          <w:highlight w:val="green"/>
+          <w:shd w:val="clear" w:color="auto" w:fill="FFFF00"/>
+        </w:rPr>
+        <w:t>”</w:t>
+      </w:r>
+      <w:r>
+        <w:rPr>
+          <w:highlight w:val="green"/>
+          <w:shd w:val="clear" w:color="auto" w:fill="FFFF00"/>
+        </w:rPr>
+        <w:t xml:space="preserve"> на </w:t>
+      </w:r>
+      <w:r>
+        <w:rPr>
+          <w:highlight w:val="green"/>
+          <w:shd w:val="clear" w:color="auto" w:fill="FFFF00"/>
+        </w:rPr>
+        <w:t>thank_you_for_registering.html</w:t>
+      </w:r>
+      <w:r>
+        <w:rPr>
+          <w:highlight w:val="green"/>
+          <w:shd w:val="clear" w:color="auto" w:fill="FFFF00"/>
+        </w:rPr>
+        <w:t xml:space="preserve"> и </w:t>
+      </w:r>
+      <w:proofErr w:type="spellStart"/>
+      <w:r>
+        <w:rPr>
+          <w:highlight w:val="green"/>
+          <w:shd w:val="clear" w:color="auto" w:fill="FFFF00"/>
+        </w:rPr>
+        <w:t>показать</w:t>
+      </w:r>
+      <w:proofErr w:type="spellEnd"/>
+      <w:r>
+        <w:rPr>
+          <w:highlight w:val="green"/>
+          <w:shd w:val="clear" w:color="auto" w:fill="FFFF00"/>
+        </w:rPr>
+        <w:t xml:space="preserve"> </w:t>
+      </w:r>
+      <w:proofErr w:type="spellStart"/>
+      <w:r>
+        <w:rPr>
+          <w:highlight w:val="green"/>
+          <w:shd w:val="clear" w:color="auto" w:fill="FFFF00"/>
+        </w:rPr>
+        <w:t>странцуц</w:t>
+      </w:r>
+      <w:proofErr w:type="spellEnd"/>
+      <w:r>
+        <w:rPr>
+          <w:highlight w:val="green"/>
+          <w:shd w:val="clear" w:color="auto" w:fill="FFFF00"/>
+        </w:rPr>
+        <w:t xml:space="preserve"> АККАУНТ </w:t>
+      </w:r>
+      <w:proofErr w:type="spellStart"/>
+      <w:r>
+        <w:rPr>
+          <w:highlight w:val="green"/>
+          <w:shd w:val="clear" w:color="auto" w:fill="FFFF00"/>
+        </w:rPr>
+        <w:t>если</w:t>
+      </w:r>
+      <w:proofErr w:type="spellEnd"/>
+      <w:r>
+        <w:rPr>
+          <w:highlight w:val="green"/>
+          <w:shd w:val="clear" w:color="auto" w:fill="FFFF00"/>
+        </w:rPr>
+        <w:t xml:space="preserve"> </w:t>
+      </w:r>
+      <w:r>
+        <w:rPr>
+          <w:highlight w:val="green"/>
+          <w:shd w:val="clear" w:color="auto" w:fill="FFFF00"/>
+        </w:rPr>
+        <w:t>“</w:t>
+      </w:r>
+      <w:proofErr w:type="spellStart"/>
+      <w:r>
+        <w:rPr>
+          <w:highlight w:val="green"/>
+          <w:shd w:val="clear" w:color="auto" w:fill="FFFF00"/>
+        </w:rPr>
+        <w:t>approveregistration</w:t>
+      </w:r>
+      <w:proofErr w:type="spellEnd"/>
+      <w:proofErr w:type="gramStart"/>
+      <w:r>
+        <w:rPr>
+          <w:highlight w:val="green"/>
+          <w:shd w:val="clear" w:color="auto" w:fill="FFFF00"/>
+        </w:rPr>
+        <w:t>”:true</w:t>
+      </w:r>
+      <w:proofErr w:type="gramEnd"/>
+      <w:r>
+        <w:rPr>
+          <w:highlight w:val="green"/>
+          <w:shd w:val="clear" w:color="auto" w:fill="FFFF00"/>
+        </w:rPr>
+        <w:t xml:space="preserve"> или </w:t>
+      </w:r>
+      <w:r>
+        <w:rPr>
+          <w:highlight w:val="green"/>
+          <w:shd w:val="clear" w:color="auto" w:fill="FFFF00"/>
+        </w:rPr>
+        <w:t xml:space="preserve">HOME </w:t>
+      </w:r>
+      <w:proofErr w:type="spellStart"/>
+      <w:r>
+        <w:rPr>
+          <w:highlight w:val="green"/>
+          <w:shd w:val="clear" w:color="auto" w:fill="FFFF00"/>
+        </w:rPr>
+        <w:t>если</w:t>
+      </w:r>
+      <w:proofErr w:type="spellEnd"/>
+      <w:r>
+        <w:rPr>
+          <w:highlight w:val="green"/>
+          <w:shd w:val="clear" w:color="auto" w:fill="FFFF00"/>
+        </w:rPr>
+        <w:t xml:space="preserve"> </w:t>
+      </w:r>
+      <w:r>
+        <w:rPr>
+          <w:highlight w:val="green"/>
+          <w:shd w:val="clear" w:color="auto" w:fill="FFFF00"/>
+        </w:rPr>
+        <w:t>“</w:t>
+      </w:r>
+      <w:proofErr w:type="spellStart"/>
+      <w:r>
+        <w:rPr>
+          <w:highlight w:val="green"/>
+          <w:shd w:val="clear" w:color="auto" w:fill="FFFF00"/>
+        </w:rPr>
+        <w:t>approveregistration</w:t>
+      </w:r>
+      <w:proofErr w:type="spellEnd"/>
+      <w:r>
+        <w:rPr>
+          <w:highlight w:val="green"/>
+          <w:shd w:val="clear" w:color="auto" w:fill="FFFF00"/>
+        </w:rPr>
+        <w:t>”:false.</w:t>
+      </w:r>
+    </w:p>
+    <w:p>
+      <w:pPr>
+        <w:spacing w:after="0"/>
+        <w:rPr>
+          <w:highlight w:val="green"/>
+        </w:rPr>
+      </w:pPr>
+    </w:p>
+    <w:p>
+      <w:pPr>
+        <w:spacing w:after="0"/>
+        <w:rPr>
+          <w:highlight w:val="green"/>
+        </w:rPr>
+      </w:pPr>
+      <w:bookmarkStart w:id="1" w:name="_GoBack"/>
+      <w:bookmarkEnd w:id="1"/>
+    </w:p>
+    <w:p>
+      <w:pPr>
+        <w:spacing w:after="0"/>
+      </w:pPr>
     </w:p>
     <w:p>
       <w:pPr>
@@ -3338,6 +3544,7 @@
         <w:rPr>
           <w:shd w:val="clear" w:color="auto" w:fill="FFFF00"/>
         </w:rPr>
+        <w:lastRenderedPageBreak/>
         <w:t>Account</w:t>
       </w:r>
       <w:r>
@@ -3652,7 +3859,6 @@
         <w:rPr>
           <w:lang w:val="ru-RU"/>
         </w:rPr>
-        <w:lastRenderedPageBreak/>
         <w:tab/>
       </w:r>
       <w:r>
@@ -5222,6 +5428,7 @@
         <w:spacing w:after="0"/>
       </w:pPr>
       <w:r>
+        <w:lastRenderedPageBreak/>
         <w:tab/>
       </w:r>
       <w:r>
@@ -5376,7 +5583,6 @@
         <w:spacing w:after="0"/>
       </w:pPr>
       <w:r>
-        <w:lastRenderedPageBreak/>
         <w:tab/>
       </w:r>
       <w:r>
@@ -7058,9 +7264,6 @@
     <w:p>
       <w:pPr>
         <w:spacing w:after="0"/>
-        <w:rPr>
-          <w:lang w:val="ru-RU"/>
-        </w:rPr>
       </w:pPr>
       <w:proofErr w:type="gramStart"/>
       <w:r>
@@ -7071,9 +7274,6 @@
       </w:r>
       <w:proofErr w:type="gramEnd"/>
       <w:r>
-        <w:rPr>
-          <w:lang w:val="ru-RU"/>
-        </w:rPr>
         <w:t xml:space="preserve"> </w:t>
       </w:r>
       <w:r>
@@ -7083,9 +7283,6 @@
         <w:t>от</w:t>
       </w:r>
       <w:r>
-        <w:rPr>
-          <w:lang w:val="ru-RU"/>
-        </w:rPr>
         <w:t xml:space="preserve"> </w:t>
       </w:r>
       <w:r>
@@ -7095,29 +7292,17 @@
         <w:t>сервера</w:t>
       </w:r>
       <w:r>
-        <w:rPr>
-          <w:lang w:val="ru-RU"/>
-        </w:rPr>
         <w:t>:</w:t>
       </w:r>
     </w:p>
     <w:p>
       <w:pPr>
         <w:spacing w:after="0"/>
-        <w:rPr>
-          <w:lang w:val="ru-RU"/>
-        </w:rPr>
-      </w:pPr>
-      <w:r>
-        <w:rPr>
-          <w:lang w:val="ru-RU"/>
-        </w:rPr>
-        <w:tab/>
-      </w:r>
-      <w:r>
-        <w:rPr>
-          <w:lang w:val="ru-RU"/>
-        </w:rPr>
+      </w:pPr>
+      <w:r>
+        <w:tab/>
+      </w:r>
+      <w:r>
         <w:tab/>
         <w:t>{</w:t>
       </w:r>
@@ -7125,46 +7310,26 @@
     <w:p>
       <w:pPr>
         <w:spacing w:after="0"/>
-        <w:rPr>
-          <w:lang w:val="ru-RU"/>
-        </w:rPr>
-      </w:pPr>
-      <w:r>
-        <w:rPr>
-          <w:lang w:val="ru-RU"/>
-        </w:rPr>
+      </w:pPr>
+      <w:r>
         <w:tab/>
         <w:t>“</w:t>
       </w:r>
       <w:proofErr w:type="spellStart"/>
-      <w:proofErr w:type="gramStart"/>
       <w:r>
         <w:t>battleyearfinishdate</w:t>
       </w:r>
       <w:proofErr w:type="spellEnd"/>
-      <w:proofErr w:type="gramEnd"/>
-      <w:r>
-        <w:rPr>
-          <w:lang w:val="ru-RU"/>
-        </w:rPr>
+      <w:r>
         <w:t>”:”***”,</w:t>
       </w:r>
       <w:r>
-        <w:rPr>
-          <w:lang w:val="ru-RU"/>
-        </w:rPr>
-        <w:tab/>
-      </w:r>
-      <w:r>
-        <w:rPr>
-          <w:lang w:val="ru-RU"/>
-        </w:rPr>
-        <w:tab/>
-      </w:r>
-      <w:r>
-        <w:rPr>
-          <w:lang w:val="ru-RU"/>
-        </w:rPr>
+        <w:tab/>
+      </w:r>
+      <w:r>
+        <w:tab/>
+      </w:r>
+      <w:r>
         <w:tab/>
         <w:t>//</w:t>
       </w:r>
@@ -7175,9 +7340,6 @@
         <w:t>даты</w:t>
       </w:r>
       <w:r>
-        <w:rPr>
-          <w:lang w:val="ru-RU"/>
-        </w:rPr>
         <w:t xml:space="preserve"> </w:t>
       </w:r>
       <w:r>
@@ -7187,9 +7349,6 @@
         <w:t>для</w:t>
       </w:r>
       <w:r>
-        <w:rPr>
-          <w:lang w:val="ru-RU"/>
-        </w:rPr>
         <w:t xml:space="preserve"> </w:t>
       </w:r>
       <w:r>
@@ -7204,9 +7363,6 @@
         <w:spacing w:after="0"/>
       </w:pPr>
       <w:r>
-        <w:rPr>
-          <w:lang w:val="ru-RU"/>
-        </w:rPr>
         <w:tab/>
       </w:r>
       <w:r>
@@ -8875,6 +9031,7 @@
         <w:spacing w:after="0"/>
       </w:pPr>
       <w:r>
+        <w:lastRenderedPageBreak/>
         <w:tab/>
       </w:r>
       <w:proofErr w:type="spellStart"/>
@@ -9041,7 +9198,6 @@
           <w:color w:val="000080"/>
           <w:lang w:val="ru-RU"/>
         </w:rPr>
-        <w:lastRenderedPageBreak/>
         <w:tab/>
       </w:r>
       <w:r>
@@ -11050,9 +11206,6 @@
     <w:p>
       <w:pPr>
         <w:spacing w:after="0"/>
-        <w:rPr>
-          <w:lang w:val="ru-RU"/>
-        </w:rPr>
       </w:pPr>
       <w:proofErr w:type="gramStart"/>
       <w:r>
@@ -11063,9 +11216,6 @@
       </w:r>
       <w:proofErr w:type="gramEnd"/>
       <w:r>
-        <w:rPr>
-          <w:lang w:val="ru-RU"/>
-        </w:rPr>
         <w:t xml:space="preserve"> </w:t>
       </w:r>
       <w:r>
@@ -11075,9 +11225,6 @@
         <w:t>от</w:t>
       </w:r>
       <w:r>
-        <w:rPr>
-          <w:lang w:val="ru-RU"/>
-        </w:rPr>
         <w:t xml:space="preserve"> </w:t>
       </w:r>
       <w:r>
@@ -11087,23 +11234,14 @@
         <w:t>сервера</w:t>
       </w:r>
       <w:r>
-        <w:rPr>
-          <w:lang w:val="ru-RU"/>
-        </w:rPr>
         <w:t>:</w:t>
       </w:r>
     </w:p>
     <w:p>
       <w:pPr>
         <w:spacing w:after="0"/>
-        <w:rPr>
-          <w:lang w:val="ru-RU"/>
-        </w:rPr>
-      </w:pPr>
-      <w:r>
-        <w:rPr>
-          <w:lang w:val="ru-RU"/>
-        </w:rPr>
+      </w:pPr>
+      <w:r>
         <w:tab/>
         <w:t>{</w:t>
       </w:r>
@@ -11111,14 +11249,8 @@
     <w:p>
       <w:pPr>
         <w:spacing w:after="0"/>
-        <w:rPr>
-          <w:lang w:val="ru-RU"/>
-        </w:rPr>
-      </w:pPr>
-      <w:r>
-        <w:rPr>
-          <w:lang w:val="ru-RU"/>
-        </w:rPr>
+      </w:pPr>
+      <w:r>
         <w:tab/>
         <w:t>“</w:t>
       </w:r>
@@ -11130,53 +11262,30 @@
       <w:proofErr w:type="spellEnd"/>
       <w:proofErr w:type="gramEnd"/>
       <w:r>
-        <w:rPr>
-          <w:lang w:val="ru-RU"/>
-        </w:rPr>
         <w:t>”:{</w:t>
       </w:r>
     </w:p>
     <w:p>
       <w:pPr>
         <w:spacing w:after="0"/>
-        <w:rPr>
-          <w:lang w:val="ru-RU"/>
-        </w:rPr>
-      </w:pPr>
-      <w:r>
-        <w:rPr>
-          <w:lang w:val="ru-RU"/>
-        </w:rPr>
-        <w:tab/>
-      </w:r>
-      <w:r>
-        <w:rPr>
-          <w:lang w:val="ru-RU"/>
-        </w:rPr>
-        <w:tab/>
-      </w:r>
-      <w:r>
-        <w:rPr>
-          <w:lang w:val="ru-RU"/>
-        </w:rPr>
-        <w:tab/>
-      </w:r>
-      <w:r>
-        <w:rPr>
-          <w:lang w:val="ru-RU"/>
-        </w:rPr>
+      </w:pPr>
+      <w:r>
+        <w:tab/>
+      </w:r>
+      <w:r>
+        <w:tab/>
+      </w:r>
+      <w:r>
+        <w:tab/>
+      </w:r>
+      <w:r>
         <w:tab/>
         <w:t>“</w:t>
       </w:r>
-      <w:proofErr w:type="gramStart"/>
       <w:r>
         <w:t>title</w:t>
       </w:r>
-      <w:proofErr w:type="gramEnd"/>
-      <w:r>
-        <w:rPr>
-          <w:lang w:val="ru-RU"/>
-        </w:rPr>
+      <w:r>
         <w:t>”:”***”,</w:t>
       </w:r>
     </w:p>
@@ -11185,27 +11294,15 @@
         <w:spacing w:after="0"/>
       </w:pPr>
       <w:r>
-        <w:rPr>
-          <w:lang w:val="ru-RU"/>
-        </w:rPr>
-        <w:tab/>
-      </w:r>
-      <w:r>
-        <w:rPr>
-          <w:lang w:val="ru-RU"/>
-        </w:rPr>
-        <w:tab/>
-      </w:r>
-      <w:r>
-        <w:rPr>
-          <w:lang w:val="ru-RU"/>
-        </w:rPr>
-        <w:tab/>
-      </w:r>
-      <w:r>
-        <w:rPr>
-          <w:lang w:val="ru-RU"/>
-        </w:rPr>
+        <w:tab/>
+      </w:r>
+      <w:r>
+        <w:tab/>
+      </w:r>
+      <w:r>
+        <w:tab/>
+      </w:r>
+      <w:r>
         <w:tab/>
       </w:r>
       <w:r>
@@ -24571,7 +24668,7 @@
 </file>
 
 <file path=customXml/itemProps1.xml><?xml version="1.0" encoding="utf-8"?>
-<ds:datastoreItem xmlns:ds="http://schemas.openxmlformats.org/officeDocument/2006/customXml" ds:itemID="{A4E5AB58-9BF8-4205-A7C2-B5996944BD62}">
+<ds:datastoreItem xmlns:ds="http://schemas.openxmlformats.org/officeDocument/2006/customXml" ds:itemID="{CDFCC164-6F21-44E1-A0EC-5E6C0527649D}">
   <ds:schemaRefs>
     <ds:schemaRef ds:uri="http://schemas.openxmlformats.org/officeDocument/2006/bibliography"/>
   </ds:schemaRefs>

</xml_diff>

<commit_message>
Update work with account
</commit_message>
<xml_diff>
--- a/Data_Mapping2.docx
+++ b/Data_Mapping2.docx
@@ -21,9 +21,7 @@
         <w:spacing w:after="0" w:before="0"/>
       </w:pPr>
       <w:r>
-        <w:rPr>
-          <w:lang w:val="ru-RU"/>
-        </w:rPr>
+        <w:rPr/>
       </w:r>
     </w:p>
     <w:p>
@@ -359,9 +357,7 @@
         <w:spacing w:after="0" w:before="0"/>
       </w:pPr>
       <w:r>
-        <w:rPr>
-          <w:lang w:val="ru-RU"/>
-        </w:rPr>
+        <w:rPr/>
       </w:r>
     </w:p>
     <w:p>
@@ -555,6 +551,13 @@
         <w:tab/>
         <w:tab/>
         <w:tab/>
+      </w:r>
+      <w:bookmarkStart w:id="1" w:name="__DdeLink__3816_1273284110"/>
+      <w:bookmarkEnd w:id="1"/>
+      <w:r>
+        <w:rPr>
+          <w:lang w:val="ru-RU"/>
+        </w:rPr>
         <w:t>{</w:t>
       </w:r>
     </w:p>
@@ -3004,8 +3007,8 @@
         <w:pStyle w:val="style0"/>
         <w:spacing w:after="0" w:before="0"/>
       </w:pPr>
-      <w:bookmarkStart w:id="1" w:name="__DdeLink__612_1376209819"/>
-      <w:bookmarkEnd w:id="1"/>
+      <w:bookmarkStart w:id="2" w:name="__DdeLink__612_1376209819"/>
+      <w:bookmarkEnd w:id="2"/>
       <w:r>
         <w:rPr>
           <w:b/>
@@ -3330,9 +3333,7 @@
         <w:spacing w:after="0" w:before="0"/>
       </w:pPr>
       <w:r>
-        <w:rPr>
-          <w:lang w:val="ru-RU"/>
-        </w:rPr>
+        <w:rPr/>
       </w:r>
     </w:p>
     <w:p>
@@ -3601,8 +3602,8 @@
         <w:tab/>
         <w:tab/>
       </w:r>
-      <w:bookmarkStart w:id="2" w:name="__DdeLink__946_284668997"/>
-      <w:bookmarkEnd w:id="2"/>
+      <w:bookmarkStart w:id="3" w:name="__DdeLink__946_284668997"/>
+      <w:bookmarkEnd w:id="3"/>
       <w:r>
         <w:rPr/>
         <w:t>"statusupdate": true/false,</w:t>
@@ -3658,9 +3659,7 @@
         <w:spacing w:after="0" w:before="0"/>
       </w:pPr>
       <w:r>
-        <w:rPr>
-          <w:lang w:val="ru-RU"/>
-        </w:rPr>
+        <w:rPr/>
       </w:r>
     </w:p>
     <w:p>
@@ -3955,9 +3954,7 @@
         <w:spacing w:after="0" w:before="0"/>
       </w:pPr>
       <w:r>
-        <w:rPr>
-          <w:lang w:val="ru-RU"/>
-        </w:rPr>
+        <w:rPr/>
       </w:r>
     </w:p>
     <w:p>
@@ -4443,9 +4440,7 @@
         <w:spacing w:after="0" w:before="0"/>
       </w:pPr>
       <w:r>
-        <w:rPr>
-          <w:lang w:val="ru-RU"/>
-        </w:rPr>
+        <w:rPr/>
       </w:r>
     </w:p>
     <w:p>
@@ -5218,7 +5213,7 @@
         <w:tab/>
         <w:t>“</w:t>
       </w:r>
-      <w:bookmarkStart w:id="3" w:name="__DdeLink__1805_793344815"/>
+      <w:bookmarkStart w:id="4" w:name="__DdeLink__1805_793344815"/>
       <w:r>
         <w:rPr>
           <w:rStyle w:val="style20"/>
@@ -5228,7 +5223,7 @@
         </w:rPr>
         <w:t>lastphotoslist</w:t>
       </w:r>
-      <w:bookmarkEnd w:id="3"/>
+      <w:bookmarkEnd w:id="4"/>
       <w:r>
         <w:rPr>
           <w:rStyle w:val="style20"/>
@@ -6393,28 +6388,28 @@
         <w:t xml:space="preserve">    </w:t>
         <w:tab/>
       </w:r>
-      <w:bookmarkStart w:id="4" w:name="Bookmark"/>
+      <w:bookmarkStart w:id="5" w:name="Bookmark"/>
       <w:r>
         <w:rPr>
           <w:color w:val="000080"/>
         </w:rPr>
         <w:t xml:space="preserve">"projectname": </w:t>
       </w:r>
-      <w:bookmarkStart w:id="5" w:name="Bookmark1"/>
+      <w:bookmarkStart w:id="6" w:name="Bookmark1"/>
       <w:r>
         <w:rPr>
           <w:color w:val="000080"/>
         </w:rPr>
         <w:t>"</w:t>
       </w:r>
+      <w:bookmarkEnd w:id="6"/>
+      <w:r>
+        <w:rPr>
+          <w:color w:val="000080"/>
+        </w:rPr>
+        <w:t>***"</w:t>
+      </w:r>
       <w:bookmarkEnd w:id="5"/>
-      <w:r>
-        <w:rPr>
-          <w:color w:val="000080"/>
-        </w:rPr>
-        <w:t>***"</w:t>
-      </w:r>
-      <w:bookmarkEnd w:id="4"/>
       <w:r>
         <w:rPr>
           <w:color w:val="000080"/>
@@ -6705,7 +6700,7 @@
         </w:rPr>
         <w:tab/>
       </w:r>
-      <w:bookmarkStart w:id="6" w:name="__DdeLink__6194_1806432797"/>
+      <w:bookmarkStart w:id="7" w:name="__DdeLink__6194_1806432797"/>
       <w:r>
         <w:rPr>
           <w:rStyle w:val="style20"/>
@@ -6714,7 +6709,7 @@
         </w:rPr>
         <w:t>“termstitle”:“***”</w:t>
       </w:r>
-      <w:bookmarkEnd w:id="6"/>
+      <w:bookmarkEnd w:id="7"/>
       <w:r>
         <w:rPr>
           <w:rStyle w:val="style20"/>
@@ -6874,8 +6869,8 @@
         <w:tab/>
         <w:t>command:</w:t>
       </w:r>
-      <w:bookmarkStart w:id="7" w:name="__DdeLink__5953_793344815"/>
-      <w:bookmarkEnd w:id="7"/>
+      <w:bookmarkStart w:id="8" w:name="__DdeLink__5953_793344815"/>
+      <w:bookmarkEnd w:id="8"/>
       <w:r>
         <w:rPr/>
         <w:t>aboutbattle</w:t>
@@ -6928,14 +6923,14 @@
         <w:pStyle w:val="style0"/>
         <w:spacing w:after="0" w:before="0"/>
       </w:pPr>
-      <w:bookmarkStart w:id="8" w:name="__DdeLink__4280_1897968247"/>
+      <w:bookmarkStart w:id="9" w:name="__DdeLink__4280_1897968247"/>
       <w:r>
         <w:rPr>
           <w:lang w:val="ru-RU"/>
         </w:rPr>
         <w:t>ответ от сервера</w:t>
       </w:r>
-      <w:bookmarkEnd w:id="8"/>
+      <w:bookmarkEnd w:id="9"/>
       <w:r>
         <w:rPr>
           <w:lang w:val="ru-RU"/>
@@ -7182,12 +7177,12 @@
         <w:tab/>
         <w:t>“</w:t>
       </w:r>
-      <w:bookmarkStart w:id="9" w:name="__DdeLink__3996_793344815"/>
+      <w:bookmarkStart w:id="10" w:name="__DdeLink__3996_793344815"/>
       <w:r>
         <w:rPr/>
         <w:t>description</w:t>
       </w:r>
-      <w:bookmarkEnd w:id="9"/>
+      <w:bookmarkEnd w:id="10"/>
       <w:r>
         <w:rPr/>
         <w:t>”:”***”</w:t>
@@ -8064,8 +8059,8 @@
         <w:tab/>
         <w:t>//</w:t>
       </w:r>
-      <w:bookmarkStart w:id="10" w:name="_GoBack"/>
-      <w:bookmarkEnd w:id="10"/>
+      <w:bookmarkStart w:id="11" w:name="_GoBack"/>
+      <w:bookmarkEnd w:id="11"/>
       <w:r>
         <w:rPr>
           <w:shd w:fill="00FF00" w:val="clear"/>
@@ -8186,10 +8181,7 @@
         <w:spacing w:after="0" w:before="0"/>
       </w:pPr>
       <w:r>
-        <w:rPr>
-          <w:shd w:fill="00FF00" w:val="clear"/>
-          <w:lang w:val="ru-RU"/>
-        </w:rPr>
+        <w:rPr/>
       </w:r>
     </w:p>
     <w:p>
@@ -10171,31 +10163,25 @@
         <w:spacing w:after="0" w:before="0"/>
       </w:pPr>
       <w:r>
-        <w:rPr>
-          <w:lang w:val="ru-RU"/>
-        </w:rPr>
-      </w:r>
-    </w:p>
-    <w:p>
-      <w:pPr>
-        <w:pStyle w:val="style0"/>
-        <w:spacing w:after="0" w:before="0"/>
-      </w:pPr>
-      <w:r>
-        <w:rPr>
-          <w:lang w:val="ru-RU"/>
-        </w:rPr>
-      </w:r>
-    </w:p>
-    <w:p>
-      <w:pPr>
-        <w:pStyle w:val="style0"/>
-        <w:spacing w:after="0" w:before="0"/>
-      </w:pPr>
-      <w:r>
-        <w:rPr>
-          <w:lang w:val="ru-RU"/>
-        </w:rPr>
+        <w:rPr/>
+      </w:r>
+    </w:p>
+    <w:p>
+      <w:pPr>
+        <w:pStyle w:val="style0"/>
+        <w:spacing w:after="0" w:before="0"/>
+      </w:pPr>
+      <w:r>
+        <w:rPr/>
+      </w:r>
+    </w:p>
+    <w:p>
+      <w:pPr>
+        <w:pStyle w:val="style0"/>
+        <w:spacing w:after="0" w:before="0"/>
+      </w:pPr>
+      <w:r>
+        <w:rPr/>
       </w:r>
     </w:p>
     <w:p>
@@ -13784,20 +13770,16 @@
         <w:spacing w:after="0" w:before="0"/>
       </w:pPr>
       <w:r>
-        <w:rPr>
-          <w:lang w:val="ru-RU"/>
-        </w:rPr>
-      </w:r>
-    </w:p>
-    <w:p>
-      <w:pPr>
-        <w:pStyle w:val="style0"/>
-        <w:spacing w:after="0" w:before="0"/>
-      </w:pPr>
-      <w:r>
-        <w:rPr>
-          <w:lang w:val="ru-RU"/>
-        </w:rPr>
+        <w:rPr/>
+      </w:r>
+    </w:p>
+    <w:p>
+      <w:pPr>
+        <w:pStyle w:val="style0"/>
+        <w:spacing w:after="0" w:before="0"/>
+      </w:pPr>
+      <w:r>
+        <w:rPr/>
       </w:r>
     </w:p>
     <w:p>
@@ -13809,20 +13791,16 @@
         <w:spacing w:after="0" w:before="0"/>
       </w:pPr>
       <w:r>
-        <w:rPr>
-          <w:lang w:val="ru-RU"/>
-        </w:rPr>
-      </w:r>
-    </w:p>
-    <w:p>
-      <w:pPr>
-        <w:pStyle w:val="style0"/>
-        <w:spacing w:after="0" w:before="0"/>
-      </w:pPr>
-      <w:r>
-        <w:rPr>
-          <w:lang w:val="ru-RU"/>
-        </w:rPr>
+        <w:rPr/>
+      </w:r>
+    </w:p>
+    <w:p>
+      <w:pPr>
+        <w:pStyle w:val="style0"/>
+        <w:spacing w:after="0" w:before="0"/>
+      </w:pPr>
+      <w:r>
+        <w:rPr/>
       </w:r>
     </w:p>
     <w:p>
@@ -14201,20 +14179,16 @@
         <w:spacing w:after="0" w:before="0"/>
       </w:pPr>
       <w:r>
-        <w:rPr>
-          <w:lang w:val="ru-RU"/>
-        </w:rPr>
-      </w:r>
-    </w:p>
-    <w:p>
-      <w:pPr>
-        <w:pStyle w:val="style0"/>
-        <w:spacing w:after="0" w:before="0"/>
-      </w:pPr>
-      <w:r>
-        <w:rPr>
-          <w:lang w:val="ru-RU"/>
-        </w:rPr>
+        <w:rPr/>
+      </w:r>
+    </w:p>
+    <w:p>
+      <w:pPr>
+        <w:pStyle w:val="style0"/>
+        <w:spacing w:after="0" w:before="0"/>
+      </w:pPr>
+      <w:r>
+        <w:rPr/>
       </w:r>
     </w:p>
     <w:p>
@@ -14468,9 +14442,7 @@
         <w:spacing w:after="0" w:before="0"/>
       </w:pPr>
       <w:r>
-        <w:rPr>
-          <w:lang w:val="ru-RU"/>
-        </w:rPr>
+        <w:rPr/>
       </w:r>
     </w:p>
     <w:p>
@@ -15338,7 +15310,6 @@
       <w:r>
         <w:rPr>
           <w:rStyle w:val="style16"/>
-          <w:rFonts w:ascii="Times New Roman" w:hAnsi="Times New Roman"/>
           <w:color w:val="000000"/>
           <w:sz w:val="24"/>
           <w:szCs w:val="24"/>
@@ -15350,7 +15321,6 @@
       <w:r>
         <w:rPr>
           <w:rStyle w:val="style16"/>
-          <w:rFonts w:ascii="Times New Roman" w:hAnsi="Times New Roman"/>
           <w:color w:val="000000"/>
           <w:sz w:val="24"/>
           <w:szCs w:val="24"/>
@@ -15552,7 +15522,7 @@
       <w:r>
         <w:rPr/>
         <w:tab/>
-        <w:t xml:space="preserve">command:accaunt </w:t>
+        <w:t>command:accaunt</w:t>
       </w:r>
     </w:p>
     <w:p>
@@ -15602,6 +15572,69 @@
         <w:spacing w:after="0" w:before="0"/>
       </w:pPr>
       <w:r>
+        <w:rPr/>
+        <w:tab/>
+      </w:r>
+      <w:r>
+        <w:rPr>
+          <w:lang w:val="ru-RU"/>
+        </w:rPr>
+        <w:t>{</w:t>
+      </w:r>
+    </w:p>
+    <w:p>
+      <w:pPr>
+        <w:pStyle w:val="style0"/>
+        <w:spacing w:after="0" w:before="0"/>
+      </w:pPr>
+      <w:r>
+        <w:rPr>
+          <w:lang w:val="ru-RU"/>
+        </w:rPr>
+        <w:tab/>
+        <w:tab/>
+        <w:tab/>
+        <w:t>"iduser": 100500</w:t>
+      </w:r>
+    </w:p>
+    <w:p>
+      <w:pPr>
+        <w:pStyle w:val="style0"/>
+        <w:spacing w:after="0" w:before="0"/>
+      </w:pPr>
+      <w:r>
+        <w:rPr>
+          <w:lang w:val="ru-RU"/>
+        </w:rPr>
+        <w:tab/>
+        <w:tab/>
+        <w:t>}</w:t>
+      </w:r>
+    </w:p>
+    <w:p>
+      <w:pPr>
+        <w:pStyle w:val="style0"/>
+        <w:spacing w:after="0" w:before="0"/>
+      </w:pPr>
+      <w:r>
+        <w:rPr/>
+      </w:r>
+    </w:p>
+    <w:p>
+      <w:pPr>
+        <w:pStyle w:val="style0"/>
+        <w:spacing w:after="0" w:before="0"/>
+      </w:pPr>
+      <w:r>
+        <w:rPr/>
+      </w:r>
+    </w:p>
+    <w:p>
+      <w:pPr>
+        <w:pStyle w:val="style0"/>
+        <w:spacing w:after="0" w:before="0"/>
+      </w:pPr>
+      <w:r>
         <w:rPr>
           <w:rStyle w:val="style16"/>
           <w:u w:val="none"/>
@@ -15621,7 +15654,7 @@
     </w:p>
     <w:p>
       <w:pPr>
-        <w:pStyle w:val="style47"/>
+        <w:pStyle w:val="style49"/>
         <w:spacing w:after="0" w:before="0"/>
       </w:pPr>
       <w:r>
@@ -15637,7 +15670,7 @@
     </w:p>
     <w:p>
       <w:pPr>
-        <w:pStyle w:val="style47"/>
+        <w:pStyle w:val="style49"/>
         <w:spacing w:after="0" w:before="0" w:line="300" w:lineRule="atLeast"/>
         <w:ind w:hanging="0" w:left="600" w:right="0"/>
       </w:pPr>
@@ -15731,7 +15764,7 @@
     </w:p>
     <w:p>
       <w:pPr>
-        <w:pStyle w:val="style47"/>
+        <w:pStyle w:val="style49"/>
         <w:spacing w:after="0" w:before="0" w:line="300" w:lineRule="atLeast"/>
         <w:ind w:hanging="0" w:left="600" w:right="0"/>
       </w:pPr>
@@ -15770,7 +15803,7 @@
     </w:p>
     <w:p>
       <w:pPr>
-        <w:pStyle w:val="style47"/>
+        <w:pStyle w:val="style49"/>
         <w:spacing w:after="0" w:before="0" w:line="300" w:lineRule="atLeast"/>
         <w:ind w:hanging="0" w:left="600" w:right="0"/>
       </w:pPr>
@@ -15809,7 +15842,7 @@
     </w:p>
     <w:p>
       <w:pPr>
-        <w:pStyle w:val="style47"/>
+        <w:pStyle w:val="style49"/>
         <w:spacing w:after="0" w:before="0" w:line="300" w:lineRule="atLeast"/>
         <w:ind w:hanging="0" w:left="600" w:right="0"/>
       </w:pPr>
@@ -15848,7 +15881,7 @@
     </w:p>
     <w:p>
       <w:pPr>
-        <w:pStyle w:val="style47"/>
+        <w:pStyle w:val="style49"/>
         <w:spacing w:after="0" w:before="0" w:line="300" w:lineRule="atLeast"/>
         <w:ind w:hanging="0" w:left="600" w:right="0"/>
       </w:pPr>
@@ -15887,7 +15920,7 @@
     </w:p>
     <w:p>
       <w:pPr>
-        <w:pStyle w:val="style47"/>
+        <w:pStyle w:val="style49"/>
         <w:spacing w:after="0" w:before="0" w:line="300" w:lineRule="atLeast"/>
         <w:ind w:hanging="0" w:left="600" w:right="0"/>
       </w:pPr>
@@ -15926,7 +15959,7 @@
     </w:p>
     <w:p>
       <w:pPr>
-        <w:pStyle w:val="style47"/>
+        <w:pStyle w:val="style49"/>
         <w:spacing w:after="0" w:before="0" w:line="300" w:lineRule="atLeast"/>
         <w:ind w:hanging="0" w:left="600" w:right="0"/>
       </w:pPr>
@@ -15965,7 +15998,7 @@
     </w:p>
     <w:p>
       <w:pPr>
-        <w:pStyle w:val="style47"/>
+        <w:pStyle w:val="style49"/>
         <w:spacing w:after="0" w:before="0" w:line="300" w:lineRule="atLeast"/>
         <w:ind w:hanging="0" w:left="600" w:right="0"/>
       </w:pPr>
@@ -16004,7 +16037,7 @@
     </w:p>
     <w:p>
       <w:pPr>
-        <w:pStyle w:val="style47"/>
+        <w:pStyle w:val="style49"/>
         <w:spacing w:after="0" w:before="0" w:line="300" w:lineRule="atLeast"/>
         <w:ind w:hanging="0" w:left="600" w:right="0"/>
       </w:pPr>
@@ -16043,7 +16076,7 @@
     </w:p>
     <w:p>
       <w:pPr>
-        <w:pStyle w:val="style47"/>
+        <w:pStyle w:val="style49"/>
         <w:spacing w:after="0" w:before="0" w:line="300" w:lineRule="atLeast"/>
         <w:ind w:hanging="0" w:left="600" w:right="0"/>
       </w:pPr>
@@ -16082,7 +16115,7 @@
     </w:p>
     <w:p>
       <w:pPr>
-        <w:pStyle w:val="style47"/>
+        <w:pStyle w:val="style49"/>
         <w:spacing w:after="0" w:before="0" w:line="300" w:lineRule="atLeast"/>
         <w:ind w:hanging="0" w:left="600" w:right="0"/>
       </w:pPr>
@@ -16121,7 +16154,7 @@
     </w:p>
     <w:p>
       <w:pPr>
-        <w:pStyle w:val="style47"/>
+        <w:pStyle w:val="style49"/>
         <w:spacing w:after="0" w:before="0" w:line="300" w:lineRule="atLeast"/>
         <w:ind w:hanging="0" w:left="600" w:right="0"/>
       </w:pPr>
@@ -16160,7 +16193,7 @@
     </w:p>
     <w:p>
       <w:pPr>
-        <w:pStyle w:val="style47"/>
+        <w:pStyle w:val="style49"/>
         <w:spacing w:after="0" w:before="0" w:line="300" w:lineRule="atLeast"/>
         <w:ind w:hanging="0" w:left="1414" w:right="0"/>
       </w:pPr>
@@ -16183,7 +16216,7 @@
     </w:p>
     <w:p>
       <w:pPr>
-        <w:pStyle w:val="style47"/>
+        <w:pStyle w:val="style49"/>
         <w:spacing w:after="0" w:before="0" w:line="300" w:lineRule="atLeast"/>
         <w:ind w:hanging="0" w:left="2121" w:right="0"/>
       </w:pPr>
@@ -16222,7 +16255,7 @@
     </w:p>
     <w:p>
       <w:pPr>
-        <w:pStyle w:val="style47"/>
+        <w:pStyle w:val="style49"/>
         <w:spacing w:after="0" w:before="0" w:line="300" w:lineRule="atLeast"/>
       </w:pPr>
       <w:r>
@@ -16346,7 +16379,7 @@
     </w:p>
     <w:p>
       <w:pPr>
-        <w:pStyle w:val="style47"/>
+        <w:pStyle w:val="style49"/>
         <w:spacing w:after="0" w:before="0" w:line="300" w:lineRule="atLeast"/>
         <w:ind w:hanging="0" w:left="2121" w:right="0"/>
       </w:pPr>
@@ -16385,7 +16418,7 @@
     </w:p>
     <w:p>
       <w:pPr>
-        <w:pStyle w:val="style47"/>
+        <w:pStyle w:val="style49"/>
         <w:spacing w:after="0" w:before="0" w:line="300" w:lineRule="atLeast"/>
         <w:ind w:hanging="0" w:left="2121" w:right="0"/>
       </w:pPr>
@@ -16424,7 +16457,7 @@
     </w:p>
     <w:p>
       <w:pPr>
-        <w:pStyle w:val="style47"/>
+        <w:pStyle w:val="style49"/>
         <w:spacing w:after="0" w:before="0" w:line="300" w:lineRule="atLeast"/>
         <w:ind w:hanging="0" w:left="2121" w:right="0"/>
       </w:pPr>
@@ -16463,7 +16496,7 @@
     </w:p>
     <w:p>
       <w:pPr>
-        <w:pStyle w:val="style47"/>
+        <w:pStyle w:val="style49"/>
         <w:spacing w:after="0" w:before="0" w:line="300" w:lineRule="atLeast"/>
         <w:ind w:hanging="0" w:left="2121" w:right="0"/>
       </w:pPr>
@@ -16502,7 +16535,7 @@
     </w:p>
     <w:p>
       <w:pPr>
-        <w:pStyle w:val="style47"/>
+        <w:pStyle w:val="style49"/>
         <w:spacing w:after="0" w:before="0" w:line="300" w:lineRule="atLeast"/>
         <w:ind w:hanging="0" w:left="2121" w:right="0"/>
       </w:pPr>
@@ -16541,7 +16574,7 @@
     </w:p>
     <w:p>
       <w:pPr>
-        <w:pStyle w:val="style47"/>
+        <w:pStyle w:val="style49"/>
         <w:spacing w:after="0" w:before="0" w:line="300" w:lineRule="atLeast"/>
         <w:ind w:hanging="0" w:left="2121" w:right="0"/>
       </w:pPr>
@@ -16564,7 +16597,7 @@
     </w:p>
     <w:p>
       <w:pPr>
-        <w:pStyle w:val="style47"/>
+        <w:pStyle w:val="style49"/>
         <w:spacing w:after="0" w:before="0" w:line="300" w:lineRule="atLeast"/>
         <w:ind w:hanging="0" w:left="2828" w:right="0"/>
       </w:pPr>
@@ -16603,7 +16636,7 @@
     </w:p>
     <w:p>
       <w:pPr>
-        <w:pStyle w:val="style47"/>
+        <w:pStyle w:val="style49"/>
         <w:spacing w:after="0" w:before="0" w:line="300" w:lineRule="atLeast"/>
         <w:ind w:hanging="0" w:left="2828" w:right="0"/>
       </w:pPr>
@@ -16642,7 +16675,7 @@
     </w:p>
     <w:p>
       <w:pPr>
-        <w:pStyle w:val="style47"/>
+        <w:pStyle w:val="style49"/>
         <w:spacing w:after="0" w:before="0" w:line="300" w:lineRule="atLeast"/>
         <w:ind w:hanging="0" w:left="2828" w:right="0"/>
       </w:pPr>
@@ -16673,7 +16706,7 @@
     </w:p>
     <w:p>
       <w:pPr>
-        <w:pStyle w:val="style47"/>
+        <w:pStyle w:val="style49"/>
         <w:spacing w:after="0" w:before="0" w:line="300" w:lineRule="atLeast"/>
         <w:ind w:hanging="0" w:left="2121" w:right="0"/>
       </w:pPr>
@@ -16688,7 +16721,7 @@
     </w:p>
     <w:p>
       <w:pPr>
-        <w:pStyle w:val="style47"/>
+        <w:pStyle w:val="style49"/>
         <w:spacing w:after="0" w:before="0" w:line="300" w:lineRule="atLeast"/>
         <w:ind w:hanging="0" w:left="2828" w:right="0"/>
       </w:pPr>
@@ -16727,7 +16760,7 @@
     </w:p>
     <w:p>
       <w:pPr>
-        <w:pStyle w:val="style47"/>
+        <w:pStyle w:val="style49"/>
         <w:spacing w:after="0" w:before="0" w:line="300" w:lineRule="atLeast"/>
         <w:ind w:hanging="0" w:left="2828" w:right="0"/>
       </w:pPr>
@@ -16766,7 +16799,7 @@
     </w:p>
     <w:p>
       <w:pPr>
-        <w:pStyle w:val="style47"/>
+        <w:pStyle w:val="style49"/>
         <w:spacing w:after="0" w:before="0" w:line="300" w:lineRule="atLeast"/>
         <w:ind w:hanging="0" w:left="2828" w:right="0"/>
       </w:pPr>
@@ -16797,7 +16830,7 @@
     </w:p>
     <w:p>
       <w:pPr>
-        <w:pStyle w:val="style47"/>
+        <w:pStyle w:val="style49"/>
         <w:spacing w:after="0" w:before="0" w:line="300" w:lineRule="atLeast"/>
         <w:ind w:hanging="0" w:left="2121" w:right="0"/>
       </w:pPr>
@@ -16812,7 +16845,7 @@
     </w:p>
     <w:p>
       <w:pPr>
-        <w:pStyle w:val="style47"/>
+        <w:pStyle w:val="style49"/>
         <w:spacing w:after="0" w:before="0" w:line="300" w:lineRule="atLeast"/>
         <w:ind w:hanging="0" w:left="1414" w:right="0"/>
       </w:pPr>
@@ -16827,7 +16860,7 @@
     </w:p>
     <w:p>
       <w:pPr>
-        <w:pStyle w:val="style47"/>
+        <w:pStyle w:val="style49"/>
         <w:spacing w:after="0" w:before="0" w:line="300" w:lineRule="atLeast"/>
         <w:ind w:hanging="0" w:left="600" w:right="0"/>
       </w:pPr>
@@ -17631,8 +17664,8 @@
   </w:style>
   <w:style w:styleId="style3" w:type="paragraph">
     <w:name w:val="Heading 3"/>
-    <w:basedOn w:val="style46"/>
-    <w:next w:val="style47"/>
+    <w:basedOn w:val="style48"/>
+    <w:next w:val="style49"/>
     <w:pPr>
       <w:numPr>
         <w:ilvl w:val="2"/>
@@ -17864,10 +17897,24 @@
       <w:rFonts w:cs="Symbol"/>
     </w:rPr>
   </w:style>
-  <w:style w:styleId="style46" w:type="paragraph">
+  <w:style w:styleId="style46" w:type="character">
+    <w:name w:val="ListLabel 28"/>
+    <w:next w:val="style46"/>
+    <w:rPr>
+      <w:rFonts w:cs="Symbol"/>
+    </w:rPr>
+  </w:style>
+  <w:style w:styleId="style47" w:type="character">
+    <w:name w:val="ListLabel 29"/>
+    <w:next w:val="style47"/>
+    <w:rPr>
+      <w:rFonts w:cs="Symbol"/>
+    </w:rPr>
+  </w:style>
+  <w:style w:styleId="style48" w:type="paragraph">
     <w:name w:val="Heading"/>
     <w:basedOn w:val="style0"/>
-    <w:next w:val="style47"/>
+    <w:next w:val="style49"/>
     <w:pPr>
       <w:keepNext/>
       <w:spacing w:after="120" w:before="240"/>
@@ -17878,28 +17925,28 @@
       <w:szCs w:val="28"/>
     </w:rPr>
   </w:style>
-  <w:style w:styleId="style47" w:type="paragraph">
+  <w:style w:styleId="style49" w:type="paragraph">
     <w:name w:val="Text body"/>
     <w:basedOn w:val="style0"/>
-    <w:next w:val="style47"/>
+    <w:next w:val="style49"/>
     <w:pPr>
       <w:spacing w:after="120" w:before="0"/>
     </w:pPr>
     <w:rPr/>
   </w:style>
-  <w:style w:styleId="style48" w:type="paragraph">
+  <w:style w:styleId="style50" w:type="paragraph">
     <w:name w:val="List"/>
-    <w:basedOn w:val="style47"/>
-    <w:next w:val="style48"/>
+    <w:basedOn w:val="style49"/>
+    <w:next w:val="style50"/>
     <w:pPr/>
     <w:rPr>
       <w:rFonts w:cs="Lohit Hindi"/>
     </w:rPr>
   </w:style>
-  <w:style w:styleId="style49" w:type="paragraph">
+  <w:style w:styleId="style51" w:type="paragraph">
     <w:name w:val="Caption"/>
     <w:basedOn w:val="style0"/>
-    <w:next w:val="style49"/>
+    <w:next w:val="style51"/>
     <w:pPr>
       <w:suppressLineNumbers/>
       <w:spacing w:after="120" w:before="120"/>
@@ -17912,10 +17959,10 @@
       <w:szCs w:val="24"/>
     </w:rPr>
   </w:style>
-  <w:style w:styleId="style50" w:type="paragraph">
+  <w:style w:styleId="style52" w:type="paragraph">
     <w:name w:val="Index"/>
     <w:basedOn w:val="style0"/>
-    <w:next w:val="style50"/>
+    <w:next w:val="style52"/>
     <w:pPr>
       <w:suppressLineNumbers/>
     </w:pPr>
@@ -17923,10 +17970,10 @@
       <w:rFonts w:cs="Lohit Hindi"/>
     </w:rPr>
   </w:style>
-  <w:style w:styleId="style51" w:type="paragraph">
+  <w:style w:styleId="style53" w:type="paragraph">
     <w:name w:val="caption"/>
     <w:basedOn w:val="style0"/>
-    <w:next w:val="style51"/>
+    <w:next w:val="style53"/>
     <w:pPr>
       <w:suppressLineNumbers/>
       <w:spacing w:after="120" w:before="120"/>
@@ -17936,10 +17983,10 @@
       <w:iCs/>
     </w:rPr>
   </w:style>
-  <w:style w:styleId="style52" w:type="paragraph">
+  <w:style w:styleId="style54" w:type="paragraph">
     <w:name w:val="Preformatted Text"/>
     <w:basedOn w:val="style0"/>
-    <w:next w:val="style52"/>
+    <w:next w:val="style54"/>
     <w:pPr>
       <w:spacing w:after="0" w:before="0"/>
     </w:pPr>

</xml_diff>

<commit_message>
updated delete project/photo commands
</commit_message>
<xml_diff>
--- a/Data_Mapping2.docx
+++ b/Data_Mapping2.docx
@@ -21,9 +21,7 @@
         <w:spacing w:after="0" w:before="0"/>
       </w:pPr>
       <w:r>
-        <w:rPr>
-          <w:lang w:val="ru-RU"/>
-        </w:rPr>
+        <w:rPr/>
       </w:r>
     </w:p>
     <w:p>
@@ -359,9 +357,7 @@
         <w:spacing w:after="0" w:before="0"/>
       </w:pPr>
       <w:r>
-        <w:rPr>
-          <w:lang w:val="ru-RU"/>
-        </w:rPr>
+        <w:rPr/>
       </w:r>
     </w:p>
     <w:p>
@@ -3337,9 +3333,7 @@
         <w:spacing w:after="0" w:before="0"/>
       </w:pPr>
       <w:r>
-        <w:rPr>
-          <w:lang w:val="ru-RU"/>
-        </w:rPr>
+        <w:rPr/>
       </w:r>
     </w:p>
     <w:p>
@@ -3665,9 +3659,7 @@
         <w:spacing w:after="0" w:before="0"/>
       </w:pPr>
       <w:r>
-        <w:rPr>
-          <w:lang w:val="ru-RU"/>
-        </w:rPr>
+        <w:rPr/>
       </w:r>
     </w:p>
     <w:p>
@@ -3962,9 +3954,7 @@
         <w:spacing w:after="0" w:before="0"/>
       </w:pPr>
       <w:r>
-        <w:rPr>
-          <w:lang w:val="ru-RU"/>
-        </w:rPr>
+        <w:rPr/>
       </w:r>
     </w:p>
     <w:p>
@@ -4450,9 +4440,7 @@
         <w:spacing w:after="0" w:before="0"/>
       </w:pPr>
       <w:r>
-        <w:rPr>
-          <w:lang w:val="ru-RU"/>
-        </w:rPr>
+        <w:rPr/>
       </w:r>
     </w:p>
     <w:p>
@@ -6439,14 +6427,14 @@
         <w:t xml:space="preserve">    </w:t>
         <w:tab/>
       </w:r>
-      <w:bookmarkStart w:id="5" w:name="Bookmark1"/>
+      <w:bookmarkStart w:id="5" w:name="Bookmark"/>
       <w:r>
         <w:rPr>
           <w:color w:val="000080"/>
         </w:rPr>
         <w:t xml:space="preserve">"projectname": </w:t>
       </w:r>
-      <w:bookmarkStart w:id="6" w:name="Bookmark"/>
+      <w:bookmarkStart w:id="6" w:name="Bookmark1"/>
       <w:r>
         <w:rPr>
           <w:color w:val="000080"/>
@@ -11039,7 +11027,6 @@
         <w:pStyle w:val="style0"/>
         <w:spacing w:after="0" w:before="0"/>
       </w:pPr>
-      <w:bookmarkStart w:id="12" w:name="__DdeLink__4317_1026333099"/>
       <w:r>
         <w:rPr>
           <w:shd w:fill="E6E6FF" w:val="clear"/>
@@ -11101,6 +11088,7 @@
         <w:rPr>
           <w:shd w:fill="E6E6FF" w:val="clear"/>
         </w:rPr>
+        <w:t>{</w:t>
       </w:r>
     </w:p>
     <w:p>
@@ -11112,6 +11100,51 @@
         <w:rPr>
           <w:shd w:fill="E6E6FF" w:val="clear"/>
         </w:rPr>
+        <w:t>“</w:t>
+      </w:r>
+      <w:r>
+        <w:rPr>
+          <w:shd w:fill="E6E6FF" w:val="clear"/>
+        </w:rPr>
+        <w:t>photoid”:23</w:t>
+      </w:r>
+    </w:p>
+    <w:p>
+      <w:pPr>
+        <w:pStyle w:val="style0"/>
+        <w:spacing w:after="0" w:before="0"/>
+      </w:pPr>
+      <w:bookmarkStart w:id="12" w:name="__DdeLink__4317_1026333099"/>
+      <w:bookmarkEnd w:id="12"/>
+      <w:r>
+        <w:rPr>
+          <w:shd w:fill="E6E6FF" w:val="clear"/>
+          <w:lang w:val="ru-RU"/>
+        </w:rPr>
+        <w:t>}</w:t>
+      </w:r>
+    </w:p>
+    <w:p>
+      <w:pPr>
+        <w:pStyle w:val="style0"/>
+        <w:spacing w:after="0" w:before="0"/>
+      </w:pPr>
+      <w:r>
+        <w:rPr>
+          <w:shd w:fill="E6E6FF" w:val="clear"/>
+        </w:rPr>
+        <w:t>ответ от сервера:</w:t>
+      </w:r>
+    </w:p>
+    <w:p>
+      <w:pPr>
+        <w:pStyle w:val="style0"/>
+        <w:spacing w:after="0" w:before="0"/>
+      </w:pPr>
+      <w:r>
+        <w:rPr>
+          <w:shd w:fill="E6E6FF" w:val="clear"/>
+        </w:rPr>
         <w:t>{</w:t>
       </w:r>
     </w:p>
@@ -11130,20 +11163,35 @@
         <w:rPr>
           <w:shd w:fill="E6E6FF" w:val="clear"/>
         </w:rPr>
-        <w:t>photoid”:23</w:t>
-      </w:r>
-    </w:p>
-    <w:p>
-      <w:pPr>
-        <w:pStyle w:val="style0"/>
-        <w:spacing w:after="0" w:before="0"/>
-      </w:pPr>
-      <w:bookmarkStart w:id="13" w:name="__DdeLink__4317_1026333099"/>
-      <w:bookmarkEnd w:id="13"/>
+        <w:t>status”:true/false,</w:t>
+      </w:r>
+    </w:p>
+    <w:p>
+      <w:pPr>
+        <w:pStyle w:val="style0"/>
+        <w:spacing w:after="0" w:before="0"/>
+      </w:pPr>
       <w:r>
         <w:rPr>
           <w:shd w:fill="E6E6FF" w:val="clear"/>
-          <w:lang w:val="ru-RU"/>
+        </w:rPr>
+        <w:t>“</w:t>
+      </w:r>
+      <w:r>
+        <w:rPr>
+          <w:shd w:fill="E6E6FF" w:val="clear"/>
+        </w:rPr>
+        <w:t xml:space="preserve">message”:”***”  </w:t>
+      </w:r>
+    </w:p>
+    <w:p>
+      <w:pPr>
+        <w:pStyle w:val="style0"/>
+        <w:spacing w:after="0" w:before="0"/>
+      </w:pPr>
+      <w:r>
+        <w:rPr>
+          <w:shd w:fill="E6E6FF" w:val="clear"/>
         </w:rPr>
         <w:t>}</w:t>
       </w:r>
@@ -11154,9 +11202,7 @@
         <w:spacing w:after="0" w:before="0"/>
       </w:pPr>
       <w:r>
-        <w:rPr>
-          <w:shd w:fill="E6E6FF" w:val="clear"/>
-        </w:rPr>
+        <w:rPr/>
       </w:r>
     </w:p>
     <w:p>
@@ -11225,6 +11271,7 @@
         <w:rPr>
           <w:shd w:fill="E6E6FF" w:val="clear"/>
         </w:rPr>
+        <w:t>{</w:t>
       </w:r>
     </w:p>
     <w:p>
@@ -11236,6 +11283,49 @@
         <w:rPr>
           <w:shd w:fill="E6E6FF" w:val="clear"/>
         </w:rPr>
+        <w:t>“</w:t>
+      </w:r>
+      <w:r>
+        <w:rPr>
+          <w:shd w:fill="E6E6FF" w:val="clear"/>
+        </w:rPr>
+        <w:t>projectid”:23</w:t>
+      </w:r>
+    </w:p>
+    <w:p>
+      <w:pPr>
+        <w:pStyle w:val="style0"/>
+        <w:spacing w:after="0" w:before="0"/>
+      </w:pPr>
+      <w:r>
+        <w:rPr>
+          <w:shd w:fill="E6E6FF" w:val="clear"/>
+          <w:lang w:val="ru-RU"/>
+        </w:rPr>
+        <w:t>}</w:t>
+      </w:r>
+    </w:p>
+    <w:p>
+      <w:pPr>
+        <w:pStyle w:val="style0"/>
+        <w:spacing w:after="0" w:before="0"/>
+      </w:pPr>
+      <w:r>
+        <w:rPr>
+          <w:shd w:fill="E6E6FF" w:val="clear"/>
+        </w:rPr>
+        <w:t>ответ от сервера:</w:t>
+      </w:r>
+    </w:p>
+    <w:p>
+      <w:pPr>
+        <w:pStyle w:val="style0"/>
+        <w:spacing w:after="0" w:before="0"/>
+      </w:pPr>
+      <w:r>
+        <w:rPr>
+          <w:shd w:fill="E6E6FF" w:val="clear"/>
+        </w:rPr>
         <w:t>{</w:t>
       </w:r>
     </w:p>
@@ -11254,7 +11344,7 @@
         <w:rPr>
           <w:shd w:fill="E6E6FF" w:val="clear"/>
         </w:rPr>
-        <w:t>projectid”:23</w:t>
+        <w:t>status”:true/false,</w:t>
       </w:r>
     </w:p>
     <w:p>
@@ -11265,7 +11355,24 @@
       <w:r>
         <w:rPr>
           <w:shd w:fill="E6E6FF" w:val="clear"/>
-          <w:lang w:val="ru-RU"/>
+        </w:rPr>
+        <w:t>“</w:t>
+      </w:r>
+      <w:r>
+        <w:rPr>
+          <w:shd w:fill="E6E6FF" w:val="clear"/>
+        </w:rPr>
+        <w:t xml:space="preserve">message”:”***”  </w:t>
+      </w:r>
+    </w:p>
+    <w:p>
+      <w:pPr>
+        <w:pStyle w:val="style0"/>
+        <w:spacing w:after="0" w:before="0"/>
+      </w:pPr>
+      <w:r>
+        <w:rPr>
+          <w:shd w:fill="E6E6FF" w:val="clear"/>
         </w:rPr>
         <w:t>}</w:t>
       </w:r>
@@ -11276,20 +11383,7 @@
         <w:spacing w:after="0" w:before="0"/>
       </w:pPr>
       <w:r>
-        <w:rPr>
-          <w:shd w:fill="E6E6FF" w:val="clear"/>
-        </w:rPr>
-      </w:r>
-    </w:p>
-    <w:p>
-      <w:pPr>
-        <w:pStyle w:val="style0"/>
-        <w:spacing w:after="0" w:before="0"/>
-      </w:pPr>
-      <w:r>
-        <w:rPr>
-          <w:shd w:fill="E6E6FF" w:val="clear"/>
-        </w:rPr>
+        <w:rPr/>
       </w:r>
     </w:p>
     <w:p>
@@ -14167,9 +14261,7 @@
         <w:spacing w:after="0" w:before="0"/>
       </w:pPr>
       <w:r>
-        <w:rPr>
-          <w:lang w:val="ru-RU"/>
-        </w:rPr>
+        <w:rPr/>
       </w:r>
     </w:p>
     <w:p>
@@ -14773,20 +14865,16 @@
         <w:spacing w:after="0" w:before="0"/>
       </w:pPr>
       <w:r>
-        <w:rPr>
-          <w:lang w:val="ru-RU"/>
-        </w:rPr>
-      </w:r>
-    </w:p>
-    <w:p>
-      <w:pPr>
-        <w:pStyle w:val="style0"/>
-        <w:spacing w:after="0" w:before="0"/>
-      </w:pPr>
-      <w:r>
-        <w:rPr>
-          <w:lang w:val="ru-RU"/>
-        </w:rPr>
+        <w:rPr/>
+      </w:r>
+    </w:p>
+    <w:p>
+      <w:pPr>
+        <w:pStyle w:val="style0"/>
+        <w:spacing w:after="0" w:before="0"/>
+      </w:pPr>
+      <w:r>
+        <w:rPr/>
       </w:r>
     </w:p>
     <w:p>
@@ -15040,9 +15128,7 @@
         <w:spacing w:after="0" w:before="0"/>
       </w:pPr>
       <w:r>
-        <w:rPr>
-          <w:lang w:val="ru-RU"/>
-        </w:rPr>
+        <w:rPr/>
       </w:r>
     </w:p>
     <w:p>
@@ -15279,7 +15365,7 @@
         </w:rPr>
         <w:t>&amp;</w:t>
       </w:r>
-      <w:bookmarkStart w:id="14" w:name="__DdeLink__4229_826268752"/>
+      <w:bookmarkStart w:id="13" w:name="__DdeLink__4229_826268752"/>
       <w:r>
         <w:rPr>
           <w:rStyle w:val="style16"/>
@@ -15299,7 +15385,7 @@
         </w:rPr>
         <w:t>=</w:t>
       </w:r>
-      <w:bookmarkEnd w:id="14"/>
+      <w:bookmarkEnd w:id="13"/>
       <w:r>
         <w:rPr>
           <w:rStyle w:val="style16"/>
@@ -16266,9 +16352,7 @@
         <w:spacing w:after="0" w:before="0"/>
       </w:pPr>
       <w:r>
-        <w:rPr>
-          <w:lang w:val="ru-RU"/>
-        </w:rPr>
+        <w:rPr/>
       </w:r>
     </w:p>
     <w:p>
@@ -16319,20 +16403,16 @@
         <w:spacing w:after="0" w:before="0"/>
       </w:pPr>
       <w:r>
-        <w:rPr>
-          <w:lang w:val="ru-RU"/>
-        </w:rPr>
-      </w:r>
-    </w:p>
-    <w:p>
-      <w:pPr>
-        <w:pStyle w:val="style0"/>
-        <w:spacing w:after="0" w:before="0"/>
-      </w:pPr>
-      <w:r>
-        <w:rPr>
-          <w:lang w:val="ru-RU"/>
-        </w:rPr>
+        <w:rPr/>
+      </w:r>
+    </w:p>
+    <w:p>
+      <w:pPr>
+        <w:pStyle w:val="style0"/>
+        <w:spacing w:after="0" w:before="0"/>
+      </w:pPr>
+      <w:r>
+        <w:rPr/>
       </w:r>
     </w:p>
     <w:p>
@@ -16361,7 +16441,7 @@
     </w:p>
     <w:p>
       <w:pPr>
-        <w:pStyle w:val="style54"/>
+        <w:pStyle w:val="style55"/>
         <w:spacing w:after="0" w:before="0"/>
       </w:pPr>
       <w:r>
@@ -16377,7 +16457,7 @@
     </w:p>
     <w:p>
       <w:pPr>
-        <w:pStyle w:val="style54"/>
+        <w:pStyle w:val="style55"/>
         <w:spacing w:after="0" w:before="0" w:line="300" w:lineRule="atLeast"/>
         <w:ind w:hanging="0" w:left="600" w:right="0"/>
       </w:pPr>
@@ -16471,7 +16551,7 @@
     </w:p>
     <w:p>
       <w:pPr>
-        <w:pStyle w:val="style54"/>
+        <w:pStyle w:val="style55"/>
         <w:spacing w:after="0" w:before="0" w:line="300" w:lineRule="atLeast"/>
         <w:ind w:hanging="0" w:left="600" w:right="0"/>
       </w:pPr>
@@ -16510,7 +16590,7 @@
     </w:p>
     <w:p>
       <w:pPr>
-        <w:pStyle w:val="style54"/>
+        <w:pStyle w:val="style55"/>
         <w:spacing w:after="0" w:before="0" w:line="300" w:lineRule="atLeast"/>
         <w:ind w:hanging="0" w:left="600" w:right="0"/>
       </w:pPr>
@@ -16549,7 +16629,7 @@
     </w:p>
     <w:p>
       <w:pPr>
-        <w:pStyle w:val="style54"/>
+        <w:pStyle w:val="style55"/>
         <w:spacing w:after="0" w:before="0" w:line="300" w:lineRule="atLeast"/>
         <w:ind w:hanging="0" w:left="600" w:right="0"/>
       </w:pPr>
@@ -16588,7 +16668,7 @@
     </w:p>
     <w:p>
       <w:pPr>
-        <w:pStyle w:val="style54"/>
+        <w:pStyle w:val="style55"/>
         <w:spacing w:after="0" w:before="0" w:line="300" w:lineRule="atLeast"/>
         <w:ind w:hanging="0" w:left="600" w:right="0"/>
       </w:pPr>
@@ -16627,7 +16707,7 @@
     </w:p>
     <w:p>
       <w:pPr>
-        <w:pStyle w:val="style54"/>
+        <w:pStyle w:val="style55"/>
         <w:spacing w:after="0" w:before="0" w:line="300" w:lineRule="atLeast"/>
         <w:ind w:hanging="0" w:left="600" w:right="0"/>
       </w:pPr>
@@ -16666,7 +16746,7 @@
     </w:p>
     <w:p>
       <w:pPr>
-        <w:pStyle w:val="style54"/>
+        <w:pStyle w:val="style55"/>
         <w:spacing w:after="0" w:before="0" w:line="300" w:lineRule="atLeast"/>
         <w:ind w:hanging="0" w:left="600" w:right="0"/>
       </w:pPr>
@@ -16705,7 +16785,7 @@
     </w:p>
     <w:p>
       <w:pPr>
-        <w:pStyle w:val="style54"/>
+        <w:pStyle w:val="style55"/>
         <w:spacing w:after="0" w:before="0" w:line="300" w:lineRule="atLeast"/>
         <w:ind w:hanging="0" w:left="600" w:right="0"/>
       </w:pPr>
@@ -16744,7 +16824,7 @@
     </w:p>
     <w:p>
       <w:pPr>
-        <w:pStyle w:val="style54"/>
+        <w:pStyle w:val="style55"/>
         <w:spacing w:after="0" w:before="0" w:line="300" w:lineRule="atLeast"/>
         <w:ind w:hanging="0" w:left="600" w:right="0"/>
       </w:pPr>
@@ -16783,7 +16863,7 @@
     </w:p>
     <w:p>
       <w:pPr>
-        <w:pStyle w:val="style54"/>
+        <w:pStyle w:val="style55"/>
         <w:spacing w:after="0" w:before="0" w:line="300" w:lineRule="atLeast"/>
         <w:ind w:hanging="0" w:left="600" w:right="0"/>
       </w:pPr>
@@ -16822,7 +16902,7 @@
     </w:p>
     <w:p>
       <w:pPr>
-        <w:pStyle w:val="style54"/>
+        <w:pStyle w:val="style55"/>
         <w:spacing w:after="0" w:before="0" w:line="300" w:lineRule="atLeast"/>
         <w:ind w:hanging="0" w:left="600" w:right="0"/>
       </w:pPr>
@@ -16861,7 +16941,7 @@
     </w:p>
     <w:p>
       <w:pPr>
-        <w:pStyle w:val="style54"/>
+        <w:pStyle w:val="style55"/>
         <w:spacing w:after="0" w:before="0" w:line="300" w:lineRule="atLeast"/>
         <w:ind w:hanging="0" w:left="600" w:right="0"/>
       </w:pPr>
@@ -16900,7 +16980,7 @@
     </w:p>
     <w:p>
       <w:pPr>
-        <w:pStyle w:val="style54"/>
+        <w:pStyle w:val="style55"/>
         <w:spacing w:after="0" w:before="0" w:line="300" w:lineRule="atLeast"/>
         <w:ind w:hanging="0" w:left="1414" w:right="0"/>
       </w:pPr>
@@ -16923,7 +17003,7 @@
     </w:p>
     <w:p>
       <w:pPr>
-        <w:pStyle w:val="style54"/>
+        <w:pStyle w:val="style55"/>
         <w:spacing w:after="0" w:before="0" w:line="300" w:lineRule="atLeast"/>
         <w:ind w:hanging="0" w:left="2121" w:right="0"/>
       </w:pPr>
@@ -16962,7 +17042,7 @@
     </w:p>
     <w:p>
       <w:pPr>
-        <w:pStyle w:val="style54"/>
+        <w:pStyle w:val="style55"/>
         <w:spacing w:after="0" w:before="0" w:line="300" w:lineRule="atLeast"/>
       </w:pPr>
       <w:r>
@@ -17086,7 +17166,7 @@
     </w:p>
     <w:p>
       <w:pPr>
-        <w:pStyle w:val="style54"/>
+        <w:pStyle w:val="style55"/>
         <w:spacing w:after="0" w:before="0" w:line="300" w:lineRule="atLeast"/>
         <w:ind w:hanging="0" w:left="2121" w:right="0"/>
       </w:pPr>
@@ -17125,7 +17205,7 @@
     </w:p>
     <w:p>
       <w:pPr>
-        <w:pStyle w:val="style54"/>
+        <w:pStyle w:val="style55"/>
         <w:spacing w:after="0" w:before="0" w:line="300" w:lineRule="atLeast"/>
         <w:ind w:hanging="0" w:left="2121" w:right="0"/>
       </w:pPr>
@@ -17164,7 +17244,7 @@
     </w:p>
     <w:p>
       <w:pPr>
-        <w:pStyle w:val="style54"/>
+        <w:pStyle w:val="style55"/>
         <w:spacing w:after="0" w:before="0" w:line="300" w:lineRule="atLeast"/>
         <w:ind w:hanging="0" w:left="2121" w:right="0"/>
       </w:pPr>
@@ -17203,7 +17283,7 @@
     </w:p>
     <w:p>
       <w:pPr>
-        <w:pStyle w:val="style54"/>
+        <w:pStyle w:val="style55"/>
         <w:spacing w:after="0" w:before="0" w:line="300" w:lineRule="atLeast"/>
         <w:ind w:hanging="0" w:left="2121" w:right="0"/>
       </w:pPr>
@@ -17242,7 +17322,7 @@
     </w:p>
     <w:p>
       <w:pPr>
-        <w:pStyle w:val="style54"/>
+        <w:pStyle w:val="style55"/>
         <w:spacing w:after="0" w:before="0" w:line="300" w:lineRule="atLeast"/>
         <w:ind w:hanging="0" w:left="2121" w:right="0"/>
       </w:pPr>
@@ -17281,7 +17361,7 @@
     </w:p>
     <w:p>
       <w:pPr>
-        <w:pStyle w:val="style54"/>
+        <w:pStyle w:val="style55"/>
         <w:spacing w:after="0" w:before="0" w:line="300" w:lineRule="atLeast"/>
         <w:ind w:hanging="0" w:left="2121" w:right="0"/>
       </w:pPr>
@@ -17304,7 +17384,7 @@
     </w:p>
     <w:p>
       <w:pPr>
-        <w:pStyle w:val="style54"/>
+        <w:pStyle w:val="style55"/>
         <w:spacing w:after="0" w:before="0" w:line="300" w:lineRule="atLeast"/>
         <w:ind w:hanging="0" w:left="2828" w:right="0"/>
       </w:pPr>
@@ -17343,7 +17423,7 @@
     </w:p>
     <w:p>
       <w:pPr>
-        <w:pStyle w:val="style54"/>
+        <w:pStyle w:val="style55"/>
         <w:spacing w:after="0" w:before="0" w:line="300" w:lineRule="atLeast"/>
         <w:ind w:hanging="0" w:left="2828" w:right="0"/>
       </w:pPr>
@@ -17382,7 +17462,7 @@
     </w:p>
     <w:p>
       <w:pPr>
-        <w:pStyle w:val="style54"/>
+        <w:pStyle w:val="style55"/>
         <w:spacing w:after="0" w:before="0" w:line="300" w:lineRule="atLeast"/>
         <w:ind w:hanging="0" w:left="2828" w:right="0"/>
       </w:pPr>
@@ -17413,7 +17493,7 @@
     </w:p>
     <w:p>
       <w:pPr>
-        <w:pStyle w:val="style54"/>
+        <w:pStyle w:val="style55"/>
         <w:spacing w:after="0" w:before="0" w:line="300" w:lineRule="atLeast"/>
         <w:ind w:hanging="0" w:left="2121" w:right="0"/>
       </w:pPr>
@@ -17428,7 +17508,7 @@
     </w:p>
     <w:p>
       <w:pPr>
-        <w:pStyle w:val="style54"/>
+        <w:pStyle w:val="style55"/>
         <w:spacing w:after="0" w:before="0" w:line="300" w:lineRule="atLeast"/>
         <w:ind w:hanging="0" w:left="2828" w:right="0"/>
       </w:pPr>
@@ -17467,7 +17547,7 @@
     </w:p>
     <w:p>
       <w:pPr>
-        <w:pStyle w:val="style54"/>
+        <w:pStyle w:val="style55"/>
         <w:spacing w:after="0" w:before="0" w:line="300" w:lineRule="atLeast"/>
         <w:ind w:hanging="0" w:left="2828" w:right="0"/>
       </w:pPr>
@@ -17506,7 +17586,7 @@
     </w:p>
     <w:p>
       <w:pPr>
-        <w:pStyle w:val="style54"/>
+        <w:pStyle w:val="style55"/>
         <w:spacing w:after="0" w:before="0" w:line="300" w:lineRule="atLeast"/>
         <w:ind w:hanging="0" w:left="2828" w:right="0"/>
       </w:pPr>
@@ -17537,7 +17617,7 @@
     </w:p>
     <w:p>
       <w:pPr>
-        <w:pStyle w:val="style54"/>
+        <w:pStyle w:val="style55"/>
         <w:spacing w:after="0" w:before="0" w:line="300" w:lineRule="atLeast"/>
         <w:ind w:hanging="0" w:left="2121" w:right="0"/>
       </w:pPr>
@@ -17552,7 +17632,7 @@
     </w:p>
     <w:p>
       <w:pPr>
-        <w:pStyle w:val="style54"/>
+        <w:pStyle w:val="style55"/>
         <w:spacing w:after="0" w:before="0" w:line="300" w:lineRule="atLeast"/>
         <w:ind w:hanging="0" w:left="1414" w:right="0"/>
       </w:pPr>
@@ -17567,7 +17647,7 @@
     </w:p>
     <w:p>
       <w:pPr>
-        <w:pStyle w:val="style54"/>
+        <w:pStyle w:val="style55"/>
         <w:spacing w:after="0" w:before="0" w:line="300" w:lineRule="atLeast"/>
         <w:ind w:hanging="0" w:left="600" w:right="0"/>
       </w:pPr>
@@ -17857,9 +17937,7 @@
         <w:spacing w:after="0" w:before="0"/>
       </w:pPr>
       <w:r>
-        <w:rPr>
-          <w:lang w:val="ru-RU"/>
-        </w:rPr>
+        <w:rPr/>
       </w:r>
     </w:p>
     <w:p>
@@ -17887,7 +17965,7 @@
     </w:p>
     <w:p>
       <w:pPr>
-        <w:pStyle w:val="style54"/>
+        <w:pStyle w:val="style55"/>
         <w:spacing w:after="0" w:before="0" w:line="300" w:lineRule="atLeast"/>
         <w:ind w:hanging="0" w:left="1440" w:right="0"/>
       </w:pPr>
@@ -17900,7 +17978,7 @@
     </w:p>
     <w:p>
       <w:pPr>
-        <w:pStyle w:val="style54"/>
+        <w:pStyle w:val="style55"/>
         <w:spacing w:after="0" w:before="0" w:line="300" w:lineRule="atLeast"/>
         <w:ind w:hanging="0" w:left="1440" w:right="0"/>
       </w:pPr>
@@ -17913,7 +17991,7 @@
     </w:p>
     <w:p>
       <w:pPr>
-        <w:pStyle w:val="style54"/>
+        <w:pStyle w:val="style55"/>
         <w:spacing w:after="0" w:before="0" w:line="300" w:lineRule="atLeast"/>
         <w:ind w:hanging="0" w:left="1440" w:right="0"/>
       </w:pPr>
@@ -17926,7 +18004,7 @@
     </w:p>
     <w:p>
       <w:pPr>
-        <w:pStyle w:val="style54"/>
+        <w:pStyle w:val="style55"/>
         <w:spacing w:after="0" w:before="0" w:line="300" w:lineRule="atLeast"/>
         <w:ind w:hanging="0" w:left="1440" w:right="0"/>
       </w:pPr>
@@ -17939,7 +18017,7 @@
     </w:p>
     <w:p>
       <w:pPr>
-        <w:pStyle w:val="style54"/>
+        <w:pStyle w:val="style55"/>
         <w:spacing w:after="0" w:before="0" w:line="300" w:lineRule="atLeast"/>
         <w:ind w:hanging="0" w:left="1440" w:right="0"/>
       </w:pPr>
@@ -17952,7 +18030,7 @@
     </w:p>
     <w:p>
       <w:pPr>
-        <w:pStyle w:val="style54"/>
+        <w:pStyle w:val="style55"/>
         <w:spacing w:after="0" w:before="0" w:line="300" w:lineRule="atLeast"/>
         <w:ind w:hanging="0" w:left="1440" w:right="0"/>
       </w:pPr>
@@ -17965,7 +18043,7 @@
     </w:p>
     <w:p>
       <w:pPr>
-        <w:pStyle w:val="style54"/>
+        <w:pStyle w:val="style55"/>
         <w:spacing w:after="0" w:before="0" w:line="300" w:lineRule="atLeast"/>
         <w:ind w:hanging="0" w:left="1440" w:right="0"/>
       </w:pPr>
@@ -17978,7 +18056,7 @@
     </w:p>
     <w:p>
       <w:pPr>
-        <w:pStyle w:val="style54"/>
+        <w:pStyle w:val="style55"/>
         <w:spacing w:after="0" w:before="0" w:line="300" w:lineRule="atLeast"/>
         <w:ind w:hanging="0" w:left="1440" w:right="0"/>
       </w:pPr>
@@ -17991,7 +18069,7 @@
     </w:p>
     <w:p>
       <w:pPr>
-        <w:pStyle w:val="style54"/>
+        <w:pStyle w:val="style55"/>
         <w:spacing w:after="0" w:before="0" w:line="300" w:lineRule="atLeast"/>
         <w:ind w:hanging="0" w:left="1440" w:right="0"/>
       </w:pPr>
@@ -18004,7 +18082,7 @@
     </w:p>
     <w:p>
       <w:pPr>
-        <w:pStyle w:val="style54"/>
+        <w:pStyle w:val="style55"/>
         <w:spacing w:after="0" w:before="0" w:line="300" w:lineRule="atLeast"/>
         <w:ind w:hanging="0" w:left="1440" w:right="0"/>
       </w:pPr>
@@ -18017,7 +18095,7 @@
     </w:p>
     <w:p>
       <w:pPr>
-        <w:pStyle w:val="style54"/>
+        <w:pStyle w:val="style55"/>
         <w:spacing w:after="0" w:before="0" w:line="300" w:lineRule="atLeast"/>
         <w:ind w:hanging="0" w:left="1440" w:right="0"/>
       </w:pPr>
@@ -18031,7 +18109,7 @@
     </w:p>
     <w:p>
       <w:pPr>
-        <w:pStyle w:val="style54"/>
+        <w:pStyle w:val="style55"/>
         <w:spacing w:after="0" w:before="0" w:line="300" w:lineRule="atLeast"/>
         <w:ind w:hanging="0" w:left="1440" w:right="0"/>
       </w:pPr>
@@ -18042,8 +18120,8 @@
         </w:rPr>
         <w:t>"passwordnew</w:t>
       </w:r>
-      <w:bookmarkStart w:id="15" w:name="__DdeLink__3835_1780679815"/>
-      <w:bookmarkEnd w:id="15"/>
+      <w:bookmarkStart w:id="14" w:name="__DdeLink__3835_1780679815"/>
+      <w:bookmarkEnd w:id="14"/>
       <w:r>
         <w:rPr>
           <w:color w:val="000000"/>
@@ -18223,9 +18301,7 @@
         <w:spacing w:after="0" w:before="0"/>
       </w:pPr>
       <w:r>
-        <w:rPr>
-          <w:lang w:val="ru-RU"/>
-        </w:rPr>
+        <w:rPr/>
       </w:r>
     </w:p>
     <w:p>
@@ -18486,9 +18562,7 @@
         <w:spacing w:after="0" w:before="0"/>
       </w:pPr>
       <w:r>
-        <w:rPr>
-          <w:lang w:val="ru-RU"/>
-        </w:rPr>
+        <w:rPr/>
       </w:r>
     </w:p>
     <w:p>
@@ -18525,14 +18599,14 @@
         <w:tab/>
         <w:t>"</w:t>
       </w:r>
-      <w:bookmarkStart w:id="16" w:name="__DdeLink__4039_1612105204"/>
+      <w:bookmarkStart w:id="15" w:name="__DdeLink__4039_1612105204"/>
       <w:r>
         <w:rPr>
           <w:color w:val="000000"/>
         </w:rPr>
         <w:t>locale</w:t>
       </w:r>
-      <w:bookmarkEnd w:id="16"/>
+      <w:bookmarkEnd w:id="15"/>
       <w:r>
         <w:rPr>
           <w:color w:val="000000"/>
@@ -19372,8 +19446,8 @@
   </w:style>
   <w:style w:styleId="style3" w:type="paragraph">
     <w:name w:val="Heading 3"/>
-    <w:basedOn w:val="style53"/>
-    <w:next w:val="style54"/>
+    <w:basedOn w:val="style54"/>
+    <w:next w:val="style55"/>
     <w:pPr>
       <w:numPr>
         <w:ilvl w:val="2"/>
@@ -19654,10 +19728,17 @@
       <w:rFonts w:cs="Symbol"/>
     </w:rPr>
   </w:style>
-  <w:style w:styleId="style53" w:type="paragraph">
+  <w:style w:styleId="style53" w:type="character">
+    <w:name w:val="ListLabel 35"/>
+    <w:next w:val="style53"/>
+    <w:rPr>
+      <w:rFonts w:cs="Symbol"/>
+    </w:rPr>
+  </w:style>
+  <w:style w:styleId="style54" w:type="paragraph">
     <w:name w:val="Heading"/>
     <w:basedOn w:val="style0"/>
-    <w:next w:val="style54"/>
+    <w:next w:val="style55"/>
     <w:pPr>
       <w:keepNext/>
       <w:spacing w:after="120" w:before="240"/>
@@ -19668,28 +19749,28 @@
       <w:szCs w:val="28"/>
     </w:rPr>
   </w:style>
-  <w:style w:styleId="style54" w:type="paragraph">
+  <w:style w:styleId="style55" w:type="paragraph">
     <w:name w:val="Text body"/>
     <w:basedOn w:val="style0"/>
-    <w:next w:val="style54"/>
+    <w:next w:val="style55"/>
     <w:pPr>
       <w:spacing w:after="120" w:before="0"/>
     </w:pPr>
     <w:rPr/>
   </w:style>
-  <w:style w:styleId="style55" w:type="paragraph">
+  <w:style w:styleId="style56" w:type="paragraph">
     <w:name w:val="List"/>
-    <w:basedOn w:val="style54"/>
-    <w:next w:val="style55"/>
+    <w:basedOn w:val="style55"/>
+    <w:next w:val="style56"/>
     <w:pPr/>
     <w:rPr>
       <w:rFonts w:cs="Lohit Hindi"/>
     </w:rPr>
   </w:style>
-  <w:style w:styleId="style56" w:type="paragraph">
+  <w:style w:styleId="style57" w:type="paragraph">
     <w:name w:val="Caption"/>
     <w:basedOn w:val="style0"/>
-    <w:next w:val="style56"/>
+    <w:next w:val="style57"/>
     <w:pPr>
       <w:suppressLineNumbers/>
       <w:spacing w:after="120" w:before="120"/>
@@ -19702,10 +19783,10 @@
       <w:szCs w:val="24"/>
     </w:rPr>
   </w:style>
-  <w:style w:styleId="style57" w:type="paragraph">
+  <w:style w:styleId="style58" w:type="paragraph">
     <w:name w:val="Index"/>
     <w:basedOn w:val="style0"/>
-    <w:next w:val="style57"/>
+    <w:next w:val="style58"/>
     <w:pPr>
       <w:suppressLineNumbers/>
     </w:pPr>
@@ -19713,10 +19794,10 @@
       <w:rFonts w:cs="Lohit Hindi"/>
     </w:rPr>
   </w:style>
-  <w:style w:styleId="style58" w:type="paragraph">
+  <w:style w:styleId="style59" w:type="paragraph">
     <w:name w:val="caption"/>
     <w:basedOn w:val="style0"/>
-    <w:next w:val="style58"/>
+    <w:next w:val="style59"/>
     <w:pPr>
       <w:suppressLineNumbers/>
       <w:spacing w:after="120" w:before="120"/>
@@ -19726,10 +19807,10 @@
       <w:iCs/>
     </w:rPr>
   </w:style>
-  <w:style w:styleId="style59" w:type="paragraph">
+  <w:style w:styleId="style60" w:type="paragraph">
     <w:name w:val="Preformatted Text"/>
     <w:basedOn w:val="style0"/>
-    <w:next w:val="style59"/>
+    <w:next w:val="style60"/>
     <w:pPr>
       <w:spacing w:after="0" w:before="0"/>
     </w:pPr>

</xml_diff>